<commit_message>
Added AWS Technical components + NetworkOverview figures
</commit_message>
<xml_diff>
--- a/Report/Report.docx
+++ b/Report/Report.docx
@@ -1,6 +1,6 @@
 
 <file path=word/document.xml><?xml version="1.0" encoding="utf-8"?>
-<w:document xmlns:wpc="http://schemas.microsoft.com/office/word/2010/wordprocessingCanvas" xmlns:cx="http://schemas.microsoft.com/office/drawing/2014/chartex" xmlns:cx1="http://schemas.microsoft.com/office/drawing/2015/9/8/chartex" xmlns:cx2="http://schemas.microsoft.com/office/drawing/2015/10/21/chartex" xmlns:cx3="http://schemas.microsoft.com/office/drawing/2016/5/9/chartex" xmlns:cx4="http://schemas.microsoft.com/office/drawing/2016/5/10/chartex" xmlns:cx5="http://schemas.microsoft.com/office/drawing/2016/5/11/chartex" xmlns:cx6="http://schemas.microsoft.com/office/drawing/2016/5/12/chartex" xmlns:cx7="http://schemas.microsoft.com/office/drawing/2016/5/13/chartex" xmlns:cx8="http://schemas.microsoft.com/office/drawing/2016/5/14/chartex" xmlns:mc="http://schemas.openxmlformats.org/markup-compatibility/2006" xmlns:aink="http://schemas.microsoft.com/office/drawing/2016/ink" xmlns:am3d="http://schemas.microsoft.com/office/drawing/2017/model3d" xmlns:o="urn:schemas-microsoft-com:office:office" xmlns:r="http://schemas.openxmlformats.org/officeDocument/2006/relationships" xmlns:m="http://schemas.openxmlformats.org/officeDocument/2006/math" xmlns:v="urn:schemas-microsoft-com:vml" xmlns:wp14="http://schemas.microsoft.com/office/word/2010/wordprocessingDrawing" xmlns:wp="http://schemas.openxmlformats.org/drawingml/2006/wordprocessingDrawing" xmlns:w10="urn:schemas-microsoft-com:office:word" xmlns:w="http://schemas.openxmlformats.org/wordprocessingml/2006/main" xmlns:w14="http://schemas.microsoft.com/office/word/2010/wordml" xmlns:w15="http://schemas.microsoft.com/office/word/2012/wordml" xmlns:w16cid="http://schemas.microsoft.com/office/word/2016/wordml/cid" xmlns:w16se="http://schemas.microsoft.com/office/word/2015/wordml/symex" xmlns:wpg="http://schemas.microsoft.com/office/word/2010/wordprocessingGroup" xmlns:wpi="http://schemas.microsoft.com/office/word/2010/wordprocessingInk" xmlns:wne="http://schemas.microsoft.com/office/word/2006/wordml" xmlns:wps="http://schemas.microsoft.com/office/word/2010/wordprocessingShape" mc:Ignorable="w14 w15 w16se w16cid wp14">
+<w:document xmlns:wpc="http://schemas.microsoft.com/office/word/2010/wordprocessingCanvas" xmlns:mc="http://schemas.openxmlformats.org/markup-compatibility/2006" xmlns:o="urn:schemas-microsoft-com:office:office" xmlns:r="http://schemas.openxmlformats.org/officeDocument/2006/relationships" xmlns:m="http://schemas.openxmlformats.org/officeDocument/2006/math" xmlns:v="urn:schemas-microsoft-com:vml" xmlns:wp14="http://schemas.microsoft.com/office/word/2010/wordprocessingDrawing" xmlns:wp="http://schemas.openxmlformats.org/drawingml/2006/wordprocessingDrawing" xmlns:w10="urn:schemas-microsoft-com:office:word" xmlns:w="http://schemas.openxmlformats.org/wordprocessingml/2006/main" xmlns:w14="http://schemas.microsoft.com/office/word/2010/wordml" xmlns:wpg="http://schemas.microsoft.com/office/word/2010/wordprocessingGroup" xmlns:wpi="http://schemas.microsoft.com/office/word/2010/wordprocessingInk" xmlns:wne="http://schemas.microsoft.com/office/word/2006/wordml" xmlns:wps="http://schemas.microsoft.com/office/word/2010/wordprocessingShape" mc:Ignorable="w14 wp14">
   <w:body>
     <w:p>
       <w:pPr>
@@ -683,7 +683,25 @@
           <w:sz w:val="24"/>
           <w:szCs w:val="24"/>
         </w:rPr>
-        <w:t>n invite-only web portal for researchers to apply for, which will grant access to various information on dropbear sightings.</w:t>
+        <w:t xml:space="preserve">n invite-only web portal for researchers to apply for, which will grant access </w:t>
+      </w:r>
+      <w:proofErr w:type="gramStart"/>
+      <w:r>
+        <w:rPr>
+          <w:rFonts w:ascii="Arial" w:hAnsi="Arial" w:cs="Arial"/>
+          <w:sz w:val="24"/>
+          <w:szCs w:val="24"/>
+        </w:rPr>
+        <w:t>to various information on dropbear sightings</w:t>
+      </w:r>
+      <w:proofErr w:type="gramEnd"/>
+      <w:r>
+        <w:rPr>
+          <w:rFonts w:ascii="Arial" w:hAnsi="Arial" w:cs="Arial"/>
+          <w:sz w:val="24"/>
+          <w:szCs w:val="24"/>
+        </w:rPr>
+        <w:t>.</w:t>
       </w:r>
     </w:p>
     <w:p>
@@ -955,7 +973,25 @@
           <w:sz w:val="24"/>
           <w:szCs w:val="24"/>
         </w:rPr>
-        <w:t>Team members time on the project is limited to 40 hours per week, Monday to Friday, for the duration of the project.</w:t>
+        <w:t xml:space="preserve">Team </w:t>
+      </w:r>
+      <w:proofErr w:type="gramStart"/>
+      <w:r>
+        <w:rPr>
+          <w:rFonts w:ascii="Arial" w:hAnsi="Arial" w:cs="Arial"/>
+          <w:sz w:val="24"/>
+          <w:szCs w:val="24"/>
+        </w:rPr>
+        <w:t>members</w:t>
+      </w:r>
+      <w:proofErr w:type="gramEnd"/>
+      <w:r>
+        <w:rPr>
+          <w:rFonts w:ascii="Arial" w:hAnsi="Arial" w:cs="Arial"/>
+          <w:sz w:val="24"/>
+          <w:szCs w:val="24"/>
+        </w:rPr>
+        <w:t xml:space="preserve"> time on the project is limited to 40 hours per week, Monday to Friday, for the duration of the project.</w:t>
       </w:r>
     </w:p>
     <w:p>
@@ -1807,13 +1843,695 @@
         </w:rPr>
         <w:t>5 test users</w:t>
       </w:r>
+      <w:bookmarkEnd w:id="0"/>
+    </w:p>
+    <w:p>
+      <w:pPr>
+        <w:spacing w:line="360" w:lineRule="auto"/>
+        <w:rPr>
+          <w:rFonts w:ascii="Arial" w:hAnsi="Arial" w:cs="Arial"/>
+          <w:sz w:val="24"/>
+          <w:szCs w:val="24"/>
+        </w:rPr>
+      </w:pPr>
+    </w:p>
+    <w:p>
+      <w:pPr>
+        <w:spacing w:line="360" w:lineRule="auto"/>
+        <w:rPr>
+          <w:rFonts w:ascii="Arial" w:hAnsi="Arial" w:cs="Arial"/>
+          <w:sz w:val="24"/>
+          <w:szCs w:val="24"/>
+        </w:rPr>
+      </w:pPr>
+    </w:p>
+    <w:p>
+      <w:pPr>
+        <w:spacing w:line="360" w:lineRule="auto"/>
+        <w:rPr>
+          <w:rFonts w:ascii="Arial" w:hAnsi="Arial" w:cs="Arial"/>
+          <w:sz w:val="24"/>
+          <w:szCs w:val="24"/>
+        </w:rPr>
+      </w:pPr>
+    </w:p>
+    <w:p>
+      <w:pPr>
+        <w:rPr>
+          <w:rFonts w:ascii="Arial" w:hAnsi="Arial" w:cs="Arial"/>
+          <w:b/>
+          <w:sz w:val="28"/>
+          <w:szCs w:val="28"/>
+        </w:rPr>
+      </w:pPr>
+      <w:r>
+        <w:rPr>
+          <w:rFonts w:ascii="Arial" w:hAnsi="Arial" w:cs="Arial"/>
+          <w:b/>
+          <w:sz w:val="28"/>
+          <w:szCs w:val="28"/>
+        </w:rPr>
+        <w:lastRenderedPageBreak/>
+        <w:t>Technical Solution</w:t>
+      </w:r>
+    </w:p>
+    <w:p>
+      <w:pPr>
+        <w:rPr>
+          <w:rFonts w:ascii="Arial" w:hAnsi="Arial" w:cs="Arial"/>
+          <w:b/>
+          <w:sz w:val="28"/>
+          <w:szCs w:val="28"/>
+        </w:rPr>
+      </w:pPr>
+    </w:p>
+    <w:p>
+      <w:pPr>
+        <w:rPr>
+          <w:rFonts w:ascii="Arial" w:hAnsi="Arial" w:cs="Arial"/>
+          <w:b/>
+          <w:sz w:val="24"/>
+          <w:szCs w:val="24"/>
+        </w:rPr>
+      </w:pPr>
+      <w:r>
+        <w:rPr>
+          <w:rFonts w:ascii="Arial" w:hAnsi="Arial" w:cs="Arial"/>
+          <w:b/>
+          <w:sz w:val="24"/>
+          <w:szCs w:val="24"/>
+        </w:rPr>
+        <w:t>Overview of Solution</w:t>
+      </w:r>
+    </w:p>
+    <w:p>
+      <w:pPr>
+        <w:rPr>
+          <w:rFonts w:ascii="Arial" w:hAnsi="Arial" w:cs="Arial"/>
+          <w:b/>
+          <w:sz w:val="24"/>
+          <w:szCs w:val="24"/>
+        </w:rPr>
+      </w:pPr>
+    </w:p>
+    <w:p>
+      <w:pPr>
+        <w:rPr>
+          <w:rFonts w:ascii="Arial" w:hAnsi="Arial" w:cs="Arial"/>
+          <w:b/>
+          <w:sz w:val="24"/>
+          <w:szCs w:val="24"/>
+        </w:rPr>
+      </w:pPr>
+      <w:r>
+        <w:rPr>
+          <w:rFonts w:ascii="Arial" w:hAnsi="Arial" w:cs="Arial"/>
+          <w:b/>
+          <w:sz w:val="24"/>
+          <w:szCs w:val="24"/>
+        </w:rPr>
+        <w:t>Major Components</w:t>
+      </w:r>
+    </w:p>
+    <w:p>
+      <w:pPr>
+        <w:rPr>
+          <w:rFonts w:ascii="Arial" w:hAnsi="Arial" w:cs="Arial"/>
+          <w:sz w:val="24"/>
+          <w:szCs w:val="24"/>
+          <w:u w:val="single"/>
+        </w:rPr>
+      </w:pPr>
+    </w:p>
+    <w:p>
+      <w:pPr>
+        <w:pStyle w:val="ListParagraph"/>
+        <w:numPr>
+          <w:ilvl w:val="0"/>
+          <w:numId w:val="9"/>
+        </w:numPr>
+        <w:rPr>
+          <w:rFonts w:ascii="Arial" w:hAnsi="Arial" w:cs="Arial"/>
+          <w:sz w:val="24"/>
+          <w:szCs w:val="24"/>
+        </w:rPr>
+      </w:pPr>
+      <w:r>
+        <w:rPr>
+          <w:rFonts w:ascii="Arial" w:hAnsi="Arial" w:cs="Arial"/>
+          <w:sz w:val="24"/>
+          <w:szCs w:val="24"/>
+          <w:u w:val="single"/>
+        </w:rPr>
+        <w:t>AWS Simple Email Service (SES):</w:t>
+      </w:r>
+      <w:r>
+        <w:rPr>
+          <w:rFonts w:ascii="Arial" w:hAnsi="Arial" w:cs="Arial"/>
+          <w:sz w:val="24"/>
+          <w:szCs w:val="24"/>
+        </w:rPr>
+        <w:t xml:space="preserve"> </w:t>
+      </w:r>
+      <w:r>
+        <w:rPr>
+          <w:rFonts w:ascii="Arial" w:hAnsi="Arial" w:cs="Arial"/>
+          <w:sz w:val="24"/>
+          <w:szCs w:val="24"/>
+        </w:rPr>
+        <w:br/>
+      </w:r>
+      <w:r>
+        <w:rPr>
+          <w:rFonts w:ascii="Arial" w:hAnsi="Arial" w:cs="Arial"/>
+          <w:sz w:val="24"/>
+          <w:szCs w:val="24"/>
+        </w:rPr>
+        <w:t xml:space="preserve">AWS Cloud based Email service is capable of intercepting emails coming in from the field camera traps. </w:t>
+      </w:r>
+    </w:p>
+    <w:p>
+      <w:pPr>
+        <w:pStyle w:val="ListParagraph"/>
+        <w:rPr>
+          <w:rFonts w:ascii="Arial" w:hAnsi="Arial" w:cs="Arial"/>
+          <w:sz w:val="24"/>
+          <w:szCs w:val="24"/>
+        </w:rPr>
+      </w:pPr>
+    </w:p>
+    <w:p>
+      <w:pPr>
+        <w:pStyle w:val="ListParagraph"/>
+        <w:numPr>
+          <w:ilvl w:val="0"/>
+          <w:numId w:val="9"/>
+        </w:numPr>
+        <w:rPr>
+          <w:rFonts w:ascii="Arial" w:hAnsi="Arial" w:cs="Arial"/>
+          <w:sz w:val="24"/>
+          <w:szCs w:val="24"/>
+        </w:rPr>
+      </w:pPr>
+      <w:r>
+        <w:rPr>
+          <w:rFonts w:ascii="Arial" w:hAnsi="Arial" w:cs="Arial"/>
+          <w:sz w:val="24"/>
+          <w:szCs w:val="24"/>
+          <w:u w:val="single"/>
+        </w:rPr>
+        <w:t>AWS Lambda Function:</w:t>
+      </w:r>
+      <w:r>
+        <w:rPr>
+          <w:rFonts w:ascii="Arial" w:hAnsi="Arial" w:cs="Arial"/>
+          <w:sz w:val="24"/>
+          <w:szCs w:val="24"/>
+        </w:rPr>
+        <w:t xml:space="preserve"> </w:t>
+      </w:r>
+      <w:r>
+        <w:rPr>
+          <w:rFonts w:ascii="Arial" w:hAnsi="Arial" w:cs="Arial"/>
+          <w:sz w:val="24"/>
+          <w:szCs w:val="24"/>
+        </w:rPr>
+        <w:br/>
+      </w:r>
+      <w:r>
+        <w:rPr>
+          <w:rFonts w:ascii="Arial" w:hAnsi="Arial" w:cs="Arial"/>
+          <w:sz w:val="24"/>
+          <w:szCs w:val="24"/>
+        </w:rPr>
+        <w:t xml:space="preserve">A script written in Python that is called to run based on a customisable trigger event, such as when AWS SES receives an email from the field. Custom script would be able to pull out any necessary metadata from email, such as timestamps, and retrieve the photo attachments. Script would then store this information into our S3 Bucket. </w:t>
+      </w:r>
+    </w:p>
+    <w:p>
+      <w:pPr>
+        <w:pStyle w:val="ListParagraph"/>
+        <w:rPr>
+          <w:rFonts w:ascii="Arial" w:hAnsi="Arial" w:cs="Arial"/>
+          <w:sz w:val="24"/>
+          <w:szCs w:val="24"/>
+        </w:rPr>
+      </w:pPr>
+    </w:p>
+    <w:p>
+      <w:pPr>
+        <w:pStyle w:val="ListParagraph"/>
+        <w:rPr>
+          <w:rFonts w:ascii="Arial" w:hAnsi="Arial" w:cs="Arial"/>
+          <w:sz w:val="24"/>
+          <w:szCs w:val="24"/>
+        </w:rPr>
+      </w:pPr>
+    </w:p>
+    <w:p>
+      <w:pPr>
+        <w:pStyle w:val="ListParagraph"/>
+        <w:numPr>
+          <w:ilvl w:val="0"/>
+          <w:numId w:val="9"/>
+        </w:numPr>
+        <w:rPr>
+          <w:rFonts w:ascii="Arial" w:hAnsi="Arial" w:cs="Arial"/>
+          <w:sz w:val="24"/>
+          <w:szCs w:val="24"/>
+        </w:rPr>
+      </w:pPr>
+      <w:r>
+        <w:rPr>
+          <w:rFonts w:ascii="Arial" w:hAnsi="Arial" w:cs="Arial"/>
+          <w:sz w:val="24"/>
+          <w:szCs w:val="24"/>
+          <w:u w:val="single"/>
+        </w:rPr>
+        <w:t>AWS S3 Bucket</w:t>
+      </w:r>
+      <w:proofErr w:type="gramStart"/>
+      <w:r>
+        <w:rPr>
+          <w:rFonts w:ascii="Arial" w:hAnsi="Arial" w:cs="Arial"/>
+          <w:sz w:val="24"/>
+          <w:szCs w:val="24"/>
+          <w:u w:val="single"/>
+        </w:rPr>
+        <w:t>:</w:t>
+      </w:r>
+      <w:proofErr w:type="gramEnd"/>
+      <w:r>
+        <w:rPr>
+          <w:rFonts w:ascii="Arial" w:hAnsi="Arial" w:cs="Arial"/>
+          <w:sz w:val="24"/>
+          <w:szCs w:val="24"/>
+          <w:u w:val="single"/>
+        </w:rPr>
+        <w:br/>
+      </w:r>
+      <w:r>
+        <w:rPr>
+          <w:rFonts w:ascii="Arial" w:hAnsi="Arial" w:cs="Arial"/>
+          <w:sz w:val="24"/>
+          <w:szCs w:val="24"/>
+        </w:rPr>
+        <w:t xml:space="preserve">AWS Cloud storage, would act as an intermediary storage option for our data. Raw data from the Camera Trap emails could be stored, and then passed directly into AWS SageMaker for processing. This data could then be moved to our AWS Aurora database for permanent storage. </w:t>
+      </w:r>
+    </w:p>
+    <w:p>
+      <w:pPr>
+        <w:pStyle w:val="ListParagraph"/>
+        <w:rPr>
+          <w:rFonts w:ascii="Arial" w:hAnsi="Arial" w:cs="Arial"/>
+          <w:sz w:val="24"/>
+          <w:szCs w:val="24"/>
+        </w:rPr>
+      </w:pPr>
+    </w:p>
+    <w:p>
+      <w:pPr>
+        <w:pStyle w:val="ListParagraph"/>
+        <w:numPr>
+          <w:ilvl w:val="0"/>
+          <w:numId w:val="9"/>
+        </w:numPr>
+        <w:rPr>
+          <w:rFonts w:ascii="Arial" w:hAnsi="Arial" w:cs="Arial"/>
+          <w:sz w:val="24"/>
+          <w:szCs w:val="24"/>
+        </w:rPr>
+      </w:pPr>
+      <w:r>
+        <w:rPr>
+          <w:rFonts w:ascii="Arial" w:hAnsi="Arial" w:cs="Arial"/>
+          <w:sz w:val="24"/>
+          <w:szCs w:val="24"/>
+          <w:u w:val="single"/>
+        </w:rPr>
+        <w:t>AWS SageMaker:</w:t>
+      </w:r>
+      <w:r>
+        <w:rPr>
+          <w:rFonts w:ascii="Arial" w:hAnsi="Arial" w:cs="Arial"/>
+          <w:sz w:val="24"/>
+          <w:szCs w:val="24"/>
+        </w:rPr>
+        <w:t xml:space="preserve"> </w:t>
+      </w:r>
+      <w:r>
+        <w:rPr>
+          <w:rFonts w:ascii="Arial" w:hAnsi="Arial" w:cs="Arial"/>
+          <w:sz w:val="24"/>
+          <w:szCs w:val="24"/>
+        </w:rPr>
+        <w:br/>
+      </w:r>
+      <w:r>
+        <w:rPr>
+          <w:rFonts w:ascii="Arial" w:hAnsi="Arial" w:cs="Arial"/>
+          <w:sz w:val="24"/>
+          <w:szCs w:val="24"/>
+        </w:rPr>
+        <w:t xml:space="preserve">AWS machine learning service would allow us to deploy the client Tensorflow prediction model on a GPU instance (for greater processing requirements). The model would be fed with raw data from our S3 Bucket, and output prediction data in the form of a classification, and a confidence interval along with an output image, highlighting a potential </w:t>
+      </w:r>
+      <w:proofErr w:type="spellStart"/>
+      <w:r>
+        <w:rPr>
+          <w:rFonts w:ascii="Arial" w:hAnsi="Arial" w:cs="Arial"/>
+          <w:sz w:val="24"/>
+          <w:szCs w:val="24"/>
+        </w:rPr>
+        <w:t>Dropbear</w:t>
+      </w:r>
+      <w:proofErr w:type="spellEnd"/>
+      <w:r>
+        <w:rPr>
+          <w:rFonts w:ascii="Arial" w:hAnsi="Arial" w:cs="Arial"/>
+          <w:sz w:val="24"/>
+          <w:szCs w:val="24"/>
+        </w:rPr>
+        <w:t xml:space="preserve"> sighting (if one was detected).  </w:t>
+      </w:r>
+    </w:p>
+    <w:p>
+      <w:pPr>
+        <w:rPr>
+          <w:rFonts w:ascii="Arial" w:hAnsi="Arial" w:cs="Arial"/>
+          <w:sz w:val="24"/>
+          <w:szCs w:val="24"/>
+        </w:rPr>
+      </w:pPr>
+    </w:p>
+    <w:p>
+      <w:pPr>
+        <w:rPr>
+          <w:rFonts w:ascii="Arial" w:hAnsi="Arial" w:cs="Arial"/>
+          <w:sz w:val="24"/>
+          <w:szCs w:val="24"/>
+          <w:u w:val="single"/>
+        </w:rPr>
+      </w:pPr>
+    </w:p>
+    <w:p>
+      <w:pPr>
+        <w:keepNext/>
+      </w:pPr>
+      <w:r>
+        <w:rPr>
+          <w:rFonts w:ascii="Arial" w:hAnsi="Arial" w:cs="Arial"/>
+          <w:noProof/>
+          <w:sz w:val="24"/>
+          <w:szCs w:val="24"/>
+          <w:lang w:eastAsia="zh-TW"/>
+        </w:rPr>
+        <w:lastRenderedPageBreak/>
+        <w:drawing>
+          <wp:inline distT="0" distB="0" distL="0" distR="0" wp14:anchorId="250B387F" wp14:editId="3A83358E">
+            <wp:extent cx="5943600" cy="5417820"/>
+            <wp:effectExtent l="0" t="0" r="0" b="0"/>
+            <wp:docPr id="1" name="Picture 1"/>
+            <wp:cNvGraphicFramePr>
+              <a:graphicFrameLocks xmlns:a="http://schemas.openxmlformats.org/drawingml/2006/main" noChangeAspect="1"/>
+            </wp:cNvGraphicFramePr>
+            <a:graphic xmlns:a="http://schemas.openxmlformats.org/drawingml/2006/main">
+              <a:graphicData uri="http://schemas.openxmlformats.org/drawingml/2006/picture">
+                <pic:pic xmlns:pic="http://schemas.openxmlformats.org/drawingml/2006/picture">
+                  <pic:nvPicPr>
+                    <pic:cNvPr id="0" name="v1.jpg"/>
+                    <pic:cNvPicPr/>
+                  </pic:nvPicPr>
+                  <pic:blipFill>
+                    <a:blip r:embed="rId8">
+                      <a:extLst>
+                        <a:ext uri="{28A0092B-C50C-407E-A947-70E740481C1C}">
+                          <a14:useLocalDpi xmlns:a14="http://schemas.microsoft.com/office/drawing/2010/main" val="0"/>
+                        </a:ext>
+                      </a:extLst>
+                    </a:blip>
+                    <a:stretch>
+                      <a:fillRect/>
+                    </a:stretch>
+                  </pic:blipFill>
+                  <pic:spPr>
+                    <a:xfrm>
+                      <a:off x="0" y="0"/>
+                      <a:ext cx="5943600" cy="5417820"/>
+                    </a:xfrm>
+                    <a:prstGeom prst="rect">
+                      <a:avLst/>
+                    </a:prstGeom>
+                  </pic:spPr>
+                </pic:pic>
+              </a:graphicData>
+            </a:graphic>
+          </wp:inline>
+        </w:drawing>
+      </w:r>
+    </w:p>
+    <w:p>
+      <w:pPr>
+        <w:pStyle w:val="Caption"/>
+        <w:jc w:val="center"/>
+        <w:rPr>
+          <w:rFonts w:ascii="Arial" w:hAnsi="Arial" w:cs="Arial"/>
+          <w:sz w:val="24"/>
+          <w:szCs w:val="24"/>
+          <w:u w:val="single"/>
+        </w:rPr>
+      </w:pPr>
       <w:bookmarkStart w:id="1" w:name="_GoBack"/>
-      <w:bookmarkEnd w:id="0"/>
       <w:bookmarkEnd w:id="1"/>
+      <w:r>
+        <w:t xml:space="preserve">Figure </w:t>
+      </w:r>
+      <w:r>
+        <w:fldChar w:fldCharType="begin"/>
+      </w:r>
+      <w:r>
+        <w:instrText xml:space="preserve"> SEQ Figure \* ARABIC </w:instrText>
+      </w:r>
+      <w:r>
+        <w:fldChar w:fldCharType="separate"/>
+      </w:r>
+      <w:r>
+        <w:rPr>
+          <w:noProof/>
+        </w:rPr>
+        <w:t>1</w:t>
+      </w:r>
+      <w:r>
+        <w:fldChar w:fldCharType="end"/>
+      </w:r>
+      <w:r>
+        <w:t xml:space="preserve"> - Overview of Proposed Solution - Cloud Processing</w:t>
+      </w:r>
+    </w:p>
+    <w:p>
+      <w:pPr>
+        <w:rPr>
+          <w:rFonts w:ascii="Arial" w:hAnsi="Arial" w:cs="Arial"/>
+          <w:sz w:val="24"/>
+          <w:szCs w:val="24"/>
+          <w:u w:val="single"/>
+        </w:rPr>
+      </w:pPr>
+    </w:p>
+    <w:p>
+      <w:pPr>
+        <w:rPr>
+          <w:rFonts w:ascii="Arial" w:hAnsi="Arial" w:cs="Arial"/>
+          <w:sz w:val="24"/>
+          <w:szCs w:val="24"/>
+          <w:u w:val="single"/>
+        </w:rPr>
+      </w:pPr>
+    </w:p>
+    <w:p>
+      <w:pPr>
+        <w:rPr>
+          <w:rFonts w:ascii="Arial" w:hAnsi="Arial" w:cs="Arial"/>
+          <w:sz w:val="24"/>
+          <w:szCs w:val="24"/>
+          <w:u w:val="single"/>
+        </w:rPr>
+      </w:pPr>
+    </w:p>
+    <w:p>
+      <w:pPr>
+        <w:rPr>
+          <w:rFonts w:ascii="Arial" w:hAnsi="Arial" w:cs="Arial"/>
+          <w:sz w:val="24"/>
+          <w:szCs w:val="24"/>
+          <w:u w:val="single"/>
+        </w:rPr>
+      </w:pPr>
+    </w:p>
+    <w:p>
+      <w:pPr>
+        <w:rPr>
+          <w:rFonts w:ascii="Arial" w:hAnsi="Arial" w:cs="Arial"/>
+          <w:b/>
+          <w:sz w:val="24"/>
+          <w:szCs w:val="24"/>
+        </w:rPr>
+      </w:pPr>
+      <w:r>
+        <w:rPr>
+          <w:rFonts w:ascii="Arial" w:hAnsi="Arial" w:cs="Arial"/>
+          <w:b/>
+          <w:sz w:val="24"/>
+          <w:szCs w:val="24"/>
+        </w:rPr>
+        <w:t>Justification of Technical Solution</w:t>
+      </w:r>
+    </w:p>
+    <w:p>
+      <w:pPr>
+        <w:rPr>
+          <w:rFonts w:ascii="Arial" w:hAnsi="Arial" w:cs="Arial"/>
+          <w:sz w:val="24"/>
+          <w:szCs w:val="24"/>
+        </w:rPr>
+      </w:pPr>
+      <w:r>
+        <w:rPr>
+          <w:rFonts w:ascii="Arial" w:hAnsi="Arial" w:cs="Arial"/>
+          <w:sz w:val="24"/>
+          <w:szCs w:val="24"/>
+        </w:rPr>
+        <w:t>Utilising only AWS components allows for simple and straightforward integration between the various components of the proposed solution. For example:</w:t>
+      </w:r>
+    </w:p>
+    <w:p>
+      <w:pPr>
+        <w:pStyle w:val="ListParagraph"/>
+        <w:numPr>
+          <w:ilvl w:val="0"/>
+          <w:numId w:val="10"/>
+        </w:numPr>
+        <w:spacing w:line="259" w:lineRule="auto"/>
+        <w:rPr>
+          <w:rFonts w:ascii="Arial" w:hAnsi="Arial" w:cs="Arial"/>
+          <w:sz w:val="24"/>
+          <w:szCs w:val="24"/>
+        </w:rPr>
+      </w:pPr>
+      <w:r>
+        <w:rPr>
+          <w:rFonts w:ascii="Arial" w:hAnsi="Arial" w:cs="Arial"/>
+          <w:sz w:val="24"/>
+          <w:szCs w:val="24"/>
+        </w:rPr>
+        <w:t>AWS SES and Lambda Functions allow for easier photo retrieval.</w:t>
+      </w:r>
+    </w:p>
+    <w:p>
+      <w:pPr>
+        <w:pStyle w:val="ListParagraph"/>
+        <w:numPr>
+          <w:ilvl w:val="0"/>
+          <w:numId w:val="10"/>
+        </w:numPr>
+        <w:spacing w:line="259" w:lineRule="auto"/>
+        <w:rPr>
+          <w:rFonts w:ascii="Arial" w:hAnsi="Arial" w:cs="Arial"/>
+          <w:sz w:val="24"/>
+          <w:szCs w:val="24"/>
+        </w:rPr>
+      </w:pPr>
+      <w:r>
+        <w:rPr>
+          <w:rFonts w:ascii="Arial" w:hAnsi="Arial" w:cs="Arial"/>
+          <w:sz w:val="24"/>
+          <w:szCs w:val="24"/>
+        </w:rPr>
+        <w:lastRenderedPageBreak/>
+        <w:t>AWS SageMaker contains pre-defined containers for running a Tensorflow model.</w:t>
+      </w:r>
+    </w:p>
+    <w:p>
+      <w:pPr>
+        <w:pStyle w:val="ListParagraph"/>
+        <w:numPr>
+          <w:ilvl w:val="0"/>
+          <w:numId w:val="10"/>
+        </w:numPr>
+        <w:spacing w:line="259" w:lineRule="auto"/>
+        <w:rPr>
+          <w:rFonts w:ascii="Arial" w:hAnsi="Arial" w:cs="Arial"/>
+          <w:sz w:val="24"/>
+          <w:szCs w:val="24"/>
+        </w:rPr>
+      </w:pPr>
+      <w:r>
+        <w:rPr>
+          <w:rFonts w:ascii="Arial" w:hAnsi="Arial" w:cs="Arial"/>
+          <w:sz w:val="24"/>
+          <w:szCs w:val="24"/>
+        </w:rPr>
+        <w:t>AWS has the ability to dynamically scale various services are required.</w:t>
+      </w:r>
+    </w:p>
+    <w:p>
+      <w:pPr>
+        <w:pStyle w:val="ListParagraph"/>
+        <w:numPr>
+          <w:ilvl w:val="0"/>
+          <w:numId w:val="10"/>
+        </w:numPr>
+        <w:spacing w:line="259" w:lineRule="auto"/>
+        <w:rPr>
+          <w:rFonts w:ascii="Arial" w:hAnsi="Arial" w:cs="Arial"/>
+          <w:sz w:val="24"/>
+          <w:szCs w:val="24"/>
+        </w:rPr>
+      </w:pPr>
+      <w:r>
+        <w:rPr>
+          <w:rFonts w:ascii="Arial" w:hAnsi="Arial" w:cs="Arial"/>
+          <w:sz w:val="24"/>
+          <w:szCs w:val="24"/>
+        </w:rPr>
+        <w:t>Lam</w:t>
+      </w:r>
+      <w:r>
+        <w:rPr>
+          <w:rFonts w:ascii="Arial" w:hAnsi="Arial" w:cs="Arial"/>
+          <w:sz w:val="24"/>
+          <w:szCs w:val="24"/>
+        </w:rPr>
+        <w:t>b</w:t>
+      </w:r>
+      <w:r>
+        <w:rPr>
+          <w:rFonts w:ascii="Arial" w:hAnsi="Arial" w:cs="Arial"/>
+          <w:sz w:val="24"/>
+          <w:szCs w:val="24"/>
+        </w:rPr>
+        <w:t>d</w:t>
+      </w:r>
+      <w:r>
+        <w:rPr>
+          <w:rFonts w:ascii="Arial" w:hAnsi="Arial" w:cs="Arial"/>
+          <w:sz w:val="24"/>
+          <w:szCs w:val="24"/>
+        </w:rPr>
+        <w:t xml:space="preserve">a calls and AWS SageMaker are only costing money when they are running, no need to create an instance and pay for it unless it’s actually working. </w:t>
+      </w:r>
+    </w:p>
+    <w:p>
+      <w:pPr>
+        <w:spacing w:line="360" w:lineRule="auto"/>
+        <w:rPr>
+          <w:rFonts w:ascii="Arial" w:hAnsi="Arial" w:cs="Arial"/>
+          <w:sz w:val="24"/>
+          <w:szCs w:val="24"/>
+        </w:rPr>
+      </w:pPr>
     </w:p>
     <w:sectPr>
-      <w:headerReference w:type="default" r:id="rId7"/>
-      <w:footerReference w:type="default" r:id="rId8"/>
+      <w:headerReference w:type="default" r:id="rId9"/>
+      <w:footerReference w:type="default" r:id="rId10"/>
       <w:pgSz w:w="12240" w:h="15840"/>
       <w:pgMar w:top="1440" w:right="1440" w:bottom="1440" w:left="1440" w:header="720" w:footer="720" w:gutter="0"/>
       <w:cols w:space="720"/>
@@ -1824,7 +2542,7 @@
 </file>
 
 <file path=word/endnotes.xml><?xml version="1.0" encoding="utf-8"?>
-<w:endnotes xmlns:wpc="http://schemas.microsoft.com/office/word/2010/wordprocessingCanvas" xmlns:cx="http://schemas.microsoft.com/office/drawing/2014/chartex" xmlns:cx1="http://schemas.microsoft.com/office/drawing/2015/9/8/chartex" xmlns:cx2="http://schemas.microsoft.com/office/drawing/2015/10/21/chartex" xmlns:cx3="http://schemas.microsoft.com/office/drawing/2016/5/9/chartex" xmlns:cx4="http://schemas.microsoft.com/office/drawing/2016/5/10/chartex" xmlns:cx5="http://schemas.microsoft.com/office/drawing/2016/5/11/chartex" xmlns:cx6="http://schemas.microsoft.com/office/drawing/2016/5/12/chartex" xmlns:cx7="http://schemas.microsoft.com/office/drawing/2016/5/13/chartex" xmlns:cx8="http://schemas.microsoft.com/office/drawing/2016/5/14/chartex" xmlns:mc="http://schemas.openxmlformats.org/markup-compatibility/2006" xmlns:aink="http://schemas.microsoft.com/office/drawing/2016/ink" xmlns:am3d="http://schemas.microsoft.com/office/drawing/2017/model3d" xmlns:o="urn:schemas-microsoft-com:office:office" xmlns:r="http://schemas.openxmlformats.org/officeDocument/2006/relationships" xmlns:m="http://schemas.openxmlformats.org/officeDocument/2006/math" xmlns:v="urn:schemas-microsoft-com:vml" xmlns:wp14="http://schemas.microsoft.com/office/word/2010/wordprocessingDrawing" xmlns:wp="http://schemas.openxmlformats.org/drawingml/2006/wordprocessingDrawing" xmlns:w10="urn:schemas-microsoft-com:office:word" xmlns:w="http://schemas.openxmlformats.org/wordprocessingml/2006/main" xmlns:w14="http://schemas.microsoft.com/office/word/2010/wordml" xmlns:w15="http://schemas.microsoft.com/office/word/2012/wordml" xmlns:w16cid="http://schemas.microsoft.com/office/word/2016/wordml/cid" xmlns:w16se="http://schemas.microsoft.com/office/word/2015/wordml/symex" xmlns:wpg="http://schemas.microsoft.com/office/word/2010/wordprocessingGroup" xmlns:wpi="http://schemas.microsoft.com/office/word/2010/wordprocessingInk" xmlns:wne="http://schemas.microsoft.com/office/word/2006/wordml" xmlns:wps="http://schemas.microsoft.com/office/word/2010/wordprocessingShape" mc:Ignorable="w14 w15 w16se w16cid wp14">
+<w:endnotes xmlns:wpc="http://schemas.microsoft.com/office/word/2010/wordprocessingCanvas" xmlns:mc="http://schemas.openxmlformats.org/markup-compatibility/2006" xmlns:o="urn:schemas-microsoft-com:office:office" xmlns:r="http://schemas.openxmlformats.org/officeDocument/2006/relationships" xmlns:m="http://schemas.openxmlformats.org/officeDocument/2006/math" xmlns:v="urn:schemas-microsoft-com:vml" xmlns:wp14="http://schemas.microsoft.com/office/word/2010/wordprocessingDrawing" xmlns:wp="http://schemas.openxmlformats.org/drawingml/2006/wordprocessingDrawing" xmlns:w10="urn:schemas-microsoft-com:office:word" xmlns:w="http://schemas.openxmlformats.org/wordprocessingml/2006/main" xmlns:w14="http://schemas.microsoft.com/office/word/2010/wordml" xmlns:wpg="http://schemas.microsoft.com/office/word/2010/wordprocessingGroup" xmlns:wpi="http://schemas.microsoft.com/office/word/2010/wordprocessingInk" xmlns:wne="http://schemas.microsoft.com/office/word/2006/wordml" xmlns:wps="http://schemas.microsoft.com/office/word/2010/wordprocessingShape" mc:Ignorable="w14 wp14">
   <w:endnote w:type="separator" w:id="-1">
     <w:p>
       <w:pPr>
@@ -1849,7 +2567,7 @@
 </file>
 
 <file path=word/footer1.xml><?xml version="1.0" encoding="utf-8"?>
-<w:ftr xmlns:wpc="http://schemas.microsoft.com/office/word/2010/wordprocessingCanvas" xmlns:cx="http://schemas.microsoft.com/office/drawing/2014/chartex" xmlns:cx1="http://schemas.microsoft.com/office/drawing/2015/9/8/chartex" xmlns:cx2="http://schemas.microsoft.com/office/drawing/2015/10/21/chartex" xmlns:cx3="http://schemas.microsoft.com/office/drawing/2016/5/9/chartex" xmlns:cx4="http://schemas.microsoft.com/office/drawing/2016/5/10/chartex" xmlns:cx5="http://schemas.microsoft.com/office/drawing/2016/5/11/chartex" xmlns:cx6="http://schemas.microsoft.com/office/drawing/2016/5/12/chartex" xmlns:cx7="http://schemas.microsoft.com/office/drawing/2016/5/13/chartex" xmlns:cx8="http://schemas.microsoft.com/office/drawing/2016/5/14/chartex" xmlns:mc="http://schemas.openxmlformats.org/markup-compatibility/2006" xmlns:aink="http://schemas.microsoft.com/office/drawing/2016/ink" xmlns:am3d="http://schemas.microsoft.com/office/drawing/2017/model3d" xmlns:o="urn:schemas-microsoft-com:office:office" xmlns:r="http://schemas.openxmlformats.org/officeDocument/2006/relationships" xmlns:m="http://schemas.openxmlformats.org/officeDocument/2006/math" xmlns:v="urn:schemas-microsoft-com:vml" xmlns:wp14="http://schemas.microsoft.com/office/word/2010/wordprocessingDrawing" xmlns:wp="http://schemas.openxmlformats.org/drawingml/2006/wordprocessingDrawing" xmlns:w10="urn:schemas-microsoft-com:office:word" xmlns:w="http://schemas.openxmlformats.org/wordprocessingml/2006/main" xmlns:w14="http://schemas.microsoft.com/office/word/2010/wordml" xmlns:w15="http://schemas.microsoft.com/office/word/2012/wordml" xmlns:w16cid="http://schemas.microsoft.com/office/word/2016/wordml/cid" xmlns:w16se="http://schemas.microsoft.com/office/word/2015/wordml/symex" xmlns:wpg="http://schemas.microsoft.com/office/word/2010/wordprocessingGroup" xmlns:wpi="http://schemas.microsoft.com/office/word/2010/wordprocessingInk" xmlns:wne="http://schemas.microsoft.com/office/word/2006/wordml" xmlns:wps="http://schemas.microsoft.com/office/word/2010/wordprocessingShape" mc:Ignorable="w14 w15 w16se w16cid wp14">
+<w:ftr xmlns:wpc="http://schemas.microsoft.com/office/word/2010/wordprocessingCanvas" xmlns:mc="http://schemas.openxmlformats.org/markup-compatibility/2006" xmlns:o="urn:schemas-microsoft-com:office:office" xmlns:r="http://schemas.openxmlformats.org/officeDocument/2006/relationships" xmlns:m="http://schemas.openxmlformats.org/officeDocument/2006/math" xmlns:v="urn:schemas-microsoft-com:vml" xmlns:wp14="http://schemas.microsoft.com/office/word/2010/wordprocessingDrawing" xmlns:wp="http://schemas.openxmlformats.org/drawingml/2006/wordprocessingDrawing" xmlns:w10="urn:schemas-microsoft-com:office:word" xmlns:w="http://schemas.openxmlformats.org/wordprocessingml/2006/main" xmlns:w14="http://schemas.microsoft.com/office/word/2010/wordml" xmlns:wpg="http://schemas.microsoft.com/office/word/2010/wordprocessingGroup" xmlns:wpi="http://schemas.microsoft.com/office/word/2010/wordprocessingInk" xmlns:wne="http://schemas.microsoft.com/office/word/2006/wordml" xmlns:wps="http://schemas.microsoft.com/office/word/2010/wordprocessingShape" mc:Ignorable="w14 wp14">
   <w:sdt>
     <w:sdtPr>
       <w:id w:val="-2002269557"/>
@@ -1882,7 +2600,7 @@
           <w:rPr>
             <w:noProof/>
           </w:rPr>
-          <w:t>1</w:t>
+          <w:t>6</w:t>
         </w:r>
         <w:r>
           <w:rPr>
@@ -1902,7 +2620,7 @@
 </file>
 
 <file path=word/footnotes.xml><?xml version="1.0" encoding="utf-8"?>
-<w:footnotes xmlns:wpc="http://schemas.microsoft.com/office/word/2010/wordprocessingCanvas" xmlns:cx="http://schemas.microsoft.com/office/drawing/2014/chartex" xmlns:cx1="http://schemas.microsoft.com/office/drawing/2015/9/8/chartex" xmlns:cx2="http://schemas.microsoft.com/office/drawing/2015/10/21/chartex" xmlns:cx3="http://schemas.microsoft.com/office/drawing/2016/5/9/chartex" xmlns:cx4="http://schemas.microsoft.com/office/drawing/2016/5/10/chartex" xmlns:cx5="http://schemas.microsoft.com/office/drawing/2016/5/11/chartex" xmlns:cx6="http://schemas.microsoft.com/office/drawing/2016/5/12/chartex" xmlns:cx7="http://schemas.microsoft.com/office/drawing/2016/5/13/chartex" xmlns:cx8="http://schemas.microsoft.com/office/drawing/2016/5/14/chartex" xmlns:mc="http://schemas.openxmlformats.org/markup-compatibility/2006" xmlns:aink="http://schemas.microsoft.com/office/drawing/2016/ink" xmlns:am3d="http://schemas.microsoft.com/office/drawing/2017/model3d" xmlns:o="urn:schemas-microsoft-com:office:office" xmlns:r="http://schemas.openxmlformats.org/officeDocument/2006/relationships" xmlns:m="http://schemas.openxmlformats.org/officeDocument/2006/math" xmlns:v="urn:schemas-microsoft-com:vml" xmlns:wp14="http://schemas.microsoft.com/office/word/2010/wordprocessingDrawing" xmlns:wp="http://schemas.openxmlformats.org/drawingml/2006/wordprocessingDrawing" xmlns:w10="urn:schemas-microsoft-com:office:word" xmlns:w="http://schemas.openxmlformats.org/wordprocessingml/2006/main" xmlns:w14="http://schemas.microsoft.com/office/word/2010/wordml" xmlns:w15="http://schemas.microsoft.com/office/word/2012/wordml" xmlns:w16cid="http://schemas.microsoft.com/office/word/2016/wordml/cid" xmlns:w16se="http://schemas.microsoft.com/office/word/2015/wordml/symex" xmlns:wpg="http://schemas.microsoft.com/office/word/2010/wordprocessingGroup" xmlns:wpi="http://schemas.microsoft.com/office/word/2010/wordprocessingInk" xmlns:wne="http://schemas.microsoft.com/office/word/2006/wordml" xmlns:wps="http://schemas.microsoft.com/office/word/2010/wordprocessingShape" mc:Ignorable="w14 w15 w16se w16cid wp14">
+<w:footnotes xmlns:wpc="http://schemas.microsoft.com/office/word/2010/wordprocessingCanvas" xmlns:mc="http://schemas.openxmlformats.org/markup-compatibility/2006" xmlns:o="urn:schemas-microsoft-com:office:office" xmlns:r="http://schemas.openxmlformats.org/officeDocument/2006/relationships" xmlns:m="http://schemas.openxmlformats.org/officeDocument/2006/math" xmlns:v="urn:schemas-microsoft-com:vml" xmlns:wp14="http://schemas.microsoft.com/office/word/2010/wordprocessingDrawing" xmlns:wp="http://schemas.openxmlformats.org/drawingml/2006/wordprocessingDrawing" xmlns:w10="urn:schemas-microsoft-com:office:word" xmlns:w="http://schemas.openxmlformats.org/wordprocessingml/2006/main" xmlns:w14="http://schemas.microsoft.com/office/word/2010/wordml" xmlns:wpg="http://schemas.microsoft.com/office/word/2010/wordprocessingGroup" xmlns:wpi="http://schemas.microsoft.com/office/word/2010/wordprocessingInk" xmlns:wne="http://schemas.microsoft.com/office/word/2006/wordml" xmlns:wps="http://schemas.microsoft.com/office/word/2010/wordprocessingShape" mc:Ignorable="w14 wp14">
   <w:footnote w:type="separator" w:id="-1">
     <w:p>
       <w:pPr>
@@ -1927,7 +2645,7 @@
 </file>
 
 <file path=word/header1.xml><?xml version="1.0" encoding="utf-8"?>
-<w:hdr xmlns:wpc="http://schemas.microsoft.com/office/word/2010/wordprocessingCanvas" xmlns:cx="http://schemas.microsoft.com/office/drawing/2014/chartex" xmlns:cx1="http://schemas.microsoft.com/office/drawing/2015/9/8/chartex" xmlns:cx2="http://schemas.microsoft.com/office/drawing/2015/10/21/chartex" xmlns:cx3="http://schemas.microsoft.com/office/drawing/2016/5/9/chartex" xmlns:cx4="http://schemas.microsoft.com/office/drawing/2016/5/10/chartex" xmlns:cx5="http://schemas.microsoft.com/office/drawing/2016/5/11/chartex" xmlns:cx6="http://schemas.microsoft.com/office/drawing/2016/5/12/chartex" xmlns:cx7="http://schemas.microsoft.com/office/drawing/2016/5/13/chartex" xmlns:cx8="http://schemas.microsoft.com/office/drawing/2016/5/14/chartex" xmlns:mc="http://schemas.openxmlformats.org/markup-compatibility/2006" xmlns:aink="http://schemas.microsoft.com/office/drawing/2016/ink" xmlns:am3d="http://schemas.microsoft.com/office/drawing/2017/model3d" xmlns:o="urn:schemas-microsoft-com:office:office" xmlns:r="http://schemas.openxmlformats.org/officeDocument/2006/relationships" xmlns:m="http://schemas.openxmlformats.org/officeDocument/2006/math" xmlns:v="urn:schemas-microsoft-com:vml" xmlns:wp14="http://schemas.microsoft.com/office/word/2010/wordprocessingDrawing" xmlns:wp="http://schemas.openxmlformats.org/drawingml/2006/wordprocessingDrawing" xmlns:w10="urn:schemas-microsoft-com:office:word" xmlns:w="http://schemas.openxmlformats.org/wordprocessingml/2006/main" xmlns:w14="http://schemas.microsoft.com/office/word/2010/wordml" xmlns:w15="http://schemas.microsoft.com/office/word/2012/wordml" xmlns:w16cid="http://schemas.microsoft.com/office/word/2016/wordml/cid" xmlns:w16se="http://schemas.microsoft.com/office/word/2015/wordml/symex" xmlns:wpg="http://schemas.microsoft.com/office/word/2010/wordprocessingGroup" xmlns:wpi="http://schemas.microsoft.com/office/word/2010/wordprocessingInk" xmlns:wne="http://schemas.microsoft.com/office/word/2006/wordml" xmlns:wps="http://schemas.microsoft.com/office/word/2010/wordprocessingShape" mc:Ignorable="w14 w15 w16se w16cid wp14">
+<w:hdr xmlns:wpc="http://schemas.microsoft.com/office/word/2010/wordprocessingCanvas" xmlns:mc="http://schemas.openxmlformats.org/markup-compatibility/2006" xmlns:o="urn:schemas-microsoft-com:office:office" xmlns:r="http://schemas.openxmlformats.org/officeDocument/2006/relationships" xmlns:m="http://schemas.openxmlformats.org/officeDocument/2006/math" xmlns:v="urn:schemas-microsoft-com:vml" xmlns:wp14="http://schemas.microsoft.com/office/word/2010/wordprocessingDrawing" xmlns:wp="http://schemas.openxmlformats.org/drawingml/2006/wordprocessingDrawing" xmlns:w10="urn:schemas-microsoft-com:office:word" xmlns:w="http://schemas.openxmlformats.org/wordprocessingml/2006/main" xmlns:w14="http://schemas.microsoft.com/office/word/2010/wordml" xmlns:wpg="http://schemas.microsoft.com/office/word/2010/wordprocessingGroup" xmlns:wpi="http://schemas.microsoft.com/office/word/2010/wordprocessingInk" xmlns:wne="http://schemas.microsoft.com/office/word/2006/wordml" xmlns:wps="http://schemas.microsoft.com/office/word/2010/wordprocessingShape" mc:Ignorable="w14 wp14">
   <w:p>
     <w:pPr>
       <w:pStyle w:val="Header"/>
@@ -1959,8 +2677,8 @@
 </file>
 
 <file path=word/numbering.xml><?xml version="1.0" encoding="utf-8"?>
-<w:numbering xmlns:wpc="http://schemas.microsoft.com/office/word/2010/wordprocessingCanvas" xmlns:cx="http://schemas.microsoft.com/office/drawing/2014/chartex" xmlns:cx1="http://schemas.microsoft.com/office/drawing/2015/9/8/chartex" xmlns:cx2="http://schemas.microsoft.com/office/drawing/2015/10/21/chartex" xmlns:cx3="http://schemas.microsoft.com/office/drawing/2016/5/9/chartex" xmlns:cx4="http://schemas.microsoft.com/office/drawing/2016/5/10/chartex" xmlns:cx5="http://schemas.microsoft.com/office/drawing/2016/5/11/chartex" xmlns:cx6="http://schemas.microsoft.com/office/drawing/2016/5/12/chartex" xmlns:cx7="http://schemas.microsoft.com/office/drawing/2016/5/13/chartex" xmlns:cx8="http://schemas.microsoft.com/office/drawing/2016/5/14/chartex" xmlns:mc="http://schemas.openxmlformats.org/markup-compatibility/2006" xmlns:aink="http://schemas.microsoft.com/office/drawing/2016/ink" xmlns:am3d="http://schemas.microsoft.com/office/drawing/2017/model3d" xmlns:o="urn:schemas-microsoft-com:office:office" xmlns:r="http://schemas.openxmlformats.org/officeDocument/2006/relationships" xmlns:m="http://schemas.openxmlformats.org/officeDocument/2006/math" xmlns:v="urn:schemas-microsoft-com:vml" xmlns:wp14="http://schemas.microsoft.com/office/word/2010/wordprocessingDrawing" xmlns:wp="http://schemas.openxmlformats.org/drawingml/2006/wordprocessingDrawing" xmlns:w10="urn:schemas-microsoft-com:office:word" xmlns:w="http://schemas.openxmlformats.org/wordprocessingml/2006/main" xmlns:w14="http://schemas.microsoft.com/office/word/2010/wordml" xmlns:w15="http://schemas.microsoft.com/office/word/2012/wordml" xmlns:w16cid="http://schemas.microsoft.com/office/word/2016/wordml/cid" xmlns:w16se="http://schemas.microsoft.com/office/word/2015/wordml/symex" xmlns:wpg="http://schemas.microsoft.com/office/word/2010/wordprocessingGroup" xmlns:wpi="http://schemas.microsoft.com/office/word/2010/wordprocessingInk" xmlns:wne="http://schemas.microsoft.com/office/word/2006/wordml" xmlns:wps="http://schemas.microsoft.com/office/word/2010/wordprocessingShape" mc:Ignorable="w14 w15 w16se w16cid wp14">
-  <w:abstractNum w:abstractNumId="0" w15:restartNumberingAfterBreak="0">
+<w:numbering xmlns:wpc="http://schemas.microsoft.com/office/word/2010/wordprocessingCanvas" xmlns:mc="http://schemas.openxmlformats.org/markup-compatibility/2006" xmlns:o="urn:schemas-microsoft-com:office:office" xmlns:r="http://schemas.openxmlformats.org/officeDocument/2006/relationships" xmlns:m="http://schemas.openxmlformats.org/officeDocument/2006/math" xmlns:v="urn:schemas-microsoft-com:vml" xmlns:wp14="http://schemas.microsoft.com/office/word/2010/wordprocessingDrawing" xmlns:wp="http://schemas.openxmlformats.org/drawingml/2006/wordprocessingDrawing" xmlns:w10="urn:schemas-microsoft-com:office:word" xmlns:w="http://schemas.openxmlformats.org/wordprocessingml/2006/main" xmlns:w14="http://schemas.microsoft.com/office/word/2010/wordml" xmlns:wpg="http://schemas.microsoft.com/office/word/2010/wordprocessingGroup" xmlns:wpi="http://schemas.microsoft.com/office/word/2010/wordprocessingInk" xmlns:wne="http://schemas.microsoft.com/office/word/2006/wordml" xmlns:wps="http://schemas.microsoft.com/office/word/2010/wordprocessingShape" mc:Ignorable="w14 wp14">
+  <w:abstractNum w:abstractNumId="0">
     <w:nsid w:val="044C0F8D"/>
     <w:multiLevelType w:val="hybridMultilevel"/>
     <w:tmpl w:val="A6E896EA"/>
@@ -2073,7 +2791,7 @@
       </w:rPr>
     </w:lvl>
   </w:abstractNum>
-  <w:abstractNum w:abstractNumId="1" w15:restartNumberingAfterBreak="0">
+  <w:abstractNum w:abstractNumId="1">
     <w:nsid w:val="0D6800D5"/>
     <w:multiLevelType w:val="hybridMultilevel"/>
     <w:tmpl w:val="3CFA9EE4"/>
@@ -2186,7 +2904,7 @@
       </w:rPr>
     </w:lvl>
   </w:abstractNum>
-  <w:abstractNum w:abstractNumId="2" w15:restartNumberingAfterBreak="0">
+  <w:abstractNum w:abstractNumId="2">
     <w:nsid w:val="268C159C"/>
     <w:multiLevelType w:val="hybridMultilevel"/>
     <w:tmpl w:val="802A5290"/>
@@ -2299,7 +3017,7 @@
       </w:rPr>
     </w:lvl>
   </w:abstractNum>
-  <w:abstractNum w:abstractNumId="3" w15:restartNumberingAfterBreak="0">
+  <w:abstractNum w:abstractNumId="3">
     <w:nsid w:val="3E837AEC"/>
     <w:multiLevelType w:val="hybridMultilevel"/>
     <w:tmpl w:val="FE80FFE4"/>
@@ -2412,7 +3130,7 @@
       </w:rPr>
     </w:lvl>
   </w:abstractNum>
-  <w:abstractNum w:abstractNumId="4" w15:restartNumberingAfterBreak="0">
+  <w:abstractNum w:abstractNumId="4">
     <w:nsid w:val="4599377A"/>
     <w:multiLevelType w:val="hybridMultilevel"/>
     <w:tmpl w:val="076E6970"/>
@@ -2525,7 +3243,7 @@
       </w:rPr>
     </w:lvl>
   </w:abstractNum>
-  <w:abstractNum w:abstractNumId="5" w15:restartNumberingAfterBreak="0">
+  <w:abstractNum w:abstractNumId="5">
     <w:nsid w:val="49B7362D"/>
     <w:multiLevelType w:val="hybridMultilevel"/>
     <w:tmpl w:val="238868A0"/>
@@ -2638,7 +3356,7 @@
       </w:rPr>
     </w:lvl>
   </w:abstractNum>
-  <w:abstractNum w:abstractNumId="6" w15:restartNumberingAfterBreak="0">
+  <w:abstractNum w:abstractNumId="6">
     <w:nsid w:val="5EE70EA6"/>
     <w:multiLevelType w:val="hybridMultilevel"/>
     <w:tmpl w:val="73AE56B4"/>
@@ -2739,6 +3457,344 @@
       </w:rPr>
     </w:lvl>
     <w:lvl w:ilvl="8" w:tplc="04090005" w:tentative="1">
+      <w:start w:val="1"/>
+      <w:numFmt w:val="bullet"/>
+      <w:lvlText w:val=""/>
+      <w:lvlJc w:val="left"/>
+      <w:pPr>
+        <w:ind w:left="6480" w:hanging="360"/>
+      </w:pPr>
+      <w:rPr>
+        <w:rFonts w:ascii="Wingdings" w:hAnsi="Wingdings" w:hint="default"/>
+      </w:rPr>
+    </w:lvl>
+  </w:abstractNum>
+  <w:abstractNum w:abstractNumId="7">
+    <w:nsid w:val="6A7F6ADA"/>
+    <w:multiLevelType w:val="hybridMultilevel"/>
+    <w:tmpl w:val="FCE8E812"/>
+    <w:lvl w:ilvl="0" w:tplc="0C090001">
+      <w:start w:val="1"/>
+      <w:numFmt w:val="bullet"/>
+      <w:lvlText w:val=""/>
+      <w:lvlJc w:val="left"/>
+      <w:pPr>
+        <w:ind w:left="1080" w:hanging="360"/>
+      </w:pPr>
+      <w:rPr>
+        <w:rFonts w:ascii="Symbol" w:hAnsi="Symbol" w:hint="default"/>
+      </w:rPr>
+    </w:lvl>
+    <w:lvl w:ilvl="1" w:tplc="0C090003" w:tentative="1">
+      <w:start w:val="1"/>
+      <w:numFmt w:val="bullet"/>
+      <w:lvlText w:val="o"/>
+      <w:lvlJc w:val="left"/>
+      <w:pPr>
+        <w:ind w:left="1800" w:hanging="360"/>
+      </w:pPr>
+      <w:rPr>
+        <w:rFonts w:ascii="Courier New" w:hAnsi="Courier New" w:cs="Courier New" w:hint="default"/>
+      </w:rPr>
+    </w:lvl>
+    <w:lvl w:ilvl="2" w:tplc="0C090005" w:tentative="1">
+      <w:start w:val="1"/>
+      <w:numFmt w:val="bullet"/>
+      <w:lvlText w:val=""/>
+      <w:lvlJc w:val="left"/>
+      <w:pPr>
+        <w:ind w:left="2520" w:hanging="360"/>
+      </w:pPr>
+      <w:rPr>
+        <w:rFonts w:ascii="Wingdings" w:hAnsi="Wingdings" w:hint="default"/>
+      </w:rPr>
+    </w:lvl>
+    <w:lvl w:ilvl="3" w:tplc="0C090001" w:tentative="1">
+      <w:start w:val="1"/>
+      <w:numFmt w:val="bullet"/>
+      <w:lvlText w:val=""/>
+      <w:lvlJc w:val="left"/>
+      <w:pPr>
+        <w:ind w:left="3240" w:hanging="360"/>
+      </w:pPr>
+      <w:rPr>
+        <w:rFonts w:ascii="Symbol" w:hAnsi="Symbol" w:hint="default"/>
+      </w:rPr>
+    </w:lvl>
+    <w:lvl w:ilvl="4" w:tplc="0C090003" w:tentative="1">
+      <w:start w:val="1"/>
+      <w:numFmt w:val="bullet"/>
+      <w:lvlText w:val="o"/>
+      <w:lvlJc w:val="left"/>
+      <w:pPr>
+        <w:ind w:left="3960" w:hanging="360"/>
+      </w:pPr>
+      <w:rPr>
+        <w:rFonts w:ascii="Courier New" w:hAnsi="Courier New" w:cs="Courier New" w:hint="default"/>
+      </w:rPr>
+    </w:lvl>
+    <w:lvl w:ilvl="5" w:tplc="0C090005" w:tentative="1">
+      <w:start w:val="1"/>
+      <w:numFmt w:val="bullet"/>
+      <w:lvlText w:val=""/>
+      <w:lvlJc w:val="left"/>
+      <w:pPr>
+        <w:ind w:left="4680" w:hanging="360"/>
+      </w:pPr>
+      <w:rPr>
+        <w:rFonts w:ascii="Wingdings" w:hAnsi="Wingdings" w:hint="default"/>
+      </w:rPr>
+    </w:lvl>
+    <w:lvl w:ilvl="6" w:tplc="0C090001" w:tentative="1">
+      <w:start w:val="1"/>
+      <w:numFmt w:val="bullet"/>
+      <w:lvlText w:val=""/>
+      <w:lvlJc w:val="left"/>
+      <w:pPr>
+        <w:ind w:left="5400" w:hanging="360"/>
+      </w:pPr>
+      <w:rPr>
+        <w:rFonts w:ascii="Symbol" w:hAnsi="Symbol" w:hint="default"/>
+      </w:rPr>
+    </w:lvl>
+    <w:lvl w:ilvl="7" w:tplc="0C090003" w:tentative="1">
+      <w:start w:val="1"/>
+      <w:numFmt w:val="bullet"/>
+      <w:lvlText w:val="o"/>
+      <w:lvlJc w:val="left"/>
+      <w:pPr>
+        <w:ind w:left="6120" w:hanging="360"/>
+      </w:pPr>
+      <w:rPr>
+        <w:rFonts w:ascii="Courier New" w:hAnsi="Courier New" w:cs="Courier New" w:hint="default"/>
+      </w:rPr>
+    </w:lvl>
+    <w:lvl w:ilvl="8" w:tplc="0C090005" w:tentative="1">
+      <w:start w:val="1"/>
+      <w:numFmt w:val="bullet"/>
+      <w:lvlText w:val=""/>
+      <w:lvlJc w:val="left"/>
+      <w:pPr>
+        <w:ind w:left="6840" w:hanging="360"/>
+      </w:pPr>
+      <w:rPr>
+        <w:rFonts w:ascii="Wingdings" w:hAnsi="Wingdings" w:hint="default"/>
+      </w:rPr>
+    </w:lvl>
+  </w:abstractNum>
+  <w:abstractNum w:abstractNumId="8">
+    <w:nsid w:val="6D952CD1"/>
+    <w:multiLevelType w:val="hybridMultilevel"/>
+    <w:tmpl w:val="9E7438E8"/>
+    <w:lvl w:ilvl="0" w:tplc="7CC0497C">
+      <w:numFmt w:val="bullet"/>
+      <w:lvlText w:val="-"/>
+      <w:lvlJc w:val="left"/>
+      <w:pPr>
+        <w:ind w:left="720" w:hanging="360"/>
+      </w:pPr>
+      <w:rPr>
+        <w:rFonts w:ascii="Calibri" w:eastAsiaTheme="minorHAnsi" w:hAnsi="Calibri" w:cs="Calibri" w:hint="default"/>
+      </w:rPr>
+    </w:lvl>
+    <w:lvl w:ilvl="1" w:tplc="0C090003" w:tentative="1">
+      <w:start w:val="1"/>
+      <w:numFmt w:val="bullet"/>
+      <w:lvlText w:val="o"/>
+      <w:lvlJc w:val="left"/>
+      <w:pPr>
+        <w:ind w:left="1440" w:hanging="360"/>
+      </w:pPr>
+      <w:rPr>
+        <w:rFonts w:ascii="Courier New" w:hAnsi="Courier New" w:cs="Courier New" w:hint="default"/>
+      </w:rPr>
+    </w:lvl>
+    <w:lvl w:ilvl="2" w:tplc="0C090005" w:tentative="1">
+      <w:start w:val="1"/>
+      <w:numFmt w:val="bullet"/>
+      <w:lvlText w:val=""/>
+      <w:lvlJc w:val="left"/>
+      <w:pPr>
+        <w:ind w:left="2160" w:hanging="360"/>
+      </w:pPr>
+      <w:rPr>
+        <w:rFonts w:ascii="Wingdings" w:hAnsi="Wingdings" w:hint="default"/>
+      </w:rPr>
+    </w:lvl>
+    <w:lvl w:ilvl="3" w:tplc="0C090001" w:tentative="1">
+      <w:start w:val="1"/>
+      <w:numFmt w:val="bullet"/>
+      <w:lvlText w:val=""/>
+      <w:lvlJc w:val="left"/>
+      <w:pPr>
+        <w:ind w:left="2880" w:hanging="360"/>
+      </w:pPr>
+      <w:rPr>
+        <w:rFonts w:ascii="Symbol" w:hAnsi="Symbol" w:hint="default"/>
+      </w:rPr>
+    </w:lvl>
+    <w:lvl w:ilvl="4" w:tplc="0C090003" w:tentative="1">
+      <w:start w:val="1"/>
+      <w:numFmt w:val="bullet"/>
+      <w:lvlText w:val="o"/>
+      <w:lvlJc w:val="left"/>
+      <w:pPr>
+        <w:ind w:left="3600" w:hanging="360"/>
+      </w:pPr>
+      <w:rPr>
+        <w:rFonts w:ascii="Courier New" w:hAnsi="Courier New" w:cs="Courier New" w:hint="default"/>
+      </w:rPr>
+    </w:lvl>
+    <w:lvl w:ilvl="5" w:tplc="0C090005" w:tentative="1">
+      <w:start w:val="1"/>
+      <w:numFmt w:val="bullet"/>
+      <w:lvlText w:val=""/>
+      <w:lvlJc w:val="left"/>
+      <w:pPr>
+        <w:ind w:left="4320" w:hanging="360"/>
+      </w:pPr>
+      <w:rPr>
+        <w:rFonts w:ascii="Wingdings" w:hAnsi="Wingdings" w:hint="default"/>
+      </w:rPr>
+    </w:lvl>
+    <w:lvl w:ilvl="6" w:tplc="0C090001" w:tentative="1">
+      <w:start w:val="1"/>
+      <w:numFmt w:val="bullet"/>
+      <w:lvlText w:val=""/>
+      <w:lvlJc w:val="left"/>
+      <w:pPr>
+        <w:ind w:left="5040" w:hanging="360"/>
+      </w:pPr>
+      <w:rPr>
+        <w:rFonts w:ascii="Symbol" w:hAnsi="Symbol" w:hint="default"/>
+      </w:rPr>
+    </w:lvl>
+    <w:lvl w:ilvl="7" w:tplc="0C090003" w:tentative="1">
+      <w:start w:val="1"/>
+      <w:numFmt w:val="bullet"/>
+      <w:lvlText w:val="o"/>
+      <w:lvlJc w:val="left"/>
+      <w:pPr>
+        <w:ind w:left="5760" w:hanging="360"/>
+      </w:pPr>
+      <w:rPr>
+        <w:rFonts w:ascii="Courier New" w:hAnsi="Courier New" w:cs="Courier New" w:hint="default"/>
+      </w:rPr>
+    </w:lvl>
+    <w:lvl w:ilvl="8" w:tplc="0C090005" w:tentative="1">
+      <w:start w:val="1"/>
+      <w:numFmt w:val="bullet"/>
+      <w:lvlText w:val=""/>
+      <w:lvlJc w:val="left"/>
+      <w:pPr>
+        <w:ind w:left="6480" w:hanging="360"/>
+      </w:pPr>
+      <w:rPr>
+        <w:rFonts w:ascii="Wingdings" w:hAnsi="Wingdings" w:hint="default"/>
+      </w:rPr>
+    </w:lvl>
+  </w:abstractNum>
+  <w:abstractNum w:abstractNumId="9">
+    <w:nsid w:val="7F1636B3"/>
+    <w:multiLevelType w:val="hybridMultilevel"/>
+    <w:tmpl w:val="6F00DC08"/>
+    <w:lvl w:ilvl="0" w:tplc="0C090001">
+      <w:start w:val="1"/>
+      <w:numFmt w:val="bullet"/>
+      <w:lvlText w:val=""/>
+      <w:lvlJc w:val="left"/>
+      <w:pPr>
+        <w:ind w:left="720" w:hanging="360"/>
+      </w:pPr>
+      <w:rPr>
+        <w:rFonts w:ascii="Symbol" w:hAnsi="Symbol" w:hint="default"/>
+      </w:rPr>
+    </w:lvl>
+    <w:lvl w:ilvl="1" w:tplc="0C090003" w:tentative="1">
+      <w:start w:val="1"/>
+      <w:numFmt w:val="bullet"/>
+      <w:lvlText w:val="o"/>
+      <w:lvlJc w:val="left"/>
+      <w:pPr>
+        <w:ind w:left="1440" w:hanging="360"/>
+      </w:pPr>
+      <w:rPr>
+        <w:rFonts w:ascii="Courier New" w:hAnsi="Courier New" w:cs="Courier New" w:hint="default"/>
+      </w:rPr>
+    </w:lvl>
+    <w:lvl w:ilvl="2" w:tplc="0C090005" w:tentative="1">
+      <w:start w:val="1"/>
+      <w:numFmt w:val="bullet"/>
+      <w:lvlText w:val=""/>
+      <w:lvlJc w:val="left"/>
+      <w:pPr>
+        <w:ind w:left="2160" w:hanging="360"/>
+      </w:pPr>
+      <w:rPr>
+        <w:rFonts w:ascii="Wingdings" w:hAnsi="Wingdings" w:hint="default"/>
+      </w:rPr>
+    </w:lvl>
+    <w:lvl w:ilvl="3" w:tplc="0C090001" w:tentative="1">
+      <w:start w:val="1"/>
+      <w:numFmt w:val="bullet"/>
+      <w:lvlText w:val=""/>
+      <w:lvlJc w:val="left"/>
+      <w:pPr>
+        <w:ind w:left="2880" w:hanging="360"/>
+      </w:pPr>
+      <w:rPr>
+        <w:rFonts w:ascii="Symbol" w:hAnsi="Symbol" w:hint="default"/>
+      </w:rPr>
+    </w:lvl>
+    <w:lvl w:ilvl="4" w:tplc="0C090003" w:tentative="1">
+      <w:start w:val="1"/>
+      <w:numFmt w:val="bullet"/>
+      <w:lvlText w:val="o"/>
+      <w:lvlJc w:val="left"/>
+      <w:pPr>
+        <w:ind w:left="3600" w:hanging="360"/>
+      </w:pPr>
+      <w:rPr>
+        <w:rFonts w:ascii="Courier New" w:hAnsi="Courier New" w:cs="Courier New" w:hint="default"/>
+      </w:rPr>
+    </w:lvl>
+    <w:lvl w:ilvl="5" w:tplc="0C090005" w:tentative="1">
+      <w:start w:val="1"/>
+      <w:numFmt w:val="bullet"/>
+      <w:lvlText w:val=""/>
+      <w:lvlJc w:val="left"/>
+      <w:pPr>
+        <w:ind w:left="4320" w:hanging="360"/>
+      </w:pPr>
+      <w:rPr>
+        <w:rFonts w:ascii="Wingdings" w:hAnsi="Wingdings" w:hint="default"/>
+      </w:rPr>
+    </w:lvl>
+    <w:lvl w:ilvl="6" w:tplc="0C090001" w:tentative="1">
+      <w:start w:val="1"/>
+      <w:numFmt w:val="bullet"/>
+      <w:lvlText w:val=""/>
+      <w:lvlJc w:val="left"/>
+      <w:pPr>
+        <w:ind w:left="5040" w:hanging="360"/>
+      </w:pPr>
+      <w:rPr>
+        <w:rFonts w:ascii="Symbol" w:hAnsi="Symbol" w:hint="default"/>
+      </w:rPr>
+    </w:lvl>
+    <w:lvl w:ilvl="7" w:tplc="0C090003" w:tentative="1">
+      <w:start w:val="1"/>
+      <w:numFmt w:val="bullet"/>
+      <w:lvlText w:val="o"/>
+      <w:lvlJc w:val="left"/>
+      <w:pPr>
+        <w:ind w:left="5760" w:hanging="360"/>
+      </w:pPr>
+      <w:rPr>
+        <w:rFonts w:ascii="Courier New" w:hAnsi="Courier New" w:cs="Courier New" w:hint="default"/>
+      </w:rPr>
+    </w:lvl>
+    <w:lvl w:ilvl="8" w:tplc="0C090005" w:tentative="1">
       <w:start w:val="1"/>
       <w:numFmt w:val="bullet"/>
       <w:lvlText w:val=""/>
@@ -2772,11 +3828,20 @@
   <w:num w:numId="7">
     <w:abstractNumId w:val="0"/>
   </w:num>
+  <w:num w:numId="8">
+    <w:abstractNumId w:val="8"/>
+  </w:num>
+  <w:num w:numId="9">
+    <w:abstractNumId w:val="9"/>
+  </w:num>
+  <w:num w:numId="10">
+    <w:abstractNumId w:val="7"/>
+  </w:num>
 </w:numbering>
 </file>
 
 <file path=word/styles.xml><?xml version="1.0" encoding="utf-8"?>
-<w:styles xmlns:mc="http://schemas.openxmlformats.org/markup-compatibility/2006" xmlns:r="http://schemas.openxmlformats.org/officeDocument/2006/relationships" xmlns:w="http://schemas.openxmlformats.org/wordprocessingml/2006/main" xmlns:w14="http://schemas.microsoft.com/office/word/2010/wordml" xmlns:w15="http://schemas.microsoft.com/office/word/2012/wordml" xmlns:w16cid="http://schemas.microsoft.com/office/word/2016/wordml/cid" xmlns:w16se="http://schemas.microsoft.com/office/word/2015/wordml/symex" mc:Ignorable="w14 w15 w16se w16cid">
+<w:styles xmlns:mc="http://schemas.openxmlformats.org/markup-compatibility/2006" xmlns:r="http://schemas.openxmlformats.org/officeDocument/2006/relationships" xmlns:w="http://schemas.openxmlformats.org/wordprocessingml/2006/main" xmlns:w14="http://schemas.microsoft.com/office/word/2010/wordml" mc:Ignorable="w14">
   <w:docDefaults>
     <w:rPrDefault>
       <w:rPr>
@@ -2792,384 +3857,144 @@
       </w:pPr>
     </w:pPrDefault>
   </w:docDefaults>
-  <w:latentStyles w:defLockedState="0" w:defUIPriority="99" w:defSemiHidden="0" w:defUnhideWhenUsed="0" w:defQFormat="0" w:count="377">
-    <w:lsdException w:name="Normal" w:uiPriority="0" w:qFormat="1"/>
-    <w:lsdException w:name="heading 1" w:uiPriority="9" w:qFormat="1"/>
-    <w:lsdException w:name="heading 2" w:semiHidden="1" w:uiPriority="9" w:unhideWhenUsed="1" w:qFormat="1"/>
-    <w:lsdException w:name="heading 3" w:semiHidden="1" w:uiPriority="9" w:unhideWhenUsed="1" w:qFormat="1"/>
-    <w:lsdException w:name="heading 4" w:semiHidden="1" w:uiPriority="9" w:unhideWhenUsed="1" w:qFormat="1"/>
-    <w:lsdException w:name="heading 5" w:semiHidden="1" w:uiPriority="9" w:unhideWhenUsed="1" w:qFormat="1"/>
-    <w:lsdException w:name="heading 6" w:semiHidden="1" w:uiPriority="9" w:unhideWhenUsed="1" w:qFormat="1"/>
-    <w:lsdException w:name="heading 7" w:semiHidden="1" w:uiPriority="9" w:unhideWhenUsed="1" w:qFormat="1"/>
-    <w:lsdException w:name="heading 8" w:semiHidden="1" w:uiPriority="9" w:unhideWhenUsed="1" w:qFormat="1"/>
-    <w:lsdException w:name="heading 9" w:semiHidden="1" w:uiPriority="9" w:unhideWhenUsed="1" w:qFormat="1"/>
-    <w:lsdException w:name="index 1" w:semiHidden="1" w:unhideWhenUsed="1"/>
-    <w:lsdException w:name="index 2" w:semiHidden="1" w:unhideWhenUsed="1"/>
-    <w:lsdException w:name="index 3" w:semiHidden="1" w:unhideWhenUsed="1"/>
-    <w:lsdException w:name="index 4" w:semiHidden="1" w:unhideWhenUsed="1"/>
-    <w:lsdException w:name="index 5" w:semiHidden="1" w:unhideWhenUsed="1"/>
-    <w:lsdException w:name="index 6" w:semiHidden="1" w:unhideWhenUsed="1"/>
-    <w:lsdException w:name="index 7" w:semiHidden="1" w:unhideWhenUsed="1"/>
-    <w:lsdException w:name="index 8" w:semiHidden="1" w:unhideWhenUsed="1"/>
-    <w:lsdException w:name="index 9" w:semiHidden="1" w:unhideWhenUsed="1"/>
-    <w:lsdException w:name="toc 1" w:semiHidden="1" w:uiPriority="39" w:unhideWhenUsed="1"/>
-    <w:lsdException w:name="toc 2" w:semiHidden="1" w:uiPriority="39" w:unhideWhenUsed="1"/>
-    <w:lsdException w:name="toc 3" w:semiHidden="1" w:uiPriority="39" w:unhideWhenUsed="1"/>
-    <w:lsdException w:name="toc 4" w:semiHidden="1" w:uiPriority="39" w:unhideWhenUsed="1"/>
-    <w:lsdException w:name="toc 5" w:semiHidden="1" w:uiPriority="39" w:unhideWhenUsed="1"/>
-    <w:lsdException w:name="toc 6" w:semiHidden="1" w:uiPriority="39" w:unhideWhenUsed="1"/>
-    <w:lsdException w:name="toc 7" w:semiHidden="1" w:uiPriority="39" w:unhideWhenUsed="1"/>
-    <w:lsdException w:name="toc 8" w:semiHidden="1" w:uiPriority="39" w:unhideWhenUsed="1"/>
-    <w:lsdException w:name="toc 9" w:semiHidden="1" w:uiPriority="39" w:unhideWhenUsed="1"/>
-    <w:lsdException w:name="Normal Indent" w:semiHidden="1" w:unhideWhenUsed="1"/>
-    <w:lsdException w:name="footnote text" w:semiHidden="1" w:unhideWhenUsed="1"/>
-    <w:lsdException w:name="annotation text" w:semiHidden="1" w:unhideWhenUsed="1"/>
-    <w:lsdException w:name="header" w:semiHidden="1" w:unhideWhenUsed="1"/>
-    <w:lsdException w:name="footer" w:semiHidden="1" w:unhideWhenUsed="1"/>
-    <w:lsdException w:name="index heading" w:semiHidden="1" w:unhideWhenUsed="1"/>
-    <w:lsdException w:name="caption" w:semiHidden="1" w:uiPriority="35" w:unhideWhenUsed="1" w:qFormat="1"/>
-    <w:lsdException w:name="table of figures" w:semiHidden="1" w:unhideWhenUsed="1"/>
-    <w:lsdException w:name="envelope address" w:semiHidden="1" w:unhideWhenUsed="1"/>
-    <w:lsdException w:name="envelope return" w:semiHidden="1" w:unhideWhenUsed="1"/>
-    <w:lsdException w:name="footnote reference" w:semiHidden="1" w:unhideWhenUsed="1"/>
-    <w:lsdException w:name="annotation reference" w:semiHidden="1" w:unhideWhenUsed="1"/>
-    <w:lsdException w:name="line number" w:semiHidden="1" w:unhideWhenUsed="1"/>
-    <w:lsdException w:name="page number" w:semiHidden="1" w:unhideWhenUsed="1"/>
-    <w:lsdException w:name="endnote reference" w:semiHidden="1" w:unhideWhenUsed="1"/>
-    <w:lsdException w:name="endnote text" w:semiHidden="1" w:unhideWhenUsed="1"/>
-    <w:lsdException w:name="table of authorities" w:semiHidden="1" w:unhideWhenUsed="1"/>
-    <w:lsdException w:name="macro" w:semiHidden="1" w:unhideWhenUsed="1"/>
-    <w:lsdException w:name="toa heading" w:semiHidden="1" w:unhideWhenUsed="1"/>
-    <w:lsdException w:name="List" w:semiHidden="1" w:unhideWhenUsed="1"/>
-    <w:lsdException w:name="List Bullet" w:semiHidden="1" w:unhideWhenUsed="1"/>
-    <w:lsdException w:name="List Number" w:semiHidden="1" w:unhideWhenUsed="1"/>
-    <w:lsdException w:name="List 2" w:semiHidden="1" w:unhideWhenUsed="1"/>
-    <w:lsdException w:name="List 3" w:semiHidden="1" w:unhideWhenUsed="1"/>
-    <w:lsdException w:name="List 4" w:semiHidden="1" w:unhideWhenUsed="1"/>
-    <w:lsdException w:name="List 5" w:semiHidden="1" w:unhideWhenUsed="1"/>
-    <w:lsdException w:name="List Bullet 2" w:semiHidden="1" w:unhideWhenUsed="1"/>
-    <w:lsdException w:name="List Bullet 3" w:semiHidden="1" w:unhideWhenUsed="1"/>
-    <w:lsdException w:name="List Bullet 4" w:semiHidden="1" w:unhideWhenUsed="1"/>
-    <w:lsdException w:name="List Bullet 5" w:semiHidden="1" w:unhideWhenUsed="1"/>
-    <w:lsdException w:name="List Number 2" w:semiHidden="1" w:unhideWhenUsed="1"/>
-    <w:lsdException w:name="List Number 3" w:semiHidden="1" w:unhideWhenUsed="1"/>
-    <w:lsdException w:name="List Number 4" w:semiHidden="1" w:unhideWhenUsed="1"/>
-    <w:lsdException w:name="List Number 5" w:semiHidden="1" w:unhideWhenUsed="1"/>
-    <w:lsdException w:name="Title" w:uiPriority="10" w:qFormat="1"/>
-    <w:lsdException w:name="Closing" w:semiHidden="1" w:unhideWhenUsed="1"/>
-    <w:lsdException w:name="Signature" w:semiHidden="1" w:unhideWhenUsed="1"/>
-    <w:lsdException w:name="Default Paragraph Font" w:semiHidden="1" w:uiPriority="1" w:unhideWhenUsed="1"/>
-    <w:lsdException w:name="Body Text" w:semiHidden="1" w:unhideWhenUsed="1"/>
-    <w:lsdException w:name="Body Text Indent" w:semiHidden="1" w:unhideWhenUsed="1"/>
-    <w:lsdException w:name="List Continue" w:semiHidden="1" w:unhideWhenUsed="1"/>
-    <w:lsdException w:name="List Continue 2" w:semiHidden="1" w:unhideWhenUsed="1"/>
-    <w:lsdException w:name="List Continue 3" w:semiHidden="1" w:unhideWhenUsed="1"/>
-    <w:lsdException w:name="List Continue 4" w:semiHidden="1" w:unhideWhenUsed="1"/>
-    <w:lsdException w:name="List Continue 5" w:semiHidden="1" w:unhideWhenUsed="1"/>
-    <w:lsdException w:name="Message Header" w:semiHidden="1" w:unhideWhenUsed="1"/>
-    <w:lsdException w:name="Subtitle" w:uiPriority="11" w:qFormat="1"/>
-    <w:lsdException w:name="Salutation" w:semiHidden="1" w:unhideWhenUsed="1"/>
-    <w:lsdException w:name="Date" w:semiHidden="1" w:unhideWhenUsed="1"/>
-    <w:lsdException w:name="Body Text First Indent" w:semiHidden="1" w:unhideWhenUsed="1"/>
-    <w:lsdException w:name="Body Text First Indent 2" w:semiHidden="1" w:unhideWhenUsed="1"/>
-    <w:lsdException w:name="Note Heading" w:semiHidden="1" w:unhideWhenUsed="1"/>
-    <w:lsdException w:name="Body Text 2" w:semiHidden="1" w:unhideWhenUsed="1"/>
-    <w:lsdException w:name="Body Text 3" w:semiHidden="1" w:unhideWhenUsed="1"/>
-    <w:lsdException w:name="Body Text Indent 2" w:semiHidden="1" w:unhideWhenUsed="1"/>
-    <w:lsdException w:name="Body Text Indent 3" w:semiHidden="1" w:unhideWhenUsed="1"/>
-    <w:lsdException w:name="Block Text" w:semiHidden="1" w:unhideWhenUsed="1"/>
-    <w:lsdException w:name="Hyperlink" w:semiHidden="1" w:unhideWhenUsed="1"/>
-    <w:lsdException w:name="FollowedHyperlink" w:semiHidden="1" w:unhideWhenUsed="1"/>
-    <w:lsdException w:name="Strong" w:uiPriority="22" w:qFormat="1"/>
-    <w:lsdException w:name="Emphasis" w:uiPriority="20" w:qFormat="1"/>
-    <w:lsdException w:name="Document Map" w:semiHidden="1" w:unhideWhenUsed="1"/>
-    <w:lsdException w:name="Plain Text" w:semiHidden="1" w:unhideWhenUsed="1"/>
-    <w:lsdException w:name="E-mail Signature" w:semiHidden="1" w:unhideWhenUsed="1"/>
-    <w:lsdException w:name="HTML Top of Form" w:semiHidden="1" w:unhideWhenUsed="1"/>
-    <w:lsdException w:name="HTML Bottom of Form" w:semiHidden="1" w:unhideWhenUsed="1"/>
-    <w:lsdException w:name="Normal (Web)" w:semiHidden="1" w:unhideWhenUsed="1"/>
-    <w:lsdException w:name="HTML Acronym" w:semiHidden="1" w:unhideWhenUsed="1"/>
-    <w:lsdException w:name="HTML Address" w:semiHidden="1" w:unhideWhenUsed="1"/>
-    <w:lsdException w:name="HTML Cite" w:semiHidden="1" w:unhideWhenUsed="1"/>
-    <w:lsdException w:name="HTML Code" w:semiHidden="1" w:unhideWhenUsed="1"/>
-    <w:lsdException w:name="HTML Definition" w:semiHidden="1" w:unhideWhenUsed="1"/>
-    <w:lsdException w:name="HTML Keyboard" w:semiHidden="1" w:unhideWhenUsed="1"/>
-    <w:lsdException w:name="HTML Preformatted" w:semiHidden="1" w:unhideWhenUsed="1"/>
-    <w:lsdException w:name="HTML Sample" w:semiHidden="1" w:unhideWhenUsed="1"/>
-    <w:lsdException w:name="HTML Typewriter" w:semiHidden="1" w:unhideWhenUsed="1"/>
-    <w:lsdException w:name="HTML Variable" w:semiHidden="1" w:unhideWhenUsed="1"/>
-    <w:lsdException w:name="Normal Table" w:semiHidden="1" w:unhideWhenUsed="1"/>
-    <w:lsdException w:name="annotation subject" w:semiHidden="1" w:unhideWhenUsed="1"/>
-    <w:lsdException w:name="No List" w:semiHidden="1" w:unhideWhenUsed="1"/>
-    <w:lsdException w:name="Outline List 1" w:semiHidden="1" w:unhideWhenUsed="1"/>
-    <w:lsdException w:name="Outline List 2" w:semiHidden="1" w:unhideWhenUsed="1"/>
-    <w:lsdException w:name="Outline List 3" w:semiHidden="1" w:unhideWhenUsed="1"/>
-    <w:lsdException w:name="Table Simple 1" w:semiHidden="1" w:unhideWhenUsed="1"/>
-    <w:lsdException w:name="Table Simple 2" w:semiHidden="1" w:unhideWhenUsed="1"/>
-    <w:lsdException w:name="Table Simple 3" w:semiHidden="1" w:unhideWhenUsed="1"/>
-    <w:lsdException w:name="Table Classic 1" w:semiHidden="1" w:unhideWhenUsed="1"/>
-    <w:lsdException w:name="Table Classic 2" w:semiHidden="1" w:unhideWhenUsed="1"/>
-    <w:lsdException w:name="Table Classic 3" w:semiHidden="1" w:unhideWhenUsed="1"/>
-    <w:lsdException w:name="Table Classic 4" w:semiHidden="1" w:unhideWhenUsed="1"/>
-    <w:lsdException w:name="Table Colorful 1" w:semiHidden="1" w:unhideWhenUsed="1"/>
-    <w:lsdException w:name="Table Colorful 2" w:semiHidden="1" w:unhideWhenUsed="1"/>
-    <w:lsdException w:name="Table Colorful 3" w:semiHidden="1" w:unhideWhenUsed="1"/>
-    <w:lsdException w:name="Table Columns 1" w:semiHidden="1" w:unhideWhenUsed="1"/>
-    <w:lsdException w:name="Table Columns 2" w:semiHidden="1" w:unhideWhenUsed="1"/>
-    <w:lsdException w:name="Table Columns 3" w:semiHidden="1" w:unhideWhenUsed="1"/>
-    <w:lsdException w:name="Table Columns 4" w:semiHidden="1" w:unhideWhenUsed="1"/>
-    <w:lsdException w:name="Table Columns 5" w:semiHidden="1" w:unhideWhenUsed="1"/>
-    <w:lsdException w:name="Table Grid 1" w:semiHidden="1" w:unhideWhenUsed="1"/>
-    <w:lsdException w:name="Table Grid 2" w:semiHidden="1" w:unhideWhenUsed="1"/>
-    <w:lsdException w:name="Table Grid 3" w:semiHidden="1" w:unhideWhenUsed="1"/>
-    <w:lsdException w:name="Table Grid 4" w:semiHidden="1" w:unhideWhenUsed="1"/>
-    <w:lsdException w:name="Table Grid 5" w:semiHidden="1" w:unhideWhenUsed="1"/>
-    <w:lsdException w:name="Table Grid 6" w:semiHidden="1" w:unhideWhenUsed="1"/>
-    <w:lsdException w:name="Table Grid 7" w:semiHidden="1" w:unhideWhenUsed="1"/>
-    <w:lsdException w:name="Table Grid 8" w:semiHidden="1" w:unhideWhenUsed="1"/>
-    <w:lsdException w:name="Table List 1" w:semiHidden="1" w:unhideWhenUsed="1"/>
-    <w:lsdException w:name="Table List 2" w:semiHidden="1" w:unhideWhenUsed="1"/>
-    <w:lsdException w:name="Table List 3" w:semiHidden="1" w:unhideWhenUsed="1"/>
-    <w:lsdException w:name="Table List 4" w:semiHidden="1" w:unhideWhenUsed="1"/>
-    <w:lsdException w:name="Table List 5" w:semiHidden="1" w:unhideWhenUsed="1"/>
-    <w:lsdException w:name="Table List 6" w:semiHidden="1" w:unhideWhenUsed="1"/>
-    <w:lsdException w:name="Table List 7" w:semiHidden="1" w:unhideWhenUsed="1"/>
-    <w:lsdException w:name="Table List 8" w:semiHidden="1" w:unhideWhenUsed="1"/>
-    <w:lsdException w:name="Table 3D effects 1" w:semiHidden="1" w:unhideWhenUsed="1"/>
-    <w:lsdException w:name="Table 3D effects 2" w:semiHidden="1" w:unhideWhenUsed="1"/>
-    <w:lsdException w:name="Table 3D effects 3" w:semiHidden="1" w:unhideWhenUsed="1"/>
-    <w:lsdException w:name="Table Contemporary" w:semiHidden="1" w:unhideWhenUsed="1"/>
-    <w:lsdException w:name="Table Elegant" w:semiHidden="1" w:unhideWhenUsed="1"/>
-    <w:lsdException w:name="Table Professional" w:semiHidden="1" w:unhideWhenUsed="1"/>
-    <w:lsdException w:name="Table Subtle 1" w:semiHidden="1" w:unhideWhenUsed="1"/>
-    <w:lsdException w:name="Table Subtle 2" w:semiHidden="1" w:unhideWhenUsed="1"/>
-    <w:lsdException w:name="Table Web 1" w:semiHidden="1" w:unhideWhenUsed="1"/>
-    <w:lsdException w:name="Table Web 2" w:semiHidden="1" w:unhideWhenUsed="1"/>
-    <w:lsdException w:name="Table Web 3" w:semiHidden="1" w:unhideWhenUsed="1"/>
-    <w:lsdException w:name="Balloon Text" w:semiHidden="1" w:unhideWhenUsed="1"/>
-    <w:lsdException w:name="Table Grid" w:semiHidden="1" w:uiPriority="39" w:unhideWhenUsed="1"/>
-    <w:lsdException w:name="Table Theme" w:semiHidden="1" w:unhideWhenUsed="1"/>
-    <w:lsdException w:name="Placeholder Text" w:semiHidden="1"/>
-    <w:lsdException w:name="No Spacing" w:uiPriority="1" w:qFormat="1"/>
-    <w:lsdException w:name="Light Shading" w:uiPriority="60"/>
-    <w:lsdException w:name="Light List" w:uiPriority="61"/>
-    <w:lsdException w:name="Light Grid" w:uiPriority="62"/>
-    <w:lsdException w:name="Medium Shading 1" w:uiPriority="63"/>
-    <w:lsdException w:name="Medium Shading 2" w:uiPriority="64"/>
-    <w:lsdException w:name="Medium List 1" w:uiPriority="65"/>
-    <w:lsdException w:name="Medium List 2" w:uiPriority="66"/>
-    <w:lsdException w:name="Medium Grid 1" w:uiPriority="67"/>
-    <w:lsdException w:name="Medium Grid 2" w:uiPriority="68"/>
-    <w:lsdException w:name="Medium Grid 3" w:uiPriority="69"/>
-    <w:lsdException w:name="Dark List" w:uiPriority="70"/>
-    <w:lsdException w:name="Colorful Shading" w:uiPriority="71"/>
-    <w:lsdException w:name="Colorful List" w:uiPriority="72"/>
-    <w:lsdException w:name="Colorful Grid" w:uiPriority="73"/>
-    <w:lsdException w:name="Light Shading Accent 1" w:uiPriority="60"/>
-    <w:lsdException w:name="Light List Accent 1" w:uiPriority="61"/>
-    <w:lsdException w:name="Light Grid Accent 1" w:uiPriority="62"/>
-    <w:lsdException w:name="Medium Shading 1 Accent 1" w:uiPriority="63"/>
-    <w:lsdException w:name="Medium Shading 2 Accent 1" w:uiPriority="64"/>
-    <w:lsdException w:name="Medium List 1 Accent 1" w:uiPriority="65"/>
-    <w:lsdException w:name="Revision" w:semiHidden="1"/>
-    <w:lsdException w:name="List Paragraph" w:uiPriority="34" w:qFormat="1"/>
-    <w:lsdException w:name="Quote" w:uiPriority="29" w:qFormat="1"/>
-    <w:lsdException w:name="Intense Quote" w:uiPriority="30" w:qFormat="1"/>
-    <w:lsdException w:name="Medium List 2 Accent 1" w:uiPriority="66"/>
-    <w:lsdException w:name="Medium Grid 1 Accent 1" w:uiPriority="67"/>
-    <w:lsdException w:name="Medium Grid 2 Accent 1" w:uiPriority="68"/>
-    <w:lsdException w:name="Medium Grid 3 Accent 1" w:uiPriority="69"/>
-    <w:lsdException w:name="Dark List Accent 1" w:uiPriority="70"/>
-    <w:lsdException w:name="Colorful Shading Accent 1" w:uiPriority="71"/>
-    <w:lsdException w:name="Colorful List Accent 1" w:uiPriority="72"/>
-    <w:lsdException w:name="Colorful Grid Accent 1" w:uiPriority="73"/>
-    <w:lsdException w:name="Light Shading Accent 2" w:uiPriority="60"/>
-    <w:lsdException w:name="Light List Accent 2" w:uiPriority="61"/>
-    <w:lsdException w:name="Light Grid Accent 2" w:uiPriority="62"/>
-    <w:lsdException w:name="Medium Shading 1 Accent 2" w:uiPriority="63"/>
-    <w:lsdException w:name="Medium Shading 2 Accent 2" w:uiPriority="64"/>
-    <w:lsdException w:name="Medium List 1 Accent 2" w:uiPriority="65"/>
-    <w:lsdException w:name="Medium List 2 Accent 2" w:uiPriority="66"/>
-    <w:lsdException w:name="Medium Grid 1 Accent 2" w:uiPriority="67"/>
-    <w:lsdException w:name="Medium Grid 2 Accent 2" w:uiPriority="68"/>
-    <w:lsdException w:name="Medium Grid 3 Accent 2" w:uiPriority="69"/>
-    <w:lsdException w:name="Dark List Accent 2" w:uiPriority="70"/>
-    <w:lsdException w:name="Colorful Shading Accent 2" w:uiPriority="71"/>
-    <w:lsdException w:name="Colorful List Accent 2" w:uiPriority="72"/>
-    <w:lsdException w:name="Colorful Grid Accent 2" w:uiPriority="73"/>
-    <w:lsdException w:name="Light Shading Accent 3" w:uiPriority="60"/>
-    <w:lsdException w:name="Light List Accent 3" w:uiPriority="61"/>
-    <w:lsdException w:name="Light Grid Accent 3" w:uiPriority="62"/>
-    <w:lsdException w:name="Medium Shading 1 Accent 3" w:uiPriority="63"/>
-    <w:lsdException w:name="Medium Shading 2 Accent 3" w:uiPriority="64"/>
-    <w:lsdException w:name="Medium List 1 Accent 3" w:uiPriority="65"/>
-    <w:lsdException w:name="Medium List 2 Accent 3" w:uiPriority="66"/>
-    <w:lsdException w:name="Medium Grid 1 Accent 3" w:uiPriority="67"/>
-    <w:lsdException w:name="Medium Grid 2 Accent 3" w:uiPriority="68"/>
-    <w:lsdException w:name="Medium Grid 3 Accent 3" w:uiPriority="69"/>
-    <w:lsdException w:name="Dark List Accent 3" w:uiPriority="70"/>
-    <w:lsdException w:name="Colorful Shading Accent 3" w:uiPriority="71"/>
-    <w:lsdException w:name="Colorful List Accent 3" w:uiPriority="72"/>
-    <w:lsdException w:name="Colorful Grid Accent 3" w:uiPriority="73"/>
-    <w:lsdException w:name="Light Shading Accent 4" w:uiPriority="60"/>
-    <w:lsdException w:name="Light List Accent 4" w:uiPriority="61"/>
-    <w:lsdException w:name="Light Grid Accent 4" w:uiPriority="62"/>
-    <w:lsdException w:name="Medium Shading 1 Accent 4" w:uiPriority="63"/>
-    <w:lsdException w:name="Medium Shading 2 Accent 4" w:uiPriority="64"/>
-    <w:lsdException w:name="Medium List 1 Accent 4" w:uiPriority="65"/>
-    <w:lsdException w:name="Medium List 2 Accent 4" w:uiPriority="66"/>
-    <w:lsdException w:name="Medium Grid 1 Accent 4" w:uiPriority="67"/>
-    <w:lsdException w:name="Medium Grid 2 Accent 4" w:uiPriority="68"/>
-    <w:lsdException w:name="Medium Grid 3 Accent 4" w:uiPriority="69"/>
-    <w:lsdException w:name="Dark List Accent 4" w:uiPriority="70"/>
-    <w:lsdException w:name="Colorful Shading Accent 4" w:uiPriority="71"/>
-    <w:lsdException w:name="Colorful List Accent 4" w:uiPriority="72"/>
-    <w:lsdException w:name="Colorful Grid Accent 4" w:uiPriority="73"/>
-    <w:lsdException w:name="Light Shading Accent 5" w:uiPriority="60"/>
-    <w:lsdException w:name="Light List Accent 5" w:uiPriority="61"/>
-    <w:lsdException w:name="Light Grid Accent 5" w:uiPriority="62"/>
-    <w:lsdException w:name="Medium Shading 1 Accent 5" w:uiPriority="63"/>
-    <w:lsdException w:name="Medium Shading 2 Accent 5" w:uiPriority="64"/>
-    <w:lsdException w:name="Medium List 1 Accent 5" w:uiPriority="65"/>
-    <w:lsdException w:name="Medium List 2 Accent 5" w:uiPriority="66"/>
-    <w:lsdException w:name="Medium Grid 1 Accent 5" w:uiPriority="67"/>
-    <w:lsdException w:name="Medium Grid 2 Accent 5" w:uiPriority="68"/>
-    <w:lsdException w:name="Medium Grid 3 Accent 5" w:uiPriority="69"/>
-    <w:lsdException w:name="Dark List Accent 5" w:uiPriority="70"/>
-    <w:lsdException w:name="Colorful Shading Accent 5" w:uiPriority="71"/>
-    <w:lsdException w:name="Colorful List Accent 5" w:uiPriority="72"/>
-    <w:lsdException w:name="Colorful Grid Accent 5" w:uiPriority="73"/>
-    <w:lsdException w:name="Light Shading Accent 6" w:uiPriority="60"/>
-    <w:lsdException w:name="Light List Accent 6" w:uiPriority="61"/>
-    <w:lsdException w:name="Light Grid Accent 6" w:uiPriority="62"/>
-    <w:lsdException w:name="Medium Shading 1 Accent 6" w:uiPriority="63"/>
-    <w:lsdException w:name="Medium Shading 2 Accent 6" w:uiPriority="64"/>
-    <w:lsdException w:name="Medium List 1 Accent 6" w:uiPriority="65"/>
-    <w:lsdException w:name="Medium List 2 Accent 6" w:uiPriority="66"/>
-    <w:lsdException w:name="Medium Grid 1 Accent 6" w:uiPriority="67"/>
-    <w:lsdException w:name="Medium Grid 2 Accent 6" w:uiPriority="68"/>
-    <w:lsdException w:name="Medium Grid 3 Accent 6" w:uiPriority="69"/>
-    <w:lsdException w:name="Dark List Accent 6" w:uiPriority="70"/>
-    <w:lsdException w:name="Colorful Shading Accent 6" w:uiPriority="71"/>
-    <w:lsdException w:name="Colorful List Accent 6" w:uiPriority="72"/>
-    <w:lsdException w:name="Colorful Grid Accent 6" w:uiPriority="73"/>
-    <w:lsdException w:name="Subtle Emphasis" w:uiPriority="19" w:qFormat="1"/>
-    <w:lsdException w:name="Intense Emphasis" w:uiPriority="21" w:qFormat="1"/>
-    <w:lsdException w:name="Subtle Reference" w:uiPriority="31" w:qFormat="1"/>
-    <w:lsdException w:name="Intense Reference" w:uiPriority="32" w:qFormat="1"/>
-    <w:lsdException w:name="Book Title" w:uiPriority="33" w:qFormat="1"/>
-    <w:lsdException w:name="Bibliography" w:semiHidden="1" w:uiPriority="37" w:unhideWhenUsed="1"/>
-    <w:lsdException w:name="TOC Heading" w:semiHidden="1" w:uiPriority="39" w:unhideWhenUsed="1" w:qFormat="1"/>
-    <w:lsdException w:name="Plain Table 1" w:uiPriority="41"/>
-    <w:lsdException w:name="Plain Table 2" w:uiPriority="42"/>
-    <w:lsdException w:name="Plain Table 3" w:uiPriority="43"/>
-    <w:lsdException w:name="Plain Table 4" w:uiPriority="44"/>
-    <w:lsdException w:name="Plain Table 5" w:uiPriority="45"/>
-    <w:lsdException w:name="Grid Table Light" w:uiPriority="40"/>
-    <w:lsdException w:name="Grid Table 1 Light" w:uiPriority="46"/>
-    <w:lsdException w:name="Grid Table 2" w:uiPriority="47"/>
-    <w:lsdException w:name="Grid Table 3" w:uiPriority="48"/>
-    <w:lsdException w:name="Grid Table 4" w:uiPriority="49"/>
-    <w:lsdException w:name="Grid Table 5 Dark" w:uiPriority="50"/>
-    <w:lsdException w:name="Grid Table 6 Colorful" w:uiPriority="51"/>
-    <w:lsdException w:name="Grid Table 7 Colorful" w:uiPriority="52"/>
-    <w:lsdException w:name="Grid Table 1 Light Accent 1" w:uiPriority="46"/>
-    <w:lsdException w:name="Grid Table 2 Accent 1" w:uiPriority="47"/>
-    <w:lsdException w:name="Grid Table 3 Accent 1" w:uiPriority="48"/>
-    <w:lsdException w:name="Grid Table 4 Accent 1" w:uiPriority="49"/>
-    <w:lsdException w:name="Grid Table 5 Dark Accent 1" w:uiPriority="50"/>
-    <w:lsdException w:name="Grid Table 6 Colorful Accent 1" w:uiPriority="51"/>
-    <w:lsdException w:name="Grid Table 7 Colorful Accent 1" w:uiPriority="52"/>
-    <w:lsdException w:name="Grid Table 1 Light Accent 2" w:uiPriority="46"/>
-    <w:lsdException w:name="Grid Table 2 Accent 2" w:uiPriority="47"/>
-    <w:lsdException w:name="Grid Table 3 Accent 2" w:uiPriority="48"/>
-    <w:lsdException w:name="Grid Table 4 Accent 2" w:uiPriority="49"/>
-    <w:lsdException w:name="Grid Table 5 Dark Accent 2" w:uiPriority="50"/>
-    <w:lsdException w:name="Grid Table 6 Colorful Accent 2" w:uiPriority="51"/>
-    <w:lsdException w:name="Grid Table 7 Colorful Accent 2" w:uiPriority="52"/>
-    <w:lsdException w:name="Grid Table 1 Light Accent 3" w:uiPriority="46"/>
-    <w:lsdException w:name="Grid Table 2 Accent 3" w:uiPriority="47"/>
-    <w:lsdException w:name="Grid Table 3 Accent 3" w:uiPriority="48"/>
-    <w:lsdException w:name="Grid Table 4 Accent 3" w:uiPriority="49"/>
-    <w:lsdException w:name="Grid Table 5 Dark Accent 3" w:uiPriority="50"/>
-    <w:lsdException w:name="Grid Table 6 Colorful Accent 3" w:uiPriority="51"/>
-    <w:lsdException w:name="Grid Table 7 Colorful Accent 3" w:uiPriority="52"/>
-    <w:lsdException w:name="Grid Table 1 Light Accent 4" w:uiPriority="46"/>
-    <w:lsdException w:name="Grid Table 2 Accent 4" w:uiPriority="47"/>
-    <w:lsdException w:name="Grid Table 3 Accent 4" w:uiPriority="48"/>
-    <w:lsdException w:name="Grid Table 4 Accent 4" w:uiPriority="49"/>
-    <w:lsdException w:name="Grid Table 5 Dark Accent 4" w:uiPriority="50"/>
-    <w:lsdException w:name="Grid Table 6 Colorful Accent 4" w:uiPriority="51"/>
-    <w:lsdException w:name="Grid Table 7 Colorful Accent 4" w:uiPriority="52"/>
-    <w:lsdException w:name="Grid Table 1 Light Accent 5" w:uiPriority="46"/>
-    <w:lsdException w:name="Grid Table 2 Accent 5" w:uiPriority="47"/>
-    <w:lsdException w:name="Grid Table 3 Accent 5" w:uiPriority="48"/>
-    <w:lsdException w:name="Grid Table 4 Accent 5" w:uiPriority="49"/>
-    <w:lsdException w:name="Grid Table 5 Dark Accent 5" w:uiPriority="50"/>
-    <w:lsdException w:name="Grid Table 6 Colorful Accent 5" w:uiPriority="51"/>
-    <w:lsdException w:name="Grid Table 7 Colorful Accent 5" w:uiPriority="52"/>
-    <w:lsdException w:name="Grid Table 1 Light Accent 6" w:uiPriority="46"/>
-    <w:lsdException w:name="Grid Table 2 Accent 6" w:uiPriority="47"/>
-    <w:lsdException w:name="Grid Table 3 Accent 6" w:uiPriority="48"/>
-    <w:lsdException w:name="Grid Table 4 Accent 6" w:uiPriority="49"/>
-    <w:lsdException w:name="Grid Table 5 Dark Accent 6" w:uiPriority="50"/>
-    <w:lsdException w:name="Grid Table 6 Colorful Accent 6" w:uiPriority="51"/>
-    <w:lsdException w:name="Grid Table 7 Colorful Accent 6" w:uiPriority="52"/>
-    <w:lsdException w:name="List Table 1 Light" w:uiPriority="46"/>
-    <w:lsdException w:name="List Table 2" w:uiPriority="47"/>
-    <w:lsdException w:name="List Table 3" w:uiPriority="48"/>
-    <w:lsdException w:name="List Table 4" w:uiPriority="49"/>
-    <w:lsdException w:name="List Table 5 Dark" w:uiPriority="50"/>
-    <w:lsdException w:name="List Table 6 Colorful" w:uiPriority="51"/>
-    <w:lsdException w:name="List Table 7 Colorful" w:uiPriority="52"/>
-    <w:lsdException w:name="List Table 1 Light Accent 1" w:uiPriority="46"/>
-    <w:lsdException w:name="List Table 2 Accent 1" w:uiPriority="47"/>
-    <w:lsdException w:name="List Table 3 Accent 1" w:uiPriority="48"/>
-    <w:lsdException w:name="List Table 4 Accent 1" w:uiPriority="49"/>
-    <w:lsdException w:name="List Table 5 Dark Accent 1" w:uiPriority="50"/>
-    <w:lsdException w:name="List Table 6 Colorful Accent 1" w:uiPriority="51"/>
-    <w:lsdException w:name="List Table 7 Colorful Accent 1" w:uiPriority="52"/>
-    <w:lsdException w:name="List Table 1 Light Accent 2" w:uiPriority="46"/>
-    <w:lsdException w:name="List Table 2 Accent 2" w:uiPriority="47"/>
-    <w:lsdException w:name="List Table 3 Accent 2" w:uiPriority="48"/>
-    <w:lsdException w:name="List Table 4 Accent 2" w:uiPriority="49"/>
-    <w:lsdException w:name="List Table 5 Dark Accent 2" w:uiPriority="50"/>
-    <w:lsdException w:name="List Table 6 Colorful Accent 2" w:uiPriority="51"/>
-    <w:lsdException w:name="List Table 7 Colorful Accent 2" w:uiPriority="52"/>
-    <w:lsdException w:name="List Table 1 Light Accent 3" w:uiPriority="46"/>
-    <w:lsdException w:name="List Table 2 Accent 3" w:uiPriority="47"/>
-    <w:lsdException w:name="List Table 3 Accent 3" w:uiPriority="48"/>
-    <w:lsdException w:name="List Table 4 Accent 3" w:uiPriority="49"/>
-    <w:lsdException w:name="List Table 5 Dark Accent 3" w:uiPriority="50"/>
-    <w:lsdException w:name="List Table 6 Colorful Accent 3" w:uiPriority="51"/>
-    <w:lsdException w:name="List Table 7 Colorful Accent 3" w:uiPriority="52"/>
-    <w:lsdException w:name="List Table 1 Light Accent 4" w:uiPriority="46"/>
-    <w:lsdException w:name="List Table 2 Accent 4" w:uiPriority="47"/>
-    <w:lsdException w:name="List Table 3 Accent 4" w:uiPriority="48"/>
-    <w:lsdException w:name="List Table 4 Accent 4" w:uiPriority="49"/>
-    <w:lsdException w:name="List Table 5 Dark Accent 4" w:uiPriority="50"/>
-    <w:lsdException w:name="List Table 6 Colorful Accent 4" w:uiPriority="51"/>
-    <w:lsdException w:name="List Table 7 Colorful Accent 4" w:uiPriority="52"/>
-    <w:lsdException w:name="List Table 1 Light Accent 5" w:uiPriority="46"/>
-    <w:lsdException w:name="List Table 2 Accent 5" w:uiPriority="47"/>
-    <w:lsdException w:name="List Table 3 Accent 5" w:uiPriority="48"/>
-    <w:lsdException w:name="List Table 4 Accent 5" w:uiPriority="49"/>
-    <w:lsdException w:name="List Table 5 Dark Accent 5" w:uiPriority="50"/>
-    <w:lsdException w:name="List Table 6 Colorful Accent 5" w:uiPriority="51"/>
-    <w:lsdException w:name="List Table 7 Colorful Accent 5" w:uiPriority="52"/>
-    <w:lsdException w:name="List Table 1 Light Accent 6" w:uiPriority="46"/>
-    <w:lsdException w:name="List Table 2 Accent 6" w:uiPriority="47"/>
-    <w:lsdException w:name="List Table 3 Accent 6" w:uiPriority="48"/>
-    <w:lsdException w:name="List Table 4 Accent 6" w:uiPriority="49"/>
-    <w:lsdException w:name="List Table 5 Dark Accent 6" w:uiPriority="50"/>
-    <w:lsdException w:name="List Table 6 Colorful Accent 6" w:uiPriority="51"/>
-    <w:lsdException w:name="List Table 7 Colorful Accent 6" w:uiPriority="52"/>
-    <w:lsdException w:name="Mention" w:semiHidden="1" w:unhideWhenUsed="1"/>
-    <w:lsdException w:name="Smart Hyperlink" w:semiHidden="1" w:unhideWhenUsed="1"/>
-    <w:lsdException w:name="Hashtag" w:semiHidden="1" w:unhideWhenUsed="1"/>
-    <w:lsdException w:name="Unresolved Mention" w:semiHidden="1" w:unhideWhenUsed="1"/>
-    <w:lsdException w:name="Smart Link" w:semiHidden="1" w:unhideWhenUsed="1"/>
-    <w:lsdException w:name="Smart Link Error" w:semiHidden="1" w:unhideWhenUsed="1"/>
+  <w:latentStyles w:defLockedState="0" w:defUIPriority="99" w:defSemiHidden="1" w:defUnhideWhenUsed="1" w:defQFormat="0" w:count="267">
+    <w:lsdException w:name="Normal" w:semiHidden="0" w:uiPriority="0" w:unhideWhenUsed="0" w:qFormat="1"/>
+    <w:lsdException w:name="heading 1" w:semiHidden="0" w:uiPriority="9" w:unhideWhenUsed="0" w:qFormat="1"/>
+    <w:lsdException w:name="heading 2" w:uiPriority="9" w:qFormat="1"/>
+    <w:lsdException w:name="heading 3" w:uiPriority="9" w:qFormat="1"/>
+    <w:lsdException w:name="heading 4" w:uiPriority="9" w:qFormat="1"/>
+    <w:lsdException w:name="heading 5" w:uiPriority="9" w:qFormat="1"/>
+    <w:lsdException w:name="heading 6" w:uiPriority="9" w:qFormat="1"/>
+    <w:lsdException w:name="heading 7" w:uiPriority="9" w:qFormat="1"/>
+    <w:lsdException w:name="heading 8" w:uiPriority="9" w:qFormat="1"/>
+    <w:lsdException w:name="heading 9" w:uiPriority="9" w:qFormat="1"/>
+    <w:lsdException w:name="toc 1" w:uiPriority="39"/>
+    <w:lsdException w:name="toc 2" w:uiPriority="39"/>
+    <w:lsdException w:name="toc 3" w:uiPriority="39"/>
+    <w:lsdException w:name="toc 4" w:uiPriority="39"/>
+    <w:lsdException w:name="toc 5" w:uiPriority="39"/>
+    <w:lsdException w:name="toc 6" w:uiPriority="39"/>
+    <w:lsdException w:name="toc 7" w:uiPriority="39"/>
+    <w:lsdException w:name="toc 8" w:uiPriority="39"/>
+    <w:lsdException w:name="toc 9" w:uiPriority="39"/>
+    <w:lsdException w:name="caption" w:uiPriority="35" w:qFormat="1"/>
+    <w:lsdException w:name="Title" w:semiHidden="0" w:uiPriority="10" w:unhideWhenUsed="0" w:qFormat="1"/>
+    <w:lsdException w:name="Default Paragraph Font" w:uiPriority="1"/>
+    <w:lsdException w:name="Subtitle" w:semiHidden="0" w:uiPriority="11" w:unhideWhenUsed="0" w:qFormat="1"/>
+    <w:lsdException w:name="Strong" w:semiHidden="0" w:uiPriority="22" w:unhideWhenUsed="0" w:qFormat="1"/>
+    <w:lsdException w:name="Emphasis" w:semiHidden="0" w:uiPriority="20" w:unhideWhenUsed="0" w:qFormat="1"/>
+    <w:lsdException w:name="Table Grid" w:uiPriority="39"/>
+    <w:lsdException w:name="Placeholder Text" w:unhideWhenUsed="0"/>
+    <w:lsdException w:name="No Spacing" w:semiHidden="0" w:uiPriority="1" w:unhideWhenUsed="0" w:qFormat="1"/>
+    <w:lsdException w:name="Light Shading" w:semiHidden="0" w:uiPriority="60" w:unhideWhenUsed="0"/>
+    <w:lsdException w:name="Light List" w:semiHidden="0" w:uiPriority="61" w:unhideWhenUsed="0"/>
+    <w:lsdException w:name="Light Grid" w:semiHidden="0" w:uiPriority="62" w:unhideWhenUsed="0"/>
+    <w:lsdException w:name="Medium Shading 1" w:semiHidden="0" w:uiPriority="63" w:unhideWhenUsed="0"/>
+    <w:lsdException w:name="Medium Shading 2" w:semiHidden="0" w:uiPriority="64" w:unhideWhenUsed="0"/>
+    <w:lsdException w:name="Medium List 1" w:semiHidden="0" w:uiPriority="65" w:unhideWhenUsed="0"/>
+    <w:lsdException w:name="Medium List 2" w:semiHidden="0" w:uiPriority="66" w:unhideWhenUsed="0"/>
+    <w:lsdException w:name="Medium Grid 1" w:semiHidden="0" w:uiPriority="67" w:unhideWhenUsed="0"/>
+    <w:lsdException w:name="Medium Grid 2" w:semiHidden="0" w:uiPriority="68" w:unhideWhenUsed="0"/>
+    <w:lsdException w:name="Medium Grid 3" w:semiHidden="0" w:uiPriority="69" w:unhideWhenUsed="0"/>
+    <w:lsdException w:name="Dark List" w:semiHidden="0" w:uiPriority="70" w:unhideWhenUsed="0"/>
+    <w:lsdException w:name="Colorful Shading" w:semiHidden="0" w:uiPriority="71" w:unhideWhenUsed="0"/>
+    <w:lsdException w:name="Colorful List" w:semiHidden="0" w:uiPriority="72" w:unhideWhenUsed="0"/>
+    <w:lsdException w:name="Colorful Grid" w:semiHidden="0" w:uiPriority="73" w:unhideWhenUsed="0"/>
+    <w:lsdException w:name="Light Shading Accent 1" w:semiHidden="0" w:uiPriority="60" w:unhideWhenUsed="0"/>
+    <w:lsdException w:name="Light List Accent 1" w:semiHidden="0" w:uiPriority="61" w:unhideWhenUsed="0"/>
+    <w:lsdException w:name="Light Grid Accent 1" w:semiHidden="0" w:uiPriority="62" w:unhideWhenUsed="0"/>
+    <w:lsdException w:name="Medium Shading 1 Accent 1" w:semiHidden="0" w:uiPriority="63" w:unhideWhenUsed="0"/>
+    <w:lsdException w:name="Medium Shading 2 Accent 1" w:semiHidden="0" w:uiPriority="64" w:unhideWhenUsed="0"/>
+    <w:lsdException w:name="Medium List 1 Accent 1" w:semiHidden="0" w:uiPriority="65" w:unhideWhenUsed="0"/>
+    <w:lsdException w:name="Revision" w:unhideWhenUsed="0"/>
+    <w:lsdException w:name="List Paragraph" w:semiHidden="0" w:uiPriority="34" w:unhideWhenUsed="0" w:qFormat="1"/>
+    <w:lsdException w:name="Quote" w:semiHidden="0" w:uiPriority="29" w:unhideWhenUsed="0" w:qFormat="1"/>
+    <w:lsdException w:name="Intense Quote" w:semiHidden="0" w:uiPriority="30" w:unhideWhenUsed="0" w:qFormat="1"/>
+    <w:lsdException w:name="Medium List 2 Accent 1" w:semiHidden="0" w:uiPriority="66" w:unhideWhenUsed="0"/>
+    <w:lsdException w:name="Medium Grid 1 Accent 1" w:semiHidden="0" w:uiPriority="67" w:unhideWhenUsed="0"/>
+    <w:lsdException w:name="Medium Grid 2 Accent 1" w:semiHidden="0" w:uiPriority="68" w:unhideWhenUsed="0"/>
+    <w:lsdException w:name="Medium Grid 3 Accent 1" w:semiHidden="0" w:uiPriority="69" w:unhideWhenUsed="0"/>
+    <w:lsdException w:name="Dark List Accent 1" w:semiHidden="0" w:uiPriority="70" w:unhideWhenUsed="0"/>
+    <w:lsdException w:name="Colorful Shading Accent 1" w:semiHidden="0" w:uiPriority="71" w:unhideWhenUsed="0"/>
+    <w:lsdException w:name="Colorful List Accent 1" w:semiHidden="0" w:uiPriority="72" w:unhideWhenUsed="0"/>
+    <w:lsdException w:name="Colorful Grid Accent 1" w:semiHidden="0" w:uiPriority="73" w:unhideWhenUsed="0"/>
+    <w:lsdException w:name="Light Shading Accent 2" w:semiHidden="0" w:uiPriority="60" w:unhideWhenUsed="0"/>
+    <w:lsdException w:name="Light List Accent 2" w:semiHidden="0" w:uiPriority="61" w:unhideWhenUsed="0"/>
+    <w:lsdException w:name="Light Grid Accent 2" w:semiHidden="0" w:uiPriority="62" w:unhideWhenUsed="0"/>
+    <w:lsdException w:name="Medium Shading 1 Accent 2" w:semiHidden="0" w:uiPriority="63" w:unhideWhenUsed="0"/>
+    <w:lsdException w:name="Medium Shading 2 Accent 2" w:semiHidden="0" w:uiPriority="64" w:unhideWhenUsed="0"/>
+    <w:lsdException w:name="Medium List 1 Accent 2" w:semiHidden="0" w:uiPriority="65" w:unhideWhenUsed="0"/>
+    <w:lsdException w:name="Medium List 2 Accent 2" w:semiHidden="0" w:uiPriority="66" w:unhideWhenUsed="0"/>
+    <w:lsdException w:name="Medium Grid 1 Accent 2" w:semiHidden="0" w:uiPriority="67" w:unhideWhenUsed="0"/>
+    <w:lsdException w:name="Medium Grid 2 Accent 2" w:semiHidden="0" w:uiPriority="68" w:unhideWhenUsed="0"/>
+    <w:lsdException w:name="Medium Grid 3 Accent 2" w:semiHidden="0" w:uiPriority="69" w:unhideWhenUsed="0"/>
+    <w:lsdException w:name="Dark List Accent 2" w:semiHidden="0" w:uiPriority="70" w:unhideWhenUsed="0"/>
+    <w:lsdException w:name="Colorful Shading Accent 2" w:semiHidden="0" w:uiPriority="71" w:unhideWhenUsed="0"/>
+    <w:lsdException w:name="Colorful List Accent 2" w:semiHidden="0" w:uiPriority="72" w:unhideWhenUsed="0"/>
+    <w:lsdException w:name="Colorful Grid Accent 2" w:semiHidden="0" w:uiPriority="73" w:unhideWhenUsed="0"/>
+    <w:lsdException w:name="Light Shading Accent 3" w:semiHidden="0" w:uiPriority="60" w:unhideWhenUsed="0"/>
+    <w:lsdException w:name="Light List Accent 3" w:semiHidden="0" w:uiPriority="61" w:unhideWhenUsed="0"/>
+    <w:lsdException w:name="Light Grid Accent 3" w:semiHidden="0" w:uiPriority="62" w:unhideWhenUsed="0"/>
+    <w:lsdException w:name="Medium Shading 1 Accent 3" w:semiHidden="0" w:uiPriority="63" w:unhideWhenUsed="0"/>
+    <w:lsdException w:name="Medium Shading 2 Accent 3" w:semiHidden="0" w:uiPriority="64" w:unhideWhenUsed="0"/>
+    <w:lsdException w:name="Medium List 1 Accent 3" w:semiHidden="0" w:uiPriority="65" w:unhideWhenUsed="0"/>
+    <w:lsdException w:name="Medium List 2 Accent 3" w:semiHidden="0" w:uiPriority="66" w:unhideWhenUsed="0"/>
+    <w:lsdException w:name="Medium Grid 1 Accent 3" w:semiHidden="0" w:uiPriority="67" w:unhideWhenUsed="0"/>
+    <w:lsdException w:name="Medium Grid 2 Accent 3" w:semiHidden="0" w:uiPriority="68" w:unhideWhenUsed="0"/>
+    <w:lsdException w:name="Medium Grid 3 Accent 3" w:semiHidden="0" w:uiPriority="69" w:unhideWhenUsed="0"/>
+    <w:lsdException w:name="Dark List Accent 3" w:semiHidden="0" w:uiPriority="70" w:unhideWhenUsed="0"/>
+    <w:lsdException w:name="Colorful Shading Accent 3" w:semiHidden="0" w:uiPriority="71" w:unhideWhenUsed="0"/>
+    <w:lsdException w:name="Colorful List Accent 3" w:semiHidden="0" w:uiPriority="72" w:unhideWhenUsed="0"/>
+    <w:lsdException w:name="Colorful Grid Accent 3" w:semiHidden="0" w:uiPriority="73" w:unhideWhenUsed="0"/>
+    <w:lsdException w:name="Light Shading Accent 4" w:semiHidden="0" w:uiPriority="60" w:unhideWhenUsed="0"/>
+    <w:lsdException w:name="Light List Accent 4" w:semiHidden="0" w:uiPriority="61" w:unhideWhenUsed="0"/>
+    <w:lsdException w:name="Light Grid Accent 4" w:semiHidden="0" w:uiPriority="62" w:unhideWhenUsed="0"/>
+    <w:lsdException w:name="Medium Shading 1 Accent 4" w:semiHidden="0" w:uiPriority="63" w:unhideWhenUsed="0"/>
+    <w:lsdException w:name="Medium Shading 2 Accent 4" w:semiHidden="0" w:uiPriority="64" w:unhideWhenUsed="0"/>
+    <w:lsdException w:name="Medium List 1 Accent 4" w:semiHidden="0" w:uiPriority="65" w:unhideWhenUsed="0"/>
+    <w:lsdException w:name="Medium List 2 Accent 4" w:semiHidden="0" w:uiPriority="66" w:unhideWhenUsed="0"/>
+    <w:lsdException w:name="Medium Grid 1 Accent 4" w:semiHidden="0" w:uiPriority="67" w:unhideWhenUsed="0"/>
+    <w:lsdException w:name="Medium Grid 2 Accent 4" w:semiHidden="0" w:uiPriority="68" w:unhideWhenUsed="0"/>
+    <w:lsdException w:name="Medium Grid 3 Accent 4" w:semiHidden="0" w:uiPriority="69" w:unhideWhenUsed="0"/>
+    <w:lsdException w:name="Dark List Accent 4" w:semiHidden="0" w:uiPriority="70" w:unhideWhenUsed="0"/>
+    <w:lsdException w:name="Colorful Shading Accent 4" w:semiHidden="0" w:uiPriority="71" w:unhideWhenUsed="0"/>
+    <w:lsdException w:name="Colorful List Accent 4" w:semiHidden="0" w:uiPriority="72" w:unhideWhenUsed="0"/>
+    <w:lsdException w:name="Colorful Grid Accent 4" w:semiHidden="0" w:uiPriority="73" w:unhideWhenUsed="0"/>
+    <w:lsdException w:name="Light Shading Accent 5" w:semiHidden="0" w:uiPriority="60" w:unhideWhenUsed="0"/>
+    <w:lsdException w:name="Light List Accent 5" w:semiHidden="0" w:uiPriority="61" w:unhideWhenUsed="0"/>
+    <w:lsdException w:name="Light Grid Accent 5" w:semiHidden="0" w:uiPriority="62" w:unhideWhenUsed="0"/>
+    <w:lsdException w:name="Medium Shading 1 Accent 5" w:semiHidden="0" w:uiPriority="63" w:unhideWhenUsed="0"/>
+    <w:lsdException w:name="Medium Shading 2 Accent 5" w:semiHidden="0" w:uiPriority="64" w:unhideWhenUsed="0"/>
+    <w:lsdException w:name="Medium List 1 Accent 5" w:semiHidden="0" w:uiPriority="65" w:unhideWhenUsed="0"/>
+    <w:lsdException w:name="Medium List 2 Accent 5" w:semiHidden="0" w:uiPriority="66" w:unhideWhenUsed="0"/>
+    <w:lsdException w:name="Medium Grid 1 Accent 5" w:semiHidden="0" w:uiPriority="67" w:unhideWhenUsed="0"/>
+    <w:lsdException w:name="Medium Grid 2 Accent 5" w:semiHidden="0" w:uiPriority="68" w:unhideWhenUsed="0"/>
+    <w:lsdException w:name="Medium Grid 3 Accent 5" w:semiHidden="0" w:uiPriority="69" w:unhideWhenUsed="0"/>
+    <w:lsdException w:name="Dark List Accent 5" w:semiHidden="0" w:uiPriority="70" w:unhideWhenUsed="0"/>
+    <w:lsdException w:name="Colorful Shading Accent 5" w:semiHidden="0" w:uiPriority="71" w:unhideWhenUsed="0"/>
+    <w:lsdException w:name="Colorful List Accent 5" w:semiHidden="0" w:uiPriority="72" w:unhideWhenUsed="0"/>
+    <w:lsdException w:name="Colorful Grid Accent 5" w:semiHidden="0" w:uiPriority="73" w:unhideWhenUsed="0"/>
+    <w:lsdException w:name="Light Shading Accent 6" w:semiHidden="0" w:uiPriority="60" w:unhideWhenUsed="0"/>
+    <w:lsdException w:name="Light List Accent 6" w:semiHidden="0" w:uiPriority="61" w:unhideWhenUsed="0"/>
+    <w:lsdException w:name="Light Grid Accent 6" w:semiHidden="0" w:uiPriority="62" w:unhideWhenUsed="0"/>
+    <w:lsdException w:name="Medium Shading 1 Accent 6" w:semiHidden="0" w:uiPriority="63" w:unhideWhenUsed="0"/>
+    <w:lsdException w:name="Medium Shading 2 Accent 6" w:semiHidden="0" w:uiPriority="64" w:unhideWhenUsed="0"/>
+    <w:lsdException w:name="Medium List 1 Accent 6" w:semiHidden="0" w:uiPriority="65" w:unhideWhenUsed="0"/>
+    <w:lsdException w:name="Medium List 2 Accent 6" w:semiHidden="0" w:uiPriority="66" w:unhideWhenUsed="0"/>
+    <w:lsdException w:name="Medium Grid 1 Accent 6" w:semiHidden="0" w:uiPriority="67" w:unhideWhenUsed="0"/>
+    <w:lsdException w:name="Medium Grid 2 Accent 6" w:semiHidden="0" w:uiPriority="68" w:unhideWhenUsed="0"/>
+    <w:lsdException w:name="Medium Grid 3 Accent 6" w:semiHidden="0" w:uiPriority="69" w:unhideWhenUsed="0"/>
+    <w:lsdException w:name="Dark List Accent 6" w:semiHidden="0" w:uiPriority="70" w:unhideWhenUsed="0"/>
+    <w:lsdException w:name="Colorful Shading Accent 6" w:semiHidden="0" w:uiPriority="71" w:unhideWhenUsed="0"/>
+    <w:lsdException w:name="Colorful List Accent 6" w:semiHidden="0" w:uiPriority="72" w:unhideWhenUsed="0"/>
+    <w:lsdException w:name="Colorful Grid Accent 6" w:semiHidden="0" w:uiPriority="73" w:unhideWhenUsed="0"/>
+    <w:lsdException w:name="Subtle Emphasis" w:semiHidden="0" w:uiPriority="19" w:unhideWhenUsed="0" w:qFormat="1"/>
+    <w:lsdException w:name="Intense Emphasis" w:semiHidden="0" w:uiPriority="21" w:unhideWhenUsed="0" w:qFormat="1"/>
+    <w:lsdException w:name="Subtle Reference" w:semiHidden="0" w:uiPriority="31" w:unhideWhenUsed="0" w:qFormat="1"/>
+    <w:lsdException w:name="Intense Reference" w:semiHidden="0" w:uiPriority="32" w:unhideWhenUsed="0" w:qFormat="1"/>
+    <w:lsdException w:name="Book Title" w:semiHidden="0" w:uiPriority="33" w:unhideWhenUsed="0" w:qFormat="1"/>
+    <w:lsdException w:name="Bibliography" w:uiPriority="37"/>
+    <w:lsdException w:name="TOC Heading" w:uiPriority="39" w:qFormat="1"/>
   </w:latentStyles>
   <w:style w:type="paragraph" w:default="1" w:styleId="Normal">
     <w:name w:val="Normal"/>
@@ -3283,6 +4108,7 @@
       <w:spacing w:after="0" w:line="240" w:lineRule="auto"/>
     </w:pPr>
     <w:tblPr>
+      <w:tblInd w:w="0" w:type="dxa"/>
       <w:tblBorders>
         <w:top w:val="single" w:sz="4" w:space="0" w:color="auto"/>
         <w:left w:val="single" w:sz="4" w:space="0" w:color="auto"/>
@@ -3291,6 +4117,12 @@
         <w:insideH w:val="single" w:sz="4" w:space="0" w:color="auto"/>
         <w:insideV w:val="single" w:sz="4" w:space="0" w:color="auto"/>
       </w:tblBorders>
+      <w:tblCellMar>
+        <w:top w:w="0" w:type="dxa"/>
+        <w:left w:w="108" w:type="dxa"/>
+        <w:bottom w:w="0" w:type="dxa"/>
+        <w:right w:w="108" w:type="dxa"/>
+      </w:tblCellMar>
     </w:tblPr>
   </w:style>
   <w:style w:type="paragraph" w:styleId="Caption">
@@ -3310,6 +4142,375 @@
       <w:color w:val="44546A" w:themeColor="text2"/>
       <w:sz w:val="18"/>
       <w:szCs w:val="18"/>
+    </w:rPr>
+  </w:style>
+  <w:style w:type="paragraph" w:styleId="BalloonText">
+    <w:name w:val="Balloon Text"/>
+    <w:basedOn w:val="Normal"/>
+    <w:link w:val="BalloonTextChar"/>
+    <w:uiPriority w:val="99"/>
+    <w:semiHidden/>
+    <w:unhideWhenUsed/>
+    <w:rsid w:val="00D635BF"/>
+    <w:pPr>
+      <w:spacing w:after="0" w:line="240" w:lineRule="auto"/>
+    </w:pPr>
+    <w:rPr>
+      <w:rFonts w:ascii="Tahoma" w:hAnsi="Tahoma" w:cs="Tahoma"/>
+      <w:sz w:val="16"/>
+      <w:szCs w:val="16"/>
+    </w:rPr>
+  </w:style>
+  <w:style w:type="character" w:customStyle="1" w:styleId="BalloonTextChar">
+    <w:name w:val="Balloon Text Char"/>
+    <w:basedOn w:val="DefaultParagraphFont"/>
+    <w:link w:val="BalloonText"/>
+    <w:uiPriority w:val="99"/>
+    <w:semiHidden/>
+    <w:rsid w:val="00D635BF"/>
+    <w:rPr>
+      <w:rFonts w:ascii="Tahoma" w:eastAsia="Calibri" w:hAnsi="Tahoma" w:cs="Tahoma"/>
+      <w:sz w:val="16"/>
+      <w:szCs w:val="16"/>
+      <w:lang w:val="en-AU"/>
+    </w:rPr>
+  </w:style>
+</w:styles>
+</file>
+
+<file path=word/stylesWithEffects.xml><?xml version="1.0" encoding="utf-8"?>
+<w:styles xmlns:wpc="http://schemas.microsoft.com/office/word/2010/wordprocessingCanvas" xmlns:mc="http://schemas.openxmlformats.org/markup-compatibility/2006" xmlns:o="urn:schemas-microsoft-com:office:office" xmlns:r="http://schemas.openxmlformats.org/officeDocument/2006/relationships" xmlns:m="http://schemas.openxmlformats.org/officeDocument/2006/math" xmlns:v="urn:schemas-microsoft-com:vml" xmlns:wp14="http://schemas.microsoft.com/office/word/2010/wordprocessingDrawing" xmlns:wp="http://schemas.openxmlformats.org/drawingml/2006/wordprocessingDrawing" xmlns:w10="urn:schemas-microsoft-com:office:word" xmlns:w="http://schemas.openxmlformats.org/wordprocessingml/2006/main" xmlns:w14="http://schemas.microsoft.com/office/word/2010/wordml" xmlns:wpg="http://schemas.microsoft.com/office/word/2010/wordprocessingGroup" xmlns:wpi="http://schemas.microsoft.com/office/word/2010/wordprocessingInk" xmlns:wne="http://schemas.microsoft.com/office/word/2006/wordml" xmlns:wps="http://schemas.microsoft.com/office/word/2010/wordprocessingShape" mc:Ignorable="w14 wp14">
+  <w:docDefaults>
+    <w:rPrDefault>
+      <w:rPr>
+        <w:rFonts w:asciiTheme="minorHAnsi" w:eastAsiaTheme="minorHAnsi" w:hAnsiTheme="minorHAnsi" w:cstheme="minorBidi"/>
+        <w:sz w:val="22"/>
+        <w:szCs w:val="22"/>
+        <w:lang w:val="en-US" w:eastAsia="en-US" w:bidi="ar-SA"/>
+      </w:rPr>
+    </w:rPrDefault>
+    <w:pPrDefault>
+      <w:pPr>
+        <w:spacing w:after="160" w:line="259" w:lineRule="auto"/>
+      </w:pPr>
+    </w:pPrDefault>
+  </w:docDefaults>
+  <w:latentStyles w:defLockedState="0" w:defUIPriority="99" w:defSemiHidden="1" w:defUnhideWhenUsed="1" w:defQFormat="0" w:count="267">
+    <w:lsdException w:name="Normal" w:semiHidden="0" w:uiPriority="0" w:unhideWhenUsed="0" w:qFormat="1"/>
+    <w:lsdException w:name="heading 1" w:semiHidden="0" w:uiPriority="9" w:unhideWhenUsed="0" w:qFormat="1"/>
+    <w:lsdException w:name="heading 2" w:uiPriority="9" w:qFormat="1"/>
+    <w:lsdException w:name="heading 3" w:uiPriority="9" w:qFormat="1"/>
+    <w:lsdException w:name="heading 4" w:uiPriority="9" w:qFormat="1"/>
+    <w:lsdException w:name="heading 5" w:uiPriority="9" w:qFormat="1"/>
+    <w:lsdException w:name="heading 6" w:uiPriority="9" w:qFormat="1"/>
+    <w:lsdException w:name="heading 7" w:uiPriority="9" w:qFormat="1"/>
+    <w:lsdException w:name="heading 8" w:uiPriority="9" w:qFormat="1"/>
+    <w:lsdException w:name="heading 9" w:uiPriority="9" w:qFormat="1"/>
+    <w:lsdException w:name="toc 1" w:uiPriority="39"/>
+    <w:lsdException w:name="toc 2" w:uiPriority="39"/>
+    <w:lsdException w:name="toc 3" w:uiPriority="39"/>
+    <w:lsdException w:name="toc 4" w:uiPriority="39"/>
+    <w:lsdException w:name="toc 5" w:uiPriority="39"/>
+    <w:lsdException w:name="toc 6" w:uiPriority="39"/>
+    <w:lsdException w:name="toc 7" w:uiPriority="39"/>
+    <w:lsdException w:name="toc 8" w:uiPriority="39"/>
+    <w:lsdException w:name="toc 9" w:uiPriority="39"/>
+    <w:lsdException w:name="caption" w:uiPriority="35" w:qFormat="1"/>
+    <w:lsdException w:name="Title" w:semiHidden="0" w:uiPriority="10" w:unhideWhenUsed="0" w:qFormat="1"/>
+    <w:lsdException w:name="Default Paragraph Font" w:uiPriority="1"/>
+    <w:lsdException w:name="Subtitle" w:semiHidden="0" w:uiPriority="11" w:unhideWhenUsed="0" w:qFormat="1"/>
+    <w:lsdException w:name="Strong" w:semiHidden="0" w:uiPriority="22" w:unhideWhenUsed="0" w:qFormat="1"/>
+    <w:lsdException w:name="Emphasis" w:semiHidden="0" w:uiPriority="20" w:unhideWhenUsed="0" w:qFormat="1"/>
+    <w:lsdException w:name="Table Grid" w:uiPriority="39"/>
+    <w:lsdException w:name="Placeholder Text" w:unhideWhenUsed="0"/>
+    <w:lsdException w:name="No Spacing" w:semiHidden="0" w:uiPriority="1" w:unhideWhenUsed="0" w:qFormat="1"/>
+    <w:lsdException w:name="Light Shading" w:semiHidden="0" w:uiPriority="60" w:unhideWhenUsed="0"/>
+    <w:lsdException w:name="Light List" w:semiHidden="0" w:uiPriority="61" w:unhideWhenUsed="0"/>
+    <w:lsdException w:name="Light Grid" w:semiHidden="0" w:uiPriority="62" w:unhideWhenUsed="0"/>
+    <w:lsdException w:name="Medium Shading 1" w:semiHidden="0" w:uiPriority="63" w:unhideWhenUsed="0"/>
+    <w:lsdException w:name="Medium Shading 2" w:semiHidden="0" w:uiPriority="64" w:unhideWhenUsed="0"/>
+    <w:lsdException w:name="Medium List 1" w:semiHidden="0" w:uiPriority="65" w:unhideWhenUsed="0"/>
+    <w:lsdException w:name="Medium List 2" w:semiHidden="0" w:uiPriority="66" w:unhideWhenUsed="0"/>
+    <w:lsdException w:name="Medium Grid 1" w:semiHidden="0" w:uiPriority="67" w:unhideWhenUsed="0"/>
+    <w:lsdException w:name="Medium Grid 2" w:semiHidden="0" w:uiPriority="68" w:unhideWhenUsed="0"/>
+    <w:lsdException w:name="Medium Grid 3" w:semiHidden="0" w:uiPriority="69" w:unhideWhenUsed="0"/>
+    <w:lsdException w:name="Dark List" w:semiHidden="0" w:uiPriority="70" w:unhideWhenUsed="0"/>
+    <w:lsdException w:name="Colorful Shading" w:semiHidden="0" w:uiPriority="71" w:unhideWhenUsed="0"/>
+    <w:lsdException w:name="Colorful List" w:semiHidden="0" w:uiPriority="72" w:unhideWhenUsed="0"/>
+    <w:lsdException w:name="Colorful Grid" w:semiHidden="0" w:uiPriority="73" w:unhideWhenUsed="0"/>
+    <w:lsdException w:name="Light Shading Accent 1" w:semiHidden="0" w:uiPriority="60" w:unhideWhenUsed="0"/>
+    <w:lsdException w:name="Light List Accent 1" w:semiHidden="0" w:uiPriority="61" w:unhideWhenUsed="0"/>
+    <w:lsdException w:name="Light Grid Accent 1" w:semiHidden="0" w:uiPriority="62" w:unhideWhenUsed="0"/>
+    <w:lsdException w:name="Medium Shading 1 Accent 1" w:semiHidden="0" w:uiPriority="63" w:unhideWhenUsed="0"/>
+    <w:lsdException w:name="Medium Shading 2 Accent 1" w:semiHidden="0" w:uiPriority="64" w:unhideWhenUsed="0"/>
+    <w:lsdException w:name="Medium List 1 Accent 1" w:semiHidden="0" w:uiPriority="65" w:unhideWhenUsed="0"/>
+    <w:lsdException w:name="Revision" w:unhideWhenUsed="0"/>
+    <w:lsdException w:name="List Paragraph" w:semiHidden="0" w:uiPriority="34" w:unhideWhenUsed="0" w:qFormat="1"/>
+    <w:lsdException w:name="Quote" w:semiHidden="0" w:uiPriority="29" w:unhideWhenUsed="0" w:qFormat="1"/>
+    <w:lsdException w:name="Intense Quote" w:semiHidden="0" w:uiPriority="30" w:unhideWhenUsed="0" w:qFormat="1"/>
+    <w:lsdException w:name="Medium List 2 Accent 1" w:semiHidden="0" w:uiPriority="66" w:unhideWhenUsed="0"/>
+    <w:lsdException w:name="Medium Grid 1 Accent 1" w:semiHidden="0" w:uiPriority="67" w:unhideWhenUsed="0"/>
+    <w:lsdException w:name="Medium Grid 2 Accent 1" w:semiHidden="0" w:uiPriority="68" w:unhideWhenUsed="0"/>
+    <w:lsdException w:name="Medium Grid 3 Accent 1" w:semiHidden="0" w:uiPriority="69" w:unhideWhenUsed="0"/>
+    <w:lsdException w:name="Dark List Accent 1" w:semiHidden="0" w:uiPriority="70" w:unhideWhenUsed="0"/>
+    <w:lsdException w:name="Colorful Shading Accent 1" w:semiHidden="0" w:uiPriority="71" w:unhideWhenUsed="0"/>
+    <w:lsdException w:name="Colorful List Accent 1" w:semiHidden="0" w:uiPriority="72" w:unhideWhenUsed="0"/>
+    <w:lsdException w:name="Colorful Grid Accent 1" w:semiHidden="0" w:uiPriority="73" w:unhideWhenUsed="0"/>
+    <w:lsdException w:name="Light Shading Accent 2" w:semiHidden="0" w:uiPriority="60" w:unhideWhenUsed="0"/>
+    <w:lsdException w:name="Light List Accent 2" w:semiHidden="0" w:uiPriority="61" w:unhideWhenUsed="0"/>
+    <w:lsdException w:name="Light Grid Accent 2" w:semiHidden="0" w:uiPriority="62" w:unhideWhenUsed="0"/>
+    <w:lsdException w:name="Medium Shading 1 Accent 2" w:semiHidden="0" w:uiPriority="63" w:unhideWhenUsed="0"/>
+    <w:lsdException w:name="Medium Shading 2 Accent 2" w:semiHidden="0" w:uiPriority="64" w:unhideWhenUsed="0"/>
+    <w:lsdException w:name="Medium List 1 Accent 2" w:semiHidden="0" w:uiPriority="65" w:unhideWhenUsed="0"/>
+    <w:lsdException w:name="Medium List 2 Accent 2" w:semiHidden="0" w:uiPriority="66" w:unhideWhenUsed="0"/>
+    <w:lsdException w:name="Medium Grid 1 Accent 2" w:semiHidden="0" w:uiPriority="67" w:unhideWhenUsed="0"/>
+    <w:lsdException w:name="Medium Grid 2 Accent 2" w:semiHidden="0" w:uiPriority="68" w:unhideWhenUsed="0"/>
+    <w:lsdException w:name="Medium Grid 3 Accent 2" w:semiHidden="0" w:uiPriority="69" w:unhideWhenUsed="0"/>
+    <w:lsdException w:name="Dark List Accent 2" w:semiHidden="0" w:uiPriority="70" w:unhideWhenUsed="0"/>
+    <w:lsdException w:name="Colorful Shading Accent 2" w:semiHidden="0" w:uiPriority="71" w:unhideWhenUsed="0"/>
+    <w:lsdException w:name="Colorful List Accent 2" w:semiHidden="0" w:uiPriority="72" w:unhideWhenUsed="0"/>
+    <w:lsdException w:name="Colorful Grid Accent 2" w:semiHidden="0" w:uiPriority="73" w:unhideWhenUsed="0"/>
+    <w:lsdException w:name="Light Shading Accent 3" w:semiHidden="0" w:uiPriority="60" w:unhideWhenUsed="0"/>
+    <w:lsdException w:name="Light List Accent 3" w:semiHidden="0" w:uiPriority="61" w:unhideWhenUsed="0"/>
+    <w:lsdException w:name="Light Grid Accent 3" w:semiHidden="0" w:uiPriority="62" w:unhideWhenUsed="0"/>
+    <w:lsdException w:name="Medium Shading 1 Accent 3" w:semiHidden="0" w:uiPriority="63" w:unhideWhenUsed="0"/>
+    <w:lsdException w:name="Medium Shading 2 Accent 3" w:semiHidden="0" w:uiPriority="64" w:unhideWhenUsed="0"/>
+    <w:lsdException w:name="Medium List 1 Accent 3" w:semiHidden="0" w:uiPriority="65" w:unhideWhenUsed="0"/>
+    <w:lsdException w:name="Medium List 2 Accent 3" w:semiHidden="0" w:uiPriority="66" w:unhideWhenUsed="0"/>
+    <w:lsdException w:name="Medium Grid 1 Accent 3" w:semiHidden="0" w:uiPriority="67" w:unhideWhenUsed="0"/>
+    <w:lsdException w:name="Medium Grid 2 Accent 3" w:semiHidden="0" w:uiPriority="68" w:unhideWhenUsed="0"/>
+    <w:lsdException w:name="Medium Grid 3 Accent 3" w:semiHidden="0" w:uiPriority="69" w:unhideWhenUsed="0"/>
+    <w:lsdException w:name="Dark List Accent 3" w:semiHidden="0" w:uiPriority="70" w:unhideWhenUsed="0"/>
+    <w:lsdException w:name="Colorful Shading Accent 3" w:semiHidden="0" w:uiPriority="71" w:unhideWhenUsed="0"/>
+    <w:lsdException w:name="Colorful List Accent 3" w:semiHidden="0" w:uiPriority="72" w:unhideWhenUsed="0"/>
+    <w:lsdException w:name="Colorful Grid Accent 3" w:semiHidden="0" w:uiPriority="73" w:unhideWhenUsed="0"/>
+    <w:lsdException w:name="Light Shading Accent 4" w:semiHidden="0" w:uiPriority="60" w:unhideWhenUsed="0"/>
+    <w:lsdException w:name="Light List Accent 4" w:semiHidden="0" w:uiPriority="61" w:unhideWhenUsed="0"/>
+    <w:lsdException w:name="Light Grid Accent 4" w:semiHidden="0" w:uiPriority="62" w:unhideWhenUsed="0"/>
+    <w:lsdException w:name="Medium Shading 1 Accent 4" w:semiHidden="0" w:uiPriority="63" w:unhideWhenUsed="0"/>
+    <w:lsdException w:name="Medium Shading 2 Accent 4" w:semiHidden="0" w:uiPriority="64" w:unhideWhenUsed="0"/>
+    <w:lsdException w:name="Medium List 1 Accent 4" w:semiHidden="0" w:uiPriority="65" w:unhideWhenUsed="0"/>
+    <w:lsdException w:name="Medium List 2 Accent 4" w:semiHidden="0" w:uiPriority="66" w:unhideWhenUsed="0"/>
+    <w:lsdException w:name="Medium Grid 1 Accent 4" w:semiHidden="0" w:uiPriority="67" w:unhideWhenUsed="0"/>
+    <w:lsdException w:name="Medium Grid 2 Accent 4" w:semiHidden="0" w:uiPriority="68" w:unhideWhenUsed="0"/>
+    <w:lsdException w:name="Medium Grid 3 Accent 4" w:semiHidden="0" w:uiPriority="69" w:unhideWhenUsed="0"/>
+    <w:lsdException w:name="Dark List Accent 4" w:semiHidden="0" w:uiPriority="70" w:unhideWhenUsed="0"/>
+    <w:lsdException w:name="Colorful Shading Accent 4" w:semiHidden="0" w:uiPriority="71" w:unhideWhenUsed="0"/>
+    <w:lsdException w:name="Colorful List Accent 4" w:semiHidden="0" w:uiPriority="72" w:unhideWhenUsed="0"/>
+    <w:lsdException w:name="Colorful Grid Accent 4" w:semiHidden="0" w:uiPriority="73" w:unhideWhenUsed="0"/>
+    <w:lsdException w:name="Light Shading Accent 5" w:semiHidden="0" w:uiPriority="60" w:unhideWhenUsed="0"/>
+    <w:lsdException w:name="Light List Accent 5" w:semiHidden="0" w:uiPriority="61" w:unhideWhenUsed="0"/>
+    <w:lsdException w:name="Light Grid Accent 5" w:semiHidden="0" w:uiPriority="62" w:unhideWhenUsed="0"/>
+    <w:lsdException w:name="Medium Shading 1 Accent 5" w:semiHidden="0" w:uiPriority="63" w:unhideWhenUsed="0"/>
+    <w:lsdException w:name="Medium Shading 2 Accent 5" w:semiHidden="0" w:uiPriority="64" w:unhideWhenUsed="0"/>
+    <w:lsdException w:name="Medium List 1 Accent 5" w:semiHidden="0" w:uiPriority="65" w:unhideWhenUsed="0"/>
+    <w:lsdException w:name="Medium List 2 Accent 5" w:semiHidden="0" w:uiPriority="66" w:unhideWhenUsed="0"/>
+    <w:lsdException w:name="Medium Grid 1 Accent 5" w:semiHidden="0" w:uiPriority="67" w:unhideWhenUsed="0"/>
+    <w:lsdException w:name="Medium Grid 2 Accent 5" w:semiHidden="0" w:uiPriority="68" w:unhideWhenUsed="0"/>
+    <w:lsdException w:name="Medium Grid 3 Accent 5" w:semiHidden="0" w:uiPriority="69" w:unhideWhenUsed="0"/>
+    <w:lsdException w:name="Dark List Accent 5" w:semiHidden="0" w:uiPriority="70" w:unhideWhenUsed="0"/>
+    <w:lsdException w:name="Colorful Shading Accent 5" w:semiHidden="0" w:uiPriority="71" w:unhideWhenUsed="0"/>
+    <w:lsdException w:name="Colorful List Accent 5" w:semiHidden="0" w:uiPriority="72" w:unhideWhenUsed="0"/>
+    <w:lsdException w:name="Colorful Grid Accent 5" w:semiHidden="0" w:uiPriority="73" w:unhideWhenUsed="0"/>
+    <w:lsdException w:name="Light Shading Accent 6" w:semiHidden="0" w:uiPriority="60" w:unhideWhenUsed="0"/>
+    <w:lsdException w:name="Light List Accent 6" w:semiHidden="0" w:uiPriority="61" w:unhideWhenUsed="0"/>
+    <w:lsdException w:name="Light Grid Accent 6" w:semiHidden="0" w:uiPriority="62" w:unhideWhenUsed="0"/>
+    <w:lsdException w:name="Medium Shading 1 Accent 6" w:semiHidden="0" w:uiPriority="63" w:unhideWhenUsed="0"/>
+    <w:lsdException w:name="Medium Shading 2 Accent 6" w:semiHidden="0" w:uiPriority="64" w:unhideWhenUsed="0"/>
+    <w:lsdException w:name="Medium List 1 Accent 6" w:semiHidden="0" w:uiPriority="65" w:unhideWhenUsed="0"/>
+    <w:lsdException w:name="Medium List 2 Accent 6" w:semiHidden="0" w:uiPriority="66" w:unhideWhenUsed="0"/>
+    <w:lsdException w:name="Medium Grid 1 Accent 6" w:semiHidden="0" w:uiPriority="67" w:unhideWhenUsed="0"/>
+    <w:lsdException w:name="Medium Grid 2 Accent 6" w:semiHidden="0" w:uiPriority="68" w:unhideWhenUsed="0"/>
+    <w:lsdException w:name="Medium Grid 3 Accent 6" w:semiHidden="0" w:uiPriority="69" w:unhideWhenUsed="0"/>
+    <w:lsdException w:name="Dark List Accent 6" w:semiHidden="0" w:uiPriority="70" w:unhideWhenUsed="0"/>
+    <w:lsdException w:name="Colorful Shading Accent 6" w:semiHidden="0" w:uiPriority="71" w:unhideWhenUsed="0"/>
+    <w:lsdException w:name="Colorful List Accent 6" w:semiHidden="0" w:uiPriority="72" w:unhideWhenUsed="0"/>
+    <w:lsdException w:name="Colorful Grid Accent 6" w:semiHidden="0" w:uiPriority="73" w:unhideWhenUsed="0"/>
+    <w:lsdException w:name="Subtle Emphasis" w:semiHidden="0" w:uiPriority="19" w:unhideWhenUsed="0" w:qFormat="1"/>
+    <w:lsdException w:name="Intense Emphasis" w:semiHidden="0" w:uiPriority="21" w:unhideWhenUsed="0" w:qFormat="1"/>
+    <w:lsdException w:name="Subtle Reference" w:semiHidden="0" w:uiPriority="31" w:unhideWhenUsed="0" w:qFormat="1"/>
+    <w:lsdException w:name="Intense Reference" w:semiHidden="0" w:uiPriority="32" w:unhideWhenUsed="0" w:qFormat="1"/>
+    <w:lsdException w:name="Book Title" w:semiHidden="0" w:uiPriority="33" w:unhideWhenUsed="0" w:qFormat="1"/>
+    <w:lsdException w:name="Bibliography" w:uiPriority="37"/>
+    <w:lsdException w:name="TOC Heading" w:uiPriority="39" w:qFormat="1"/>
+  </w:latentStyles>
+  <w:style w:type="paragraph" w:default="1" w:styleId="Normal">
+    <w:name w:val="Normal"/>
+    <w:qFormat/>
+    <w:rsid w:val="00E21294"/>
+    <w:pPr>
+      <w:spacing w:line="252" w:lineRule="auto"/>
+    </w:pPr>
+    <w:rPr>
+      <w:rFonts w:ascii="Calibri" w:eastAsia="Calibri" w:hAnsi="Calibri" w:cs="Times New Roman"/>
+      <w:lang w:val="en-AU"/>
+    </w:rPr>
+  </w:style>
+  <w:style w:type="character" w:default="1" w:styleId="DefaultParagraphFont">
+    <w:name w:val="Default Paragraph Font"/>
+    <w:uiPriority w:val="1"/>
+    <w:semiHidden/>
+    <w:unhideWhenUsed/>
+  </w:style>
+  <w:style w:type="table" w:default="1" w:styleId="TableNormal">
+    <w:name w:val="Normal Table"/>
+    <w:uiPriority w:val="99"/>
+    <w:semiHidden/>
+    <w:unhideWhenUsed/>
+    <w:tblPr>
+      <w:tblInd w:w="0" w:type="dxa"/>
+      <w:tblCellMar>
+        <w:top w:w="0" w:type="dxa"/>
+        <w:left w:w="108" w:type="dxa"/>
+        <w:bottom w:w="0" w:type="dxa"/>
+        <w:right w:w="108" w:type="dxa"/>
+      </w:tblCellMar>
+    </w:tblPr>
+  </w:style>
+  <w:style w:type="numbering" w:default="1" w:styleId="NoList">
+    <w:name w:val="No List"/>
+    <w:uiPriority w:val="99"/>
+    <w:semiHidden/>
+    <w:unhideWhenUsed/>
+  </w:style>
+  <w:style w:type="paragraph" w:styleId="Header">
+    <w:name w:val="header"/>
+    <w:basedOn w:val="Normal"/>
+    <w:link w:val="HeaderChar"/>
+    <w:uiPriority w:val="99"/>
+    <w:unhideWhenUsed/>
+    <w:rsid w:val="0066077D"/>
+    <w:pPr>
+      <w:tabs>
+        <w:tab w:val="center" w:pos="4680"/>
+        <w:tab w:val="right" w:pos="9360"/>
+      </w:tabs>
+      <w:spacing w:after="0" w:line="240" w:lineRule="auto"/>
+    </w:pPr>
+  </w:style>
+  <w:style w:type="character" w:customStyle="1" w:styleId="HeaderChar">
+    <w:name w:val="Header Char"/>
+    <w:basedOn w:val="DefaultParagraphFont"/>
+    <w:link w:val="Header"/>
+    <w:uiPriority w:val="99"/>
+    <w:rsid w:val="0066077D"/>
+    <w:rPr>
+      <w:rFonts w:ascii="Calibri" w:eastAsia="Calibri" w:hAnsi="Calibri" w:cs="Times New Roman"/>
+      <w:lang w:val="en-AU"/>
+    </w:rPr>
+  </w:style>
+  <w:style w:type="paragraph" w:styleId="Footer">
+    <w:name w:val="footer"/>
+    <w:basedOn w:val="Normal"/>
+    <w:link w:val="FooterChar"/>
+    <w:uiPriority w:val="99"/>
+    <w:unhideWhenUsed/>
+    <w:rsid w:val="0066077D"/>
+    <w:pPr>
+      <w:tabs>
+        <w:tab w:val="center" w:pos="4680"/>
+        <w:tab w:val="right" w:pos="9360"/>
+      </w:tabs>
+      <w:spacing w:after="0" w:line="240" w:lineRule="auto"/>
+    </w:pPr>
+  </w:style>
+  <w:style w:type="character" w:customStyle="1" w:styleId="FooterChar">
+    <w:name w:val="Footer Char"/>
+    <w:basedOn w:val="DefaultParagraphFont"/>
+    <w:link w:val="Footer"/>
+    <w:uiPriority w:val="99"/>
+    <w:rsid w:val="0066077D"/>
+    <w:rPr>
+      <w:rFonts w:ascii="Calibri" w:eastAsia="Calibri" w:hAnsi="Calibri" w:cs="Times New Roman"/>
+      <w:lang w:val="en-AU"/>
+    </w:rPr>
+  </w:style>
+  <w:style w:type="paragraph" w:styleId="ListParagraph">
+    <w:name w:val="List Paragraph"/>
+    <w:basedOn w:val="Normal"/>
+    <w:uiPriority w:val="34"/>
+    <w:qFormat/>
+    <w:rsid w:val="007F1F4E"/>
+    <w:pPr>
+      <w:ind w:left="720"/>
+      <w:contextualSpacing/>
+    </w:pPr>
+  </w:style>
+  <w:style w:type="table" w:styleId="TableGrid">
+    <w:name w:val="Table Grid"/>
+    <w:basedOn w:val="TableNormal"/>
+    <w:uiPriority w:val="39"/>
+    <w:unhideWhenUsed/>
+    <w:rsid w:val="00EC4487"/>
+    <w:pPr>
+      <w:spacing w:after="0" w:line="240" w:lineRule="auto"/>
+    </w:pPr>
+    <w:tblPr>
+      <w:tblInd w:w="0" w:type="dxa"/>
+      <w:tblBorders>
+        <w:top w:val="single" w:sz="4" w:space="0" w:color="auto"/>
+        <w:left w:val="single" w:sz="4" w:space="0" w:color="auto"/>
+        <w:bottom w:val="single" w:sz="4" w:space="0" w:color="auto"/>
+        <w:right w:val="single" w:sz="4" w:space="0" w:color="auto"/>
+        <w:insideH w:val="single" w:sz="4" w:space="0" w:color="auto"/>
+        <w:insideV w:val="single" w:sz="4" w:space="0" w:color="auto"/>
+      </w:tblBorders>
+      <w:tblCellMar>
+        <w:top w:w="0" w:type="dxa"/>
+        <w:left w:w="108" w:type="dxa"/>
+        <w:bottom w:w="0" w:type="dxa"/>
+        <w:right w:w="108" w:type="dxa"/>
+      </w:tblCellMar>
+    </w:tblPr>
+  </w:style>
+  <w:style w:type="paragraph" w:styleId="Caption">
+    <w:name w:val="caption"/>
+    <w:basedOn w:val="Normal"/>
+    <w:next w:val="Normal"/>
+    <w:uiPriority w:val="35"/>
+    <w:unhideWhenUsed/>
+    <w:qFormat/>
+    <w:rsid w:val="004C47D8"/>
+    <w:pPr>
+      <w:spacing w:after="200" w:line="240" w:lineRule="auto"/>
+    </w:pPr>
+    <w:rPr>
+      <w:i/>
+      <w:iCs/>
+      <w:color w:val="44546A" w:themeColor="text2"/>
+      <w:sz w:val="18"/>
+      <w:szCs w:val="18"/>
+    </w:rPr>
+  </w:style>
+  <w:style w:type="paragraph" w:styleId="BalloonText">
+    <w:name w:val="Balloon Text"/>
+    <w:basedOn w:val="Normal"/>
+    <w:link w:val="BalloonTextChar"/>
+    <w:uiPriority w:val="99"/>
+    <w:semiHidden/>
+    <w:unhideWhenUsed/>
+    <w:rsid w:val="00D635BF"/>
+    <w:pPr>
+      <w:spacing w:after="0" w:line="240" w:lineRule="auto"/>
+    </w:pPr>
+    <w:rPr>
+      <w:rFonts w:ascii="Tahoma" w:hAnsi="Tahoma" w:cs="Tahoma"/>
+      <w:sz w:val="16"/>
+      <w:szCs w:val="16"/>
+    </w:rPr>
+  </w:style>
+  <w:style w:type="character" w:customStyle="1" w:styleId="BalloonTextChar">
+    <w:name w:val="Balloon Text Char"/>
+    <w:basedOn w:val="DefaultParagraphFont"/>
+    <w:link w:val="BalloonText"/>
+    <w:uiPriority w:val="99"/>
+    <w:semiHidden/>
+    <w:rsid w:val="00D635BF"/>
+    <w:rPr>
+      <w:rFonts w:ascii="Tahoma" w:eastAsia="Calibri" w:hAnsi="Tahoma" w:cs="Tahoma"/>
+      <w:sz w:val="16"/>
+      <w:szCs w:val="16"/>
+      <w:lang w:val="en-AU"/>
     </w:rPr>
   </w:style>
 </w:styles>
@@ -3604,7 +4805,7 @@
   <a:extraClrSchemeLst/>
   <a:extLst>
     <a:ext uri="{05A4C25C-085E-4340-85A3-A5531E510DB2}">
-      <thm15:themeFamily xmlns:thm15="http://schemas.microsoft.com/office/thememl/2012/main" name="Office Theme" id="{62F939B6-93AF-4DB8-9C6B-D6C7DFDC589F}" vid="{4A3C46E8-61CC-4603-A589-7422A47A8E4A}"/>
+      <thm15:themeFamily xmlns:thm15="http://schemas.microsoft.com/office/thememl/2012/main" xmlns="" name="Office Theme" id="{62F939B6-93AF-4DB8-9C6B-D6C7DFDC589F}" vid="{4A3C46E8-61CC-4603-A589-7422A47A8E4A}"/>
     </a:ext>
   </a:extLst>
 </a:theme>

</xml_diff>

<commit_message>
added user interaction figure
</commit_message>
<xml_diff>
--- a/Report/Report.docx
+++ b/Report/Report.docx
@@ -19,6 +19,38 @@
           <w:sz w:val="28"/>
           <w:szCs w:val="28"/>
         </w:rPr>
+        <w:pict w14:anchorId="3EDC8263">
+          <v:shapetype id="_x0000_t75" coordsize="21600,21600" o:spt="75" o:preferrelative="t" path="m@4@5l@4@11@9@11@9@5xe" filled="f" stroked="f">
+            <v:stroke joinstyle="miter"/>
+            <v:formulas>
+              <v:f eqn="if lineDrawn pixelLineWidth 0"/>
+              <v:f eqn="sum @0 1 0"/>
+              <v:f eqn="sum 0 0 @1"/>
+              <v:f eqn="prod @2 1 2"/>
+              <v:f eqn="prod @3 21600 pixelWidth"/>
+              <v:f eqn="prod @3 21600 pixelHeight"/>
+              <v:f eqn="sum @0 0 1"/>
+              <v:f eqn="prod @6 1 2"/>
+              <v:f eqn="prod @7 21600 pixelWidth"/>
+              <v:f eqn="sum @8 21600 0"/>
+              <v:f eqn="prod @7 21600 pixelHeight"/>
+              <v:f eqn="sum @10 21600 0"/>
+            </v:formulas>
+            <v:path o:extrusionok="f" gradientshapeok="t" o:connecttype="rect"/>
+            <o:lock v:ext="edit" aspectratio="t"/>
+          </v:shapetype>
+          <v:shape id="_x0000_i1025" type="#_x0000_t75" style="width:467.25pt;height:78.75pt">
+            <v:imagedata r:id="rId8" o:title="ClientInteraction"/>
+          </v:shape>
+        </w:pict>
+      </w:r>
+      <w:r>
+        <w:rPr>
+          <w:rFonts w:ascii="Arial" w:hAnsi="Arial" w:cs="Arial"/>
+          <w:b/>
+          <w:sz w:val="28"/>
+          <w:szCs w:val="28"/>
+        </w:rPr>
         <w:t>Technical Report – Group Project</w:t>
       </w:r>
     </w:p>
@@ -342,7 +374,6 @@
           <w:sz w:val="28"/>
           <w:szCs w:val="28"/>
         </w:rPr>
-        <w:lastRenderedPageBreak/>
         <w:br/>
       </w:r>
       <w:r>
@@ -628,6 +659,7 @@
           <w:sz w:val="24"/>
           <w:szCs w:val="24"/>
         </w:rPr>
+        <w:lastRenderedPageBreak/>
         <w:t>Cloud-based API using Amazon Web Services (AWS) to retrieve raw data from email generated by pre-deployed camera traps, to then be processed by a pre-trained TensorFlow machine learning model.</w:t>
       </w:r>
     </w:p>
@@ -651,7 +683,6 @@
           <w:sz w:val="24"/>
           <w:szCs w:val="24"/>
         </w:rPr>
-        <w:lastRenderedPageBreak/>
         <w:t>A secondary Cloud-based API using AWS to retrieve various classification data from the TensorFlow machine learning model, to be stored in an SQL Cloud-based database on the same AWS platform.</w:t>
       </w:r>
     </w:p>
@@ -1049,7 +1080,6 @@
           <w:sz w:val="24"/>
           <w:szCs w:val="24"/>
         </w:rPr>
-        <w:lastRenderedPageBreak/>
         <w:t>Key Milestones</w:t>
       </w:r>
     </w:p>
@@ -1891,7 +1921,6 @@
           <w:sz w:val="28"/>
           <w:szCs w:val="28"/>
         </w:rPr>
-        <w:lastRenderedPageBreak/>
         <w:t>Technical Solution</w:t>
       </w:r>
     </w:p>
@@ -2000,13 +2029,6 @@
           <w:szCs w:val="24"/>
         </w:rPr>
         <w:br/>
-      </w:r>
-      <w:r>
-        <w:rPr>
-          <w:rFonts w:ascii="Arial" w:hAnsi="Arial" w:cs="Arial"/>
-          <w:sz w:val="24"/>
-          <w:szCs w:val="24"/>
-        </w:rPr>
         <w:t xml:space="preserve">AWS Cloud based Email service is capable of intercepting emails coming in from the field camera traps. </w:t>
       </w:r>
     </w:p>
@@ -2057,13 +2079,6 @@
           <w:szCs w:val="24"/>
         </w:rPr>
         <w:br/>
-      </w:r>
-      <w:r>
-        <w:rPr>
-          <w:rFonts w:ascii="Arial" w:hAnsi="Arial" w:cs="Arial"/>
-          <w:sz w:val="24"/>
-          <w:szCs w:val="24"/>
-        </w:rPr>
         <w:t xml:space="preserve">A script written in Python that is called to run based on a customisable trigger event, such as when AWS SES receives an email from the field. Custom script would be able to pull out any necessary metadata from email, such as timestamps, and retrieve the photo attachments. Script would then store this information into our S3 Bucket. </w:t>
       </w:r>
     </w:p>
@@ -2185,13 +2200,6 @@
           <w:szCs w:val="24"/>
         </w:rPr>
         <w:br/>
-      </w:r>
-      <w:r>
-        <w:rPr>
-          <w:rFonts w:ascii="Arial" w:hAnsi="Arial" w:cs="Arial"/>
-          <w:sz w:val="24"/>
-          <w:szCs w:val="24"/>
-        </w:rPr>
         <w:t xml:space="preserve">AWS machine learning service would allow us to deploy the client Tensorflow prediction model on a GPU instance (for greater processing requirements). The model would be fed with raw data from our S3 Bucket, and output prediction data in the form of a classification, and a confidence interval along with an output image, highlighting a potential </w:t>
       </w:r>
       <w:proofErr w:type="spellStart"/>
@@ -2261,7 +2269,7 @@
                     <pic:cNvPicPr/>
                   </pic:nvPicPr>
                   <pic:blipFill>
-                    <a:blip r:embed="rId8">
+                    <a:blip r:embed="rId9">
                       <a:extLst>
                         <a:ext uri="{28A0092B-C50C-407E-A947-70E740481C1C}">
                           <a14:useLocalDpi xmlns:a14="http://schemas.microsoft.com/office/drawing/2010/main" val="0"/>
@@ -2292,6 +2300,55 @@
       <w:pPr>
         <w:pStyle w:val="Caption"/>
         <w:jc w:val="center"/>
+      </w:pPr>
+      <w:r>
+        <w:t xml:space="preserve">Figure </w:t>
+      </w:r>
+      <w:r>
+        <w:fldChar w:fldCharType="begin"/>
+      </w:r>
+      <w:r>
+        <w:instrText xml:space="preserve"> SEQ Figure \* ARABIC </w:instrText>
+      </w:r>
+      <w:r>
+        <w:fldChar w:fldCharType="separate"/>
+      </w:r>
+      <w:r>
+        <w:rPr>
+          <w:noProof/>
+        </w:rPr>
+        <w:t>1</w:t>
+      </w:r>
+      <w:r>
+        <w:fldChar w:fldCharType="end"/>
+      </w:r>
+      <w:r>
+        <w:t xml:space="preserve"> - Overview of Proposed Solution - Cloud Processing</w:t>
+      </w:r>
+    </w:p>
+    <w:p/>
+    <w:p/>
+    <w:p>
+      <w:pPr>
+        <w:keepNext/>
+      </w:pPr>
+      <w:r>
+        <w:rPr>
+          <w:rFonts w:ascii="Arial" w:hAnsi="Arial" w:cs="Arial"/>
+          <w:sz w:val="24"/>
+          <w:szCs w:val="24"/>
+        </w:rPr>
+        <w:pict w14:anchorId="1E60C64E">
+          <v:shape id="_x0000_i1026" type="#_x0000_t75" style="width:467.25pt;height:78.75pt">
+            <v:imagedata r:id="rId8" o:title="ClientInteraction"/>
+          </v:shape>
+        </w:pict>
+      </w:r>
+    </w:p>
+    <w:p>
+      <w:pPr>
+        <w:pStyle w:val="Caption"/>
+        <w:jc w:val="center"/>
         <w:rPr>
           <w:rFonts w:ascii="Arial" w:hAnsi="Arial" w:cs="Arial"/>
           <w:sz w:val="24"/>
@@ -2300,7 +2357,6 @@
         </w:rPr>
       </w:pPr>
       <w:bookmarkStart w:id="1" w:name="_GoBack"/>
-      <w:bookmarkEnd w:id="1"/>
       <w:r>
         <w:t xml:space="preserve">Figure </w:t>
       </w:r>
@@ -2317,25 +2373,16 @@
         <w:rPr>
           <w:noProof/>
         </w:rPr>
-        <w:t>1</w:t>
+        <w:t>2</w:t>
       </w:r>
       <w:r>
         <w:fldChar w:fldCharType="end"/>
       </w:r>
       <w:r>
-        <w:t xml:space="preserve"> - Overview of Proposed Solution - Cloud Processing</w:t>
-      </w:r>
-    </w:p>
-    <w:p>
-      <w:pPr>
-        <w:rPr>
-          <w:rFonts w:ascii="Arial" w:hAnsi="Arial" w:cs="Arial"/>
-          <w:sz w:val="24"/>
-          <w:szCs w:val="24"/>
-          <w:u w:val="single"/>
-        </w:rPr>
-      </w:pPr>
-    </w:p>
+        <w:t>- Client Side Interaction</w:t>
+      </w:r>
+    </w:p>
+    <w:bookmarkEnd w:id="1"/>
     <w:p>
       <w:pPr>
         <w:rPr>
@@ -2445,7 +2492,6 @@
           <w:sz w:val="24"/>
           <w:szCs w:val="24"/>
         </w:rPr>
-        <w:lastRenderedPageBreak/>
         <w:t>AWS SageMaker contains pre-defined containers for running a Tensorflow model.</w:t>
       </w:r>
     </w:p>
@@ -2492,31 +2538,7 @@
           <w:sz w:val="24"/>
           <w:szCs w:val="24"/>
         </w:rPr>
-        <w:t>Lam</w:t>
-      </w:r>
-      <w:r>
-        <w:rPr>
-          <w:rFonts w:ascii="Arial" w:hAnsi="Arial" w:cs="Arial"/>
-          <w:sz w:val="24"/>
-          <w:szCs w:val="24"/>
-        </w:rPr>
-        <w:t>b</w:t>
-      </w:r>
-      <w:r>
-        <w:rPr>
-          <w:rFonts w:ascii="Arial" w:hAnsi="Arial" w:cs="Arial"/>
-          <w:sz w:val="24"/>
-          <w:szCs w:val="24"/>
-        </w:rPr>
-        <w:t>d</w:t>
-      </w:r>
-      <w:r>
-        <w:rPr>
-          <w:rFonts w:ascii="Arial" w:hAnsi="Arial" w:cs="Arial"/>
-          <w:sz w:val="24"/>
-          <w:szCs w:val="24"/>
-        </w:rPr>
-        <w:t xml:space="preserve">a calls and AWS SageMaker are only costing money when they are running, no need to create an instance and pay for it unless it’s actually working. </w:t>
+        <w:t xml:space="preserve">Lambda calls and AWS SageMaker are only costing money when they are running, no need to create an instance and pay for it unless it’s actually working. </w:t>
       </w:r>
     </w:p>
     <w:p>
@@ -2530,8 +2552,8 @@
       </w:pPr>
     </w:p>
     <w:sectPr>
-      <w:headerReference w:type="default" r:id="rId9"/>
-      <w:footerReference w:type="default" r:id="rId10"/>
+      <w:headerReference w:type="default" r:id="rId10"/>
+      <w:footerReference w:type="default" r:id="rId11"/>
       <w:pgSz w:w="12240" w:h="15840"/>
       <w:pgMar w:top="1440" w:right="1440" w:bottom="1440" w:left="1440" w:header="720" w:footer="720" w:gutter="0"/>
       <w:cols w:space="720"/>
@@ -4805,7 +4827,7 @@
   <a:extraClrSchemeLst/>
   <a:extLst>
     <a:ext uri="{05A4C25C-085E-4340-85A3-A5531E510DB2}">
-      <thm15:themeFamily xmlns:thm15="http://schemas.microsoft.com/office/thememl/2012/main" xmlns="" name="Office Theme" id="{62F939B6-93AF-4DB8-9C6B-D6C7DFDC589F}" vid="{4A3C46E8-61CC-4603-A589-7422A47A8E4A}"/>
+      <thm15:themeFamily xmlns="" xmlns:thm15="http://schemas.microsoft.com/office/thememl/2012/main" name="Office Theme" id="{62F939B6-93AF-4DB8-9C6B-D6C7DFDC589F}" vid="{4A3C46E8-61CC-4603-A589-7422A47A8E4A}"/>
     </a:ext>
   </a:extLst>
 </a:theme>

</xml_diff>

<commit_message>
Added to Tech Solutions w price table
</commit_message>
<xml_diff>
--- a/Report/Report.docx
+++ b/Report/Report.docx
@@ -1,6 +1,6 @@
 
 <file path=word/document.xml><?xml version="1.0" encoding="utf-8"?>
-<w:document xmlns:wpc="http://schemas.microsoft.com/office/word/2010/wordprocessingCanvas" xmlns:mc="http://schemas.openxmlformats.org/markup-compatibility/2006" xmlns:o="urn:schemas-microsoft-com:office:office" xmlns:r="http://schemas.openxmlformats.org/officeDocument/2006/relationships" xmlns:m="http://schemas.openxmlformats.org/officeDocument/2006/math" xmlns:v="urn:schemas-microsoft-com:vml" xmlns:wp14="http://schemas.microsoft.com/office/word/2010/wordprocessingDrawing" xmlns:wp="http://schemas.openxmlformats.org/drawingml/2006/wordprocessingDrawing" xmlns:w10="urn:schemas-microsoft-com:office:word" xmlns:w="http://schemas.openxmlformats.org/wordprocessingml/2006/main" xmlns:w14="http://schemas.microsoft.com/office/word/2010/wordml" xmlns:wpg="http://schemas.microsoft.com/office/word/2010/wordprocessingGroup" xmlns:wpi="http://schemas.microsoft.com/office/word/2010/wordprocessingInk" xmlns:wne="http://schemas.microsoft.com/office/word/2006/wordml" xmlns:wps="http://schemas.microsoft.com/office/word/2010/wordprocessingShape" mc:Ignorable="w14 wp14">
+<w:document xmlns:wpc="http://schemas.microsoft.com/office/word/2010/wordprocessingCanvas" xmlns:cx="http://schemas.microsoft.com/office/drawing/2014/chartex" xmlns:cx1="http://schemas.microsoft.com/office/drawing/2015/9/8/chartex" xmlns:cx2="http://schemas.microsoft.com/office/drawing/2015/10/21/chartex" xmlns:cx3="http://schemas.microsoft.com/office/drawing/2016/5/9/chartex" xmlns:cx4="http://schemas.microsoft.com/office/drawing/2016/5/10/chartex" xmlns:cx5="http://schemas.microsoft.com/office/drawing/2016/5/11/chartex" xmlns:cx6="http://schemas.microsoft.com/office/drawing/2016/5/12/chartex" xmlns:cx7="http://schemas.microsoft.com/office/drawing/2016/5/13/chartex" xmlns:cx8="http://schemas.microsoft.com/office/drawing/2016/5/14/chartex" xmlns:mc="http://schemas.openxmlformats.org/markup-compatibility/2006" xmlns:aink="http://schemas.microsoft.com/office/drawing/2016/ink" xmlns:am3d="http://schemas.microsoft.com/office/drawing/2017/model3d" xmlns:o="urn:schemas-microsoft-com:office:office" xmlns:r="http://schemas.openxmlformats.org/officeDocument/2006/relationships" xmlns:m="http://schemas.openxmlformats.org/officeDocument/2006/math" xmlns:v="urn:schemas-microsoft-com:vml" xmlns:wp14="http://schemas.microsoft.com/office/word/2010/wordprocessingDrawing" xmlns:wp="http://schemas.openxmlformats.org/drawingml/2006/wordprocessingDrawing" xmlns:w10="urn:schemas-microsoft-com:office:word" xmlns:w="http://schemas.openxmlformats.org/wordprocessingml/2006/main" xmlns:w14="http://schemas.microsoft.com/office/word/2010/wordml" xmlns:w15="http://schemas.microsoft.com/office/word/2012/wordml" xmlns:w16cid="http://schemas.microsoft.com/office/word/2016/wordml/cid" xmlns:w16se="http://schemas.microsoft.com/office/word/2015/wordml/symex" xmlns:wpg="http://schemas.microsoft.com/office/word/2010/wordprocessingGroup" xmlns:wpi="http://schemas.microsoft.com/office/word/2010/wordprocessingInk" xmlns:wne="http://schemas.microsoft.com/office/word/2006/wordml" xmlns:wps="http://schemas.microsoft.com/office/word/2010/wordprocessingShape" mc:Ignorable="w14 w15 w16se w16cid wp14">
   <w:body>
     <w:p>
       <w:pPr>
@@ -40,7 +40,7 @@
             <o:lock v:ext="edit" aspectratio="t"/>
           </v:shapetype>
           <v:shape id="_x0000_i1025" type="#_x0000_t75" style="width:467.25pt;height:78.75pt">
-            <v:imagedata r:id="rId8" o:title="ClientInteraction"/>
+            <v:imagedata r:id="rId7" o:title="ClientInteraction"/>
           </v:shape>
         </w:pict>
       </w:r>
@@ -714,25 +714,7 @@
           <w:sz w:val="24"/>
           <w:szCs w:val="24"/>
         </w:rPr>
-        <w:t xml:space="preserve">n invite-only web portal for researchers to apply for, which will grant access </w:t>
-      </w:r>
-      <w:proofErr w:type="gramStart"/>
-      <w:r>
-        <w:rPr>
-          <w:rFonts w:ascii="Arial" w:hAnsi="Arial" w:cs="Arial"/>
-          <w:sz w:val="24"/>
-          <w:szCs w:val="24"/>
-        </w:rPr>
-        <w:t>to various information on dropbear sightings</w:t>
-      </w:r>
-      <w:proofErr w:type="gramEnd"/>
-      <w:r>
-        <w:rPr>
-          <w:rFonts w:ascii="Arial" w:hAnsi="Arial" w:cs="Arial"/>
-          <w:sz w:val="24"/>
-          <w:szCs w:val="24"/>
-        </w:rPr>
-        <w:t>.</w:t>
+        <w:t>n invite-only web portal for researchers to apply for, which will grant access to various information on dropbear sightings.</w:t>
       </w:r>
     </w:p>
     <w:p>
@@ -1004,25 +986,7 @@
           <w:sz w:val="24"/>
           <w:szCs w:val="24"/>
         </w:rPr>
-        <w:t xml:space="preserve">Team </w:t>
-      </w:r>
-      <w:proofErr w:type="gramStart"/>
-      <w:r>
-        <w:rPr>
-          <w:rFonts w:ascii="Arial" w:hAnsi="Arial" w:cs="Arial"/>
-          <w:sz w:val="24"/>
-          <w:szCs w:val="24"/>
-        </w:rPr>
-        <w:t>members</w:t>
-      </w:r>
-      <w:proofErr w:type="gramEnd"/>
-      <w:r>
-        <w:rPr>
-          <w:rFonts w:ascii="Arial" w:hAnsi="Arial" w:cs="Arial"/>
-          <w:sz w:val="24"/>
-          <w:szCs w:val="24"/>
-        </w:rPr>
-        <w:t xml:space="preserve"> time on the project is limited to 40 hours per week, Monday to Friday, for the duration of the project.</w:t>
+        <w:t>Team members time on the project is limited to 40 hours per week, Monday to Friday, for the duration of the project.</w:t>
       </w:r>
     </w:p>
     <w:p>
@@ -1266,20 +1230,8 @@
                 <w:sz w:val="24"/>
                 <w:szCs w:val="24"/>
               </w:rPr>
-              <w:t xml:space="preserve">Project </w:t>
+              <w:t>Project Artifact</w:t>
             </w:r>
-            <w:proofErr w:type="spellStart"/>
-            <w:r>
-              <w:rPr>
-                <w:rFonts w:ascii="Arial" w:hAnsi="Arial" w:cs="Arial"/>
-                <w:b/>
-                <w:bCs/>
-                <w:sz w:val="24"/>
-                <w:szCs w:val="24"/>
-              </w:rPr>
-              <w:t>Artifact</w:t>
-            </w:r>
-            <w:proofErr w:type="spellEnd"/>
           </w:p>
         </w:tc>
         <w:tc>
@@ -1887,26 +1839,6 @@
     </w:p>
     <w:p>
       <w:pPr>
-        <w:spacing w:line="360" w:lineRule="auto"/>
-        <w:rPr>
-          <w:rFonts w:ascii="Arial" w:hAnsi="Arial" w:cs="Arial"/>
-          <w:sz w:val="24"/>
-          <w:szCs w:val="24"/>
-        </w:rPr>
-      </w:pPr>
-    </w:p>
-    <w:p>
-      <w:pPr>
-        <w:spacing w:line="360" w:lineRule="auto"/>
-        <w:rPr>
-          <w:rFonts w:ascii="Arial" w:hAnsi="Arial" w:cs="Arial"/>
-          <w:sz w:val="24"/>
-          <w:szCs w:val="24"/>
-        </w:rPr>
-      </w:pPr>
-    </w:p>
-    <w:p>
-      <w:pPr>
         <w:rPr>
           <w:rFonts w:ascii="Arial" w:hAnsi="Arial" w:cs="Arial"/>
           <w:b/>
@@ -1921,6 +1853,7 @@
           <w:sz w:val="28"/>
           <w:szCs w:val="28"/>
         </w:rPr>
+        <w:lastRenderedPageBreak/>
         <w:t>Technical Solution</w:t>
       </w:r>
     </w:p>
@@ -2095,6 +2028,46 @@
     <w:p>
       <w:pPr>
         <w:pStyle w:val="ListParagraph"/>
+        <w:numPr>
+          <w:ilvl w:val="0"/>
+          <w:numId w:val="9"/>
+        </w:numPr>
+        <w:rPr>
+          <w:rFonts w:ascii="Arial" w:hAnsi="Arial" w:cs="Arial"/>
+          <w:sz w:val="24"/>
+          <w:szCs w:val="24"/>
+        </w:rPr>
+      </w:pPr>
+      <w:r>
+        <w:rPr>
+          <w:rFonts w:ascii="Arial" w:hAnsi="Arial" w:cs="Arial"/>
+          <w:sz w:val="24"/>
+          <w:szCs w:val="24"/>
+          <w:u w:val="single"/>
+        </w:rPr>
+        <w:t>AWS S3 Bucket:</w:t>
+      </w:r>
+      <w:r>
+        <w:rPr>
+          <w:rFonts w:ascii="Arial" w:hAnsi="Arial" w:cs="Arial"/>
+          <w:sz w:val="24"/>
+          <w:szCs w:val="24"/>
+          <w:u w:val="single"/>
+        </w:rPr>
+        <w:br/>
+      </w:r>
+      <w:r>
+        <w:rPr>
+          <w:rFonts w:ascii="Arial" w:hAnsi="Arial" w:cs="Arial"/>
+          <w:sz w:val="24"/>
+          <w:szCs w:val="24"/>
+        </w:rPr>
+        <w:t xml:space="preserve">AWS Cloud storage, would act as an intermediary storage option for our data. Raw data from the Camera Trap emails could be stored, and then passed directly into AWS SageMaker for processing. This data could then be moved to our AWS Aurora database for permanent storage. </w:t>
+      </w:r>
+    </w:p>
+    <w:p>
+      <w:pPr>
+        <w:pStyle w:val="ListParagraph"/>
         <w:rPr>
           <w:rFonts w:ascii="Arial" w:hAnsi="Arial" w:cs="Arial"/>
           <w:sz w:val="24"/>
@@ -2122,35 +2095,24 @@
           <w:szCs w:val="24"/>
           <w:u w:val="single"/>
         </w:rPr>
-        <w:t>AWS S3 Bucket</w:t>
-      </w:r>
-      <w:proofErr w:type="gramStart"/>
-      <w:r>
-        <w:rPr>
-          <w:rFonts w:ascii="Arial" w:hAnsi="Arial" w:cs="Arial"/>
-          <w:sz w:val="24"/>
-          <w:szCs w:val="24"/>
-          <w:u w:val="single"/>
-        </w:rPr>
-        <w:t>:</w:t>
-      </w:r>
-      <w:proofErr w:type="gramEnd"/>
-      <w:r>
-        <w:rPr>
-          <w:rFonts w:ascii="Arial" w:hAnsi="Arial" w:cs="Arial"/>
-          <w:sz w:val="24"/>
-          <w:szCs w:val="24"/>
-          <w:u w:val="single"/>
+        <w:t>AWS SageMaker:</w:t>
+      </w:r>
+      <w:r>
+        <w:rPr>
+          <w:rFonts w:ascii="Arial" w:hAnsi="Arial" w:cs="Arial"/>
+          <w:sz w:val="24"/>
+          <w:szCs w:val="24"/>
+        </w:rPr>
+        <w:t xml:space="preserve"> </w:t>
+      </w:r>
+      <w:r>
+        <w:rPr>
+          <w:rFonts w:ascii="Arial" w:hAnsi="Arial" w:cs="Arial"/>
+          <w:sz w:val="24"/>
+          <w:szCs w:val="24"/>
         </w:rPr>
         <w:br/>
-      </w:r>
-      <w:r>
-        <w:rPr>
-          <w:rFonts w:ascii="Arial" w:hAnsi="Arial" w:cs="Arial"/>
-          <w:sz w:val="24"/>
-          <w:szCs w:val="24"/>
-        </w:rPr>
-        <w:t xml:space="preserve">AWS Cloud storage, would act as an intermediary storage option for our data. Raw data from the Camera Trap emails could be stored, and then passed directly into AWS SageMaker for processing. This data could then be moved to our AWS Aurora database for permanent storage. </w:t>
+        <w:t xml:space="preserve">AWS machine learning service would allow us to deploy the client Tensorflow prediction model on a GPU instance (for greater processing requirements). The model would be fed with raw data from our S3 Bucket, and output prediction data in the form of a classification, and a confidence interval along with an output image, highlighting a potential Dropbear sighting (if one was detected).  </w:t>
       </w:r>
     </w:p>
     <w:p>
@@ -2183,7 +2145,25 @@
           <w:szCs w:val="24"/>
           <w:u w:val="single"/>
         </w:rPr>
-        <w:t>AWS SageMaker:</w:t>
+        <w:t xml:space="preserve">AWS </w:t>
+      </w:r>
+      <w:r>
+        <w:rPr>
+          <w:rFonts w:ascii="Arial" w:hAnsi="Arial" w:cs="Arial"/>
+          <w:sz w:val="24"/>
+          <w:szCs w:val="24"/>
+          <w:u w:val="single"/>
+        </w:rPr>
+        <w:t>DocumentDB</w:t>
+      </w:r>
+      <w:r>
+        <w:rPr>
+          <w:rFonts w:ascii="Arial" w:hAnsi="Arial" w:cs="Arial"/>
+          <w:sz w:val="24"/>
+          <w:szCs w:val="24"/>
+          <w:u w:val="single"/>
+        </w:rPr>
+        <w:t>:</w:t>
       </w:r>
       <w:r>
         <w:rPr>
@@ -2200,25 +2180,22 @@
           <w:szCs w:val="24"/>
         </w:rPr>
         <w:br/>
-        <w:t xml:space="preserve">AWS machine learning service would allow us to deploy the client Tensorflow prediction model on a GPU instance (for greater processing requirements). The model would be fed with raw data from our S3 Bucket, and output prediction data in the form of a classification, and a confidence interval along with an output image, highlighting a potential </w:t>
-      </w:r>
-      <w:proofErr w:type="spellStart"/>
-      <w:r>
-        <w:rPr>
-          <w:rFonts w:ascii="Arial" w:hAnsi="Arial" w:cs="Arial"/>
-          <w:sz w:val="24"/>
-          <w:szCs w:val="24"/>
-        </w:rPr>
-        <w:t>Dropbear</w:t>
-      </w:r>
-      <w:proofErr w:type="spellEnd"/>
-      <w:r>
-        <w:rPr>
-          <w:rFonts w:ascii="Arial" w:hAnsi="Arial" w:cs="Arial"/>
-          <w:sz w:val="24"/>
-          <w:szCs w:val="24"/>
-        </w:rPr>
-        <w:t xml:space="preserve"> sighting (if one was detected).  </w:t>
+      </w:r>
+      <w:r>
+        <w:rPr>
+          <w:rFonts w:ascii="Arial" w:hAnsi="Arial" w:cs="Arial"/>
+          <w:sz w:val="24"/>
+          <w:szCs w:val="24"/>
+        </w:rPr>
+        <w:t>A document database, using MongoDB, would be the most suitable to organise and store the images and their data. This service provides</w:t>
+      </w:r>
+      <w:r>
+        <w:rPr>
+          <w:rFonts w:ascii="Arial" w:hAnsi="Arial" w:cs="Arial"/>
+          <w:sz w:val="24"/>
+          <w:szCs w:val="24"/>
+        </w:rPr>
+        <w:t xml:space="preserve"> automatic scaling of both storage and computation and faster speeds than some of their other offerings, providing less maintenance in the future as the system grows.</w:t>
       </w:r>
     </w:p>
     <w:p>
@@ -2269,7 +2246,7 @@
                     <pic:cNvPicPr/>
                   </pic:nvPicPr>
                   <pic:blipFill>
-                    <a:blip r:embed="rId9">
+                    <a:blip r:embed="rId8">
                       <a:extLst>
                         <a:ext uri="{28A0092B-C50C-407E-A947-70E740481C1C}">
                           <a14:useLocalDpi xmlns:a14="http://schemas.microsoft.com/office/drawing/2010/main" val="0"/>
@@ -2340,7 +2317,7 @@
         </w:rPr>
         <w:pict w14:anchorId="1E60C64E">
           <v:shape id="_x0000_i1026" type="#_x0000_t75" style="width:467.25pt;height:78.75pt">
-            <v:imagedata r:id="rId8" o:title="ClientInteraction"/>
+            <v:imagedata r:id="rId7" o:title="ClientInteraction"/>
           </v:shape>
         </w:pict>
       </w:r>
@@ -2356,7 +2333,6 @@
           <w:u w:val="single"/>
         </w:rPr>
       </w:pPr>
-      <w:bookmarkStart w:id="1" w:name="_GoBack"/>
       <w:r>
         <w:t xml:space="preserve">Figure </w:t>
       </w:r>
@@ -2382,7 +2358,6 @@
         <w:t>- Client Side Interaction</w:t>
       </w:r>
     </w:p>
-    <w:bookmarkEnd w:id="1"/>
     <w:p>
       <w:pPr>
         <w:rPr>
@@ -2543,6 +2518,39 @@
     </w:p>
     <w:p>
       <w:pPr>
+        <w:pStyle w:val="ListParagraph"/>
+        <w:numPr>
+          <w:ilvl w:val="0"/>
+          <w:numId w:val="10"/>
+        </w:numPr>
+        <w:spacing w:line="259" w:lineRule="auto"/>
+        <w:rPr>
+          <w:rFonts w:ascii="Arial" w:hAnsi="Arial" w:cs="Arial"/>
+          <w:sz w:val="24"/>
+          <w:szCs w:val="24"/>
+        </w:rPr>
+      </w:pPr>
+      <w:r>
+        <w:rPr>
+          <w:rFonts w:ascii="Arial" w:hAnsi="Arial" w:cs="Arial"/>
+          <w:sz w:val="24"/>
+          <w:szCs w:val="24"/>
+        </w:rPr>
+        <w:t>AWS DocumentDB allows a fast and efficient document storage database</w:t>
+      </w:r>
+      <w:r>
+        <w:rPr>
+          <w:rFonts w:ascii="Arial" w:hAnsi="Arial" w:cs="Arial"/>
+          <w:sz w:val="24"/>
+          <w:szCs w:val="24"/>
+        </w:rPr>
+        <w:t xml:space="preserve"> and would be more effective than using a relational database.</w:t>
+      </w:r>
+      <w:bookmarkStart w:id="1" w:name="_GoBack"/>
+      <w:bookmarkEnd w:id="1"/>
+    </w:p>
+    <w:p>
+      <w:pPr>
         <w:spacing w:line="360" w:lineRule="auto"/>
         <w:rPr>
           <w:rFonts w:ascii="Arial" w:hAnsi="Arial" w:cs="Arial"/>
@@ -2551,9 +2559,712 @@
         </w:rPr>
       </w:pPr>
     </w:p>
+    <w:p>
+      <w:pPr>
+        <w:pStyle w:val="Caption"/>
+        <w:keepNext/>
+      </w:pPr>
+      <w:r>
+        <w:t xml:space="preserve">Table </w:t>
+      </w:r>
+      <w:r>
+        <w:t>2</w:t>
+      </w:r>
+      <w:r>
+        <w:t xml:space="preserve">: </w:t>
+      </w:r>
+      <w:r>
+        <w:t>Estimated first year pricing</w:t>
+      </w:r>
+    </w:p>
+    <w:tbl>
+      <w:tblPr>
+        <w:tblStyle w:val="TableGrid"/>
+        <w:tblW w:w="0" w:type="auto"/>
+        <w:jc w:val="right"/>
+        <w:tblLook w:val="04A0" w:firstRow="1" w:lastRow="0" w:firstColumn="1" w:lastColumn="0" w:noHBand="0" w:noVBand="1"/>
+      </w:tblPr>
+      <w:tblGrid>
+        <w:gridCol w:w="2802"/>
+        <w:gridCol w:w="4536"/>
+        <w:gridCol w:w="2164"/>
+      </w:tblGrid>
+      <w:tr>
+        <w:trPr>
+          <w:trHeight w:val="423"/>
+          <w:jc w:val="right"/>
+        </w:trPr>
+        <w:tc>
+          <w:tcPr>
+            <w:tcW w:w="2802" w:type="dxa"/>
+          </w:tcPr>
+          <w:p>
+            <w:pPr>
+              <w:spacing w:line="360" w:lineRule="auto"/>
+              <w:rPr>
+                <w:rFonts w:ascii="Arial" w:hAnsi="Arial" w:cs="Arial"/>
+                <w:b/>
+                <w:bCs/>
+                <w:sz w:val="24"/>
+                <w:szCs w:val="24"/>
+              </w:rPr>
+            </w:pPr>
+            <w:r>
+              <w:rPr>
+                <w:rFonts w:ascii="Arial" w:hAnsi="Arial" w:cs="Arial"/>
+                <w:b/>
+                <w:bCs/>
+                <w:sz w:val="24"/>
+                <w:szCs w:val="24"/>
+              </w:rPr>
+              <w:t>Service</w:t>
+            </w:r>
+          </w:p>
+        </w:tc>
+        <w:tc>
+          <w:tcPr>
+            <w:tcW w:w="4536" w:type="dxa"/>
+          </w:tcPr>
+          <w:p>
+            <w:pPr>
+              <w:spacing w:line="360" w:lineRule="auto"/>
+              <w:rPr>
+                <w:rFonts w:ascii="Arial" w:hAnsi="Arial" w:cs="Arial"/>
+                <w:b/>
+                <w:bCs/>
+                <w:sz w:val="24"/>
+                <w:szCs w:val="24"/>
+              </w:rPr>
+            </w:pPr>
+            <w:r>
+              <w:rPr>
+                <w:rFonts w:ascii="Arial" w:hAnsi="Arial" w:cs="Arial"/>
+                <w:b/>
+                <w:bCs/>
+                <w:sz w:val="24"/>
+                <w:szCs w:val="24"/>
+              </w:rPr>
+              <w:t>Details (Estimated)</w:t>
+            </w:r>
+          </w:p>
+        </w:tc>
+        <w:tc>
+          <w:tcPr>
+            <w:tcW w:w="2164" w:type="dxa"/>
+          </w:tcPr>
+          <w:p>
+            <w:pPr>
+              <w:spacing w:line="360" w:lineRule="auto"/>
+              <w:rPr>
+                <w:rFonts w:ascii="Arial" w:hAnsi="Arial" w:cs="Arial"/>
+                <w:b/>
+                <w:bCs/>
+                <w:sz w:val="24"/>
+                <w:szCs w:val="24"/>
+              </w:rPr>
+            </w:pPr>
+            <w:r>
+              <w:rPr>
+                <w:rFonts w:ascii="Arial" w:hAnsi="Arial" w:cs="Arial"/>
+                <w:b/>
+                <w:bCs/>
+                <w:sz w:val="24"/>
+                <w:szCs w:val="24"/>
+              </w:rPr>
+              <w:t>AUD</w:t>
+            </w:r>
+            <w:r>
+              <w:rPr>
+                <w:rFonts w:ascii="Arial" w:hAnsi="Arial" w:cs="Arial"/>
+                <w:b/>
+                <w:bCs/>
+                <w:sz w:val="24"/>
+                <w:szCs w:val="24"/>
+              </w:rPr>
+              <w:t>/Month ($/m)</w:t>
+            </w:r>
+          </w:p>
+        </w:tc>
+      </w:tr>
+      <w:tr>
+        <w:trPr>
+          <w:trHeight w:val="282"/>
+          <w:jc w:val="right"/>
+        </w:trPr>
+        <w:tc>
+          <w:tcPr>
+            <w:tcW w:w="2802" w:type="dxa"/>
+          </w:tcPr>
+          <w:p>
+            <w:pPr>
+              <w:spacing w:line="360" w:lineRule="auto"/>
+              <w:rPr>
+                <w:rFonts w:ascii="Arial" w:hAnsi="Arial" w:cs="Arial"/>
+                <w:sz w:val="24"/>
+                <w:szCs w:val="24"/>
+              </w:rPr>
+            </w:pPr>
+            <w:r>
+              <w:rPr>
+                <w:rFonts w:ascii="Arial" w:hAnsi="Arial" w:cs="Arial"/>
+                <w:sz w:val="24"/>
+                <w:szCs w:val="24"/>
+              </w:rPr>
+              <w:t xml:space="preserve">AWS </w:t>
+            </w:r>
+            <w:r>
+              <w:rPr>
+                <w:rFonts w:ascii="Arial" w:hAnsi="Arial" w:cs="Arial"/>
+                <w:sz w:val="24"/>
+                <w:szCs w:val="24"/>
+              </w:rPr>
+              <w:t>Simple Email Service (SES)</w:t>
+            </w:r>
+          </w:p>
+        </w:tc>
+        <w:tc>
+          <w:tcPr>
+            <w:tcW w:w="4536" w:type="dxa"/>
+          </w:tcPr>
+          <w:p>
+            <w:pPr>
+              <w:spacing w:line="360" w:lineRule="auto"/>
+              <w:rPr>
+                <w:rFonts w:ascii="Arial" w:hAnsi="Arial" w:cs="Arial"/>
+                <w:sz w:val="24"/>
+                <w:szCs w:val="24"/>
+              </w:rPr>
+            </w:pPr>
+            <w:r>
+              <w:rPr>
+                <w:rFonts w:ascii="Arial" w:hAnsi="Arial" w:cs="Arial"/>
+                <w:sz w:val="24"/>
+                <w:szCs w:val="24"/>
+              </w:rPr>
+              <w:t>100 triggers</w:t>
+            </w:r>
+            <w:r>
+              <w:rPr>
+                <w:rFonts w:ascii="Arial" w:hAnsi="Arial" w:cs="Arial"/>
+                <w:sz w:val="24"/>
+                <w:szCs w:val="24"/>
+              </w:rPr>
+              <w:t xml:space="preserve"> per </w:t>
+            </w:r>
+            <w:r>
+              <w:rPr>
+                <w:rFonts w:ascii="Arial" w:hAnsi="Arial" w:cs="Arial"/>
+                <w:sz w:val="24"/>
+                <w:szCs w:val="24"/>
+              </w:rPr>
+              <w:t>camera</w:t>
+            </w:r>
+            <w:r>
+              <w:rPr>
+                <w:rFonts w:ascii="Arial" w:hAnsi="Arial" w:cs="Arial"/>
+                <w:sz w:val="24"/>
+                <w:szCs w:val="24"/>
+              </w:rPr>
+              <w:t xml:space="preserve"> per </w:t>
+            </w:r>
+            <w:r>
+              <w:rPr>
+                <w:rFonts w:ascii="Arial" w:hAnsi="Arial" w:cs="Arial"/>
+                <w:sz w:val="24"/>
+                <w:szCs w:val="24"/>
+              </w:rPr>
+              <w:t>day = 1200 emails</w:t>
+            </w:r>
+            <w:r>
+              <w:rPr>
+                <w:rFonts w:ascii="Arial" w:hAnsi="Arial" w:cs="Arial"/>
+                <w:sz w:val="24"/>
+                <w:szCs w:val="24"/>
+              </w:rPr>
+              <w:t>/day</w:t>
+            </w:r>
+            <w:r>
+              <w:rPr>
+                <w:rFonts w:ascii="Arial" w:hAnsi="Arial" w:cs="Arial"/>
+                <w:sz w:val="24"/>
+                <w:szCs w:val="24"/>
+              </w:rPr>
+              <w:t xml:space="preserve"> @ 1.5</w:t>
+            </w:r>
+            <w:r>
+              <w:rPr>
+                <w:rFonts w:ascii="Arial" w:hAnsi="Arial" w:cs="Arial"/>
+                <w:sz w:val="24"/>
+                <w:szCs w:val="24"/>
+              </w:rPr>
+              <w:t xml:space="preserve"> MB</w:t>
+            </w:r>
+          </w:p>
+        </w:tc>
+        <w:tc>
+          <w:tcPr>
+            <w:tcW w:w="2164" w:type="dxa"/>
+          </w:tcPr>
+          <w:p>
+            <w:pPr>
+              <w:spacing w:line="360" w:lineRule="auto"/>
+              <w:jc w:val="right"/>
+              <w:rPr>
+                <w:rFonts w:ascii="Arial" w:hAnsi="Arial" w:cs="Arial"/>
+                <w:sz w:val="24"/>
+                <w:szCs w:val="24"/>
+              </w:rPr>
+            </w:pPr>
+            <w:r>
+              <w:rPr>
+                <w:rFonts w:ascii="Arial" w:hAnsi="Arial" w:cs="Arial"/>
+                <w:sz w:val="24"/>
+                <w:szCs w:val="24"/>
+              </w:rPr>
+              <w:t>$30.21</w:t>
+            </w:r>
+          </w:p>
+        </w:tc>
+      </w:tr>
+      <w:tr>
+        <w:trPr>
+          <w:trHeight w:val="272"/>
+          <w:jc w:val="right"/>
+        </w:trPr>
+        <w:tc>
+          <w:tcPr>
+            <w:tcW w:w="2802" w:type="dxa"/>
+          </w:tcPr>
+          <w:p>
+            <w:pPr>
+              <w:spacing w:line="360" w:lineRule="auto"/>
+              <w:rPr>
+                <w:rFonts w:ascii="Arial" w:hAnsi="Arial" w:cs="Arial"/>
+                <w:sz w:val="24"/>
+                <w:szCs w:val="24"/>
+              </w:rPr>
+            </w:pPr>
+            <w:r>
+              <w:rPr>
+                <w:rFonts w:ascii="Arial" w:hAnsi="Arial" w:cs="Arial"/>
+                <w:sz w:val="24"/>
+                <w:szCs w:val="24"/>
+              </w:rPr>
+              <w:t>AWS Lambda Function</w:t>
+            </w:r>
+          </w:p>
+        </w:tc>
+        <w:tc>
+          <w:tcPr>
+            <w:tcW w:w="4536" w:type="dxa"/>
+          </w:tcPr>
+          <w:p>
+            <w:pPr>
+              <w:spacing w:line="360" w:lineRule="auto"/>
+              <w:rPr>
+                <w:rFonts w:ascii="Arial" w:hAnsi="Arial" w:cs="Arial"/>
+                <w:sz w:val="24"/>
+                <w:szCs w:val="24"/>
+              </w:rPr>
+            </w:pPr>
+            <w:r>
+              <w:rPr>
+                <w:rFonts w:ascii="Arial" w:hAnsi="Arial" w:cs="Arial"/>
+                <w:sz w:val="24"/>
+                <w:szCs w:val="24"/>
+              </w:rPr>
+              <w:t>36,000 emails</w:t>
+            </w:r>
+            <w:r>
+              <w:rPr>
+                <w:rFonts w:ascii="Arial" w:hAnsi="Arial" w:cs="Arial"/>
+                <w:sz w:val="24"/>
+                <w:szCs w:val="24"/>
+              </w:rPr>
+              <w:t xml:space="preserve"> </w:t>
+            </w:r>
+            <w:r>
+              <w:rPr>
+                <w:rFonts w:ascii="Arial" w:hAnsi="Arial" w:cs="Arial"/>
+                <w:sz w:val="24"/>
+                <w:szCs w:val="24"/>
+              </w:rPr>
+              <w:t>a month @ 10 second processing time</w:t>
+            </w:r>
+          </w:p>
+        </w:tc>
+        <w:tc>
+          <w:tcPr>
+            <w:tcW w:w="2164" w:type="dxa"/>
+          </w:tcPr>
+          <w:p>
+            <w:pPr>
+              <w:spacing w:line="360" w:lineRule="auto"/>
+              <w:jc w:val="right"/>
+              <w:rPr>
+                <w:rFonts w:ascii="Arial" w:hAnsi="Arial" w:cs="Arial"/>
+                <w:sz w:val="24"/>
+                <w:szCs w:val="24"/>
+              </w:rPr>
+            </w:pPr>
+            <w:r>
+              <w:rPr>
+                <w:rFonts w:ascii="Arial" w:hAnsi="Arial" w:cs="Arial"/>
+                <w:sz w:val="24"/>
+                <w:szCs w:val="24"/>
+              </w:rPr>
+              <w:t>$17.30</w:t>
+            </w:r>
+          </w:p>
+        </w:tc>
+      </w:tr>
+      <w:tr>
+        <w:trPr>
+          <w:trHeight w:val="272"/>
+          <w:jc w:val="right"/>
+        </w:trPr>
+        <w:tc>
+          <w:tcPr>
+            <w:tcW w:w="2802" w:type="dxa"/>
+          </w:tcPr>
+          <w:p>
+            <w:pPr>
+              <w:spacing w:line="360" w:lineRule="auto"/>
+              <w:rPr>
+                <w:rFonts w:ascii="Arial" w:hAnsi="Arial" w:cs="Arial"/>
+                <w:sz w:val="24"/>
+                <w:szCs w:val="24"/>
+              </w:rPr>
+            </w:pPr>
+            <w:r>
+              <w:rPr>
+                <w:rFonts w:ascii="Arial" w:hAnsi="Arial" w:cs="Arial"/>
+                <w:sz w:val="24"/>
+                <w:szCs w:val="24"/>
+              </w:rPr>
+              <w:t>AWS S3 Bucket</w:t>
+            </w:r>
+          </w:p>
+        </w:tc>
+        <w:tc>
+          <w:tcPr>
+            <w:tcW w:w="4536" w:type="dxa"/>
+          </w:tcPr>
+          <w:p>
+            <w:pPr>
+              <w:spacing w:line="360" w:lineRule="auto"/>
+              <w:rPr>
+                <w:rFonts w:ascii="Arial" w:hAnsi="Arial" w:cs="Arial"/>
+                <w:sz w:val="24"/>
+                <w:szCs w:val="24"/>
+              </w:rPr>
+            </w:pPr>
+            <w:r>
+              <w:rPr>
+                <w:rFonts w:ascii="Arial" w:hAnsi="Arial" w:cs="Arial"/>
+                <w:sz w:val="24"/>
+                <w:szCs w:val="24"/>
+              </w:rPr>
+              <w:t>~2 GB storage per day = 1 TB a year</w:t>
+            </w:r>
+          </w:p>
+        </w:tc>
+        <w:tc>
+          <w:tcPr>
+            <w:tcW w:w="2164" w:type="dxa"/>
+          </w:tcPr>
+          <w:p>
+            <w:pPr>
+              <w:spacing w:line="360" w:lineRule="auto"/>
+              <w:jc w:val="right"/>
+              <w:rPr>
+                <w:rFonts w:ascii="Arial" w:hAnsi="Arial" w:cs="Arial"/>
+                <w:sz w:val="24"/>
+                <w:szCs w:val="24"/>
+              </w:rPr>
+            </w:pPr>
+            <w:r>
+              <w:rPr>
+                <w:rFonts w:ascii="Arial" w:hAnsi="Arial" w:cs="Arial"/>
+                <w:sz w:val="24"/>
+                <w:szCs w:val="24"/>
+              </w:rPr>
+              <w:t>$41.71</w:t>
+            </w:r>
+          </w:p>
+        </w:tc>
+      </w:tr>
+      <w:tr>
+        <w:trPr>
+          <w:trHeight w:val="282"/>
+          <w:jc w:val="right"/>
+        </w:trPr>
+        <w:tc>
+          <w:tcPr>
+            <w:tcW w:w="2802" w:type="dxa"/>
+          </w:tcPr>
+          <w:p>
+            <w:pPr>
+              <w:spacing w:line="360" w:lineRule="auto"/>
+              <w:rPr>
+                <w:rFonts w:ascii="Arial" w:hAnsi="Arial" w:cs="Arial"/>
+                <w:sz w:val="24"/>
+                <w:szCs w:val="24"/>
+              </w:rPr>
+            </w:pPr>
+            <w:r>
+              <w:rPr>
+                <w:rFonts w:ascii="Arial" w:hAnsi="Arial" w:cs="Arial"/>
+                <w:sz w:val="24"/>
+                <w:szCs w:val="24"/>
+              </w:rPr>
+              <w:t>AWS SageMaker</w:t>
+            </w:r>
+          </w:p>
+        </w:tc>
+        <w:tc>
+          <w:tcPr>
+            <w:tcW w:w="4536" w:type="dxa"/>
+          </w:tcPr>
+          <w:p>
+            <w:pPr>
+              <w:spacing w:line="360" w:lineRule="auto"/>
+              <w:rPr>
+                <w:rFonts w:ascii="Arial" w:hAnsi="Arial" w:cs="Arial"/>
+                <w:sz w:val="24"/>
+                <w:szCs w:val="24"/>
+              </w:rPr>
+            </w:pPr>
+            <w:r>
+              <w:rPr>
+                <w:rFonts w:ascii="Arial" w:hAnsi="Arial" w:cs="Arial"/>
+                <w:sz w:val="24"/>
+                <w:szCs w:val="24"/>
+              </w:rPr>
+              <w:t>2 seconds processing per image, 2 hours needed per day @ $0.32/hr</w:t>
+            </w:r>
+          </w:p>
+        </w:tc>
+        <w:tc>
+          <w:tcPr>
+            <w:tcW w:w="2164" w:type="dxa"/>
+          </w:tcPr>
+          <w:p>
+            <w:pPr>
+              <w:spacing w:line="360" w:lineRule="auto"/>
+              <w:jc w:val="right"/>
+              <w:rPr>
+                <w:rFonts w:ascii="Arial" w:hAnsi="Arial" w:cs="Arial"/>
+                <w:sz w:val="24"/>
+                <w:szCs w:val="24"/>
+              </w:rPr>
+            </w:pPr>
+            <w:r>
+              <w:rPr>
+                <w:rFonts w:ascii="Arial" w:hAnsi="Arial" w:cs="Arial"/>
+                <w:sz w:val="24"/>
+                <w:szCs w:val="24"/>
+              </w:rPr>
+              <w:t>$19.31</w:t>
+            </w:r>
+          </w:p>
+        </w:tc>
+      </w:tr>
+      <w:tr>
+        <w:trPr>
+          <w:trHeight w:val="49"/>
+          <w:jc w:val="right"/>
+        </w:trPr>
+        <w:tc>
+          <w:tcPr>
+            <w:tcW w:w="2802" w:type="dxa"/>
+          </w:tcPr>
+          <w:p>
+            <w:pPr>
+              <w:spacing w:line="360" w:lineRule="auto"/>
+              <w:rPr>
+                <w:rFonts w:ascii="Arial" w:hAnsi="Arial" w:cs="Arial"/>
+                <w:sz w:val="24"/>
+                <w:szCs w:val="24"/>
+              </w:rPr>
+            </w:pPr>
+            <w:r>
+              <w:rPr>
+                <w:rFonts w:ascii="Arial" w:hAnsi="Arial" w:cs="Arial"/>
+                <w:sz w:val="24"/>
+                <w:szCs w:val="24"/>
+              </w:rPr>
+              <w:t>AWS DocumentDB</w:t>
+            </w:r>
+          </w:p>
+        </w:tc>
+        <w:tc>
+          <w:tcPr>
+            <w:tcW w:w="4536" w:type="dxa"/>
+          </w:tcPr>
+          <w:p>
+            <w:pPr>
+              <w:spacing w:line="360" w:lineRule="auto"/>
+              <w:rPr>
+                <w:rFonts w:ascii="Arial" w:hAnsi="Arial" w:cs="Arial"/>
+                <w:sz w:val="24"/>
+                <w:szCs w:val="24"/>
+              </w:rPr>
+            </w:pPr>
+            <w:r>
+              <w:rPr>
+                <w:rFonts w:ascii="Arial" w:hAnsi="Arial" w:cs="Arial"/>
+                <w:sz w:val="24"/>
+                <w:szCs w:val="24"/>
+              </w:rPr>
+              <w:t>With 1 TB storage</w:t>
+            </w:r>
+          </w:p>
+        </w:tc>
+        <w:tc>
+          <w:tcPr>
+            <w:tcW w:w="2164" w:type="dxa"/>
+          </w:tcPr>
+          <w:p>
+            <w:pPr>
+              <w:spacing w:line="360" w:lineRule="auto"/>
+              <w:jc w:val="right"/>
+              <w:rPr>
+                <w:rFonts w:ascii="Arial" w:hAnsi="Arial" w:cs="Arial"/>
+                <w:sz w:val="24"/>
+                <w:szCs w:val="24"/>
+              </w:rPr>
+            </w:pPr>
+            <w:r>
+              <w:rPr>
+                <w:rFonts w:ascii="Arial" w:hAnsi="Arial" w:cs="Arial"/>
+                <w:sz w:val="24"/>
+                <w:szCs w:val="24"/>
+              </w:rPr>
+              <w:t>$1659.58</w:t>
+            </w:r>
+          </w:p>
+        </w:tc>
+      </w:tr>
+      <w:tr>
+        <w:trPr>
+          <w:trHeight w:val="49"/>
+          <w:jc w:val="right"/>
+        </w:trPr>
+        <w:tc>
+          <w:tcPr>
+            <w:tcW w:w="2802" w:type="dxa"/>
+          </w:tcPr>
+          <w:p>
+            <w:pPr>
+              <w:spacing w:line="360" w:lineRule="auto"/>
+              <w:rPr>
+                <w:rFonts w:ascii="Arial" w:hAnsi="Arial" w:cs="Arial"/>
+                <w:sz w:val="24"/>
+                <w:szCs w:val="24"/>
+              </w:rPr>
+            </w:pPr>
+          </w:p>
+        </w:tc>
+        <w:tc>
+          <w:tcPr>
+            <w:tcW w:w="4536" w:type="dxa"/>
+          </w:tcPr>
+          <w:p>
+            <w:pPr>
+              <w:spacing w:line="360" w:lineRule="auto"/>
+              <w:jc w:val="right"/>
+              <w:rPr>
+                <w:rFonts w:ascii="Arial" w:hAnsi="Arial" w:cs="Arial"/>
+                <w:b/>
+                <w:bCs/>
+                <w:sz w:val="24"/>
+                <w:szCs w:val="24"/>
+              </w:rPr>
+            </w:pPr>
+            <w:r>
+              <w:rPr>
+                <w:rFonts w:ascii="Arial" w:hAnsi="Arial" w:cs="Arial"/>
+                <w:b/>
+                <w:bCs/>
+                <w:sz w:val="24"/>
+                <w:szCs w:val="24"/>
+              </w:rPr>
+              <w:t>TOTAL (initial year)</w:t>
+            </w:r>
+          </w:p>
+        </w:tc>
+        <w:tc>
+          <w:tcPr>
+            <w:tcW w:w="2164" w:type="dxa"/>
+          </w:tcPr>
+          <w:p>
+            <w:pPr>
+              <w:spacing w:line="360" w:lineRule="auto"/>
+              <w:jc w:val="right"/>
+              <w:rPr>
+                <w:rFonts w:ascii="Arial" w:hAnsi="Arial" w:cs="Arial"/>
+                <w:b/>
+                <w:bCs/>
+                <w:sz w:val="24"/>
+                <w:szCs w:val="24"/>
+              </w:rPr>
+            </w:pPr>
+            <w:r>
+              <w:rPr>
+                <w:rFonts w:ascii="Arial" w:hAnsi="Arial" w:cs="Arial"/>
+                <w:b/>
+                <w:bCs/>
+                <w:sz w:val="24"/>
+                <w:szCs w:val="24"/>
+              </w:rPr>
+              <w:t>$21</w:t>
+            </w:r>
+            <w:r>
+              <w:rPr>
+                <w:rFonts w:ascii="Arial" w:hAnsi="Arial" w:cs="Arial"/>
+                <w:b/>
+                <w:bCs/>
+                <w:sz w:val="24"/>
+                <w:szCs w:val="24"/>
+              </w:rPr>
+              <w:t>,</w:t>
+            </w:r>
+            <w:r>
+              <w:rPr>
+                <w:rFonts w:ascii="Arial" w:hAnsi="Arial" w:cs="Arial"/>
+                <w:b/>
+                <w:bCs/>
+                <w:sz w:val="24"/>
+                <w:szCs w:val="24"/>
+              </w:rPr>
+              <w:t>217.32</w:t>
+            </w:r>
+          </w:p>
+        </w:tc>
+      </w:tr>
+    </w:tbl>
+    <w:p>
+      <w:pPr>
+        <w:spacing w:line="360" w:lineRule="auto"/>
+        <w:rPr>
+          <w:rFonts w:ascii="Arial" w:hAnsi="Arial" w:cs="Arial"/>
+          <w:sz w:val="24"/>
+          <w:szCs w:val="24"/>
+        </w:rPr>
+      </w:pPr>
+      <w:r>
+        <w:rPr>
+          <w:rFonts w:ascii="Arial" w:hAnsi="Arial" w:cs="Arial"/>
+          <w:sz w:val="24"/>
+          <w:szCs w:val="24"/>
+        </w:rPr>
+        <w:t>Note: Prices will grow dynamically with more or less use, dependant on added camera traps and access to servers by users/researchers.</w:t>
+      </w:r>
+    </w:p>
     <w:sectPr>
-      <w:headerReference w:type="default" r:id="rId10"/>
-      <w:footerReference w:type="default" r:id="rId11"/>
+      <w:headerReference w:type="default" r:id="rId9"/>
+      <w:footerReference w:type="default" r:id="rId10"/>
       <w:pgSz w:w="12240" w:h="15840"/>
       <w:pgMar w:top="1440" w:right="1440" w:bottom="1440" w:left="1440" w:header="720" w:footer="720" w:gutter="0"/>
       <w:cols w:space="720"/>
@@ -2564,7 +3275,7 @@
 </file>
 
 <file path=word/endnotes.xml><?xml version="1.0" encoding="utf-8"?>
-<w:endnotes xmlns:wpc="http://schemas.microsoft.com/office/word/2010/wordprocessingCanvas" xmlns:mc="http://schemas.openxmlformats.org/markup-compatibility/2006" xmlns:o="urn:schemas-microsoft-com:office:office" xmlns:r="http://schemas.openxmlformats.org/officeDocument/2006/relationships" xmlns:m="http://schemas.openxmlformats.org/officeDocument/2006/math" xmlns:v="urn:schemas-microsoft-com:vml" xmlns:wp14="http://schemas.microsoft.com/office/word/2010/wordprocessingDrawing" xmlns:wp="http://schemas.openxmlformats.org/drawingml/2006/wordprocessingDrawing" xmlns:w10="urn:schemas-microsoft-com:office:word" xmlns:w="http://schemas.openxmlformats.org/wordprocessingml/2006/main" xmlns:w14="http://schemas.microsoft.com/office/word/2010/wordml" xmlns:wpg="http://schemas.microsoft.com/office/word/2010/wordprocessingGroup" xmlns:wpi="http://schemas.microsoft.com/office/word/2010/wordprocessingInk" xmlns:wne="http://schemas.microsoft.com/office/word/2006/wordml" xmlns:wps="http://schemas.microsoft.com/office/word/2010/wordprocessingShape" mc:Ignorable="w14 wp14">
+<w:endnotes xmlns:wpc="http://schemas.microsoft.com/office/word/2010/wordprocessingCanvas" xmlns:cx="http://schemas.microsoft.com/office/drawing/2014/chartex" xmlns:cx1="http://schemas.microsoft.com/office/drawing/2015/9/8/chartex" xmlns:cx2="http://schemas.microsoft.com/office/drawing/2015/10/21/chartex" xmlns:cx3="http://schemas.microsoft.com/office/drawing/2016/5/9/chartex" xmlns:cx4="http://schemas.microsoft.com/office/drawing/2016/5/10/chartex" xmlns:cx5="http://schemas.microsoft.com/office/drawing/2016/5/11/chartex" xmlns:cx6="http://schemas.microsoft.com/office/drawing/2016/5/12/chartex" xmlns:cx7="http://schemas.microsoft.com/office/drawing/2016/5/13/chartex" xmlns:cx8="http://schemas.microsoft.com/office/drawing/2016/5/14/chartex" xmlns:mc="http://schemas.openxmlformats.org/markup-compatibility/2006" xmlns:aink="http://schemas.microsoft.com/office/drawing/2016/ink" xmlns:am3d="http://schemas.microsoft.com/office/drawing/2017/model3d" xmlns:o="urn:schemas-microsoft-com:office:office" xmlns:r="http://schemas.openxmlformats.org/officeDocument/2006/relationships" xmlns:m="http://schemas.openxmlformats.org/officeDocument/2006/math" xmlns:v="urn:schemas-microsoft-com:vml" xmlns:wp14="http://schemas.microsoft.com/office/word/2010/wordprocessingDrawing" xmlns:wp="http://schemas.openxmlformats.org/drawingml/2006/wordprocessingDrawing" xmlns:w10="urn:schemas-microsoft-com:office:word" xmlns:w="http://schemas.openxmlformats.org/wordprocessingml/2006/main" xmlns:w14="http://schemas.microsoft.com/office/word/2010/wordml" xmlns:w15="http://schemas.microsoft.com/office/word/2012/wordml" xmlns:w16cid="http://schemas.microsoft.com/office/word/2016/wordml/cid" xmlns:w16se="http://schemas.microsoft.com/office/word/2015/wordml/symex" xmlns:wpg="http://schemas.microsoft.com/office/word/2010/wordprocessingGroup" xmlns:wpi="http://schemas.microsoft.com/office/word/2010/wordprocessingInk" xmlns:wne="http://schemas.microsoft.com/office/word/2006/wordml" xmlns:wps="http://schemas.microsoft.com/office/word/2010/wordprocessingShape" mc:Ignorable="w14 w15 w16se w16cid wp14">
   <w:endnote w:type="separator" w:id="-1">
     <w:p>
       <w:pPr>
@@ -2589,7 +3300,7 @@
 </file>
 
 <file path=word/footer1.xml><?xml version="1.0" encoding="utf-8"?>
-<w:ftr xmlns:wpc="http://schemas.microsoft.com/office/word/2010/wordprocessingCanvas" xmlns:mc="http://schemas.openxmlformats.org/markup-compatibility/2006" xmlns:o="urn:schemas-microsoft-com:office:office" xmlns:r="http://schemas.openxmlformats.org/officeDocument/2006/relationships" xmlns:m="http://schemas.openxmlformats.org/officeDocument/2006/math" xmlns:v="urn:schemas-microsoft-com:vml" xmlns:wp14="http://schemas.microsoft.com/office/word/2010/wordprocessingDrawing" xmlns:wp="http://schemas.openxmlformats.org/drawingml/2006/wordprocessingDrawing" xmlns:w10="urn:schemas-microsoft-com:office:word" xmlns:w="http://schemas.openxmlformats.org/wordprocessingml/2006/main" xmlns:w14="http://schemas.microsoft.com/office/word/2010/wordml" xmlns:wpg="http://schemas.microsoft.com/office/word/2010/wordprocessingGroup" xmlns:wpi="http://schemas.microsoft.com/office/word/2010/wordprocessingInk" xmlns:wne="http://schemas.microsoft.com/office/word/2006/wordml" xmlns:wps="http://schemas.microsoft.com/office/word/2010/wordprocessingShape" mc:Ignorable="w14 wp14">
+<w:ftr xmlns:wpc="http://schemas.microsoft.com/office/word/2010/wordprocessingCanvas" xmlns:cx="http://schemas.microsoft.com/office/drawing/2014/chartex" xmlns:cx1="http://schemas.microsoft.com/office/drawing/2015/9/8/chartex" xmlns:cx2="http://schemas.microsoft.com/office/drawing/2015/10/21/chartex" xmlns:cx3="http://schemas.microsoft.com/office/drawing/2016/5/9/chartex" xmlns:cx4="http://schemas.microsoft.com/office/drawing/2016/5/10/chartex" xmlns:cx5="http://schemas.microsoft.com/office/drawing/2016/5/11/chartex" xmlns:cx6="http://schemas.microsoft.com/office/drawing/2016/5/12/chartex" xmlns:cx7="http://schemas.microsoft.com/office/drawing/2016/5/13/chartex" xmlns:cx8="http://schemas.microsoft.com/office/drawing/2016/5/14/chartex" xmlns:mc="http://schemas.openxmlformats.org/markup-compatibility/2006" xmlns:aink="http://schemas.microsoft.com/office/drawing/2016/ink" xmlns:am3d="http://schemas.microsoft.com/office/drawing/2017/model3d" xmlns:o="urn:schemas-microsoft-com:office:office" xmlns:r="http://schemas.openxmlformats.org/officeDocument/2006/relationships" xmlns:m="http://schemas.openxmlformats.org/officeDocument/2006/math" xmlns:v="urn:schemas-microsoft-com:vml" xmlns:wp14="http://schemas.microsoft.com/office/word/2010/wordprocessingDrawing" xmlns:wp="http://schemas.openxmlformats.org/drawingml/2006/wordprocessingDrawing" xmlns:w10="urn:schemas-microsoft-com:office:word" xmlns:w="http://schemas.openxmlformats.org/wordprocessingml/2006/main" xmlns:w14="http://schemas.microsoft.com/office/word/2010/wordml" xmlns:w15="http://schemas.microsoft.com/office/word/2012/wordml" xmlns:w16cid="http://schemas.microsoft.com/office/word/2016/wordml/cid" xmlns:w16se="http://schemas.microsoft.com/office/word/2015/wordml/symex" xmlns:wpg="http://schemas.microsoft.com/office/word/2010/wordprocessingGroup" xmlns:wpi="http://schemas.microsoft.com/office/word/2010/wordprocessingInk" xmlns:wne="http://schemas.microsoft.com/office/word/2006/wordml" xmlns:wps="http://schemas.microsoft.com/office/word/2010/wordprocessingShape" mc:Ignorable="w14 w15 w16se w16cid wp14">
   <w:sdt>
     <w:sdtPr>
       <w:id w:val="-2002269557"/>
@@ -2642,7 +3353,7 @@
 </file>
 
 <file path=word/footnotes.xml><?xml version="1.0" encoding="utf-8"?>
-<w:footnotes xmlns:wpc="http://schemas.microsoft.com/office/word/2010/wordprocessingCanvas" xmlns:mc="http://schemas.openxmlformats.org/markup-compatibility/2006" xmlns:o="urn:schemas-microsoft-com:office:office" xmlns:r="http://schemas.openxmlformats.org/officeDocument/2006/relationships" xmlns:m="http://schemas.openxmlformats.org/officeDocument/2006/math" xmlns:v="urn:schemas-microsoft-com:vml" xmlns:wp14="http://schemas.microsoft.com/office/word/2010/wordprocessingDrawing" xmlns:wp="http://schemas.openxmlformats.org/drawingml/2006/wordprocessingDrawing" xmlns:w10="urn:schemas-microsoft-com:office:word" xmlns:w="http://schemas.openxmlformats.org/wordprocessingml/2006/main" xmlns:w14="http://schemas.microsoft.com/office/word/2010/wordml" xmlns:wpg="http://schemas.microsoft.com/office/word/2010/wordprocessingGroup" xmlns:wpi="http://schemas.microsoft.com/office/word/2010/wordprocessingInk" xmlns:wne="http://schemas.microsoft.com/office/word/2006/wordml" xmlns:wps="http://schemas.microsoft.com/office/word/2010/wordprocessingShape" mc:Ignorable="w14 wp14">
+<w:footnotes xmlns:wpc="http://schemas.microsoft.com/office/word/2010/wordprocessingCanvas" xmlns:cx="http://schemas.microsoft.com/office/drawing/2014/chartex" xmlns:cx1="http://schemas.microsoft.com/office/drawing/2015/9/8/chartex" xmlns:cx2="http://schemas.microsoft.com/office/drawing/2015/10/21/chartex" xmlns:cx3="http://schemas.microsoft.com/office/drawing/2016/5/9/chartex" xmlns:cx4="http://schemas.microsoft.com/office/drawing/2016/5/10/chartex" xmlns:cx5="http://schemas.microsoft.com/office/drawing/2016/5/11/chartex" xmlns:cx6="http://schemas.microsoft.com/office/drawing/2016/5/12/chartex" xmlns:cx7="http://schemas.microsoft.com/office/drawing/2016/5/13/chartex" xmlns:cx8="http://schemas.microsoft.com/office/drawing/2016/5/14/chartex" xmlns:mc="http://schemas.openxmlformats.org/markup-compatibility/2006" xmlns:aink="http://schemas.microsoft.com/office/drawing/2016/ink" xmlns:am3d="http://schemas.microsoft.com/office/drawing/2017/model3d" xmlns:o="urn:schemas-microsoft-com:office:office" xmlns:r="http://schemas.openxmlformats.org/officeDocument/2006/relationships" xmlns:m="http://schemas.openxmlformats.org/officeDocument/2006/math" xmlns:v="urn:schemas-microsoft-com:vml" xmlns:wp14="http://schemas.microsoft.com/office/word/2010/wordprocessingDrawing" xmlns:wp="http://schemas.openxmlformats.org/drawingml/2006/wordprocessingDrawing" xmlns:w10="urn:schemas-microsoft-com:office:word" xmlns:w="http://schemas.openxmlformats.org/wordprocessingml/2006/main" xmlns:w14="http://schemas.microsoft.com/office/word/2010/wordml" xmlns:w15="http://schemas.microsoft.com/office/word/2012/wordml" xmlns:w16cid="http://schemas.microsoft.com/office/word/2016/wordml/cid" xmlns:w16se="http://schemas.microsoft.com/office/word/2015/wordml/symex" xmlns:wpg="http://schemas.microsoft.com/office/word/2010/wordprocessingGroup" xmlns:wpi="http://schemas.microsoft.com/office/word/2010/wordprocessingInk" xmlns:wne="http://schemas.microsoft.com/office/word/2006/wordml" xmlns:wps="http://schemas.microsoft.com/office/word/2010/wordprocessingShape" mc:Ignorable="w14 w15 w16se w16cid wp14">
   <w:footnote w:type="separator" w:id="-1">
     <w:p>
       <w:pPr>
@@ -2667,7 +3378,7 @@
 </file>
 
 <file path=word/header1.xml><?xml version="1.0" encoding="utf-8"?>
-<w:hdr xmlns:wpc="http://schemas.microsoft.com/office/word/2010/wordprocessingCanvas" xmlns:mc="http://schemas.openxmlformats.org/markup-compatibility/2006" xmlns:o="urn:schemas-microsoft-com:office:office" xmlns:r="http://schemas.openxmlformats.org/officeDocument/2006/relationships" xmlns:m="http://schemas.openxmlformats.org/officeDocument/2006/math" xmlns:v="urn:schemas-microsoft-com:vml" xmlns:wp14="http://schemas.microsoft.com/office/word/2010/wordprocessingDrawing" xmlns:wp="http://schemas.openxmlformats.org/drawingml/2006/wordprocessingDrawing" xmlns:w10="urn:schemas-microsoft-com:office:word" xmlns:w="http://schemas.openxmlformats.org/wordprocessingml/2006/main" xmlns:w14="http://schemas.microsoft.com/office/word/2010/wordml" xmlns:wpg="http://schemas.microsoft.com/office/word/2010/wordprocessingGroup" xmlns:wpi="http://schemas.microsoft.com/office/word/2010/wordprocessingInk" xmlns:wne="http://schemas.microsoft.com/office/word/2006/wordml" xmlns:wps="http://schemas.microsoft.com/office/word/2010/wordprocessingShape" mc:Ignorable="w14 wp14">
+<w:hdr xmlns:wpc="http://schemas.microsoft.com/office/word/2010/wordprocessingCanvas" xmlns:cx="http://schemas.microsoft.com/office/drawing/2014/chartex" xmlns:cx1="http://schemas.microsoft.com/office/drawing/2015/9/8/chartex" xmlns:cx2="http://schemas.microsoft.com/office/drawing/2015/10/21/chartex" xmlns:cx3="http://schemas.microsoft.com/office/drawing/2016/5/9/chartex" xmlns:cx4="http://schemas.microsoft.com/office/drawing/2016/5/10/chartex" xmlns:cx5="http://schemas.microsoft.com/office/drawing/2016/5/11/chartex" xmlns:cx6="http://schemas.microsoft.com/office/drawing/2016/5/12/chartex" xmlns:cx7="http://schemas.microsoft.com/office/drawing/2016/5/13/chartex" xmlns:cx8="http://schemas.microsoft.com/office/drawing/2016/5/14/chartex" xmlns:mc="http://schemas.openxmlformats.org/markup-compatibility/2006" xmlns:aink="http://schemas.microsoft.com/office/drawing/2016/ink" xmlns:am3d="http://schemas.microsoft.com/office/drawing/2017/model3d" xmlns:o="urn:schemas-microsoft-com:office:office" xmlns:r="http://schemas.openxmlformats.org/officeDocument/2006/relationships" xmlns:m="http://schemas.openxmlformats.org/officeDocument/2006/math" xmlns:v="urn:schemas-microsoft-com:vml" xmlns:wp14="http://schemas.microsoft.com/office/word/2010/wordprocessingDrawing" xmlns:wp="http://schemas.openxmlformats.org/drawingml/2006/wordprocessingDrawing" xmlns:w10="urn:schemas-microsoft-com:office:word" xmlns:w="http://schemas.openxmlformats.org/wordprocessingml/2006/main" xmlns:w14="http://schemas.microsoft.com/office/word/2010/wordml" xmlns:w15="http://schemas.microsoft.com/office/word/2012/wordml" xmlns:w16cid="http://schemas.microsoft.com/office/word/2016/wordml/cid" xmlns:w16se="http://schemas.microsoft.com/office/word/2015/wordml/symex" xmlns:wpg="http://schemas.microsoft.com/office/word/2010/wordprocessingGroup" xmlns:wpi="http://schemas.microsoft.com/office/word/2010/wordprocessingInk" xmlns:wne="http://schemas.microsoft.com/office/word/2006/wordml" xmlns:wps="http://schemas.microsoft.com/office/word/2010/wordprocessingShape" mc:Ignorable="w14 w15 w16se w16cid wp14">
   <w:p>
     <w:pPr>
       <w:pStyle w:val="Header"/>
@@ -2699,8 +3410,8 @@
 </file>
 
 <file path=word/numbering.xml><?xml version="1.0" encoding="utf-8"?>
-<w:numbering xmlns:wpc="http://schemas.microsoft.com/office/word/2010/wordprocessingCanvas" xmlns:mc="http://schemas.openxmlformats.org/markup-compatibility/2006" xmlns:o="urn:schemas-microsoft-com:office:office" xmlns:r="http://schemas.openxmlformats.org/officeDocument/2006/relationships" xmlns:m="http://schemas.openxmlformats.org/officeDocument/2006/math" xmlns:v="urn:schemas-microsoft-com:vml" xmlns:wp14="http://schemas.microsoft.com/office/word/2010/wordprocessingDrawing" xmlns:wp="http://schemas.openxmlformats.org/drawingml/2006/wordprocessingDrawing" xmlns:w10="urn:schemas-microsoft-com:office:word" xmlns:w="http://schemas.openxmlformats.org/wordprocessingml/2006/main" xmlns:w14="http://schemas.microsoft.com/office/word/2010/wordml" xmlns:wpg="http://schemas.microsoft.com/office/word/2010/wordprocessingGroup" xmlns:wpi="http://schemas.microsoft.com/office/word/2010/wordprocessingInk" xmlns:wne="http://schemas.microsoft.com/office/word/2006/wordml" xmlns:wps="http://schemas.microsoft.com/office/word/2010/wordprocessingShape" mc:Ignorable="w14 wp14">
-  <w:abstractNum w:abstractNumId="0">
+<w:numbering xmlns:wpc="http://schemas.microsoft.com/office/word/2010/wordprocessingCanvas" xmlns:cx="http://schemas.microsoft.com/office/drawing/2014/chartex" xmlns:cx1="http://schemas.microsoft.com/office/drawing/2015/9/8/chartex" xmlns:cx2="http://schemas.microsoft.com/office/drawing/2015/10/21/chartex" xmlns:cx3="http://schemas.microsoft.com/office/drawing/2016/5/9/chartex" xmlns:cx4="http://schemas.microsoft.com/office/drawing/2016/5/10/chartex" xmlns:cx5="http://schemas.microsoft.com/office/drawing/2016/5/11/chartex" xmlns:cx6="http://schemas.microsoft.com/office/drawing/2016/5/12/chartex" xmlns:cx7="http://schemas.microsoft.com/office/drawing/2016/5/13/chartex" xmlns:cx8="http://schemas.microsoft.com/office/drawing/2016/5/14/chartex" xmlns:mc="http://schemas.openxmlformats.org/markup-compatibility/2006" xmlns:aink="http://schemas.microsoft.com/office/drawing/2016/ink" xmlns:am3d="http://schemas.microsoft.com/office/drawing/2017/model3d" xmlns:o="urn:schemas-microsoft-com:office:office" xmlns:r="http://schemas.openxmlformats.org/officeDocument/2006/relationships" xmlns:m="http://schemas.openxmlformats.org/officeDocument/2006/math" xmlns:v="urn:schemas-microsoft-com:vml" xmlns:wp14="http://schemas.microsoft.com/office/word/2010/wordprocessingDrawing" xmlns:wp="http://schemas.openxmlformats.org/drawingml/2006/wordprocessingDrawing" xmlns:w10="urn:schemas-microsoft-com:office:word" xmlns:w="http://schemas.openxmlformats.org/wordprocessingml/2006/main" xmlns:w14="http://schemas.microsoft.com/office/word/2010/wordml" xmlns:w15="http://schemas.microsoft.com/office/word/2012/wordml" xmlns:w16cid="http://schemas.microsoft.com/office/word/2016/wordml/cid" xmlns:w16se="http://schemas.microsoft.com/office/word/2015/wordml/symex" xmlns:wpg="http://schemas.microsoft.com/office/word/2010/wordprocessingGroup" xmlns:wpi="http://schemas.microsoft.com/office/word/2010/wordprocessingInk" xmlns:wne="http://schemas.microsoft.com/office/word/2006/wordml" xmlns:wps="http://schemas.microsoft.com/office/word/2010/wordprocessingShape" mc:Ignorable="w14 w15 w16se w16cid wp14">
+  <w:abstractNum w:abstractNumId="0" w15:restartNumberingAfterBreak="0">
     <w:nsid w:val="044C0F8D"/>
     <w:multiLevelType w:val="hybridMultilevel"/>
     <w:tmpl w:val="A6E896EA"/>
@@ -2813,7 +3524,7 @@
       </w:rPr>
     </w:lvl>
   </w:abstractNum>
-  <w:abstractNum w:abstractNumId="1">
+  <w:abstractNum w:abstractNumId="1" w15:restartNumberingAfterBreak="0">
     <w:nsid w:val="0D6800D5"/>
     <w:multiLevelType w:val="hybridMultilevel"/>
     <w:tmpl w:val="3CFA9EE4"/>
@@ -2926,7 +3637,7 @@
       </w:rPr>
     </w:lvl>
   </w:abstractNum>
-  <w:abstractNum w:abstractNumId="2">
+  <w:abstractNum w:abstractNumId="2" w15:restartNumberingAfterBreak="0">
     <w:nsid w:val="268C159C"/>
     <w:multiLevelType w:val="hybridMultilevel"/>
     <w:tmpl w:val="802A5290"/>
@@ -3039,7 +3750,7 @@
       </w:rPr>
     </w:lvl>
   </w:abstractNum>
-  <w:abstractNum w:abstractNumId="3">
+  <w:abstractNum w:abstractNumId="3" w15:restartNumberingAfterBreak="0">
     <w:nsid w:val="3E837AEC"/>
     <w:multiLevelType w:val="hybridMultilevel"/>
     <w:tmpl w:val="FE80FFE4"/>
@@ -3152,7 +3863,7 @@
       </w:rPr>
     </w:lvl>
   </w:abstractNum>
-  <w:abstractNum w:abstractNumId="4">
+  <w:abstractNum w:abstractNumId="4" w15:restartNumberingAfterBreak="0">
     <w:nsid w:val="4599377A"/>
     <w:multiLevelType w:val="hybridMultilevel"/>
     <w:tmpl w:val="076E6970"/>
@@ -3265,7 +3976,7 @@
       </w:rPr>
     </w:lvl>
   </w:abstractNum>
-  <w:abstractNum w:abstractNumId="5">
+  <w:abstractNum w:abstractNumId="5" w15:restartNumberingAfterBreak="0">
     <w:nsid w:val="49B7362D"/>
     <w:multiLevelType w:val="hybridMultilevel"/>
     <w:tmpl w:val="238868A0"/>
@@ -3378,7 +4089,7 @@
       </w:rPr>
     </w:lvl>
   </w:abstractNum>
-  <w:abstractNum w:abstractNumId="6">
+  <w:abstractNum w:abstractNumId="6" w15:restartNumberingAfterBreak="0">
     <w:nsid w:val="5EE70EA6"/>
     <w:multiLevelType w:val="hybridMultilevel"/>
     <w:tmpl w:val="73AE56B4"/>
@@ -3491,7 +4202,7 @@
       </w:rPr>
     </w:lvl>
   </w:abstractNum>
-  <w:abstractNum w:abstractNumId="7">
+  <w:abstractNum w:abstractNumId="7" w15:restartNumberingAfterBreak="0">
     <w:nsid w:val="6A7F6ADA"/>
     <w:multiLevelType w:val="hybridMultilevel"/>
     <w:tmpl w:val="FCE8E812"/>
@@ -3604,7 +4315,7 @@
       </w:rPr>
     </w:lvl>
   </w:abstractNum>
-  <w:abstractNum w:abstractNumId="8">
+  <w:abstractNum w:abstractNumId="8" w15:restartNumberingAfterBreak="0">
     <w:nsid w:val="6D952CD1"/>
     <w:multiLevelType w:val="hybridMultilevel"/>
     <w:tmpl w:val="9E7438E8"/>
@@ -3716,7 +4427,7 @@
       </w:rPr>
     </w:lvl>
   </w:abstractNum>
-  <w:abstractNum w:abstractNumId="9">
+  <w:abstractNum w:abstractNumId="9" w15:restartNumberingAfterBreak="0">
     <w:nsid w:val="7F1636B3"/>
     <w:multiLevelType w:val="hybridMultilevel"/>
     <w:tmpl w:val="6F00DC08"/>
@@ -3863,7 +4574,7 @@
 </file>
 
 <file path=word/styles.xml><?xml version="1.0" encoding="utf-8"?>
-<w:styles xmlns:mc="http://schemas.openxmlformats.org/markup-compatibility/2006" xmlns:r="http://schemas.openxmlformats.org/officeDocument/2006/relationships" xmlns:w="http://schemas.openxmlformats.org/wordprocessingml/2006/main" xmlns:w14="http://schemas.microsoft.com/office/word/2010/wordml" mc:Ignorable="w14">
+<w:styles xmlns:mc="http://schemas.openxmlformats.org/markup-compatibility/2006" xmlns:r="http://schemas.openxmlformats.org/officeDocument/2006/relationships" xmlns:w="http://schemas.openxmlformats.org/wordprocessingml/2006/main" xmlns:w14="http://schemas.microsoft.com/office/word/2010/wordml" xmlns:w15="http://schemas.microsoft.com/office/word/2012/wordml" xmlns:w16cid="http://schemas.microsoft.com/office/word/2016/wordml/cid" xmlns:w16se="http://schemas.microsoft.com/office/word/2015/wordml/symex" mc:Ignorable="w14 w15 w16se w16cid">
   <w:docDefaults>
     <w:rPrDefault>
       <w:rPr>
@@ -3879,144 +4590,384 @@
       </w:pPr>
     </w:pPrDefault>
   </w:docDefaults>
-  <w:latentStyles w:defLockedState="0" w:defUIPriority="99" w:defSemiHidden="1" w:defUnhideWhenUsed="1" w:defQFormat="0" w:count="267">
-    <w:lsdException w:name="Normal" w:semiHidden="0" w:uiPriority="0" w:unhideWhenUsed="0" w:qFormat="1"/>
-    <w:lsdException w:name="heading 1" w:semiHidden="0" w:uiPriority="9" w:unhideWhenUsed="0" w:qFormat="1"/>
-    <w:lsdException w:name="heading 2" w:uiPriority="9" w:qFormat="1"/>
-    <w:lsdException w:name="heading 3" w:uiPriority="9" w:qFormat="1"/>
-    <w:lsdException w:name="heading 4" w:uiPriority="9" w:qFormat="1"/>
-    <w:lsdException w:name="heading 5" w:uiPriority="9" w:qFormat="1"/>
-    <w:lsdException w:name="heading 6" w:uiPriority="9" w:qFormat="1"/>
-    <w:lsdException w:name="heading 7" w:uiPriority="9" w:qFormat="1"/>
-    <w:lsdException w:name="heading 8" w:uiPriority="9" w:qFormat="1"/>
-    <w:lsdException w:name="heading 9" w:uiPriority="9" w:qFormat="1"/>
-    <w:lsdException w:name="toc 1" w:uiPriority="39"/>
-    <w:lsdException w:name="toc 2" w:uiPriority="39"/>
-    <w:lsdException w:name="toc 3" w:uiPriority="39"/>
-    <w:lsdException w:name="toc 4" w:uiPriority="39"/>
-    <w:lsdException w:name="toc 5" w:uiPriority="39"/>
-    <w:lsdException w:name="toc 6" w:uiPriority="39"/>
-    <w:lsdException w:name="toc 7" w:uiPriority="39"/>
-    <w:lsdException w:name="toc 8" w:uiPriority="39"/>
-    <w:lsdException w:name="toc 9" w:uiPriority="39"/>
-    <w:lsdException w:name="caption" w:uiPriority="35" w:qFormat="1"/>
-    <w:lsdException w:name="Title" w:semiHidden="0" w:uiPriority="10" w:unhideWhenUsed="0" w:qFormat="1"/>
-    <w:lsdException w:name="Default Paragraph Font" w:uiPriority="1"/>
-    <w:lsdException w:name="Subtitle" w:semiHidden="0" w:uiPriority="11" w:unhideWhenUsed="0" w:qFormat="1"/>
-    <w:lsdException w:name="Strong" w:semiHidden="0" w:uiPriority="22" w:unhideWhenUsed="0" w:qFormat="1"/>
-    <w:lsdException w:name="Emphasis" w:semiHidden="0" w:uiPriority="20" w:unhideWhenUsed="0" w:qFormat="1"/>
-    <w:lsdException w:name="Table Grid" w:uiPriority="39"/>
-    <w:lsdException w:name="Placeholder Text" w:unhideWhenUsed="0"/>
-    <w:lsdException w:name="No Spacing" w:semiHidden="0" w:uiPriority="1" w:unhideWhenUsed="0" w:qFormat="1"/>
-    <w:lsdException w:name="Light Shading" w:semiHidden="0" w:uiPriority="60" w:unhideWhenUsed="0"/>
-    <w:lsdException w:name="Light List" w:semiHidden="0" w:uiPriority="61" w:unhideWhenUsed="0"/>
-    <w:lsdException w:name="Light Grid" w:semiHidden="0" w:uiPriority="62" w:unhideWhenUsed="0"/>
-    <w:lsdException w:name="Medium Shading 1" w:semiHidden="0" w:uiPriority="63" w:unhideWhenUsed="0"/>
-    <w:lsdException w:name="Medium Shading 2" w:semiHidden="0" w:uiPriority="64" w:unhideWhenUsed="0"/>
-    <w:lsdException w:name="Medium List 1" w:semiHidden="0" w:uiPriority="65" w:unhideWhenUsed="0"/>
-    <w:lsdException w:name="Medium List 2" w:semiHidden="0" w:uiPriority="66" w:unhideWhenUsed="0"/>
-    <w:lsdException w:name="Medium Grid 1" w:semiHidden="0" w:uiPriority="67" w:unhideWhenUsed="0"/>
-    <w:lsdException w:name="Medium Grid 2" w:semiHidden="0" w:uiPriority="68" w:unhideWhenUsed="0"/>
-    <w:lsdException w:name="Medium Grid 3" w:semiHidden="0" w:uiPriority="69" w:unhideWhenUsed="0"/>
-    <w:lsdException w:name="Dark List" w:semiHidden="0" w:uiPriority="70" w:unhideWhenUsed="0"/>
-    <w:lsdException w:name="Colorful Shading" w:semiHidden="0" w:uiPriority="71" w:unhideWhenUsed="0"/>
-    <w:lsdException w:name="Colorful List" w:semiHidden="0" w:uiPriority="72" w:unhideWhenUsed="0"/>
-    <w:lsdException w:name="Colorful Grid" w:semiHidden="0" w:uiPriority="73" w:unhideWhenUsed="0"/>
-    <w:lsdException w:name="Light Shading Accent 1" w:semiHidden="0" w:uiPriority="60" w:unhideWhenUsed="0"/>
-    <w:lsdException w:name="Light List Accent 1" w:semiHidden="0" w:uiPriority="61" w:unhideWhenUsed="0"/>
-    <w:lsdException w:name="Light Grid Accent 1" w:semiHidden="0" w:uiPriority="62" w:unhideWhenUsed="0"/>
-    <w:lsdException w:name="Medium Shading 1 Accent 1" w:semiHidden="0" w:uiPriority="63" w:unhideWhenUsed="0"/>
-    <w:lsdException w:name="Medium Shading 2 Accent 1" w:semiHidden="0" w:uiPriority="64" w:unhideWhenUsed="0"/>
-    <w:lsdException w:name="Medium List 1 Accent 1" w:semiHidden="0" w:uiPriority="65" w:unhideWhenUsed="0"/>
-    <w:lsdException w:name="Revision" w:unhideWhenUsed="0"/>
-    <w:lsdException w:name="List Paragraph" w:semiHidden="0" w:uiPriority="34" w:unhideWhenUsed="0" w:qFormat="1"/>
-    <w:lsdException w:name="Quote" w:semiHidden="0" w:uiPriority="29" w:unhideWhenUsed="0" w:qFormat="1"/>
-    <w:lsdException w:name="Intense Quote" w:semiHidden="0" w:uiPriority="30" w:unhideWhenUsed="0" w:qFormat="1"/>
-    <w:lsdException w:name="Medium List 2 Accent 1" w:semiHidden="0" w:uiPriority="66" w:unhideWhenUsed="0"/>
-    <w:lsdException w:name="Medium Grid 1 Accent 1" w:semiHidden="0" w:uiPriority="67" w:unhideWhenUsed="0"/>
-    <w:lsdException w:name="Medium Grid 2 Accent 1" w:semiHidden="0" w:uiPriority="68" w:unhideWhenUsed="0"/>
-    <w:lsdException w:name="Medium Grid 3 Accent 1" w:semiHidden="0" w:uiPriority="69" w:unhideWhenUsed="0"/>
-    <w:lsdException w:name="Dark List Accent 1" w:semiHidden="0" w:uiPriority="70" w:unhideWhenUsed="0"/>
-    <w:lsdException w:name="Colorful Shading Accent 1" w:semiHidden="0" w:uiPriority="71" w:unhideWhenUsed="0"/>
-    <w:lsdException w:name="Colorful List Accent 1" w:semiHidden="0" w:uiPriority="72" w:unhideWhenUsed="0"/>
-    <w:lsdException w:name="Colorful Grid Accent 1" w:semiHidden="0" w:uiPriority="73" w:unhideWhenUsed="0"/>
-    <w:lsdException w:name="Light Shading Accent 2" w:semiHidden="0" w:uiPriority="60" w:unhideWhenUsed="0"/>
-    <w:lsdException w:name="Light List Accent 2" w:semiHidden="0" w:uiPriority="61" w:unhideWhenUsed="0"/>
-    <w:lsdException w:name="Light Grid Accent 2" w:semiHidden="0" w:uiPriority="62" w:unhideWhenUsed="0"/>
-    <w:lsdException w:name="Medium Shading 1 Accent 2" w:semiHidden="0" w:uiPriority="63" w:unhideWhenUsed="0"/>
-    <w:lsdException w:name="Medium Shading 2 Accent 2" w:semiHidden="0" w:uiPriority="64" w:unhideWhenUsed="0"/>
-    <w:lsdException w:name="Medium List 1 Accent 2" w:semiHidden="0" w:uiPriority="65" w:unhideWhenUsed="0"/>
-    <w:lsdException w:name="Medium List 2 Accent 2" w:semiHidden="0" w:uiPriority="66" w:unhideWhenUsed="0"/>
-    <w:lsdException w:name="Medium Grid 1 Accent 2" w:semiHidden="0" w:uiPriority="67" w:unhideWhenUsed="0"/>
-    <w:lsdException w:name="Medium Grid 2 Accent 2" w:semiHidden="0" w:uiPriority="68" w:unhideWhenUsed="0"/>
-    <w:lsdException w:name="Medium Grid 3 Accent 2" w:semiHidden="0" w:uiPriority="69" w:unhideWhenUsed="0"/>
-    <w:lsdException w:name="Dark List Accent 2" w:semiHidden="0" w:uiPriority="70" w:unhideWhenUsed="0"/>
-    <w:lsdException w:name="Colorful Shading Accent 2" w:semiHidden="0" w:uiPriority="71" w:unhideWhenUsed="0"/>
-    <w:lsdException w:name="Colorful List Accent 2" w:semiHidden="0" w:uiPriority="72" w:unhideWhenUsed="0"/>
-    <w:lsdException w:name="Colorful Grid Accent 2" w:semiHidden="0" w:uiPriority="73" w:unhideWhenUsed="0"/>
-    <w:lsdException w:name="Light Shading Accent 3" w:semiHidden="0" w:uiPriority="60" w:unhideWhenUsed="0"/>
-    <w:lsdException w:name="Light List Accent 3" w:semiHidden="0" w:uiPriority="61" w:unhideWhenUsed="0"/>
-    <w:lsdException w:name="Light Grid Accent 3" w:semiHidden="0" w:uiPriority="62" w:unhideWhenUsed="0"/>
-    <w:lsdException w:name="Medium Shading 1 Accent 3" w:semiHidden="0" w:uiPriority="63" w:unhideWhenUsed="0"/>
-    <w:lsdException w:name="Medium Shading 2 Accent 3" w:semiHidden="0" w:uiPriority="64" w:unhideWhenUsed="0"/>
-    <w:lsdException w:name="Medium List 1 Accent 3" w:semiHidden="0" w:uiPriority="65" w:unhideWhenUsed="0"/>
-    <w:lsdException w:name="Medium List 2 Accent 3" w:semiHidden="0" w:uiPriority="66" w:unhideWhenUsed="0"/>
-    <w:lsdException w:name="Medium Grid 1 Accent 3" w:semiHidden="0" w:uiPriority="67" w:unhideWhenUsed="0"/>
-    <w:lsdException w:name="Medium Grid 2 Accent 3" w:semiHidden="0" w:uiPriority="68" w:unhideWhenUsed="0"/>
-    <w:lsdException w:name="Medium Grid 3 Accent 3" w:semiHidden="0" w:uiPriority="69" w:unhideWhenUsed="0"/>
-    <w:lsdException w:name="Dark List Accent 3" w:semiHidden="0" w:uiPriority="70" w:unhideWhenUsed="0"/>
-    <w:lsdException w:name="Colorful Shading Accent 3" w:semiHidden="0" w:uiPriority="71" w:unhideWhenUsed="0"/>
-    <w:lsdException w:name="Colorful List Accent 3" w:semiHidden="0" w:uiPriority="72" w:unhideWhenUsed="0"/>
-    <w:lsdException w:name="Colorful Grid Accent 3" w:semiHidden="0" w:uiPriority="73" w:unhideWhenUsed="0"/>
-    <w:lsdException w:name="Light Shading Accent 4" w:semiHidden="0" w:uiPriority="60" w:unhideWhenUsed="0"/>
-    <w:lsdException w:name="Light List Accent 4" w:semiHidden="0" w:uiPriority="61" w:unhideWhenUsed="0"/>
-    <w:lsdException w:name="Light Grid Accent 4" w:semiHidden="0" w:uiPriority="62" w:unhideWhenUsed="0"/>
-    <w:lsdException w:name="Medium Shading 1 Accent 4" w:semiHidden="0" w:uiPriority="63" w:unhideWhenUsed="0"/>
-    <w:lsdException w:name="Medium Shading 2 Accent 4" w:semiHidden="0" w:uiPriority="64" w:unhideWhenUsed="0"/>
-    <w:lsdException w:name="Medium List 1 Accent 4" w:semiHidden="0" w:uiPriority="65" w:unhideWhenUsed="0"/>
-    <w:lsdException w:name="Medium List 2 Accent 4" w:semiHidden="0" w:uiPriority="66" w:unhideWhenUsed="0"/>
-    <w:lsdException w:name="Medium Grid 1 Accent 4" w:semiHidden="0" w:uiPriority="67" w:unhideWhenUsed="0"/>
-    <w:lsdException w:name="Medium Grid 2 Accent 4" w:semiHidden="0" w:uiPriority="68" w:unhideWhenUsed="0"/>
-    <w:lsdException w:name="Medium Grid 3 Accent 4" w:semiHidden="0" w:uiPriority="69" w:unhideWhenUsed="0"/>
-    <w:lsdException w:name="Dark List Accent 4" w:semiHidden="0" w:uiPriority="70" w:unhideWhenUsed="0"/>
-    <w:lsdException w:name="Colorful Shading Accent 4" w:semiHidden="0" w:uiPriority="71" w:unhideWhenUsed="0"/>
-    <w:lsdException w:name="Colorful List Accent 4" w:semiHidden="0" w:uiPriority="72" w:unhideWhenUsed="0"/>
-    <w:lsdException w:name="Colorful Grid Accent 4" w:semiHidden="0" w:uiPriority="73" w:unhideWhenUsed="0"/>
-    <w:lsdException w:name="Light Shading Accent 5" w:semiHidden="0" w:uiPriority="60" w:unhideWhenUsed="0"/>
-    <w:lsdException w:name="Light List Accent 5" w:semiHidden="0" w:uiPriority="61" w:unhideWhenUsed="0"/>
-    <w:lsdException w:name="Light Grid Accent 5" w:semiHidden="0" w:uiPriority="62" w:unhideWhenUsed="0"/>
-    <w:lsdException w:name="Medium Shading 1 Accent 5" w:semiHidden="0" w:uiPriority="63" w:unhideWhenUsed="0"/>
-    <w:lsdException w:name="Medium Shading 2 Accent 5" w:semiHidden="0" w:uiPriority="64" w:unhideWhenUsed="0"/>
-    <w:lsdException w:name="Medium List 1 Accent 5" w:semiHidden="0" w:uiPriority="65" w:unhideWhenUsed="0"/>
-    <w:lsdException w:name="Medium List 2 Accent 5" w:semiHidden="0" w:uiPriority="66" w:unhideWhenUsed="0"/>
-    <w:lsdException w:name="Medium Grid 1 Accent 5" w:semiHidden="0" w:uiPriority="67" w:unhideWhenUsed="0"/>
-    <w:lsdException w:name="Medium Grid 2 Accent 5" w:semiHidden="0" w:uiPriority="68" w:unhideWhenUsed="0"/>
-    <w:lsdException w:name="Medium Grid 3 Accent 5" w:semiHidden="0" w:uiPriority="69" w:unhideWhenUsed="0"/>
-    <w:lsdException w:name="Dark List Accent 5" w:semiHidden="0" w:uiPriority="70" w:unhideWhenUsed="0"/>
-    <w:lsdException w:name="Colorful Shading Accent 5" w:semiHidden="0" w:uiPriority="71" w:unhideWhenUsed="0"/>
-    <w:lsdException w:name="Colorful List Accent 5" w:semiHidden="0" w:uiPriority="72" w:unhideWhenUsed="0"/>
-    <w:lsdException w:name="Colorful Grid Accent 5" w:semiHidden="0" w:uiPriority="73" w:unhideWhenUsed="0"/>
-    <w:lsdException w:name="Light Shading Accent 6" w:semiHidden="0" w:uiPriority="60" w:unhideWhenUsed="0"/>
-    <w:lsdException w:name="Light List Accent 6" w:semiHidden="0" w:uiPriority="61" w:unhideWhenUsed="0"/>
-    <w:lsdException w:name="Light Grid Accent 6" w:semiHidden="0" w:uiPriority="62" w:unhideWhenUsed="0"/>
-    <w:lsdException w:name="Medium Shading 1 Accent 6" w:semiHidden="0" w:uiPriority="63" w:unhideWhenUsed="0"/>
-    <w:lsdException w:name="Medium Shading 2 Accent 6" w:semiHidden="0" w:uiPriority="64" w:unhideWhenUsed="0"/>
-    <w:lsdException w:name="Medium List 1 Accent 6" w:semiHidden="0" w:uiPriority="65" w:unhideWhenUsed="0"/>
-    <w:lsdException w:name="Medium List 2 Accent 6" w:semiHidden="0" w:uiPriority="66" w:unhideWhenUsed="0"/>
-    <w:lsdException w:name="Medium Grid 1 Accent 6" w:semiHidden="0" w:uiPriority="67" w:unhideWhenUsed="0"/>
-    <w:lsdException w:name="Medium Grid 2 Accent 6" w:semiHidden="0" w:uiPriority="68" w:unhideWhenUsed="0"/>
-    <w:lsdException w:name="Medium Grid 3 Accent 6" w:semiHidden="0" w:uiPriority="69" w:unhideWhenUsed="0"/>
-    <w:lsdException w:name="Dark List Accent 6" w:semiHidden="0" w:uiPriority="70" w:unhideWhenUsed="0"/>
-    <w:lsdException w:name="Colorful Shading Accent 6" w:semiHidden="0" w:uiPriority="71" w:unhideWhenUsed="0"/>
-    <w:lsdException w:name="Colorful List Accent 6" w:semiHidden="0" w:uiPriority="72" w:unhideWhenUsed="0"/>
-    <w:lsdException w:name="Colorful Grid Accent 6" w:semiHidden="0" w:uiPriority="73" w:unhideWhenUsed="0"/>
-    <w:lsdException w:name="Subtle Emphasis" w:semiHidden="0" w:uiPriority="19" w:unhideWhenUsed="0" w:qFormat="1"/>
-    <w:lsdException w:name="Intense Emphasis" w:semiHidden="0" w:uiPriority="21" w:unhideWhenUsed="0" w:qFormat="1"/>
-    <w:lsdException w:name="Subtle Reference" w:semiHidden="0" w:uiPriority="31" w:unhideWhenUsed="0" w:qFormat="1"/>
-    <w:lsdException w:name="Intense Reference" w:semiHidden="0" w:uiPriority="32" w:unhideWhenUsed="0" w:qFormat="1"/>
-    <w:lsdException w:name="Book Title" w:semiHidden="0" w:uiPriority="33" w:unhideWhenUsed="0" w:qFormat="1"/>
-    <w:lsdException w:name="Bibliography" w:uiPriority="37"/>
-    <w:lsdException w:name="TOC Heading" w:uiPriority="39" w:qFormat="1"/>
+  <w:latentStyles w:defLockedState="0" w:defUIPriority="99" w:defSemiHidden="0" w:defUnhideWhenUsed="0" w:defQFormat="0" w:count="377">
+    <w:lsdException w:name="Normal" w:uiPriority="0" w:qFormat="1"/>
+    <w:lsdException w:name="heading 1" w:uiPriority="9" w:qFormat="1"/>
+    <w:lsdException w:name="heading 2" w:semiHidden="1" w:uiPriority="9" w:unhideWhenUsed="1" w:qFormat="1"/>
+    <w:lsdException w:name="heading 3" w:semiHidden="1" w:uiPriority="9" w:unhideWhenUsed="1" w:qFormat="1"/>
+    <w:lsdException w:name="heading 4" w:semiHidden="1" w:uiPriority="9" w:unhideWhenUsed="1" w:qFormat="1"/>
+    <w:lsdException w:name="heading 5" w:semiHidden="1" w:uiPriority="9" w:unhideWhenUsed="1" w:qFormat="1"/>
+    <w:lsdException w:name="heading 6" w:semiHidden="1" w:uiPriority="9" w:unhideWhenUsed="1" w:qFormat="1"/>
+    <w:lsdException w:name="heading 7" w:semiHidden="1" w:uiPriority="9" w:unhideWhenUsed="1" w:qFormat="1"/>
+    <w:lsdException w:name="heading 8" w:semiHidden="1" w:uiPriority="9" w:unhideWhenUsed="1" w:qFormat="1"/>
+    <w:lsdException w:name="heading 9" w:semiHidden="1" w:uiPriority="9" w:unhideWhenUsed="1" w:qFormat="1"/>
+    <w:lsdException w:name="index 1" w:semiHidden="1" w:unhideWhenUsed="1"/>
+    <w:lsdException w:name="index 2" w:semiHidden="1" w:unhideWhenUsed="1"/>
+    <w:lsdException w:name="index 3" w:semiHidden="1" w:unhideWhenUsed="1"/>
+    <w:lsdException w:name="index 4" w:semiHidden="1" w:unhideWhenUsed="1"/>
+    <w:lsdException w:name="index 5" w:semiHidden="1" w:unhideWhenUsed="1"/>
+    <w:lsdException w:name="index 6" w:semiHidden="1" w:unhideWhenUsed="1"/>
+    <w:lsdException w:name="index 7" w:semiHidden="1" w:unhideWhenUsed="1"/>
+    <w:lsdException w:name="index 8" w:semiHidden="1" w:unhideWhenUsed="1"/>
+    <w:lsdException w:name="index 9" w:semiHidden="1" w:unhideWhenUsed="1"/>
+    <w:lsdException w:name="toc 1" w:semiHidden="1" w:uiPriority="39" w:unhideWhenUsed="1"/>
+    <w:lsdException w:name="toc 2" w:semiHidden="1" w:uiPriority="39" w:unhideWhenUsed="1"/>
+    <w:lsdException w:name="toc 3" w:semiHidden="1" w:uiPriority="39" w:unhideWhenUsed="1"/>
+    <w:lsdException w:name="toc 4" w:semiHidden="1" w:uiPriority="39" w:unhideWhenUsed="1"/>
+    <w:lsdException w:name="toc 5" w:semiHidden="1" w:uiPriority="39" w:unhideWhenUsed="1"/>
+    <w:lsdException w:name="toc 6" w:semiHidden="1" w:uiPriority="39" w:unhideWhenUsed="1"/>
+    <w:lsdException w:name="toc 7" w:semiHidden="1" w:uiPriority="39" w:unhideWhenUsed="1"/>
+    <w:lsdException w:name="toc 8" w:semiHidden="1" w:uiPriority="39" w:unhideWhenUsed="1"/>
+    <w:lsdException w:name="toc 9" w:semiHidden="1" w:uiPriority="39" w:unhideWhenUsed="1"/>
+    <w:lsdException w:name="Normal Indent" w:semiHidden="1" w:unhideWhenUsed="1"/>
+    <w:lsdException w:name="footnote text" w:semiHidden="1" w:unhideWhenUsed="1"/>
+    <w:lsdException w:name="annotation text" w:semiHidden="1" w:unhideWhenUsed="1"/>
+    <w:lsdException w:name="header" w:semiHidden="1" w:unhideWhenUsed="1"/>
+    <w:lsdException w:name="footer" w:semiHidden="1" w:unhideWhenUsed="1"/>
+    <w:lsdException w:name="index heading" w:semiHidden="1" w:unhideWhenUsed="1"/>
+    <w:lsdException w:name="caption" w:semiHidden="1" w:uiPriority="35" w:unhideWhenUsed="1" w:qFormat="1"/>
+    <w:lsdException w:name="table of figures" w:semiHidden="1" w:unhideWhenUsed="1"/>
+    <w:lsdException w:name="envelope address" w:semiHidden="1" w:unhideWhenUsed="1"/>
+    <w:lsdException w:name="envelope return" w:semiHidden="1" w:unhideWhenUsed="1"/>
+    <w:lsdException w:name="footnote reference" w:semiHidden="1" w:unhideWhenUsed="1"/>
+    <w:lsdException w:name="annotation reference" w:semiHidden="1" w:unhideWhenUsed="1"/>
+    <w:lsdException w:name="line number" w:semiHidden="1" w:unhideWhenUsed="1"/>
+    <w:lsdException w:name="page number" w:semiHidden="1" w:unhideWhenUsed="1"/>
+    <w:lsdException w:name="endnote reference" w:semiHidden="1" w:unhideWhenUsed="1"/>
+    <w:lsdException w:name="endnote text" w:semiHidden="1" w:unhideWhenUsed="1"/>
+    <w:lsdException w:name="table of authorities" w:semiHidden="1" w:unhideWhenUsed="1"/>
+    <w:lsdException w:name="macro" w:semiHidden="1" w:unhideWhenUsed="1"/>
+    <w:lsdException w:name="toa heading" w:semiHidden="1" w:unhideWhenUsed="1"/>
+    <w:lsdException w:name="List" w:semiHidden="1" w:unhideWhenUsed="1"/>
+    <w:lsdException w:name="List Bullet" w:semiHidden="1" w:unhideWhenUsed="1"/>
+    <w:lsdException w:name="List Number" w:semiHidden="1" w:unhideWhenUsed="1"/>
+    <w:lsdException w:name="List 2" w:semiHidden="1" w:unhideWhenUsed="1"/>
+    <w:lsdException w:name="List 3" w:semiHidden="1" w:unhideWhenUsed="1"/>
+    <w:lsdException w:name="List 4" w:semiHidden="1" w:unhideWhenUsed="1"/>
+    <w:lsdException w:name="List 5" w:semiHidden="1" w:unhideWhenUsed="1"/>
+    <w:lsdException w:name="List Bullet 2" w:semiHidden="1" w:unhideWhenUsed="1"/>
+    <w:lsdException w:name="List Bullet 3" w:semiHidden="1" w:unhideWhenUsed="1"/>
+    <w:lsdException w:name="List Bullet 4" w:semiHidden="1" w:unhideWhenUsed="1"/>
+    <w:lsdException w:name="List Bullet 5" w:semiHidden="1" w:unhideWhenUsed="1"/>
+    <w:lsdException w:name="List Number 2" w:semiHidden="1" w:unhideWhenUsed="1"/>
+    <w:lsdException w:name="List Number 3" w:semiHidden="1" w:unhideWhenUsed="1"/>
+    <w:lsdException w:name="List Number 4" w:semiHidden="1" w:unhideWhenUsed="1"/>
+    <w:lsdException w:name="List Number 5" w:semiHidden="1" w:unhideWhenUsed="1"/>
+    <w:lsdException w:name="Title" w:uiPriority="10" w:qFormat="1"/>
+    <w:lsdException w:name="Closing" w:semiHidden="1" w:unhideWhenUsed="1"/>
+    <w:lsdException w:name="Signature" w:semiHidden="1" w:unhideWhenUsed="1"/>
+    <w:lsdException w:name="Default Paragraph Font" w:semiHidden="1" w:uiPriority="1" w:unhideWhenUsed="1"/>
+    <w:lsdException w:name="Body Text" w:semiHidden="1" w:unhideWhenUsed="1"/>
+    <w:lsdException w:name="Body Text Indent" w:semiHidden="1" w:unhideWhenUsed="1"/>
+    <w:lsdException w:name="List Continue" w:semiHidden="1" w:unhideWhenUsed="1"/>
+    <w:lsdException w:name="List Continue 2" w:semiHidden="1" w:unhideWhenUsed="1"/>
+    <w:lsdException w:name="List Continue 3" w:semiHidden="1" w:unhideWhenUsed="1"/>
+    <w:lsdException w:name="List Continue 4" w:semiHidden="1" w:unhideWhenUsed="1"/>
+    <w:lsdException w:name="List Continue 5" w:semiHidden="1" w:unhideWhenUsed="1"/>
+    <w:lsdException w:name="Message Header" w:semiHidden="1" w:unhideWhenUsed="1"/>
+    <w:lsdException w:name="Subtitle" w:uiPriority="11" w:qFormat="1"/>
+    <w:lsdException w:name="Salutation" w:semiHidden="1" w:unhideWhenUsed="1"/>
+    <w:lsdException w:name="Date" w:semiHidden="1" w:unhideWhenUsed="1"/>
+    <w:lsdException w:name="Body Text First Indent" w:semiHidden="1" w:unhideWhenUsed="1"/>
+    <w:lsdException w:name="Body Text First Indent 2" w:semiHidden="1" w:unhideWhenUsed="1"/>
+    <w:lsdException w:name="Note Heading" w:semiHidden="1" w:unhideWhenUsed="1"/>
+    <w:lsdException w:name="Body Text 2" w:semiHidden="1" w:unhideWhenUsed="1"/>
+    <w:lsdException w:name="Body Text 3" w:semiHidden="1" w:unhideWhenUsed="1"/>
+    <w:lsdException w:name="Body Text Indent 2" w:semiHidden="1" w:unhideWhenUsed="1"/>
+    <w:lsdException w:name="Body Text Indent 3" w:semiHidden="1" w:unhideWhenUsed="1"/>
+    <w:lsdException w:name="Block Text" w:semiHidden="1" w:unhideWhenUsed="1"/>
+    <w:lsdException w:name="Hyperlink" w:semiHidden="1" w:unhideWhenUsed="1"/>
+    <w:lsdException w:name="FollowedHyperlink" w:semiHidden="1" w:unhideWhenUsed="1"/>
+    <w:lsdException w:name="Strong" w:uiPriority="22" w:qFormat="1"/>
+    <w:lsdException w:name="Emphasis" w:uiPriority="20" w:qFormat="1"/>
+    <w:lsdException w:name="Document Map" w:semiHidden="1" w:unhideWhenUsed="1"/>
+    <w:lsdException w:name="Plain Text" w:semiHidden="1" w:unhideWhenUsed="1"/>
+    <w:lsdException w:name="E-mail Signature" w:semiHidden="1" w:unhideWhenUsed="1"/>
+    <w:lsdException w:name="HTML Top of Form" w:semiHidden="1" w:unhideWhenUsed="1"/>
+    <w:lsdException w:name="HTML Bottom of Form" w:semiHidden="1" w:unhideWhenUsed="1"/>
+    <w:lsdException w:name="Normal (Web)" w:semiHidden="1" w:unhideWhenUsed="1"/>
+    <w:lsdException w:name="HTML Acronym" w:semiHidden="1" w:unhideWhenUsed="1"/>
+    <w:lsdException w:name="HTML Address" w:semiHidden="1" w:unhideWhenUsed="1"/>
+    <w:lsdException w:name="HTML Cite" w:semiHidden="1" w:unhideWhenUsed="1"/>
+    <w:lsdException w:name="HTML Code" w:semiHidden="1" w:unhideWhenUsed="1"/>
+    <w:lsdException w:name="HTML Definition" w:semiHidden="1" w:unhideWhenUsed="1"/>
+    <w:lsdException w:name="HTML Keyboard" w:semiHidden="1" w:unhideWhenUsed="1"/>
+    <w:lsdException w:name="HTML Preformatted" w:semiHidden="1" w:unhideWhenUsed="1"/>
+    <w:lsdException w:name="HTML Sample" w:semiHidden="1" w:unhideWhenUsed="1"/>
+    <w:lsdException w:name="HTML Typewriter" w:semiHidden="1" w:unhideWhenUsed="1"/>
+    <w:lsdException w:name="HTML Variable" w:semiHidden="1" w:unhideWhenUsed="1"/>
+    <w:lsdException w:name="Normal Table" w:semiHidden="1" w:unhideWhenUsed="1"/>
+    <w:lsdException w:name="annotation subject" w:semiHidden="1" w:unhideWhenUsed="1"/>
+    <w:lsdException w:name="No List" w:semiHidden="1" w:unhideWhenUsed="1"/>
+    <w:lsdException w:name="Outline List 1" w:semiHidden="1" w:unhideWhenUsed="1"/>
+    <w:lsdException w:name="Outline List 2" w:semiHidden="1" w:unhideWhenUsed="1"/>
+    <w:lsdException w:name="Outline List 3" w:semiHidden="1" w:unhideWhenUsed="1"/>
+    <w:lsdException w:name="Table Simple 1" w:semiHidden="1" w:unhideWhenUsed="1"/>
+    <w:lsdException w:name="Table Simple 2" w:semiHidden="1" w:unhideWhenUsed="1"/>
+    <w:lsdException w:name="Table Simple 3" w:semiHidden="1" w:unhideWhenUsed="1"/>
+    <w:lsdException w:name="Table Classic 1" w:semiHidden="1" w:unhideWhenUsed="1"/>
+    <w:lsdException w:name="Table Classic 2" w:semiHidden="1" w:unhideWhenUsed="1"/>
+    <w:lsdException w:name="Table Classic 3" w:semiHidden="1" w:unhideWhenUsed="1"/>
+    <w:lsdException w:name="Table Classic 4" w:semiHidden="1" w:unhideWhenUsed="1"/>
+    <w:lsdException w:name="Table Colorful 1" w:semiHidden="1" w:unhideWhenUsed="1"/>
+    <w:lsdException w:name="Table Colorful 2" w:semiHidden="1" w:unhideWhenUsed="1"/>
+    <w:lsdException w:name="Table Colorful 3" w:semiHidden="1" w:unhideWhenUsed="1"/>
+    <w:lsdException w:name="Table Columns 1" w:semiHidden="1" w:unhideWhenUsed="1"/>
+    <w:lsdException w:name="Table Columns 2" w:semiHidden="1" w:unhideWhenUsed="1"/>
+    <w:lsdException w:name="Table Columns 3" w:semiHidden="1" w:unhideWhenUsed="1"/>
+    <w:lsdException w:name="Table Columns 4" w:semiHidden="1" w:unhideWhenUsed="1"/>
+    <w:lsdException w:name="Table Columns 5" w:semiHidden="1" w:unhideWhenUsed="1"/>
+    <w:lsdException w:name="Table Grid 1" w:semiHidden="1" w:unhideWhenUsed="1"/>
+    <w:lsdException w:name="Table Grid 2" w:semiHidden="1" w:unhideWhenUsed="1"/>
+    <w:lsdException w:name="Table Grid 3" w:semiHidden="1" w:unhideWhenUsed="1"/>
+    <w:lsdException w:name="Table Grid 4" w:semiHidden="1" w:unhideWhenUsed="1"/>
+    <w:lsdException w:name="Table Grid 5" w:semiHidden="1" w:unhideWhenUsed="1"/>
+    <w:lsdException w:name="Table Grid 6" w:semiHidden="1" w:unhideWhenUsed="1"/>
+    <w:lsdException w:name="Table Grid 7" w:semiHidden="1" w:unhideWhenUsed="1"/>
+    <w:lsdException w:name="Table Grid 8" w:semiHidden="1" w:unhideWhenUsed="1"/>
+    <w:lsdException w:name="Table List 1" w:semiHidden="1" w:unhideWhenUsed="1"/>
+    <w:lsdException w:name="Table List 2" w:semiHidden="1" w:unhideWhenUsed="1"/>
+    <w:lsdException w:name="Table List 3" w:semiHidden="1" w:unhideWhenUsed="1"/>
+    <w:lsdException w:name="Table List 4" w:semiHidden="1" w:unhideWhenUsed="1"/>
+    <w:lsdException w:name="Table List 5" w:semiHidden="1" w:unhideWhenUsed="1"/>
+    <w:lsdException w:name="Table List 6" w:semiHidden="1" w:unhideWhenUsed="1"/>
+    <w:lsdException w:name="Table List 7" w:semiHidden="1" w:unhideWhenUsed="1"/>
+    <w:lsdException w:name="Table List 8" w:semiHidden="1" w:unhideWhenUsed="1"/>
+    <w:lsdException w:name="Table 3D effects 1" w:semiHidden="1" w:unhideWhenUsed="1"/>
+    <w:lsdException w:name="Table 3D effects 2" w:semiHidden="1" w:unhideWhenUsed="1"/>
+    <w:lsdException w:name="Table 3D effects 3" w:semiHidden="1" w:unhideWhenUsed="1"/>
+    <w:lsdException w:name="Table Contemporary" w:semiHidden="1" w:unhideWhenUsed="1"/>
+    <w:lsdException w:name="Table Elegant" w:semiHidden="1" w:unhideWhenUsed="1"/>
+    <w:lsdException w:name="Table Professional" w:semiHidden="1" w:unhideWhenUsed="1"/>
+    <w:lsdException w:name="Table Subtle 1" w:semiHidden="1" w:unhideWhenUsed="1"/>
+    <w:lsdException w:name="Table Subtle 2" w:semiHidden="1" w:unhideWhenUsed="1"/>
+    <w:lsdException w:name="Table Web 1" w:semiHidden="1" w:unhideWhenUsed="1"/>
+    <w:lsdException w:name="Table Web 2" w:semiHidden="1" w:unhideWhenUsed="1"/>
+    <w:lsdException w:name="Table Web 3" w:semiHidden="1" w:unhideWhenUsed="1"/>
+    <w:lsdException w:name="Balloon Text" w:semiHidden="1" w:unhideWhenUsed="1"/>
+    <w:lsdException w:name="Table Grid" w:semiHidden="1" w:uiPriority="39" w:unhideWhenUsed="1"/>
+    <w:lsdException w:name="Table Theme" w:semiHidden="1" w:unhideWhenUsed="1"/>
+    <w:lsdException w:name="Placeholder Text" w:semiHidden="1"/>
+    <w:lsdException w:name="No Spacing" w:uiPriority="1" w:qFormat="1"/>
+    <w:lsdException w:name="Light Shading" w:uiPriority="60"/>
+    <w:lsdException w:name="Light List" w:uiPriority="61"/>
+    <w:lsdException w:name="Light Grid" w:uiPriority="62"/>
+    <w:lsdException w:name="Medium Shading 1" w:uiPriority="63"/>
+    <w:lsdException w:name="Medium Shading 2" w:uiPriority="64"/>
+    <w:lsdException w:name="Medium List 1" w:uiPriority="65"/>
+    <w:lsdException w:name="Medium List 2" w:uiPriority="66"/>
+    <w:lsdException w:name="Medium Grid 1" w:uiPriority="67"/>
+    <w:lsdException w:name="Medium Grid 2" w:uiPriority="68"/>
+    <w:lsdException w:name="Medium Grid 3" w:uiPriority="69"/>
+    <w:lsdException w:name="Dark List" w:uiPriority="70"/>
+    <w:lsdException w:name="Colorful Shading" w:uiPriority="71"/>
+    <w:lsdException w:name="Colorful List" w:uiPriority="72"/>
+    <w:lsdException w:name="Colorful Grid" w:uiPriority="73"/>
+    <w:lsdException w:name="Light Shading Accent 1" w:uiPriority="60"/>
+    <w:lsdException w:name="Light List Accent 1" w:uiPriority="61"/>
+    <w:lsdException w:name="Light Grid Accent 1" w:uiPriority="62"/>
+    <w:lsdException w:name="Medium Shading 1 Accent 1" w:uiPriority="63"/>
+    <w:lsdException w:name="Medium Shading 2 Accent 1" w:uiPriority="64"/>
+    <w:lsdException w:name="Medium List 1 Accent 1" w:uiPriority="65"/>
+    <w:lsdException w:name="Revision" w:semiHidden="1"/>
+    <w:lsdException w:name="List Paragraph" w:uiPriority="34" w:qFormat="1"/>
+    <w:lsdException w:name="Quote" w:uiPriority="29" w:qFormat="1"/>
+    <w:lsdException w:name="Intense Quote" w:uiPriority="30" w:qFormat="1"/>
+    <w:lsdException w:name="Medium List 2 Accent 1" w:uiPriority="66"/>
+    <w:lsdException w:name="Medium Grid 1 Accent 1" w:uiPriority="67"/>
+    <w:lsdException w:name="Medium Grid 2 Accent 1" w:uiPriority="68"/>
+    <w:lsdException w:name="Medium Grid 3 Accent 1" w:uiPriority="69"/>
+    <w:lsdException w:name="Dark List Accent 1" w:uiPriority="70"/>
+    <w:lsdException w:name="Colorful Shading Accent 1" w:uiPriority="71"/>
+    <w:lsdException w:name="Colorful List Accent 1" w:uiPriority="72"/>
+    <w:lsdException w:name="Colorful Grid Accent 1" w:uiPriority="73"/>
+    <w:lsdException w:name="Light Shading Accent 2" w:uiPriority="60"/>
+    <w:lsdException w:name="Light List Accent 2" w:uiPriority="61"/>
+    <w:lsdException w:name="Light Grid Accent 2" w:uiPriority="62"/>
+    <w:lsdException w:name="Medium Shading 1 Accent 2" w:uiPriority="63"/>
+    <w:lsdException w:name="Medium Shading 2 Accent 2" w:uiPriority="64"/>
+    <w:lsdException w:name="Medium List 1 Accent 2" w:uiPriority="65"/>
+    <w:lsdException w:name="Medium List 2 Accent 2" w:uiPriority="66"/>
+    <w:lsdException w:name="Medium Grid 1 Accent 2" w:uiPriority="67"/>
+    <w:lsdException w:name="Medium Grid 2 Accent 2" w:uiPriority="68"/>
+    <w:lsdException w:name="Medium Grid 3 Accent 2" w:uiPriority="69"/>
+    <w:lsdException w:name="Dark List Accent 2" w:uiPriority="70"/>
+    <w:lsdException w:name="Colorful Shading Accent 2" w:uiPriority="71"/>
+    <w:lsdException w:name="Colorful List Accent 2" w:uiPriority="72"/>
+    <w:lsdException w:name="Colorful Grid Accent 2" w:uiPriority="73"/>
+    <w:lsdException w:name="Light Shading Accent 3" w:uiPriority="60"/>
+    <w:lsdException w:name="Light List Accent 3" w:uiPriority="61"/>
+    <w:lsdException w:name="Light Grid Accent 3" w:uiPriority="62"/>
+    <w:lsdException w:name="Medium Shading 1 Accent 3" w:uiPriority="63"/>
+    <w:lsdException w:name="Medium Shading 2 Accent 3" w:uiPriority="64"/>
+    <w:lsdException w:name="Medium List 1 Accent 3" w:uiPriority="65"/>
+    <w:lsdException w:name="Medium List 2 Accent 3" w:uiPriority="66"/>
+    <w:lsdException w:name="Medium Grid 1 Accent 3" w:uiPriority="67"/>
+    <w:lsdException w:name="Medium Grid 2 Accent 3" w:uiPriority="68"/>
+    <w:lsdException w:name="Medium Grid 3 Accent 3" w:uiPriority="69"/>
+    <w:lsdException w:name="Dark List Accent 3" w:uiPriority="70"/>
+    <w:lsdException w:name="Colorful Shading Accent 3" w:uiPriority="71"/>
+    <w:lsdException w:name="Colorful List Accent 3" w:uiPriority="72"/>
+    <w:lsdException w:name="Colorful Grid Accent 3" w:uiPriority="73"/>
+    <w:lsdException w:name="Light Shading Accent 4" w:uiPriority="60"/>
+    <w:lsdException w:name="Light List Accent 4" w:uiPriority="61"/>
+    <w:lsdException w:name="Light Grid Accent 4" w:uiPriority="62"/>
+    <w:lsdException w:name="Medium Shading 1 Accent 4" w:uiPriority="63"/>
+    <w:lsdException w:name="Medium Shading 2 Accent 4" w:uiPriority="64"/>
+    <w:lsdException w:name="Medium List 1 Accent 4" w:uiPriority="65"/>
+    <w:lsdException w:name="Medium List 2 Accent 4" w:uiPriority="66"/>
+    <w:lsdException w:name="Medium Grid 1 Accent 4" w:uiPriority="67"/>
+    <w:lsdException w:name="Medium Grid 2 Accent 4" w:uiPriority="68"/>
+    <w:lsdException w:name="Medium Grid 3 Accent 4" w:uiPriority="69"/>
+    <w:lsdException w:name="Dark List Accent 4" w:uiPriority="70"/>
+    <w:lsdException w:name="Colorful Shading Accent 4" w:uiPriority="71"/>
+    <w:lsdException w:name="Colorful List Accent 4" w:uiPriority="72"/>
+    <w:lsdException w:name="Colorful Grid Accent 4" w:uiPriority="73"/>
+    <w:lsdException w:name="Light Shading Accent 5" w:uiPriority="60"/>
+    <w:lsdException w:name="Light List Accent 5" w:uiPriority="61"/>
+    <w:lsdException w:name="Light Grid Accent 5" w:uiPriority="62"/>
+    <w:lsdException w:name="Medium Shading 1 Accent 5" w:uiPriority="63"/>
+    <w:lsdException w:name="Medium Shading 2 Accent 5" w:uiPriority="64"/>
+    <w:lsdException w:name="Medium List 1 Accent 5" w:uiPriority="65"/>
+    <w:lsdException w:name="Medium List 2 Accent 5" w:uiPriority="66"/>
+    <w:lsdException w:name="Medium Grid 1 Accent 5" w:uiPriority="67"/>
+    <w:lsdException w:name="Medium Grid 2 Accent 5" w:uiPriority="68"/>
+    <w:lsdException w:name="Medium Grid 3 Accent 5" w:uiPriority="69"/>
+    <w:lsdException w:name="Dark List Accent 5" w:uiPriority="70"/>
+    <w:lsdException w:name="Colorful Shading Accent 5" w:uiPriority="71"/>
+    <w:lsdException w:name="Colorful List Accent 5" w:uiPriority="72"/>
+    <w:lsdException w:name="Colorful Grid Accent 5" w:uiPriority="73"/>
+    <w:lsdException w:name="Light Shading Accent 6" w:uiPriority="60"/>
+    <w:lsdException w:name="Light List Accent 6" w:uiPriority="61"/>
+    <w:lsdException w:name="Light Grid Accent 6" w:uiPriority="62"/>
+    <w:lsdException w:name="Medium Shading 1 Accent 6" w:uiPriority="63"/>
+    <w:lsdException w:name="Medium Shading 2 Accent 6" w:uiPriority="64"/>
+    <w:lsdException w:name="Medium List 1 Accent 6" w:uiPriority="65"/>
+    <w:lsdException w:name="Medium List 2 Accent 6" w:uiPriority="66"/>
+    <w:lsdException w:name="Medium Grid 1 Accent 6" w:uiPriority="67"/>
+    <w:lsdException w:name="Medium Grid 2 Accent 6" w:uiPriority="68"/>
+    <w:lsdException w:name="Medium Grid 3 Accent 6" w:uiPriority="69"/>
+    <w:lsdException w:name="Dark List Accent 6" w:uiPriority="70"/>
+    <w:lsdException w:name="Colorful Shading Accent 6" w:uiPriority="71"/>
+    <w:lsdException w:name="Colorful List Accent 6" w:uiPriority="72"/>
+    <w:lsdException w:name="Colorful Grid Accent 6" w:uiPriority="73"/>
+    <w:lsdException w:name="Subtle Emphasis" w:uiPriority="19" w:qFormat="1"/>
+    <w:lsdException w:name="Intense Emphasis" w:uiPriority="21" w:qFormat="1"/>
+    <w:lsdException w:name="Subtle Reference" w:uiPriority="31" w:qFormat="1"/>
+    <w:lsdException w:name="Intense Reference" w:uiPriority="32" w:qFormat="1"/>
+    <w:lsdException w:name="Book Title" w:uiPriority="33" w:qFormat="1"/>
+    <w:lsdException w:name="Bibliography" w:semiHidden="1" w:uiPriority="37" w:unhideWhenUsed="1"/>
+    <w:lsdException w:name="TOC Heading" w:semiHidden="1" w:uiPriority="39" w:unhideWhenUsed="1" w:qFormat="1"/>
+    <w:lsdException w:name="Plain Table 1" w:uiPriority="41"/>
+    <w:lsdException w:name="Plain Table 2" w:uiPriority="42"/>
+    <w:lsdException w:name="Plain Table 3" w:uiPriority="43"/>
+    <w:lsdException w:name="Plain Table 4" w:uiPriority="44"/>
+    <w:lsdException w:name="Plain Table 5" w:uiPriority="45"/>
+    <w:lsdException w:name="Grid Table Light" w:uiPriority="40"/>
+    <w:lsdException w:name="Grid Table 1 Light" w:uiPriority="46"/>
+    <w:lsdException w:name="Grid Table 2" w:uiPriority="47"/>
+    <w:lsdException w:name="Grid Table 3" w:uiPriority="48"/>
+    <w:lsdException w:name="Grid Table 4" w:uiPriority="49"/>
+    <w:lsdException w:name="Grid Table 5 Dark" w:uiPriority="50"/>
+    <w:lsdException w:name="Grid Table 6 Colorful" w:uiPriority="51"/>
+    <w:lsdException w:name="Grid Table 7 Colorful" w:uiPriority="52"/>
+    <w:lsdException w:name="Grid Table 1 Light Accent 1" w:uiPriority="46"/>
+    <w:lsdException w:name="Grid Table 2 Accent 1" w:uiPriority="47"/>
+    <w:lsdException w:name="Grid Table 3 Accent 1" w:uiPriority="48"/>
+    <w:lsdException w:name="Grid Table 4 Accent 1" w:uiPriority="49"/>
+    <w:lsdException w:name="Grid Table 5 Dark Accent 1" w:uiPriority="50"/>
+    <w:lsdException w:name="Grid Table 6 Colorful Accent 1" w:uiPriority="51"/>
+    <w:lsdException w:name="Grid Table 7 Colorful Accent 1" w:uiPriority="52"/>
+    <w:lsdException w:name="Grid Table 1 Light Accent 2" w:uiPriority="46"/>
+    <w:lsdException w:name="Grid Table 2 Accent 2" w:uiPriority="47"/>
+    <w:lsdException w:name="Grid Table 3 Accent 2" w:uiPriority="48"/>
+    <w:lsdException w:name="Grid Table 4 Accent 2" w:uiPriority="49"/>
+    <w:lsdException w:name="Grid Table 5 Dark Accent 2" w:uiPriority="50"/>
+    <w:lsdException w:name="Grid Table 6 Colorful Accent 2" w:uiPriority="51"/>
+    <w:lsdException w:name="Grid Table 7 Colorful Accent 2" w:uiPriority="52"/>
+    <w:lsdException w:name="Grid Table 1 Light Accent 3" w:uiPriority="46"/>
+    <w:lsdException w:name="Grid Table 2 Accent 3" w:uiPriority="47"/>
+    <w:lsdException w:name="Grid Table 3 Accent 3" w:uiPriority="48"/>
+    <w:lsdException w:name="Grid Table 4 Accent 3" w:uiPriority="49"/>
+    <w:lsdException w:name="Grid Table 5 Dark Accent 3" w:uiPriority="50"/>
+    <w:lsdException w:name="Grid Table 6 Colorful Accent 3" w:uiPriority="51"/>
+    <w:lsdException w:name="Grid Table 7 Colorful Accent 3" w:uiPriority="52"/>
+    <w:lsdException w:name="Grid Table 1 Light Accent 4" w:uiPriority="46"/>
+    <w:lsdException w:name="Grid Table 2 Accent 4" w:uiPriority="47"/>
+    <w:lsdException w:name="Grid Table 3 Accent 4" w:uiPriority="48"/>
+    <w:lsdException w:name="Grid Table 4 Accent 4" w:uiPriority="49"/>
+    <w:lsdException w:name="Grid Table 5 Dark Accent 4" w:uiPriority="50"/>
+    <w:lsdException w:name="Grid Table 6 Colorful Accent 4" w:uiPriority="51"/>
+    <w:lsdException w:name="Grid Table 7 Colorful Accent 4" w:uiPriority="52"/>
+    <w:lsdException w:name="Grid Table 1 Light Accent 5" w:uiPriority="46"/>
+    <w:lsdException w:name="Grid Table 2 Accent 5" w:uiPriority="47"/>
+    <w:lsdException w:name="Grid Table 3 Accent 5" w:uiPriority="48"/>
+    <w:lsdException w:name="Grid Table 4 Accent 5" w:uiPriority="49"/>
+    <w:lsdException w:name="Grid Table 5 Dark Accent 5" w:uiPriority="50"/>
+    <w:lsdException w:name="Grid Table 6 Colorful Accent 5" w:uiPriority="51"/>
+    <w:lsdException w:name="Grid Table 7 Colorful Accent 5" w:uiPriority="52"/>
+    <w:lsdException w:name="Grid Table 1 Light Accent 6" w:uiPriority="46"/>
+    <w:lsdException w:name="Grid Table 2 Accent 6" w:uiPriority="47"/>
+    <w:lsdException w:name="Grid Table 3 Accent 6" w:uiPriority="48"/>
+    <w:lsdException w:name="Grid Table 4 Accent 6" w:uiPriority="49"/>
+    <w:lsdException w:name="Grid Table 5 Dark Accent 6" w:uiPriority="50"/>
+    <w:lsdException w:name="Grid Table 6 Colorful Accent 6" w:uiPriority="51"/>
+    <w:lsdException w:name="Grid Table 7 Colorful Accent 6" w:uiPriority="52"/>
+    <w:lsdException w:name="List Table 1 Light" w:uiPriority="46"/>
+    <w:lsdException w:name="List Table 2" w:uiPriority="47"/>
+    <w:lsdException w:name="List Table 3" w:uiPriority="48"/>
+    <w:lsdException w:name="List Table 4" w:uiPriority="49"/>
+    <w:lsdException w:name="List Table 5 Dark" w:uiPriority="50"/>
+    <w:lsdException w:name="List Table 6 Colorful" w:uiPriority="51"/>
+    <w:lsdException w:name="List Table 7 Colorful" w:uiPriority="52"/>
+    <w:lsdException w:name="List Table 1 Light Accent 1" w:uiPriority="46"/>
+    <w:lsdException w:name="List Table 2 Accent 1" w:uiPriority="47"/>
+    <w:lsdException w:name="List Table 3 Accent 1" w:uiPriority="48"/>
+    <w:lsdException w:name="List Table 4 Accent 1" w:uiPriority="49"/>
+    <w:lsdException w:name="List Table 5 Dark Accent 1" w:uiPriority="50"/>
+    <w:lsdException w:name="List Table 6 Colorful Accent 1" w:uiPriority="51"/>
+    <w:lsdException w:name="List Table 7 Colorful Accent 1" w:uiPriority="52"/>
+    <w:lsdException w:name="List Table 1 Light Accent 2" w:uiPriority="46"/>
+    <w:lsdException w:name="List Table 2 Accent 2" w:uiPriority="47"/>
+    <w:lsdException w:name="List Table 3 Accent 2" w:uiPriority="48"/>
+    <w:lsdException w:name="List Table 4 Accent 2" w:uiPriority="49"/>
+    <w:lsdException w:name="List Table 5 Dark Accent 2" w:uiPriority="50"/>
+    <w:lsdException w:name="List Table 6 Colorful Accent 2" w:uiPriority="51"/>
+    <w:lsdException w:name="List Table 7 Colorful Accent 2" w:uiPriority="52"/>
+    <w:lsdException w:name="List Table 1 Light Accent 3" w:uiPriority="46"/>
+    <w:lsdException w:name="List Table 2 Accent 3" w:uiPriority="47"/>
+    <w:lsdException w:name="List Table 3 Accent 3" w:uiPriority="48"/>
+    <w:lsdException w:name="List Table 4 Accent 3" w:uiPriority="49"/>
+    <w:lsdException w:name="List Table 5 Dark Accent 3" w:uiPriority="50"/>
+    <w:lsdException w:name="List Table 6 Colorful Accent 3" w:uiPriority="51"/>
+    <w:lsdException w:name="List Table 7 Colorful Accent 3" w:uiPriority="52"/>
+    <w:lsdException w:name="List Table 1 Light Accent 4" w:uiPriority="46"/>
+    <w:lsdException w:name="List Table 2 Accent 4" w:uiPriority="47"/>
+    <w:lsdException w:name="List Table 3 Accent 4" w:uiPriority="48"/>
+    <w:lsdException w:name="List Table 4 Accent 4" w:uiPriority="49"/>
+    <w:lsdException w:name="List Table 5 Dark Accent 4" w:uiPriority="50"/>
+    <w:lsdException w:name="List Table 6 Colorful Accent 4" w:uiPriority="51"/>
+    <w:lsdException w:name="List Table 7 Colorful Accent 4" w:uiPriority="52"/>
+    <w:lsdException w:name="List Table 1 Light Accent 5" w:uiPriority="46"/>
+    <w:lsdException w:name="List Table 2 Accent 5" w:uiPriority="47"/>
+    <w:lsdException w:name="List Table 3 Accent 5" w:uiPriority="48"/>
+    <w:lsdException w:name="List Table 4 Accent 5" w:uiPriority="49"/>
+    <w:lsdException w:name="List Table 5 Dark Accent 5" w:uiPriority="50"/>
+    <w:lsdException w:name="List Table 6 Colorful Accent 5" w:uiPriority="51"/>
+    <w:lsdException w:name="List Table 7 Colorful Accent 5" w:uiPriority="52"/>
+    <w:lsdException w:name="List Table 1 Light Accent 6" w:uiPriority="46"/>
+    <w:lsdException w:name="List Table 2 Accent 6" w:uiPriority="47"/>
+    <w:lsdException w:name="List Table 3 Accent 6" w:uiPriority="48"/>
+    <w:lsdException w:name="List Table 4 Accent 6" w:uiPriority="49"/>
+    <w:lsdException w:name="List Table 5 Dark Accent 6" w:uiPriority="50"/>
+    <w:lsdException w:name="List Table 6 Colorful Accent 6" w:uiPriority="51"/>
+    <w:lsdException w:name="List Table 7 Colorful Accent 6" w:uiPriority="52"/>
+    <w:lsdException w:name="Mention" w:semiHidden="1" w:unhideWhenUsed="1"/>
+    <w:lsdException w:name="Smart Hyperlink" w:semiHidden="1" w:unhideWhenUsed="1"/>
+    <w:lsdException w:name="Hashtag" w:semiHidden="1" w:unhideWhenUsed="1"/>
+    <w:lsdException w:name="Unresolved Mention" w:semiHidden="1" w:unhideWhenUsed="1"/>
+    <w:lsdException w:name="Smart Link" w:semiHidden="1" w:unhideWhenUsed="1"/>
+    <w:lsdException w:name="Smart Link Error" w:semiHidden="1" w:unhideWhenUsed="1"/>
   </w:latentStyles>
   <w:style w:type="paragraph" w:default="1" w:styleId="Normal">
     <w:name w:val="Normal"/>
@@ -4130,7 +5081,6 @@
       <w:spacing w:after="0" w:line="240" w:lineRule="auto"/>
     </w:pPr>
     <w:tblPr>
-      <w:tblInd w:w="0" w:type="dxa"/>
       <w:tblBorders>
         <w:top w:val="single" w:sz="4" w:space="0" w:color="auto"/>
         <w:left w:val="single" w:sz="4" w:space="0" w:color="auto"/>
@@ -4139,350 +5089,6 @@
         <w:insideH w:val="single" w:sz="4" w:space="0" w:color="auto"/>
         <w:insideV w:val="single" w:sz="4" w:space="0" w:color="auto"/>
       </w:tblBorders>
-      <w:tblCellMar>
-        <w:top w:w="0" w:type="dxa"/>
-        <w:left w:w="108" w:type="dxa"/>
-        <w:bottom w:w="0" w:type="dxa"/>
-        <w:right w:w="108" w:type="dxa"/>
-      </w:tblCellMar>
-    </w:tblPr>
-  </w:style>
-  <w:style w:type="paragraph" w:styleId="Caption">
-    <w:name w:val="caption"/>
-    <w:basedOn w:val="Normal"/>
-    <w:next w:val="Normal"/>
-    <w:uiPriority w:val="35"/>
-    <w:unhideWhenUsed/>
-    <w:qFormat/>
-    <w:rsid w:val="004C47D8"/>
-    <w:pPr>
-      <w:spacing w:after="200" w:line="240" w:lineRule="auto"/>
-    </w:pPr>
-    <w:rPr>
-      <w:i/>
-      <w:iCs/>
-      <w:color w:val="44546A" w:themeColor="text2"/>
-      <w:sz w:val="18"/>
-      <w:szCs w:val="18"/>
-    </w:rPr>
-  </w:style>
-  <w:style w:type="paragraph" w:styleId="BalloonText">
-    <w:name w:val="Balloon Text"/>
-    <w:basedOn w:val="Normal"/>
-    <w:link w:val="BalloonTextChar"/>
-    <w:uiPriority w:val="99"/>
-    <w:semiHidden/>
-    <w:unhideWhenUsed/>
-    <w:rsid w:val="00D635BF"/>
-    <w:pPr>
-      <w:spacing w:after="0" w:line="240" w:lineRule="auto"/>
-    </w:pPr>
-    <w:rPr>
-      <w:rFonts w:ascii="Tahoma" w:hAnsi="Tahoma" w:cs="Tahoma"/>
-      <w:sz w:val="16"/>
-      <w:szCs w:val="16"/>
-    </w:rPr>
-  </w:style>
-  <w:style w:type="character" w:customStyle="1" w:styleId="BalloonTextChar">
-    <w:name w:val="Balloon Text Char"/>
-    <w:basedOn w:val="DefaultParagraphFont"/>
-    <w:link w:val="BalloonText"/>
-    <w:uiPriority w:val="99"/>
-    <w:semiHidden/>
-    <w:rsid w:val="00D635BF"/>
-    <w:rPr>
-      <w:rFonts w:ascii="Tahoma" w:eastAsia="Calibri" w:hAnsi="Tahoma" w:cs="Tahoma"/>
-      <w:sz w:val="16"/>
-      <w:szCs w:val="16"/>
-      <w:lang w:val="en-AU"/>
-    </w:rPr>
-  </w:style>
-</w:styles>
-</file>
-
-<file path=word/stylesWithEffects.xml><?xml version="1.0" encoding="utf-8"?>
-<w:styles xmlns:wpc="http://schemas.microsoft.com/office/word/2010/wordprocessingCanvas" xmlns:mc="http://schemas.openxmlformats.org/markup-compatibility/2006" xmlns:o="urn:schemas-microsoft-com:office:office" xmlns:r="http://schemas.openxmlformats.org/officeDocument/2006/relationships" xmlns:m="http://schemas.openxmlformats.org/officeDocument/2006/math" xmlns:v="urn:schemas-microsoft-com:vml" xmlns:wp14="http://schemas.microsoft.com/office/word/2010/wordprocessingDrawing" xmlns:wp="http://schemas.openxmlformats.org/drawingml/2006/wordprocessingDrawing" xmlns:w10="urn:schemas-microsoft-com:office:word" xmlns:w="http://schemas.openxmlformats.org/wordprocessingml/2006/main" xmlns:w14="http://schemas.microsoft.com/office/word/2010/wordml" xmlns:wpg="http://schemas.microsoft.com/office/word/2010/wordprocessingGroup" xmlns:wpi="http://schemas.microsoft.com/office/word/2010/wordprocessingInk" xmlns:wne="http://schemas.microsoft.com/office/word/2006/wordml" xmlns:wps="http://schemas.microsoft.com/office/word/2010/wordprocessingShape" mc:Ignorable="w14 wp14">
-  <w:docDefaults>
-    <w:rPrDefault>
-      <w:rPr>
-        <w:rFonts w:asciiTheme="minorHAnsi" w:eastAsiaTheme="minorHAnsi" w:hAnsiTheme="minorHAnsi" w:cstheme="minorBidi"/>
-        <w:sz w:val="22"/>
-        <w:szCs w:val="22"/>
-        <w:lang w:val="en-US" w:eastAsia="en-US" w:bidi="ar-SA"/>
-      </w:rPr>
-    </w:rPrDefault>
-    <w:pPrDefault>
-      <w:pPr>
-        <w:spacing w:after="160" w:line="259" w:lineRule="auto"/>
-      </w:pPr>
-    </w:pPrDefault>
-  </w:docDefaults>
-  <w:latentStyles w:defLockedState="0" w:defUIPriority="99" w:defSemiHidden="1" w:defUnhideWhenUsed="1" w:defQFormat="0" w:count="267">
-    <w:lsdException w:name="Normal" w:semiHidden="0" w:uiPriority="0" w:unhideWhenUsed="0" w:qFormat="1"/>
-    <w:lsdException w:name="heading 1" w:semiHidden="0" w:uiPriority="9" w:unhideWhenUsed="0" w:qFormat="1"/>
-    <w:lsdException w:name="heading 2" w:uiPriority="9" w:qFormat="1"/>
-    <w:lsdException w:name="heading 3" w:uiPriority="9" w:qFormat="1"/>
-    <w:lsdException w:name="heading 4" w:uiPriority="9" w:qFormat="1"/>
-    <w:lsdException w:name="heading 5" w:uiPriority="9" w:qFormat="1"/>
-    <w:lsdException w:name="heading 6" w:uiPriority="9" w:qFormat="1"/>
-    <w:lsdException w:name="heading 7" w:uiPriority="9" w:qFormat="1"/>
-    <w:lsdException w:name="heading 8" w:uiPriority="9" w:qFormat="1"/>
-    <w:lsdException w:name="heading 9" w:uiPriority="9" w:qFormat="1"/>
-    <w:lsdException w:name="toc 1" w:uiPriority="39"/>
-    <w:lsdException w:name="toc 2" w:uiPriority="39"/>
-    <w:lsdException w:name="toc 3" w:uiPriority="39"/>
-    <w:lsdException w:name="toc 4" w:uiPriority="39"/>
-    <w:lsdException w:name="toc 5" w:uiPriority="39"/>
-    <w:lsdException w:name="toc 6" w:uiPriority="39"/>
-    <w:lsdException w:name="toc 7" w:uiPriority="39"/>
-    <w:lsdException w:name="toc 8" w:uiPriority="39"/>
-    <w:lsdException w:name="toc 9" w:uiPriority="39"/>
-    <w:lsdException w:name="caption" w:uiPriority="35" w:qFormat="1"/>
-    <w:lsdException w:name="Title" w:semiHidden="0" w:uiPriority="10" w:unhideWhenUsed="0" w:qFormat="1"/>
-    <w:lsdException w:name="Default Paragraph Font" w:uiPriority="1"/>
-    <w:lsdException w:name="Subtitle" w:semiHidden="0" w:uiPriority="11" w:unhideWhenUsed="0" w:qFormat="1"/>
-    <w:lsdException w:name="Strong" w:semiHidden="0" w:uiPriority="22" w:unhideWhenUsed="0" w:qFormat="1"/>
-    <w:lsdException w:name="Emphasis" w:semiHidden="0" w:uiPriority="20" w:unhideWhenUsed="0" w:qFormat="1"/>
-    <w:lsdException w:name="Table Grid" w:uiPriority="39"/>
-    <w:lsdException w:name="Placeholder Text" w:unhideWhenUsed="0"/>
-    <w:lsdException w:name="No Spacing" w:semiHidden="0" w:uiPriority="1" w:unhideWhenUsed="0" w:qFormat="1"/>
-    <w:lsdException w:name="Light Shading" w:semiHidden="0" w:uiPriority="60" w:unhideWhenUsed="0"/>
-    <w:lsdException w:name="Light List" w:semiHidden="0" w:uiPriority="61" w:unhideWhenUsed="0"/>
-    <w:lsdException w:name="Light Grid" w:semiHidden="0" w:uiPriority="62" w:unhideWhenUsed="0"/>
-    <w:lsdException w:name="Medium Shading 1" w:semiHidden="0" w:uiPriority="63" w:unhideWhenUsed="0"/>
-    <w:lsdException w:name="Medium Shading 2" w:semiHidden="0" w:uiPriority="64" w:unhideWhenUsed="0"/>
-    <w:lsdException w:name="Medium List 1" w:semiHidden="0" w:uiPriority="65" w:unhideWhenUsed="0"/>
-    <w:lsdException w:name="Medium List 2" w:semiHidden="0" w:uiPriority="66" w:unhideWhenUsed="0"/>
-    <w:lsdException w:name="Medium Grid 1" w:semiHidden="0" w:uiPriority="67" w:unhideWhenUsed="0"/>
-    <w:lsdException w:name="Medium Grid 2" w:semiHidden="0" w:uiPriority="68" w:unhideWhenUsed="0"/>
-    <w:lsdException w:name="Medium Grid 3" w:semiHidden="0" w:uiPriority="69" w:unhideWhenUsed="0"/>
-    <w:lsdException w:name="Dark List" w:semiHidden="0" w:uiPriority="70" w:unhideWhenUsed="0"/>
-    <w:lsdException w:name="Colorful Shading" w:semiHidden="0" w:uiPriority="71" w:unhideWhenUsed="0"/>
-    <w:lsdException w:name="Colorful List" w:semiHidden="0" w:uiPriority="72" w:unhideWhenUsed="0"/>
-    <w:lsdException w:name="Colorful Grid" w:semiHidden="0" w:uiPriority="73" w:unhideWhenUsed="0"/>
-    <w:lsdException w:name="Light Shading Accent 1" w:semiHidden="0" w:uiPriority="60" w:unhideWhenUsed="0"/>
-    <w:lsdException w:name="Light List Accent 1" w:semiHidden="0" w:uiPriority="61" w:unhideWhenUsed="0"/>
-    <w:lsdException w:name="Light Grid Accent 1" w:semiHidden="0" w:uiPriority="62" w:unhideWhenUsed="0"/>
-    <w:lsdException w:name="Medium Shading 1 Accent 1" w:semiHidden="0" w:uiPriority="63" w:unhideWhenUsed="0"/>
-    <w:lsdException w:name="Medium Shading 2 Accent 1" w:semiHidden="0" w:uiPriority="64" w:unhideWhenUsed="0"/>
-    <w:lsdException w:name="Medium List 1 Accent 1" w:semiHidden="0" w:uiPriority="65" w:unhideWhenUsed="0"/>
-    <w:lsdException w:name="Revision" w:unhideWhenUsed="0"/>
-    <w:lsdException w:name="List Paragraph" w:semiHidden="0" w:uiPriority="34" w:unhideWhenUsed="0" w:qFormat="1"/>
-    <w:lsdException w:name="Quote" w:semiHidden="0" w:uiPriority="29" w:unhideWhenUsed="0" w:qFormat="1"/>
-    <w:lsdException w:name="Intense Quote" w:semiHidden="0" w:uiPriority="30" w:unhideWhenUsed="0" w:qFormat="1"/>
-    <w:lsdException w:name="Medium List 2 Accent 1" w:semiHidden="0" w:uiPriority="66" w:unhideWhenUsed="0"/>
-    <w:lsdException w:name="Medium Grid 1 Accent 1" w:semiHidden="0" w:uiPriority="67" w:unhideWhenUsed="0"/>
-    <w:lsdException w:name="Medium Grid 2 Accent 1" w:semiHidden="0" w:uiPriority="68" w:unhideWhenUsed="0"/>
-    <w:lsdException w:name="Medium Grid 3 Accent 1" w:semiHidden="0" w:uiPriority="69" w:unhideWhenUsed="0"/>
-    <w:lsdException w:name="Dark List Accent 1" w:semiHidden="0" w:uiPriority="70" w:unhideWhenUsed="0"/>
-    <w:lsdException w:name="Colorful Shading Accent 1" w:semiHidden="0" w:uiPriority="71" w:unhideWhenUsed="0"/>
-    <w:lsdException w:name="Colorful List Accent 1" w:semiHidden="0" w:uiPriority="72" w:unhideWhenUsed="0"/>
-    <w:lsdException w:name="Colorful Grid Accent 1" w:semiHidden="0" w:uiPriority="73" w:unhideWhenUsed="0"/>
-    <w:lsdException w:name="Light Shading Accent 2" w:semiHidden="0" w:uiPriority="60" w:unhideWhenUsed="0"/>
-    <w:lsdException w:name="Light List Accent 2" w:semiHidden="0" w:uiPriority="61" w:unhideWhenUsed="0"/>
-    <w:lsdException w:name="Light Grid Accent 2" w:semiHidden="0" w:uiPriority="62" w:unhideWhenUsed="0"/>
-    <w:lsdException w:name="Medium Shading 1 Accent 2" w:semiHidden="0" w:uiPriority="63" w:unhideWhenUsed="0"/>
-    <w:lsdException w:name="Medium Shading 2 Accent 2" w:semiHidden="0" w:uiPriority="64" w:unhideWhenUsed="0"/>
-    <w:lsdException w:name="Medium List 1 Accent 2" w:semiHidden="0" w:uiPriority="65" w:unhideWhenUsed="0"/>
-    <w:lsdException w:name="Medium List 2 Accent 2" w:semiHidden="0" w:uiPriority="66" w:unhideWhenUsed="0"/>
-    <w:lsdException w:name="Medium Grid 1 Accent 2" w:semiHidden="0" w:uiPriority="67" w:unhideWhenUsed="0"/>
-    <w:lsdException w:name="Medium Grid 2 Accent 2" w:semiHidden="0" w:uiPriority="68" w:unhideWhenUsed="0"/>
-    <w:lsdException w:name="Medium Grid 3 Accent 2" w:semiHidden="0" w:uiPriority="69" w:unhideWhenUsed="0"/>
-    <w:lsdException w:name="Dark List Accent 2" w:semiHidden="0" w:uiPriority="70" w:unhideWhenUsed="0"/>
-    <w:lsdException w:name="Colorful Shading Accent 2" w:semiHidden="0" w:uiPriority="71" w:unhideWhenUsed="0"/>
-    <w:lsdException w:name="Colorful List Accent 2" w:semiHidden="0" w:uiPriority="72" w:unhideWhenUsed="0"/>
-    <w:lsdException w:name="Colorful Grid Accent 2" w:semiHidden="0" w:uiPriority="73" w:unhideWhenUsed="0"/>
-    <w:lsdException w:name="Light Shading Accent 3" w:semiHidden="0" w:uiPriority="60" w:unhideWhenUsed="0"/>
-    <w:lsdException w:name="Light List Accent 3" w:semiHidden="0" w:uiPriority="61" w:unhideWhenUsed="0"/>
-    <w:lsdException w:name="Light Grid Accent 3" w:semiHidden="0" w:uiPriority="62" w:unhideWhenUsed="0"/>
-    <w:lsdException w:name="Medium Shading 1 Accent 3" w:semiHidden="0" w:uiPriority="63" w:unhideWhenUsed="0"/>
-    <w:lsdException w:name="Medium Shading 2 Accent 3" w:semiHidden="0" w:uiPriority="64" w:unhideWhenUsed="0"/>
-    <w:lsdException w:name="Medium List 1 Accent 3" w:semiHidden="0" w:uiPriority="65" w:unhideWhenUsed="0"/>
-    <w:lsdException w:name="Medium List 2 Accent 3" w:semiHidden="0" w:uiPriority="66" w:unhideWhenUsed="0"/>
-    <w:lsdException w:name="Medium Grid 1 Accent 3" w:semiHidden="0" w:uiPriority="67" w:unhideWhenUsed="0"/>
-    <w:lsdException w:name="Medium Grid 2 Accent 3" w:semiHidden="0" w:uiPriority="68" w:unhideWhenUsed="0"/>
-    <w:lsdException w:name="Medium Grid 3 Accent 3" w:semiHidden="0" w:uiPriority="69" w:unhideWhenUsed="0"/>
-    <w:lsdException w:name="Dark List Accent 3" w:semiHidden="0" w:uiPriority="70" w:unhideWhenUsed="0"/>
-    <w:lsdException w:name="Colorful Shading Accent 3" w:semiHidden="0" w:uiPriority="71" w:unhideWhenUsed="0"/>
-    <w:lsdException w:name="Colorful List Accent 3" w:semiHidden="0" w:uiPriority="72" w:unhideWhenUsed="0"/>
-    <w:lsdException w:name="Colorful Grid Accent 3" w:semiHidden="0" w:uiPriority="73" w:unhideWhenUsed="0"/>
-    <w:lsdException w:name="Light Shading Accent 4" w:semiHidden="0" w:uiPriority="60" w:unhideWhenUsed="0"/>
-    <w:lsdException w:name="Light List Accent 4" w:semiHidden="0" w:uiPriority="61" w:unhideWhenUsed="0"/>
-    <w:lsdException w:name="Light Grid Accent 4" w:semiHidden="0" w:uiPriority="62" w:unhideWhenUsed="0"/>
-    <w:lsdException w:name="Medium Shading 1 Accent 4" w:semiHidden="0" w:uiPriority="63" w:unhideWhenUsed="0"/>
-    <w:lsdException w:name="Medium Shading 2 Accent 4" w:semiHidden="0" w:uiPriority="64" w:unhideWhenUsed="0"/>
-    <w:lsdException w:name="Medium List 1 Accent 4" w:semiHidden="0" w:uiPriority="65" w:unhideWhenUsed="0"/>
-    <w:lsdException w:name="Medium List 2 Accent 4" w:semiHidden="0" w:uiPriority="66" w:unhideWhenUsed="0"/>
-    <w:lsdException w:name="Medium Grid 1 Accent 4" w:semiHidden="0" w:uiPriority="67" w:unhideWhenUsed="0"/>
-    <w:lsdException w:name="Medium Grid 2 Accent 4" w:semiHidden="0" w:uiPriority="68" w:unhideWhenUsed="0"/>
-    <w:lsdException w:name="Medium Grid 3 Accent 4" w:semiHidden="0" w:uiPriority="69" w:unhideWhenUsed="0"/>
-    <w:lsdException w:name="Dark List Accent 4" w:semiHidden="0" w:uiPriority="70" w:unhideWhenUsed="0"/>
-    <w:lsdException w:name="Colorful Shading Accent 4" w:semiHidden="0" w:uiPriority="71" w:unhideWhenUsed="0"/>
-    <w:lsdException w:name="Colorful List Accent 4" w:semiHidden="0" w:uiPriority="72" w:unhideWhenUsed="0"/>
-    <w:lsdException w:name="Colorful Grid Accent 4" w:semiHidden="0" w:uiPriority="73" w:unhideWhenUsed="0"/>
-    <w:lsdException w:name="Light Shading Accent 5" w:semiHidden="0" w:uiPriority="60" w:unhideWhenUsed="0"/>
-    <w:lsdException w:name="Light List Accent 5" w:semiHidden="0" w:uiPriority="61" w:unhideWhenUsed="0"/>
-    <w:lsdException w:name="Light Grid Accent 5" w:semiHidden="0" w:uiPriority="62" w:unhideWhenUsed="0"/>
-    <w:lsdException w:name="Medium Shading 1 Accent 5" w:semiHidden="0" w:uiPriority="63" w:unhideWhenUsed="0"/>
-    <w:lsdException w:name="Medium Shading 2 Accent 5" w:semiHidden="0" w:uiPriority="64" w:unhideWhenUsed="0"/>
-    <w:lsdException w:name="Medium List 1 Accent 5" w:semiHidden="0" w:uiPriority="65" w:unhideWhenUsed="0"/>
-    <w:lsdException w:name="Medium List 2 Accent 5" w:semiHidden="0" w:uiPriority="66" w:unhideWhenUsed="0"/>
-    <w:lsdException w:name="Medium Grid 1 Accent 5" w:semiHidden="0" w:uiPriority="67" w:unhideWhenUsed="0"/>
-    <w:lsdException w:name="Medium Grid 2 Accent 5" w:semiHidden="0" w:uiPriority="68" w:unhideWhenUsed="0"/>
-    <w:lsdException w:name="Medium Grid 3 Accent 5" w:semiHidden="0" w:uiPriority="69" w:unhideWhenUsed="0"/>
-    <w:lsdException w:name="Dark List Accent 5" w:semiHidden="0" w:uiPriority="70" w:unhideWhenUsed="0"/>
-    <w:lsdException w:name="Colorful Shading Accent 5" w:semiHidden="0" w:uiPriority="71" w:unhideWhenUsed="0"/>
-    <w:lsdException w:name="Colorful List Accent 5" w:semiHidden="0" w:uiPriority="72" w:unhideWhenUsed="0"/>
-    <w:lsdException w:name="Colorful Grid Accent 5" w:semiHidden="0" w:uiPriority="73" w:unhideWhenUsed="0"/>
-    <w:lsdException w:name="Light Shading Accent 6" w:semiHidden="0" w:uiPriority="60" w:unhideWhenUsed="0"/>
-    <w:lsdException w:name="Light List Accent 6" w:semiHidden="0" w:uiPriority="61" w:unhideWhenUsed="0"/>
-    <w:lsdException w:name="Light Grid Accent 6" w:semiHidden="0" w:uiPriority="62" w:unhideWhenUsed="0"/>
-    <w:lsdException w:name="Medium Shading 1 Accent 6" w:semiHidden="0" w:uiPriority="63" w:unhideWhenUsed="0"/>
-    <w:lsdException w:name="Medium Shading 2 Accent 6" w:semiHidden="0" w:uiPriority="64" w:unhideWhenUsed="0"/>
-    <w:lsdException w:name="Medium List 1 Accent 6" w:semiHidden="0" w:uiPriority="65" w:unhideWhenUsed="0"/>
-    <w:lsdException w:name="Medium List 2 Accent 6" w:semiHidden="0" w:uiPriority="66" w:unhideWhenUsed="0"/>
-    <w:lsdException w:name="Medium Grid 1 Accent 6" w:semiHidden="0" w:uiPriority="67" w:unhideWhenUsed="0"/>
-    <w:lsdException w:name="Medium Grid 2 Accent 6" w:semiHidden="0" w:uiPriority="68" w:unhideWhenUsed="0"/>
-    <w:lsdException w:name="Medium Grid 3 Accent 6" w:semiHidden="0" w:uiPriority="69" w:unhideWhenUsed="0"/>
-    <w:lsdException w:name="Dark List Accent 6" w:semiHidden="0" w:uiPriority="70" w:unhideWhenUsed="0"/>
-    <w:lsdException w:name="Colorful Shading Accent 6" w:semiHidden="0" w:uiPriority="71" w:unhideWhenUsed="0"/>
-    <w:lsdException w:name="Colorful List Accent 6" w:semiHidden="0" w:uiPriority="72" w:unhideWhenUsed="0"/>
-    <w:lsdException w:name="Colorful Grid Accent 6" w:semiHidden="0" w:uiPriority="73" w:unhideWhenUsed="0"/>
-    <w:lsdException w:name="Subtle Emphasis" w:semiHidden="0" w:uiPriority="19" w:unhideWhenUsed="0" w:qFormat="1"/>
-    <w:lsdException w:name="Intense Emphasis" w:semiHidden="0" w:uiPriority="21" w:unhideWhenUsed="0" w:qFormat="1"/>
-    <w:lsdException w:name="Subtle Reference" w:semiHidden="0" w:uiPriority="31" w:unhideWhenUsed="0" w:qFormat="1"/>
-    <w:lsdException w:name="Intense Reference" w:semiHidden="0" w:uiPriority="32" w:unhideWhenUsed="0" w:qFormat="1"/>
-    <w:lsdException w:name="Book Title" w:semiHidden="0" w:uiPriority="33" w:unhideWhenUsed="0" w:qFormat="1"/>
-    <w:lsdException w:name="Bibliography" w:uiPriority="37"/>
-    <w:lsdException w:name="TOC Heading" w:uiPriority="39" w:qFormat="1"/>
-  </w:latentStyles>
-  <w:style w:type="paragraph" w:default="1" w:styleId="Normal">
-    <w:name w:val="Normal"/>
-    <w:qFormat/>
-    <w:rsid w:val="00E21294"/>
-    <w:pPr>
-      <w:spacing w:line="252" w:lineRule="auto"/>
-    </w:pPr>
-    <w:rPr>
-      <w:rFonts w:ascii="Calibri" w:eastAsia="Calibri" w:hAnsi="Calibri" w:cs="Times New Roman"/>
-      <w:lang w:val="en-AU"/>
-    </w:rPr>
-  </w:style>
-  <w:style w:type="character" w:default="1" w:styleId="DefaultParagraphFont">
-    <w:name w:val="Default Paragraph Font"/>
-    <w:uiPriority w:val="1"/>
-    <w:semiHidden/>
-    <w:unhideWhenUsed/>
-  </w:style>
-  <w:style w:type="table" w:default="1" w:styleId="TableNormal">
-    <w:name w:val="Normal Table"/>
-    <w:uiPriority w:val="99"/>
-    <w:semiHidden/>
-    <w:unhideWhenUsed/>
-    <w:tblPr>
-      <w:tblInd w:w="0" w:type="dxa"/>
-      <w:tblCellMar>
-        <w:top w:w="0" w:type="dxa"/>
-        <w:left w:w="108" w:type="dxa"/>
-        <w:bottom w:w="0" w:type="dxa"/>
-        <w:right w:w="108" w:type="dxa"/>
-      </w:tblCellMar>
-    </w:tblPr>
-  </w:style>
-  <w:style w:type="numbering" w:default="1" w:styleId="NoList">
-    <w:name w:val="No List"/>
-    <w:uiPriority w:val="99"/>
-    <w:semiHidden/>
-    <w:unhideWhenUsed/>
-  </w:style>
-  <w:style w:type="paragraph" w:styleId="Header">
-    <w:name w:val="header"/>
-    <w:basedOn w:val="Normal"/>
-    <w:link w:val="HeaderChar"/>
-    <w:uiPriority w:val="99"/>
-    <w:unhideWhenUsed/>
-    <w:rsid w:val="0066077D"/>
-    <w:pPr>
-      <w:tabs>
-        <w:tab w:val="center" w:pos="4680"/>
-        <w:tab w:val="right" w:pos="9360"/>
-      </w:tabs>
-      <w:spacing w:after="0" w:line="240" w:lineRule="auto"/>
-    </w:pPr>
-  </w:style>
-  <w:style w:type="character" w:customStyle="1" w:styleId="HeaderChar">
-    <w:name w:val="Header Char"/>
-    <w:basedOn w:val="DefaultParagraphFont"/>
-    <w:link w:val="Header"/>
-    <w:uiPriority w:val="99"/>
-    <w:rsid w:val="0066077D"/>
-    <w:rPr>
-      <w:rFonts w:ascii="Calibri" w:eastAsia="Calibri" w:hAnsi="Calibri" w:cs="Times New Roman"/>
-      <w:lang w:val="en-AU"/>
-    </w:rPr>
-  </w:style>
-  <w:style w:type="paragraph" w:styleId="Footer">
-    <w:name w:val="footer"/>
-    <w:basedOn w:val="Normal"/>
-    <w:link w:val="FooterChar"/>
-    <w:uiPriority w:val="99"/>
-    <w:unhideWhenUsed/>
-    <w:rsid w:val="0066077D"/>
-    <w:pPr>
-      <w:tabs>
-        <w:tab w:val="center" w:pos="4680"/>
-        <w:tab w:val="right" w:pos="9360"/>
-      </w:tabs>
-      <w:spacing w:after="0" w:line="240" w:lineRule="auto"/>
-    </w:pPr>
-  </w:style>
-  <w:style w:type="character" w:customStyle="1" w:styleId="FooterChar">
-    <w:name w:val="Footer Char"/>
-    <w:basedOn w:val="DefaultParagraphFont"/>
-    <w:link w:val="Footer"/>
-    <w:uiPriority w:val="99"/>
-    <w:rsid w:val="0066077D"/>
-    <w:rPr>
-      <w:rFonts w:ascii="Calibri" w:eastAsia="Calibri" w:hAnsi="Calibri" w:cs="Times New Roman"/>
-      <w:lang w:val="en-AU"/>
-    </w:rPr>
-  </w:style>
-  <w:style w:type="paragraph" w:styleId="ListParagraph">
-    <w:name w:val="List Paragraph"/>
-    <w:basedOn w:val="Normal"/>
-    <w:uiPriority w:val="34"/>
-    <w:qFormat/>
-    <w:rsid w:val="007F1F4E"/>
-    <w:pPr>
-      <w:ind w:left="720"/>
-      <w:contextualSpacing/>
-    </w:pPr>
-  </w:style>
-  <w:style w:type="table" w:styleId="TableGrid">
-    <w:name w:val="Table Grid"/>
-    <w:basedOn w:val="TableNormal"/>
-    <w:uiPriority w:val="39"/>
-    <w:unhideWhenUsed/>
-    <w:rsid w:val="00EC4487"/>
-    <w:pPr>
-      <w:spacing w:after="0" w:line="240" w:lineRule="auto"/>
-    </w:pPr>
-    <w:tblPr>
-      <w:tblInd w:w="0" w:type="dxa"/>
-      <w:tblBorders>
-        <w:top w:val="single" w:sz="4" w:space="0" w:color="auto"/>
-        <w:left w:val="single" w:sz="4" w:space="0" w:color="auto"/>
-        <w:bottom w:val="single" w:sz="4" w:space="0" w:color="auto"/>
-        <w:right w:val="single" w:sz="4" w:space="0" w:color="auto"/>
-        <w:insideH w:val="single" w:sz="4" w:space="0" w:color="auto"/>
-        <w:insideV w:val="single" w:sz="4" w:space="0" w:color="auto"/>
-      </w:tblBorders>
-      <w:tblCellMar>
-        <w:top w:w="0" w:type="dxa"/>
-        <w:left w:w="108" w:type="dxa"/>
-        <w:bottom w:w="0" w:type="dxa"/>
-        <w:right w:w="108" w:type="dxa"/>
-      </w:tblCellMar>
     </w:tblPr>
   </w:style>
   <w:style w:type="paragraph" w:styleId="Caption">
@@ -4827,7 +5433,7 @@
   <a:extraClrSchemeLst/>
   <a:extLst>
     <a:ext uri="{05A4C25C-085E-4340-85A3-A5531E510DB2}">
-      <thm15:themeFamily xmlns="" xmlns:thm15="http://schemas.microsoft.com/office/thememl/2012/main" name="Office Theme" id="{62F939B6-93AF-4DB8-9C6B-D6C7DFDC589F}" vid="{4A3C46E8-61CC-4603-A589-7422A47A8E4A}"/>
+      <thm15:themeFamily xmlns:thm15="http://schemas.microsoft.com/office/thememl/2012/main" name="Office Theme" id="{62F939B6-93AF-4DB8-9C6B-D6C7DFDC589F}" vid="{4A3C46E8-61CC-4603-A589-7422A47A8E4A}"/>
     </a:ext>
   </a:extLst>
 </a:theme>

</xml_diff>

<commit_message>
Whoa Table of Contents
</commit_message>
<xml_diff>
--- a/Report/Report.docx
+++ b/Report/Report.docx
@@ -12,67 +12,28 @@
           <w:szCs w:val="28"/>
         </w:rPr>
       </w:pPr>
-      <w:r>
+    </w:p>
+    <w:p>
+      <w:pPr>
+        <w:jc w:val="center"/>
         <w:rPr>
           <w:rFonts w:ascii="Arial" w:hAnsi="Arial" w:cs="Arial"/>
           <w:b/>
           <w:sz w:val="28"/>
           <w:szCs w:val="28"/>
         </w:rPr>
-        <w:pict w14:anchorId="3EDC8263">
-          <v:shapetype id="_x0000_t75" coordsize="21600,21600" o:spt="75" o:preferrelative="t" path="m@4@5l@4@11@9@11@9@5xe" filled="f" stroked="f">
-            <v:stroke joinstyle="miter"/>
-            <v:formulas>
-              <v:f eqn="if lineDrawn pixelLineWidth 0"/>
-              <v:f eqn="sum @0 1 0"/>
-              <v:f eqn="sum 0 0 @1"/>
-              <v:f eqn="prod @2 1 2"/>
-              <v:f eqn="prod @3 21600 pixelWidth"/>
-              <v:f eqn="prod @3 21600 pixelHeight"/>
-              <v:f eqn="sum @0 0 1"/>
-              <v:f eqn="prod @6 1 2"/>
-              <v:f eqn="prod @7 21600 pixelWidth"/>
-              <v:f eqn="sum @8 21600 0"/>
-              <v:f eqn="prod @7 21600 pixelHeight"/>
-              <v:f eqn="sum @10 21600 0"/>
-            </v:formulas>
-            <v:path o:extrusionok="f" gradientshapeok="t" o:connecttype="rect"/>
-            <o:lock v:ext="edit" aspectratio="t"/>
-          </v:shapetype>
-          <v:shape id="_x0000_i1025" type="#_x0000_t75" style="width:467.25pt;height:78.75pt">
-            <v:imagedata r:id="rId7" o:title="ClientInteraction"/>
-          </v:shape>
-        </w:pict>
-      </w:r>
-      <w:r>
+      </w:pPr>
+    </w:p>
+    <w:p>
+      <w:pPr>
+        <w:jc w:val="center"/>
         <w:rPr>
           <w:rFonts w:ascii="Arial" w:hAnsi="Arial" w:cs="Arial"/>
           <w:b/>
           <w:sz w:val="28"/>
           <w:szCs w:val="28"/>
         </w:rPr>
-        <w:t>Technical Report – Group Project</w:t>
-      </w:r>
-    </w:p>
-    <w:p>
-      <w:pPr>
-        <w:jc w:val="center"/>
-        <w:rPr>
-          <w:rFonts w:ascii="Arial" w:hAnsi="Arial" w:cs="Arial"/>
-          <w:b/>
-          <w:sz w:val="24"/>
-          <w:szCs w:val="24"/>
-        </w:rPr>
-      </w:pPr>
-      <w:r>
-        <w:rPr>
-          <w:rFonts w:ascii="Arial" w:hAnsi="Arial" w:cs="Arial"/>
-          <w:b/>
-          <w:sz w:val="24"/>
-          <w:szCs w:val="24"/>
-        </w:rPr>
-        <w:t>COSC310 – Software Project Management</w:t>
-      </w:r>
+      </w:pPr>
     </w:p>
     <w:p>
       <w:pPr>
@@ -95,17 +56,35 @@
           <w:szCs w:val="28"/>
         </w:rPr>
       </w:pPr>
-    </w:p>
-    <w:p>
-      <w:pPr>
-        <w:jc w:val="center"/>
+      <w:r>
         <w:rPr>
           <w:rFonts w:ascii="Arial" w:hAnsi="Arial" w:cs="Arial"/>
           <w:b/>
           <w:sz w:val="28"/>
           <w:szCs w:val="28"/>
         </w:rPr>
-      </w:pPr>
+        <w:t>Technical Report – Group Project</w:t>
+      </w:r>
+    </w:p>
+    <w:p>
+      <w:pPr>
+        <w:jc w:val="center"/>
+        <w:rPr>
+          <w:rFonts w:ascii="Arial" w:hAnsi="Arial" w:cs="Arial"/>
+          <w:b/>
+          <w:sz w:val="24"/>
+          <w:szCs w:val="24"/>
+        </w:rPr>
+      </w:pPr>
+      <w:r>
+        <w:rPr>
+          <w:rFonts w:ascii="Arial" w:hAnsi="Arial" w:cs="Arial"/>
+          <w:b/>
+          <w:sz w:val="24"/>
+          <w:szCs w:val="24"/>
+        </w:rPr>
+        <w:t>COSC310 – Software Project Management</w:t>
+      </w:r>
     </w:p>
     <w:p>
       <w:pPr>
@@ -120,6 +99,7 @@
     </w:p>
     <w:p>
       <w:pPr>
+        <w:jc w:val="center"/>
         <w:rPr>
           <w:rFonts w:ascii="Arial" w:hAnsi="Arial" w:cs="Arial"/>
           <w:b/>
@@ -130,6 +110,7 @@
     </w:p>
     <w:p>
       <w:pPr>
+        <w:jc w:val="center"/>
         <w:rPr>
           <w:rFonts w:ascii="Arial" w:hAnsi="Arial" w:cs="Arial"/>
           <w:b/>
@@ -140,6 +121,7 @@
     </w:p>
     <w:p>
       <w:pPr>
+        <w:jc w:val="center"/>
         <w:rPr>
           <w:rFonts w:ascii="Arial" w:hAnsi="Arial" w:cs="Arial"/>
           <w:b/>
@@ -150,6 +132,36 @@
     </w:p>
     <w:p>
       <w:pPr>
+        <w:rPr>
+          <w:rFonts w:ascii="Arial" w:hAnsi="Arial" w:cs="Arial"/>
+          <w:b/>
+          <w:sz w:val="28"/>
+          <w:szCs w:val="28"/>
+        </w:rPr>
+      </w:pPr>
+    </w:p>
+    <w:p>
+      <w:pPr>
+        <w:rPr>
+          <w:rFonts w:ascii="Arial" w:hAnsi="Arial" w:cs="Arial"/>
+          <w:b/>
+          <w:sz w:val="28"/>
+          <w:szCs w:val="28"/>
+        </w:rPr>
+      </w:pPr>
+    </w:p>
+    <w:p>
+      <w:pPr>
+        <w:rPr>
+          <w:rFonts w:ascii="Arial" w:hAnsi="Arial" w:cs="Arial"/>
+          <w:b/>
+          <w:sz w:val="28"/>
+          <w:szCs w:val="28"/>
+        </w:rPr>
+      </w:pPr>
+    </w:p>
+    <w:p>
+      <w:pPr>
         <w:jc w:val="center"/>
         <w:rPr>
           <w:rFonts w:ascii="Arial" w:hAnsi="Arial" w:cs="Arial"/>
@@ -314,9 +326,1681 @@
         </w:rPr>
       </w:pPr>
     </w:p>
-    <w:p>
-      <w:pPr>
-        <w:jc w:val="center"/>
+    <w:sdt>
+      <w:sdtPr>
+        <w:id w:val="-1747945493"/>
+        <w:docPartObj>
+          <w:docPartGallery w:val="Table of Contents"/>
+          <w:docPartUnique/>
+        </w:docPartObj>
+      </w:sdtPr>
+      <w:sdtEndPr>
+        <w:rPr>
+          <w:rFonts w:ascii="Calibri" w:eastAsia="Calibri" w:hAnsi="Calibri" w:cs="Times New Roman"/>
+          <w:b/>
+          <w:bCs/>
+          <w:noProof/>
+          <w:color w:val="auto"/>
+          <w:sz w:val="22"/>
+          <w:szCs w:val="22"/>
+          <w:lang w:val="en-AU"/>
+        </w:rPr>
+      </w:sdtEndPr>
+      <w:sdtContent>
+        <w:p>
+          <w:pPr>
+            <w:pStyle w:val="TOCHeading"/>
+          </w:pPr>
+          <w:r>
+            <w:t>Contents</w:t>
+          </w:r>
+        </w:p>
+        <w:p>
+          <w:pPr>
+            <w:pStyle w:val="TOC1"/>
+            <w:tabs>
+              <w:tab w:val="right" w:leader="dot" w:pos="9350"/>
+            </w:tabs>
+            <w:rPr>
+              <w:rFonts w:asciiTheme="minorHAnsi" w:eastAsiaTheme="minorEastAsia" w:hAnsiTheme="minorHAnsi" w:cstheme="minorBidi"/>
+              <w:noProof/>
+              <w:lang w:eastAsia="en-AU"/>
+            </w:rPr>
+          </w:pPr>
+          <w:r>
+            <w:fldChar w:fldCharType="begin"/>
+          </w:r>
+          <w:r>
+            <w:instrText xml:space="preserve"> TOC \o "1-3" \h \z \u </w:instrText>
+          </w:r>
+          <w:r>
+            <w:fldChar w:fldCharType="separate"/>
+          </w:r>
+          <w:hyperlink w:anchor="_Toc40964864" w:history="1">
+            <w:r>
+              <w:rPr>
+                <w:rStyle w:val="Hyperlink"/>
+                <w:rFonts w:cs="Arial"/>
+                <w:noProof/>
+              </w:rPr>
+              <w:t>Introduction</w:t>
+            </w:r>
+            <w:r>
+              <w:rPr>
+                <w:noProof/>
+                <w:webHidden/>
+              </w:rPr>
+              <w:tab/>
+            </w:r>
+            <w:r>
+              <w:rPr>
+                <w:noProof/>
+                <w:webHidden/>
+              </w:rPr>
+              <w:fldChar w:fldCharType="begin"/>
+            </w:r>
+            <w:r>
+              <w:rPr>
+                <w:noProof/>
+                <w:webHidden/>
+              </w:rPr>
+              <w:instrText xml:space="preserve"> PAGEREF _Toc40964864 \h </w:instrText>
+            </w:r>
+            <w:r>
+              <w:rPr>
+                <w:noProof/>
+                <w:webHidden/>
+              </w:rPr>
+            </w:r>
+            <w:r>
+              <w:rPr>
+                <w:noProof/>
+                <w:webHidden/>
+              </w:rPr>
+              <w:fldChar w:fldCharType="separate"/>
+            </w:r>
+            <w:r>
+              <w:rPr>
+                <w:noProof/>
+                <w:webHidden/>
+              </w:rPr>
+              <w:t>3</w:t>
+            </w:r>
+            <w:r>
+              <w:rPr>
+                <w:noProof/>
+                <w:webHidden/>
+              </w:rPr>
+              <w:fldChar w:fldCharType="end"/>
+            </w:r>
+          </w:hyperlink>
+        </w:p>
+        <w:p>
+          <w:pPr>
+            <w:pStyle w:val="TOC2"/>
+            <w:tabs>
+              <w:tab w:val="right" w:leader="dot" w:pos="9350"/>
+            </w:tabs>
+            <w:rPr>
+              <w:rFonts w:asciiTheme="minorHAnsi" w:eastAsiaTheme="minorEastAsia" w:hAnsiTheme="minorHAnsi" w:cstheme="minorBidi"/>
+              <w:noProof/>
+              <w:lang w:eastAsia="en-AU"/>
+            </w:rPr>
+          </w:pPr>
+          <w:hyperlink w:anchor="_Toc40964865" w:history="1">
+            <w:r>
+              <w:rPr>
+                <w:rStyle w:val="Hyperlink"/>
+                <w:rFonts w:cs="Arial"/>
+                <w:noProof/>
+              </w:rPr>
+              <w:t>Project overview</w:t>
+            </w:r>
+            <w:r>
+              <w:rPr>
+                <w:noProof/>
+                <w:webHidden/>
+              </w:rPr>
+              <w:tab/>
+            </w:r>
+            <w:r>
+              <w:rPr>
+                <w:noProof/>
+                <w:webHidden/>
+              </w:rPr>
+              <w:fldChar w:fldCharType="begin"/>
+            </w:r>
+            <w:r>
+              <w:rPr>
+                <w:noProof/>
+                <w:webHidden/>
+              </w:rPr>
+              <w:instrText xml:space="preserve"> PAGEREF _Toc40964865 \h </w:instrText>
+            </w:r>
+            <w:r>
+              <w:rPr>
+                <w:noProof/>
+                <w:webHidden/>
+              </w:rPr>
+            </w:r>
+            <w:r>
+              <w:rPr>
+                <w:noProof/>
+                <w:webHidden/>
+              </w:rPr>
+              <w:fldChar w:fldCharType="separate"/>
+            </w:r>
+            <w:r>
+              <w:rPr>
+                <w:noProof/>
+                <w:webHidden/>
+              </w:rPr>
+              <w:t>3</w:t>
+            </w:r>
+            <w:r>
+              <w:rPr>
+                <w:noProof/>
+                <w:webHidden/>
+              </w:rPr>
+              <w:fldChar w:fldCharType="end"/>
+            </w:r>
+          </w:hyperlink>
+        </w:p>
+        <w:p>
+          <w:pPr>
+            <w:pStyle w:val="TOC2"/>
+            <w:tabs>
+              <w:tab w:val="right" w:leader="dot" w:pos="9350"/>
+            </w:tabs>
+            <w:rPr>
+              <w:rFonts w:asciiTheme="minorHAnsi" w:eastAsiaTheme="minorEastAsia" w:hAnsiTheme="minorHAnsi" w:cstheme="minorBidi"/>
+              <w:noProof/>
+              <w:lang w:eastAsia="en-AU"/>
+            </w:rPr>
+          </w:pPr>
+          <w:hyperlink w:anchor="_Toc40964866" w:history="1">
+            <w:r>
+              <w:rPr>
+                <w:rStyle w:val="Hyperlink"/>
+                <w:rFonts w:cs="Arial"/>
+                <w:noProof/>
+              </w:rPr>
+              <w:t>Goals of the project</w:t>
+            </w:r>
+            <w:r>
+              <w:rPr>
+                <w:noProof/>
+                <w:webHidden/>
+              </w:rPr>
+              <w:tab/>
+            </w:r>
+            <w:r>
+              <w:rPr>
+                <w:noProof/>
+                <w:webHidden/>
+              </w:rPr>
+              <w:fldChar w:fldCharType="begin"/>
+            </w:r>
+            <w:r>
+              <w:rPr>
+                <w:noProof/>
+                <w:webHidden/>
+              </w:rPr>
+              <w:instrText xml:space="preserve"> PAGEREF _Toc40964866 \h </w:instrText>
+            </w:r>
+            <w:r>
+              <w:rPr>
+                <w:noProof/>
+                <w:webHidden/>
+              </w:rPr>
+            </w:r>
+            <w:r>
+              <w:rPr>
+                <w:noProof/>
+                <w:webHidden/>
+              </w:rPr>
+              <w:fldChar w:fldCharType="separate"/>
+            </w:r>
+            <w:r>
+              <w:rPr>
+                <w:noProof/>
+                <w:webHidden/>
+              </w:rPr>
+              <w:t>3</w:t>
+            </w:r>
+            <w:r>
+              <w:rPr>
+                <w:noProof/>
+                <w:webHidden/>
+              </w:rPr>
+              <w:fldChar w:fldCharType="end"/>
+            </w:r>
+          </w:hyperlink>
+        </w:p>
+        <w:p>
+          <w:pPr>
+            <w:pStyle w:val="TOC2"/>
+            <w:tabs>
+              <w:tab w:val="right" w:leader="dot" w:pos="9350"/>
+            </w:tabs>
+            <w:rPr>
+              <w:rFonts w:asciiTheme="minorHAnsi" w:eastAsiaTheme="minorEastAsia" w:hAnsiTheme="minorHAnsi" w:cstheme="minorBidi"/>
+              <w:noProof/>
+              <w:lang w:eastAsia="en-AU"/>
+            </w:rPr>
+          </w:pPr>
+          <w:hyperlink w:anchor="_Toc40964867" w:history="1">
+            <w:r>
+              <w:rPr>
+                <w:rStyle w:val="Hyperlink"/>
+                <w:rFonts w:cs="Arial"/>
+                <w:noProof/>
+              </w:rPr>
+              <w:t>Project scope</w:t>
+            </w:r>
+            <w:r>
+              <w:rPr>
+                <w:noProof/>
+                <w:webHidden/>
+              </w:rPr>
+              <w:tab/>
+            </w:r>
+            <w:r>
+              <w:rPr>
+                <w:noProof/>
+                <w:webHidden/>
+              </w:rPr>
+              <w:fldChar w:fldCharType="begin"/>
+            </w:r>
+            <w:r>
+              <w:rPr>
+                <w:noProof/>
+                <w:webHidden/>
+              </w:rPr>
+              <w:instrText xml:space="preserve"> PAGEREF _Toc40964867 \h </w:instrText>
+            </w:r>
+            <w:r>
+              <w:rPr>
+                <w:noProof/>
+                <w:webHidden/>
+              </w:rPr>
+            </w:r>
+            <w:r>
+              <w:rPr>
+                <w:noProof/>
+                <w:webHidden/>
+              </w:rPr>
+              <w:fldChar w:fldCharType="separate"/>
+            </w:r>
+            <w:r>
+              <w:rPr>
+                <w:noProof/>
+                <w:webHidden/>
+              </w:rPr>
+              <w:t>3</w:t>
+            </w:r>
+            <w:r>
+              <w:rPr>
+                <w:noProof/>
+                <w:webHidden/>
+              </w:rPr>
+              <w:fldChar w:fldCharType="end"/>
+            </w:r>
+          </w:hyperlink>
+        </w:p>
+        <w:p>
+          <w:pPr>
+            <w:pStyle w:val="TOC2"/>
+            <w:tabs>
+              <w:tab w:val="right" w:leader="dot" w:pos="9350"/>
+            </w:tabs>
+            <w:rPr>
+              <w:rFonts w:asciiTheme="minorHAnsi" w:eastAsiaTheme="minorEastAsia" w:hAnsiTheme="minorHAnsi" w:cstheme="minorBidi"/>
+              <w:noProof/>
+              <w:lang w:eastAsia="en-AU"/>
+            </w:rPr>
+          </w:pPr>
+          <w:hyperlink w:anchor="_Toc40964868" w:history="1">
+            <w:r>
+              <w:rPr>
+                <w:rStyle w:val="Hyperlink"/>
+                <w:rFonts w:cs="Arial"/>
+                <w:noProof/>
+              </w:rPr>
+              <w:t>Assumptions</w:t>
+            </w:r>
+            <w:r>
+              <w:rPr>
+                <w:noProof/>
+                <w:webHidden/>
+              </w:rPr>
+              <w:tab/>
+            </w:r>
+            <w:r>
+              <w:rPr>
+                <w:noProof/>
+                <w:webHidden/>
+              </w:rPr>
+              <w:fldChar w:fldCharType="begin"/>
+            </w:r>
+            <w:r>
+              <w:rPr>
+                <w:noProof/>
+                <w:webHidden/>
+              </w:rPr>
+              <w:instrText xml:space="preserve"> PAGEREF _Toc40964868 \h </w:instrText>
+            </w:r>
+            <w:r>
+              <w:rPr>
+                <w:noProof/>
+                <w:webHidden/>
+              </w:rPr>
+            </w:r>
+            <w:r>
+              <w:rPr>
+                <w:noProof/>
+                <w:webHidden/>
+              </w:rPr>
+              <w:fldChar w:fldCharType="separate"/>
+            </w:r>
+            <w:r>
+              <w:rPr>
+                <w:noProof/>
+                <w:webHidden/>
+              </w:rPr>
+              <w:t>4</w:t>
+            </w:r>
+            <w:r>
+              <w:rPr>
+                <w:noProof/>
+                <w:webHidden/>
+              </w:rPr>
+              <w:fldChar w:fldCharType="end"/>
+            </w:r>
+          </w:hyperlink>
+        </w:p>
+        <w:p>
+          <w:pPr>
+            <w:pStyle w:val="TOC2"/>
+            <w:tabs>
+              <w:tab w:val="right" w:leader="dot" w:pos="9350"/>
+            </w:tabs>
+            <w:rPr>
+              <w:rFonts w:asciiTheme="minorHAnsi" w:eastAsiaTheme="minorEastAsia" w:hAnsiTheme="minorHAnsi" w:cstheme="minorBidi"/>
+              <w:noProof/>
+              <w:lang w:eastAsia="en-AU"/>
+            </w:rPr>
+          </w:pPr>
+          <w:hyperlink w:anchor="_Toc40964869" w:history="1">
+            <w:r>
+              <w:rPr>
+                <w:rStyle w:val="Hyperlink"/>
+                <w:rFonts w:cs="Arial"/>
+                <w:noProof/>
+              </w:rPr>
+              <w:t>Constraints</w:t>
+            </w:r>
+            <w:r>
+              <w:rPr>
+                <w:noProof/>
+                <w:webHidden/>
+              </w:rPr>
+              <w:tab/>
+            </w:r>
+            <w:r>
+              <w:rPr>
+                <w:noProof/>
+                <w:webHidden/>
+              </w:rPr>
+              <w:fldChar w:fldCharType="begin"/>
+            </w:r>
+            <w:r>
+              <w:rPr>
+                <w:noProof/>
+                <w:webHidden/>
+              </w:rPr>
+              <w:instrText xml:space="preserve"> PAGEREF _Toc40964869 \h </w:instrText>
+            </w:r>
+            <w:r>
+              <w:rPr>
+                <w:noProof/>
+                <w:webHidden/>
+              </w:rPr>
+            </w:r>
+            <w:r>
+              <w:rPr>
+                <w:noProof/>
+                <w:webHidden/>
+              </w:rPr>
+              <w:fldChar w:fldCharType="separate"/>
+            </w:r>
+            <w:r>
+              <w:rPr>
+                <w:noProof/>
+                <w:webHidden/>
+              </w:rPr>
+              <w:t>4</w:t>
+            </w:r>
+            <w:r>
+              <w:rPr>
+                <w:noProof/>
+                <w:webHidden/>
+              </w:rPr>
+              <w:fldChar w:fldCharType="end"/>
+            </w:r>
+          </w:hyperlink>
+        </w:p>
+        <w:p>
+          <w:pPr>
+            <w:pStyle w:val="TOC2"/>
+            <w:tabs>
+              <w:tab w:val="right" w:leader="dot" w:pos="9350"/>
+            </w:tabs>
+            <w:rPr>
+              <w:rFonts w:asciiTheme="minorHAnsi" w:eastAsiaTheme="minorEastAsia" w:hAnsiTheme="minorHAnsi" w:cstheme="minorBidi"/>
+              <w:noProof/>
+              <w:lang w:eastAsia="en-AU"/>
+            </w:rPr>
+          </w:pPr>
+          <w:hyperlink w:anchor="_Toc40964870" w:history="1">
+            <w:r>
+              <w:rPr>
+                <w:rStyle w:val="Hyperlink"/>
+                <w:rFonts w:cs="Arial"/>
+                <w:noProof/>
+              </w:rPr>
+              <w:t>Key Milestones</w:t>
+            </w:r>
+            <w:r>
+              <w:rPr>
+                <w:noProof/>
+                <w:webHidden/>
+              </w:rPr>
+              <w:tab/>
+            </w:r>
+            <w:r>
+              <w:rPr>
+                <w:noProof/>
+                <w:webHidden/>
+              </w:rPr>
+              <w:fldChar w:fldCharType="begin"/>
+            </w:r>
+            <w:r>
+              <w:rPr>
+                <w:noProof/>
+                <w:webHidden/>
+              </w:rPr>
+              <w:instrText xml:space="preserve"> PAGEREF _Toc40964870 \h </w:instrText>
+            </w:r>
+            <w:r>
+              <w:rPr>
+                <w:noProof/>
+                <w:webHidden/>
+              </w:rPr>
+            </w:r>
+            <w:r>
+              <w:rPr>
+                <w:noProof/>
+                <w:webHidden/>
+              </w:rPr>
+              <w:fldChar w:fldCharType="separate"/>
+            </w:r>
+            <w:r>
+              <w:rPr>
+                <w:noProof/>
+                <w:webHidden/>
+              </w:rPr>
+              <w:t>5</w:t>
+            </w:r>
+            <w:r>
+              <w:rPr>
+                <w:noProof/>
+                <w:webHidden/>
+              </w:rPr>
+              <w:fldChar w:fldCharType="end"/>
+            </w:r>
+          </w:hyperlink>
+        </w:p>
+        <w:p>
+          <w:pPr>
+            <w:pStyle w:val="TOC2"/>
+            <w:tabs>
+              <w:tab w:val="right" w:leader="dot" w:pos="9350"/>
+            </w:tabs>
+            <w:rPr>
+              <w:rFonts w:asciiTheme="minorHAnsi" w:eastAsiaTheme="minorEastAsia" w:hAnsiTheme="minorHAnsi" w:cstheme="minorBidi"/>
+              <w:noProof/>
+              <w:lang w:eastAsia="en-AU"/>
+            </w:rPr>
+          </w:pPr>
+          <w:hyperlink w:anchor="_Toc40964871" w:history="1">
+            <w:r>
+              <w:rPr>
+                <w:rStyle w:val="Hyperlink"/>
+                <w:rFonts w:cs="Arial"/>
+                <w:noProof/>
+              </w:rPr>
+              <w:t>Identification of Stakeholders</w:t>
+            </w:r>
+            <w:r>
+              <w:rPr>
+                <w:noProof/>
+                <w:webHidden/>
+              </w:rPr>
+              <w:tab/>
+            </w:r>
+            <w:r>
+              <w:rPr>
+                <w:noProof/>
+                <w:webHidden/>
+              </w:rPr>
+              <w:fldChar w:fldCharType="begin"/>
+            </w:r>
+            <w:r>
+              <w:rPr>
+                <w:noProof/>
+                <w:webHidden/>
+              </w:rPr>
+              <w:instrText xml:space="preserve"> PAGEREF _Toc40964871 \h </w:instrText>
+            </w:r>
+            <w:r>
+              <w:rPr>
+                <w:noProof/>
+                <w:webHidden/>
+              </w:rPr>
+            </w:r>
+            <w:r>
+              <w:rPr>
+                <w:noProof/>
+                <w:webHidden/>
+              </w:rPr>
+              <w:fldChar w:fldCharType="separate"/>
+            </w:r>
+            <w:r>
+              <w:rPr>
+                <w:noProof/>
+                <w:webHidden/>
+              </w:rPr>
+              <w:t>5</w:t>
+            </w:r>
+            <w:r>
+              <w:rPr>
+                <w:noProof/>
+                <w:webHidden/>
+              </w:rPr>
+              <w:fldChar w:fldCharType="end"/>
+            </w:r>
+          </w:hyperlink>
+        </w:p>
+        <w:p>
+          <w:pPr>
+            <w:pStyle w:val="TOC1"/>
+            <w:tabs>
+              <w:tab w:val="right" w:leader="dot" w:pos="9350"/>
+            </w:tabs>
+            <w:rPr>
+              <w:rFonts w:asciiTheme="minorHAnsi" w:eastAsiaTheme="minorEastAsia" w:hAnsiTheme="minorHAnsi" w:cstheme="minorBidi"/>
+              <w:noProof/>
+              <w:lang w:eastAsia="en-AU"/>
+            </w:rPr>
+          </w:pPr>
+          <w:hyperlink w:anchor="_Toc40964872" w:history="1">
+            <w:r>
+              <w:rPr>
+                <w:rStyle w:val="Hyperlink"/>
+                <w:rFonts w:cs="Arial"/>
+                <w:noProof/>
+              </w:rPr>
+              <w:t>Technical Solution</w:t>
+            </w:r>
+            <w:r>
+              <w:rPr>
+                <w:noProof/>
+                <w:webHidden/>
+              </w:rPr>
+              <w:tab/>
+            </w:r>
+            <w:r>
+              <w:rPr>
+                <w:noProof/>
+                <w:webHidden/>
+              </w:rPr>
+              <w:fldChar w:fldCharType="begin"/>
+            </w:r>
+            <w:r>
+              <w:rPr>
+                <w:noProof/>
+                <w:webHidden/>
+              </w:rPr>
+              <w:instrText xml:space="preserve"> PAGEREF _Toc40964872 \h </w:instrText>
+            </w:r>
+            <w:r>
+              <w:rPr>
+                <w:noProof/>
+                <w:webHidden/>
+              </w:rPr>
+            </w:r>
+            <w:r>
+              <w:rPr>
+                <w:noProof/>
+                <w:webHidden/>
+              </w:rPr>
+              <w:fldChar w:fldCharType="separate"/>
+            </w:r>
+            <w:r>
+              <w:rPr>
+                <w:noProof/>
+                <w:webHidden/>
+              </w:rPr>
+              <w:t>6</w:t>
+            </w:r>
+            <w:r>
+              <w:rPr>
+                <w:noProof/>
+                <w:webHidden/>
+              </w:rPr>
+              <w:fldChar w:fldCharType="end"/>
+            </w:r>
+          </w:hyperlink>
+        </w:p>
+        <w:p>
+          <w:pPr>
+            <w:pStyle w:val="TOC2"/>
+            <w:tabs>
+              <w:tab w:val="right" w:leader="dot" w:pos="9350"/>
+            </w:tabs>
+            <w:rPr>
+              <w:rFonts w:asciiTheme="minorHAnsi" w:eastAsiaTheme="minorEastAsia" w:hAnsiTheme="minorHAnsi" w:cstheme="minorBidi"/>
+              <w:noProof/>
+              <w:lang w:eastAsia="en-AU"/>
+            </w:rPr>
+          </w:pPr>
+          <w:hyperlink w:anchor="_Toc40964873" w:history="1">
+            <w:r>
+              <w:rPr>
+                <w:rStyle w:val="Hyperlink"/>
+                <w:rFonts w:cs="Arial"/>
+                <w:noProof/>
+              </w:rPr>
+              <w:t>Overview of Solution</w:t>
+            </w:r>
+            <w:r>
+              <w:rPr>
+                <w:noProof/>
+                <w:webHidden/>
+              </w:rPr>
+              <w:tab/>
+            </w:r>
+            <w:r>
+              <w:rPr>
+                <w:noProof/>
+                <w:webHidden/>
+              </w:rPr>
+              <w:fldChar w:fldCharType="begin"/>
+            </w:r>
+            <w:r>
+              <w:rPr>
+                <w:noProof/>
+                <w:webHidden/>
+              </w:rPr>
+              <w:instrText xml:space="preserve"> PAGEREF _Toc40964873 \h </w:instrText>
+            </w:r>
+            <w:r>
+              <w:rPr>
+                <w:noProof/>
+                <w:webHidden/>
+              </w:rPr>
+            </w:r>
+            <w:r>
+              <w:rPr>
+                <w:noProof/>
+                <w:webHidden/>
+              </w:rPr>
+              <w:fldChar w:fldCharType="separate"/>
+            </w:r>
+            <w:r>
+              <w:rPr>
+                <w:noProof/>
+                <w:webHidden/>
+              </w:rPr>
+              <w:t>6</w:t>
+            </w:r>
+            <w:r>
+              <w:rPr>
+                <w:noProof/>
+                <w:webHidden/>
+              </w:rPr>
+              <w:fldChar w:fldCharType="end"/>
+            </w:r>
+          </w:hyperlink>
+        </w:p>
+        <w:p>
+          <w:pPr>
+            <w:pStyle w:val="TOC2"/>
+            <w:tabs>
+              <w:tab w:val="right" w:leader="dot" w:pos="9350"/>
+            </w:tabs>
+            <w:rPr>
+              <w:rFonts w:asciiTheme="minorHAnsi" w:eastAsiaTheme="minorEastAsia" w:hAnsiTheme="minorHAnsi" w:cstheme="minorBidi"/>
+              <w:noProof/>
+              <w:lang w:eastAsia="en-AU"/>
+            </w:rPr>
+          </w:pPr>
+          <w:hyperlink w:anchor="_Toc40964874" w:history="1">
+            <w:r>
+              <w:rPr>
+                <w:rStyle w:val="Hyperlink"/>
+                <w:rFonts w:cs="Arial"/>
+                <w:noProof/>
+              </w:rPr>
+              <w:t>Major Components</w:t>
+            </w:r>
+            <w:r>
+              <w:rPr>
+                <w:noProof/>
+                <w:webHidden/>
+              </w:rPr>
+              <w:tab/>
+            </w:r>
+            <w:r>
+              <w:rPr>
+                <w:noProof/>
+                <w:webHidden/>
+              </w:rPr>
+              <w:fldChar w:fldCharType="begin"/>
+            </w:r>
+            <w:r>
+              <w:rPr>
+                <w:noProof/>
+                <w:webHidden/>
+              </w:rPr>
+              <w:instrText xml:space="preserve"> PAGEREF _Toc40964874 \h </w:instrText>
+            </w:r>
+            <w:r>
+              <w:rPr>
+                <w:noProof/>
+                <w:webHidden/>
+              </w:rPr>
+            </w:r>
+            <w:r>
+              <w:rPr>
+                <w:noProof/>
+                <w:webHidden/>
+              </w:rPr>
+              <w:fldChar w:fldCharType="separate"/>
+            </w:r>
+            <w:r>
+              <w:rPr>
+                <w:noProof/>
+                <w:webHidden/>
+              </w:rPr>
+              <w:t>6</w:t>
+            </w:r>
+            <w:r>
+              <w:rPr>
+                <w:noProof/>
+                <w:webHidden/>
+              </w:rPr>
+              <w:fldChar w:fldCharType="end"/>
+            </w:r>
+          </w:hyperlink>
+        </w:p>
+        <w:p>
+          <w:pPr>
+            <w:pStyle w:val="TOC2"/>
+            <w:tabs>
+              <w:tab w:val="right" w:leader="dot" w:pos="9350"/>
+            </w:tabs>
+            <w:rPr>
+              <w:rFonts w:asciiTheme="minorHAnsi" w:eastAsiaTheme="minorEastAsia" w:hAnsiTheme="minorHAnsi" w:cstheme="minorBidi"/>
+              <w:noProof/>
+              <w:lang w:eastAsia="en-AU"/>
+            </w:rPr>
+          </w:pPr>
+          <w:hyperlink w:anchor="_Toc40964875" w:history="1">
+            <w:r>
+              <w:rPr>
+                <w:rStyle w:val="Hyperlink"/>
+                <w:rFonts w:cs="Arial"/>
+                <w:noProof/>
+              </w:rPr>
+              <w:t>Justification of Technical Solution</w:t>
+            </w:r>
+            <w:r>
+              <w:rPr>
+                <w:noProof/>
+                <w:webHidden/>
+              </w:rPr>
+              <w:tab/>
+            </w:r>
+            <w:r>
+              <w:rPr>
+                <w:noProof/>
+                <w:webHidden/>
+              </w:rPr>
+              <w:fldChar w:fldCharType="begin"/>
+            </w:r>
+            <w:r>
+              <w:rPr>
+                <w:noProof/>
+                <w:webHidden/>
+              </w:rPr>
+              <w:instrText xml:space="preserve"> PAGEREF _Toc40964875 \h </w:instrText>
+            </w:r>
+            <w:r>
+              <w:rPr>
+                <w:noProof/>
+                <w:webHidden/>
+              </w:rPr>
+            </w:r>
+            <w:r>
+              <w:rPr>
+                <w:noProof/>
+                <w:webHidden/>
+              </w:rPr>
+              <w:fldChar w:fldCharType="separate"/>
+            </w:r>
+            <w:r>
+              <w:rPr>
+                <w:noProof/>
+                <w:webHidden/>
+              </w:rPr>
+              <w:t>8</w:t>
+            </w:r>
+            <w:r>
+              <w:rPr>
+                <w:noProof/>
+                <w:webHidden/>
+              </w:rPr>
+              <w:fldChar w:fldCharType="end"/>
+            </w:r>
+          </w:hyperlink>
+        </w:p>
+        <w:p>
+          <w:pPr>
+            <w:pStyle w:val="TOC1"/>
+            <w:tabs>
+              <w:tab w:val="right" w:leader="dot" w:pos="9350"/>
+            </w:tabs>
+            <w:rPr>
+              <w:rFonts w:asciiTheme="minorHAnsi" w:eastAsiaTheme="minorEastAsia" w:hAnsiTheme="minorHAnsi" w:cstheme="minorBidi"/>
+              <w:noProof/>
+              <w:lang w:eastAsia="en-AU"/>
+            </w:rPr>
+          </w:pPr>
+          <w:hyperlink w:anchor="_Toc40964876" w:history="1">
+            <w:r>
+              <w:rPr>
+                <w:rStyle w:val="Hyperlink"/>
+                <w:noProof/>
+              </w:rPr>
+              <w:t>Development and Project Management Plan</w:t>
+            </w:r>
+            <w:r>
+              <w:rPr>
+                <w:noProof/>
+                <w:webHidden/>
+              </w:rPr>
+              <w:tab/>
+            </w:r>
+            <w:r>
+              <w:rPr>
+                <w:noProof/>
+                <w:webHidden/>
+              </w:rPr>
+              <w:fldChar w:fldCharType="begin"/>
+            </w:r>
+            <w:r>
+              <w:rPr>
+                <w:noProof/>
+                <w:webHidden/>
+              </w:rPr>
+              <w:instrText xml:space="preserve"> PAGEREF _Toc40964876 \h </w:instrText>
+            </w:r>
+            <w:r>
+              <w:rPr>
+                <w:noProof/>
+                <w:webHidden/>
+              </w:rPr>
+            </w:r>
+            <w:r>
+              <w:rPr>
+                <w:noProof/>
+                <w:webHidden/>
+              </w:rPr>
+              <w:fldChar w:fldCharType="separate"/>
+            </w:r>
+            <w:r>
+              <w:rPr>
+                <w:noProof/>
+                <w:webHidden/>
+              </w:rPr>
+              <w:t>9</w:t>
+            </w:r>
+            <w:r>
+              <w:rPr>
+                <w:noProof/>
+                <w:webHidden/>
+              </w:rPr>
+              <w:fldChar w:fldCharType="end"/>
+            </w:r>
+          </w:hyperlink>
+        </w:p>
+        <w:p>
+          <w:pPr>
+            <w:pStyle w:val="TOC2"/>
+            <w:tabs>
+              <w:tab w:val="right" w:leader="dot" w:pos="9350"/>
+            </w:tabs>
+            <w:rPr>
+              <w:rFonts w:asciiTheme="minorHAnsi" w:eastAsiaTheme="minorEastAsia" w:hAnsiTheme="minorHAnsi" w:cstheme="minorBidi"/>
+              <w:noProof/>
+              <w:lang w:eastAsia="en-AU"/>
+            </w:rPr>
+          </w:pPr>
+          <w:hyperlink w:anchor="_Toc40964877" w:history="1">
+            <w:r>
+              <w:rPr>
+                <w:rStyle w:val="Hyperlink"/>
+                <w:noProof/>
+              </w:rPr>
+              <w:t>Project Methodology</w:t>
+            </w:r>
+            <w:r>
+              <w:rPr>
+                <w:noProof/>
+                <w:webHidden/>
+              </w:rPr>
+              <w:tab/>
+            </w:r>
+            <w:r>
+              <w:rPr>
+                <w:noProof/>
+                <w:webHidden/>
+              </w:rPr>
+              <w:fldChar w:fldCharType="begin"/>
+            </w:r>
+            <w:r>
+              <w:rPr>
+                <w:noProof/>
+                <w:webHidden/>
+              </w:rPr>
+              <w:instrText xml:space="preserve"> PAGEREF _Toc40964877 \h </w:instrText>
+            </w:r>
+            <w:r>
+              <w:rPr>
+                <w:noProof/>
+                <w:webHidden/>
+              </w:rPr>
+            </w:r>
+            <w:r>
+              <w:rPr>
+                <w:noProof/>
+                <w:webHidden/>
+              </w:rPr>
+              <w:fldChar w:fldCharType="separate"/>
+            </w:r>
+            <w:r>
+              <w:rPr>
+                <w:noProof/>
+                <w:webHidden/>
+              </w:rPr>
+              <w:t>9</w:t>
+            </w:r>
+            <w:r>
+              <w:rPr>
+                <w:noProof/>
+                <w:webHidden/>
+              </w:rPr>
+              <w:fldChar w:fldCharType="end"/>
+            </w:r>
+          </w:hyperlink>
+        </w:p>
+        <w:p>
+          <w:pPr>
+            <w:pStyle w:val="TOC2"/>
+            <w:tabs>
+              <w:tab w:val="right" w:leader="dot" w:pos="9350"/>
+            </w:tabs>
+            <w:rPr>
+              <w:rFonts w:asciiTheme="minorHAnsi" w:eastAsiaTheme="minorEastAsia" w:hAnsiTheme="minorHAnsi" w:cstheme="minorBidi"/>
+              <w:noProof/>
+              <w:lang w:eastAsia="en-AU"/>
+            </w:rPr>
+          </w:pPr>
+          <w:hyperlink w:anchor="_Toc40964878" w:history="1">
+            <w:r>
+              <w:rPr>
+                <w:rStyle w:val="Hyperlink"/>
+                <w:noProof/>
+              </w:rPr>
+              <w:t>Required Resources</w:t>
+            </w:r>
+            <w:r>
+              <w:rPr>
+                <w:noProof/>
+                <w:webHidden/>
+              </w:rPr>
+              <w:tab/>
+            </w:r>
+            <w:r>
+              <w:rPr>
+                <w:noProof/>
+                <w:webHidden/>
+              </w:rPr>
+              <w:fldChar w:fldCharType="begin"/>
+            </w:r>
+            <w:r>
+              <w:rPr>
+                <w:noProof/>
+                <w:webHidden/>
+              </w:rPr>
+              <w:instrText xml:space="preserve"> PAGEREF _Toc40964878 \h </w:instrText>
+            </w:r>
+            <w:r>
+              <w:rPr>
+                <w:noProof/>
+                <w:webHidden/>
+              </w:rPr>
+            </w:r>
+            <w:r>
+              <w:rPr>
+                <w:noProof/>
+                <w:webHidden/>
+              </w:rPr>
+              <w:fldChar w:fldCharType="separate"/>
+            </w:r>
+            <w:r>
+              <w:rPr>
+                <w:noProof/>
+                <w:webHidden/>
+              </w:rPr>
+              <w:t>9</w:t>
+            </w:r>
+            <w:r>
+              <w:rPr>
+                <w:noProof/>
+                <w:webHidden/>
+              </w:rPr>
+              <w:fldChar w:fldCharType="end"/>
+            </w:r>
+          </w:hyperlink>
+        </w:p>
+        <w:p>
+          <w:pPr>
+            <w:pStyle w:val="TOC2"/>
+            <w:tabs>
+              <w:tab w:val="right" w:leader="dot" w:pos="9350"/>
+            </w:tabs>
+            <w:rPr>
+              <w:rFonts w:asciiTheme="minorHAnsi" w:eastAsiaTheme="minorEastAsia" w:hAnsiTheme="minorHAnsi" w:cstheme="minorBidi"/>
+              <w:noProof/>
+              <w:lang w:eastAsia="en-AU"/>
+            </w:rPr>
+          </w:pPr>
+          <w:hyperlink w:anchor="_Toc40964879" w:history="1">
+            <w:r>
+              <w:rPr>
+                <w:rStyle w:val="Hyperlink"/>
+                <w:noProof/>
+              </w:rPr>
+              <w:t>Development Team Member Roles</w:t>
+            </w:r>
+            <w:r>
+              <w:rPr>
+                <w:noProof/>
+                <w:webHidden/>
+              </w:rPr>
+              <w:tab/>
+            </w:r>
+            <w:r>
+              <w:rPr>
+                <w:noProof/>
+                <w:webHidden/>
+              </w:rPr>
+              <w:fldChar w:fldCharType="begin"/>
+            </w:r>
+            <w:r>
+              <w:rPr>
+                <w:noProof/>
+                <w:webHidden/>
+              </w:rPr>
+              <w:instrText xml:space="preserve"> PAGEREF _Toc40964879 \h </w:instrText>
+            </w:r>
+            <w:r>
+              <w:rPr>
+                <w:noProof/>
+                <w:webHidden/>
+              </w:rPr>
+            </w:r>
+            <w:r>
+              <w:rPr>
+                <w:noProof/>
+                <w:webHidden/>
+              </w:rPr>
+              <w:fldChar w:fldCharType="separate"/>
+            </w:r>
+            <w:r>
+              <w:rPr>
+                <w:noProof/>
+                <w:webHidden/>
+              </w:rPr>
+              <w:t>9</w:t>
+            </w:r>
+            <w:r>
+              <w:rPr>
+                <w:noProof/>
+                <w:webHidden/>
+              </w:rPr>
+              <w:fldChar w:fldCharType="end"/>
+            </w:r>
+          </w:hyperlink>
+        </w:p>
+        <w:p>
+          <w:pPr>
+            <w:pStyle w:val="TOC2"/>
+            <w:tabs>
+              <w:tab w:val="right" w:leader="dot" w:pos="9350"/>
+            </w:tabs>
+            <w:rPr>
+              <w:rFonts w:asciiTheme="minorHAnsi" w:eastAsiaTheme="minorEastAsia" w:hAnsiTheme="minorHAnsi" w:cstheme="minorBidi"/>
+              <w:noProof/>
+              <w:lang w:eastAsia="en-AU"/>
+            </w:rPr>
+          </w:pPr>
+          <w:hyperlink w:anchor="_Toc40964880" w:history="1">
+            <w:r>
+              <w:rPr>
+                <w:rStyle w:val="Hyperlink"/>
+                <w:noProof/>
+              </w:rPr>
+              <w:t>Development Team Composition</w:t>
+            </w:r>
+            <w:r>
+              <w:rPr>
+                <w:noProof/>
+                <w:webHidden/>
+              </w:rPr>
+              <w:tab/>
+            </w:r>
+            <w:r>
+              <w:rPr>
+                <w:noProof/>
+                <w:webHidden/>
+              </w:rPr>
+              <w:fldChar w:fldCharType="begin"/>
+            </w:r>
+            <w:r>
+              <w:rPr>
+                <w:noProof/>
+                <w:webHidden/>
+              </w:rPr>
+              <w:instrText xml:space="preserve"> PAGEREF _Toc40964880 \h </w:instrText>
+            </w:r>
+            <w:r>
+              <w:rPr>
+                <w:noProof/>
+                <w:webHidden/>
+              </w:rPr>
+            </w:r>
+            <w:r>
+              <w:rPr>
+                <w:noProof/>
+                <w:webHidden/>
+              </w:rPr>
+              <w:fldChar w:fldCharType="separate"/>
+            </w:r>
+            <w:r>
+              <w:rPr>
+                <w:noProof/>
+                <w:webHidden/>
+              </w:rPr>
+              <w:t>9</w:t>
+            </w:r>
+            <w:r>
+              <w:rPr>
+                <w:noProof/>
+                <w:webHidden/>
+              </w:rPr>
+              <w:fldChar w:fldCharType="end"/>
+            </w:r>
+          </w:hyperlink>
+        </w:p>
+        <w:p>
+          <w:pPr>
+            <w:pStyle w:val="TOC2"/>
+            <w:tabs>
+              <w:tab w:val="right" w:leader="dot" w:pos="9350"/>
+            </w:tabs>
+            <w:rPr>
+              <w:rFonts w:asciiTheme="minorHAnsi" w:eastAsiaTheme="minorEastAsia" w:hAnsiTheme="minorHAnsi" w:cstheme="minorBidi"/>
+              <w:noProof/>
+              <w:lang w:eastAsia="en-AU"/>
+            </w:rPr>
+          </w:pPr>
+          <w:hyperlink w:anchor="_Toc40964881" w:history="1">
+            <w:r>
+              <w:rPr>
+                <w:rStyle w:val="Hyperlink"/>
+                <w:noProof/>
+              </w:rPr>
+              <w:t>Programming Languages and Environments</w:t>
+            </w:r>
+            <w:r>
+              <w:rPr>
+                <w:noProof/>
+                <w:webHidden/>
+              </w:rPr>
+              <w:tab/>
+            </w:r>
+            <w:r>
+              <w:rPr>
+                <w:noProof/>
+                <w:webHidden/>
+              </w:rPr>
+              <w:fldChar w:fldCharType="begin"/>
+            </w:r>
+            <w:r>
+              <w:rPr>
+                <w:noProof/>
+                <w:webHidden/>
+              </w:rPr>
+              <w:instrText xml:space="preserve"> PAGEREF _Toc40964881 \h </w:instrText>
+            </w:r>
+            <w:r>
+              <w:rPr>
+                <w:noProof/>
+                <w:webHidden/>
+              </w:rPr>
+            </w:r>
+            <w:r>
+              <w:rPr>
+                <w:noProof/>
+                <w:webHidden/>
+              </w:rPr>
+              <w:fldChar w:fldCharType="separate"/>
+            </w:r>
+            <w:r>
+              <w:rPr>
+                <w:noProof/>
+                <w:webHidden/>
+              </w:rPr>
+              <w:t>9</w:t>
+            </w:r>
+            <w:r>
+              <w:rPr>
+                <w:noProof/>
+                <w:webHidden/>
+              </w:rPr>
+              <w:fldChar w:fldCharType="end"/>
+            </w:r>
+          </w:hyperlink>
+        </w:p>
+        <w:p>
+          <w:pPr>
+            <w:pStyle w:val="TOC1"/>
+            <w:tabs>
+              <w:tab w:val="right" w:leader="dot" w:pos="9350"/>
+            </w:tabs>
+            <w:rPr>
+              <w:rFonts w:asciiTheme="minorHAnsi" w:eastAsiaTheme="minorEastAsia" w:hAnsiTheme="minorHAnsi" w:cstheme="minorBidi"/>
+              <w:noProof/>
+              <w:lang w:eastAsia="en-AU"/>
+            </w:rPr>
+          </w:pPr>
+          <w:hyperlink w:anchor="_Toc40964882" w:history="1">
+            <w:r>
+              <w:rPr>
+                <w:rStyle w:val="Hyperlink"/>
+                <w:noProof/>
+              </w:rPr>
+              <w:t>Additional/Optional</w:t>
+            </w:r>
+            <w:r>
+              <w:rPr>
+                <w:noProof/>
+                <w:webHidden/>
+              </w:rPr>
+              <w:tab/>
+            </w:r>
+            <w:r>
+              <w:rPr>
+                <w:noProof/>
+                <w:webHidden/>
+              </w:rPr>
+              <w:fldChar w:fldCharType="begin"/>
+            </w:r>
+            <w:r>
+              <w:rPr>
+                <w:noProof/>
+                <w:webHidden/>
+              </w:rPr>
+              <w:instrText xml:space="preserve"> PAGEREF _Toc40964882 \h </w:instrText>
+            </w:r>
+            <w:r>
+              <w:rPr>
+                <w:noProof/>
+                <w:webHidden/>
+              </w:rPr>
+            </w:r>
+            <w:r>
+              <w:rPr>
+                <w:noProof/>
+                <w:webHidden/>
+              </w:rPr>
+              <w:fldChar w:fldCharType="separate"/>
+            </w:r>
+            <w:r>
+              <w:rPr>
+                <w:noProof/>
+                <w:webHidden/>
+              </w:rPr>
+              <w:t>10</w:t>
+            </w:r>
+            <w:r>
+              <w:rPr>
+                <w:noProof/>
+                <w:webHidden/>
+              </w:rPr>
+              <w:fldChar w:fldCharType="end"/>
+            </w:r>
+          </w:hyperlink>
+        </w:p>
+        <w:p>
+          <w:pPr>
+            <w:pStyle w:val="TOC2"/>
+            <w:tabs>
+              <w:tab w:val="right" w:leader="dot" w:pos="9350"/>
+            </w:tabs>
+            <w:rPr>
+              <w:rFonts w:asciiTheme="minorHAnsi" w:eastAsiaTheme="minorEastAsia" w:hAnsiTheme="minorHAnsi" w:cstheme="minorBidi"/>
+              <w:noProof/>
+              <w:lang w:eastAsia="en-AU"/>
+            </w:rPr>
+          </w:pPr>
+          <w:hyperlink w:anchor="_Toc40964883" w:history="1">
+            <w:r>
+              <w:rPr>
+                <w:rStyle w:val="Hyperlink"/>
+                <w:noProof/>
+              </w:rPr>
+              <w:t>Testing</w:t>
+            </w:r>
+            <w:r>
+              <w:rPr>
+                <w:noProof/>
+                <w:webHidden/>
+              </w:rPr>
+              <w:tab/>
+            </w:r>
+            <w:r>
+              <w:rPr>
+                <w:noProof/>
+                <w:webHidden/>
+              </w:rPr>
+              <w:fldChar w:fldCharType="begin"/>
+            </w:r>
+            <w:r>
+              <w:rPr>
+                <w:noProof/>
+                <w:webHidden/>
+              </w:rPr>
+              <w:instrText xml:space="preserve"> PAGEREF _Toc40964883 \h </w:instrText>
+            </w:r>
+            <w:r>
+              <w:rPr>
+                <w:noProof/>
+                <w:webHidden/>
+              </w:rPr>
+            </w:r>
+            <w:r>
+              <w:rPr>
+                <w:noProof/>
+                <w:webHidden/>
+              </w:rPr>
+              <w:fldChar w:fldCharType="separate"/>
+            </w:r>
+            <w:r>
+              <w:rPr>
+                <w:noProof/>
+                <w:webHidden/>
+              </w:rPr>
+              <w:t>10</w:t>
+            </w:r>
+            <w:r>
+              <w:rPr>
+                <w:noProof/>
+                <w:webHidden/>
+              </w:rPr>
+              <w:fldChar w:fldCharType="end"/>
+            </w:r>
+          </w:hyperlink>
+        </w:p>
+        <w:p>
+          <w:pPr>
+            <w:pStyle w:val="TOC2"/>
+            <w:tabs>
+              <w:tab w:val="right" w:leader="dot" w:pos="9350"/>
+            </w:tabs>
+            <w:rPr>
+              <w:rFonts w:asciiTheme="minorHAnsi" w:eastAsiaTheme="minorEastAsia" w:hAnsiTheme="minorHAnsi" w:cstheme="minorBidi"/>
+              <w:noProof/>
+              <w:lang w:eastAsia="en-AU"/>
+            </w:rPr>
+          </w:pPr>
+          <w:hyperlink w:anchor="_Toc40964884" w:history="1">
+            <w:r>
+              <w:rPr>
+                <w:rStyle w:val="Hyperlink"/>
+                <w:noProof/>
+              </w:rPr>
+              <w:t>User Training</w:t>
+            </w:r>
+            <w:r>
+              <w:rPr>
+                <w:noProof/>
+                <w:webHidden/>
+              </w:rPr>
+              <w:tab/>
+            </w:r>
+            <w:r>
+              <w:rPr>
+                <w:noProof/>
+                <w:webHidden/>
+              </w:rPr>
+              <w:fldChar w:fldCharType="begin"/>
+            </w:r>
+            <w:r>
+              <w:rPr>
+                <w:noProof/>
+                <w:webHidden/>
+              </w:rPr>
+              <w:instrText xml:space="preserve"> PAGEREF _Toc40964884 \h </w:instrText>
+            </w:r>
+            <w:r>
+              <w:rPr>
+                <w:noProof/>
+                <w:webHidden/>
+              </w:rPr>
+            </w:r>
+            <w:r>
+              <w:rPr>
+                <w:noProof/>
+                <w:webHidden/>
+              </w:rPr>
+              <w:fldChar w:fldCharType="separate"/>
+            </w:r>
+            <w:r>
+              <w:rPr>
+                <w:noProof/>
+                <w:webHidden/>
+              </w:rPr>
+              <w:t>10</w:t>
+            </w:r>
+            <w:r>
+              <w:rPr>
+                <w:noProof/>
+                <w:webHidden/>
+              </w:rPr>
+              <w:fldChar w:fldCharType="end"/>
+            </w:r>
+          </w:hyperlink>
+        </w:p>
+        <w:p>
+          <w:pPr>
+            <w:pStyle w:val="TOC2"/>
+            <w:tabs>
+              <w:tab w:val="right" w:leader="dot" w:pos="9350"/>
+            </w:tabs>
+            <w:rPr>
+              <w:rFonts w:asciiTheme="minorHAnsi" w:eastAsiaTheme="minorEastAsia" w:hAnsiTheme="minorHAnsi" w:cstheme="minorBidi"/>
+              <w:noProof/>
+              <w:lang w:eastAsia="en-AU"/>
+            </w:rPr>
+          </w:pPr>
+          <w:hyperlink w:anchor="_Toc40964885" w:history="1">
+            <w:r>
+              <w:rPr>
+                <w:rStyle w:val="Hyperlink"/>
+                <w:noProof/>
+              </w:rPr>
+              <w:t>Deployment</w:t>
+            </w:r>
+            <w:r>
+              <w:rPr>
+                <w:noProof/>
+                <w:webHidden/>
+              </w:rPr>
+              <w:tab/>
+            </w:r>
+            <w:r>
+              <w:rPr>
+                <w:noProof/>
+                <w:webHidden/>
+              </w:rPr>
+              <w:fldChar w:fldCharType="begin"/>
+            </w:r>
+            <w:r>
+              <w:rPr>
+                <w:noProof/>
+                <w:webHidden/>
+              </w:rPr>
+              <w:instrText xml:space="preserve"> PAGEREF _Toc40964885 \h </w:instrText>
+            </w:r>
+            <w:r>
+              <w:rPr>
+                <w:noProof/>
+                <w:webHidden/>
+              </w:rPr>
+            </w:r>
+            <w:r>
+              <w:rPr>
+                <w:noProof/>
+                <w:webHidden/>
+              </w:rPr>
+              <w:fldChar w:fldCharType="separate"/>
+            </w:r>
+            <w:r>
+              <w:rPr>
+                <w:noProof/>
+                <w:webHidden/>
+              </w:rPr>
+              <w:t>10</w:t>
+            </w:r>
+            <w:r>
+              <w:rPr>
+                <w:noProof/>
+                <w:webHidden/>
+              </w:rPr>
+              <w:fldChar w:fldCharType="end"/>
+            </w:r>
+          </w:hyperlink>
+        </w:p>
+        <w:p>
+          <w:pPr>
+            <w:pStyle w:val="TOC2"/>
+            <w:tabs>
+              <w:tab w:val="right" w:leader="dot" w:pos="9350"/>
+            </w:tabs>
+            <w:rPr>
+              <w:rFonts w:asciiTheme="minorHAnsi" w:eastAsiaTheme="minorEastAsia" w:hAnsiTheme="minorHAnsi" w:cstheme="minorBidi"/>
+              <w:noProof/>
+              <w:lang w:eastAsia="en-AU"/>
+            </w:rPr>
+          </w:pPr>
+          <w:hyperlink w:anchor="_Toc40964886" w:history="1">
+            <w:r>
+              <w:rPr>
+                <w:rStyle w:val="Hyperlink"/>
+                <w:noProof/>
+              </w:rPr>
+              <w:t>Maintenance</w:t>
+            </w:r>
+            <w:r>
+              <w:rPr>
+                <w:noProof/>
+                <w:webHidden/>
+              </w:rPr>
+              <w:tab/>
+            </w:r>
+            <w:r>
+              <w:rPr>
+                <w:noProof/>
+                <w:webHidden/>
+              </w:rPr>
+              <w:fldChar w:fldCharType="begin"/>
+            </w:r>
+            <w:r>
+              <w:rPr>
+                <w:noProof/>
+                <w:webHidden/>
+              </w:rPr>
+              <w:instrText xml:space="preserve"> PAGEREF _Toc40964886 \h </w:instrText>
+            </w:r>
+            <w:r>
+              <w:rPr>
+                <w:noProof/>
+                <w:webHidden/>
+              </w:rPr>
+            </w:r>
+            <w:r>
+              <w:rPr>
+                <w:noProof/>
+                <w:webHidden/>
+              </w:rPr>
+              <w:fldChar w:fldCharType="separate"/>
+            </w:r>
+            <w:r>
+              <w:rPr>
+                <w:noProof/>
+                <w:webHidden/>
+              </w:rPr>
+              <w:t>10</w:t>
+            </w:r>
+            <w:r>
+              <w:rPr>
+                <w:noProof/>
+                <w:webHidden/>
+              </w:rPr>
+              <w:fldChar w:fldCharType="end"/>
+            </w:r>
+          </w:hyperlink>
+        </w:p>
+        <w:p>
+          <w:r>
+            <w:rPr>
+              <w:b/>
+              <w:bCs/>
+              <w:noProof/>
+            </w:rPr>
+            <w:fldChar w:fldCharType="end"/>
+          </w:r>
+        </w:p>
+      </w:sdtContent>
+    </w:sdt>
+    <w:p>
+      <w:pPr>
+        <w:spacing w:line="259" w:lineRule="auto"/>
         <w:rPr>
           <w:rFonts w:ascii="Arial" w:hAnsi="Arial" w:cs="Arial"/>
           <w:b/>
@@ -324,16 +2008,17 @@
           <w:szCs w:val="28"/>
         </w:rPr>
       </w:pPr>
-    </w:p>
-    <w:p>
-      <w:pPr>
+      <w:r>
         <w:rPr>
           <w:rFonts w:ascii="Arial" w:hAnsi="Arial" w:cs="Arial"/>
           <w:b/>
           <w:sz w:val="28"/>
           <w:szCs w:val="28"/>
         </w:rPr>
-      </w:pPr>
+        <w:br w:type="page"/>
+      </w:r>
+      <w:bookmarkStart w:id="0" w:name="_GoBack"/>
+      <w:bookmarkEnd w:id="0"/>
     </w:p>
     <w:p>
       <w:pPr>
@@ -345,158 +2030,145 @@
           <w:szCs w:val="28"/>
         </w:rPr>
       </w:pPr>
-      <w:r>
+    </w:p>
+    <w:p>
+      <w:pPr>
         <w:rPr>
           <w:rFonts w:ascii="Arial" w:hAnsi="Arial" w:cs="Arial"/>
           <w:b/>
           <w:sz w:val="28"/>
           <w:szCs w:val="28"/>
         </w:rPr>
+      </w:pPr>
+    </w:p>
+    <w:p>
+      <w:pPr>
+        <w:jc w:val="center"/>
+        <w:rPr>
+          <w:rFonts w:ascii="Arial" w:hAnsi="Arial" w:cs="Arial"/>
+          <w:b/>
+          <w:sz w:val="28"/>
+          <w:szCs w:val="28"/>
+        </w:rPr>
+      </w:pPr>
+      <w:r>
+        <w:rPr>
+          <w:rFonts w:ascii="Arial" w:hAnsi="Arial" w:cs="Arial"/>
+          <w:b/>
+          <w:sz w:val="28"/>
+          <w:szCs w:val="28"/>
+        </w:rPr>
         <w:br/>
         <w:t>15/05/2020</w:t>
       </w:r>
     </w:p>
     <w:p>
       <w:pPr>
+        <w:pStyle w:val="Heading1"/>
+        <w:rPr>
+          <w:rFonts w:cs="Arial"/>
+        </w:rPr>
+      </w:pPr>
+      <w:r>
+        <w:br/>
+      </w:r>
+      <w:bookmarkStart w:id="1" w:name="_Toc40964864"/>
+      <w:r>
+        <w:rPr>
+          <w:rFonts w:cs="Arial"/>
+        </w:rPr>
+        <w:t>Introduction</w:t>
+      </w:r>
+      <w:bookmarkEnd w:id="1"/>
+    </w:p>
+    <w:p>
+      <w:pPr>
         <w:spacing w:line="360" w:lineRule="auto"/>
         <w:rPr>
           <w:rFonts w:ascii="Arial" w:hAnsi="Arial" w:cs="Arial"/>
           <w:b/>
           <w:bCs/>
-          <w:sz w:val="28"/>
-          <w:szCs w:val="28"/>
-        </w:rPr>
-      </w:pPr>
-      <w:r>
-        <w:rPr>
-          <w:b/>
-          <w:bCs/>
-          <w:sz w:val="28"/>
-          <w:szCs w:val="28"/>
-        </w:rPr>
-        <w:br/>
-      </w:r>
-      <w:r>
-        <w:rPr>
-          <w:rFonts w:ascii="Arial" w:hAnsi="Arial" w:cs="Arial"/>
-          <w:b/>
-          <w:bCs/>
-          <w:sz w:val="28"/>
-          <w:szCs w:val="28"/>
-        </w:rPr>
-        <w:t>Introduction</w:t>
-      </w:r>
+          <w:sz w:val="24"/>
+          <w:szCs w:val="24"/>
+        </w:rPr>
+      </w:pPr>
+    </w:p>
+    <w:p>
+      <w:pPr>
+        <w:pStyle w:val="Heading2"/>
+        <w:rPr>
+          <w:rFonts w:cs="Arial"/>
+        </w:rPr>
+      </w:pPr>
+      <w:bookmarkStart w:id="2" w:name="_Toc40964865"/>
+      <w:r>
+        <w:rPr>
+          <w:rFonts w:cs="Arial"/>
+        </w:rPr>
+        <w:t xml:space="preserve">Project </w:t>
+      </w:r>
+      <w:r>
+        <w:rPr>
+          <w:rFonts w:cs="Arial"/>
+        </w:rPr>
+        <w:t>o</w:t>
+      </w:r>
+      <w:r>
+        <w:rPr>
+          <w:rFonts w:cs="Arial"/>
+        </w:rPr>
+        <w:t>verview</w:t>
+      </w:r>
+      <w:bookmarkEnd w:id="2"/>
     </w:p>
     <w:p>
       <w:pPr>
         <w:spacing w:line="360" w:lineRule="auto"/>
         <w:rPr>
           <w:rFonts w:ascii="Arial" w:hAnsi="Arial" w:cs="Arial"/>
-          <w:b/>
-          <w:bCs/>
-          <w:sz w:val="24"/>
-          <w:szCs w:val="24"/>
-        </w:rPr>
-      </w:pPr>
+          <w:color w:val="000000"/>
+          <w:sz w:val="24"/>
+          <w:szCs w:val="24"/>
+        </w:rPr>
+      </w:pPr>
+      <w:r>
+        <w:rPr>
+          <w:rFonts w:ascii="Arial" w:hAnsi="Arial" w:cs="Arial"/>
+          <w:color w:val="000000"/>
+          <w:sz w:val="24"/>
+          <w:szCs w:val="24"/>
+        </w:rPr>
+        <w:t>The time and effort required to manually sort and classify images is significant and painstaking. The collection of field data and the processing of said data needs to be automated and streamlined in such a way that the database of information can dynamically update as new data is collected. These efficiency gains would allow end users to easily access up to date data as they require it. The client has provided their predictive model for the automatic classification of drop bears across various camera trap deployments. The aim of this project is to deploy this model (via a Cloud based platform) and to develop a means for users to interact with the output prediction data.</w:t>
+      </w:r>
     </w:p>
     <w:p>
       <w:pPr>
         <w:spacing w:line="360" w:lineRule="auto"/>
         <w:rPr>
           <w:rFonts w:ascii="Arial" w:hAnsi="Arial" w:cs="Arial"/>
-          <w:b/>
-          <w:bCs/>
-          <w:sz w:val="24"/>
-          <w:szCs w:val="24"/>
-        </w:rPr>
-      </w:pPr>
-      <w:r>
-        <w:rPr>
-          <w:rFonts w:ascii="Arial" w:hAnsi="Arial" w:cs="Arial"/>
-          <w:b/>
-          <w:bCs/>
-          <w:sz w:val="24"/>
-          <w:szCs w:val="24"/>
-        </w:rPr>
-        <w:t xml:space="preserve">Project </w:t>
-      </w:r>
-      <w:r>
-        <w:rPr>
-          <w:rFonts w:ascii="Arial" w:hAnsi="Arial" w:cs="Arial"/>
-          <w:b/>
-          <w:bCs/>
-          <w:sz w:val="24"/>
-          <w:szCs w:val="24"/>
-        </w:rPr>
-        <w:t>o</w:t>
-      </w:r>
-      <w:r>
-        <w:rPr>
-          <w:rFonts w:ascii="Arial" w:hAnsi="Arial" w:cs="Arial"/>
-          <w:b/>
-          <w:bCs/>
-          <w:sz w:val="24"/>
-          <w:szCs w:val="24"/>
-        </w:rPr>
-        <w:t>verview</w:t>
-      </w:r>
-    </w:p>
-    <w:p>
-      <w:pPr>
-        <w:spacing w:line="360" w:lineRule="auto"/>
-        <w:rPr>
-          <w:rFonts w:ascii="Arial" w:hAnsi="Arial" w:cs="Arial"/>
-          <w:color w:val="000000"/>
-          <w:sz w:val="24"/>
-          <w:szCs w:val="24"/>
-        </w:rPr>
-      </w:pPr>
-      <w:r>
-        <w:rPr>
-          <w:rFonts w:ascii="Arial" w:hAnsi="Arial" w:cs="Arial"/>
-          <w:color w:val="000000"/>
-          <w:sz w:val="24"/>
-          <w:szCs w:val="24"/>
-        </w:rPr>
-        <w:t>The time and effort required to manually sort and classify images is significant and painstaking. The collection of field data and the processing of said data needs to be automated and streamlined in such a way that the database of information can dynamically update as new data is collected. These efficiency gains would allow end users to easily access up to date data as they require it. The client has provided their predictive model for the automatic classification of drop bears across various camera trap deployments. The aim of this project is to deploy this model (via a Cloud based platform) and to develop a means for users to interact with the output prediction data.</w:t>
-      </w:r>
-    </w:p>
-    <w:p>
-      <w:pPr>
-        <w:spacing w:line="360" w:lineRule="auto"/>
-        <w:rPr>
-          <w:rFonts w:ascii="Arial" w:hAnsi="Arial" w:cs="Arial"/>
-          <w:sz w:val="24"/>
-          <w:szCs w:val="24"/>
-        </w:rPr>
-      </w:pPr>
-    </w:p>
-    <w:p>
-      <w:pPr>
-        <w:spacing w:line="360" w:lineRule="auto"/>
-        <w:rPr>
-          <w:rFonts w:ascii="Arial" w:hAnsi="Arial" w:cs="Arial"/>
-          <w:b/>
-          <w:bCs/>
-          <w:sz w:val="24"/>
-          <w:szCs w:val="24"/>
-        </w:rPr>
-      </w:pPr>
-      <w:r>
-        <w:rPr>
-          <w:rFonts w:ascii="Arial" w:hAnsi="Arial" w:cs="Arial"/>
-          <w:b/>
-          <w:bCs/>
-          <w:sz w:val="24"/>
-          <w:szCs w:val="24"/>
+          <w:sz w:val="24"/>
+          <w:szCs w:val="24"/>
+        </w:rPr>
+      </w:pPr>
+    </w:p>
+    <w:p>
+      <w:pPr>
+        <w:pStyle w:val="Heading2"/>
+        <w:rPr>
+          <w:rFonts w:cs="Arial"/>
+        </w:rPr>
+      </w:pPr>
+      <w:bookmarkStart w:id="3" w:name="_Toc40964866"/>
+      <w:r>
+        <w:rPr>
+          <w:rFonts w:cs="Arial"/>
         </w:rPr>
         <w:t>Goals of the project</w:t>
       </w:r>
-      <w:r>
-        <w:rPr>
-          <w:rFonts w:ascii="Arial" w:hAnsi="Arial" w:cs="Arial"/>
-          <w:sz w:val="24"/>
-          <w:szCs w:val="24"/>
+      <w:bookmarkEnd w:id="3"/>
+      <w:r>
+        <w:rPr>
+          <w:rFonts w:cs="Arial"/>
         </w:rPr>
         <w:t xml:space="preserve"> </w:t>
       </w:r>
@@ -568,7 +2240,43 @@
           <w:sz w:val="24"/>
           <w:szCs w:val="24"/>
         </w:rPr>
-        <w:t>evelop the required website and mobile phone application to inform the general public about dropbear sightings and assist in dropbear research.</w:t>
+        <w:t xml:space="preserve">evelop the required website and mobile phone application to inform the general public about </w:t>
+      </w:r>
+      <w:proofErr w:type="spellStart"/>
+      <w:r>
+        <w:rPr>
+          <w:rFonts w:ascii="Arial" w:hAnsi="Arial" w:cs="Arial"/>
+          <w:sz w:val="24"/>
+          <w:szCs w:val="24"/>
+        </w:rPr>
+        <w:t>dropbear</w:t>
+      </w:r>
+      <w:proofErr w:type="spellEnd"/>
+      <w:r>
+        <w:rPr>
+          <w:rFonts w:ascii="Arial" w:hAnsi="Arial" w:cs="Arial"/>
+          <w:sz w:val="24"/>
+          <w:szCs w:val="24"/>
+        </w:rPr>
+        <w:t xml:space="preserve"> sightings and assist in </w:t>
+      </w:r>
+      <w:proofErr w:type="spellStart"/>
+      <w:r>
+        <w:rPr>
+          <w:rFonts w:ascii="Arial" w:hAnsi="Arial" w:cs="Arial"/>
+          <w:sz w:val="24"/>
+          <w:szCs w:val="24"/>
+        </w:rPr>
+        <w:t>dropbear</w:t>
+      </w:r>
+      <w:proofErr w:type="spellEnd"/>
+      <w:r>
+        <w:rPr>
+          <w:rFonts w:ascii="Arial" w:hAnsi="Arial" w:cs="Arial"/>
+          <w:sz w:val="24"/>
+          <w:szCs w:val="24"/>
+        </w:rPr>
+        <w:t xml:space="preserve"> research.</w:t>
       </w:r>
     </w:p>
     <w:p>
@@ -585,25 +2293,19 @@
     </w:p>
     <w:p>
       <w:pPr>
-        <w:spacing w:line="360" w:lineRule="auto"/>
-        <w:rPr>
-          <w:rFonts w:ascii="Arial" w:hAnsi="Arial" w:cs="Arial"/>
-          <w:b/>
-          <w:bCs/>
-          <w:sz w:val="24"/>
-          <w:szCs w:val="24"/>
-        </w:rPr>
-      </w:pPr>
-      <w:r>
-        <w:rPr>
-          <w:rFonts w:ascii="Arial" w:hAnsi="Arial" w:cs="Arial"/>
-          <w:b/>
-          <w:bCs/>
-          <w:sz w:val="24"/>
-          <w:szCs w:val="24"/>
+        <w:pStyle w:val="Heading2"/>
+        <w:rPr>
+          <w:rFonts w:cs="Arial"/>
+        </w:rPr>
+      </w:pPr>
+      <w:bookmarkStart w:id="4" w:name="_Toc40964867"/>
+      <w:r>
+        <w:rPr>
+          <w:rFonts w:cs="Arial"/>
         </w:rPr>
         <w:t>Project scope</w:t>
       </w:r>
+      <w:bookmarkEnd w:id="4"/>
     </w:p>
     <w:p>
       <w:pPr>
@@ -706,15 +2408,51 @@
           <w:sz w:val="24"/>
           <w:szCs w:val="24"/>
         </w:rPr>
-        <w:t>A two-facing website to facilitate the database information for the general public and researchers. On the public level, it will allow the retrieval of dropbear sightings based on a specified postcode. On the researcher level, it will provide a</w:t>
-      </w:r>
-      <w:r>
-        <w:rPr>
-          <w:rFonts w:ascii="Arial" w:hAnsi="Arial" w:cs="Arial"/>
-          <w:sz w:val="24"/>
-          <w:szCs w:val="24"/>
-        </w:rPr>
-        <w:t>n invite-only web portal for researchers to apply for, which will grant access to various information on dropbear sightings.</w:t>
+        <w:t xml:space="preserve">A two-facing website to facilitate the database information for the general public and researchers. On the public level, it will allow the retrieval of </w:t>
+      </w:r>
+      <w:proofErr w:type="spellStart"/>
+      <w:r>
+        <w:rPr>
+          <w:rFonts w:ascii="Arial" w:hAnsi="Arial" w:cs="Arial"/>
+          <w:sz w:val="24"/>
+          <w:szCs w:val="24"/>
+        </w:rPr>
+        <w:t>dropbear</w:t>
+      </w:r>
+      <w:proofErr w:type="spellEnd"/>
+      <w:r>
+        <w:rPr>
+          <w:rFonts w:ascii="Arial" w:hAnsi="Arial" w:cs="Arial"/>
+          <w:sz w:val="24"/>
+          <w:szCs w:val="24"/>
+        </w:rPr>
+        <w:t xml:space="preserve"> sightings based on a specified postcode. On the researcher level, it will provide a</w:t>
+      </w:r>
+      <w:r>
+        <w:rPr>
+          <w:rFonts w:ascii="Arial" w:hAnsi="Arial" w:cs="Arial"/>
+          <w:sz w:val="24"/>
+          <w:szCs w:val="24"/>
+        </w:rPr>
+        <w:t xml:space="preserve">n invite-only web portal for researchers to apply for, which will grant access to various information on </w:t>
+      </w:r>
+      <w:proofErr w:type="spellStart"/>
+      <w:r>
+        <w:rPr>
+          <w:rFonts w:ascii="Arial" w:hAnsi="Arial" w:cs="Arial"/>
+          <w:sz w:val="24"/>
+          <w:szCs w:val="24"/>
+        </w:rPr>
+        <w:t>dropbear</w:t>
+      </w:r>
+      <w:proofErr w:type="spellEnd"/>
+      <w:r>
+        <w:rPr>
+          <w:rFonts w:ascii="Arial" w:hAnsi="Arial" w:cs="Arial"/>
+          <w:sz w:val="24"/>
+          <w:szCs w:val="24"/>
+        </w:rPr>
+        <w:t xml:space="preserve"> sightings.</w:t>
       </w:r>
     </w:p>
     <w:p>
@@ -777,25 +2515,19 @@
     </w:p>
     <w:p>
       <w:pPr>
-        <w:spacing w:line="360" w:lineRule="auto"/>
-        <w:rPr>
-          <w:rFonts w:ascii="Arial" w:hAnsi="Arial" w:cs="Arial"/>
-          <w:b/>
-          <w:bCs/>
-          <w:sz w:val="24"/>
-          <w:szCs w:val="24"/>
-        </w:rPr>
-      </w:pPr>
-      <w:r>
-        <w:rPr>
-          <w:rFonts w:ascii="Arial" w:hAnsi="Arial" w:cs="Arial"/>
-          <w:b/>
-          <w:bCs/>
-          <w:sz w:val="24"/>
-          <w:szCs w:val="24"/>
+        <w:pStyle w:val="Heading2"/>
+        <w:rPr>
+          <w:rFonts w:cs="Arial"/>
+        </w:rPr>
+      </w:pPr>
+      <w:bookmarkStart w:id="5" w:name="_Toc40964868"/>
+      <w:r>
+        <w:rPr>
+          <w:rFonts w:cs="Arial"/>
         </w:rPr>
         <w:t>Assumptions</w:t>
       </w:r>
+      <w:bookmarkEnd w:id="5"/>
     </w:p>
     <w:p>
       <w:pPr>
@@ -894,25 +2626,19 @@
     </w:p>
     <w:p>
       <w:pPr>
-        <w:spacing w:line="360" w:lineRule="auto"/>
-        <w:rPr>
-          <w:rFonts w:ascii="Arial" w:hAnsi="Arial" w:cs="Arial"/>
-          <w:b/>
-          <w:bCs/>
-          <w:sz w:val="24"/>
-          <w:szCs w:val="24"/>
-        </w:rPr>
-      </w:pPr>
-      <w:r>
-        <w:rPr>
-          <w:rFonts w:ascii="Arial" w:hAnsi="Arial" w:cs="Arial"/>
-          <w:b/>
-          <w:bCs/>
-          <w:sz w:val="24"/>
-          <w:szCs w:val="24"/>
+        <w:pStyle w:val="Heading2"/>
+        <w:rPr>
+          <w:rFonts w:cs="Arial"/>
+        </w:rPr>
+      </w:pPr>
+      <w:bookmarkStart w:id="6" w:name="_Toc40964869"/>
+      <w:r>
+        <w:rPr>
+          <w:rFonts w:cs="Arial"/>
         </w:rPr>
         <w:t>Constraints</w:t>
       </w:r>
+      <w:bookmarkEnd w:id="6"/>
     </w:p>
     <w:p>
       <w:pPr>
@@ -1015,37 +2741,20 @@
     </w:p>
     <w:p>
       <w:pPr>
-        <w:spacing w:line="360" w:lineRule="auto"/>
-        <w:rPr>
-          <w:rFonts w:ascii="Arial" w:hAnsi="Arial" w:cs="Arial"/>
-          <w:b/>
-          <w:bCs/>
-          <w:sz w:val="24"/>
-          <w:szCs w:val="24"/>
-        </w:rPr>
-      </w:pPr>
-    </w:p>
-    <w:p>
-      <w:pPr>
-        <w:spacing w:line="360" w:lineRule="auto"/>
-        <w:rPr>
-          <w:rFonts w:ascii="Arial" w:hAnsi="Arial" w:cs="Arial"/>
-          <w:b/>
-          <w:bCs/>
-          <w:sz w:val="24"/>
-          <w:szCs w:val="24"/>
-        </w:rPr>
-      </w:pPr>
-      <w:r>
-        <w:rPr>
-          <w:rFonts w:ascii="Arial" w:hAnsi="Arial" w:cs="Arial"/>
-          <w:b/>
-          <w:bCs/>
-          <w:sz w:val="24"/>
-          <w:szCs w:val="24"/>
-        </w:rPr>
+        <w:pStyle w:val="Heading2"/>
+        <w:rPr>
+          <w:rFonts w:cs="Arial"/>
+        </w:rPr>
+      </w:pPr>
+      <w:bookmarkStart w:id="7" w:name="_Toc40964870"/>
+      <w:r>
+        <w:rPr>
+          <w:rFonts w:cs="Arial"/>
+        </w:rPr>
+        <w:lastRenderedPageBreak/>
         <w:t>Key Milestones</w:t>
       </w:r>
+      <w:bookmarkEnd w:id="7"/>
     </w:p>
     <w:p>
       <w:pPr>
@@ -1230,8 +2939,20 @@
                 <w:sz w:val="24"/>
                 <w:szCs w:val="24"/>
               </w:rPr>
-              <w:t>Project Artifact</w:t>
-            </w:r>
+              <w:t xml:space="preserve">Project </w:t>
+            </w:r>
+            <w:proofErr w:type="spellStart"/>
+            <w:r>
+              <w:rPr>
+                <w:rFonts w:ascii="Arial" w:hAnsi="Arial" w:cs="Arial"/>
+                <w:b/>
+                <w:bCs/>
+                <w:sz w:val="24"/>
+                <w:szCs w:val="24"/>
+              </w:rPr>
+              <w:t>Artifact</w:t>
+            </w:r>
+            <w:proofErr w:type="spellEnd"/>
           </w:p>
         </w:tc>
         <w:tc>
@@ -1626,25 +3347,19 @@
     </w:p>
     <w:p>
       <w:pPr>
-        <w:spacing w:line="360" w:lineRule="auto"/>
-        <w:rPr>
-          <w:rFonts w:ascii="Arial" w:hAnsi="Arial" w:cs="Arial"/>
-          <w:b/>
-          <w:bCs/>
-          <w:sz w:val="24"/>
-          <w:szCs w:val="24"/>
-        </w:rPr>
-      </w:pPr>
-      <w:r>
-        <w:rPr>
-          <w:rFonts w:ascii="Arial" w:hAnsi="Arial" w:cs="Arial"/>
-          <w:b/>
-          <w:bCs/>
-          <w:sz w:val="24"/>
-          <w:szCs w:val="24"/>
+        <w:pStyle w:val="Heading2"/>
+        <w:rPr>
+          <w:rFonts w:cs="Arial"/>
+        </w:rPr>
+      </w:pPr>
+      <w:bookmarkStart w:id="8" w:name="_Toc40964871"/>
+      <w:r>
+        <w:rPr>
+          <w:rFonts w:cs="Arial"/>
         </w:rPr>
         <w:t>Identification of Stakeholders</w:t>
       </w:r>
+      <w:bookmarkEnd w:id="8"/>
     </w:p>
     <w:p>
       <w:pPr>
@@ -1678,7 +3393,7 @@
           <w:szCs w:val="24"/>
         </w:rPr>
       </w:pPr>
-      <w:bookmarkStart w:id="0" w:name="_Hlk40434663"/>
+      <w:bookmarkStart w:id="9" w:name="_Hlk40434663"/>
       <w:r>
         <w:rPr>
           <w:rFonts w:ascii="Arial" w:hAnsi="Arial" w:cs="Arial"/>
@@ -1825,7 +3540,7 @@
         </w:rPr>
         <w:t>5 test users</w:t>
       </w:r>
-      <w:bookmarkEnd w:id="0"/>
+      <w:bookmarkEnd w:id="9"/>
     </w:p>
     <w:p>
       <w:pPr>
@@ -1836,6 +3551,43 @@
           <w:szCs w:val="24"/>
         </w:rPr>
       </w:pPr>
+    </w:p>
+    <w:p>
+      <w:pPr>
+        <w:spacing w:line="360" w:lineRule="auto"/>
+        <w:rPr>
+          <w:rFonts w:ascii="Arial" w:hAnsi="Arial" w:cs="Arial"/>
+          <w:sz w:val="24"/>
+          <w:szCs w:val="24"/>
+        </w:rPr>
+      </w:pPr>
+    </w:p>
+    <w:p>
+      <w:pPr>
+        <w:spacing w:line="360" w:lineRule="auto"/>
+        <w:rPr>
+          <w:rFonts w:ascii="Arial" w:hAnsi="Arial" w:cs="Arial"/>
+          <w:sz w:val="24"/>
+          <w:szCs w:val="24"/>
+        </w:rPr>
+      </w:pPr>
+    </w:p>
+    <w:p>
+      <w:pPr>
+        <w:pStyle w:val="Heading1"/>
+        <w:rPr>
+          <w:rFonts w:cs="Arial"/>
+        </w:rPr>
+      </w:pPr>
+      <w:bookmarkStart w:id="10" w:name="_Toc40964872"/>
+      <w:r>
+        <w:rPr>
+          <w:rFonts w:cs="Arial"/>
+        </w:rPr>
+        <w:lastRenderedPageBreak/>
+        <w:t>Technical Solution</w:t>
+      </w:r>
+      <w:bookmarkEnd w:id="10"/>
     </w:p>
     <w:p>
       <w:pPr>
@@ -1846,74 +3598,48 @@
           <w:szCs w:val="28"/>
         </w:rPr>
       </w:pPr>
-      <w:r>
+    </w:p>
+    <w:p>
+      <w:pPr>
+        <w:pStyle w:val="Heading2"/>
+        <w:rPr>
+          <w:rFonts w:cs="Arial"/>
+        </w:rPr>
+      </w:pPr>
+      <w:bookmarkStart w:id="11" w:name="_Toc40964873"/>
+      <w:r>
+        <w:rPr>
+          <w:rFonts w:cs="Arial"/>
+        </w:rPr>
+        <w:t>Overview of Solution</w:t>
+      </w:r>
+      <w:bookmarkEnd w:id="11"/>
+    </w:p>
+    <w:p>
+      <w:pPr>
         <w:rPr>
           <w:rFonts w:ascii="Arial" w:hAnsi="Arial" w:cs="Arial"/>
           <w:b/>
-          <w:sz w:val="28"/>
-          <w:szCs w:val="28"/>
-        </w:rPr>
-        <w:lastRenderedPageBreak/>
-        <w:t>Technical Solution</w:t>
-      </w:r>
-    </w:p>
-    <w:p>
-      <w:pPr>
-        <w:rPr>
-          <w:rFonts w:ascii="Arial" w:hAnsi="Arial" w:cs="Arial"/>
-          <w:b/>
-          <w:sz w:val="28"/>
-          <w:szCs w:val="28"/>
-        </w:rPr>
-      </w:pPr>
-    </w:p>
-    <w:p>
-      <w:pPr>
-        <w:rPr>
-          <w:rFonts w:ascii="Arial" w:hAnsi="Arial" w:cs="Arial"/>
-          <w:b/>
-          <w:sz w:val="24"/>
-          <w:szCs w:val="24"/>
-        </w:rPr>
-      </w:pPr>
-      <w:r>
-        <w:rPr>
-          <w:rFonts w:ascii="Arial" w:hAnsi="Arial" w:cs="Arial"/>
-          <w:b/>
-          <w:sz w:val="24"/>
-          <w:szCs w:val="24"/>
-        </w:rPr>
-        <w:t>Overview of Solution</w:t>
-      </w:r>
-    </w:p>
-    <w:p>
-      <w:pPr>
-        <w:rPr>
-          <w:rFonts w:ascii="Arial" w:hAnsi="Arial" w:cs="Arial"/>
-          <w:b/>
-          <w:sz w:val="24"/>
-          <w:szCs w:val="24"/>
-        </w:rPr>
-      </w:pPr>
-    </w:p>
-    <w:p>
-      <w:pPr>
-        <w:rPr>
-          <w:rFonts w:ascii="Arial" w:hAnsi="Arial" w:cs="Arial"/>
-          <w:b/>
-          <w:sz w:val="24"/>
-          <w:szCs w:val="24"/>
-        </w:rPr>
-      </w:pPr>
-      <w:r>
-        <w:rPr>
-          <w:rFonts w:ascii="Arial" w:hAnsi="Arial" w:cs="Arial"/>
-          <w:b/>
-          <w:sz w:val="24"/>
-          <w:szCs w:val="24"/>
+          <w:sz w:val="24"/>
+          <w:szCs w:val="24"/>
+        </w:rPr>
+      </w:pPr>
+    </w:p>
+    <w:p>
+      <w:pPr>
+        <w:pStyle w:val="Heading2"/>
+        <w:rPr>
+          <w:rFonts w:cs="Arial"/>
+        </w:rPr>
+      </w:pPr>
+      <w:bookmarkStart w:id="12" w:name="_Toc40964874"/>
+      <w:r>
+        <w:rPr>
+          <w:rFonts w:cs="Arial"/>
         </w:rPr>
         <w:t>Major Components</w:t>
       </w:r>
+      <w:bookmarkEnd w:id="12"/>
     </w:p>
     <w:p>
       <w:pPr>
@@ -2062,7 +3788,25 @@
           <w:sz w:val="24"/>
           <w:szCs w:val="24"/>
         </w:rPr>
-        <w:t xml:space="preserve">AWS Cloud storage, would act as an intermediary storage option for our data. Raw data from the Camera Trap emails could be stored, and then passed directly into AWS SageMaker for processing. This data could then be moved to our AWS Aurora database for permanent storage. </w:t>
+        <w:t xml:space="preserve">AWS Cloud storage, would act as an intermediary storage option for our data. Raw data from the Camera Trap emails could be stored, and then passed directly into AWS </w:t>
+      </w:r>
+      <w:proofErr w:type="spellStart"/>
+      <w:r>
+        <w:rPr>
+          <w:rFonts w:ascii="Arial" w:hAnsi="Arial" w:cs="Arial"/>
+          <w:sz w:val="24"/>
+          <w:szCs w:val="24"/>
+        </w:rPr>
+        <w:t>SageMaker</w:t>
+      </w:r>
+      <w:proofErr w:type="spellEnd"/>
+      <w:r>
+        <w:rPr>
+          <w:rFonts w:ascii="Arial" w:hAnsi="Arial" w:cs="Arial"/>
+          <w:sz w:val="24"/>
+          <w:szCs w:val="24"/>
+        </w:rPr>
+        <w:t xml:space="preserve"> for processing. This data could then be moved to our AWS Aurora database for permanent storage. </w:t>
       </w:r>
     </w:p>
     <w:p>
@@ -2095,7 +3839,27 @@
           <w:szCs w:val="24"/>
           <w:u w:val="single"/>
         </w:rPr>
-        <w:t>AWS SageMaker:</w:t>
+        <w:t xml:space="preserve">AWS </w:t>
+      </w:r>
+      <w:proofErr w:type="spellStart"/>
+      <w:r>
+        <w:rPr>
+          <w:rFonts w:ascii="Arial" w:hAnsi="Arial" w:cs="Arial"/>
+          <w:sz w:val="24"/>
+          <w:szCs w:val="24"/>
+          <w:u w:val="single"/>
+        </w:rPr>
+        <w:t>SageMaker</w:t>
+      </w:r>
+      <w:proofErr w:type="spellEnd"/>
+      <w:r>
+        <w:rPr>
+          <w:rFonts w:ascii="Arial" w:hAnsi="Arial" w:cs="Arial"/>
+          <w:sz w:val="24"/>
+          <w:szCs w:val="24"/>
+          <w:u w:val="single"/>
+        </w:rPr>
+        <w:t>:</w:t>
       </w:r>
       <w:r>
         <w:rPr>
@@ -2112,7 +3876,43 @@
           <w:szCs w:val="24"/>
         </w:rPr>
         <w:br/>
-        <w:t xml:space="preserve">AWS machine learning service would allow us to deploy the client Tensorflow prediction model on a GPU instance (for greater processing requirements). The model would be fed with raw data from our S3 Bucket, and output prediction data in the form of a classification, and a confidence interval along with an output image, highlighting a potential Dropbear sighting (if one was detected).  </w:t>
+        <w:t xml:space="preserve">AWS machine learning service would allow us to deploy the client </w:t>
+      </w:r>
+      <w:proofErr w:type="spellStart"/>
+      <w:r>
+        <w:rPr>
+          <w:rFonts w:ascii="Arial" w:hAnsi="Arial" w:cs="Arial"/>
+          <w:sz w:val="24"/>
+          <w:szCs w:val="24"/>
+        </w:rPr>
+        <w:t>Tensorflow</w:t>
+      </w:r>
+      <w:proofErr w:type="spellEnd"/>
+      <w:r>
+        <w:rPr>
+          <w:rFonts w:ascii="Arial" w:hAnsi="Arial" w:cs="Arial"/>
+          <w:sz w:val="24"/>
+          <w:szCs w:val="24"/>
+        </w:rPr>
+        <w:t xml:space="preserve"> prediction model on a GPU instance (for greater processing requirements). The model would be fed with raw data from our S3 Bucket, and output prediction data in the form of a classification, and a confidence interval along with an output image, highlighting a potential </w:t>
+      </w:r>
+      <w:proofErr w:type="spellStart"/>
+      <w:r>
+        <w:rPr>
+          <w:rFonts w:ascii="Arial" w:hAnsi="Arial" w:cs="Arial"/>
+          <w:sz w:val="24"/>
+          <w:szCs w:val="24"/>
+        </w:rPr>
+        <w:t>Dropbear</w:t>
+      </w:r>
+      <w:proofErr w:type="spellEnd"/>
+      <w:r>
+        <w:rPr>
+          <w:rFonts w:ascii="Arial" w:hAnsi="Arial" w:cs="Arial"/>
+          <w:sz w:val="24"/>
+          <w:szCs w:val="24"/>
+        </w:rPr>
+        <w:t xml:space="preserve"> sighting (if one was detected).  </w:t>
       </w:r>
     </w:p>
     <w:p>
@@ -2147,6 +3947,7 @@
         </w:rPr>
         <w:t xml:space="preserve">AWS </w:t>
       </w:r>
+      <w:proofErr w:type="spellStart"/>
       <w:r>
         <w:rPr>
           <w:rFonts w:ascii="Arial" w:hAnsi="Arial" w:cs="Arial"/>
@@ -2156,6 +3957,7 @@
         </w:rPr>
         <w:t>DocumentDB</w:t>
       </w:r>
+      <w:proofErr w:type="spellEnd"/>
       <w:r>
         <w:rPr>
           <w:rFonts w:ascii="Arial" w:hAnsi="Arial" w:cs="Arial"/>
@@ -2316,8 +4118,27 @@
           <w:szCs w:val="24"/>
         </w:rPr>
         <w:pict w14:anchorId="1E60C64E">
+          <v:shapetype id="_x0000_t75" coordsize="21600,21600" o:spt="75" o:preferrelative="t" path="m@4@5l@4@11@9@11@9@5xe" filled="f" stroked="f">
+            <v:stroke joinstyle="miter"/>
+            <v:formulas>
+              <v:f eqn="if lineDrawn pixelLineWidth 0"/>
+              <v:f eqn="sum @0 1 0"/>
+              <v:f eqn="sum 0 0 @1"/>
+              <v:f eqn="prod @2 1 2"/>
+              <v:f eqn="prod @3 21600 pixelWidth"/>
+              <v:f eqn="prod @3 21600 pixelHeight"/>
+              <v:f eqn="sum @0 0 1"/>
+              <v:f eqn="prod @6 1 2"/>
+              <v:f eqn="prod @7 21600 pixelWidth"/>
+              <v:f eqn="sum @8 21600 0"/>
+              <v:f eqn="prod @7 21600 pixelHeight"/>
+              <v:f eqn="sum @10 21600 0"/>
+            </v:formulas>
+            <v:path o:extrusionok="f" gradientshapeok="t" o:connecttype="rect"/>
+            <o:lock v:ext="edit" aspectratio="t"/>
+          </v:shapetype>
           <v:shape id="_x0000_i1026" type="#_x0000_t75" style="width:467.25pt;height:78.75pt">
-            <v:imagedata r:id="rId7" o:title="ClientInteraction"/>
+            <v:imagedata r:id="rId9" o:title="ClientInteraction"/>
           </v:shape>
         </w:pict>
       </w:r>
@@ -2355,7 +4176,15 @@
         <w:fldChar w:fldCharType="end"/>
       </w:r>
       <w:r>
-        <w:t>- Client Side Interaction</w:t>
+        <w:t xml:space="preserve">- </w:t>
+      </w:r>
+      <w:proofErr w:type="gramStart"/>
+      <w:r>
+        <w:t>Client Side</w:t>
+      </w:r>
+      <w:proofErr w:type="gramEnd"/>
+      <w:r>
+        <w:t xml:space="preserve"> Interaction</w:t>
       </w:r>
     </w:p>
     <w:p>
@@ -2377,211 +4206,12 @@
           <w:u w:val="single"/>
         </w:rPr>
       </w:pPr>
-    </w:p>
-    <w:p>
-      <w:pPr>
-        <w:rPr>
-          <w:rFonts w:ascii="Arial" w:hAnsi="Arial" w:cs="Arial"/>
-          <w:sz w:val="24"/>
-          <w:szCs w:val="24"/>
-          <w:u w:val="single"/>
-        </w:rPr>
-      </w:pPr>
-    </w:p>
-    <w:p>
-      <w:pPr>
-        <w:rPr>
-          <w:rFonts w:ascii="Arial" w:hAnsi="Arial" w:cs="Arial"/>
-          <w:b/>
-          <w:sz w:val="24"/>
-          <w:szCs w:val="24"/>
-        </w:rPr>
-      </w:pPr>
-      <w:r>
-        <w:rPr>
-          <w:rFonts w:ascii="Arial" w:hAnsi="Arial" w:cs="Arial"/>
-          <w:b/>
-          <w:sz w:val="24"/>
-          <w:szCs w:val="24"/>
-        </w:rPr>
-        <w:t>Justification of Technical Solution</w:t>
-      </w:r>
-    </w:p>
-    <w:p>
-      <w:pPr>
-        <w:rPr>
-          <w:rFonts w:ascii="Arial" w:hAnsi="Arial" w:cs="Arial"/>
-          <w:sz w:val="24"/>
-          <w:szCs w:val="24"/>
-        </w:rPr>
-      </w:pPr>
-      <w:r>
-        <w:rPr>
-          <w:rFonts w:ascii="Arial" w:hAnsi="Arial" w:cs="Arial"/>
-          <w:sz w:val="24"/>
-          <w:szCs w:val="24"/>
-        </w:rPr>
-        <w:t>Utilising only AWS components allows for simple and straightforward integration between the various components of the proposed solution. For example:</w:t>
-      </w:r>
-    </w:p>
-    <w:p>
-      <w:pPr>
-        <w:pStyle w:val="ListParagraph"/>
-        <w:numPr>
-          <w:ilvl w:val="0"/>
-          <w:numId w:val="10"/>
-        </w:numPr>
-        <w:spacing w:line="259" w:lineRule="auto"/>
-        <w:rPr>
-          <w:rFonts w:ascii="Arial" w:hAnsi="Arial" w:cs="Arial"/>
-          <w:sz w:val="24"/>
-          <w:szCs w:val="24"/>
-        </w:rPr>
-      </w:pPr>
-      <w:r>
-        <w:rPr>
-          <w:rFonts w:ascii="Arial" w:hAnsi="Arial" w:cs="Arial"/>
-          <w:sz w:val="24"/>
-          <w:szCs w:val="24"/>
-        </w:rPr>
-        <w:t>AWS SES and Lambda Functions allow for easier photo retrieval.</w:t>
-      </w:r>
-    </w:p>
-    <w:p>
-      <w:pPr>
-        <w:pStyle w:val="ListParagraph"/>
-        <w:numPr>
-          <w:ilvl w:val="0"/>
-          <w:numId w:val="10"/>
-        </w:numPr>
-        <w:spacing w:line="259" w:lineRule="auto"/>
-        <w:rPr>
-          <w:rFonts w:ascii="Arial" w:hAnsi="Arial" w:cs="Arial"/>
-          <w:sz w:val="24"/>
-          <w:szCs w:val="24"/>
-        </w:rPr>
-      </w:pPr>
-      <w:r>
-        <w:rPr>
-          <w:rFonts w:ascii="Arial" w:hAnsi="Arial" w:cs="Arial"/>
-          <w:sz w:val="24"/>
-          <w:szCs w:val="24"/>
-        </w:rPr>
-        <w:t>AWS SageMaker contains pre-defined containers for running a Tensorflow model.</w:t>
-      </w:r>
-    </w:p>
-    <w:p>
-      <w:pPr>
-        <w:pStyle w:val="ListParagraph"/>
-        <w:numPr>
-          <w:ilvl w:val="0"/>
-          <w:numId w:val="10"/>
-        </w:numPr>
-        <w:spacing w:line="259" w:lineRule="auto"/>
-        <w:rPr>
-          <w:rFonts w:ascii="Arial" w:hAnsi="Arial" w:cs="Arial"/>
-          <w:sz w:val="24"/>
-          <w:szCs w:val="24"/>
-        </w:rPr>
-      </w:pPr>
-      <w:r>
-        <w:rPr>
-          <w:rFonts w:ascii="Arial" w:hAnsi="Arial" w:cs="Arial"/>
-          <w:sz w:val="24"/>
-          <w:szCs w:val="24"/>
-        </w:rPr>
-        <w:t>AWS has the ability to dynamically scale various services are required.</w:t>
-      </w:r>
-    </w:p>
-    <w:p>
-      <w:pPr>
-        <w:pStyle w:val="ListParagraph"/>
-        <w:numPr>
-          <w:ilvl w:val="0"/>
-          <w:numId w:val="10"/>
-        </w:numPr>
-        <w:spacing w:line="259" w:lineRule="auto"/>
-        <w:rPr>
-          <w:rFonts w:ascii="Arial" w:hAnsi="Arial" w:cs="Arial"/>
-          <w:sz w:val="24"/>
-          <w:szCs w:val="24"/>
-        </w:rPr>
-      </w:pPr>
-      <w:r>
-        <w:rPr>
-          <w:rFonts w:ascii="Arial" w:hAnsi="Arial" w:cs="Arial"/>
-          <w:sz w:val="24"/>
-          <w:szCs w:val="24"/>
-        </w:rPr>
-        <w:t xml:space="preserve">Lambda calls and AWS SageMaker are only costing money when they are running, no need to create an instance and pay for it unless it’s actually working. </w:t>
-      </w:r>
-    </w:p>
-    <w:p>
-      <w:pPr>
-        <w:pStyle w:val="ListParagraph"/>
-        <w:numPr>
-          <w:ilvl w:val="0"/>
-          <w:numId w:val="10"/>
-        </w:numPr>
-        <w:spacing w:line="259" w:lineRule="auto"/>
-        <w:rPr>
-          <w:rFonts w:ascii="Arial" w:hAnsi="Arial" w:cs="Arial"/>
-          <w:sz w:val="24"/>
-          <w:szCs w:val="24"/>
-        </w:rPr>
-      </w:pPr>
-      <w:r>
-        <w:rPr>
-          <w:rFonts w:ascii="Arial" w:hAnsi="Arial" w:cs="Arial"/>
-          <w:sz w:val="24"/>
-          <w:szCs w:val="24"/>
-        </w:rPr>
-        <w:t>AWS DocumentDB allows a fast and efficient document storage database</w:t>
-      </w:r>
-      <w:r>
-        <w:rPr>
-          <w:rFonts w:ascii="Arial" w:hAnsi="Arial" w:cs="Arial"/>
-          <w:sz w:val="24"/>
-          <w:szCs w:val="24"/>
-        </w:rPr>
-        <w:t xml:space="preserve"> and would be more effective than using a relational database.</w:t>
-      </w:r>
-      <w:bookmarkStart w:id="1" w:name="_GoBack"/>
-      <w:bookmarkEnd w:id="1"/>
-    </w:p>
-    <w:p>
-      <w:pPr>
-        <w:spacing w:line="360" w:lineRule="auto"/>
-        <w:rPr>
-          <w:rFonts w:ascii="Arial" w:hAnsi="Arial" w:cs="Arial"/>
-          <w:sz w:val="24"/>
-          <w:szCs w:val="24"/>
-        </w:rPr>
-      </w:pPr>
-    </w:p>
-    <w:p>
-      <w:pPr>
-        <w:pStyle w:val="Caption"/>
-        <w:keepNext/>
-      </w:pPr>
-      <w:r>
-        <w:t xml:space="preserve">Table </w:t>
-      </w:r>
-      <w:r>
-        <w:t>2</w:t>
-      </w:r>
-      <w:r>
-        <w:t xml:space="preserve">: </w:t>
-      </w:r>
-      <w:r>
-        <w:t>Estimated first year pricing</w:t>
-      </w:r>
     </w:p>
     <w:tbl>
       <w:tblPr>
         <w:tblStyle w:val="TableGrid"/>
+        <w:tblpPr w:leftFromText="180" w:rightFromText="180" w:vertAnchor="text" w:horzAnchor="margin" w:tblpY="451"/>
         <w:tblW w:w="0" w:type="auto"/>
-        <w:jc w:val="right"/>
         <w:tblLook w:val="04A0" w:firstRow="1" w:lastRow="0" w:firstColumn="1" w:lastColumn="0" w:noHBand="0" w:noVBand="1"/>
       </w:tblPr>
       <w:tblGrid>
@@ -2592,7 +4222,6 @@
       <w:tr>
         <w:trPr>
           <w:trHeight w:val="423"/>
-          <w:jc w:val="right"/>
         </w:trPr>
         <w:tc>
           <w:tcPr>
@@ -2617,6 +4246,7 @@
                 <w:sz w:val="24"/>
                 <w:szCs w:val="24"/>
               </w:rPr>
+              <w:lastRenderedPageBreak/>
               <w:t>Service</w:t>
             </w:r>
           </w:p>
@@ -2689,7 +4319,6 @@
       <w:tr>
         <w:trPr>
           <w:trHeight w:val="282"/>
-          <w:jc w:val="right"/>
         </w:trPr>
         <w:tc>
           <w:tcPr>
@@ -2741,63 +4370,7 @@
                 <w:sz w:val="24"/>
                 <w:szCs w:val="24"/>
               </w:rPr>
-              <w:t>100 triggers</w:t>
-            </w:r>
-            <w:r>
-              <w:rPr>
-                <w:rFonts w:ascii="Arial" w:hAnsi="Arial" w:cs="Arial"/>
-                <w:sz w:val="24"/>
-                <w:szCs w:val="24"/>
-              </w:rPr>
-              <w:t xml:space="preserve"> per </w:t>
-            </w:r>
-            <w:r>
-              <w:rPr>
-                <w:rFonts w:ascii="Arial" w:hAnsi="Arial" w:cs="Arial"/>
-                <w:sz w:val="24"/>
-                <w:szCs w:val="24"/>
-              </w:rPr>
-              <w:t>camera</w:t>
-            </w:r>
-            <w:r>
-              <w:rPr>
-                <w:rFonts w:ascii="Arial" w:hAnsi="Arial" w:cs="Arial"/>
-                <w:sz w:val="24"/>
-                <w:szCs w:val="24"/>
-              </w:rPr>
-              <w:t xml:space="preserve"> per </w:t>
-            </w:r>
-            <w:r>
-              <w:rPr>
-                <w:rFonts w:ascii="Arial" w:hAnsi="Arial" w:cs="Arial"/>
-                <w:sz w:val="24"/>
-                <w:szCs w:val="24"/>
-              </w:rPr>
-              <w:t>day = 1200 emails</w:t>
-            </w:r>
-            <w:r>
-              <w:rPr>
-                <w:rFonts w:ascii="Arial" w:hAnsi="Arial" w:cs="Arial"/>
-                <w:sz w:val="24"/>
-                <w:szCs w:val="24"/>
-              </w:rPr>
-              <w:t>/day</w:t>
-            </w:r>
-            <w:r>
-              <w:rPr>
-                <w:rFonts w:ascii="Arial" w:hAnsi="Arial" w:cs="Arial"/>
-                <w:sz w:val="24"/>
-                <w:szCs w:val="24"/>
-              </w:rPr>
-              <w:t xml:space="preserve"> @ 1.5</w:t>
-            </w:r>
-            <w:r>
-              <w:rPr>
-                <w:rFonts w:ascii="Arial" w:hAnsi="Arial" w:cs="Arial"/>
-                <w:sz w:val="24"/>
-                <w:szCs w:val="24"/>
-              </w:rPr>
-              <w:t xml:space="preserve"> MB</w:t>
+              <w:t>100 triggers per camera per day = 1200 emails/day @ 1.5 MB</w:t>
             </w:r>
           </w:p>
         </w:tc>
@@ -2829,7 +4402,6 @@
       <w:tr>
         <w:trPr>
           <w:trHeight w:val="272"/>
-          <w:jc w:val="right"/>
         </w:trPr>
         <w:tc>
           <w:tcPr>
@@ -2873,23 +4445,7 @@
                 <w:sz w:val="24"/>
                 <w:szCs w:val="24"/>
               </w:rPr>
-              <w:t>36,000 emails</w:t>
-            </w:r>
-            <w:r>
-              <w:rPr>
-                <w:rFonts w:ascii="Arial" w:hAnsi="Arial" w:cs="Arial"/>
-                <w:sz w:val="24"/>
-                <w:szCs w:val="24"/>
-              </w:rPr>
-              <w:t xml:space="preserve"> </w:t>
-            </w:r>
-            <w:r>
-              <w:rPr>
-                <w:rFonts w:ascii="Arial" w:hAnsi="Arial" w:cs="Arial"/>
-                <w:sz w:val="24"/>
-                <w:szCs w:val="24"/>
-              </w:rPr>
-              <w:t>a month @ 10 second processing time</w:t>
+              <w:t>36,000 emails a month @ 10 second processing time</w:t>
             </w:r>
           </w:p>
         </w:tc>
@@ -2921,7 +4477,6 @@
       <w:tr>
         <w:trPr>
           <w:trHeight w:val="272"/>
-          <w:jc w:val="right"/>
         </w:trPr>
         <w:tc>
           <w:tcPr>
@@ -2997,7 +4552,6 @@
       <w:tr>
         <w:trPr>
           <w:trHeight w:val="282"/>
-          <w:jc w:val="right"/>
         </w:trPr>
         <w:tc>
           <w:tcPr>
@@ -3018,8 +4572,18 @@
                 <w:sz w:val="24"/>
                 <w:szCs w:val="24"/>
               </w:rPr>
-              <w:t>AWS SageMaker</w:t>
-            </w:r>
+              <w:t xml:space="preserve">AWS </w:t>
+            </w:r>
+            <w:proofErr w:type="spellStart"/>
+            <w:r>
+              <w:rPr>
+                <w:rFonts w:ascii="Arial" w:hAnsi="Arial" w:cs="Arial"/>
+                <w:sz w:val="24"/>
+                <w:szCs w:val="24"/>
+              </w:rPr>
+              <w:t>SageMaker</w:t>
+            </w:r>
+            <w:proofErr w:type="spellEnd"/>
           </w:p>
         </w:tc>
         <w:tc>
@@ -3073,7 +4637,6 @@
       <w:tr>
         <w:trPr>
           <w:trHeight w:val="49"/>
-          <w:jc w:val="right"/>
         </w:trPr>
         <w:tc>
           <w:tcPr>
@@ -3094,8 +4657,18 @@
                 <w:sz w:val="24"/>
                 <w:szCs w:val="24"/>
               </w:rPr>
-              <w:t>AWS DocumentDB</w:t>
-            </w:r>
+              <w:t xml:space="preserve">AWS </w:t>
+            </w:r>
+            <w:proofErr w:type="spellStart"/>
+            <w:r>
+              <w:rPr>
+                <w:rFonts w:ascii="Arial" w:hAnsi="Arial" w:cs="Arial"/>
+                <w:sz w:val="24"/>
+                <w:szCs w:val="24"/>
+              </w:rPr>
+              <w:t>DocumentDB</w:t>
+            </w:r>
+            <w:proofErr w:type="spellEnd"/>
           </w:p>
         </w:tc>
         <w:tc>
@@ -3149,7 +4722,6 @@
       <w:tr>
         <w:trPr>
           <w:trHeight w:val="49"/>
-          <w:jc w:val="right"/>
         </w:trPr>
         <w:tc>
           <w:tcPr>
@@ -3246,6 +4818,36 @@
     </w:tbl>
     <w:p>
       <w:pPr>
+        <w:pStyle w:val="Caption"/>
+        <w:keepNext/>
+      </w:pPr>
+      <w:r>
+        <w:t xml:space="preserve">Table </w:t>
+      </w:r>
+      <w:r>
+        <w:fldChar w:fldCharType="begin"/>
+      </w:r>
+      <w:r>
+        <w:instrText xml:space="preserve"> SEQ Table \* ARABIC </w:instrText>
+      </w:r>
+      <w:r>
+        <w:fldChar w:fldCharType="separate"/>
+      </w:r>
+      <w:r>
+        <w:rPr>
+          <w:noProof/>
+        </w:rPr>
+        <w:t>2</w:t>
+      </w:r>
+      <w:r>
+        <w:fldChar w:fldCharType="end"/>
+      </w:r>
+      <w:r>
+        <w:t>: Estimate of first year pricing</w:t>
+      </w:r>
+    </w:p>
+    <w:p>
+      <w:pPr>
         <w:spacing w:line="360" w:lineRule="auto"/>
         <w:rPr>
           <w:rFonts w:ascii="Arial" w:hAnsi="Arial" w:cs="Arial"/>
@@ -3259,12 +4861,686 @@
           <w:sz w:val="24"/>
           <w:szCs w:val="24"/>
         </w:rPr>
-        <w:t>Note: Prices will grow dynamically with more or less use, dependant on added camera traps and access to servers by users/researchers.</w:t>
-      </w:r>
+        <w:t xml:space="preserve">Note: Prices will grow dynamically with </w:t>
+      </w:r>
+      <w:proofErr w:type="gramStart"/>
+      <w:r>
+        <w:rPr>
+          <w:rFonts w:ascii="Arial" w:hAnsi="Arial" w:cs="Arial"/>
+          <w:sz w:val="24"/>
+          <w:szCs w:val="24"/>
+        </w:rPr>
+        <w:t>more or less use</w:t>
+      </w:r>
+      <w:proofErr w:type="gramEnd"/>
+      <w:r>
+        <w:rPr>
+          <w:rFonts w:ascii="Arial" w:hAnsi="Arial" w:cs="Arial"/>
+          <w:sz w:val="24"/>
+          <w:szCs w:val="24"/>
+        </w:rPr>
+        <w:t>, dependant on added camera traps and access to servers by users/researchers.</w:t>
+      </w:r>
+    </w:p>
+    <w:p>
+      <w:pPr>
+        <w:rPr>
+          <w:rFonts w:ascii="Arial" w:hAnsi="Arial" w:cs="Arial"/>
+          <w:sz w:val="24"/>
+          <w:szCs w:val="24"/>
+          <w:u w:val="single"/>
+        </w:rPr>
+      </w:pPr>
+    </w:p>
+    <w:p>
+      <w:pPr>
+        <w:pStyle w:val="Heading2"/>
+        <w:rPr>
+          <w:rFonts w:cs="Arial"/>
+        </w:rPr>
+      </w:pPr>
+      <w:bookmarkStart w:id="13" w:name="_Toc40964875"/>
+      <w:r>
+        <w:rPr>
+          <w:rFonts w:cs="Arial"/>
+        </w:rPr>
+        <w:t>Justification of Technical Solution</w:t>
+      </w:r>
+      <w:bookmarkEnd w:id="13"/>
+    </w:p>
+    <w:p>
+      <w:pPr>
+        <w:rPr>
+          <w:rFonts w:ascii="Arial" w:hAnsi="Arial" w:cs="Arial"/>
+          <w:sz w:val="24"/>
+          <w:szCs w:val="24"/>
+        </w:rPr>
+      </w:pPr>
+      <w:r>
+        <w:rPr>
+          <w:rFonts w:ascii="Arial" w:hAnsi="Arial" w:cs="Arial"/>
+          <w:sz w:val="24"/>
+          <w:szCs w:val="24"/>
+        </w:rPr>
+        <w:t>Utilising only AWS components allows for simple and straightforward integration between the various components of the proposed solution. For example:</w:t>
+      </w:r>
+    </w:p>
+    <w:p>
+      <w:pPr>
+        <w:pStyle w:val="ListParagraph"/>
+        <w:numPr>
+          <w:ilvl w:val="0"/>
+          <w:numId w:val="10"/>
+        </w:numPr>
+        <w:spacing w:line="259" w:lineRule="auto"/>
+        <w:rPr>
+          <w:rFonts w:ascii="Arial" w:hAnsi="Arial" w:cs="Arial"/>
+          <w:sz w:val="24"/>
+          <w:szCs w:val="24"/>
+        </w:rPr>
+      </w:pPr>
+      <w:r>
+        <w:rPr>
+          <w:rFonts w:ascii="Arial" w:hAnsi="Arial" w:cs="Arial"/>
+          <w:sz w:val="24"/>
+          <w:szCs w:val="24"/>
+        </w:rPr>
+        <w:t>AWS SES and Lambda Functions allow for easier photo retrieval.</w:t>
+      </w:r>
+    </w:p>
+    <w:p>
+      <w:pPr>
+        <w:pStyle w:val="ListParagraph"/>
+        <w:numPr>
+          <w:ilvl w:val="0"/>
+          <w:numId w:val="10"/>
+        </w:numPr>
+        <w:spacing w:line="259" w:lineRule="auto"/>
+        <w:rPr>
+          <w:rFonts w:ascii="Arial" w:hAnsi="Arial" w:cs="Arial"/>
+          <w:sz w:val="24"/>
+          <w:szCs w:val="24"/>
+        </w:rPr>
+      </w:pPr>
+      <w:r>
+        <w:rPr>
+          <w:rFonts w:ascii="Arial" w:hAnsi="Arial" w:cs="Arial"/>
+          <w:sz w:val="24"/>
+          <w:szCs w:val="24"/>
+        </w:rPr>
+        <w:t xml:space="preserve">AWS </w:t>
+      </w:r>
+      <w:proofErr w:type="spellStart"/>
+      <w:r>
+        <w:rPr>
+          <w:rFonts w:ascii="Arial" w:hAnsi="Arial" w:cs="Arial"/>
+          <w:sz w:val="24"/>
+          <w:szCs w:val="24"/>
+        </w:rPr>
+        <w:t>SageMaker</w:t>
+      </w:r>
+      <w:proofErr w:type="spellEnd"/>
+      <w:r>
+        <w:rPr>
+          <w:rFonts w:ascii="Arial" w:hAnsi="Arial" w:cs="Arial"/>
+          <w:sz w:val="24"/>
+          <w:szCs w:val="24"/>
+        </w:rPr>
+        <w:t xml:space="preserve"> contains pre-defined containers for running a </w:t>
+      </w:r>
+      <w:proofErr w:type="spellStart"/>
+      <w:r>
+        <w:rPr>
+          <w:rFonts w:ascii="Arial" w:hAnsi="Arial" w:cs="Arial"/>
+          <w:sz w:val="24"/>
+          <w:szCs w:val="24"/>
+        </w:rPr>
+        <w:t>Tensorflow</w:t>
+      </w:r>
+      <w:proofErr w:type="spellEnd"/>
+      <w:r>
+        <w:rPr>
+          <w:rFonts w:ascii="Arial" w:hAnsi="Arial" w:cs="Arial"/>
+          <w:sz w:val="24"/>
+          <w:szCs w:val="24"/>
+        </w:rPr>
+        <w:t xml:space="preserve"> model.</w:t>
+      </w:r>
+    </w:p>
+    <w:p>
+      <w:pPr>
+        <w:pStyle w:val="ListParagraph"/>
+        <w:numPr>
+          <w:ilvl w:val="0"/>
+          <w:numId w:val="10"/>
+        </w:numPr>
+        <w:spacing w:line="259" w:lineRule="auto"/>
+        <w:rPr>
+          <w:rFonts w:ascii="Arial" w:hAnsi="Arial" w:cs="Arial"/>
+          <w:sz w:val="24"/>
+          <w:szCs w:val="24"/>
+        </w:rPr>
+      </w:pPr>
+      <w:r>
+        <w:rPr>
+          <w:rFonts w:ascii="Arial" w:hAnsi="Arial" w:cs="Arial"/>
+          <w:sz w:val="24"/>
+          <w:szCs w:val="24"/>
+        </w:rPr>
+        <w:t xml:space="preserve">AWS </w:t>
+      </w:r>
+      <w:proofErr w:type="gramStart"/>
+      <w:r>
+        <w:rPr>
+          <w:rFonts w:ascii="Arial" w:hAnsi="Arial" w:cs="Arial"/>
+          <w:sz w:val="24"/>
+          <w:szCs w:val="24"/>
+        </w:rPr>
+        <w:t>has the ability to</w:t>
+      </w:r>
+      <w:proofErr w:type="gramEnd"/>
+      <w:r>
+        <w:rPr>
+          <w:rFonts w:ascii="Arial" w:hAnsi="Arial" w:cs="Arial"/>
+          <w:sz w:val="24"/>
+          <w:szCs w:val="24"/>
+        </w:rPr>
+        <w:t xml:space="preserve"> dynamically scale various services are required.</w:t>
+      </w:r>
+    </w:p>
+    <w:p>
+      <w:pPr>
+        <w:pStyle w:val="ListParagraph"/>
+        <w:numPr>
+          <w:ilvl w:val="0"/>
+          <w:numId w:val="10"/>
+        </w:numPr>
+        <w:spacing w:line="259" w:lineRule="auto"/>
+        <w:rPr>
+          <w:rFonts w:ascii="Arial" w:hAnsi="Arial" w:cs="Arial"/>
+          <w:sz w:val="24"/>
+          <w:szCs w:val="24"/>
+        </w:rPr>
+      </w:pPr>
+      <w:r>
+        <w:rPr>
+          <w:rFonts w:ascii="Arial" w:hAnsi="Arial" w:cs="Arial"/>
+          <w:sz w:val="24"/>
+          <w:szCs w:val="24"/>
+        </w:rPr>
+        <w:t xml:space="preserve">Lambda calls and AWS </w:t>
+      </w:r>
+      <w:proofErr w:type="spellStart"/>
+      <w:r>
+        <w:rPr>
+          <w:rFonts w:ascii="Arial" w:hAnsi="Arial" w:cs="Arial"/>
+          <w:sz w:val="24"/>
+          <w:szCs w:val="24"/>
+        </w:rPr>
+        <w:t>SageMaker</w:t>
+      </w:r>
+      <w:proofErr w:type="spellEnd"/>
+      <w:r>
+        <w:rPr>
+          <w:rFonts w:ascii="Arial" w:hAnsi="Arial" w:cs="Arial"/>
+          <w:sz w:val="24"/>
+          <w:szCs w:val="24"/>
+        </w:rPr>
+        <w:t xml:space="preserve"> are only costing money when they are running, no need to create an instance and pay for it unless it’s </w:t>
+      </w:r>
+      <w:proofErr w:type="gramStart"/>
+      <w:r>
+        <w:rPr>
+          <w:rFonts w:ascii="Arial" w:hAnsi="Arial" w:cs="Arial"/>
+          <w:sz w:val="24"/>
+          <w:szCs w:val="24"/>
+        </w:rPr>
+        <w:t>actually working</w:t>
+      </w:r>
+      <w:proofErr w:type="gramEnd"/>
+      <w:r>
+        <w:rPr>
+          <w:rFonts w:ascii="Arial" w:hAnsi="Arial" w:cs="Arial"/>
+          <w:sz w:val="24"/>
+          <w:szCs w:val="24"/>
+        </w:rPr>
+        <w:t xml:space="preserve">. </w:t>
+      </w:r>
+    </w:p>
+    <w:p>
+      <w:pPr>
+        <w:pStyle w:val="ListParagraph"/>
+        <w:numPr>
+          <w:ilvl w:val="0"/>
+          <w:numId w:val="10"/>
+        </w:numPr>
+        <w:spacing w:line="259" w:lineRule="auto"/>
+        <w:rPr>
+          <w:rFonts w:ascii="Arial" w:hAnsi="Arial" w:cs="Arial"/>
+          <w:sz w:val="24"/>
+          <w:szCs w:val="24"/>
+        </w:rPr>
+      </w:pPr>
+      <w:r>
+        <w:rPr>
+          <w:rFonts w:ascii="Arial" w:hAnsi="Arial" w:cs="Arial"/>
+          <w:sz w:val="24"/>
+          <w:szCs w:val="24"/>
+        </w:rPr>
+        <w:t xml:space="preserve">AWS </w:t>
+      </w:r>
+      <w:proofErr w:type="spellStart"/>
+      <w:r>
+        <w:rPr>
+          <w:rFonts w:ascii="Arial" w:hAnsi="Arial" w:cs="Arial"/>
+          <w:sz w:val="24"/>
+          <w:szCs w:val="24"/>
+        </w:rPr>
+        <w:t>DocumentDB</w:t>
+      </w:r>
+      <w:proofErr w:type="spellEnd"/>
+      <w:r>
+        <w:rPr>
+          <w:rFonts w:ascii="Arial" w:hAnsi="Arial" w:cs="Arial"/>
+          <w:sz w:val="24"/>
+          <w:szCs w:val="24"/>
+        </w:rPr>
+        <w:t xml:space="preserve"> allows a fast and efficient document storage database</w:t>
+      </w:r>
+      <w:r>
+        <w:rPr>
+          <w:rFonts w:ascii="Arial" w:hAnsi="Arial" w:cs="Arial"/>
+          <w:sz w:val="24"/>
+          <w:szCs w:val="24"/>
+        </w:rPr>
+        <w:t xml:space="preserve"> and would be more effective than using a relational database.</w:t>
+      </w:r>
+    </w:p>
+    <w:p>
+      <w:pPr>
+        <w:spacing w:line="360" w:lineRule="auto"/>
+        <w:rPr>
+          <w:rFonts w:ascii="Arial" w:hAnsi="Arial" w:cs="Arial"/>
+          <w:sz w:val="24"/>
+          <w:szCs w:val="24"/>
+        </w:rPr>
+      </w:pPr>
+    </w:p>
+    <w:p>
+      <w:pPr>
+        <w:spacing w:line="360" w:lineRule="auto"/>
+        <w:rPr>
+          <w:rFonts w:ascii="Arial" w:hAnsi="Arial" w:cs="Arial"/>
+          <w:sz w:val="24"/>
+          <w:szCs w:val="24"/>
+        </w:rPr>
+      </w:pPr>
+    </w:p>
+    <w:p>
+      <w:pPr>
+        <w:spacing w:line="360" w:lineRule="auto"/>
+        <w:rPr>
+          <w:rFonts w:ascii="Arial" w:hAnsi="Arial" w:cs="Arial"/>
+          <w:sz w:val="24"/>
+          <w:szCs w:val="24"/>
+        </w:rPr>
+      </w:pPr>
+    </w:p>
+    <w:p>
+      <w:pPr>
+        <w:spacing w:line="360" w:lineRule="auto"/>
+        <w:rPr>
+          <w:rFonts w:ascii="Arial" w:hAnsi="Arial" w:cs="Arial"/>
+          <w:sz w:val="24"/>
+          <w:szCs w:val="24"/>
+        </w:rPr>
+      </w:pPr>
+    </w:p>
+    <w:p>
+      <w:pPr>
+        <w:pStyle w:val="Heading1"/>
+      </w:pPr>
+      <w:bookmarkStart w:id="14" w:name="_Toc40964876"/>
+      <w:r>
+        <w:lastRenderedPageBreak/>
+        <w:t>Development and Project Management Plan</w:t>
+      </w:r>
+      <w:bookmarkEnd w:id="14"/>
+    </w:p>
+    <w:p>
+      <w:pPr>
+        <w:pStyle w:val="Heading2"/>
+      </w:pPr>
+      <w:bookmarkStart w:id="15" w:name="_Toc40964877"/>
+      <w:r>
+        <w:t>Project Methodology</w:t>
+      </w:r>
+      <w:bookmarkEnd w:id="15"/>
+    </w:p>
+    <w:p>
+      <w:pPr>
+        <w:spacing w:line="360" w:lineRule="auto"/>
+        <w:rPr>
+          <w:rFonts w:ascii="Arial" w:hAnsi="Arial" w:cs="Arial"/>
+          <w:sz w:val="24"/>
+          <w:szCs w:val="24"/>
+        </w:rPr>
+      </w:pPr>
+    </w:p>
+    <w:p>
+      <w:pPr>
+        <w:pStyle w:val="Heading2"/>
+      </w:pPr>
+      <w:bookmarkStart w:id="16" w:name="_Toc40964878"/>
+      <w:r>
+        <w:t>Required Resources</w:t>
+      </w:r>
+      <w:bookmarkEnd w:id="16"/>
+    </w:p>
+    <w:p>
+      <w:pPr>
+        <w:spacing w:line="360" w:lineRule="auto"/>
+        <w:rPr>
+          <w:rFonts w:ascii="Arial" w:hAnsi="Arial" w:cs="Arial"/>
+          <w:sz w:val="24"/>
+          <w:szCs w:val="24"/>
+        </w:rPr>
+      </w:pPr>
+    </w:p>
+    <w:p>
+      <w:pPr>
+        <w:pStyle w:val="Heading2"/>
+      </w:pPr>
+      <w:bookmarkStart w:id="17" w:name="_Toc40964879"/>
+      <w:r>
+        <w:t>Development Team Member Roles</w:t>
+      </w:r>
+      <w:bookmarkEnd w:id="17"/>
+    </w:p>
+    <w:p>
+      <w:pPr>
+        <w:spacing w:line="360" w:lineRule="auto"/>
+        <w:rPr>
+          <w:rFonts w:ascii="Arial" w:hAnsi="Arial" w:cs="Arial"/>
+          <w:sz w:val="24"/>
+          <w:szCs w:val="24"/>
+        </w:rPr>
+      </w:pPr>
+    </w:p>
+    <w:p>
+      <w:pPr>
+        <w:pStyle w:val="Heading2"/>
+      </w:pPr>
+      <w:bookmarkStart w:id="18" w:name="_Toc40964880"/>
+      <w:r>
+        <w:t>Development Team Composition</w:t>
+      </w:r>
+      <w:bookmarkEnd w:id="18"/>
+    </w:p>
+    <w:p>
+      <w:pPr>
+        <w:spacing w:line="360" w:lineRule="auto"/>
+        <w:rPr>
+          <w:rFonts w:ascii="Arial" w:hAnsi="Arial" w:cs="Arial"/>
+          <w:sz w:val="24"/>
+          <w:szCs w:val="24"/>
+        </w:rPr>
+      </w:pPr>
+    </w:p>
+    <w:p>
+      <w:pPr>
+        <w:pStyle w:val="Heading2"/>
+      </w:pPr>
+      <w:bookmarkStart w:id="19" w:name="_Toc40964881"/>
+      <w:r>
+        <w:t>Programming Languages and Environments</w:t>
+      </w:r>
+      <w:bookmarkEnd w:id="19"/>
+    </w:p>
+    <w:p>
+      <w:pPr>
+        <w:spacing w:line="360" w:lineRule="auto"/>
+        <w:rPr>
+          <w:rFonts w:ascii="Arial" w:hAnsi="Arial" w:cs="Arial"/>
+          <w:sz w:val="24"/>
+          <w:szCs w:val="24"/>
+        </w:rPr>
+      </w:pPr>
+    </w:p>
+    <w:p>
+      <w:pPr>
+        <w:spacing w:line="360" w:lineRule="auto"/>
+        <w:rPr>
+          <w:rFonts w:ascii="Arial" w:hAnsi="Arial" w:cs="Arial"/>
+          <w:sz w:val="24"/>
+          <w:szCs w:val="24"/>
+        </w:rPr>
+      </w:pPr>
+    </w:p>
+    <w:p>
+      <w:pPr>
+        <w:spacing w:line="360" w:lineRule="auto"/>
+        <w:rPr>
+          <w:rFonts w:ascii="Arial" w:hAnsi="Arial" w:cs="Arial"/>
+          <w:sz w:val="24"/>
+          <w:szCs w:val="24"/>
+        </w:rPr>
+      </w:pPr>
+    </w:p>
+    <w:p>
+      <w:pPr>
+        <w:spacing w:line="360" w:lineRule="auto"/>
+        <w:rPr>
+          <w:rFonts w:ascii="Arial" w:hAnsi="Arial" w:cs="Arial"/>
+          <w:sz w:val="24"/>
+          <w:szCs w:val="24"/>
+        </w:rPr>
+      </w:pPr>
+    </w:p>
+    <w:p>
+      <w:pPr>
+        <w:spacing w:line="360" w:lineRule="auto"/>
+        <w:rPr>
+          <w:rFonts w:ascii="Arial" w:hAnsi="Arial" w:cs="Arial"/>
+          <w:sz w:val="24"/>
+          <w:szCs w:val="24"/>
+        </w:rPr>
+      </w:pPr>
+    </w:p>
+    <w:p>
+      <w:pPr>
+        <w:spacing w:line="360" w:lineRule="auto"/>
+        <w:rPr>
+          <w:rFonts w:ascii="Arial" w:hAnsi="Arial" w:cs="Arial"/>
+          <w:sz w:val="24"/>
+          <w:szCs w:val="24"/>
+        </w:rPr>
+      </w:pPr>
+    </w:p>
+    <w:p>
+      <w:pPr>
+        <w:spacing w:line="360" w:lineRule="auto"/>
+        <w:rPr>
+          <w:rFonts w:ascii="Arial" w:hAnsi="Arial" w:cs="Arial"/>
+          <w:sz w:val="24"/>
+          <w:szCs w:val="24"/>
+        </w:rPr>
+      </w:pPr>
+    </w:p>
+    <w:p>
+      <w:pPr>
+        <w:spacing w:line="360" w:lineRule="auto"/>
+        <w:rPr>
+          <w:rFonts w:ascii="Arial" w:hAnsi="Arial" w:cs="Arial"/>
+          <w:sz w:val="24"/>
+          <w:szCs w:val="24"/>
+        </w:rPr>
+      </w:pPr>
+    </w:p>
+    <w:p>
+      <w:pPr>
+        <w:spacing w:line="360" w:lineRule="auto"/>
+        <w:rPr>
+          <w:rFonts w:ascii="Arial" w:hAnsi="Arial" w:cs="Arial"/>
+          <w:sz w:val="24"/>
+          <w:szCs w:val="24"/>
+        </w:rPr>
+      </w:pPr>
+    </w:p>
+    <w:p>
+      <w:pPr>
+        <w:spacing w:line="360" w:lineRule="auto"/>
+        <w:rPr>
+          <w:rFonts w:ascii="Arial" w:hAnsi="Arial" w:cs="Arial"/>
+          <w:sz w:val="24"/>
+          <w:szCs w:val="24"/>
+        </w:rPr>
+      </w:pPr>
+    </w:p>
+    <w:p>
+      <w:pPr>
+        <w:spacing w:line="360" w:lineRule="auto"/>
+        <w:rPr>
+          <w:rFonts w:ascii="Arial" w:hAnsi="Arial" w:cs="Arial"/>
+          <w:sz w:val="24"/>
+          <w:szCs w:val="24"/>
+        </w:rPr>
+      </w:pPr>
+    </w:p>
+    <w:p>
+      <w:pPr>
+        <w:spacing w:line="360" w:lineRule="auto"/>
+        <w:rPr>
+          <w:rFonts w:ascii="Arial" w:hAnsi="Arial" w:cs="Arial"/>
+          <w:sz w:val="24"/>
+          <w:szCs w:val="24"/>
+        </w:rPr>
+      </w:pPr>
+    </w:p>
+    <w:p>
+      <w:pPr>
+        <w:spacing w:line="360" w:lineRule="auto"/>
+        <w:rPr>
+          <w:rFonts w:ascii="Arial" w:hAnsi="Arial" w:cs="Arial"/>
+          <w:sz w:val="24"/>
+          <w:szCs w:val="24"/>
+        </w:rPr>
+      </w:pPr>
+    </w:p>
+    <w:p>
+      <w:pPr>
+        <w:spacing w:line="360" w:lineRule="auto"/>
+        <w:rPr>
+          <w:rFonts w:ascii="Arial" w:hAnsi="Arial" w:cs="Arial"/>
+          <w:sz w:val="24"/>
+          <w:szCs w:val="24"/>
+        </w:rPr>
+      </w:pPr>
+    </w:p>
+    <w:p>
+      <w:pPr>
+        <w:spacing w:line="360" w:lineRule="auto"/>
+        <w:rPr>
+          <w:rFonts w:ascii="Arial" w:hAnsi="Arial" w:cs="Arial"/>
+          <w:sz w:val="24"/>
+          <w:szCs w:val="24"/>
+        </w:rPr>
+      </w:pPr>
+    </w:p>
+    <w:p>
+      <w:pPr>
+        <w:pStyle w:val="Heading1"/>
+      </w:pPr>
+      <w:bookmarkStart w:id="20" w:name="_Toc40964882"/>
+      <w:r>
+        <w:lastRenderedPageBreak/>
+        <w:t>Additional/Optional</w:t>
+      </w:r>
+      <w:bookmarkEnd w:id="20"/>
+    </w:p>
+    <w:p>
+      <w:pPr>
+        <w:pStyle w:val="Heading2"/>
+      </w:pPr>
+      <w:bookmarkStart w:id="21" w:name="_Toc40964883"/>
+      <w:r>
+        <w:t>Testing</w:t>
+      </w:r>
+      <w:bookmarkEnd w:id="21"/>
+    </w:p>
+    <w:p>
+      <w:pPr>
+        <w:spacing w:line="360" w:lineRule="auto"/>
+        <w:rPr>
+          <w:rFonts w:ascii="Arial" w:hAnsi="Arial" w:cs="Arial"/>
+          <w:sz w:val="24"/>
+          <w:szCs w:val="24"/>
+        </w:rPr>
+      </w:pPr>
+    </w:p>
+    <w:p>
+      <w:pPr>
+        <w:pStyle w:val="Heading2"/>
+      </w:pPr>
+      <w:bookmarkStart w:id="22" w:name="_Toc40964884"/>
+      <w:r>
+        <w:t>User Training</w:t>
+      </w:r>
+      <w:bookmarkEnd w:id="22"/>
+    </w:p>
+    <w:p>
+      <w:pPr>
+        <w:spacing w:line="360" w:lineRule="auto"/>
+        <w:rPr>
+          <w:rFonts w:ascii="Arial" w:hAnsi="Arial" w:cs="Arial"/>
+          <w:sz w:val="24"/>
+          <w:szCs w:val="24"/>
+        </w:rPr>
+      </w:pPr>
+    </w:p>
+    <w:p>
+      <w:pPr>
+        <w:pStyle w:val="Heading2"/>
+      </w:pPr>
+      <w:bookmarkStart w:id="23" w:name="_Toc40964885"/>
+      <w:r>
+        <w:t>Deployment</w:t>
+      </w:r>
+      <w:bookmarkEnd w:id="23"/>
+    </w:p>
+    <w:p>
+      <w:pPr>
+        <w:spacing w:line="360" w:lineRule="auto"/>
+        <w:rPr>
+          <w:rFonts w:ascii="Arial" w:hAnsi="Arial" w:cs="Arial"/>
+          <w:sz w:val="24"/>
+          <w:szCs w:val="24"/>
+        </w:rPr>
+      </w:pPr>
+    </w:p>
+    <w:p>
+      <w:pPr>
+        <w:pStyle w:val="Heading2"/>
+      </w:pPr>
+      <w:bookmarkStart w:id="24" w:name="_Toc40964886"/>
+      <w:r>
+        <w:t>Maintenance</w:t>
+      </w:r>
+      <w:bookmarkEnd w:id="24"/>
+    </w:p>
+    <w:p>
+      <w:pPr>
+        <w:spacing w:line="360" w:lineRule="auto"/>
+        <w:rPr>
+          <w:rFonts w:ascii="Arial" w:hAnsi="Arial" w:cs="Arial"/>
+          <w:sz w:val="24"/>
+          <w:szCs w:val="24"/>
+        </w:rPr>
+      </w:pPr>
     </w:p>
     <w:sectPr>
-      <w:headerReference w:type="default" r:id="rId9"/>
-      <w:footerReference w:type="default" r:id="rId10"/>
+      <w:headerReference w:type="default" r:id="rId10"/>
+      <w:footerReference w:type="default" r:id="rId11"/>
       <w:pgSz w:w="12240" w:h="15840"/>
       <w:pgMar w:top="1440" w:right="1440" w:bottom="1440" w:left="1440" w:header="720" w:footer="720" w:gutter="0"/>
       <w:cols w:space="720"/>
@@ -4745,7 +7021,7 @@
     <w:lsdException w:name="Table Web 2" w:semiHidden="1" w:unhideWhenUsed="1"/>
     <w:lsdException w:name="Table Web 3" w:semiHidden="1" w:unhideWhenUsed="1"/>
     <w:lsdException w:name="Balloon Text" w:semiHidden="1" w:unhideWhenUsed="1"/>
-    <w:lsdException w:name="Table Grid" w:semiHidden="1" w:uiPriority="39" w:unhideWhenUsed="1"/>
+    <w:lsdException w:name="Table Grid" w:uiPriority="39"/>
     <w:lsdException w:name="Table Theme" w:semiHidden="1" w:unhideWhenUsed="1"/>
     <w:lsdException w:name="Placeholder Text" w:semiHidden="1"/>
     <w:lsdException w:name="No Spacing" w:uiPriority="1" w:qFormat="1"/>
@@ -4981,6 +7257,49 @@
       <w:lang w:val="en-AU"/>
     </w:rPr>
   </w:style>
+  <w:style w:type="paragraph" w:styleId="Heading1">
+    <w:name w:val="heading 1"/>
+    <w:basedOn w:val="Normal"/>
+    <w:next w:val="Normal"/>
+    <w:link w:val="Heading1Char"/>
+    <w:uiPriority w:val="9"/>
+    <w:qFormat/>
+    <w:rsid w:val="00AD562F"/>
+    <w:pPr>
+      <w:keepNext/>
+      <w:keepLines/>
+      <w:spacing w:before="240" w:after="0"/>
+      <w:outlineLvl w:val="0"/>
+    </w:pPr>
+    <w:rPr>
+      <w:rFonts w:ascii="Arial" w:eastAsiaTheme="majorEastAsia" w:hAnsi="Arial" w:cstheme="majorBidi"/>
+      <w:color w:val="2F5496" w:themeColor="accent1" w:themeShade="BF"/>
+      <w:sz w:val="32"/>
+      <w:szCs w:val="32"/>
+    </w:rPr>
+  </w:style>
+  <w:style w:type="paragraph" w:styleId="Heading2">
+    <w:name w:val="heading 2"/>
+    <w:basedOn w:val="Normal"/>
+    <w:next w:val="Normal"/>
+    <w:link w:val="Heading2Char"/>
+    <w:uiPriority w:val="9"/>
+    <w:unhideWhenUsed/>
+    <w:qFormat/>
+    <w:rsid w:val="00AD562F"/>
+    <w:pPr>
+      <w:keepNext/>
+      <w:keepLines/>
+      <w:spacing w:before="40" w:after="0"/>
+      <w:outlineLvl w:val="1"/>
+    </w:pPr>
+    <w:rPr>
+      <w:rFonts w:ascii="Arial" w:eastAsiaTheme="majorEastAsia" w:hAnsi="Arial" w:cstheme="majorBidi"/>
+      <w:color w:val="2F5496" w:themeColor="accent1" w:themeShade="BF"/>
+      <w:sz w:val="26"/>
+      <w:szCs w:val="26"/>
+    </w:rPr>
+  </w:style>
   <w:style w:type="character" w:default="1" w:styleId="DefaultParagraphFont">
     <w:name w:val="Default Paragraph Font"/>
     <w:uiPriority w:val="1"/>
@@ -5139,6 +7458,86 @@
       <w:sz w:val="16"/>
       <w:szCs w:val="16"/>
       <w:lang w:val="en-AU"/>
+    </w:rPr>
+  </w:style>
+  <w:style w:type="character" w:customStyle="1" w:styleId="Heading1Char">
+    <w:name w:val="Heading 1 Char"/>
+    <w:basedOn w:val="DefaultParagraphFont"/>
+    <w:link w:val="Heading1"/>
+    <w:uiPriority w:val="9"/>
+    <w:rsid w:val="00AD562F"/>
+    <w:rPr>
+      <w:rFonts w:ascii="Arial" w:eastAsiaTheme="majorEastAsia" w:hAnsi="Arial" w:cstheme="majorBidi"/>
+      <w:color w:val="2F5496" w:themeColor="accent1" w:themeShade="BF"/>
+      <w:sz w:val="32"/>
+      <w:szCs w:val="32"/>
+      <w:lang w:val="en-AU"/>
+    </w:rPr>
+  </w:style>
+  <w:style w:type="paragraph" w:styleId="TOCHeading">
+    <w:name w:val="TOC Heading"/>
+    <w:basedOn w:val="Heading1"/>
+    <w:next w:val="Normal"/>
+    <w:uiPriority w:val="39"/>
+    <w:unhideWhenUsed/>
+    <w:qFormat/>
+    <w:rsid w:val="005F6354"/>
+    <w:pPr>
+      <w:spacing w:line="259" w:lineRule="auto"/>
+      <w:outlineLvl w:val="9"/>
+    </w:pPr>
+    <w:rPr>
+      <w:lang w:val="en-US"/>
+    </w:rPr>
+  </w:style>
+  <w:style w:type="character" w:customStyle="1" w:styleId="Heading2Char">
+    <w:name w:val="Heading 2 Char"/>
+    <w:basedOn w:val="DefaultParagraphFont"/>
+    <w:link w:val="Heading2"/>
+    <w:uiPriority w:val="9"/>
+    <w:rsid w:val="00AD562F"/>
+    <w:rPr>
+      <w:rFonts w:ascii="Arial" w:eastAsiaTheme="majorEastAsia" w:hAnsi="Arial" w:cstheme="majorBidi"/>
+      <w:color w:val="2F5496" w:themeColor="accent1" w:themeShade="BF"/>
+      <w:sz w:val="26"/>
+      <w:szCs w:val="26"/>
+      <w:lang w:val="en-AU"/>
+    </w:rPr>
+  </w:style>
+  <w:style w:type="paragraph" w:styleId="TOC1">
+    <w:name w:val="toc 1"/>
+    <w:basedOn w:val="Normal"/>
+    <w:next w:val="Normal"/>
+    <w:autoRedefine/>
+    <w:uiPriority w:val="39"/>
+    <w:unhideWhenUsed/>
+    <w:rsid w:val="005F6354"/>
+    <w:pPr>
+      <w:spacing w:after="100"/>
+    </w:pPr>
+  </w:style>
+  <w:style w:type="paragraph" w:styleId="TOC2">
+    <w:name w:val="toc 2"/>
+    <w:basedOn w:val="Normal"/>
+    <w:next w:val="Normal"/>
+    <w:autoRedefine/>
+    <w:uiPriority w:val="39"/>
+    <w:unhideWhenUsed/>
+    <w:rsid w:val="005F6354"/>
+    <w:pPr>
+      <w:spacing w:after="100"/>
+      <w:ind w:left="220"/>
+    </w:pPr>
+  </w:style>
+  <w:style w:type="character" w:styleId="Hyperlink">
+    <w:name w:val="Hyperlink"/>
+    <w:basedOn w:val="DefaultParagraphFont"/>
+    <w:uiPriority w:val="99"/>
+    <w:unhideWhenUsed/>
+    <w:rsid w:val="005F6354"/>
+    <w:rPr>
+      <w:color w:val="0563C1" w:themeColor="hyperlink"/>
+      <w:u w:val="single"/>
     </w:rPr>
   </w:style>
 </w:styles>
@@ -5437,4 +7836,16 @@
     </a:ext>
   </a:extLst>
 </a:theme>
+</file>
+
+<file path=customXml/item1.xml><?xml version="1.0" encoding="utf-8"?>
+<b:Sources xmlns:b="http://schemas.openxmlformats.org/officeDocument/2006/bibliography" xmlns="http://schemas.openxmlformats.org/officeDocument/2006/bibliography" SelectedStyle="\APASixthEditionOfficeOnline.xsl" StyleName="APA" Version="6"/>
+</file>
+
+<file path=customXml/itemProps1.xml><?xml version="1.0" encoding="utf-8"?>
+<ds:datastoreItem xmlns:ds="http://schemas.openxmlformats.org/officeDocument/2006/customXml" ds:itemID="{14CAB910-40C6-4439-AE27-197444AAF525}">
+  <ds:schemaRefs>
+    <ds:schemaRef ds:uri="http://schemas.openxmlformats.org/officeDocument/2006/bibliography"/>
+  </ds:schemaRefs>
+</ds:datastoreItem>
 </file>
</xml_diff>

<commit_message>
Technical solution - web/app
</commit_message>
<xml_diff>
--- a/Report/Report.docx
+++ b/Report/Report.docx
@@ -328,6 +328,13 @@
     </w:p>
     <w:sdt>
       <w:sdtPr>
+        <w:rPr>
+          <w:rFonts w:ascii="Calibri" w:eastAsia="Calibri" w:hAnsi="Calibri" w:cs="Times New Roman"/>
+          <w:color w:val="auto"/>
+          <w:sz w:val="22"/>
+          <w:szCs w:val="22"/>
+          <w:lang w:val="en-AU"/>
+        </w:rPr>
         <w:id w:val="-1747945493"/>
         <w:docPartObj>
           <w:docPartGallery w:val="Table of Contents"/>
@@ -336,14 +343,9 @@
       </w:sdtPr>
       <w:sdtEndPr>
         <w:rPr>
-          <w:rFonts w:ascii="Calibri" w:eastAsia="Calibri" w:hAnsi="Calibri" w:cs="Times New Roman"/>
           <w:b/>
           <w:bCs/>
           <w:noProof/>
-          <w:color w:val="auto"/>
-          <w:sz w:val="22"/>
-          <w:szCs w:val="22"/>
-          <w:lang w:val="en-AU"/>
         </w:rPr>
       </w:sdtEndPr>
       <w:sdtContent>
@@ -2017,8 +2019,6 @@
         </w:rPr>
         <w:br w:type="page"/>
       </w:r>
-      <w:bookmarkStart w:id="0" w:name="_GoBack"/>
-      <w:bookmarkEnd w:id="0"/>
     </w:p>
     <w:p>
       <w:pPr>
@@ -2072,14 +2072,14 @@
       <w:r>
         <w:br/>
       </w:r>
-      <w:bookmarkStart w:id="1" w:name="_Toc40964864"/>
+      <w:bookmarkStart w:id="0" w:name="_Toc40964864"/>
       <w:r>
         <w:rPr>
           <w:rFonts w:cs="Arial"/>
         </w:rPr>
         <w:t>Introduction</w:t>
       </w:r>
-      <w:bookmarkEnd w:id="1"/>
+      <w:bookmarkEnd w:id="0"/>
     </w:p>
     <w:p>
       <w:pPr>
@@ -2100,7 +2100,7 @@
           <w:rFonts w:cs="Arial"/>
         </w:rPr>
       </w:pPr>
-      <w:bookmarkStart w:id="2" w:name="_Toc40964865"/>
+      <w:bookmarkStart w:id="1" w:name="_Toc40964865"/>
       <w:r>
         <w:rPr>
           <w:rFonts w:cs="Arial"/>
@@ -2119,53 +2119,53 @@
         </w:rPr>
         <w:t>verview</w:t>
       </w:r>
+      <w:bookmarkEnd w:id="1"/>
+    </w:p>
+    <w:p>
+      <w:pPr>
+        <w:spacing w:line="360" w:lineRule="auto"/>
+        <w:rPr>
+          <w:rFonts w:ascii="Arial" w:hAnsi="Arial" w:cs="Arial"/>
+          <w:color w:val="000000"/>
+          <w:sz w:val="24"/>
+          <w:szCs w:val="24"/>
+        </w:rPr>
+      </w:pPr>
+      <w:r>
+        <w:rPr>
+          <w:rFonts w:ascii="Arial" w:hAnsi="Arial" w:cs="Arial"/>
+          <w:color w:val="000000"/>
+          <w:sz w:val="24"/>
+          <w:szCs w:val="24"/>
+        </w:rPr>
+        <w:t>The time and effort required to manually sort and classify images is significant and painstaking. The collection of field data and the processing of said data needs to be automated and streamlined in such a way that the database of information can dynamically update as new data is collected. These efficiency gains would allow end users to easily access up to date data as they require it. The client has provided their predictive model for the automatic classification of drop bears across various camera trap deployments. The aim of this project is to deploy this model (via a Cloud based platform) and to develop a means for users to interact with the output prediction data.</w:t>
+      </w:r>
+    </w:p>
+    <w:p>
+      <w:pPr>
+        <w:spacing w:line="360" w:lineRule="auto"/>
+        <w:rPr>
+          <w:rFonts w:ascii="Arial" w:hAnsi="Arial" w:cs="Arial"/>
+          <w:sz w:val="24"/>
+          <w:szCs w:val="24"/>
+        </w:rPr>
+      </w:pPr>
+    </w:p>
+    <w:p>
+      <w:pPr>
+        <w:pStyle w:val="Heading2"/>
+        <w:rPr>
+          <w:rFonts w:cs="Arial"/>
+        </w:rPr>
+      </w:pPr>
+      <w:bookmarkStart w:id="2" w:name="_Toc40964866"/>
+      <w:r>
+        <w:rPr>
+          <w:rFonts w:cs="Arial"/>
+        </w:rPr>
+        <w:t>Goals of the project</w:t>
+      </w:r>
       <w:bookmarkEnd w:id="2"/>
-    </w:p>
-    <w:p>
-      <w:pPr>
-        <w:spacing w:line="360" w:lineRule="auto"/>
-        <w:rPr>
-          <w:rFonts w:ascii="Arial" w:hAnsi="Arial" w:cs="Arial"/>
-          <w:color w:val="000000"/>
-          <w:sz w:val="24"/>
-          <w:szCs w:val="24"/>
-        </w:rPr>
-      </w:pPr>
-      <w:r>
-        <w:rPr>
-          <w:rFonts w:ascii="Arial" w:hAnsi="Arial" w:cs="Arial"/>
-          <w:color w:val="000000"/>
-          <w:sz w:val="24"/>
-          <w:szCs w:val="24"/>
-        </w:rPr>
-        <w:t>The time and effort required to manually sort and classify images is significant and painstaking. The collection of field data and the processing of said data needs to be automated and streamlined in such a way that the database of information can dynamically update as new data is collected. These efficiency gains would allow end users to easily access up to date data as they require it. The client has provided their predictive model for the automatic classification of drop bears across various camera trap deployments. The aim of this project is to deploy this model (via a Cloud based platform) and to develop a means for users to interact with the output prediction data.</w:t>
-      </w:r>
-    </w:p>
-    <w:p>
-      <w:pPr>
-        <w:spacing w:line="360" w:lineRule="auto"/>
-        <w:rPr>
-          <w:rFonts w:ascii="Arial" w:hAnsi="Arial" w:cs="Arial"/>
-          <w:sz w:val="24"/>
-          <w:szCs w:val="24"/>
-        </w:rPr>
-      </w:pPr>
-    </w:p>
-    <w:p>
-      <w:pPr>
-        <w:pStyle w:val="Heading2"/>
-        <w:rPr>
-          <w:rFonts w:cs="Arial"/>
-        </w:rPr>
-      </w:pPr>
-      <w:bookmarkStart w:id="3" w:name="_Toc40964866"/>
-      <w:r>
-        <w:rPr>
-          <w:rFonts w:cs="Arial"/>
-        </w:rPr>
-        <w:t>Goals of the project</w:t>
-      </w:r>
-      <w:bookmarkEnd w:id="3"/>
       <w:r>
         <w:rPr>
           <w:rFonts w:cs="Arial"/>
@@ -2240,43 +2240,7 @@
           <w:sz w:val="24"/>
           <w:szCs w:val="24"/>
         </w:rPr>
-        <w:t xml:space="preserve">evelop the required website and mobile phone application to inform the general public about </w:t>
-      </w:r>
-      <w:proofErr w:type="spellStart"/>
-      <w:r>
-        <w:rPr>
-          <w:rFonts w:ascii="Arial" w:hAnsi="Arial" w:cs="Arial"/>
-          <w:sz w:val="24"/>
-          <w:szCs w:val="24"/>
-        </w:rPr>
-        <w:t>dropbear</w:t>
-      </w:r>
-      <w:proofErr w:type="spellEnd"/>
-      <w:r>
-        <w:rPr>
-          <w:rFonts w:ascii="Arial" w:hAnsi="Arial" w:cs="Arial"/>
-          <w:sz w:val="24"/>
-          <w:szCs w:val="24"/>
-        </w:rPr>
-        <w:t xml:space="preserve"> sightings and assist in </w:t>
-      </w:r>
-      <w:proofErr w:type="spellStart"/>
-      <w:r>
-        <w:rPr>
-          <w:rFonts w:ascii="Arial" w:hAnsi="Arial" w:cs="Arial"/>
-          <w:sz w:val="24"/>
-          <w:szCs w:val="24"/>
-        </w:rPr>
-        <w:t>dropbear</w:t>
-      </w:r>
-      <w:proofErr w:type="spellEnd"/>
-      <w:r>
-        <w:rPr>
-          <w:rFonts w:ascii="Arial" w:hAnsi="Arial" w:cs="Arial"/>
-          <w:sz w:val="24"/>
-          <w:szCs w:val="24"/>
-        </w:rPr>
-        <w:t xml:space="preserve"> research.</w:t>
+        <w:t>evelop the required website and mobile phone application to inform the general public about dropbear sightings and assist in dropbear research.</w:t>
       </w:r>
     </w:p>
     <w:p>
@@ -2298,14 +2262,14 @@
           <w:rFonts w:cs="Arial"/>
         </w:rPr>
       </w:pPr>
-      <w:bookmarkStart w:id="4" w:name="_Toc40964867"/>
+      <w:bookmarkStart w:id="3" w:name="_Toc40964867"/>
       <w:r>
         <w:rPr>
           <w:rFonts w:cs="Arial"/>
         </w:rPr>
         <w:t>Project scope</w:t>
       </w:r>
-      <w:bookmarkEnd w:id="4"/>
+      <w:bookmarkEnd w:id="3"/>
     </w:p>
     <w:p>
       <w:pPr>
@@ -2408,51 +2372,15 @@
           <w:sz w:val="24"/>
           <w:szCs w:val="24"/>
         </w:rPr>
-        <w:t xml:space="preserve">A two-facing website to facilitate the database information for the general public and researchers. On the public level, it will allow the retrieval of </w:t>
-      </w:r>
-      <w:proofErr w:type="spellStart"/>
-      <w:r>
-        <w:rPr>
-          <w:rFonts w:ascii="Arial" w:hAnsi="Arial" w:cs="Arial"/>
-          <w:sz w:val="24"/>
-          <w:szCs w:val="24"/>
-        </w:rPr>
-        <w:t>dropbear</w:t>
-      </w:r>
-      <w:proofErr w:type="spellEnd"/>
-      <w:r>
-        <w:rPr>
-          <w:rFonts w:ascii="Arial" w:hAnsi="Arial" w:cs="Arial"/>
-          <w:sz w:val="24"/>
-          <w:szCs w:val="24"/>
-        </w:rPr>
-        <w:t xml:space="preserve"> sightings based on a specified postcode. On the researcher level, it will provide a</w:t>
-      </w:r>
-      <w:r>
-        <w:rPr>
-          <w:rFonts w:ascii="Arial" w:hAnsi="Arial" w:cs="Arial"/>
-          <w:sz w:val="24"/>
-          <w:szCs w:val="24"/>
-        </w:rPr>
-        <w:t xml:space="preserve">n invite-only web portal for researchers to apply for, which will grant access to various information on </w:t>
-      </w:r>
-      <w:proofErr w:type="spellStart"/>
-      <w:r>
-        <w:rPr>
-          <w:rFonts w:ascii="Arial" w:hAnsi="Arial" w:cs="Arial"/>
-          <w:sz w:val="24"/>
-          <w:szCs w:val="24"/>
-        </w:rPr>
-        <w:t>dropbear</w:t>
-      </w:r>
-      <w:proofErr w:type="spellEnd"/>
-      <w:r>
-        <w:rPr>
-          <w:rFonts w:ascii="Arial" w:hAnsi="Arial" w:cs="Arial"/>
-          <w:sz w:val="24"/>
-          <w:szCs w:val="24"/>
-        </w:rPr>
-        <w:t xml:space="preserve"> sightings.</w:t>
+        <w:t>A two-facing website to facilitate the database information for the general public and researchers. On the public level, it will allow the retrieval of dropbear sightings based on a specified postcode. On the researcher level, it will provide a</w:t>
+      </w:r>
+      <w:r>
+        <w:rPr>
+          <w:rFonts w:ascii="Arial" w:hAnsi="Arial" w:cs="Arial"/>
+          <w:sz w:val="24"/>
+          <w:szCs w:val="24"/>
+        </w:rPr>
+        <w:t>n invite-only web portal for researchers to apply for, which will grant access to various information on dropbear sightings.</w:t>
       </w:r>
     </w:p>
     <w:p>
@@ -2520,14 +2448,14 @@
           <w:rFonts w:cs="Arial"/>
         </w:rPr>
       </w:pPr>
-      <w:bookmarkStart w:id="5" w:name="_Toc40964868"/>
+      <w:bookmarkStart w:id="4" w:name="_Toc40964868"/>
       <w:r>
         <w:rPr>
           <w:rFonts w:cs="Arial"/>
         </w:rPr>
         <w:t>Assumptions</w:t>
       </w:r>
-      <w:bookmarkEnd w:id="5"/>
+      <w:bookmarkEnd w:id="4"/>
     </w:p>
     <w:p>
       <w:pPr>
@@ -2631,14 +2559,14 @@
           <w:rFonts w:cs="Arial"/>
         </w:rPr>
       </w:pPr>
-      <w:bookmarkStart w:id="6" w:name="_Toc40964869"/>
+      <w:bookmarkStart w:id="5" w:name="_Toc40964869"/>
       <w:r>
         <w:rPr>
           <w:rFonts w:cs="Arial"/>
         </w:rPr>
         <w:t>Constraints</w:t>
       </w:r>
-      <w:bookmarkEnd w:id="6"/>
+      <w:bookmarkEnd w:id="5"/>
     </w:p>
     <w:p>
       <w:pPr>
@@ -2746,7 +2674,7 @@
           <w:rFonts w:cs="Arial"/>
         </w:rPr>
       </w:pPr>
-      <w:bookmarkStart w:id="7" w:name="_Toc40964870"/>
+      <w:bookmarkStart w:id="6" w:name="_Toc40964870"/>
       <w:r>
         <w:rPr>
           <w:rFonts w:cs="Arial"/>
@@ -2754,7 +2682,7 @@
         <w:lastRenderedPageBreak/>
         <w:t>Key Milestones</w:t>
       </w:r>
-      <w:bookmarkEnd w:id="7"/>
+      <w:bookmarkEnd w:id="6"/>
     </w:p>
     <w:p>
       <w:pPr>
@@ -3352,14 +3280,14 @@
           <w:rFonts w:cs="Arial"/>
         </w:rPr>
       </w:pPr>
-      <w:bookmarkStart w:id="8" w:name="_Toc40964871"/>
+      <w:bookmarkStart w:id="7" w:name="_Toc40964871"/>
       <w:r>
         <w:rPr>
           <w:rFonts w:cs="Arial"/>
         </w:rPr>
         <w:t>Identification of Stakeholders</w:t>
       </w:r>
-      <w:bookmarkEnd w:id="8"/>
+      <w:bookmarkEnd w:id="7"/>
     </w:p>
     <w:p>
       <w:pPr>
@@ -3393,7 +3321,7 @@
           <w:szCs w:val="24"/>
         </w:rPr>
       </w:pPr>
-      <w:bookmarkStart w:id="9" w:name="_Hlk40434663"/>
+      <w:bookmarkStart w:id="8" w:name="_Hlk40434663"/>
       <w:r>
         <w:rPr>
           <w:rFonts w:ascii="Arial" w:hAnsi="Arial" w:cs="Arial"/>
@@ -3540,7 +3468,7 @@
         </w:rPr>
         <w:t>5 test users</w:t>
       </w:r>
-      <w:bookmarkEnd w:id="9"/>
+      <w:bookmarkEnd w:id="8"/>
     </w:p>
     <w:p>
       <w:pPr>
@@ -3579,7 +3507,7 @@
           <w:rFonts w:cs="Arial"/>
         </w:rPr>
       </w:pPr>
-      <w:bookmarkStart w:id="10" w:name="_Toc40964872"/>
+      <w:bookmarkStart w:id="9" w:name="_Toc40964872"/>
       <w:r>
         <w:rPr>
           <w:rFonts w:cs="Arial"/>
@@ -3587,7 +3515,7 @@
         <w:lastRenderedPageBreak/>
         <w:t>Technical Solution</w:t>
       </w:r>
-      <w:bookmarkEnd w:id="10"/>
+      <w:bookmarkEnd w:id="9"/>
     </w:p>
     <w:p>
       <w:pPr>
@@ -3606,40 +3534,58 @@
           <w:rFonts w:cs="Arial"/>
         </w:rPr>
       </w:pPr>
-      <w:bookmarkStart w:id="11" w:name="_Toc40964873"/>
+      <w:bookmarkStart w:id="10" w:name="_Toc40964873"/>
       <w:r>
         <w:rPr>
           <w:rFonts w:cs="Arial"/>
         </w:rPr>
         <w:t>Overview of Solution</w:t>
       </w:r>
+      <w:bookmarkEnd w:id="10"/>
+    </w:p>
+    <w:p>
+      <w:pPr>
+        <w:rPr>
+          <w:rFonts w:ascii="Arial" w:hAnsi="Arial" w:cs="Arial"/>
+          <w:bCs/>
+          <w:sz w:val="24"/>
+          <w:szCs w:val="24"/>
+        </w:rPr>
+      </w:pPr>
+      <w:r>
+        <w:rPr>
+          <w:rFonts w:ascii="Arial" w:hAnsi="Arial" w:cs="Arial"/>
+          <w:b/>
+          <w:sz w:val="24"/>
+          <w:szCs w:val="24"/>
+        </w:rPr>
+        <w:br/>
+      </w:r>
+      <w:r>
+        <w:rPr>
+          <w:rFonts w:ascii="Arial" w:hAnsi="Arial" w:cs="Arial"/>
+          <w:bCs/>
+          <w:sz w:val="24"/>
+          <w:szCs w:val="24"/>
+        </w:rPr>
+        <w:t>TBC – Will wait for all major components so there’s a clear outline as to how it works.</w:t>
+      </w:r>
+    </w:p>
+    <w:p>
+      <w:pPr>
+        <w:pStyle w:val="Heading2"/>
+        <w:rPr>
+          <w:rFonts w:cs="Arial"/>
+        </w:rPr>
+      </w:pPr>
+      <w:bookmarkStart w:id="11" w:name="_Toc40964874"/>
+      <w:r>
+        <w:rPr>
+          <w:rFonts w:cs="Arial"/>
+        </w:rPr>
+        <w:t>Major Components</w:t>
+      </w:r>
       <w:bookmarkEnd w:id="11"/>
-    </w:p>
-    <w:p>
-      <w:pPr>
-        <w:rPr>
-          <w:rFonts w:ascii="Arial" w:hAnsi="Arial" w:cs="Arial"/>
-          <w:b/>
-          <w:sz w:val="24"/>
-          <w:szCs w:val="24"/>
-        </w:rPr>
-      </w:pPr>
-    </w:p>
-    <w:p>
-      <w:pPr>
-        <w:pStyle w:val="Heading2"/>
-        <w:rPr>
-          <w:rFonts w:cs="Arial"/>
-        </w:rPr>
-      </w:pPr>
-      <w:bookmarkStart w:id="12" w:name="_Toc40964874"/>
-      <w:r>
-        <w:rPr>
-          <w:rFonts w:cs="Arial"/>
-        </w:rPr>
-        <w:t>Major Components</w:t>
-      </w:r>
-      <w:bookmarkEnd w:id="12"/>
     </w:p>
     <w:p>
       <w:pPr>
@@ -3894,25 +3840,7 @@
           <w:sz w:val="24"/>
           <w:szCs w:val="24"/>
         </w:rPr>
-        <w:t xml:space="preserve"> prediction model on a GPU instance (for greater processing requirements). The model would be fed with raw data from our S3 Bucket, and output prediction data in the form of a classification, and a confidence interval along with an output image, highlighting a potential </w:t>
-      </w:r>
-      <w:proofErr w:type="spellStart"/>
-      <w:r>
-        <w:rPr>
-          <w:rFonts w:ascii="Arial" w:hAnsi="Arial" w:cs="Arial"/>
-          <w:sz w:val="24"/>
-          <w:szCs w:val="24"/>
-        </w:rPr>
-        <w:t>Dropbear</w:t>
-      </w:r>
-      <w:proofErr w:type="spellEnd"/>
-      <w:r>
-        <w:rPr>
-          <w:rFonts w:ascii="Arial" w:hAnsi="Arial" w:cs="Arial"/>
-          <w:sz w:val="24"/>
-          <w:szCs w:val="24"/>
-        </w:rPr>
-        <w:t xml:space="preserve"> sighting (if one was detected).  </w:t>
+        <w:t xml:space="preserve"> prediction model on a GPU instance (for greater processing requirements). The model would be fed with raw data from our S3 Bucket, and output prediction data in the form of a classification, and a confidence interval along with an output image, highlighting a potential Dropbear sighting (if one was detected).  </w:t>
       </w:r>
     </w:p>
     <w:p>
@@ -3998,6 +3926,387 @@
           <w:szCs w:val="24"/>
         </w:rPr>
         <w:t xml:space="preserve"> automatic scaling of both storage and computation and faster speeds than some of their other offerings, providing less maintenance in the future as the system grows.</w:t>
+      </w:r>
+      <w:r>
+        <w:rPr>
+          <w:rFonts w:ascii="Arial" w:hAnsi="Arial" w:cs="Arial"/>
+          <w:sz w:val="24"/>
+          <w:szCs w:val="24"/>
+        </w:rPr>
+        <w:br/>
+      </w:r>
+    </w:p>
+    <w:p>
+      <w:pPr>
+        <w:pStyle w:val="ListParagraph"/>
+        <w:numPr>
+          <w:ilvl w:val="0"/>
+          <w:numId w:val="9"/>
+        </w:numPr>
+        <w:rPr>
+          <w:rFonts w:ascii="Arial" w:hAnsi="Arial" w:cs="Arial"/>
+          <w:sz w:val="24"/>
+          <w:szCs w:val="24"/>
+          <w:u w:val="single"/>
+        </w:rPr>
+      </w:pPr>
+      <w:r>
+        <w:rPr>
+          <w:rFonts w:ascii="Arial" w:hAnsi="Arial" w:cs="Arial"/>
+          <w:sz w:val="24"/>
+          <w:szCs w:val="24"/>
+          <w:u w:val="single"/>
+        </w:rPr>
+        <w:t xml:space="preserve">Website </w:t>
+      </w:r>
+      <w:r>
+        <w:rPr>
+          <w:rFonts w:ascii="Arial" w:hAnsi="Arial" w:cs="Arial"/>
+          <w:sz w:val="24"/>
+          <w:szCs w:val="24"/>
+          <w:u w:val="single"/>
+        </w:rPr>
+        <w:t>(</w:t>
+      </w:r>
+      <w:r>
+        <w:rPr>
+          <w:rFonts w:ascii="Arial" w:hAnsi="Arial" w:cs="Arial"/>
+          <w:sz w:val="24"/>
+          <w:szCs w:val="24"/>
+          <w:u w:val="single"/>
+        </w:rPr>
+        <w:t xml:space="preserve">Vue.js </w:t>
+      </w:r>
+      <w:r>
+        <w:rPr>
+          <w:rFonts w:ascii="Arial" w:hAnsi="Arial" w:cs="Arial"/>
+          <w:sz w:val="24"/>
+          <w:szCs w:val="24"/>
+          <w:u w:val="single"/>
+        </w:rPr>
+        <w:t>f</w:t>
+      </w:r>
+      <w:r>
+        <w:rPr>
+          <w:rFonts w:ascii="Arial" w:hAnsi="Arial" w:cs="Arial"/>
+          <w:sz w:val="24"/>
+          <w:szCs w:val="24"/>
+          <w:u w:val="single"/>
+        </w:rPr>
+        <w:t>ramework</w:t>
+      </w:r>
+      <w:r>
+        <w:rPr>
+          <w:rFonts w:ascii="Arial" w:hAnsi="Arial" w:cs="Arial"/>
+          <w:sz w:val="24"/>
+          <w:szCs w:val="24"/>
+          <w:u w:val="single"/>
+        </w:rPr>
+        <w:t>)</w:t>
+      </w:r>
+      <w:r>
+        <w:rPr>
+          <w:rFonts w:ascii="Arial" w:hAnsi="Arial" w:cs="Arial"/>
+          <w:sz w:val="24"/>
+          <w:szCs w:val="24"/>
+          <w:u w:val="single"/>
+        </w:rPr>
+        <w:br/>
+      </w:r>
+      <w:r>
+        <w:rPr>
+          <w:rFonts w:ascii="Arial" w:hAnsi="Arial" w:cs="Arial"/>
+          <w:sz w:val="24"/>
+          <w:szCs w:val="24"/>
+        </w:rPr>
+        <w:t xml:space="preserve">A </w:t>
+      </w:r>
+      <w:r>
+        <w:rPr>
+          <w:rFonts w:ascii="Arial" w:hAnsi="Arial" w:cs="Arial"/>
+          <w:sz w:val="24"/>
+          <w:szCs w:val="24"/>
+        </w:rPr>
+        <w:t xml:space="preserve">modern and </w:t>
+      </w:r>
+      <w:r>
+        <w:rPr>
+          <w:rFonts w:ascii="Arial" w:hAnsi="Arial" w:cs="Arial"/>
+          <w:sz w:val="24"/>
+          <w:szCs w:val="24"/>
+        </w:rPr>
+        <w:t>responsive website built for the general public and researchers. Built with Vue.js, it will allow public users to input a postcode and return positive sightings and sign up for email notifications. A web form and login option will be available for researchers. The researcher functionality</w:t>
+      </w:r>
+      <w:r>
+        <w:rPr>
+          <w:rFonts w:ascii="Arial" w:hAnsi="Arial" w:cs="Arial"/>
+          <w:sz w:val="24"/>
+          <w:szCs w:val="24"/>
+        </w:rPr>
+        <w:t xml:space="preserve"> will be separate from the </w:t>
+      </w:r>
+      <w:r>
+        <w:rPr>
+          <w:rFonts w:ascii="Arial" w:hAnsi="Arial" w:cs="Arial"/>
+          <w:sz w:val="24"/>
+          <w:szCs w:val="24"/>
+        </w:rPr>
+        <w:lastRenderedPageBreak/>
+        <w:t>public functionality and</w:t>
+      </w:r>
+      <w:r>
+        <w:rPr>
+          <w:rFonts w:ascii="Arial" w:hAnsi="Arial" w:cs="Arial"/>
+          <w:sz w:val="24"/>
+          <w:szCs w:val="24"/>
+        </w:rPr>
+        <w:t xml:space="preserve"> will include the ability to search, filter, and sort with various parameters and present the data in a table. The frontend will be built </w:t>
+      </w:r>
+      <w:r>
+        <w:rPr>
+          <w:rFonts w:ascii="Arial" w:hAnsi="Arial" w:cs="Arial"/>
+          <w:sz w:val="24"/>
+          <w:szCs w:val="24"/>
+        </w:rPr>
+        <w:t>with</w:t>
+      </w:r>
+      <w:r>
+        <w:rPr>
+          <w:rFonts w:ascii="Arial" w:hAnsi="Arial" w:cs="Arial"/>
+          <w:sz w:val="24"/>
+          <w:szCs w:val="24"/>
+        </w:rPr>
+        <w:t xml:space="preserve"> Vue.js and the backend will be built </w:t>
+      </w:r>
+      <w:r>
+        <w:rPr>
+          <w:rFonts w:ascii="Arial" w:hAnsi="Arial" w:cs="Arial"/>
+          <w:sz w:val="24"/>
+          <w:szCs w:val="24"/>
+        </w:rPr>
+        <w:t>with</w:t>
+      </w:r>
+      <w:r>
+        <w:rPr>
+          <w:rFonts w:ascii="Arial" w:hAnsi="Arial" w:cs="Arial"/>
+          <w:sz w:val="24"/>
+          <w:szCs w:val="24"/>
+        </w:rPr>
+        <w:t xml:space="preserve"> </w:t>
+      </w:r>
+      <w:r>
+        <w:rPr>
+          <w:rFonts w:ascii="Arial" w:hAnsi="Arial" w:cs="Arial"/>
+          <w:sz w:val="24"/>
+          <w:szCs w:val="24"/>
+        </w:rPr>
+        <w:t>PHP</w:t>
+      </w:r>
+      <w:r>
+        <w:rPr>
+          <w:rFonts w:ascii="Arial" w:hAnsi="Arial" w:cs="Arial"/>
+          <w:sz w:val="24"/>
+          <w:szCs w:val="24"/>
+        </w:rPr>
+        <w:t xml:space="preserve">. HTTP requests </w:t>
+      </w:r>
+      <w:r>
+        <w:rPr>
+          <w:rFonts w:ascii="Arial" w:hAnsi="Arial" w:cs="Arial"/>
+          <w:sz w:val="24"/>
+          <w:szCs w:val="24"/>
+        </w:rPr>
+        <w:t>use the RESTful API.</w:t>
+      </w:r>
+      <w:r>
+        <w:rPr>
+          <w:rFonts w:ascii="Arial" w:hAnsi="Arial" w:cs="Arial"/>
+          <w:sz w:val="24"/>
+          <w:szCs w:val="24"/>
+        </w:rPr>
+        <w:t xml:space="preserve"> </w:t>
+      </w:r>
+      <w:r>
+        <w:rPr>
+          <w:rFonts w:ascii="Arial" w:hAnsi="Arial" w:cs="Arial"/>
+          <w:sz w:val="24"/>
+          <w:szCs w:val="24"/>
+        </w:rPr>
+        <w:t xml:space="preserve">Database management </w:t>
+      </w:r>
+      <w:r>
+        <w:rPr>
+          <w:rFonts w:ascii="Arial" w:hAnsi="Arial" w:cs="Arial"/>
+          <w:sz w:val="24"/>
+          <w:szCs w:val="24"/>
+        </w:rPr>
+        <w:t>using</w:t>
+      </w:r>
+      <w:r>
+        <w:rPr>
+          <w:rFonts w:ascii="Arial" w:hAnsi="Arial" w:cs="Arial"/>
+          <w:sz w:val="24"/>
+          <w:szCs w:val="24"/>
+        </w:rPr>
+        <w:t xml:space="preserve"> SQL.</w:t>
+      </w:r>
+      <w:r>
+        <w:rPr>
+          <w:rFonts w:ascii="Arial" w:hAnsi="Arial" w:cs="Arial"/>
+          <w:sz w:val="24"/>
+          <w:szCs w:val="24"/>
+        </w:rPr>
+        <w:t xml:space="preserve"> </w:t>
+      </w:r>
+      <w:r>
+        <w:rPr>
+          <w:rFonts w:ascii="Arial" w:hAnsi="Arial" w:cs="Arial"/>
+          <w:sz w:val="24"/>
+          <w:szCs w:val="24"/>
+        </w:rPr>
+        <w:t>Hosting handled by AWS.</w:t>
+      </w:r>
+      <w:r>
+        <w:rPr>
+          <w:rFonts w:ascii="Arial" w:hAnsi="Arial" w:cs="Arial"/>
+          <w:sz w:val="24"/>
+          <w:szCs w:val="24"/>
+        </w:rPr>
+        <w:br/>
+      </w:r>
+    </w:p>
+    <w:p>
+      <w:pPr>
+        <w:pStyle w:val="ListParagraph"/>
+        <w:numPr>
+          <w:ilvl w:val="0"/>
+          <w:numId w:val="9"/>
+        </w:numPr>
+        <w:rPr>
+          <w:rFonts w:ascii="Arial" w:hAnsi="Arial" w:cs="Arial"/>
+          <w:sz w:val="24"/>
+          <w:szCs w:val="24"/>
+          <w:u w:val="single"/>
+        </w:rPr>
+      </w:pPr>
+      <w:r>
+        <w:rPr>
+          <w:rFonts w:ascii="Arial" w:hAnsi="Arial" w:cs="Arial"/>
+          <w:sz w:val="24"/>
+          <w:szCs w:val="24"/>
+          <w:u w:val="single"/>
+        </w:rPr>
+        <w:t xml:space="preserve">Android and </w:t>
+      </w:r>
+      <w:r>
+        <w:rPr>
+          <w:rFonts w:ascii="Arial" w:hAnsi="Arial" w:cs="Arial"/>
+          <w:sz w:val="24"/>
+          <w:szCs w:val="24"/>
+          <w:u w:val="single"/>
+        </w:rPr>
+        <w:t xml:space="preserve">iOS </w:t>
+      </w:r>
+      <w:r>
+        <w:rPr>
+          <w:rFonts w:ascii="Arial" w:hAnsi="Arial" w:cs="Arial"/>
+          <w:sz w:val="24"/>
+          <w:szCs w:val="24"/>
+          <w:u w:val="single"/>
+        </w:rPr>
+        <w:t>cross-platform</w:t>
+      </w:r>
+      <w:r>
+        <w:rPr>
+          <w:rFonts w:ascii="Arial" w:hAnsi="Arial" w:cs="Arial"/>
+          <w:sz w:val="24"/>
+          <w:szCs w:val="24"/>
+          <w:u w:val="single"/>
+        </w:rPr>
+        <w:t xml:space="preserve"> </w:t>
+      </w:r>
+      <w:r>
+        <w:rPr>
+          <w:rFonts w:ascii="Arial" w:hAnsi="Arial" w:cs="Arial"/>
+          <w:sz w:val="24"/>
+          <w:szCs w:val="24"/>
+          <w:u w:val="single"/>
+        </w:rPr>
+        <w:t>a</w:t>
+      </w:r>
+      <w:r>
+        <w:rPr>
+          <w:rFonts w:ascii="Arial" w:hAnsi="Arial" w:cs="Arial"/>
+          <w:sz w:val="24"/>
+          <w:szCs w:val="24"/>
+          <w:u w:val="single"/>
+        </w:rPr>
+        <w:t>pp</w:t>
+      </w:r>
+      <w:r>
+        <w:rPr>
+          <w:rFonts w:ascii="Arial" w:hAnsi="Arial" w:cs="Arial"/>
+          <w:sz w:val="24"/>
+          <w:szCs w:val="24"/>
+          <w:u w:val="single"/>
+        </w:rPr>
+        <w:br/>
+      </w:r>
+      <w:r>
+        <w:rPr>
+          <w:rFonts w:ascii="Arial" w:hAnsi="Arial" w:cs="Arial"/>
+          <w:sz w:val="24"/>
+          <w:szCs w:val="24"/>
+        </w:rPr>
+        <w:t>A smart phone app built for the general public with identical functionality of the public website. It will allow uses to search by postcode and return positive sightings. Users will</w:t>
+      </w:r>
+      <w:r>
+        <w:rPr>
+          <w:rFonts w:ascii="Arial" w:hAnsi="Arial" w:cs="Arial"/>
+          <w:sz w:val="24"/>
+          <w:szCs w:val="24"/>
+        </w:rPr>
+        <w:t xml:space="preserve"> also</w:t>
+      </w:r>
+      <w:r>
+        <w:rPr>
+          <w:rFonts w:ascii="Arial" w:hAnsi="Arial" w:cs="Arial"/>
+          <w:sz w:val="24"/>
+          <w:szCs w:val="24"/>
+        </w:rPr>
+        <w:t xml:space="preserve"> be able to s</w:t>
+      </w:r>
+      <w:r>
+        <w:rPr>
+          <w:rFonts w:ascii="Arial" w:hAnsi="Arial" w:cs="Arial"/>
+          <w:sz w:val="24"/>
+          <w:szCs w:val="24"/>
+        </w:rPr>
+        <w:t>et</w:t>
+      </w:r>
+      <w:r>
+        <w:rPr>
+          <w:rFonts w:ascii="Arial" w:hAnsi="Arial" w:cs="Arial"/>
+          <w:sz w:val="24"/>
+          <w:szCs w:val="24"/>
+        </w:rPr>
+        <w:t xml:space="preserve"> a postcode and receive phone notifications when a new positive sighting is stored to the database. The Android app will be built using Kotlin, and the iOS app will be built using Swift. Cross-platform functionality will be done through interaction with </w:t>
+      </w:r>
+      <w:r>
+        <w:rPr>
+          <w:rFonts w:ascii="Arial" w:hAnsi="Arial" w:cs="Arial"/>
+          <w:sz w:val="24"/>
+          <w:szCs w:val="24"/>
+        </w:rPr>
+        <w:t>the AWS Web Server</w:t>
+      </w:r>
+      <w:r>
+        <w:rPr>
+          <w:rFonts w:ascii="Arial" w:hAnsi="Arial" w:cs="Arial"/>
+          <w:sz w:val="24"/>
+          <w:szCs w:val="24"/>
+        </w:rPr>
+        <w:t>.</w:t>
       </w:r>
     </w:p>
     <w:p>
@@ -4137,7 +4446,7 @@
             <v:path o:extrusionok="f" gradientshapeok="t" o:connecttype="rect"/>
             <o:lock v:ext="edit" aspectratio="t"/>
           </v:shapetype>
-          <v:shape id="_x0000_i1026" type="#_x0000_t75" style="width:467.25pt;height:78.75pt">
+          <v:shape id="_x0000_i1025" type="#_x0000_t75" style="width:467.25pt;height:78.75pt">
             <v:imagedata r:id="rId9" o:title="ClientInteraction"/>
           </v:shape>
         </w:pict>
@@ -4176,15 +4485,7 @@
         <w:fldChar w:fldCharType="end"/>
       </w:r>
       <w:r>
-        <w:t xml:space="preserve">- </w:t>
-      </w:r>
-      <w:proofErr w:type="gramStart"/>
-      <w:r>
-        <w:t>Client Side</w:t>
-      </w:r>
-      <w:proofErr w:type="gramEnd"/>
-      <w:r>
-        <w:t xml:space="preserve"> Interaction</w:t>
+        <w:t>- Client Side Interaction</w:t>
       </w:r>
     </w:p>
     <w:p>
@@ -4736,6 +5037,156 @@
                 <w:szCs w:val="24"/>
               </w:rPr>
             </w:pPr>
+            <w:r>
+              <w:rPr>
+                <w:rFonts w:ascii="Arial" w:hAnsi="Arial" w:cs="Arial"/>
+                <w:sz w:val="24"/>
+                <w:szCs w:val="24"/>
+              </w:rPr>
+              <w:t>AWS Web Hosting</w:t>
+            </w:r>
+          </w:p>
+        </w:tc>
+        <w:tc>
+          <w:tcPr>
+            <w:tcW w:w="4536" w:type="dxa"/>
+          </w:tcPr>
+          <w:p>
+            <w:pPr>
+              <w:spacing w:line="360" w:lineRule="auto"/>
+              <w:rPr>
+                <w:rFonts w:ascii="Arial" w:hAnsi="Arial" w:cs="Arial"/>
+                <w:sz w:val="24"/>
+                <w:szCs w:val="24"/>
+              </w:rPr>
+            </w:pPr>
+            <w:r>
+              <w:rPr>
+                <w:rFonts w:ascii="Arial" w:hAnsi="Arial" w:cs="Arial"/>
+                <w:sz w:val="24"/>
+                <w:szCs w:val="24"/>
+              </w:rPr>
+              <w:t>Hosting for the website</w:t>
+            </w:r>
+          </w:p>
+        </w:tc>
+        <w:tc>
+          <w:tcPr>
+            <w:tcW w:w="2164" w:type="dxa"/>
+          </w:tcPr>
+          <w:p>
+            <w:pPr>
+              <w:spacing w:line="360" w:lineRule="auto"/>
+              <w:jc w:val="right"/>
+              <w:rPr>
+                <w:rFonts w:ascii="Arial" w:hAnsi="Arial" w:cs="Arial"/>
+                <w:sz w:val="24"/>
+                <w:szCs w:val="24"/>
+              </w:rPr>
+            </w:pPr>
+            <w:r>
+              <w:rPr>
+                <w:rFonts w:ascii="Arial" w:hAnsi="Arial" w:cs="Arial"/>
+                <w:sz w:val="24"/>
+                <w:szCs w:val="24"/>
+              </w:rPr>
+              <w:t>TBC</w:t>
+            </w:r>
+          </w:p>
+        </w:tc>
+      </w:tr>
+      <w:tr>
+        <w:trPr>
+          <w:trHeight w:val="49"/>
+        </w:trPr>
+        <w:tc>
+          <w:tcPr>
+            <w:tcW w:w="2802" w:type="dxa"/>
+          </w:tcPr>
+          <w:p>
+            <w:pPr>
+              <w:spacing w:line="360" w:lineRule="auto"/>
+              <w:rPr>
+                <w:rFonts w:ascii="Arial" w:hAnsi="Arial" w:cs="Arial"/>
+                <w:sz w:val="24"/>
+                <w:szCs w:val="24"/>
+              </w:rPr>
+            </w:pPr>
+            <w:r>
+              <w:rPr>
+                <w:rFonts w:ascii="Arial" w:hAnsi="Arial" w:cs="Arial"/>
+                <w:sz w:val="24"/>
+                <w:szCs w:val="24"/>
+              </w:rPr>
+              <w:t>SSL Certificate</w:t>
+            </w:r>
+          </w:p>
+        </w:tc>
+        <w:tc>
+          <w:tcPr>
+            <w:tcW w:w="4536" w:type="dxa"/>
+          </w:tcPr>
+          <w:p>
+            <w:pPr>
+              <w:spacing w:line="360" w:lineRule="auto"/>
+              <w:rPr>
+                <w:rFonts w:ascii="Arial" w:hAnsi="Arial" w:cs="Arial"/>
+                <w:sz w:val="24"/>
+                <w:szCs w:val="24"/>
+              </w:rPr>
+            </w:pPr>
+            <w:r>
+              <w:rPr>
+                <w:rFonts w:ascii="Arial" w:hAnsi="Arial" w:cs="Arial"/>
+                <w:sz w:val="24"/>
+                <w:szCs w:val="24"/>
+              </w:rPr>
+              <w:t>Signed certificate for security</w:t>
+            </w:r>
+          </w:p>
+        </w:tc>
+        <w:tc>
+          <w:tcPr>
+            <w:tcW w:w="2164" w:type="dxa"/>
+          </w:tcPr>
+          <w:p>
+            <w:pPr>
+              <w:spacing w:line="360" w:lineRule="auto"/>
+              <w:jc w:val="right"/>
+              <w:rPr>
+                <w:rFonts w:ascii="Arial" w:hAnsi="Arial" w:cs="Arial"/>
+                <w:sz w:val="24"/>
+                <w:szCs w:val="24"/>
+              </w:rPr>
+            </w:pPr>
+            <w:r>
+              <w:rPr>
+                <w:rFonts w:ascii="Arial" w:hAnsi="Arial" w:cs="Arial"/>
+                <w:sz w:val="24"/>
+                <w:szCs w:val="24"/>
+              </w:rPr>
+              <w:t>$75</w:t>
+            </w:r>
+          </w:p>
+        </w:tc>
+      </w:tr>
+      <w:tr>
+        <w:trPr>
+          <w:trHeight w:val="49"/>
+        </w:trPr>
+        <w:tc>
+          <w:tcPr>
+            <w:tcW w:w="2802" w:type="dxa"/>
+          </w:tcPr>
+          <w:p>
+            <w:pPr>
+              <w:spacing w:line="360" w:lineRule="auto"/>
+              <w:rPr>
+                <w:rFonts w:ascii="Arial" w:hAnsi="Arial" w:cs="Arial"/>
+                <w:sz w:val="24"/>
+                <w:szCs w:val="24"/>
+              </w:rPr>
+            </w:pPr>
           </w:p>
         </w:tc>
         <w:tc>
@@ -4790,7 +5241,7 @@
                 <w:sz w:val="24"/>
                 <w:szCs w:val="24"/>
               </w:rPr>
-              <w:t>$21</w:t>
+              <w:t>$2</w:t>
             </w:r>
             <w:r>
               <w:rPr>
@@ -4800,7 +5251,7 @@
                 <w:sz w:val="24"/>
                 <w:szCs w:val="24"/>
               </w:rPr>
-              <w:t>,</w:t>
+              <w:t>2</w:t>
             </w:r>
             <w:r>
               <w:rPr>
@@ -4810,7 +5261,27 @@
                 <w:sz w:val="24"/>
                 <w:szCs w:val="24"/>
               </w:rPr>
-              <w:t>217.32</w:t>
+              <w:t>,</w:t>
+            </w:r>
+            <w:r>
+              <w:rPr>
+                <w:rFonts w:ascii="Arial" w:hAnsi="Arial" w:cs="Arial"/>
+                <w:b/>
+                <w:bCs/>
+                <w:sz w:val="24"/>
+                <w:szCs w:val="24"/>
+              </w:rPr>
+              <w:t>1</w:t>
+            </w:r>
+            <w:r>
+              <w:rPr>
+                <w:rFonts w:ascii="Arial" w:hAnsi="Arial" w:cs="Arial"/>
+                <w:b/>
+                <w:bCs/>
+                <w:sz w:val="24"/>
+                <w:szCs w:val="24"/>
+              </w:rPr>
+              <w:t>17.32</w:t>
             </w:r>
           </w:p>
         </w:tc>
@@ -4863,23 +5334,37 @@
         </w:rPr>
         <w:t xml:space="preserve">Note: Prices will grow dynamically with </w:t>
       </w:r>
-      <w:proofErr w:type="gramStart"/>
-      <w:r>
-        <w:rPr>
-          <w:rFonts w:ascii="Arial" w:hAnsi="Arial" w:cs="Arial"/>
-          <w:sz w:val="24"/>
-          <w:szCs w:val="24"/>
-        </w:rPr>
-        <w:t>more or less use</w:t>
-      </w:r>
-      <w:proofErr w:type="gramEnd"/>
-      <w:r>
-        <w:rPr>
-          <w:rFonts w:ascii="Arial" w:hAnsi="Arial" w:cs="Arial"/>
-          <w:sz w:val="24"/>
-          <w:szCs w:val="24"/>
-        </w:rPr>
-        <w:t>, dependant on added camera traps and access to servers by users/researchers.</w:t>
+      <w:r>
+        <w:rPr>
+          <w:rFonts w:ascii="Arial" w:hAnsi="Arial" w:cs="Arial"/>
+          <w:sz w:val="24"/>
+          <w:szCs w:val="24"/>
+        </w:rPr>
+        <w:t>use</w:t>
+      </w:r>
+      <w:r>
+        <w:rPr>
+          <w:rFonts w:ascii="Arial" w:hAnsi="Arial" w:cs="Arial"/>
+          <w:sz w:val="24"/>
+          <w:szCs w:val="24"/>
+        </w:rPr>
+        <w:t xml:space="preserve">, dependant on added camera traps </w:t>
+      </w:r>
+      <w:r>
+        <w:rPr>
+          <w:rFonts w:ascii="Arial" w:hAnsi="Arial" w:cs="Arial"/>
+          <w:sz w:val="24"/>
+          <w:szCs w:val="24"/>
+        </w:rPr>
+        <w:t xml:space="preserve">and </w:t>
+      </w:r>
+      <w:r>
+        <w:rPr>
+          <w:rFonts w:ascii="Arial" w:hAnsi="Arial" w:cs="Arial"/>
+          <w:sz w:val="24"/>
+          <w:szCs w:val="24"/>
+        </w:rPr>
+        <w:t>access to servers by users/researchers.</w:t>
       </w:r>
     </w:p>
     <w:p>
@@ -4899,14 +5384,14 @@
           <w:rFonts w:cs="Arial"/>
         </w:rPr>
       </w:pPr>
-      <w:bookmarkStart w:id="13" w:name="_Toc40964875"/>
+      <w:bookmarkStart w:id="12" w:name="_Toc40964875"/>
       <w:r>
         <w:rPr>
           <w:rFonts w:cs="Arial"/>
         </w:rPr>
         <w:t>Justification of Technical Solution</w:t>
       </w:r>
-      <w:bookmarkEnd w:id="13"/>
+      <w:bookmarkEnd w:id="12"/>
     </w:p>
     <w:p>
       <w:pPr>
@@ -5029,16 +5514,14 @@
         </w:rPr>
         <w:t xml:space="preserve">AWS </w:t>
       </w:r>
-      <w:proofErr w:type="gramStart"/>
-      <w:r>
-        <w:rPr>
-          <w:rFonts w:ascii="Arial" w:hAnsi="Arial" w:cs="Arial"/>
-          <w:sz w:val="24"/>
-          <w:szCs w:val="24"/>
-        </w:rPr>
-        <w:t>has the ability to</w:t>
-      </w:r>
-      <w:proofErr w:type="gramEnd"/>
+      <w:r>
+        <w:rPr>
+          <w:rFonts w:ascii="Arial" w:hAnsi="Arial" w:cs="Arial"/>
+          <w:sz w:val="24"/>
+          <w:szCs w:val="24"/>
+        </w:rPr>
+        <w:t>can</w:t>
+      </w:r>
       <w:r>
         <w:rPr>
           <w:rFonts w:ascii="Arial" w:hAnsi="Arial" w:cs="Arial"/>
@@ -5088,16 +5571,14 @@
         </w:rPr>
         <w:t xml:space="preserve"> are only costing money when they are running, no need to create an instance and pay for it unless it’s </w:t>
       </w:r>
-      <w:proofErr w:type="gramStart"/>
-      <w:r>
-        <w:rPr>
-          <w:rFonts w:ascii="Arial" w:hAnsi="Arial" w:cs="Arial"/>
-          <w:sz w:val="24"/>
-          <w:szCs w:val="24"/>
-        </w:rPr>
-        <w:t>actually working</w:t>
-      </w:r>
-      <w:proofErr w:type="gramEnd"/>
+      <w:r>
+        <w:rPr>
+          <w:rFonts w:ascii="Arial" w:hAnsi="Arial" w:cs="Arial"/>
+          <w:sz w:val="24"/>
+          <w:szCs w:val="24"/>
+        </w:rPr>
+        <w:t>working</w:t>
+      </w:r>
       <w:r>
         <w:rPr>
           <w:rFonts w:ascii="Arial" w:hAnsi="Arial" w:cs="Arial"/>
@@ -5158,6 +5639,83 @@
     </w:p>
     <w:p>
       <w:pPr>
+        <w:pStyle w:val="ListParagraph"/>
+        <w:numPr>
+          <w:ilvl w:val="0"/>
+          <w:numId w:val="10"/>
+        </w:numPr>
+        <w:spacing w:line="259" w:lineRule="auto"/>
+        <w:rPr>
+          <w:rFonts w:ascii="Arial" w:hAnsi="Arial" w:cs="Arial"/>
+          <w:sz w:val="24"/>
+          <w:szCs w:val="24"/>
+        </w:rPr>
+      </w:pPr>
+      <w:r>
+        <w:rPr>
+          <w:rFonts w:ascii="Arial" w:hAnsi="Arial" w:cs="Arial"/>
+          <w:sz w:val="24"/>
+          <w:szCs w:val="24"/>
+        </w:rPr>
+        <w:t>AWS Web Hosting has vast platform support, scalability and flexible pricing models.</w:t>
+      </w:r>
+    </w:p>
+    <w:p>
+      <w:pPr>
+        <w:pStyle w:val="ListParagraph"/>
+        <w:numPr>
+          <w:ilvl w:val="0"/>
+          <w:numId w:val="10"/>
+        </w:numPr>
+        <w:spacing w:line="259" w:lineRule="auto"/>
+        <w:rPr>
+          <w:rFonts w:ascii="Arial" w:hAnsi="Arial" w:cs="Arial"/>
+          <w:sz w:val="24"/>
+          <w:szCs w:val="24"/>
+        </w:rPr>
+      </w:pPr>
+      <w:r>
+        <w:rPr>
+          <w:rFonts w:ascii="Arial" w:hAnsi="Arial" w:cs="Arial"/>
+          <w:sz w:val="24"/>
+          <w:szCs w:val="24"/>
+        </w:rPr>
+        <w:t>Our Android developer is experienced in Kotlin and Swift application development.</w:t>
+      </w:r>
+    </w:p>
+    <w:p>
+      <w:pPr>
+        <w:pStyle w:val="ListParagraph"/>
+        <w:numPr>
+          <w:ilvl w:val="0"/>
+          <w:numId w:val="10"/>
+        </w:numPr>
+        <w:spacing w:line="259" w:lineRule="auto"/>
+        <w:rPr>
+          <w:rFonts w:ascii="Arial" w:hAnsi="Arial" w:cs="Arial"/>
+          <w:sz w:val="24"/>
+          <w:szCs w:val="24"/>
+        </w:rPr>
+      </w:pPr>
+      <w:r>
+        <w:rPr>
+          <w:rFonts w:ascii="Arial" w:hAnsi="Arial" w:cs="Arial"/>
+          <w:sz w:val="24"/>
+          <w:szCs w:val="24"/>
+        </w:rPr>
+        <w:t>Our website developer is a full stack web developer experienced in Vue.js, PHP</w:t>
+      </w:r>
+      <w:r>
+        <w:rPr>
+          <w:rFonts w:ascii="Arial" w:hAnsi="Arial" w:cs="Arial"/>
+          <w:sz w:val="24"/>
+          <w:szCs w:val="24"/>
+        </w:rPr>
+        <w:t>, and SQL.</w:t>
+      </w:r>
+    </w:p>
+    <w:p>
+      <w:pPr>
         <w:spacing w:line="360" w:lineRule="auto"/>
         <w:rPr>
           <w:rFonts w:ascii="Arial" w:hAnsi="Arial" w:cs="Arial"/>
@@ -5165,36 +5723,8 @@
           <w:szCs w:val="24"/>
         </w:rPr>
       </w:pPr>
-    </w:p>
-    <w:p>
-      <w:pPr>
-        <w:spacing w:line="360" w:lineRule="auto"/>
-        <w:rPr>
-          <w:rFonts w:ascii="Arial" w:hAnsi="Arial" w:cs="Arial"/>
-          <w:sz w:val="24"/>
-          <w:szCs w:val="24"/>
-        </w:rPr>
-      </w:pPr>
-    </w:p>
-    <w:p>
-      <w:pPr>
-        <w:spacing w:line="360" w:lineRule="auto"/>
-        <w:rPr>
-          <w:rFonts w:ascii="Arial" w:hAnsi="Arial" w:cs="Arial"/>
-          <w:sz w:val="24"/>
-          <w:szCs w:val="24"/>
-        </w:rPr>
-      </w:pPr>
-    </w:p>
-    <w:p>
-      <w:pPr>
-        <w:spacing w:line="360" w:lineRule="auto"/>
-        <w:rPr>
-          <w:rFonts w:ascii="Arial" w:hAnsi="Arial" w:cs="Arial"/>
-          <w:sz w:val="24"/>
-          <w:szCs w:val="24"/>
-        </w:rPr>
-      </w:pPr>
+      <w:bookmarkStart w:id="13" w:name="_GoBack"/>
+      <w:bookmarkEnd w:id="13"/>
     </w:p>
     <w:p>
       <w:pPr>
@@ -7843,7 +8373,7 @@
 </file>
 
 <file path=customXml/itemProps1.xml><?xml version="1.0" encoding="utf-8"?>
-<ds:datastoreItem xmlns:ds="http://schemas.openxmlformats.org/officeDocument/2006/customXml" ds:itemID="{14CAB910-40C6-4439-AE27-197444AAF525}">
+<ds:datastoreItem xmlns:ds="http://schemas.openxmlformats.org/officeDocument/2006/customXml" ds:itemID="{AF26115A-AA55-4D47-9C9E-CBBFCC80E2F3}">
   <ds:schemaRefs>
     <ds:schemaRef ds:uri="http://schemas.openxmlformats.org/officeDocument/2006/bibliography"/>
   </ds:schemaRefs>

</xml_diff>

<commit_message>
Changed to RDB, added change to Figure 1
</commit_message>
<xml_diff>
--- a/Report/Report.docx
+++ b/Report/Report.docx
@@ -217,6 +217,8 @@
         </w:rPr>
         <w:t>Joel Foster</w:t>
       </w:r>
+      <w:bookmarkStart w:id="0" w:name="_GoBack"/>
+      <w:bookmarkEnd w:id="0"/>
       <w:r>
         <w:rPr>
           <w:rFonts w:ascii="Arial" w:hAnsi="Arial" w:cs="Arial"/>
@@ -1207,7 +1209,7 @@
                 <w:noProof/>
                 <w:webHidden/>
               </w:rPr>
-              <w:t>8</w:t>
+              <w:t>9</w:t>
             </w:r>
             <w:r>
               <w:rPr>
@@ -1277,7 +1279,7 @@
                 <w:noProof/>
                 <w:webHidden/>
               </w:rPr>
-              <w:t>9</w:t>
+              <w:t>10</w:t>
             </w:r>
             <w:r>
               <w:rPr>
@@ -1347,7 +1349,7 @@
                 <w:noProof/>
                 <w:webHidden/>
               </w:rPr>
-              <w:t>9</w:t>
+              <w:t>10</w:t>
             </w:r>
             <w:r>
               <w:rPr>
@@ -1417,7 +1419,7 @@
                 <w:noProof/>
                 <w:webHidden/>
               </w:rPr>
-              <w:t>9</w:t>
+              <w:t>10</w:t>
             </w:r>
             <w:r>
               <w:rPr>
@@ -1487,7 +1489,7 @@
                 <w:noProof/>
                 <w:webHidden/>
               </w:rPr>
-              <w:t>9</w:t>
+              <w:t>10</w:t>
             </w:r>
             <w:r>
               <w:rPr>
@@ -1557,7 +1559,7 @@
                 <w:noProof/>
                 <w:webHidden/>
               </w:rPr>
-              <w:t>9</w:t>
+              <w:t>10</w:t>
             </w:r>
             <w:r>
               <w:rPr>
@@ -1627,7 +1629,7 @@
                 <w:noProof/>
                 <w:webHidden/>
               </w:rPr>
-              <w:t>9</w:t>
+              <w:t>10</w:t>
             </w:r>
             <w:r>
               <w:rPr>
@@ -1697,7 +1699,7 @@
                 <w:noProof/>
                 <w:webHidden/>
               </w:rPr>
-              <w:t>10</w:t>
+              <w:t>11</w:t>
             </w:r>
             <w:r>
               <w:rPr>
@@ -1767,7 +1769,7 @@
                 <w:noProof/>
                 <w:webHidden/>
               </w:rPr>
-              <w:t>10</w:t>
+              <w:t>11</w:t>
             </w:r>
             <w:r>
               <w:rPr>
@@ -1837,7 +1839,7 @@
                 <w:noProof/>
                 <w:webHidden/>
               </w:rPr>
-              <w:t>10</w:t>
+              <w:t>11</w:t>
             </w:r>
             <w:r>
               <w:rPr>
@@ -1907,7 +1909,7 @@
                 <w:noProof/>
                 <w:webHidden/>
               </w:rPr>
-              <w:t>10</w:t>
+              <w:t>11</w:t>
             </w:r>
             <w:r>
               <w:rPr>
@@ -1977,7 +1979,7 @@
                 <w:noProof/>
                 <w:webHidden/>
               </w:rPr>
-              <w:t>10</w:t>
+              <w:t>11</w:t>
             </w:r>
             <w:r>
               <w:rPr>
@@ -2072,14 +2074,14 @@
       <w:r>
         <w:br/>
       </w:r>
-      <w:bookmarkStart w:id="0" w:name="_Toc40964864"/>
+      <w:bookmarkStart w:id="1" w:name="_Toc40964864"/>
       <w:r>
         <w:rPr>
           <w:rFonts w:cs="Arial"/>
         </w:rPr>
         <w:t>Introduction</w:t>
       </w:r>
-      <w:bookmarkEnd w:id="0"/>
+      <w:bookmarkEnd w:id="1"/>
     </w:p>
     <w:p>
       <w:pPr>
@@ -2100,7 +2102,7 @@
           <w:rFonts w:cs="Arial"/>
         </w:rPr>
       </w:pPr>
-      <w:bookmarkStart w:id="1" w:name="_Toc40964865"/>
+      <w:bookmarkStart w:id="2" w:name="_Toc40964865"/>
       <w:r>
         <w:rPr>
           <w:rFonts w:cs="Arial"/>
@@ -2119,7 +2121,7 @@
         </w:rPr>
         <w:t>verview</w:t>
       </w:r>
-      <w:bookmarkEnd w:id="1"/>
+      <w:bookmarkEnd w:id="2"/>
     </w:p>
     <w:p>
       <w:pPr>
@@ -2158,14 +2160,14 @@
           <w:rFonts w:cs="Arial"/>
         </w:rPr>
       </w:pPr>
-      <w:bookmarkStart w:id="2" w:name="_Toc40964866"/>
+      <w:bookmarkStart w:id="3" w:name="_Toc40964866"/>
       <w:r>
         <w:rPr>
           <w:rFonts w:cs="Arial"/>
         </w:rPr>
         <w:t>Goals of the project</w:t>
       </w:r>
-      <w:bookmarkEnd w:id="2"/>
+      <w:bookmarkEnd w:id="3"/>
       <w:r>
         <w:rPr>
           <w:rFonts w:cs="Arial"/>
@@ -2262,14 +2264,14 @@
           <w:rFonts w:cs="Arial"/>
         </w:rPr>
       </w:pPr>
-      <w:bookmarkStart w:id="3" w:name="_Toc40964867"/>
+      <w:bookmarkStart w:id="4" w:name="_Toc40964867"/>
       <w:r>
         <w:rPr>
           <w:rFonts w:cs="Arial"/>
         </w:rPr>
         <w:t>Project scope</w:t>
       </w:r>
-      <w:bookmarkEnd w:id="3"/>
+      <w:bookmarkEnd w:id="4"/>
     </w:p>
     <w:p>
       <w:pPr>
@@ -2448,14 +2450,14 @@
           <w:rFonts w:cs="Arial"/>
         </w:rPr>
       </w:pPr>
-      <w:bookmarkStart w:id="4" w:name="_Toc40964868"/>
+      <w:bookmarkStart w:id="5" w:name="_Toc40964868"/>
       <w:r>
         <w:rPr>
           <w:rFonts w:cs="Arial"/>
         </w:rPr>
         <w:t>Assumptions</w:t>
       </w:r>
-      <w:bookmarkEnd w:id="4"/>
+      <w:bookmarkEnd w:id="5"/>
     </w:p>
     <w:p>
       <w:pPr>
@@ -2559,14 +2561,14 @@
           <w:rFonts w:cs="Arial"/>
         </w:rPr>
       </w:pPr>
-      <w:bookmarkStart w:id="5" w:name="_Toc40964869"/>
+      <w:bookmarkStart w:id="6" w:name="_Toc40964869"/>
       <w:r>
         <w:rPr>
           <w:rFonts w:cs="Arial"/>
         </w:rPr>
         <w:t>Constraints</w:t>
       </w:r>
-      <w:bookmarkEnd w:id="5"/>
+      <w:bookmarkEnd w:id="6"/>
     </w:p>
     <w:p>
       <w:pPr>
@@ -2674,7 +2676,7 @@
           <w:rFonts w:cs="Arial"/>
         </w:rPr>
       </w:pPr>
-      <w:bookmarkStart w:id="6" w:name="_Toc40964870"/>
+      <w:bookmarkStart w:id="7" w:name="_Toc40964870"/>
       <w:r>
         <w:rPr>
           <w:rFonts w:cs="Arial"/>
@@ -2682,7 +2684,7 @@
         <w:lastRenderedPageBreak/>
         <w:t>Key Milestones</w:t>
       </w:r>
-      <w:bookmarkEnd w:id="6"/>
+      <w:bookmarkEnd w:id="7"/>
     </w:p>
     <w:p>
       <w:pPr>
@@ -3280,14 +3282,14 @@
           <w:rFonts w:cs="Arial"/>
         </w:rPr>
       </w:pPr>
-      <w:bookmarkStart w:id="7" w:name="_Toc40964871"/>
+      <w:bookmarkStart w:id="8" w:name="_Toc40964871"/>
       <w:r>
         <w:rPr>
           <w:rFonts w:cs="Arial"/>
         </w:rPr>
         <w:t>Identification of Stakeholders</w:t>
       </w:r>
-      <w:bookmarkEnd w:id="7"/>
+      <w:bookmarkEnd w:id="8"/>
     </w:p>
     <w:p>
       <w:pPr>
@@ -3321,7 +3323,7 @@
           <w:szCs w:val="24"/>
         </w:rPr>
       </w:pPr>
-      <w:bookmarkStart w:id="8" w:name="_Hlk40434663"/>
+      <w:bookmarkStart w:id="9" w:name="_Hlk40434663"/>
       <w:r>
         <w:rPr>
           <w:rFonts w:ascii="Arial" w:hAnsi="Arial" w:cs="Arial"/>
@@ -3468,7 +3470,7 @@
         </w:rPr>
         <w:t>5 test users</w:t>
       </w:r>
-      <w:bookmarkEnd w:id="8"/>
+      <w:bookmarkEnd w:id="9"/>
     </w:p>
     <w:p>
       <w:pPr>
@@ -3507,7 +3509,7 @@
           <w:rFonts w:cs="Arial"/>
         </w:rPr>
       </w:pPr>
-      <w:bookmarkStart w:id="9" w:name="_Toc40964872"/>
+      <w:bookmarkStart w:id="10" w:name="_Toc40964872"/>
       <w:r>
         <w:rPr>
           <w:rFonts w:cs="Arial"/>
@@ -3515,7 +3517,7 @@
         <w:lastRenderedPageBreak/>
         <w:t>Technical Solution</w:t>
       </w:r>
-      <w:bookmarkEnd w:id="9"/>
+      <w:bookmarkEnd w:id="10"/>
     </w:p>
     <w:p>
       <w:pPr>
@@ -3534,14 +3536,14 @@
           <w:rFonts w:cs="Arial"/>
         </w:rPr>
       </w:pPr>
-      <w:bookmarkStart w:id="10" w:name="_Toc40964873"/>
+      <w:bookmarkStart w:id="11" w:name="_Toc40964873"/>
       <w:r>
         <w:rPr>
           <w:rFonts w:cs="Arial"/>
         </w:rPr>
         <w:t>Overview of Solution</w:t>
       </w:r>
-      <w:bookmarkEnd w:id="10"/>
+      <w:bookmarkEnd w:id="11"/>
     </w:p>
     <w:p>
       <w:pPr>
@@ -3578,14 +3580,14 @@
           <w:rFonts w:cs="Arial"/>
         </w:rPr>
       </w:pPr>
-      <w:bookmarkStart w:id="11" w:name="_Toc40964874"/>
+      <w:bookmarkStart w:id="12" w:name="_Toc40964874"/>
       <w:r>
         <w:rPr>
           <w:rFonts w:cs="Arial"/>
         </w:rPr>
         <w:t>Major Components</w:t>
       </w:r>
-      <w:bookmarkEnd w:id="11"/>
+      <w:bookmarkEnd w:id="12"/>
     </w:p>
     <w:p>
       <w:pPr>
@@ -3875,7 +3877,6 @@
         </w:rPr>
         <w:t xml:space="preserve">AWS </w:t>
       </w:r>
-      <w:proofErr w:type="spellStart"/>
       <w:r>
         <w:rPr>
           <w:rFonts w:ascii="Arial" w:hAnsi="Arial" w:cs="Arial"/>
@@ -3883,9 +3884,8 @@
           <w:szCs w:val="24"/>
           <w:u w:val="single"/>
         </w:rPr>
-        <w:t>DocumentDB</w:t>
-      </w:r>
-      <w:proofErr w:type="spellEnd"/>
+        <w:t>Aurora</w:t>
+      </w:r>
       <w:r>
         <w:rPr>
           <w:rFonts w:ascii="Arial" w:hAnsi="Arial" w:cs="Arial"/>
@@ -3917,7 +3917,39 @@
           <w:sz w:val="24"/>
           <w:szCs w:val="24"/>
         </w:rPr>
-        <w:t>A document database, using MongoDB, would be the most suitable to organise and store the images and their data. This service provides</w:t>
+        <w:t xml:space="preserve">A </w:t>
+      </w:r>
+      <w:r>
+        <w:rPr>
+          <w:rFonts w:ascii="Arial" w:hAnsi="Arial" w:cs="Arial"/>
+          <w:sz w:val="24"/>
+          <w:szCs w:val="24"/>
+        </w:rPr>
+        <w:t>relational</w:t>
+      </w:r>
+      <w:r>
+        <w:rPr>
+          <w:rFonts w:ascii="Arial" w:hAnsi="Arial" w:cs="Arial"/>
+          <w:sz w:val="24"/>
+          <w:szCs w:val="24"/>
+        </w:rPr>
+        <w:t xml:space="preserve"> database, using </w:t>
+      </w:r>
+      <w:r>
+        <w:rPr>
+          <w:rFonts w:ascii="Arial" w:hAnsi="Arial" w:cs="Arial"/>
+          <w:sz w:val="24"/>
+          <w:szCs w:val="24"/>
+        </w:rPr>
+        <w:t>XXXX</w:t>
+      </w:r>
+      <w:r>
+        <w:rPr>
+          <w:rFonts w:ascii="Arial" w:hAnsi="Arial" w:cs="Arial"/>
+          <w:sz w:val="24"/>
+          <w:szCs w:val="24"/>
+        </w:rPr>
+        <w:t>, would be the most suitable to organise and store the images and their data. This service provides</w:t>
       </w:r>
       <w:r>
         <w:rPr>
@@ -4132,31 +4164,7 @@
           <w:sz w:val="24"/>
           <w:szCs w:val="24"/>
         </w:rPr>
-        <w:t xml:space="preserve">Database management </w:t>
-      </w:r>
-      <w:r>
-        <w:rPr>
-          <w:rFonts w:ascii="Arial" w:hAnsi="Arial" w:cs="Arial"/>
-          <w:sz w:val="24"/>
-          <w:szCs w:val="24"/>
-        </w:rPr>
-        <w:t>using</w:t>
-      </w:r>
-      <w:r>
-        <w:rPr>
-          <w:rFonts w:ascii="Arial" w:hAnsi="Arial" w:cs="Arial"/>
-          <w:sz w:val="24"/>
-          <w:szCs w:val="24"/>
-        </w:rPr>
-        <w:t xml:space="preserve"> SQL.</w:t>
-      </w:r>
-      <w:r>
-        <w:rPr>
-          <w:rFonts w:ascii="Arial" w:hAnsi="Arial" w:cs="Arial"/>
-          <w:sz w:val="24"/>
-          <w:szCs w:val="24"/>
-        </w:rPr>
-        <w:t xml:space="preserve"> </w:t>
+        <w:t xml:space="preserve">Database management using SQL. </w:t>
       </w:r>
       <w:r>
         <w:rPr>
@@ -4258,7 +4266,23 @@
           <w:sz w:val="24"/>
           <w:szCs w:val="24"/>
         </w:rPr>
-        <w:t>A smart phone app built for the general public with identical functionality of the public website. It will allow uses to search by postcode and return positive sightings. Users will</w:t>
+        <w:t>A smart phone app built for the general public with identical functionality of the public website. It will allow use</w:t>
+      </w:r>
+      <w:r>
+        <w:rPr>
+          <w:rFonts w:ascii="Arial" w:hAnsi="Arial" w:cs="Arial"/>
+          <w:sz w:val="24"/>
+          <w:szCs w:val="24"/>
+        </w:rPr>
+        <w:t>r</w:t>
+      </w:r>
+      <w:r>
+        <w:rPr>
+          <w:rFonts w:ascii="Arial" w:hAnsi="Arial" w:cs="Arial"/>
+          <w:sz w:val="24"/>
+          <w:szCs w:val="24"/>
+        </w:rPr>
+        <w:t>s to search by postcode and return positive sightings. Users will</w:t>
       </w:r>
       <w:r>
         <w:rPr>
@@ -4485,7 +4509,15 @@
         <w:fldChar w:fldCharType="end"/>
       </w:r>
       <w:r>
-        <w:t>- Client Side Interaction</w:t>
+        <w:t xml:space="preserve">- </w:t>
+      </w:r>
+      <w:proofErr w:type="gramStart"/>
+      <w:r>
+        <w:t>Client Side</w:t>
+      </w:r>
+      <w:proofErr w:type="gramEnd"/>
+      <w:r>
+        <w:t xml:space="preserve"> Interaction</w:t>
       </w:r>
     </w:p>
     <w:p>
@@ -4695,7 +4727,15 @@
                 <w:sz w:val="24"/>
                 <w:szCs w:val="24"/>
               </w:rPr>
-              <w:t>$30.21</w:t>
+              <w:t>$</w:t>
+            </w:r>
+            <w:r>
+              <w:rPr>
+                <w:rFonts w:ascii="Arial" w:hAnsi="Arial" w:cs="Arial"/>
+                <w:sz w:val="24"/>
+                <w:szCs w:val="24"/>
+              </w:rPr>
+              <w:t>45.64</w:t>
             </w:r>
           </w:p>
         </w:tc>
@@ -4960,16 +5000,14 @@
               </w:rPr>
               <w:t xml:space="preserve">AWS </w:t>
             </w:r>
-            <w:proofErr w:type="spellStart"/>
-            <w:r>
-              <w:rPr>
-                <w:rFonts w:ascii="Arial" w:hAnsi="Arial" w:cs="Arial"/>
-                <w:sz w:val="24"/>
-                <w:szCs w:val="24"/>
-              </w:rPr>
-              <w:t>DocumentDB</w:t>
-            </w:r>
-            <w:proofErr w:type="spellEnd"/>
+            <w:r>
+              <w:rPr>
+                <w:rFonts w:ascii="Arial" w:hAnsi="Arial" w:cs="Arial"/>
+                <w:sz w:val="24"/>
+                <w:szCs w:val="24"/>
+              </w:rPr>
+              <w:t>Aurora</w:t>
+            </w:r>
           </w:p>
         </w:tc>
         <w:tc>
@@ -4991,7 +5029,23 @@
                 <w:sz w:val="24"/>
                 <w:szCs w:val="24"/>
               </w:rPr>
-              <w:t>With 1 TB storage</w:t>
+              <w:t xml:space="preserve">With </w:t>
+            </w:r>
+            <w:r>
+              <w:rPr>
+                <w:rFonts w:ascii="Arial" w:hAnsi="Arial" w:cs="Arial"/>
+                <w:sz w:val="24"/>
+                <w:szCs w:val="24"/>
+              </w:rPr>
+              <w:t>3</w:t>
+            </w:r>
+            <w:r>
+              <w:rPr>
+                <w:rFonts w:ascii="Arial" w:hAnsi="Arial" w:cs="Arial"/>
+                <w:sz w:val="24"/>
+                <w:szCs w:val="24"/>
+              </w:rPr>
+              <w:t xml:space="preserve"> TB storage</w:t>
             </w:r>
           </w:p>
         </w:tc>
@@ -5015,7 +5069,15 @@
                 <w:sz w:val="24"/>
                 <w:szCs w:val="24"/>
               </w:rPr>
-              <w:t>$1659.58</w:t>
+              <w:t>$</w:t>
+            </w:r>
+            <w:r>
+              <w:rPr>
+                <w:rFonts w:ascii="Arial" w:hAnsi="Arial" w:cs="Arial"/>
+                <w:sz w:val="24"/>
+                <w:szCs w:val="24"/>
+              </w:rPr>
+              <w:t>2581.35</w:t>
             </w:r>
           </w:p>
         </w:tc>
@@ -5043,7 +5105,23 @@
                 <w:sz w:val="24"/>
                 <w:szCs w:val="24"/>
               </w:rPr>
-              <w:t>AWS Web Hosting</w:t>
+              <w:t xml:space="preserve">AWS </w:t>
+            </w:r>
+            <w:r>
+              <w:rPr>
+                <w:rFonts w:ascii="Arial" w:hAnsi="Arial" w:cs="Arial"/>
+                <w:sz w:val="24"/>
+                <w:szCs w:val="24"/>
+              </w:rPr>
+              <w:t xml:space="preserve">EC2 </w:t>
+            </w:r>
+            <w:r>
+              <w:rPr>
+                <w:rFonts w:ascii="Arial" w:hAnsi="Arial" w:cs="Arial"/>
+                <w:sz w:val="24"/>
+                <w:szCs w:val="24"/>
+              </w:rPr>
+              <w:t>Web Hosting</w:t>
             </w:r>
           </w:p>
         </w:tc>
@@ -5090,7 +5168,7 @@
                 <w:sz w:val="24"/>
                 <w:szCs w:val="24"/>
               </w:rPr>
-              <w:t>TBC</w:t>
+              <w:t>$142.38</w:t>
             </w:r>
           </w:p>
         </w:tc>
@@ -5241,47 +5319,7 @@
                 <w:sz w:val="24"/>
                 <w:szCs w:val="24"/>
               </w:rPr>
-              <w:t>$2</w:t>
-            </w:r>
-            <w:r>
-              <w:rPr>
-                <w:rFonts w:ascii="Arial" w:hAnsi="Arial" w:cs="Arial"/>
-                <w:b/>
-                <w:bCs/>
-                <w:sz w:val="24"/>
-                <w:szCs w:val="24"/>
-              </w:rPr>
-              <w:t>2</w:t>
-            </w:r>
-            <w:r>
-              <w:rPr>
-                <w:rFonts w:ascii="Arial" w:hAnsi="Arial" w:cs="Arial"/>
-                <w:b/>
-                <w:bCs/>
-                <w:sz w:val="24"/>
-                <w:szCs w:val="24"/>
-              </w:rPr>
-              <w:t>,</w:t>
-            </w:r>
-            <w:r>
-              <w:rPr>
-                <w:rFonts w:ascii="Arial" w:hAnsi="Arial" w:cs="Arial"/>
-                <w:b/>
-                <w:bCs/>
-                <w:sz w:val="24"/>
-                <w:szCs w:val="24"/>
-              </w:rPr>
-              <w:t>1</w:t>
-            </w:r>
-            <w:r>
-              <w:rPr>
-                <w:rFonts w:ascii="Arial" w:hAnsi="Arial" w:cs="Arial"/>
-                <w:b/>
-                <w:bCs/>
-                <w:sz w:val="24"/>
-                <w:szCs w:val="24"/>
-              </w:rPr>
-              <w:t>17.32</w:t>
+              <w:t>$FILL ME IN</w:t>
             </w:r>
           </w:p>
         </w:tc>
@@ -5384,14 +5422,14 @@
           <w:rFonts w:cs="Arial"/>
         </w:rPr>
       </w:pPr>
-      <w:bookmarkStart w:id="12" w:name="_Toc40964875"/>
+      <w:bookmarkStart w:id="13" w:name="_Toc40964875"/>
       <w:r>
         <w:rPr>
           <w:rFonts w:cs="Arial"/>
         </w:rPr>
         <w:t>Justification of Technical Solution</w:t>
       </w:r>
-      <w:bookmarkEnd w:id="12"/>
+      <w:bookmarkEnd w:id="13"/>
     </w:p>
     <w:p>
       <w:pPr>
@@ -5453,43 +5491,7 @@
           <w:sz w:val="24"/>
           <w:szCs w:val="24"/>
         </w:rPr>
-        <w:t xml:space="preserve">AWS </w:t>
-      </w:r>
-      <w:proofErr w:type="spellStart"/>
-      <w:r>
-        <w:rPr>
-          <w:rFonts w:ascii="Arial" w:hAnsi="Arial" w:cs="Arial"/>
-          <w:sz w:val="24"/>
-          <w:szCs w:val="24"/>
-        </w:rPr>
-        <w:t>SageMaker</w:t>
-      </w:r>
-      <w:proofErr w:type="spellEnd"/>
-      <w:r>
-        <w:rPr>
-          <w:rFonts w:ascii="Arial" w:hAnsi="Arial" w:cs="Arial"/>
-          <w:sz w:val="24"/>
-          <w:szCs w:val="24"/>
-        </w:rPr>
-        <w:t xml:space="preserve"> contains pre-defined containers for running a </w:t>
-      </w:r>
-      <w:proofErr w:type="spellStart"/>
-      <w:r>
-        <w:rPr>
-          <w:rFonts w:ascii="Arial" w:hAnsi="Arial" w:cs="Arial"/>
-          <w:sz w:val="24"/>
-          <w:szCs w:val="24"/>
-        </w:rPr>
-        <w:t>Tensorflow</w:t>
-      </w:r>
-      <w:proofErr w:type="spellEnd"/>
-      <w:r>
-        <w:rPr>
-          <w:rFonts w:ascii="Arial" w:hAnsi="Arial" w:cs="Arial"/>
-          <w:sz w:val="24"/>
-          <w:szCs w:val="24"/>
-        </w:rPr>
-        <w:t xml:space="preserve"> model.</w:t>
+        <w:t>AWS SES will also be used as an easy way to send notification emails for users who sign up on the website.</w:t>
       </w:r>
     </w:p>
     <w:p>
@@ -5514,21 +5516,41 @@
         </w:rPr>
         <w:t xml:space="preserve">AWS </w:t>
       </w:r>
-      <w:r>
-        <w:rPr>
-          <w:rFonts w:ascii="Arial" w:hAnsi="Arial" w:cs="Arial"/>
-          <w:sz w:val="24"/>
-          <w:szCs w:val="24"/>
-        </w:rPr>
-        <w:t>can</w:t>
-      </w:r>
-      <w:r>
-        <w:rPr>
-          <w:rFonts w:ascii="Arial" w:hAnsi="Arial" w:cs="Arial"/>
-          <w:sz w:val="24"/>
-          <w:szCs w:val="24"/>
-        </w:rPr>
-        <w:t xml:space="preserve"> dynamically scale various services are required.</w:t>
+      <w:proofErr w:type="spellStart"/>
+      <w:r>
+        <w:rPr>
+          <w:rFonts w:ascii="Arial" w:hAnsi="Arial" w:cs="Arial"/>
+          <w:sz w:val="24"/>
+          <w:szCs w:val="24"/>
+        </w:rPr>
+        <w:t>SageMaker</w:t>
+      </w:r>
+      <w:proofErr w:type="spellEnd"/>
+      <w:r>
+        <w:rPr>
+          <w:rFonts w:ascii="Arial" w:hAnsi="Arial" w:cs="Arial"/>
+          <w:sz w:val="24"/>
+          <w:szCs w:val="24"/>
+        </w:rPr>
+        <w:t xml:space="preserve"> contains pre-defined containers for running a </w:t>
+      </w:r>
+      <w:proofErr w:type="spellStart"/>
+      <w:r>
+        <w:rPr>
+          <w:rFonts w:ascii="Arial" w:hAnsi="Arial" w:cs="Arial"/>
+          <w:sz w:val="24"/>
+          <w:szCs w:val="24"/>
+        </w:rPr>
+        <w:t>Tensorflow</w:t>
+      </w:r>
+      <w:proofErr w:type="spellEnd"/>
+      <w:r>
+        <w:rPr>
+          <w:rFonts w:ascii="Arial" w:hAnsi="Arial" w:cs="Arial"/>
+          <w:sz w:val="24"/>
+          <w:szCs w:val="24"/>
+        </w:rPr>
+        <w:t xml:space="preserve"> model.</w:t>
       </w:r>
     </w:p>
     <w:p>
@@ -5551,41 +5573,23 @@
           <w:sz w:val="24"/>
           <w:szCs w:val="24"/>
         </w:rPr>
-        <w:t xml:space="preserve">Lambda calls and AWS </w:t>
-      </w:r>
-      <w:proofErr w:type="spellStart"/>
-      <w:r>
-        <w:rPr>
-          <w:rFonts w:ascii="Arial" w:hAnsi="Arial" w:cs="Arial"/>
-          <w:sz w:val="24"/>
-          <w:szCs w:val="24"/>
-        </w:rPr>
-        <w:t>SageMaker</w:t>
-      </w:r>
-      <w:proofErr w:type="spellEnd"/>
-      <w:r>
-        <w:rPr>
-          <w:rFonts w:ascii="Arial" w:hAnsi="Arial" w:cs="Arial"/>
-          <w:sz w:val="24"/>
-          <w:szCs w:val="24"/>
-        </w:rPr>
-        <w:t xml:space="preserve"> are only costing money when they are running, no need to create an instance and pay for it unless it’s </w:t>
-      </w:r>
-      <w:r>
-        <w:rPr>
-          <w:rFonts w:ascii="Arial" w:hAnsi="Arial" w:cs="Arial"/>
-          <w:sz w:val="24"/>
-          <w:szCs w:val="24"/>
-        </w:rPr>
-        <w:t>working</w:t>
-      </w:r>
-      <w:r>
-        <w:rPr>
-          <w:rFonts w:ascii="Arial" w:hAnsi="Arial" w:cs="Arial"/>
-          <w:sz w:val="24"/>
-          <w:szCs w:val="24"/>
-        </w:rPr>
-        <w:t xml:space="preserve">. </w:t>
+        <w:t xml:space="preserve">AWS </w:t>
+      </w:r>
+      <w:r>
+        <w:rPr>
+          <w:rFonts w:ascii="Arial" w:hAnsi="Arial" w:cs="Arial"/>
+          <w:sz w:val="24"/>
+          <w:szCs w:val="24"/>
+        </w:rPr>
+        <w:t>can</w:t>
+      </w:r>
+      <w:r>
+        <w:rPr>
+          <w:rFonts w:ascii="Arial" w:hAnsi="Arial" w:cs="Arial"/>
+          <w:sz w:val="24"/>
+          <w:szCs w:val="24"/>
+        </w:rPr>
+        <w:t xml:space="preserve"> dynamically scale various services are required.</w:t>
       </w:r>
     </w:p>
     <w:p>
@@ -5608,7 +5612,7 @@
           <w:sz w:val="24"/>
           <w:szCs w:val="24"/>
         </w:rPr>
-        <w:t xml:space="preserve">AWS </w:t>
+        <w:t xml:space="preserve">Lambda calls and AWS </w:t>
       </w:r>
       <w:proofErr w:type="spellStart"/>
       <w:r>
@@ -5617,7 +5621,7 @@
           <w:sz w:val="24"/>
           <w:szCs w:val="24"/>
         </w:rPr>
-        <w:t>DocumentDB</w:t>
+        <w:t>SageMaker</w:t>
       </w:r>
       <w:proofErr w:type="spellEnd"/>
       <w:r>
@@ -5626,15 +5630,23 @@
           <w:sz w:val="24"/>
           <w:szCs w:val="24"/>
         </w:rPr>
-        <w:t xml:space="preserve"> allows a fast and efficient document storage database</w:t>
-      </w:r>
-      <w:r>
-        <w:rPr>
-          <w:rFonts w:ascii="Arial" w:hAnsi="Arial" w:cs="Arial"/>
-          <w:sz w:val="24"/>
-          <w:szCs w:val="24"/>
-        </w:rPr>
-        <w:t xml:space="preserve"> and would be more effective than using a relational database.</w:t>
+        <w:t xml:space="preserve"> are only costing money when they are running, no need to create an instance and pay for it unless it’s </w:t>
+      </w:r>
+      <w:r>
+        <w:rPr>
+          <w:rFonts w:ascii="Arial" w:hAnsi="Arial" w:cs="Arial"/>
+          <w:sz w:val="24"/>
+          <w:szCs w:val="24"/>
+        </w:rPr>
+        <w:t>working</w:t>
+      </w:r>
+      <w:r>
+        <w:rPr>
+          <w:rFonts w:ascii="Arial" w:hAnsi="Arial" w:cs="Arial"/>
+          <w:sz w:val="24"/>
+          <w:szCs w:val="24"/>
+        </w:rPr>
+        <w:t xml:space="preserve">. </w:t>
       </w:r>
     </w:p>
     <w:p>
@@ -5657,7 +5669,63 @@
           <w:sz w:val="24"/>
           <w:szCs w:val="24"/>
         </w:rPr>
-        <w:t>AWS Web Hosting has vast platform support, scalability and flexible pricing models.</w:t>
+        <w:t xml:space="preserve">AWS </w:t>
+      </w:r>
+      <w:r>
+        <w:rPr>
+          <w:rFonts w:ascii="Arial" w:hAnsi="Arial" w:cs="Arial"/>
+          <w:sz w:val="24"/>
+          <w:szCs w:val="24"/>
+        </w:rPr>
+        <w:t>Aurora</w:t>
+      </w:r>
+      <w:r>
+        <w:rPr>
+          <w:rFonts w:ascii="Arial" w:hAnsi="Arial" w:cs="Arial"/>
+          <w:sz w:val="24"/>
+          <w:szCs w:val="24"/>
+        </w:rPr>
+        <w:t xml:space="preserve"> allows a fast and efficient </w:t>
+      </w:r>
+      <w:r>
+        <w:rPr>
+          <w:rFonts w:ascii="Arial" w:hAnsi="Arial" w:cs="Arial"/>
+          <w:sz w:val="24"/>
+          <w:szCs w:val="24"/>
+        </w:rPr>
+        <w:t>relational</w:t>
+      </w:r>
+      <w:r>
+        <w:rPr>
+          <w:rFonts w:ascii="Arial" w:hAnsi="Arial" w:cs="Arial"/>
+          <w:sz w:val="24"/>
+          <w:szCs w:val="24"/>
+        </w:rPr>
+        <w:t xml:space="preserve"> database</w:t>
+      </w:r>
+      <w:r>
+        <w:rPr>
+          <w:rFonts w:ascii="Arial" w:hAnsi="Arial" w:cs="Arial"/>
+          <w:sz w:val="24"/>
+          <w:szCs w:val="24"/>
+        </w:rPr>
+        <w:t xml:space="preserve"> </w:t>
+      </w:r>
+      <w:r>
+        <w:rPr>
+          <w:rFonts w:ascii="Arial" w:hAnsi="Arial" w:cs="Arial"/>
+          <w:sz w:val="24"/>
+          <w:szCs w:val="24"/>
+        </w:rPr>
+        <w:t>with strong scalability</w:t>
+      </w:r>
+      <w:r>
+        <w:rPr>
+          <w:rFonts w:ascii="Arial" w:hAnsi="Arial" w:cs="Arial"/>
+          <w:sz w:val="24"/>
+          <w:szCs w:val="24"/>
+        </w:rPr>
+        <w:t>.</w:t>
       </w:r>
     </w:p>
     <w:p>
@@ -5680,7 +5748,7 @@
           <w:sz w:val="24"/>
           <w:szCs w:val="24"/>
         </w:rPr>
-        <w:t>Our Android developer is experienced in Kotlin and Swift application development.</w:t>
+        <w:t>AWS Web Hosting has vast platform support, scalability and flexible pricing models.</w:t>
       </w:r>
     </w:p>
     <w:p>
@@ -5703,6 +5771,29 @@
           <w:sz w:val="24"/>
           <w:szCs w:val="24"/>
         </w:rPr>
+        <w:t>Our Android developer is experienced in Kotlin and Swift application development.</w:t>
+      </w:r>
+    </w:p>
+    <w:p>
+      <w:pPr>
+        <w:pStyle w:val="ListParagraph"/>
+        <w:numPr>
+          <w:ilvl w:val="0"/>
+          <w:numId w:val="10"/>
+        </w:numPr>
+        <w:spacing w:line="259" w:lineRule="auto"/>
+        <w:rPr>
+          <w:rFonts w:ascii="Arial" w:hAnsi="Arial" w:cs="Arial"/>
+          <w:sz w:val="24"/>
+          <w:szCs w:val="24"/>
+        </w:rPr>
+      </w:pPr>
+      <w:r>
+        <w:rPr>
+          <w:rFonts w:ascii="Arial" w:hAnsi="Arial" w:cs="Arial"/>
+          <w:sz w:val="24"/>
+          <w:szCs w:val="24"/>
+        </w:rPr>
         <w:t>Our website developer is a full stack web developer experienced in Vue.js, PHP</w:t>
       </w:r>
       <w:r>
@@ -5713,18 +5804,6 @@
         </w:rPr>
         <w:t>, and SQL.</w:t>
       </w:r>
-    </w:p>
-    <w:p>
-      <w:pPr>
-        <w:spacing w:line="360" w:lineRule="auto"/>
-        <w:rPr>
-          <w:rFonts w:ascii="Arial" w:hAnsi="Arial" w:cs="Arial"/>
-          <w:sz w:val="24"/>
-          <w:szCs w:val="24"/>
-        </w:rPr>
-      </w:pPr>
-      <w:bookmarkStart w:id="13" w:name="_GoBack"/>
-      <w:bookmarkEnd w:id="13"/>
     </w:p>
     <w:p>
       <w:pPr>
@@ -8373,7 +8452,7 @@
 </file>
 
 <file path=customXml/itemProps1.xml><?xml version="1.0" encoding="utf-8"?>
-<ds:datastoreItem xmlns:ds="http://schemas.openxmlformats.org/officeDocument/2006/customXml" ds:itemID="{AF26115A-AA55-4D47-9C9E-CBBFCC80E2F3}">
+<ds:datastoreItem xmlns:ds="http://schemas.openxmlformats.org/officeDocument/2006/customXml" ds:itemID="{431525E7-ECEE-41FF-B14E-10C900720881}">
   <ds:schemaRefs>
     <ds:schemaRef ds:uri="http://schemas.openxmlformats.org/officeDocument/2006/bibliography"/>
   </ds:schemaRefs>

</xml_diff>

<commit_message>
Added Report Details on Development Team/Languages used
</commit_message>
<xml_diff>
--- a/Report/Report.docx
+++ b/Report/Report.docx
@@ -1,6 +1,6 @@
 
 <file path=word/document.xml><?xml version="1.0" encoding="utf-8"?>
-<w:document xmlns:wpc="http://schemas.microsoft.com/office/word/2010/wordprocessingCanvas" xmlns:cx="http://schemas.microsoft.com/office/drawing/2014/chartex" xmlns:cx1="http://schemas.microsoft.com/office/drawing/2015/9/8/chartex" xmlns:cx2="http://schemas.microsoft.com/office/drawing/2015/10/21/chartex" xmlns:cx3="http://schemas.microsoft.com/office/drawing/2016/5/9/chartex" xmlns:cx4="http://schemas.microsoft.com/office/drawing/2016/5/10/chartex" xmlns:cx5="http://schemas.microsoft.com/office/drawing/2016/5/11/chartex" xmlns:cx6="http://schemas.microsoft.com/office/drawing/2016/5/12/chartex" xmlns:cx7="http://schemas.microsoft.com/office/drawing/2016/5/13/chartex" xmlns:cx8="http://schemas.microsoft.com/office/drawing/2016/5/14/chartex" xmlns:mc="http://schemas.openxmlformats.org/markup-compatibility/2006" xmlns:aink="http://schemas.microsoft.com/office/drawing/2016/ink" xmlns:am3d="http://schemas.microsoft.com/office/drawing/2017/model3d" xmlns:o="urn:schemas-microsoft-com:office:office" xmlns:r="http://schemas.openxmlformats.org/officeDocument/2006/relationships" xmlns:m="http://schemas.openxmlformats.org/officeDocument/2006/math" xmlns:v="urn:schemas-microsoft-com:vml" xmlns:wp14="http://schemas.microsoft.com/office/word/2010/wordprocessingDrawing" xmlns:wp="http://schemas.openxmlformats.org/drawingml/2006/wordprocessingDrawing" xmlns:w10="urn:schemas-microsoft-com:office:word" xmlns:w="http://schemas.openxmlformats.org/wordprocessingml/2006/main" xmlns:w14="http://schemas.microsoft.com/office/word/2010/wordml" xmlns:w15="http://schemas.microsoft.com/office/word/2012/wordml" xmlns:w16cid="http://schemas.microsoft.com/office/word/2016/wordml/cid" xmlns:w16se="http://schemas.microsoft.com/office/word/2015/wordml/symex" xmlns:wpg="http://schemas.microsoft.com/office/word/2010/wordprocessingGroup" xmlns:wpi="http://schemas.microsoft.com/office/word/2010/wordprocessingInk" xmlns:wne="http://schemas.microsoft.com/office/word/2006/wordml" xmlns:wps="http://schemas.microsoft.com/office/word/2010/wordprocessingShape" mc:Ignorable="w14 w15 w16se w16cid wp14">
+<w:document xmlns:wpc="http://schemas.microsoft.com/office/word/2010/wordprocessingCanvas" xmlns:cx="http://schemas.microsoft.com/office/drawing/2014/chartex" xmlns:cx1="http://schemas.microsoft.com/office/drawing/2015/9/8/chartex" xmlns:cx2="http://schemas.microsoft.com/office/drawing/2015/10/21/chartex" xmlns:cx3="http://schemas.microsoft.com/office/drawing/2016/5/9/chartex" xmlns:cx4="http://schemas.microsoft.com/office/drawing/2016/5/10/chartex" xmlns:cx5="http://schemas.microsoft.com/office/drawing/2016/5/11/chartex" xmlns:cx6="http://schemas.microsoft.com/office/drawing/2016/5/12/chartex" xmlns:cx7="http://schemas.microsoft.com/office/drawing/2016/5/13/chartex" xmlns:cx8="http://schemas.microsoft.com/office/drawing/2016/5/14/chartex" xmlns:mc="http://schemas.openxmlformats.org/markup-compatibility/2006" xmlns:aink="http://schemas.microsoft.com/office/drawing/2016/ink" xmlns:am3d="http://schemas.microsoft.com/office/drawing/2017/model3d" xmlns:o="urn:schemas-microsoft-com:office:office" xmlns:r="http://schemas.openxmlformats.org/officeDocument/2006/relationships" xmlns:m="http://schemas.openxmlformats.org/officeDocument/2006/math" xmlns:v="urn:schemas-microsoft-com:vml" xmlns:wp14="http://schemas.microsoft.com/office/word/2010/wordprocessingDrawing" xmlns:wp="http://schemas.openxmlformats.org/drawingml/2006/wordprocessingDrawing" xmlns:w10="urn:schemas-microsoft-com:office:word" xmlns:w="http://schemas.openxmlformats.org/wordprocessingml/2006/main" xmlns:w14="http://schemas.microsoft.com/office/word/2010/wordml" xmlns:w15="http://schemas.microsoft.com/office/word/2012/wordml" xmlns:w16cex="http://schemas.microsoft.com/office/word/2018/wordml/cex" xmlns:w16cid="http://schemas.microsoft.com/office/word/2016/wordml/cid" xmlns:w16="http://schemas.microsoft.com/office/word/2018/wordml" xmlns:w16se="http://schemas.microsoft.com/office/word/2015/wordml/symex" xmlns:wpg="http://schemas.microsoft.com/office/word/2010/wordprocessingGroup" xmlns:wpi="http://schemas.microsoft.com/office/word/2010/wordprocessingInk" xmlns:wne="http://schemas.microsoft.com/office/word/2006/wordml" xmlns:wps="http://schemas.microsoft.com/office/word/2010/wordprocessingShape" mc:Ignorable="w14 w15 w16se w16cid w16 w16cex wp14">
   <w:body>
     <w:p>
       <w:pPr>
@@ -289,7 +289,7 @@
     <w:sdt>
       <w:sdtPr>
         <w:rPr>
-          <w:rFonts w:eastAsia="Calibri" w:cs="Arial"/>
+          <w:rFonts w:ascii="Calibri" w:eastAsia="Calibri" w:hAnsi="Calibri" w:cs="Arial"/>
           <w:color w:val="auto"/>
           <w:sz w:val="24"/>
           <w:szCs w:val="24"/>
@@ -2398,8 +2398,6 @@
         </w:rPr>
         <w:br w:type="page"/>
       </w:r>
-      <w:bookmarkStart w:id="0" w:name="_GoBack"/>
-      <w:bookmarkEnd w:id="0"/>
     </w:p>
     <w:p>
       <w:pPr>
@@ -2431,11 +2429,11 @@
       <w:r>
         <w:br/>
       </w:r>
-      <w:bookmarkStart w:id="1" w:name="_Toc41437327"/>
+      <w:bookmarkStart w:id="0" w:name="_Toc41437327"/>
       <w:r>
         <w:t>Introduction</w:t>
       </w:r>
-      <w:bookmarkEnd w:id="1"/>
+      <w:bookmarkEnd w:id="0"/>
     </w:p>
     <w:p>
       <w:pPr>
@@ -2453,7 +2451,7 @@
       <w:pPr>
         <w:pStyle w:val="Heading2"/>
       </w:pPr>
-      <w:bookmarkStart w:id="2" w:name="_Toc41437328"/>
+      <w:bookmarkStart w:id="1" w:name="_Toc41437328"/>
       <w:r>
         <w:t xml:space="preserve">Project </w:t>
       </w:r>
@@ -2463,47 +2461,47 @@
       <w:r>
         <w:t>verview</w:t>
       </w:r>
+      <w:bookmarkEnd w:id="1"/>
+    </w:p>
+    <w:p>
+      <w:pPr>
+        <w:spacing w:line="360" w:lineRule="auto"/>
+        <w:rPr>
+          <w:rFonts w:ascii="Arial" w:hAnsi="Arial" w:cs="Arial"/>
+          <w:color w:val="000000"/>
+          <w:sz w:val="24"/>
+          <w:szCs w:val="24"/>
+        </w:rPr>
+      </w:pPr>
+      <w:r>
+        <w:rPr>
+          <w:rFonts w:ascii="Arial" w:hAnsi="Arial" w:cs="Arial"/>
+          <w:color w:val="000000"/>
+          <w:sz w:val="24"/>
+          <w:szCs w:val="24"/>
+        </w:rPr>
+        <w:t>The time and effort required to manually sort and classify images is significant and painstaking. The collection of field data and the processing of said data needs to be automated and streamlined in such a way that the database of information can dynamically update as new data is collected. These efficiency gains would allow end users to easily access up to date data as they require it. The client has provided their predictive model for the automatic classification of drop bears across various camera trap deployments. The aim of this project is to deploy this model (via a Cloud based platform) and to develop a means for users to interact with the output prediction data.</w:t>
+      </w:r>
+    </w:p>
+    <w:p>
+      <w:pPr>
+        <w:spacing w:line="360" w:lineRule="auto"/>
+        <w:rPr>
+          <w:rFonts w:ascii="Arial" w:hAnsi="Arial" w:cs="Arial"/>
+          <w:sz w:val="24"/>
+          <w:szCs w:val="24"/>
+        </w:rPr>
+      </w:pPr>
+    </w:p>
+    <w:p>
+      <w:pPr>
+        <w:pStyle w:val="Heading2"/>
+      </w:pPr>
+      <w:bookmarkStart w:id="2" w:name="_Toc41437329"/>
+      <w:r>
+        <w:t>Goals of the project</w:t>
+      </w:r>
       <w:bookmarkEnd w:id="2"/>
-    </w:p>
-    <w:p>
-      <w:pPr>
-        <w:spacing w:line="360" w:lineRule="auto"/>
-        <w:rPr>
-          <w:rFonts w:ascii="Arial" w:hAnsi="Arial" w:cs="Arial"/>
-          <w:color w:val="000000"/>
-          <w:sz w:val="24"/>
-          <w:szCs w:val="24"/>
-        </w:rPr>
-      </w:pPr>
-      <w:r>
-        <w:rPr>
-          <w:rFonts w:ascii="Arial" w:hAnsi="Arial" w:cs="Arial"/>
-          <w:color w:val="000000"/>
-          <w:sz w:val="24"/>
-          <w:szCs w:val="24"/>
-        </w:rPr>
-        <w:t>The time and effort required to manually sort and classify images is significant and painstaking. The collection of field data and the processing of said data needs to be automated and streamlined in such a way that the database of information can dynamically update as new data is collected. These efficiency gains would allow end users to easily access up to date data as they require it. The client has provided their predictive model for the automatic classification of drop bears across various camera trap deployments. The aim of this project is to deploy this model (via a Cloud based platform) and to develop a means for users to interact with the output prediction data.</w:t>
-      </w:r>
-    </w:p>
-    <w:p>
-      <w:pPr>
-        <w:spacing w:line="360" w:lineRule="auto"/>
-        <w:rPr>
-          <w:rFonts w:ascii="Arial" w:hAnsi="Arial" w:cs="Arial"/>
-          <w:sz w:val="24"/>
-          <w:szCs w:val="24"/>
-        </w:rPr>
-      </w:pPr>
-    </w:p>
-    <w:p>
-      <w:pPr>
-        <w:pStyle w:val="Heading2"/>
-      </w:pPr>
-      <w:bookmarkStart w:id="3" w:name="_Toc41437329"/>
-      <w:r>
-        <w:t>Goals of the project</w:t>
-      </w:r>
-      <w:bookmarkEnd w:id="3"/>
       <w:r>
         <w:t xml:space="preserve"> </w:t>
       </w:r>
@@ -2594,11 +2592,11 @@
       <w:pPr>
         <w:pStyle w:val="Heading2"/>
       </w:pPr>
-      <w:bookmarkStart w:id="4" w:name="_Toc41437330"/>
+      <w:bookmarkStart w:id="3" w:name="_Toc41437330"/>
       <w:r>
         <w:t>Project scope</w:t>
       </w:r>
-      <w:bookmarkEnd w:id="4"/>
+      <w:bookmarkEnd w:id="3"/>
     </w:p>
     <w:p>
       <w:pPr>
@@ -2774,11 +2772,11 @@
       <w:pPr>
         <w:pStyle w:val="Heading2"/>
       </w:pPr>
-      <w:bookmarkStart w:id="5" w:name="_Toc41437331"/>
+      <w:bookmarkStart w:id="4" w:name="_Toc41437331"/>
       <w:r>
         <w:t>Assumptions</w:t>
       </w:r>
-      <w:bookmarkEnd w:id="5"/>
+      <w:bookmarkEnd w:id="4"/>
     </w:p>
     <w:p>
       <w:pPr>
@@ -2879,11 +2877,11 @@
       <w:pPr>
         <w:pStyle w:val="Heading2"/>
       </w:pPr>
-      <w:bookmarkStart w:id="6" w:name="_Toc41437332"/>
+      <w:bookmarkStart w:id="5" w:name="_Toc41437332"/>
       <w:r>
         <w:t>Constraints</w:t>
       </w:r>
-      <w:bookmarkEnd w:id="6"/>
+      <w:bookmarkEnd w:id="5"/>
     </w:p>
     <w:p>
       <w:pPr>
@@ -2976,11 +2974,11 @@
       <w:pPr>
         <w:pStyle w:val="Heading2"/>
       </w:pPr>
-      <w:bookmarkStart w:id="7" w:name="_Toc41437333"/>
+      <w:bookmarkStart w:id="6" w:name="_Toc41437333"/>
       <w:r>
         <w:t>Key Milestones</w:t>
       </w:r>
-      <w:bookmarkEnd w:id="7"/>
+      <w:bookmarkEnd w:id="6"/>
     </w:p>
     <w:p>
       <w:pPr>
@@ -3140,20 +3138,8 @@
                 <w:sz w:val="24"/>
                 <w:szCs w:val="24"/>
               </w:rPr>
-              <w:t xml:space="preserve">Project </w:t>
-            </w:r>
-            <w:proofErr w:type="spellStart"/>
-            <w:r>
-              <w:rPr>
-                <w:rFonts w:ascii="Arial" w:hAnsi="Arial" w:cs="Arial"/>
-                <w:b/>
-                <w:bCs/>
-                <w:sz w:val="24"/>
-                <w:szCs w:val="24"/>
-              </w:rPr>
-              <w:t>Artifact</w:t>
-            </w:r>
-            <w:proofErr w:type="spellEnd"/>
+              <w:t>Project Artifact</w:t>
+            </w:r>
           </w:p>
         </w:tc>
         <w:tc>
@@ -3550,11 +3536,11 @@
       <w:pPr>
         <w:pStyle w:val="Heading2"/>
       </w:pPr>
-      <w:bookmarkStart w:id="8" w:name="_Toc41437334"/>
+      <w:bookmarkStart w:id="7" w:name="_Toc41437334"/>
       <w:r>
         <w:t>Identification of Stakeholders</w:t>
       </w:r>
-      <w:bookmarkEnd w:id="8"/>
+      <w:bookmarkEnd w:id="7"/>
     </w:p>
     <w:p>
       <w:pPr>
@@ -3588,7 +3574,7 @@
           <w:szCs w:val="24"/>
         </w:rPr>
       </w:pPr>
-      <w:bookmarkStart w:id="9" w:name="_Hlk40434663"/>
+      <w:bookmarkStart w:id="8" w:name="_Hlk40434663"/>
       <w:r>
         <w:rPr>
           <w:rFonts w:ascii="Arial" w:hAnsi="Arial" w:cs="Arial"/>
@@ -3735,7 +3721,7 @@
         </w:rPr>
         <w:t>5 test users</w:t>
       </w:r>
-      <w:bookmarkEnd w:id="9"/>
+      <w:bookmarkEnd w:id="8"/>
     </w:p>
     <w:p>
       <w:pPr>
@@ -3779,11 +3765,32 @@
       <w:pPr>
         <w:pStyle w:val="Heading1"/>
       </w:pPr>
-      <w:bookmarkStart w:id="10" w:name="_Toc41437335"/>
+      <w:bookmarkStart w:id="9" w:name="_Toc41437335"/>
       <w:r>
         <w:lastRenderedPageBreak/>
         <w:t>Technical Solution</w:t>
       </w:r>
+      <w:bookmarkEnd w:id="9"/>
+    </w:p>
+    <w:p>
+      <w:pPr>
+        <w:spacing w:line="360" w:lineRule="auto"/>
+        <w:rPr>
+          <w:rFonts w:ascii="Arial" w:hAnsi="Arial" w:cs="Arial"/>
+          <w:b/>
+          <w:sz w:val="24"/>
+          <w:szCs w:val="24"/>
+        </w:rPr>
+      </w:pPr>
+    </w:p>
+    <w:p>
+      <w:pPr>
+        <w:pStyle w:val="Heading2"/>
+      </w:pPr>
+      <w:bookmarkStart w:id="10" w:name="_Toc41437336"/>
+      <w:r>
+        <w:t>Overview of Solution</w:t>
+      </w:r>
       <w:bookmarkEnd w:id="10"/>
     </w:p>
     <w:p>
@@ -3791,71 +3798,50 @@
         <w:spacing w:line="360" w:lineRule="auto"/>
         <w:rPr>
           <w:rFonts w:ascii="Arial" w:hAnsi="Arial" w:cs="Arial"/>
+          <w:bCs/>
+          <w:sz w:val="24"/>
+          <w:szCs w:val="24"/>
+        </w:rPr>
+      </w:pPr>
+      <w:r>
+        <w:rPr>
+          <w:rFonts w:ascii="Arial" w:hAnsi="Arial" w:cs="Arial"/>
           <w:b/>
           <w:sz w:val="24"/>
           <w:szCs w:val="24"/>
         </w:rPr>
+        <w:br/>
+      </w:r>
+      <w:r>
+        <w:rPr>
+          <w:rFonts w:ascii="Arial" w:hAnsi="Arial" w:cs="Arial"/>
+          <w:bCs/>
+          <w:sz w:val="24"/>
+          <w:szCs w:val="24"/>
+        </w:rPr>
+        <w:t>TBC – Will wait for all major components so there’s a clear outline as to how it works.</w:t>
+      </w:r>
+    </w:p>
+    <w:p>
+      <w:pPr>
+        <w:spacing w:line="360" w:lineRule="auto"/>
+        <w:rPr>
+          <w:rFonts w:ascii="Arial" w:hAnsi="Arial" w:cs="Arial"/>
+          <w:bCs/>
+          <w:sz w:val="24"/>
+          <w:szCs w:val="24"/>
+        </w:rPr>
       </w:pPr>
     </w:p>
     <w:p>
       <w:pPr>
         <w:pStyle w:val="Heading2"/>
       </w:pPr>
-      <w:bookmarkStart w:id="11" w:name="_Toc41437336"/>
-      <w:r>
-        <w:t>Overview of Solution</w:t>
+      <w:bookmarkStart w:id="11" w:name="_Toc41437337"/>
+      <w:r>
+        <w:t>Major Components</w:t>
       </w:r>
       <w:bookmarkEnd w:id="11"/>
-    </w:p>
-    <w:p>
-      <w:pPr>
-        <w:spacing w:line="360" w:lineRule="auto"/>
-        <w:rPr>
-          <w:rFonts w:ascii="Arial" w:hAnsi="Arial" w:cs="Arial"/>
-          <w:bCs/>
-          <w:sz w:val="24"/>
-          <w:szCs w:val="24"/>
-        </w:rPr>
-      </w:pPr>
-      <w:r>
-        <w:rPr>
-          <w:rFonts w:ascii="Arial" w:hAnsi="Arial" w:cs="Arial"/>
-          <w:b/>
-          <w:sz w:val="24"/>
-          <w:szCs w:val="24"/>
-        </w:rPr>
-        <w:br/>
-      </w:r>
-      <w:r>
-        <w:rPr>
-          <w:rFonts w:ascii="Arial" w:hAnsi="Arial" w:cs="Arial"/>
-          <w:bCs/>
-          <w:sz w:val="24"/>
-          <w:szCs w:val="24"/>
-        </w:rPr>
-        <w:t>TBC – Will wait for all major components so there’s a clear outline as to how it works.</w:t>
-      </w:r>
-    </w:p>
-    <w:p>
-      <w:pPr>
-        <w:spacing w:line="360" w:lineRule="auto"/>
-        <w:rPr>
-          <w:rFonts w:ascii="Arial" w:hAnsi="Arial" w:cs="Arial"/>
-          <w:bCs/>
-          <w:sz w:val="24"/>
-          <w:szCs w:val="24"/>
-        </w:rPr>
-      </w:pPr>
-    </w:p>
-    <w:p>
-      <w:pPr>
-        <w:pStyle w:val="Heading2"/>
-      </w:pPr>
-      <w:bookmarkStart w:id="12" w:name="_Toc41437337"/>
-      <w:r>
-        <w:t>Major Components</w:t>
-      </w:r>
-      <w:bookmarkEnd w:id="12"/>
     </w:p>
     <w:p>
       <w:pPr>
@@ -5767,12 +5753,13 @@
       <w:pPr>
         <w:pStyle w:val="Heading2"/>
       </w:pPr>
-      <w:bookmarkStart w:id="13" w:name="_Toc41437338"/>
+      <w:bookmarkStart w:id="12" w:name="_Toc41437338"/>
       <w:r>
         <w:t>Justification of Technical Solution</w:t>
       </w:r>
-      <w:bookmarkEnd w:id="13"/>
-    </w:p>
+      <w:bookmarkEnd w:id="12"/>
+    </w:p>
+    <w:p/>
     <w:p>
       <w:pPr>
         <w:spacing w:line="360" w:lineRule="auto"/>
@@ -6172,23 +6159,257 @@
       <w:pPr>
         <w:pStyle w:val="Heading1"/>
       </w:pPr>
-      <w:bookmarkStart w:id="14" w:name="_Toc41437339"/>
+      <w:bookmarkStart w:id="13" w:name="_Toc41437339"/>
       <w:r>
         <w:lastRenderedPageBreak/>
         <w:t>Development and Project Management Plan</w:t>
       </w:r>
+      <w:bookmarkEnd w:id="13"/>
+    </w:p>
+    <w:p/>
+    <w:p>
+      <w:pPr>
+        <w:pStyle w:val="Heading2"/>
+      </w:pPr>
+      <w:bookmarkStart w:id="14" w:name="_Toc41437340"/>
+      <w:r>
+        <w:t>Project Methodology</w:t>
+      </w:r>
       <w:bookmarkEnd w:id="14"/>
     </w:p>
+    <w:p>
+      <w:pPr>
+        <w:spacing w:line="360" w:lineRule="auto"/>
+        <w:rPr>
+          <w:rFonts w:ascii="Arial" w:hAnsi="Arial" w:cs="Arial"/>
+          <w:sz w:val="24"/>
+          <w:szCs w:val="24"/>
+        </w:rPr>
+      </w:pPr>
+    </w:p>
+    <w:p>
+      <w:pPr>
+        <w:pStyle w:val="Heading2"/>
+      </w:pPr>
+      <w:bookmarkStart w:id="15" w:name="_Toc41437341"/>
+      <w:r>
+        <w:t>Required Resources</w:t>
+      </w:r>
+      <w:bookmarkEnd w:id="15"/>
+    </w:p>
+    <w:p>
+      <w:pPr>
+        <w:spacing w:line="360" w:lineRule="auto"/>
+        <w:rPr>
+          <w:rFonts w:ascii="Arial" w:hAnsi="Arial" w:cs="Arial"/>
+          <w:sz w:val="24"/>
+          <w:szCs w:val="24"/>
+        </w:rPr>
+      </w:pPr>
+    </w:p>
+    <w:p>
+      <w:pPr>
+        <w:pStyle w:val="Heading2"/>
+      </w:pPr>
+      <w:bookmarkStart w:id="16" w:name="_Toc41437342"/>
+      <w:r>
+        <w:t>Project</w:t>
+      </w:r>
+      <w:r>
+        <w:t xml:space="preserve"> Team Member Roles</w:t>
+      </w:r>
+      <w:bookmarkEnd w:id="16"/>
+    </w:p>
     <w:p/>
     <w:p>
       <w:pPr>
+        <w:rPr>
+          <w:rFonts w:ascii="Arial" w:hAnsi="Arial" w:cs="Arial"/>
+          <w:sz w:val="24"/>
+          <w:szCs w:val="24"/>
+        </w:rPr>
+      </w:pPr>
+      <w:r>
+        <w:rPr>
+          <w:rFonts w:ascii="Arial" w:hAnsi="Arial" w:cs="Arial"/>
+          <w:sz w:val="24"/>
+          <w:szCs w:val="24"/>
+        </w:rPr>
+        <w:t xml:space="preserve">As the project is built on the fundamental Agile methodology principles, the roles within development team are derived heavily from traditional Agile team roles. </w:t>
+      </w:r>
+    </w:p>
+    <w:p>
+      <w:pPr>
+        <w:pStyle w:val="ListParagraph"/>
+        <w:numPr>
+          <w:ilvl w:val="0"/>
+          <w:numId w:val="20"/>
+        </w:numPr>
+        <w:rPr>
+          <w:rFonts w:ascii="Arial" w:hAnsi="Arial" w:cs="Arial"/>
+          <w:sz w:val="24"/>
+          <w:szCs w:val="24"/>
+        </w:rPr>
+      </w:pPr>
+      <w:r>
+        <w:rPr>
+          <w:rFonts w:ascii="Arial" w:hAnsi="Arial" w:cs="Arial"/>
+          <w:sz w:val="24"/>
+          <w:szCs w:val="24"/>
+        </w:rPr>
+        <w:t xml:space="preserve">SPM/Team Leader: Our project facilitator, will be responsible for organising the development team, interfacing with Dr Client, and acting as a mentor role within the development team. As we are a small team, the Team Leader will also be required to get hands on with development, but that is secondary to their role. </w:t>
+      </w:r>
+    </w:p>
+    <w:p>
+      <w:pPr>
+        <w:pStyle w:val="ListParagraph"/>
+        <w:numPr>
+          <w:ilvl w:val="0"/>
+          <w:numId w:val="20"/>
+        </w:numPr>
+        <w:rPr>
+          <w:rFonts w:ascii="Arial" w:hAnsi="Arial" w:cs="Arial"/>
+          <w:sz w:val="24"/>
+          <w:szCs w:val="24"/>
+        </w:rPr>
+      </w:pPr>
+      <w:r>
+        <w:rPr>
+          <w:rFonts w:ascii="Arial" w:hAnsi="Arial" w:cs="Arial"/>
+          <w:sz w:val="24"/>
+          <w:szCs w:val="24"/>
+        </w:rPr>
+        <w:t xml:space="preserve">Development Team: Hands on programmers and developers, responsible for building for the system that will be delivered to the client. </w:t>
+      </w:r>
+    </w:p>
+    <w:p>
+      <w:pPr>
+        <w:pStyle w:val="ListParagraph"/>
+        <w:numPr>
+          <w:ilvl w:val="0"/>
+          <w:numId w:val="20"/>
+        </w:numPr>
+        <w:rPr>
+          <w:rFonts w:ascii="Arial" w:hAnsi="Arial" w:cs="Arial"/>
+          <w:sz w:val="24"/>
+          <w:szCs w:val="24"/>
+        </w:rPr>
+      </w:pPr>
+      <w:r>
+        <w:rPr>
+          <w:rFonts w:ascii="Arial" w:hAnsi="Arial" w:cs="Arial"/>
+          <w:sz w:val="24"/>
+          <w:szCs w:val="24"/>
+        </w:rPr>
+        <w:t xml:space="preserve">Product Owner/Stakeholder Representative: As the Product Owner and a key stakeholder, Dr Client’s insight into the requirements, and progress of the project are vital to the project’s overall success. </w:t>
+      </w:r>
+    </w:p>
+    <w:p>
+      <w:pPr>
+        <w:spacing w:line="360" w:lineRule="auto"/>
+        <w:rPr>
+          <w:rFonts w:ascii="Arial" w:hAnsi="Arial" w:cs="Arial"/>
+          <w:sz w:val="24"/>
+          <w:szCs w:val="24"/>
+        </w:rPr>
+      </w:pPr>
+    </w:p>
+    <w:p>
+      <w:pPr>
         <w:pStyle w:val="Heading2"/>
       </w:pPr>
-      <w:bookmarkStart w:id="15" w:name="_Toc41437340"/>
-      <w:r>
-        <w:t>Project Methodology</w:t>
-      </w:r>
-      <w:bookmarkEnd w:id="15"/>
+      <w:bookmarkStart w:id="17" w:name="_Toc41437343"/>
+      <w:r>
+        <w:t>Development Team Composition</w:t>
+      </w:r>
+      <w:bookmarkEnd w:id="17"/>
+    </w:p>
+    <w:p/>
+    <w:p>
+      <w:pPr>
+        <w:rPr>
+          <w:rFonts w:ascii="Arial" w:hAnsi="Arial" w:cs="Arial"/>
+          <w:sz w:val="24"/>
+          <w:szCs w:val="24"/>
+        </w:rPr>
+      </w:pPr>
+      <w:r>
+        <w:rPr>
+          <w:rFonts w:ascii="Arial" w:hAnsi="Arial" w:cs="Arial"/>
+          <w:sz w:val="24"/>
+          <w:szCs w:val="24"/>
+        </w:rPr>
+        <w:t xml:space="preserve">Our Development Team will be composed of 2 developers, each with a specific skillset that will allow us to bring all the individual core components of the project together. Note, the SPM/Team Leader role is a dual Manager/Developer role, their focus is not entirely on development. </w:t>
+      </w:r>
+    </w:p>
+    <w:p>
+      <w:pPr>
+        <w:pStyle w:val="ListParagraph"/>
+        <w:numPr>
+          <w:ilvl w:val="0"/>
+          <w:numId w:val="24"/>
+        </w:numPr>
+        <w:rPr>
+          <w:rFonts w:ascii="Arial" w:hAnsi="Arial" w:cs="Arial"/>
+          <w:sz w:val="24"/>
+          <w:szCs w:val="24"/>
+        </w:rPr>
+      </w:pPr>
+      <w:r>
+        <w:rPr>
+          <w:rFonts w:ascii="Arial" w:hAnsi="Arial" w:cs="Arial"/>
+          <w:sz w:val="24"/>
+          <w:szCs w:val="24"/>
+        </w:rPr>
+        <w:t>Cloud/AWS Developer: Responsible for building the components of the project that run via AWS.</w:t>
+      </w:r>
+    </w:p>
+    <w:p>
+      <w:pPr>
+        <w:pStyle w:val="ListParagraph"/>
+        <w:numPr>
+          <w:ilvl w:val="0"/>
+          <w:numId w:val="24"/>
+        </w:numPr>
+        <w:rPr>
+          <w:rFonts w:ascii="Arial" w:hAnsi="Arial" w:cs="Arial"/>
+          <w:sz w:val="24"/>
+          <w:szCs w:val="24"/>
+        </w:rPr>
+      </w:pPr>
+      <w:r>
+        <w:rPr>
+          <w:rFonts w:ascii="Arial" w:hAnsi="Arial" w:cs="Arial"/>
+          <w:sz w:val="24"/>
+          <w:szCs w:val="24"/>
+        </w:rPr>
+        <w:t xml:space="preserve">Web/Database/Application Developer: Responsible for building the web services required (including the integration of a Database) and for the development of the two </w:t>
+      </w:r>
+      <w:r>
+        <w:rPr>
+          <w:rFonts w:ascii="Arial" w:hAnsi="Arial" w:cs="Arial"/>
+          <w:sz w:val="24"/>
+          <w:szCs w:val="24"/>
+        </w:rPr>
+        <w:t xml:space="preserve">mobile phone applications. </w:t>
+      </w:r>
+    </w:p>
+    <w:p>
+      <w:pPr>
+        <w:rPr>
+          <w:rFonts w:ascii="Arial" w:hAnsi="Arial" w:cs="Arial"/>
+          <w:sz w:val="24"/>
+          <w:szCs w:val="24"/>
+        </w:rPr>
+      </w:pPr>
+      <w:r>
+        <w:rPr>
+          <w:rFonts w:ascii="Arial" w:hAnsi="Arial" w:cs="Arial"/>
+          <w:sz w:val="24"/>
+          <w:szCs w:val="24"/>
+        </w:rPr>
+        <w:t xml:space="preserve">While we have outlined very specific roles, our development team members are multi-skilled and will be working closely with each other on each component as they are built and integrated into the project. </w:t>
+      </w:r>
     </w:p>
     <w:p>
       <w:pPr>
@@ -6204,170 +6425,12 @@
       <w:pPr>
         <w:pStyle w:val="Heading2"/>
       </w:pPr>
-      <w:bookmarkStart w:id="16" w:name="_Toc41437341"/>
-      <w:r>
-        <w:t>Required Resources</w:t>
-      </w:r>
-      <w:bookmarkEnd w:id="16"/>
-    </w:p>
-    <w:p>
-      <w:pPr>
-        <w:spacing w:line="360" w:lineRule="auto"/>
-        <w:rPr>
-          <w:rFonts w:ascii="Arial" w:hAnsi="Arial" w:cs="Arial"/>
-          <w:sz w:val="24"/>
-          <w:szCs w:val="24"/>
-        </w:rPr>
-      </w:pPr>
-    </w:p>
-    <w:p>
-      <w:pPr>
-        <w:pStyle w:val="Heading2"/>
-      </w:pPr>
-      <w:bookmarkStart w:id="17" w:name="_Toc41437342"/>
-      <w:r>
-        <w:t>Development Team Member Roles</w:t>
-      </w:r>
-      <w:bookmarkEnd w:id="17"/>
-    </w:p>
-    <w:p>
-      <w:pPr>
-        <w:spacing w:line="360" w:lineRule="auto"/>
-        <w:rPr>
-          <w:rFonts w:ascii="Arial" w:hAnsi="Arial" w:cs="Arial"/>
-          <w:sz w:val="24"/>
-          <w:szCs w:val="24"/>
-        </w:rPr>
-      </w:pPr>
-    </w:p>
-    <w:p>
-      <w:pPr>
-        <w:pStyle w:val="Heading2"/>
-      </w:pPr>
-      <w:bookmarkStart w:id="18" w:name="_Toc41437343"/>
-      <w:r>
-        <w:t>Development Team Composition</w:t>
+      <w:bookmarkStart w:id="18" w:name="_Toc41437344"/>
+      <w:r>
+        <w:lastRenderedPageBreak/>
+        <w:t>Programming Languages and Environments</w:t>
       </w:r>
       <w:bookmarkEnd w:id="18"/>
-    </w:p>
-    <w:p>
-      <w:pPr>
-        <w:spacing w:line="360" w:lineRule="auto"/>
-        <w:rPr>
-          <w:rFonts w:ascii="Arial" w:hAnsi="Arial" w:cs="Arial"/>
-          <w:sz w:val="24"/>
-          <w:szCs w:val="24"/>
-        </w:rPr>
-      </w:pPr>
-    </w:p>
-    <w:p>
-      <w:pPr>
-        <w:pStyle w:val="Heading2"/>
-      </w:pPr>
-      <w:bookmarkStart w:id="19" w:name="_Toc41437344"/>
-      <w:r>
-        <w:t>Programming Languages and Environments</w:t>
-      </w:r>
-      <w:bookmarkEnd w:id="19"/>
-    </w:p>
-    <w:p>
-      <w:pPr>
-        <w:spacing w:line="360" w:lineRule="auto"/>
-        <w:rPr>
-          <w:rFonts w:ascii="Arial" w:hAnsi="Arial" w:cs="Arial"/>
-          <w:sz w:val="24"/>
-          <w:szCs w:val="24"/>
-        </w:rPr>
-      </w:pPr>
-    </w:p>
-    <w:p>
-      <w:pPr>
-        <w:spacing w:line="360" w:lineRule="auto"/>
-        <w:rPr>
-          <w:rFonts w:ascii="Arial" w:hAnsi="Arial" w:cs="Arial"/>
-          <w:sz w:val="24"/>
-          <w:szCs w:val="24"/>
-        </w:rPr>
-      </w:pPr>
-    </w:p>
-    <w:p>
-      <w:pPr>
-        <w:spacing w:line="360" w:lineRule="auto"/>
-        <w:rPr>
-          <w:rFonts w:ascii="Arial" w:hAnsi="Arial" w:cs="Arial"/>
-          <w:sz w:val="24"/>
-          <w:szCs w:val="24"/>
-        </w:rPr>
-      </w:pPr>
-    </w:p>
-    <w:p>
-      <w:pPr>
-        <w:spacing w:line="360" w:lineRule="auto"/>
-        <w:rPr>
-          <w:rFonts w:ascii="Arial" w:hAnsi="Arial" w:cs="Arial"/>
-          <w:sz w:val="24"/>
-          <w:szCs w:val="24"/>
-        </w:rPr>
-      </w:pPr>
-    </w:p>
-    <w:p>
-      <w:pPr>
-        <w:spacing w:line="360" w:lineRule="auto"/>
-        <w:rPr>
-          <w:rFonts w:ascii="Arial" w:hAnsi="Arial" w:cs="Arial"/>
-          <w:sz w:val="24"/>
-          <w:szCs w:val="24"/>
-        </w:rPr>
-      </w:pPr>
-    </w:p>
-    <w:p>
-      <w:pPr>
-        <w:spacing w:line="259" w:lineRule="auto"/>
-        <w:rPr>
-          <w:rFonts w:ascii="Arial" w:hAnsi="Arial" w:cs="Arial"/>
-          <w:sz w:val="24"/>
-          <w:szCs w:val="24"/>
-        </w:rPr>
-      </w:pPr>
-      <w:r>
-        <w:rPr>
-          <w:rFonts w:ascii="Arial" w:hAnsi="Arial" w:cs="Arial"/>
-          <w:sz w:val="24"/>
-          <w:szCs w:val="24"/>
-        </w:rPr>
-        <w:br w:type="page"/>
-      </w:r>
-    </w:p>
-    <w:p>
-      <w:pPr>
-        <w:pStyle w:val="Heading1"/>
-      </w:pPr>
-      <w:bookmarkStart w:id="20" w:name="_Toc41437345"/>
-      <w:r>
-        <w:lastRenderedPageBreak/>
-        <w:t>Preliminary Execution Schedule</w:t>
-      </w:r>
-      <w:bookmarkEnd w:id="20"/>
-    </w:p>
-    <w:p>
-      <w:pPr>
-        <w:spacing w:line="360" w:lineRule="auto"/>
-        <w:rPr>
-          <w:rFonts w:ascii="Arial" w:hAnsi="Arial" w:cs="Arial"/>
-          <w:sz w:val="24"/>
-          <w:szCs w:val="24"/>
-        </w:rPr>
-      </w:pPr>
-    </w:p>
-    <w:p>
-      <w:pPr>
-        <w:pStyle w:val="Heading2"/>
-      </w:pPr>
-      <w:bookmarkStart w:id="21" w:name="_Toc41437346"/>
-      <w:r>
-        <w:t>Scheduling of Major Components</w:t>
-      </w:r>
-      <w:bookmarkEnd w:id="21"/>
     </w:p>
     <w:p/>
     <w:p>
@@ -6420,6 +6483,521 @@
           <w:szCs w:val="20"/>
         </w:rPr>
         <w:t>3</w:t>
+      </w:r>
+      <w:r>
+        <w:rPr>
+          <w:rFonts w:ascii="Arial" w:hAnsi="Arial" w:cs="Arial"/>
+          <w:sz w:val="20"/>
+          <w:szCs w:val="20"/>
+        </w:rPr>
+        <w:fldChar w:fldCharType="end"/>
+      </w:r>
+      <w:r>
+        <w:rPr>
+          <w:rFonts w:ascii="Arial" w:hAnsi="Arial" w:cs="Arial"/>
+          <w:sz w:val="20"/>
+          <w:szCs w:val="20"/>
+        </w:rPr>
+        <w:t>: Languages and Frameworks</w:t>
+      </w:r>
+    </w:p>
+    <w:tbl>
+      <w:tblPr>
+        <w:tblStyle w:val="TableGrid"/>
+        <w:tblpPr w:leftFromText="180" w:rightFromText="180" w:vertAnchor="text" w:horzAnchor="margin" w:tblpY="41"/>
+        <w:tblW w:w="0" w:type="auto"/>
+        <w:tblLook w:val="04A0" w:firstRow="1" w:lastRow="0" w:firstColumn="1" w:lastColumn="0" w:noHBand="0" w:noVBand="1"/>
+      </w:tblPr>
+      <w:tblGrid>
+        <w:gridCol w:w="2802"/>
+        <w:gridCol w:w="6700"/>
+      </w:tblGrid>
+      <w:tr>
+        <w:trPr>
+          <w:trHeight w:val="423"/>
+        </w:trPr>
+        <w:tc>
+          <w:tcPr>
+            <w:tcW w:w="2802" w:type="dxa"/>
+          </w:tcPr>
+          <w:p>
+            <w:pPr>
+              <w:spacing w:line="360" w:lineRule="auto"/>
+              <w:rPr>
+                <w:rFonts w:ascii="Arial" w:hAnsi="Arial" w:cs="Arial"/>
+                <w:b/>
+                <w:bCs/>
+                <w:sz w:val="24"/>
+                <w:szCs w:val="24"/>
+              </w:rPr>
+            </w:pPr>
+            <w:r>
+              <w:rPr>
+                <w:rFonts w:ascii="Arial" w:hAnsi="Arial" w:cs="Arial"/>
+                <w:b/>
+                <w:bCs/>
+                <w:sz w:val="24"/>
+                <w:szCs w:val="24"/>
+              </w:rPr>
+              <w:t>Language/Framework</w:t>
+            </w:r>
+          </w:p>
+        </w:tc>
+        <w:tc>
+          <w:tcPr>
+            <w:tcW w:w="6700" w:type="dxa"/>
+          </w:tcPr>
+          <w:p>
+            <w:pPr>
+              <w:spacing w:line="360" w:lineRule="auto"/>
+              <w:rPr>
+                <w:rFonts w:ascii="Arial" w:hAnsi="Arial" w:cs="Arial"/>
+                <w:b/>
+                <w:bCs/>
+                <w:sz w:val="24"/>
+                <w:szCs w:val="24"/>
+              </w:rPr>
+            </w:pPr>
+            <w:r>
+              <w:rPr>
+                <w:rFonts w:ascii="Arial" w:hAnsi="Arial" w:cs="Arial"/>
+                <w:b/>
+                <w:bCs/>
+                <w:sz w:val="24"/>
+                <w:szCs w:val="24"/>
+              </w:rPr>
+              <w:t>Component(s)</w:t>
+            </w:r>
+          </w:p>
+        </w:tc>
+      </w:tr>
+      <w:tr>
+        <w:trPr>
+          <w:trHeight w:val="282"/>
+        </w:trPr>
+        <w:tc>
+          <w:tcPr>
+            <w:tcW w:w="2802" w:type="dxa"/>
+          </w:tcPr>
+          <w:p>
+            <w:pPr>
+              <w:spacing w:line="360" w:lineRule="auto"/>
+              <w:rPr>
+                <w:rFonts w:ascii="Arial" w:hAnsi="Arial" w:cs="Arial"/>
+                <w:sz w:val="24"/>
+                <w:szCs w:val="24"/>
+              </w:rPr>
+            </w:pPr>
+            <w:r>
+              <w:rPr>
+                <w:rFonts w:ascii="Arial" w:hAnsi="Arial" w:cs="Arial"/>
+                <w:sz w:val="24"/>
+                <w:szCs w:val="24"/>
+              </w:rPr>
+              <w:t>Vue.js</w:t>
+            </w:r>
+          </w:p>
+        </w:tc>
+        <w:tc>
+          <w:tcPr>
+            <w:tcW w:w="6700" w:type="dxa"/>
+          </w:tcPr>
+          <w:p>
+            <w:pPr>
+              <w:spacing w:line="360" w:lineRule="auto"/>
+              <w:rPr>
+                <w:rFonts w:ascii="Arial" w:hAnsi="Arial" w:cs="Arial"/>
+                <w:sz w:val="24"/>
+                <w:szCs w:val="24"/>
+              </w:rPr>
+            </w:pPr>
+            <w:r>
+              <w:rPr>
+                <w:rFonts w:ascii="Arial" w:hAnsi="Arial" w:cs="Arial"/>
+                <w:sz w:val="24"/>
+                <w:szCs w:val="24"/>
+              </w:rPr>
+              <w:t>Website Development: Front-end</w:t>
+            </w:r>
+          </w:p>
+        </w:tc>
+      </w:tr>
+      <w:tr>
+        <w:trPr>
+          <w:trHeight w:val="272"/>
+        </w:trPr>
+        <w:tc>
+          <w:tcPr>
+            <w:tcW w:w="2802" w:type="dxa"/>
+          </w:tcPr>
+          <w:p>
+            <w:pPr>
+              <w:spacing w:line="360" w:lineRule="auto"/>
+              <w:rPr>
+                <w:rFonts w:ascii="Arial" w:hAnsi="Arial" w:cs="Arial"/>
+                <w:sz w:val="24"/>
+                <w:szCs w:val="24"/>
+              </w:rPr>
+            </w:pPr>
+            <w:r>
+              <w:rPr>
+                <w:rFonts w:ascii="Arial" w:hAnsi="Arial" w:cs="Arial"/>
+                <w:sz w:val="24"/>
+                <w:szCs w:val="24"/>
+              </w:rPr>
+              <w:t>PHP</w:t>
+            </w:r>
+          </w:p>
+        </w:tc>
+        <w:tc>
+          <w:tcPr>
+            <w:tcW w:w="6700" w:type="dxa"/>
+          </w:tcPr>
+          <w:p>
+            <w:pPr>
+              <w:spacing w:line="360" w:lineRule="auto"/>
+              <w:rPr>
+                <w:rFonts w:ascii="Arial" w:hAnsi="Arial" w:cs="Arial"/>
+                <w:sz w:val="24"/>
+                <w:szCs w:val="24"/>
+              </w:rPr>
+            </w:pPr>
+            <w:r>
+              <w:rPr>
+                <w:rFonts w:ascii="Arial" w:hAnsi="Arial" w:cs="Arial"/>
+                <w:sz w:val="24"/>
+                <w:szCs w:val="24"/>
+              </w:rPr>
+              <w:t>Website Development: Back-end</w:t>
+            </w:r>
+          </w:p>
+        </w:tc>
+      </w:tr>
+      <w:tr>
+        <w:trPr>
+          <w:trHeight w:val="272"/>
+        </w:trPr>
+        <w:tc>
+          <w:tcPr>
+            <w:tcW w:w="2802" w:type="dxa"/>
+          </w:tcPr>
+          <w:p>
+            <w:pPr>
+              <w:spacing w:line="360" w:lineRule="auto"/>
+              <w:rPr>
+                <w:rFonts w:ascii="Arial" w:hAnsi="Arial" w:cs="Arial"/>
+                <w:sz w:val="24"/>
+                <w:szCs w:val="24"/>
+              </w:rPr>
+            </w:pPr>
+            <w:r>
+              <w:rPr>
+                <w:rFonts w:ascii="Arial" w:hAnsi="Arial" w:cs="Arial"/>
+                <w:sz w:val="24"/>
+                <w:szCs w:val="24"/>
+              </w:rPr>
+              <w:t>MySQL</w:t>
+            </w:r>
+          </w:p>
+        </w:tc>
+        <w:tc>
+          <w:tcPr>
+            <w:tcW w:w="6700" w:type="dxa"/>
+          </w:tcPr>
+          <w:p>
+            <w:pPr>
+              <w:spacing w:line="360" w:lineRule="auto"/>
+              <w:rPr>
+                <w:rFonts w:ascii="Arial" w:hAnsi="Arial" w:cs="Arial"/>
+                <w:sz w:val="24"/>
+                <w:szCs w:val="24"/>
+              </w:rPr>
+            </w:pPr>
+            <w:r>
+              <w:rPr>
+                <w:rFonts w:ascii="Arial" w:hAnsi="Arial" w:cs="Arial"/>
+                <w:sz w:val="24"/>
+                <w:szCs w:val="24"/>
+              </w:rPr>
+              <w:t xml:space="preserve">Database Management </w:t>
+            </w:r>
+          </w:p>
+        </w:tc>
+      </w:tr>
+      <w:tr>
+        <w:trPr>
+          <w:trHeight w:val="282"/>
+        </w:trPr>
+        <w:tc>
+          <w:tcPr>
+            <w:tcW w:w="2802" w:type="dxa"/>
+          </w:tcPr>
+          <w:p>
+            <w:pPr>
+              <w:spacing w:line="360" w:lineRule="auto"/>
+              <w:rPr>
+                <w:rFonts w:ascii="Arial" w:hAnsi="Arial" w:cs="Arial"/>
+                <w:sz w:val="24"/>
+                <w:szCs w:val="24"/>
+              </w:rPr>
+            </w:pPr>
+            <w:r>
+              <w:rPr>
+                <w:rFonts w:ascii="Arial" w:hAnsi="Arial" w:cs="Arial"/>
+                <w:sz w:val="24"/>
+                <w:szCs w:val="24"/>
+              </w:rPr>
+              <w:t>Kotlin</w:t>
+            </w:r>
+          </w:p>
+        </w:tc>
+        <w:tc>
+          <w:tcPr>
+            <w:tcW w:w="6700" w:type="dxa"/>
+          </w:tcPr>
+          <w:p>
+            <w:pPr>
+              <w:spacing w:line="360" w:lineRule="auto"/>
+              <w:rPr>
+                <w:rFonts w:ascii="Arial" w:hAnsi="Arial" w:cs="Arial"/>
+                <w:sz w:val="24"/>
+                <w:szCs w:val="24"/>
+              </w:rPr>
+            </w:pPr>
+            <w:r>
+              <w:rPr>
+                <w:rFonts w:ascii="Arial" w:hAnsi="Arial" w:cs="Arial"/>
+                <w:sz w:val="24"/>
+                <w:szCs w:val="24"/>
+              </w:rPr>
+              <w:t>Android Application</w:t>
+            </w:r>
+          </w:p>
+        </w:tc>
+      </w:tr>
+      <w:tr>
+        <w:trPr>
+          <w:trHeight w:val="49"/>
+        </w:trPr>
+        <w:tc>
+          <w:tcPr>
+            <w:tcW w:w="2802" w:type="dxa"/>
+          </w:tcPr>
+          <w:p>
+            <w:pPr>
+              <w:spacing w:line="360" w:lineRule="auto"/>
+              <w:rPr>
+                <w:rFonts w:ascii="Arial" w:hAnsi="Arial" w:cs="Arial"/>
+                <w:sz w:val="24"/>
+                <w:szCs w:val="24"/>
+              </w:rPr>
+            </w:pPr>
+            <w:r>
+              <w:rPr>
+                <w:rFonts w:ascii="Arial" w:hAnsi="Arial" w:cs="Arial"/>
+                <w:sz w:val="24"/>
+                <w:szCs w:val="24"/>
+              </w:rPr>
+              <w:t>Swift</w:t>
+            </w:r>
+          </w:p>
+        </w:tc>
+        <w:tc>
+          <w:tcPr>
+            <w:tcW w:w="6700" w:type="dxa"/>
+          </w:tcPr>
+          <w:p>
+            <w:pPr>
+              <w:spacing w:line="360" w:lineRule="auto"/>
+              <w:rPr>
+                <w:rFonts w:ascii="Arial" w:hAnsi="Arial" w:cs="Arial"/>
+                <w:sz w:val="24"/>
+                <w:szCs w:val="24"/>
+              </w:rPr>
+            </w:pPr>
+            <w:r>
+              <w:rPr>
+                <w:rFonts w:ascii="Arial" w:hAnsi="Arial" w:cs="Arial"/>
+                <w:sz w:val="24"/>
+                <w:szCs w:val="24"/>
+              </w:rPr>
+              <w:t>iOS Application</w:t>
+            </w:r>
+          </w:p>
+        </w:tc>
+      </w:tr>
+      <w:tr>
+        <w:trPr>
+          <w:trHeight w:val="49"/>
+        </w:trPr>
+        <w:tc>
+          <w:tcPr>
+            <w:tcW w:w="2802" w:type="dxa"/>
+          </w:tcPr>
+          <w:p>
+            <w:pPr>
+              <w:spacing w:line="360" w:lineRule="auto"/>
+              <w:rPr>
+                <w:rFonts w:ascii="Arial" w:hAnsi="Arial" w:cs="Arial"/>
+                <w:sz w:val="24"/>
+                <w:szCs w:val="24"/>
+              </w:rPr>
+            </w:pPr>
+            <w:r>
+              <w:rPr>
+                <w:rFonts w:ascii="Arial" w:hAnsi="Arial" w:cs="Arial"/>
+                <w:sz w:val="24"/>
+                <w:szCs w:val="24"/>
+              </w:rPr>
+              <w:t>Python</w:t>
+            </w:r>
+          </w:p>
+        </w:tc>
+        <w:tc>
+          <w:tcPr>
+            <w:tcW w:w="6700" w:type="dxa"/>
+          </w:tcPr>
+          <w:p>
+            <w:pPr>
+              <w:spacing w:line="360" w:lineRule="auto"/>
+              <w:rPr>
+                <w:rFonts w:ascii="Arial" w:hAnsi="Arial" w:cs="Arial"/>
+                <w:sz w:val="24"/>
+                <w:szCs w:val="24"/>
+              </w:rPr>
+            </w:pPr>
+            <w:r>
+              <w:rPr>
+                <w:rFonts w:ascii="Arial" w:hAnsi="Arial" w:cs="Arial"/>
+                <w:sz w:val="24"/>
+                <w:szCs w:val="24"/>
+              </w:rPr>
+              <w:t>AWS Components (Model Deployment, Lambda Functions)</w:t>
+            </w:r>
+          </w:p>
+        </w:tc>
+      </w:tr>
+    </w:tbl>
+    <w:p>
+      <w:pPr>
+        <w:spacing w:line="360" w:lineRule="auto"/>
+        <w:rPr>
+          <w:rFonts w:ascii="Arial" w:hAnsi="Arial" w:cs="Arial"/>
+          <w:sz w:val="24"/>
+          <w:szCs w:val="24"/>
+        </w:rPr>
+      </w:pPr>
+    </w:p>
+    <w:p>
+      <w:pPr>
+        <w:spacing w:line="360" w:lineRule="auto"/>
+        <w:rPr>
+          <w:rFonts w:ascii="Arial" w:hAnsi="Arial" w:cs="Arial"/>
+          <w:sz w:val="24"/>
+          <w:szCs w:val="24"/>
+        </w:rPr>
+      </w:pPr>
+    </w:p>
+    <w:p>
+      <w:pPr>
+        <w:spacing w:line="259" w:lineRule="auto"/>
+        <w:rPr>
+          <w:rFonts w:ascii="Arial" w:hAnsi="Arial" w:cs="Arial"/>
+          <w:sz w:val="24"/>
+          <w:szCs w:val="24"/>
+        </w:rPr>
+      </w:pPr>
+      <w:r>
+        <w:rPr>
+          <w:rFonts w:ascii="Arial" w:hAnsi="Arial" w:cs="Arial"/>
+          <w:sz w:val="24"/>
+          <w:szCs w:val="24"/>
+        </w:rPr>
+        <w:br w:type="page"/>
+      </w:r>
+    </w:p>
+    <w:p>
+      <w:pPr>
+        <w:pStyle w:val="Heading1"/>
+      </w:pPr>
+      <w:bookmarkStart w:id="19" w:name="_Toc41437345"/>
+      <w:r>
+        <w:lastRenderedPageBreak/>
+        <w:t>Preliminary Execution Schedule</w:t>
+      </w:r>
+      <w:bookmarkEnd w:id="19"/>
+    </w:p>
+    <w:p>
+      <w:pPr>
+        <w:spacing w:line="360" w:lineRule="auto"/>
+        <w:rPr>
+          <w:rFonts w:ascii="Arial" w:hAnsi="Arial" w:cs="Arial"/>
+          <w:sz w:val="24"/>
+          <w:szCs w:val="24"/>
+        </w:rPr>
+      </w:pPr>
+    </w:p>
+    <w:p>
+      <w:pPr>
+        <w:pStyle w:val="Heading2"/>
+      </w:pPr>
+      <w:bookmarkStart w:id="20" w:name="_Toc41437346"/>
+      <w:r>
+        <w:t>Scheduling of Major Components</w:t>
+      </w:r>
+      <w:bookmarkEnd w:id="20"/>
+    </w:p>
+    <w:p/>
+    <w:p>
+      <w:pPr>
+        <w:pStyle w:val="Caption"/>
+        <w:keepNext/>
+        <w:rPr>
+          <w:rFonts w:ascii="Arial" w:hAnsi="Arial" w:cs="Arial"/>
+          <w:sz w:val="20"/>
+          <w:szCs w:val="20"/>
+        </w:rPr>
+      </w:pPr>
+      <w:r>
+        <w:rPr>
+          <w:rFonts w:ascii="Arial" w:hAnsi="Arial" w:cs="Arial"/>
+          <w:sz w:val="20"/>
+          <w:szCs w:val="20"/>
+        </w:rPr>
+        <w:t xml:space="preserve">Table </w:t>
+      </w:r>
+      <w:r>
+        <w:rPr>
+          <w:rFonts w:ascii="Arial" w:hAnsi="Arial" w:cs="Arial"/>
+          <w:sz w:val="20"/>
+          <w:szCs w:val="20"/>
+        </w:rPr>
+        <w:fldChar w:fldCharType="begin"/>
+      </w:r>
+      <w:r>
+        <w:rPr>
+          <w:rFonts w:ascii="Arial" w:hAnsi="Arial" w:cs="Arial"/>
+          <w:sz w:val="20"/>
+          <w:szCs w:val="20"/>
+        </w:rPr>
+        <w:instrText xml:space="preserve"> SEQ Table \* ARABIC </w:instrText>
+      </w:r>
+      <w:r>
+        <w:rPr>
+          <w:rFonts w:ascii="Arial" w:hAnsi="Arial" w:cs="Arial"/>
+          <w:sz w:val="20"/>
+          <w:szCs w:val="20"/>
+        </w:rPr>
+        <w:fldChar w:fldCharType="separate"/>
+      </w:r>
+      <w:r>
+        <w:rPr>
+          <w:rFonts w:ascii="Arial" w:hAnsi="Arial" w:cs="Arial"/>
+          <w:noProof/>
+          <w:sz w:val="20"/>
+          <w:szCs w:val="20"/>
+        </w:rPr>
+        <w:t>4</w:t>
       </w:r>
       <w:r>
         <w:rPr>
@@ -7669,11 +8247,11 @@
       <w:pPr>
         <w:pStyle w:val="Heading2"/>
       </w:pPr>
-      <w:bookmarkStart w:id="22" w:name="_Toc41437347"/>
+      <w:bookmarkStart w:id="21" w:name="_Toc41437347"/>
       <w:r>
         <w:t>Component Dependency Relationships</w:t>
       </w:r>
-      <w:bookmarkEnd w:id="22"/>
+      <w:bookmarkEnd w:id="21"/>
     </w:p>
     <w:p/>
     <w:p>
@@ -7859,7 +8437,7 @@
           <w:szCs w:val="24"/>
         </w:rPr>
       </w:pPr>
-      <w:bookmarkStart w:id="23" w:name="_Toc41437348"/>
+      <w:bookmarkStart w:id="22" w:name="_Toc41437348"/>
       <w:r>
         <w:rPr>
           <w:rFonts w:cs="Arial"/>
@@ -7869,7 +8447,7 @@
         <w:lastRenderedPageBreak/>
         <w:t>Additional/Optional</w:t>
       </w:r>
-      <w:bookmarkEnd w:id="23"/>
+      <w:bookmarkEnd w:id="22"/>
     </w:p>
     <w:p>
       <w:pPr>
@@ -7881,7 +8459,7 @@
           <w:szCs w:val="24"/>
         </w:rPr>
       </w:pPr>
-      <w:bookmarkStart w:id="24" w:name="_Toc41437349"/>
+      <w:bookmarkStart w:id="23" w:name="_Toc41437349"/>
       <w:r>
         <w:rPr>
           <w:rFonts w:cs="Arial"/>
@@ -7890,7 +8468,7 @@
         </w:rPr>
         <w:t>Testing</w:t>
       </w:r>
-      <w:bookmarkEnd w:id="24"/>
+      <w:bookmarkEnd w:id="23"/>
     </w:p>
     <w:p>
       <w:pPr>
@@ -7912,7 +8490,7 @@
           <w:szCs w:val="24"/>
         </w:rPr>
       </w:pPr>
-      <w:bookmarkStart w:id="25" w:name="_Toc41437350"/>
+      <w:bookmarkStart w:id="24" w:name="_Toc41437350"/>
       <w:r>
         <w:rPr>
           <w:rFonts w:cs="Arial"/>
@@ -7921,7 +8499,7 @@
         </w:rPr>
         <w:t>User Training</w:t>
       </w:r>
-      <w:bookmarkEnd w:id="25"/>
+      <w:bookmarkEnd w:id="24"/>
     </w:p>
     <w:p>
       <w:pPr>
@@ -7943,7 +8521,7 @@
           <w:szCs w:val="24"/>
         </w:rPr>
       </w:pPr>
-      <w:bookmarkStart w:id="26" w:name="_Toc41437351"/>
+      <w:bookmarkStart w:id="25" w:name="_Toc41437351"/>
       <w:r>
         <w:rPr>
           <w:rFonts w:cs="Arial"/>
@@ -7952,7 +8530,7 @@
         </w:rPr>
         <w:t>Deployment</w:t>
       </w:r>
-      <w:bookmarkEnd w:id="26"/>
+      <w:bookmarkEnd w:id="25"/>
     </w:p>
     <w:p>
       <w:pPr>
@@ -7974,7 +8552,7 @@
           <w:szCs w:val="24"/>
         </w:rPr>
       </w:pPr>
-      <w:bookmarkStart w:id="27" w:name="_Toc41437352"/>
+      <w:bookmarkStart w:id="26" w:name="_Toc41437352"/>
       <w:r>
         <w:rPr>
           <w:rFonts w:cs="Arial"/>
@@ -7983,7 +8561,7 @@
         </w:rPr>
         <w:t>Maintenance</w:t>
       </w:r>
-      <w:bookmarkEnd w:id="27"/>
+      <w:bookmarkEnd w:id="26"/>
     </w:p>
     <w:p>
       <w:pPr>
@@ -8008,7 +8586,7 @@
 </file>
 
 <file path=word/endnotes.xml><?xml version="1.0" encoding="utf-8"?>
-<w:endnotes xmlns:wpc="http://schemas.microsoft.com/office/word/2010/wordprocessingCanvas" xmlns:cx="http://schemas.microsoft.com/office/drawing/2014/chartex" xmlns:cx1="http://schemas.microsoft.com/office/drawing/2015/9/8/chartex" xmlns:cx2="http://schemas.microsoft.com/office/drawing/2015/10/21/chartex" xmlns:cx3="http://schemas.microsoft.com/office/drawing/2016/5/9/chartex" xmlns:cx4="http://schemas.microsoft.com/office/drawing/2016/5/10/chartex" xmlns:cx5="http://schemas.microsoft.com/office/drawing/2016/5/11/chartex" xmlns:cx6="http://schemas.microsoft.com/office/drawing/2016/5/12/chartex" xmlns:cx7="http://schemas.microsoft.com/office/drawing/2016/5/13/chartex" xmlns:cx8="http://schemas.microsoft.com/office/drawing/2016/5/14/chartex" xmlns:mc="http://schemas.openxmlformats.org/markup-compatibility/2006" xmlns:aink="http://schemas.microsoft.com/office/drawing/2016/ink" xmlns:am3d="http://schemas.microsoft.com/office/drawing/2017/model3d" xmlns:o="urn:schemas-microsoft-com:office:office" xmlns:r="http://schemas.openxmlformats.org/officeDocument/2006/relationships" xmlns:m="http://schemas.openxmlformats.org/officeDocument/2006/math" xmlns:v="urn:schemas-microsoft-com:vml" xmlns:wp14="http://schemas.microsoft.com/office/word/2010/wordprocessingDrawing" xmlns:wp="http://schemas.openxmlformats.org/drawingml/2006/wordprocessingDrawing" xmlns:w10="urn:schemas-microsoft-com:office:word" xmlns:w="http://schemas.openxmlformats.org/wordprocessingml/2006/main" xmlns:w14="http://schemas.microsoft.com/office/word/2010/wordml" xmlns:w15="http://schemas.microsoft.com/office/word/2012/wordml" xmlns:w16cid="http://schemas.microsoft.com/office/word/2016/wordml/cid" xmlns:w16se="http://schemas.microsoft.com/office/word/2015/wordml/symex" xmlns:wpg="http://schemas.microsoft.com/office/word/2010/wordprocessingGroup" xmlns:wpi="http://schemas.microsoft.com/office/word/2010/wordprocessingInk" xmlns:wne="http://schemas.microsoft.com/office/word/2006/wordml" xmlns:wps="http://schemas.microsoft.com/office/word/2010/wordprocessingShape" mc:Ignorable="w14 w15 w16se w16cid wp14">
+<w:endnotes xmlns:wpc="http://schemas.microsoft.com/office/word/2010/wordprocessingCanvas" xmlns:cx="http://schemas.microsoft.com/office/drawing/2014/chartex" xmlns:cx1="http://schemas.microsoft.com/office/drawing/2015/9/8/chartex" xmlns:cx2="http://schemas.microsoft.com/office/drawing/2015/10/21/chartex" xmlns:cx3="http://schemas.microsoft.com/office/drawing/2016/5/9/chartex" xmlns:cx4="http://schemas.microsoft.com/office/drawing/2016/5/10/chartex" xmlns:cx5="http://schemas.microsoft.com/office/drawing/2016/5/11/chartex" xmlns:cx6="http://schemas.microsoft.com/office/drawing/2016/5/12/chartex" xmlns:cx7="http://schemas.microsoft.com/office/drawing/2016/5/13/chartex" xmlns:cx8="http://schemas.microsoft.com/office/drawing/2016/5/14/chartex" xmlns:mc="http://schemas.openxmlformats.org/markup-compatibility/2006" xmlns:aink="http://schemas.microsoft.com/office/drawing/2016/ink" xmlns:am3d="http://schemas.microsoft.com/office/drawing/2017/model3d" xmlns:o="urn:schemas-microsoft-com:office:office" xmlns:r="http://schemas.openxmlformats.org/officeDocument/2006/relationships" xmlns:m="http://schemas.openxmlformats.org/officeDocument/2006/math" xmlns:v="urn:schemas-microsoft-com:vml" xmlns:wp14="http://schemas.microsoft.com/office/word/2010/wordprocessingDrawing" xmlns:wp="http://schemas.openxmlformats.org/drawingml/2006/wordprocessingDrawing" xmlns:w10="urn:schemas-microsoft-com:office:word" xmlns:w="http://schemas.openxmlformats.org/wordprocessingml/2006/main" xmlns:w14="http://schemas.microsoft.com/office/word/2010/wordml" xmlns:w15="http://schemas.microsoft.com/office/word/2012/wordml" xmlns:w16cex="http://schemas.microsoft.com/office/word/2018/wordml/cex" xmlns:w16cid="http://schemas.microsoft.com/office/word/2016/wordml/cid" xmlns:w16="http://schemas.microsoft.com/office/word/2018/wordml" xmlns:w16se="http://schemas.microsoft.com/office/word/2015/wordml/symex" xmlns:wpg="http://schemas.microsoft.com/office/word/2010/wordprocessingGroup" xmlns:wpi="http://schemas.microsoft.com/office/word/2010/wordprocessingInk" xmlns:wne="http://schemas.microsoft.com/office/word/2006/wordml" xmlns:wps="http://schemas.microsoft.com/office/word/2010/wordprocessingShape" mc:Ignorable="w14 w15 w16se w16cid w16 w16cex wp14">
   <w:endnote w:type="separator" w:id="-1">
     <w:p>
       <w:pPr>
@@ -8033,7 +8611,7 @@
 </file>
 
 <file path=word/footer1.xml><?xml version="1.0" encoding="utf-8"?>
-<w:ftr xmlns:wpc="http://schemas.microsoft.com/office/word/2010/wordprocessingCanvas" xmlns:cx="http://schemas.microsoft.com/office/drawing/2014/chartex" xmlns:cx1="http://schemas.microsoft.com/office/drawing/2015/9/8/chartex" xmlns:cx2="http://schemas.microsoft.com/office/drawing/2015/10/21/chartex" xmlns:cx3="http://schemas.microsoft.com/office/drawing/2016/5/9/chartex" xmlns:cx4="http://schemas.microsoft.com/office/drawing/2016/5/10/chartex" xmlns:cx5="http://schemas.microsoft.com/office/drawing/2016/5/11/chartex" xmlns:cx6="http://schemas.microsoft.com/office/drawing/2016/5/12/chartex" xmlns:cx7="http://schemas.microsoft.com/office/drawing/2016/5/13/chartex" xmlns:cx8="http://schemas.microsoft.com/office/drawing/2016/5/14/chartex" xmlns:mc="http://schemas.openxmlformats.org/markup-compatibility/2006" xmlns:aink="http://schemas.microsoft.com/office/drawing/2016/ink" xmlns:am3d="http://schemas.microsoft.com/office/drawing/2017/model3d" xmlns:o="urn:schemas-microsoft-com:office:office" xmlns:r="http://schemas.openxmlformats.org/officeDocument/2006/relationships" xmlns:m="http://schemas.openxmlformats.org/officeDocument/2006/math" xmlns:v="urn:schemas-microsoft-com:vml" xmlns:wp14="http://schemas.microsoft.com/office/word/2010/wordprocessingDrawing" xmlns:wp="http://schemas.openxmlformats.org/drawingml/2006/wordprocessingDrawing" xmlns:w10="urn:schemas-microsoft-com:office:word" xmlns:w="http://schemas.openxmlformats.org/wordprocessingml/2006/main" xmlns:w14="http://schemas.microsoft.com/office/word/2010/wordml" xmlns:w15="http://schemas.microsoft.com/office/word/2012/wordml" xmlns:w16cid="http://schemas.microsoft.com/office/word/2016/wordml/cid" xmlns:w16se="http://schemas.microsoft.com/office/word/2015/wordml/symex" xmlns:wpg="http://schemas.microsoft.com/office/word/2010/wordprocessingGroup" xmlns:wpi="http://schemas.microsoft.com/office/word/2010/wordprocessingInk" xmlns:wne="http://schemas.microsoft.com/office/word/2006/wordml" xmlns:wps="http://schemas.microsoft.com/office/word/2010/wordprocessingShape" mc:Ignorable="w14 w15 w16se w16cid wp14">
+<w:ftr xmlns:wpc="http://schemas.microsoft.com/office/word/2010/wordprocessingCanvas" xmlns:cx="http://schemas.microsoft.com/office/drawing/2014/chartex" xmlns:cx1="http://schemas.microsoft.com/office/drawing/2015/9/8/chartex" xmlns:cx2="http://schemas.microsoft.com/office/drawing/2015/10/21/chartex" xmlns:cx3="http://schemas.microsoft.com/office/drawing/2016/5/9/chartex" xmlns:cx4="http://schemas.microsoft.com/office/drawing/2016/5/10/chartex" xmlns:cx5="http://schemas.microsoft.com/office/drawing/2016/5/11/chartex" xmlns:cx6="http://schemas.microsoft.com/office/drawing/2016/5/12/chartex" xmlns:cx7="http://schemas.microsoft.com/office/drawing/2016/5/13/chartex" xmlns:cx8="http://schemas.microsoft.com/office/drawing/2016/5/14/chartex" xmlns:mc="http://schemas.openxmlformats.org/markup-compatibility/2006" xmlns:aink="http://schemas.microsoft.com/office/drawing/2016/ink" xmlns:am3d="http://schemas.microsoft.com/office/drawing/2017/model3d" xmlns:o="urn:schemas-microsoft-com:office:office" xmlns:r="http://schemas.openxmlformats.org/officeDocument/2006/relationships" xmlns:m="http://schemas.openxmlformats.org/officeDocument/2006/math" xmlns:v="urn:schemas-microsoft-com:vml" xmlns:wp14="http://schemas.microsoft.com/office/word/2010/wordprocessingDrawing" xmlns:wp="http://schemas.openxmlformats.org/drawingml/2006/wordprocessingDrawing" xmlns:w10="urn:schemas-microsoft-com:office:word" xmlns:w="http://schemas.openxmlformats.org/wordprocessingml/2006/main" xmlns:w14="http://schemas.microsoft.com/office/word/2010/wordml" xmlns:w15="http://schemas.microsoft.com/office/word/2012/wordml" xmlns:w16cex="http://schemas.microsoft.com/office/word/2018/wordml/cex" xmlns:w16cid="http://schemas.microsoft.com/office/word/2016/wordml/cid" xmlns:w16="http://schemas.microsoft.com/office/word/2018/wordml" xmlns:w16se="http://schemas.microsoft.com/office/word/2015/wordml/symex" xmlns:wpg="http://schemas.microsoft.com/office/word/2010/wordprocessingGroup" xmlns:wpi="http://schemas.microsoft.com/office/word/2010/wordprocessingInk" xmlns:wne="http://schemas.microsoft.com/office/word/2006/wordml" xmlns:wps="http://schemas.microsoft.com/office/word/2010/wordprocessingShape" mc:Ignorable="w14 w15 w16se w16cid w16 w16cex wp14">
   <w:sdt>
     <w:sdtPr>
       <w:id w:val="-2002269557"/>
@@ -8086,7 +8664,7 @@
 </file>
 
 <file path=word/footnotes.xml><?xml version="1.0" encoding="utf-8"?>
-<w:footnotes xmlns:wpc="http://schemas.microsoft.com/office/word/2010/wordprocessingCanvas" xmlns:cx="http://schemas.microsoft.com/office/drawing/2014/chartex" xmlns:cx1="http://schemas.microsoft.com/office/drawing/2015/9/8/chartex" xmlns:cx2="http://schemas.microsoft.com/office/drawing/2015/10/21/chartex" xmlns:cx3="http://schemas.microsoft.com/office/drawing/2016/5/9/chartex" xmlns:cx4="http://schemas.microsoft.com/office/drawing/2016/5/10/chartex" xmlns:cx5="http://schemas.microsoft.com/office/drawing/2016/5/11/chartex" xmlns:cx6="http://schemas.microsoft.com/office/drawing/2016/5/12/chartex" xmlns:cx7="http://schemas.microsoft.com/office/drawing/2016/5/13/chartex" xmlns:cx8="http://schemas.microsoft.com/office/drawing/2016/5/14/chartex" xmlns:mc="http://schemas.openxmlformats.org/markup-compatibility/2006" xmlns:aink="http://schemas.microsoft.com/office/drawing/2016/ink" xmlns:am3d="http://schemas.microsoft.com/office/drawing/2017/model3d" xmlns:o="urn:schemas-microsoft-com:office:office" xmlns:r="http://schemas.openxmlformats.org/officeDocument/2006/relationships" xmlns:m="http://schemas.openxmlformats.org/officeDocument/2006/math" xmlns:v="urn:schemas-microsoft-com:vml" xmlns:wp14="http://schemas.microsoft.com/office/word/2010/wordprocessingDrawing" xmlns:wp="http://schemas.openxmlformats.org/drawingml/2006/wordprocessingDrawing" xmlns:w10="urn:schemas-microsoft-com:office:word" xmlns:w="http://schemas.openxmlformats.org/wordprocessingml/2006/main" xmlns:w14="http://schemas.microsoft.com/office/word/2010/wordml" xmlns:w15="http://schemas.microsoft.com/office/word/2012/wordml" xmlns:w16cid="http://schemas.microsoft.com/office/word/2016/wordml/cid" xmlns:w16se="http://schemas.microsoft.com/office/word/2015/wordml/symex" xmlns:wpg="http://schemas.microsoft.com/office/word/2010/wordprocessingGroup" xmlns:wpi="http://schemas.microsoft.com/office/word/2010/wordprocessingInk" xmlns:wne="http://schemas.microsoft.com/office/word/2006/wordml" xmlns:wps="http://schemas.microsoft.com/office/word/2010/wordprocessingShape" mc:Ignorable="w14 w15 w16se w16cid wp14">
+<w:footnotes xmlns:wpc="http://schemas.microsoft.com/office/word/2010/wordprocessingCanvas" xmlns:cx="http://schemas.microsoft.com/office/drawing/2014/chartex" xmlns:cx1="http://schemas.microsoft.com/office/drawing/2015/9/8/chartex" xmlns:cx2="http://schemas.microsoft.com/office/drawing/2015/10/21/chartex" xmlns:cx3="http://schemas.microsoft.com/office/drawing/2016/5/9/chartex" xmlns:cx4="http://schemas.microsoft.com/office/drawing/2016/5/10/chartex" xmlns:cx5="http://schemas.microsoft.com/office/drawing/2016/5/11/chartex" xmlns:cx6="http://schemas.microsoft.com/office/drawing/2016/5/12/chartex" xmlns:cx7="http://schemas.microsoft.com/office/drawing/2016/5/13/chartex" xmlns:cx8="http://schemas.microsoft.com/office/drawing/2016/5/14/chartex" xmlns:mc="http://schemas.openxmlformats.org/markup-compatibility/2006" xmlns:aink="http://schemas.microsoft.com/office/drawing/2016/ink" xmlns:am3d="http://schemas.microsoft.com/office/drawing/2017/model3d" xmlns:o="urn:schemas-microsoft-com:office:office" xmlns:r="http://schemas.openxmlformats.org/officeDocument/2006/relationships" xmlns:m="http://schemas.openxmlformats.org/officeDocument/2006/math" xmlns:v="urn:schemas-microsoft-com:vml" xmlns:wp14="http://schemas.microsoft.com/office/word/2010/wordprocessingDrawing" xmlns:wp="http://schemas.openxmlformats.org/drawingml/2006/wordprocessingDrawing" xmlns:w10="urn:schemas-microsoft-com:office:word" xmlns:w="http://schemas.openxmlformats.org/wordprocessingml/2006/main" xmlns:w14="http://schemas.microsoft.com/office/word/2010/wordml" xmlns:w15="http://schemas.microsoft.com/office/word/2012/wordml" xmlns:w16cex="http://schemas.microsoft.com/office/word/2018/wordml/cex" xmlns:w16cid="http://schemas.microsoft.com/office/word/2016/wordml/cid" xmlns:w16="http://schemas.microsoft.com/office/word/2018/wordml" xmlns:w16se="http://schemas.microsoft.com/office/word/2015/wordml/symex" xmlns:wpg="http://schemas.microsoft.com/office/word/2010/wordprocessingGroup" xmlns:wpi="http://schemas.microsoft.com/office/word/2010/wordprocessingInk" xmlns:wne="http://schemas.microsoft.com/office/word/2006/wordml" xmlns:wps="http://schemas.microsoft.com/office/word/2010/wordprocessingShape" mc:Ignorable="w14 w15 w16se w16cid w16 w16cex wp14">
   <w:footnote w:type="separator" w:id="-1">
     <w:p>
       <w:pPr>
@@ -8111,7 +8689,7 @@
 </file>
 
 <file path=word/header1.xml><?xml version="1.0" encoding="utf-8"?>
-<w:hdr xmlns:wpc="http://schemas.microsoft.com/office/word/2010/wordprocessingCanvas" xmlns:cx="http://schemas.microsoft.com/office/drawing/2014/chartex" xmlns:cx1="http://schemas.microsoft.com/office/drawing/2015/9/8/chartex" xmlns:cx2="http://schemas.microsoft.com/office/drawing/2015/10/21/chartex" xmlns:cx3="http://schemas.microsoft.com/office/drawing/2016/5/9/chartex" xmlns:cx4="http://schemas.microsoft.com/office/drawing/2016/5/10/chartex" xmlns:cx5="http://schemas.microsoft.com/office/drawing/2016/5/11/chartex" xmlns:cx6="http://schemas.microsoft.com/office/drawing/2016/5/12/chartex" xmlns:cx7="http://schemas.microsoft.com/office/drawing/2016/5/13/chartex" xmlns:cx8="http://schemas.microsoft.com/office/drawing/2016/5/14/chartex" xmlns:mc="http://schemas.openxmlformats.org/markup-compatibility/2006" xmlns:aink="http://schemas.microsoft.com/office/drawing/2016/ink" xmlns:am3d="http://schemas.microsoft.com/office/drawing/2017/model3d" xmlns:o="urn:schemas-microsoft-com:office:office" xmlns:r="http://schemas.openxmlformats.org/officeDocument/2006/relationships" xmlns:m="http://schemas.openxmlformats.org/officeDocument/2006/math" xmlns:v="urn:schemas-microsoft-com:vml" xmlns:wp14="http://schemas.microsoft.com/office/word/2010/wordprocessingDrawing" xmlns:wp="http://schemas.openxmlformats.org/drawingml/2006/wordprocessingDrawing" xmlns:w10="urn:schemas-microsoft-com:office:word" xmlns:w="http://schemas.openxmlformats.org/wordprocessingml/2006/main" xmlns:w14="http://schemas.microsoft.com/office/word/2010/wordml" xmlns:w15="http://schemas.microsoft.com/office/word/2012/wordml" xmlns:w16cid="http://schemas.microsoft.com/office/word/2016/wordml/cid" xmlns:w16se="http://schemas.microsoft.com/office/word/2015/wordml/symex" xmlns:wpg="http://schemas.microsoft.com/office/word/2010/wordprocessingGroup" xmlns:wpi="http://schemas.microsoft.com/office/word/2010/wordprocessingInk" xmlns:wne="http://schemas.microsoft.com/office/word/2006/wordml" xmlns:wps="http://schemas.microsoft.com/office/word/2010/wordprocessingShape" mc:Ignorable="w14 w15 w16se w16cid wp14">
+<w:hdr xmlns:wpc="http://schemas.microsoft.com/office/word/2010/wordprocessingCanvas" xmlns:cx="http://schemas.microsoft.com/office/drawing/2014/chartex" xmlns:cx1="http://schemas.microsoft.com/office/drawing/2015/9/8/chartex" xmlns:cx2="http://schemas.microsoft.com/office/drawing/2015/10/21/chartex" xmlns:cx3="http://schemas.microsoft.com/office/drawing/2016/5/9/chartex" xmlns:cx4="http://schemas.microsoft.com/office/drawing/2016/5/10/chartex" xmlns:cx5="http://schemas.microsoft.com/office/drawing/2016/5/11/chartex" xmlns:cx6="http://schemas.microsoft.com/office/drawing/2016/5/12/chartex" xmlns:cx7="http://schemas.microsoft.com/office/drawing/2016/5/13/chartex" xmlns:cx8="http://schemas.microsoft.com/office/drawing/2016/5/14/chartex" xmlns:mc="http://schemas.openxmlformats.org/markup-compatibility/2006" xmlns:aink="http://schemas.microsoft.com/office/drawing/2016/ink" xmlns:am3d="http://schemas.microsoft.com/office/drawing/2017/model3d" xmlns:o="urn:schemas-microsoft-com:office:office" xmlns:r="http://schemas.openxmlformats.org/officeDocument/2006/relationships" xmlns:m="http://schemas.openxmlformats.org/officeDocument/2006/math" xmlns:v="urn:schemas-microsoft-com:vml" xmlns:wp14="http://schemas.microsoft.com/office/word/2010/wordprocessingDrawing" xmlns:wp="http://schemas.openxmlformats.org/drawingml/2006/wordprocessingDrawing" xmlns:w10="urn:schemas-microsoft-com:office:word" xmlns:w="http://schemas.openxmlformats.org/wordprocessingml/2006/main" xmlns:w14="http://schemas.microsoft.com/office/word/2010/wordml" xmlns:w15="http://schemas.microsoft.com/office/word/2012/wordml" xmlns:w16cex="http://schemas.microsoft.com/office/word/2018/wordml/cex" xmlns:w16cid="http://schemas.microsoft.com/office/word/2016/wordml/cid" xmlns:w16="http://schemas.microsoft.com/office/word/2018/wordml" xmlns:w16se="http://schemas.microsoft.com/office/word/2015/wordml/symex" xmlns:wpg="http://schemas.microsoft.com/office/word/2010/wordprocessingGroup" xmlns:wpi="http://schemas.microsoft.com/office/word/2010/wordprocessingInk" xmlns:wne="http://schemas.microsoft.com/office/word/2006/wordml" xmlns:wps="http://schemas.microsoft.com/office/word/2010/wordprocessingShape" mc:Ignorable="w14 w15 w16se w16cid w16 w16cex wp14">
   <w:p>
     <w:pPr>
       <w:pStyle w:val="Header"/>
@@ -8143,7 +8721,7 @@
 </file>
 
 <file path=word/numbering.xml><?xml version="1.0" encoding="utf-8"?>
-<w:numbering xmlns:wpc="http://schemas.microsoft.com/office/word/2010/wordprocessingCanvas" xmlns:cx="http://schemas.microsoft.com/office/drawing/2014/chartex" xmlns:cx1="http://schemas.microsoft.com/office/drawing/2015/9/8/chartex" xmlns:cx2="http://schemas.microsoft.com/office/drawing/2015/10/21/chartex" xmlns:cx3="http://schemas.microsoft.com/office/drawing/2016/5/9/chartex" xmlns:cx4="http://schemas.microsoft.com/office/drawing/2016/5/10/chartex" xmlns:cx5="http://schemas.microsoft.com/office/drawing/2016/5/11/chartex" xmlns:cx6="http://schemas.microsoft.com/office/drawing/2016/5/12/chartex" xmlns:cx7="http://schemas.microsoft.com/office/drawing/2016/5/13/chartex" xmlns:cx8="http://schemas.microsoft.com/office/drawing/2016/5/14/chartex" xmlns:mc="http://schemas.openxmlformats.org/markup-compatibility/2006" xmlns:aink="http://schemas.microsoft.com/office/drawing/2016/ink" xmlns:am3d="http://schemas.microsoft.com/office/drawing/2017/model3d" xmlns:o="urn:schemas-microsoft-com:office:office" xmlns:r="http://schemas.openxmlformats.org/officeDocument/2006/relationships" xmlns:m="http://schemas.openxmlformats.org/officeDocument/2006/math" xmlns:v="urn:schemas-microsoft-com:vml" xmlns:wp14="http://schemas.microsoft.com/office/word/2010/wordprocessingDrawing" xmlns:wp="http://schemas.openxmlformats.org/drawingml/2006/wordprocessingDrawing" xmlns:w10="urn:schemas-microsoft-com:office:word" xmlns:w="http://schemas.openxmlformats.org/wordprocessingml/2006/main" xmlns:w14="http://schemas.microsoft.com/office/word/2010/wordml" xmlns:w15="http://schemas.microsoft.com/office/word/2012/wordml" xmlns:w16cid="http://schemas.microsoft.com/office/word/2016/wordml/cid" xmlns:w16se="http://schemas.microsoft.com/office/word/2015/wordml/symex" xmlns:wpg="http://schemas.microsoft.com/office/word/2010/wordprocessingGroup" xmlns:wpi="http://schemas.microsoft.com/office/word/2010/wordprocessingInk" xmlns:wne="http://schemas.microsoft.com/office/word/2006/wordml" xmlns:wps="http://schemas.microsoft.com/office/word/2010/wordprocessingShape" mc:Ignorable="w14 w15 w16se w16cid wp14">
+<w:numbering xmlns:wpc="http://schemas.microsoft.com/office/word/2010/wordprocessingCanvas" xmlns:cx="http://schemas.microsoft.com/office/drawing/2014/chartex" xmlns:cx1="http://schemas.microsoft.com/office/drawing/2015/9/8/chartex" xmlns:cx2="http://schemas.microsoft.com/office/drawing/2015/10/21/chartex" xmlns:cx3="http://schemas.microsoft.com/office/drawing/2016/5/9/chartex" xmlns:cx4="http://schemas.microsoft.com/office/drawing/2016/5/10/chartex" xmlns:cx5="http://schemas.microsoft.com/office/drawing/2016/5/11/chartex" xmlns:cx6="http://schemas.microsoft.com/office/drawing/2016/5/12/chartex" xmlns:cx7="http://schemas.microsoft.com/office/drawing/2016/5/13/chartex" xmlns:cx8="http://schemas.microsoft.com/office/drawing/2016/5/14/chartex" xmlns:mc="http://schemas.openxmlformats.org/markup-compatibility/2006" xmlns:aink="http://schemas.microsoft.com/office/drawing/2016/ink" xmlns:am3d="http://schemas.microsoft.com/office/drawing/2017/model3d" xmlns:o="urn:schemas-microsoft-com:office:office" xmlns:r="http://schemas.openxmlformats.org/officeDocument/2006/relationships" xmlns:m="http://schemas.openxmlformats.org/officeDocument/2006/math" xmlns:v="urn:schemas-microsoft-com:vml" xmlns:wp14="http://schemas.microsoft.com/office/word/2010/wordprocessingDrawing" xmlns:wp="http://schemas.openxmlformats.org/drawingml/2006/wordprocessingDrawing" xmlns:w10="urn:schemas-microsoft-com:office:word" xmlns:w="http://schemas.openxmlformats.org/wordprocessingml/2006/main" xmlns:w14="http://schemas.microsoft.com/office/word/2010/wordml" xmlns:w15="http://schemas.microsoft.com/office/word/2012/wordml" xmlns:w16cex="http://schemas.microsoft.com/office/word/2018/wordml/cex" xmlns:w16cid="http://schemas.microsoft.com/office/word/2016/wordml/cid" xmlns:w16="http://schemas.microsoft.com/office/word/2018/wordml" xmlns:w16se="http://schemas.microsoft.com/office/word/2015/wordml/symex" xmlns:wpg="http://schemas.microsoft.com/office/word/2010/wordprocessingGroup" xmlns:wpi="http://schemas.microsoft.com/office/word/2010/wordprocessingInk" xmlns:wne="http://schemas.microsoft.com/office/word/2006/wordml" xmlns:wps="http://schemas.microsoft.com/office/word/2010/wordprocessingShape" mc:Ignorable="w14 w15 w16se w16cid w16 w16cex wp14">
   <w:abstractNum w:abstractNumId="0" w15:restartNumberingAfterBreak="0">
     <w:nsid w:val="044C0F8D"/>
     <w:multiLevelType w:val="hybridMultilevel"/>
@@ -8597,6 +9175,119 @@
     </w:lvl>
   </w:abstractNum>
   <w:abstractNum w:abstractNumId="4" w15:restartNumberingAfterBreak="0">
+    <w:nsid w:val="2E0363D3"/>
+    <w:multiLevelType w:val="hybridMultilevel"/>
+    <w:tmpl w:val="B5DE8B76"/>
+    <w:lvl w:ilvl="0" w:tplc="661A57A4">
+      <w:start w:val="3"/>
+      <w:numFmt w:val="bullet"/>
+      <w:lvlText w:val="-"/>
+      <w:lvlJc w:val="left"/>
+      <w:pPr>
+        <w:ind w:left="720" w:hanging="360"/>
+      </w:pPr>
+      <w:rPr>
+        <w:rFonts w:ascii="Arial" w:eastAsia="Calibri" w:hAnsi="Arial" w:cs="Arial" w:hint="default"/>
+      </w:rPr>
+    </w:lvl>
+    <w:lvl w:ilvl="1" w:tplc="0C090003" w:tentative="1">
+      <w:start w:val="1"/>
+      <w:numFmt w:val="bullet"/>
+      <w:lvlText w:val="o"/>
+      <w:lvlJc w:val="left"/>
+      <w:pPr>
+        <w:ind w:left="1440" w:hanging="360"/>
+      </w:pPr>
+      <w:rPr>
+        <w:rFonts w:ascii="Courier New" w:hAnsi="Courier New" w:cs="Courier New" w:hint="default"/>
+      </w:rPr>
+    </w:lvl>
+    <w:lvl w:ilvl="2" w:tplc="0C090005" w:tentative="1">
+      <w:start w:val="1"/>
+      <w:numFmt w:val="bullet"/>
+      <w:lvlText w:val=""/>
+      <w:lvlJc w:val="left"/>
+      <w:pPr>
+        <w:ind w:left="2160" w:hanging="360"/>
+      </w:pPr>
+      <w:rPr>
+        <w:rFonts w:ascii="Wingdings" w:hAnsi="Wingdings" w:hint="default"/>
+      </w:rPr>
+    </w:lvl>
+    <w:lvl w:ilvl="3" w:tplc="0C090001" w:tentative="1">
+      <w:start w:val="1"/>
+      <w:numFmt w:val="bullet"/>
+      <w:lvlText w:val=""/>
+      <w:lvlJc w:val="left"/>
+      <w:pPr>
+        <w:ind w:left="2880" w:hanging="360"/>
+      </w:pPr>
+      <w:rPr>
+        <w:rFonts w:ascii="Symbol" w:hAnsi="Symbol" w:hint="default"/>
+      </w:rPr>
+    </w:lvl>
+    <w:lvl w:ilvl="4" w:tplc="0C090003" w:tentative="1">
+      <w:start w:val="1"/>
+      <w:numFmt w:val="bullet"/>
+      <w:lvlText w:val="o"/>
+      <w:lvlJc w:val="left"/>
+      <w:pPr>
+        <w:ind w:left="3600" w:hanging="360"/>
+      </w:pPr>
+      <w:rPr>
+        <w:rFonts w:ascii="Courier New" w:hAnsi="Courier New" w:cs="Courier New" w:hint="default"/>
+      </w:rPr>
+    </w:lvl>
+    <w:lvl w:ilvl="5" w:tplc="0C090005" w:tentative="1">
+      <w:start w:val="1"/>
+      <w:numFmt w:val="bullet"/>
+      <w:lvlText w:val=""/>
+      <w:lvlJc w:val="left"/>
+      <w:pPr>
+        <w:ind w:left="4320" w:hanging="360"/>
+      </w:pPr>
+      <w:rPr>
+        <w:rFonts w:ascii="Wingdings" w:hAnsi="Wingdings" w:hint="default"/>
+      </w:rPr>
+    </w:lvl>
+    <w:lvl w:ilvl="6" w:tplc="0C090001" w:tentative="1">
+      <w:start w:val="1"/>
+      <w:numFmt w:val="bullet"/>
+      <w:lvlText w:val=""/>
+      <w:lvlJc w:val="left"/>
+      <w:pPr>
+        <w:ind w:left="5040" w:hanging="360"/>
+      </w:pPr>
+      <w:rPr>
+        <w:rFonts w:ascii="Symbol" w:hAnsi="Symbol" w:hint="default"/>
+      </w:rPr>
+    </w:lvl>
+    <w:lvl w:ilvl="7" w:tplc="0C090003" w:tentative="1">
+      <w:start w:val="1"/>
+      <w:numFmt w:val="bullet"/>
+      <w:lvlText w:val="o"/>
+      <w:lvlJc w:val="left"/>
+      <w:pPr>
+        <w:ind w:left="5760" w:hanging="360"/>
+      </w:pPr>
+      <w:rPr>
+        <w:rFonts w:ascii="Courier New" w:hAnsi="Courier New" w:cs="Courier New" w:hint="default"/>
+      </w:rPr>
+    </w:lvl>
+    <w:lvl w:ilvl="8" w:tplc="0C090005" w:tentative="1">
+      <w:start w:val="1"/>
+      <w:numFmt w:val="bullet"/>
+      <w:lvlText w:val=""/>
+      <w:lvlJc w:val="left"/>
+      <w:pPr>
+        <w:ind w:left="6480" w:hanging="360"/>
+      </w:pPr>
+      <w:rPr>
+        <w:rFonts w:ascii="Wingdings" w:hAnsi="Wingdings" w:hint="default"/>
+      </w:rPr>
+    </w:lvl>
+  </w:abstractNum>
+  <w:abstractNum w:abstractNumId="5" w15:restartNumberingAfterBreak="0">
     <w:nsid w:val="338D6E37"/>
     <w:multiLevelType w:val="hybridMultilevel"/>
     <w:tmpl w:val="25AEC950"/>
@@ -8709,7 +9400,7 @@
       </w:rPr>
     </w:lvl>
   </w:abstractNum>
-  <w:abstractNum w:abstractNumId="5" w15:restartNumberingAfterBreak="0">
+  <w:abstractNum w:abstractNumId="6" w15:restartNumberingAfterBreak="0">
     <w:nsid w:val="3E837AEC"/>
     <w:multiLevelType w:val="hybridMultilevel"/>
     <w:tmpl w:val="FE80FFE4"/>
@@ -8822,7 +9513,120 @@
       </w:rPr>
     </w:lvl>
   </w:abstractNum>
-  <w:abstractNum w:abstractNumId="6" w15:restartNumberingAfterBreak="0">
+  <w:abstractNum w:abstractNumId="7" w15:restartNumberingAfterBreak="0">
+    <w:nsid w:val="3F740A30"/>
+    <w:multiLevelType w:val="hybridMultilevel"/>
+    <w:tmpl w:val="6F9E8C9C"/>
+    <w:lvl w:ilvl="0" w:tplc="84261F4E">
+      <w:start w:val="3"/>
+      <w:numFmt w:val="bullet"/>
+      <w:lvlText w:val="-"/>
+      <w:lvlJc w:val="left"/>
+      <w:pPr>
+        <w:ind w:left="1080" w:hanging="360"/>
+      </w:pPr>
+      <w:rPr>
+        <w:rFonts w:ascii="Calibri" w:eastAsia="Calibri" w:hAnsi="Calibri" w:cs="Calibri" w:hint="default"/>
+      </w:rPr>
+    </w:lvl>
+    <w:lvl w:ilvl="1" w:tplc="0C090003" w:tentative="1">
+      <w:start w:val="1"/>
+      <w:numFmt w:val="bullet"/>
+      <w:lvlText w:val="o"/>
+      <w:lvlJc w:val="left"/>
+      <w:pPr>
+        <w:ind w:left="1800" w:hanging="360"/>
+      </w:pPr>
+      <w:rPr>
+        <w:rFonts w:ascii="Courier New" w:hAnsi="Courier New" w:cs="Courier New" w:hint="default"/>
+      </w:rPr>
+    </w:lvl>
+    <w:lvl w:ilvl="2" w:tplc="0C090005" w:tentative="1">
+      <w:start w:val="1"/>
+      <w:numFmt w:val="bullet"/>
+      <w:lvlText w:val=""/>
+      <w:lvlJc w:val="left"/>
+      <w:pPr>
+        <w:ind w:left="2520" w:hanging="360"/>
+      </w:pPr>
+      <w:rPr>
+        <w:rFonts w:ascii="Wingdings" w:hAnsi="Wingdings" w:hint="default"/>
+      </w:rPr>
+    </w:lvl>
+    <w:lvl w:ilvl="3" w:tplc="0C090001" w:tentative="1">
+      <w:start w:val="1"/>
+      <w:numFmt w:val="bullet"/>
+      <w:lvlText w:val=""/>
+      <w:lvlJc w:val="left"/>
+      <w:pPr>
+        <w:ind w:left="3240" w:hanging="360"/>
+      </w:pPr>
+      <w:rPr>
+        <w:rFonts w:ascii="Symbol" w:hAnsi="Symbol" w:hint="default"/>
+      </w:rPr>
+    </w:lvl>
+    <w:lvl w:ilvl="4" w:tplc="0C090003" w:tentative="1">
+      <w:start w:val="1"/>
+      <w:numFmt w:val="bullet"/>
+      <w:lvlText w:val="o"/>
+      <w:lvlJc w:val="left"/>
+      <w:pPr>
+        <w:ind w:left="3960" w:hanging="360"/>
+      </w:pPr>
+      <w:rPr>
+        <w:rFonts w:ascii="Courier New" w:hAnsi="Courier New" w:cs="Courier New" w:hint="default"/>
+      </w:rPr>
+    </w:lvl>
+    <w:lvl w:ilvl="5" w:tplc="0C090005" w:tentative="1">
+      <w:start w:val="1"/>
+      <w:numFmt w:val="bullet"/>
+      <w:lvlText w:val=""/>
+      <w:lvlJc w:val="left"/>
+      <w:pPr>
+        <w:ind w:left="4680" w:hanging="360"/>
+      </w:pPr>
+      <w:rPr>
+        <w:rFonts w:ascii="Wingdings" w:hAnsi="Wingdings" w:hint="default"/>
+      </w:rPr>
+    </w:lvl>
+    <w:lvl w:ilvl="6" w:tplc="0C090001" w:tentative="1">
+      <w:start w:val="1"/>
+      <w:numFmt w:val="bullet"/>
+      <w:lvlText w:val=""/>
+      <w:lvlJc w:val="left"/>
+      <w:pPr>
+        <w:ind w:left="5400" w:hanging="360"/>
+      </w:pPr>
+      <w:rPr>
+        <w:rFonts w:ascii="Symbol" w:hAnsi="Symbol" w:hint="default"/>
+      </w:rPr>
+    </w:lvl>
+    <w:lvl w:ilvl="7" w:tplc="0C090003" w:tentative="1">
+      <w:start w:val="1"/>
+      <w:numFmt w:val="bullet"/>
+      <w:lvlText w:val="o"/>
+      <w:lvlJc w:val="left"/>
+      <w:pPr>
+        <w:ind w:left="6120" w:hanging="360"/>
+      </w:pPr>
+      <w:rPr>
+        <w:rFonts w:ascii="Courier New" w:hAnsi="Courier New" w:cs="Courier New" w:hint="default"/>
+      </w:rPr>
+    </w:lvl>
+    <w:lvl w:ilvl="8" w:tplc="0C090005" w:tentative="1">
+      <w:start w:val="1"/>
+      <w:numFmt w:val="bullet"/>
+      <w:lvlText w:val=""/>
+      <w:lvlJc w:val="left"/>
+      <w:pPr>
+        <w:ind w:left="6840" w:hanging="360"/>
+      </w:pPr>
+      <w:rPr>
+        <w:rFonts w:ascii="Wingdings" w:hAnsi="Wingdings" w:hint="default"/>
+      </w:rPr>
+    </w:lvl>
+  </w:abstractNum>
+  <w:abstractNum w:abstractNumId="8" w15:restartNumberingAfterBreak="0">
     <w:nsid w:val="4599377A"/>
     <w:multiLevelType w:val="hybridMultilevel"/>
     <w:tmpl w:val="076E6970"/>
@@ -8935,7 +9739,7 @@
       </w:rPr>
     </w:lvl>
   </w:abstractNum>
-  <w:abstractNum w:abstractNumId="7" w15:restartNumberingAfterBreak="0">
+  <w:abstractNum w:abstractNumId="9" w15:restartNumberingAfterBreak="0">
     <w:nsid w:val="47C350CB"/>
     <w:multiLevelType w:val="hybridMultilevel"/>
     <w:tmpl w:val="9392B608"/>
@@ -9048,7 +9852,7 @@
       </w:rPr>
     </w:lvl>
   </w:abstractNum>
-  <w:abstractNum w:abstractNumId="8" w15:restartNumberingAfterBreak="0">
+  <w:abstractNum w:abstractNumId="10" w15:restartNumberingAfterBreak="0">
     <w:nsid w:val="49B7362D"/>
     <w:multiLevelType w:val="hybridMultilevel"/>
     <w:tmpl w:val="238868A0"/>
@@ -9161,7 +9965,7 @@
       </w:rPr>
     </w:lvl>
   </w:abstractNum>
-  <w:abstractNum w:abstractNumId="9" w15:restartNumberingAfterBreak="0">
+  <w:abstractNum w:abstractNumId="11" w15:restartNumberingAfterBreak="0">
     <w:nsid w:val="520A7EDF"/>
     <w:multiLevelType w:val="hybridMultilevel"/>
     <w:tmpl w:val="CE504A12"/>
@@ -9274,7 +10078,7 @@
       </w:rPr>
     </w:lvl>
   </w:abstractNum>
-  <w:abstractNum w:abstractNumId="10" w15:restartNumberingAfterBreak="0">
+  <w:abstractNum w:abstractNumId="12" w15:restartNumberingAfterBreak="0">
     <w:nsid w:val="55421125"/>
     <w:multiLevelType w:val="hybridMultilevel"/>
     <w:tmpl w:val="9F388D3E"/>
@@ -9387,7 +10191,120 @@
       </w:rPr>
     </w:lvl>
   </w:abstractNum>
-  <w:abstractNum w:abstractNumId="11" w15:restartNumberingAfterBreak="0">
+  <w:abstractNum w:abstractNumId="13" w15:restartNumberingAfterBreak="0">
+    <w:nsid w:val="563F7067"/>
+    <w:multiLevelType w:val="hybridMultilevel"/>
+    <w:tmpl w:val="F78AF94A"/>
+    <w:lvl w:ilvl="0" w:tplc="0C090001">
+      <w:start w:val="1"/>
+      <w:numFmt w:val="bullet"/>
+      <w:lvlText w:val=""/>
+      <w:lvlJc w:val="left"/>
+      <w:pPr>
+        <w:ind w:left="720" w:hanging="360"/>
+      </w:pPr>
+      <w:rPr>
+        <w:rFonts w:ascii="Symbol" w:hAnsi="Symbol" w:hint="default"/>
+      </w:rPr>
+    </w:lvl>
+    <w:lvl w:ilvl="1" w:tplc="0C090003" w:tentative="1">
+      <w:start w:val="1"/>
+      <w:numFmt w:val="bullet"/>
+      <w:lvlText w:val="o"/>
+      <w:lvlJc w:val="left"/>
+      <w:pPr>
+        <w:ind w:left="1440" w:hanging="360"/>
+      </w:pPr>
+      <w:rPr>
+        <w:rFonts w:ascii="Courier New" w:hAnsi="Courier New" w:cs="Courier New" w:hint="default"/>
+      </w:rPr>
+    </w:lvl>
+    <w:lvl w:ilvl="2" w:tplc="0C090005" w:tentative="1">
+      <w:start w:val="1"/>
+      <w:numFmt w:val="bullet"/>
+      <w:lvlText w:val=""/>
+      <w:lvlJc w:val="left"/>
+      <w:pPr>
+        <w:ind w:left="2160" w:hanging="360"/>
+      </w:pPr>
+      <w:rPr>
+        <w:rFonts w:ascii="Wingdings" w:hAnsi="Wingdings" w:hint="default"/>
+      </w:rPr>
+    </w:lvl>
+    <w:lvl w:ilvl="3" w:tplc="0C090001" w:tentative="1">
+      <w:start w:val="1"/>
+      <w:numFmt w:val="bullet"/>
+      <w:lvlText w:val=""/>
+      <w:lvlJc w:val="left"/>
+      <w:pPr>
+        <w:ind w:left="2880" w:hanging="360"/>
+      </w:pPr>
+      <w:rPr>
+        <w:rFonts w:ascii="Symbol" w:hAnsi="Symbol" w:hint="default"/>
+      </w:rPr>
+    </w:lvl>
+    <w:lvl w:ilvl="4" w:tplc="0C090003" w:tentative="1">
+      <w:start w:val="1"/>
+      <w:numFmt w:val="bullet"/>
+      <w:lvlText w:val="o"/>
+      <w:lvlJc w:val="left"/>
+      <w:pPr>
+        <w:ind w:left="3600" w:hanging="360"/>
+      </w:pPr>
+      <w:rPr>
+        <w:rFonts w:ascii="Courier New" w:hAnsi="Courier New" w:cs="Courier New" w:hint="default"/>
+      </w:rPr>
+    </w:lvl>
+    <w:lvl w:ilvl="5" w:tplc="0C090005" w:tentative="1">
+      <w:start w:val="1"/>
+      <w:numFmt w:val="bullet"/>
+      <w:lvlText w:val=""/>
+      <w:lvlJc w:val="left"/>
+      <w:pPr>
+        <w:ind w:left="4320" w:hanging="360"/>
+      </w:pPr>
+      <w:rPr>
+        <w:rFonts w:ascii="Wingdings" w:hAnsi="Wingdings" w:hint="default"/>
+      </w:rPr>
+    </w:lvl>
+    <w:lvl w:ilvl="6" w:tplc="0C090001" w:tentative="1">
+      <w:start w:val="1"/>
+      <w:numFmt w:val="bullet"/>
+      <w:lvlText w:val=""/>
+      <w:lvlJc w:val="left"/>
+      <w:pPr>
+        <w:ind w:left="5040" w:hanging="360"/>
+      </w:pPr>
+      <w:rPr>
+        <w:rFonts w:ascii="Symbol" w:hAnsi="Symbol" w:hint="default"/>
+      </w:rPr>
+    </w:lvl>
+    <w:lvl w:ilvl="7" w:tplc="0C090003" w:tentative="1">
+      <w:start w:val="1"/>
+      <w:numFmt w:val="bullet"/>
+      <w:lvlText w:val="o"/>
+      <w:lvlJc w:val="left"/>
+      <w:pPr>
+        <w:ind w:left="5760" w:hanging="360"/>
+      </w:pPr>
+      <w:rPr>
+        <w:rFonts w:ascii="Courier New" w:hAnsi="Courier New" w:cs="Courier New" w:hint="default"/>
+      </w:rPr>
+    </w:lvl>
+    <w:lvl w:ilvl="8" w:tplc="0C090005" w:tentative="1">
+      <w:start w:val="1"/>
+      <w:numFmt w:val="bullet"/>
+      <w:lvlText w:val=""/>
+      <w:lvlJc w:val="left"/>
+      <w:pPr>
+        <w:ind w:left="6480" w:hanging="360"/>
+      </w:pPr>
+      <w:rPr>
+        <w:rFonts w:ascii="Wingdings" w:hAnsi="Wingdings" w:hint="default"/>
+      </w:rPr>
+    </w:lvl>
+  </w:abstractNum>
+  <w:abstractNum w:abstractNumId="14" w15:restartNumberingAfterBreak="0">
     <w:nsid w:val="58CB253F"/>
     <w:multiLevelType w:val="hybridMultilevel"/>
     <w:tmpl w:val="24E84B98"/>
@@ -9500,7 +10417,7 @@
       </w:rPr>
     </w:lvl>
   </w:abstractNum>
-  <w:abstractNum w:abstractNumId="12" w15:restartNumberingAfterBreak="0">
+  <w:abstractNum w:abstractNumId="15" w15:restartNumberingAfterBreak="0">
     <w:nsid w:val="5EE70EA6"/>
     <w:multiLevelType w:val="hybridMultilevel"/>
     <w:tmpl w:val="73AE56B4"/>
@@ -9613,7 +10530,233 @@
       </w:rPr>
     </w:lvl>
   </w:abstractNum>
-  <w:abstractNum w:abstractNumId="13" w15:restartNumberingAfterBreak="0">
+  <w:abstractNum w:abstractNumId="16" w15:restartNumberingAfterBreak="0">
+    <w:nsid w:val="60B13D71"/>
+    <w:multiLevelType w:val="hybridMultilevel"/>
+    <w:tmpl w:val="A442E624"/>
+    <w:lvl w:ilvl="0" w:tplc="0C090001">
+      <w:start w:val="1"/>
+      <w:numFmt w:val="bullet"/>
+      <w:lvlText w:val=""/>
+      <w:lvlJc w:val="left"/>
+      <w:pPr>
+        <w:ind w:left="1080" w:hanging="360"/>
+      </w:pPr>
+      <w:rPr>
+        <w:rFonts w:ascii="Symbol" w:hAnsi="Symbol" w:hint="default"/>
+      </w:rPr>
+    </w:lvl>
+    <w:lvl w:ilvl="1" w:tplc="0C090003" w:tentative="1">
+      <w:start w:val="1"/>
+      <w:numFmt w:val="bullet"/>
+      <w:lvlText w:val="o"/>
+      <w:lvlJc w:val="left"/>
+      <w:pPr>
+        <w:ind w:left="1800" w:hanging="360"/>
+      </w:pPr>
+      <w:rPr>
+        <w:rFonts w:ascii="Courier New" w:hAnsi="Courier New" w:cs="Courier New" w:hint="default"/>
+      </w:rPr>
+    </w:lvl>
+    <w:lvl w:ilvl="2" w:tplc="0C090005" w:tentative="1">
+      <w:start w:val="1"/>
+      <w:numFmt w:val="bullet"/>
+      <w:lvlText w:val=""/>
+      <w:lvlJc w:val="left"/>
+      <w:pPr>
+        <w:ind w:left="2520" w:hanging="360"/>
+      </w:pPr>
+      <w:rPr>
+        <w:rFonts w:ascii="Wingdings" w:hAnsi="Wingdings" w:hint="default"/>
+      </w:rPr>
+    </w:lvl>
+    <w:lvl w:ilvl="3" w:tplc="0C090001" w:tentative="1">
+      <w:start w:val="1"/>
+      <w:numFmt w:val="bullet"/>
+      <w:lvlText w:val=""/>
+      <w:lvlJc w:val="left"/>
+      <w:pPr>
+        <w:ind w:left="3240" w:hanging="360"/>
+      </w:pPr>
+      <w:rPr>
+        <w:rFonts w:ascii="Symbol" w:hAnsi="Symbol" w:hint="default"/>
+      </w:rPr>
+    </w:lvl>
+    <w:lvl w:ilvl="4" w:tplc="0C090003" w:tentative="1">
+      <w:start w:val="1"/>
+      <w:numFmt w:val="bullet"/>
+      <w:lvlText w:val="o"/>
+      <w:lvlJc w:val="left"/>
+      <w:pPr>
+        <w:ind w:left="3960" w:hanging="360"/>
+      </w:pPr>
+      <w:rPr>
+        <w:rFonts w:ascii="Courier New" w:hAnsi="Courier New" w:cs="Courier New" w:hint="default"/>
+      </w:rPr>
+    </w:lvl>
+    <w:lvl w:ilvl="5" w:tplc="0C090005" w:tentative="1">
+      <w:start w:val="1"/>
+      <w:numFmt w:val="bullet"/>
+      <w:lvlText w:val=""/>
+      <w:lvlJc w:val="left"/>
+      <w:pPr>
+        <w:ind w:left="4680" w:hanging="360"/>
+      </w:pPr>
+      <w:rPr>
+        <w:rFonts w:ascii="Wingdings" w:hAnsi="Wingdings" w:hint="default"/>
+      </w:rPr>
+    </w:lvl>
+    <w:lvl w:ilvl="6" w:tplc="0C090001" w:tentative="1">
+      <w:start w:val="1"/>
+      <w:numFmt w:val="bullet"/>
+      <w:lvlText w:val=""/>
+      <w:lvlJc w:val="left"/>
+      <w:pPr>
+        <w:ind w:left="5400" w:hanging="360"/>
+      </w:pPr>
+      <w:rPr>
+        <w:rFonts w:ascii="Symbol" w:hAnsi="Symbol" w:hint="default"/>
+      </w:rPr>
+    </w:lvl>
+    <w:lvl w:ilvl="7" w:tplc="0C090003" w:tentative="1">
+      <w:start w:val="1"/>
+      <w:numFmt w:val="bullet"/>
+      <w:lvlText w:val="o"/>
+      <w:lvlJc w:val="left"/>
+      <w:pPr>
+        <w:ind w:left="6120" w:hanging="360"/>
+      </w:pPr>
+      <w:rPr>
+        <w:rFonts w:ascii="Courier New" w:hAnsi="Courier New" w:cs="Courier New" w:hint="default"/>
+      </w:rPr>
+    </w:lvl>
+    <w:lvl w:ilvl="8" w:tplc="0C090005" w:tentative="1">
+      <w:start w:val="1"/>
+      <w:numFmt w:val="bullet"/>
+      <w:lvlText w:val=""/>
+      <w:lvlJc w:val="left"/>
+      <w:pPr>
+        <w:ind w:left="6840" w:hanging="360"/>
+      </w:pPr>
+      <w:rPr>
+        <w:rFonts w:ascii="Wingdings" w:hAnsi="Wingdings" w:hint="default"/>
+      </w:rPr>
+    </w:lvl>
+  </w:abstractNum>
+  <w:abstractNum w:abstractNumId="17" w15:restartNumberingAfterBreak="0">
+    <w:nsid w:val="63904D47"/>
+    <w:multiLevelType w:val="hybridMultilevel"/>
+    <w:tmpl w:val="9D1841B6"/>
+    <w:lvl w:ilvl="0" w:tplc="DEEA41FA">
+      <w:start w:val="3"/>
+      <w:numFmt w:val="bullet"/>
+      <w:lvlText w:val="-"/>
+      <w:lvlJc w:val="left"/>
+      <w:pPr>
+        <w:ind w:left="720" w:hanging="360"/>
+      </w:pPr>
+      <w:rPr>
+        <w:rFonts w:ascii="Calibri" w:eastAsia="Calibri" w:hAnsi="Calibri" w:cs="Calibri" w:hint="default"/>
+      </w:rPr>
+    </w:lvl>
+    <w:lvl w:ilvl="1" w:tplc="0C090003" w:tentative="1">
+      <w:start w:val="1"/>
+      <w:numFmt w:val="bullet"/>
+      <w:lvlText w:val="o"/>
+      <w:lvlJc w:val="left"/>
+      <w:pPr>
+        <w:ind w:left="1440" w:hanging="360"/>
+      </w:pPr>
+      <w:rPr>
+        <w:rFonts w:ascii="Courier New" w:hAnsi="Courier New" w:cs="Courier New" w:hint="default"/>
+      </w:rPr>
+    </w:lvl>
+    <w:lvl w:ilvl="2" w:tplc="0C090005" w:tentative="1">
+      <w:start w:val="1"/>
+      <w:numFmt w:val="bullet"/>
+      <w:lvlText w:val=""/>
+      <w:lvlJc w:val="left"/>
+      <w:pPr>
+        <w:ind w:left="2160" w:hanging="360"/>
+      </w:pPr>
+      <w:rPr>
+        <w:rFonts w:ascii="Wingdings" w:hAnsi="Wingdings" w:hint="default"/>
+      </w:rPr>
+    </w:lvl>
+    <w:lvl w:ilvl="3" w:tplc="0C090001" w:tentative="1">
+      <w:start w:val="1"/>
+      <w:numFmt w:val="bullet"/>
+      <w:lvlText w:val=""/>
+      <w:lvlJc w:val="left"/>
+      <w:pPr>
+        <w:ind w:left="2880" w:hanging="360"/>
+      </w:pPr>
+      <w:rPr>
+        <w:rFonts w:ascii="Symbol" w:hAnsi="Symbol" w:hint="default"/>
+      </w:rPr>
+    </w:lvl>
+    <w:lvl w:ilvl="4" w:tplc="0C090003" w:tentative="1">
+      <w:start w:val="1"/>
+      <w:numFmt w:val="bullet"/>
+      <w:lvlText w:val="o"/>
+      <w:lvlJc w:val="left"/>
+      <w:pPr>
+        <w:ind w:left="3600" w:hanging="360"/>
+      </w:pPr>
+      <w:rPr>
+        <w:rFonts w:ascii="Courier New" w:hAnsi="Courier New" w:cs="Courier New" w:hint="default"/>
+      </w:rPr>
+    </w:lvl>
+    <w:lvl w:ilvl="5" w:tplc="0C090005" w:tentative="1">
+      <w:start w:val="1"/>
+      <w:numFmt w:val="bullet"/>
+      <w:lvlText w:val=""/>
+      <w:lvlJc w:val="left"/>
+      <w:pPr>
+        <w:ind w:left="4320" w:hanging="360"/>
+      </w:pPr>
+      <w:rPr>
+        <w:rFonts w:ascii="Wingdings" w:hAnsi="Wingdings" w:hint="default"/>
+      </w:rPr>
+    </w:lvl>
+    <w:lvl w:ilvl="6" w:tplc="0C090001" w:tentative="1">
+      <w:start w:val="1"/>
+      <w:numFmt w:val="bullet"/>
+      <w:lvlText w:val=""/>
+      <w:lvlJc w:val="left"/>
+      <w:pPr>
+        <w:ind w:left="5040" w:hanging="360"/>
+      </w:pPr>
+      <w:rPr>
+        <w:rFonts w:ascii="Symbol" w:hAnsi="Symbol" w:hint="default"/>
+      </w:rPr>
+    </w:lvl>
+    <w:lvl w:ilvl="7" w:tplc="0C090003" w:tentative="1">
+      <w:start w:val="1"/>
+      <w:numFmt w:val="bullet"/>
+      <w:lvlText w:val="o"/>
+      <w:lvlJc w:val="left"/>
+      <w:pPr>
+        <w:ind w:left="5760" w:hanging="360"/>
+      </w:pPr>
+      <w:rPr>
+        <w:rFonts w:ascii="Courier New" w:hAnsi="Courier New" w:cs="Courier New" w:hint="default"/>
+      </w:rPr>
+    </w:lvl>
+    <w:lvl w:ilvl="8" w:tplc="0C090005" w:tentative="1">
+      <w:start w:val="1"/>
+      <w:numFmt w:val="bullet"/>
+      <w:lvlText w:val=""/>
+      <w:lvlJc w:val="left"/>
+      <w:pPr>
+        <w:ind w:left="6480" w:hanging="360"/>
+      </w:pPr>
+      <w:rPr>
+        <w:rFonts w:ascii="Wingdings" w:hAnsi="Wingdings" w:hint="default"/>
+      </w:rPr>
+    </w:lvl>
+  </w:abstractNum>
+  <w:abstractNum w:abstractNumId="18" w15:restartNumberingAfterBreak="0">
     <w:nsid w:val="69EA0623"/>
     <w:multiLevelType w:val="hybridMultilevel"/>
     <w:tmpl w:val="1C728A88"/>
@@ -9726,7 +10869,7 @@
       </w:rPr>
     </w:lvl>
   </w:abstractNum>
-  <w:abstractNum w:abstractNumId="14" w15:restartNumberingAfterBreak="0">
+  <w:abstractNum w:abstractNumId="19" w15:restartNumberingAfterBreak="0">
     <w:nsid w:val="6A7F6ADA"/>
     <w:multiLevelType w:val="hybridMultilevel"/>
     <w:tmpl w:val="FCE8E812"/>
@@ -9839,7 +10982,7 @@
       </w:rPr>
     </w:lvl>
   </w:abstractNum>
-  <w:abstractNum w:abstractNumId="15" w15:restartNumberingAfterBreak="0">
+  <w:abstractNum w:abstractNumId="20" w15:restartNumberingAfterBreak="0">
     <w:nsid w:val="6D952CD1"/>
     <w:multiLevelType w:val="hybridMultilevel"/>
     <w:tmpl w:val="9E7438E8"/>
@@ -9951,7 +11094,120 @@
       </w:rPr>
     </w:lvl>
   </w:abstractNum>
-  <w:abstractNum w:abstractNumId="16" w15:restartNumberingAfterBreak="0">
+  <w:abstractNum w:abstractNumId="21" w15:restartNumberingAfterBreak="0">
+    <w:nsid w:val="74331A62"/>
+    <w:multiLevelType w:val="hybridMultilevel"/>
+    <w:tmpl w:val="8DC42E40"/>
+    <w:lvl w:ilvl="0" w:tplc="EB1C2812">
+      <w:start w:val="3"/>
+      <w:numFmt w:val="bullet"/>
+      <w:lvlText w:val="-"/>
+      <w:lvlJc w:val="left"/>
+      <w:pPr>
+        <w:ind w:left="720" w:hanging="360"/>
+      </w:pPr>
+      <w:rPr>
+        <w:rFonts w:ascii="Calibri" w:eastAsia="Calibri" w:hAnsi="Calibri" w:cs="Calibri" w:hint="default"/>
+      </w:rPr>
+    </w:lvl>
+    <w:lvl w:ilvl="1" w:tplc="0C090003" w:tentative="1">
+      <w:start w:val="1"/>
+      <w:numFmt w:val="bullet"/>
+      <w:lvlText w:val="o"/>
+      <w:lvlJc w:val="left"/>
+      <w:pPr>
+        <w:ind w:left="1440" w:hanging="360"/>
+      </w:pPr>
+      <w:rPr>
+        <w:rFonts w:ascii="Courier New" w:hAnsi="Courier New" w:cs="Courier New" w:hint="default"/>
+      </w:rPr>
+    </w:lvl>
+    <w:lvl w:ilvl="2" w:tplc="0C090005" w:tentative="1">
+      <w:start w:val="1"/>
+      <w:numFmt w:val="bullet"/>
+      <w:lvlText w:val=""/>
+      <w:lvlJc w:val="left"/>
+      <w:pPr>
+        <w:ind w:left="2160" w:hanging="360"/>
+      </w:pPr>
+      <w:rPr>
+        <w:rFonts w:ascii="Wingdings" w:hAnsi="Wingdings" w:hint="default"/>
+      </w:rPr>
+    </w:lvl>
+    <w:lvl w:ilvl="3" w:tplc="0C090001" w:tentative="1">
+      <w:start w:val="1"/>
+      <w:numFmt w:val="bullet"/>
+      <w:lvlText w:val=""/>
+      <w:lvlJc w:val="left"/>
+      <w:pPr>
+        <w:ind w:left="2880" w:hanging="360"/>
+      </w:pPr>
+      <w:rPr>
+        <w:rFonts w:ascii="Symbol" w:hAnsi="Symbol" w:hint="default"/>
+      </w:rPr>
+    </w:lvl>
+    <w:lvl w:ilvl="4" w:tplc="0C090003" w:tentative="1">
+      <w:start w:val="1"/>
+      <w:numFmt w:val="bullet"/>
+      <w:lvlText w:val="o"/>
+      <w:lvlJc w:val="left"/>
+      <w:pPr>
+        <w:ind w:left="3600" w:hanging="360"/>
+      </w:pPr>
+      <w:rPr>
+        <w:rFonts w:ascii="Courier New" w:hAnsi="Courier New" w:cs="Courier New" w:hint="default"/>
+      </w:rPr>
+    </w:lvl>
+    <w:lvl w:ilvl="5" w:tplc="0C090005" w:tentative="1">
+      <w:start w:val="1"/>
+      <w:numFmt w:val="bullet"/>
+      <w:lvlText w:val=""/>
+      <w:lvlJc w:val="left"/>
+      <w:pPr>
+        <w:ind w:left="4320" w:hanging="360"/>
+      </w:pPr>
+      <w:rPr>
+        <w:rFonts w:ascii="Wingdings" w:hAnsi="Wingdings" w:hint="default"/>
+      </w:rPr>
+    </w:lvl>
+    <w:lvl w:ilvl="6" w:tplc="0C090001" w:tentative="1">
+      <w:start w:val="1"/>
+      <w:numFmt w:val="bullet"/>
+      <w:lvlText w:val=""/>
+      <w:lvlJc w:val="left"/>
+      <w:pPr>
+        <w:ind w:left="5040" w:hanging="360"/>
+      </w:pPr>
+      <w:rPr>
+        <w:rFonts w:ascii="Symbol" w:hAnsi="Symbol" w:hint="default"/>
+      </w:rPr>
+    </w:lvl>
+    <w:lvl w:ilvl="7" w:tplc="0C090003" w:tentative="1">
+      <w:start w:val="1"/>
+      <w:numFmt w:val="bullet"/>
+      <w:lvlText w:val="o"/>
+      <w:lvlJc w:val="left"/>
+      <w:pPr>
+        <w:ind w:left="5760" w:hanging="360"/>
+      </w:pPr>
+      <w:rPr>
+        <w:rFonts w:ascii="Courier New" w:hAnsi="Courier New" w:cs="Courier New" w:hint="default"/>
+      </w:rPr>
+    </w:lvl>
+    <w:lvl w:ilvl="8" w:tplc="0C090005" w:tentative="1">
+      <w:start w:val="1"/>
+      <w:numFmt w:val="bullet"/>
+      <w:lvlText w:val=""/>
+      <w:lvlJc w:val="left"/>
+      <w:pPr>
+        <w:ind w:left="6480" w:hanging="360"/>
+      </w:pPr>
+      <w:rPr>
+        <w:rFonts w:ascii="Wingdings" w:hAnsi="Wingdings" w:hint="default"/>
+      </w:rPr>
+    </w:lvl>
+  </w:abstractNum>
+  <w:abstractNum w:abstractNumId="22" w15:restartNumberingAfterBreak="0">
     <w:nsid w:val="77216F74"/>
     <w:multiLevelType w:val="hybridMultilevel"/>
     <w:tmpl w:val="A880B970"/>
@@ -10064,7 +11320,7 @@
       </w:rPr>
     </w:lvl>
   </w:abstractNum>
-  <w:abstractNum w:abstractNumId="17" w15:restartNumberingAfterBreak="0">
+  <w:abstractNum w:abstractNumId="23" w15:restartNumberingAfterBreak="0">
     <w:nsid w:val="7F1636B3"/>
     <w:multiLevelType w:val="hybridMultilevel"/>
     <w:tmpl w:val="6F00DC08"/>
@@ -10181,61 +11437,79 @@
     <w:abstractNumId w:val="3"/>
   </w:num>
   <w:num w:numId="2">
-    <w:abstractNumId w:val="8"/>
+    <w:abstractNumId w:val="10"/>
   </w:num>
   <w:num w:numId="3">
-    <w:abstractNumId w:val="12"/>
+    <w:abstractNumId w:val="15"/>
   </w:num>
   <w:num w:numId="4">
     <w:abstractNumId w:val="1"/>
   </w:num>
   <w:num w:numId="5">
-    <w:abstractNumId w:val="6"/>
+    <w:abstractNumId w:val="8"/>
   </w:num>
   <w:num w:numId="6">
-    <w:abstractNumId w:val="5"/>
+    <w:abstractNumId w:val="6"/>
   </w:num>
   <w:num w:numId="7">
     <w:abstractNumId w:val="0"/>
   </w:num>
   <w:num w:numId="8">
-    <w:abstractNumId w:val="15"/>
+    <w:abstractNumId w:val="20"/>
   </w:num>
   <w:num w:numId="9">
-    <w:abstractNumId w:val="17"/>
+    <w:abstractNumId w:val="23"/>
   </w:num>
   <w:num w:numId="10">
-    <w:abstractNumId w:val="14"/>
+    <w:abstractNumId w:val="19"/>
   </w:num>
   <w:num w:numId="11">
-    <w:abstractNumId w:val="10"/>
+    <w:abstractNumId w:val="12"/>
   </w:num>
   <w:num w:numId="12">
-    <w:abstractNumId w:val="7"/>
+    <w:abstractNumId w:val="9"/>
   </w:num>
   <w:num w:numId="13">
     <w:abstractNumId w:val="2"/>
   </w:num>
   <w:num w:numId="14">
+    <w:abstractNumId w:val="5"/>
+  </w:num>
+  <w:num w:numId="15">
+    <w:abstractNumId w:val="22"/>
+  </w:num>
+  <w:num w:numId="16">
+    <w:abstractNumId w:val="11"/>
+  </w:num>
+  <w:num w:numId="17">
+    <w:abstractNumId w:val="14"/>
+  </w:num>
+  <w:num w:numId="18">
+    <w:abstractNumId w:val="18"/>
+  </w:num>
+  <w:num w:numId="19">
     <w:abstractNumId w:val="4"/>
   </w:num>
-  <w:num w:numId="15">
+  <w:num w:numId="20">
+    <w:abstractNumId w:val="13"/>
+  </w:num>
+  <w:num w:numId="21">
+    <w:abstractNumId w:val="21"/>
+  </w:num>
+  <w:num w:numId="22">
+    <w:abstractNumId w:val="17"/>
+  </w:num>
+  <w:num w:numId="23">
+    <w:abstractNumId w:val="7"/>
+  </w:num>
+  <w:num w:numId="24">
     <w:abstractNumId w:val="16"/>
-  </w:num>
-  <w:num w:numId="16">
-    <w:abstractNumId w:val="9"/>
-  </w:num>
-  <w:num w:numId="17">
-    <w:abstractNumId w:val="11"/>
-  </w:num>
-  <w:num w:numId="18">
-    <w:abstractNumId w:val="13"/>
   </w:num>
 </w:numbering>
 </file>
 
 <file path=word/styles.xml><?xml version="1.0" encoding="utf-8"?>
-<w:styles xmlns:mc="http://schemas.openxmlformats.org/markup-compatibility/2006" xmlns:r="http://schemas.openxmlformats.org/officeDocument/2006/relationships" xmlns:w="http://schemas.openxmlformats.org/wordprocessingml/2006/main" xmlns:w14="http://schemas.microsoft.com/office/word/2010/wordml" xmlns:w15="http://schemas.microsoft.com/office/word/2012/wordml" xmlns:w16cid="http://schemas.microsoft.com/office/word/2016/wordml/cid" xmlns:w16se="http://schemas.microsoft.com/office/word/2015/wordml/symex" mc:Ignorable="w14 w15 w16se w16cid">
+<w:styles xmlns:mc="http://schemas.openxmlformats.org/markup-compatibility/2006" xmlns:r="http://schemas.openxmlformats.org/officeDocument/2006/relationships" xmlns:w="http://schemas.openxmlformats.org/wordprocessingml/2006/main" xmlns:w14="http://schemas.microsoft.com/office/word/2010/wordml" xmlns:w15="http://schemas.microsoft.com/office/word/2012/wordml" xmlns:w16cex="http://schemas.microsoft.com/office/word/2018/wordml/cex" xmlns:w16cid="http://schemas.microsoft.com/office/word/2016/wordml/cid" xmlns:w16="http://schemas.microsoft.com/office/word/2018/wordml" xmlns:w16se="http://schemas.microsoft.com/office/word/2015/wordml/symex" mc:Ignorable="w14 w15 w16se w16cid w16 w16cex">
   <w:docDefaults>
     <w:rPrDefault>
       <w:rPr>
@@ -10251,7 +11525,7 @@
       </w:pPr>
     </w:pPrDefault>
   </w:docDefaults>
-  <w:latentStyles w:defLockedState="0" w:defUIPriority="99" w:defSemiHidden="0" w:defUnhideWhenUsed="0" w:defQFormat="0" w:count="377">
+  <w:latentStyles w:defLockedState="0" w:defUIPriority="99" w:defSemiHidden="0" w:defUnhideWhenUsed="0" w:defQFormat="0" w:count="376">
     <w:lsdException w:name="Normal" w:uiPriority="0" w:qFormat="1"/>
     <w:lsdException w:name="heading 1" w:uiPriority="9" w:qFormat="1"/>
     <w:lsdException w:name="heading 2" w:semiHidden="1" w:uiPriority="9" w:unhideWhenUsed="1" w:qFormat="1"/>
@@ -10628,7 +11902,6 @@
     <w:lsdException w:name="Hashtag" w:semiHidden="1" w:unhideWhenUsed="1"/>
     <w:lsdException w:name="Unresolved Mention" w:semiHidden="1" w:unhideWhenUsed="1"/>
     <w:lsdException w:name="Smart Link" w:semiHidden="1" w:unhideWhenUsed="1"/>
-    <w:lsdException w:name="Smart Link Error" w:semiHidden="1" w:unhideWhenUsed="1"/>
   </w:latentStyles>
   <w:style w:type="paragraph" w:default="1" w:styleId="Normal">
     <w:name w:val="Normal"/>
@@ -11231,7 +12504,7 @@
 </file>
 
 <file path=customXml/itemProps1.xml><?xml version="1.0" encoding="utf-8"?>
-<ds:datastoreItem xmlns:ds="http://schemas.openxmlformats.org/officeDocument/2006/customXml" ds:itemID="{EA695AE8-7919-4AE9-859C-8B18D1B31753}">
+<ds:datastoreItem xmlns:ds="http://schemas.openxmlformats.org/officeDocument/2006/customXml" ds:itemID="{FCA5CCC5-E3A1-4D05-81B3-432BF7A903C3}">
   <ds:schemaRefs>
     <ds:schemaRef ds:uri="http://schemas.openxmlformats.org/officeDocument/2006/bibliography"/>
   </ds:schemaRefs>

</xml_diff>

<commit_message>
Fixed formatting on newest section
</commit_message>
<xml_diff>
--- a/Report/Report.docx
+++ b/Report/Report.docx
@@ -338,6 +338,8 @@
             <w:rPr>
               <w:rFonts w:ascii="Arial" w:eastAsiaTheme="minorEastAsia" w:hAnsi="Arial" w:cs="Arial"/>
               <w:noProof/>
+              <w:sz w:val="24"/>
+              <w:szCs w:val="24"/>
               <w:lang w:eastAsia="en-AU"/>
             </w:rPr>
           </w:pPr>
@@ -365,12 +367,14 @@
             </w:rPr>
             <w:fldChar w:fldCharType="separate"/>
           </w:r>
-          <w:hyperlink w:anchor="_Toc41437327" w:history="1">
+          <w:hyperlink w:anchor="_Toc41477932" w:history="1">
             <w:r>
               <w:rPr>
                 <w:rStyle w:val="Hyperlink"/>
                 <w:rFonts w:ascii="Arial" w:hAnsi="Arial" w:cs="Arial"/>
                 <w:noProof/>
+                <w:sz w:val="24"/>
+                <w:szCs w:val="24"/>
               </w:rPr>
               <w:t>Introduction</w:t>
             </w:r>
@@ -379,6 +383,8 @@
                 <w:rFonts w:ascii="Arial" w:hAnsi="Arial" w:cs="Arial"/>
                 <w:noProof/>
                 <w:webHidden/>
+                <w:sz w:val="24"/>
+                <w:szCs w:val="24"/>
               </w:rPr>
               <w:tab/>
             </w:r>
@@ -387,6 +393,8 @@
                 <w:rFonts w:ascii="Arial" w:hAnsi="Arial" w:cs="Arial"/>
                 <w:noProof/>
                 <w:webHidden/>
+                <w:sz w:val="24"/>
+                <w:szCs w:val="24"/>
               </w:rPr>
               <w:fldChar w:fldCharType="begin"/>
             </w:r>
@@ -395,21 +403,27 @@
                 <w:rFonts w:ascii="Arial" w:hAnsi="Arial" w:cs="Arial"/>
                 <w:noProof/>
                 <w:webHidden/>
-              </w:rPr>
-              <w:instrText xml:space="preserve"> PAGEREF _Toc41437327 \h </w:instrText>
-            </w:r>
-            <w:r>
-              <w:rPr>
-                <w:rFonts w:ascii="Arial" w:hAnsi="Arial" w:cs="Arial"/>
-                <w:noProof/>
-                <w:webHidden/>
-              </w:rPr>
-            </w:r>
-            <w:r>
-              <w:rPr>
-                <w:rFonts w:ascii="Arial" w:hAnsi="Arial" w:cs="Arial"/>
-                <w:noProof/>
-                <w:webHidden/>
+                <w:sz w:val="24"/>
+                <w:szCs w:val="24"/>
+              </w:rPr>
+              <w:instrText xml:space="preserve"> PAGEREF _Toc41477932 \h </w:instrText>
+            </w:r>
+            <w:r>
+              <w:rPr>
+                <w:rFonts w:ascii="Arial" w:hAnsi="Arial" w:cs="Arial"/>
+                <w:noProof/>
+                <w:webHidden/>
+                <w:sz w:val="24"/>
+                <w:szCs w:val="24"/>
+              </w:rPr>
+            </w:r>
+            <w:r>
+              <w:rPr>
+                <w:rFonts w:ascii="Arial" w:hAnsi="Arial" w:cs="Arial"/>
+                <w:noProof/>
+                <w:webHidden/>
+                <w:sz w:val="24"/>
+                <w:szCs w:val="24"/>
               </w:rPr>
               <w:fldChar w:fldCharType="separate"/>
             </w:r>
@@ -418,6 +432,8 @@
                 <w:rFonts w:ascii="Arial" w:hAnsi="Arial" w:cs="Arial"/>
                 <w:noProof/>
                 <w:webHidden/>
+                <w:sz w:val="24"/>
+                <w:szCs w:val="24"/>
               </w:rPr>
               <w:t>4</w:t>
             </w:r>
@@ -426,6 +442,8 @@
                 <w:rFonts w:ascii="Arial" w:hAnsi="Arial" w:cs="Arial"/>
                 <w:noProof/>
                 <w:webHidden/>
+                <w:sz w:val="24"/>
+                <w:szCs w:val="24"/>
               </w:rPr>
               <w:fldChar w:fldCharType="end"/>
             </w:r>
@@ -437,15 +455,19 @@
             <w:rPr>
               <w:rFonts w:ascii="Arial" w:eastAsiaTheme="minorEastAsia" w:hAnsi="Arial" w:cs="Arial"/>
               <w:noProof/>
+              <w:sz w:val="24"/>
+              <w:szCs w:val="24"/>
               <w:lang w:eastAsia="en-AU"/>
             </w:rPr>
           </w:pPr>
-          <w:hyperlink w:anchor="_Toc41437328" w:history="1">
+          <w:hyperlink w:anchor="_Toc41477933" w:history="1">
             <w:r>
               <w:rPr>
                 <w:rStyle w:val="Hyperlink"/>
                 <w:rFonts w:ascii="Arial" w:hAnsi="Arial" w:cs="Arial"/>
                 <w:noProof/>
+                <w:sz w:val="24"/>
+                <w:szCs w:val="24"/>
               </w:rPr>
               <w:t>Project overview</w:t>
             </w:r>
@@ -454,6 +476,8 @@
                 <w:rFonts w:ascii="Arial" w:hAnsi="Arial" w:cs="Arial"/>
                 <w:noProof/>
                 <w:webHidden/>
+                <w:sz w:val="24"/>
+                <w:szCs w:val="24"/>
               </w:rPr>
               <w:tab/>
             </w:r>
@@ -462,6 +486,8 @@
                 <w:rFonts w:ascii="Arial" w:hAnsi="Arial" w:cs="Arial"/>
                 <w:noProof/>
                 <w:webHidden/>
+                <w:sz w:val="24"/>
+                <w:szCs w:val="24"/>
               </w:rPr>
               <w:fldChar w:fldCharType="begin"/>
             </w:r>
@@ -470,21 +496,27 @@
                 <w:rFonts w:ascii="Arial" w:hAnsi="Arial" w:cs="Arial"/>
                 <w:noProof/>
                 <w:webHidden/>
-              </w:rPr>
-              <w:instrText xml:space="preserve"> PAGEREF _Toc41437328 \h </w:instrText>
-            </w:r>
-            <w:r>
-              <w:rPr>
-                <w:rFonts w:ascii="Arial" w:hAnsi="Arial" w:cs="Arial"/>
-                <w:noProof/>
-                <w:webHidden/>
-              </w:rPr>
-            </w:r>
-            <w:r>
-              <w:rPr>
-                <w:rFonts w:ascii="Arial" w:hAnsi="Arial" w:cs="Arial"/>
-                <w:noProof/>
-                <w:webHidden/>
+                <w:sz w:val="24"/>
+                <w:szCs w:val="24"/>
+              </w:rPr>
+              <w:instrText xml:space="preserve"> PAGEREF _Toc41477933 \h </w:instrText>
+            </w:r>
+            <w:r>
+              <w:rPr>
+                <w:rFonts w:ascii="Arial" w:hAnsi="Arial" w:cs="Arial"/>
+                <w:noProof/>
+                <w:webHidden/>
+                <w:sz w:val="24"/>
+                <w:szCs w:val="24"/>
+              </w:rPr>
+            </w:r>
+            <w:r>
+              <w:rPr>
+                <w:rFonts w:ascii="Arial" w:hAnsi="Arial" w:cs="Arial"/>
+                <w:noProof/>
+                <w:webHidden/>
+                <w:sz w:val="24"/>
+                <w:szCs w:val="24"/>
               </w:rPr>
               <w:fldChar w:fldCharType="separate"/>
             </w:r>
@@ -493,6 +525,8 @@
                 <w:rFonts w:ascii="Arial" w:hAnsi="Arial" w:cs="Arial"/>
                 <w:noProof/>
                 <w:webHidden/>
+                <w:sz w:val="24"/>
+                <w:szCs w:val="24"/>
               </w:rPr>
               <w:t>4</w:t>
             </w:r>
@@ -501,6 +535,8 @@
                 <w:rFonts w:ascii="Arial" w:hAnsi="Arial" w:cs="Arial"/>
                 <w:noProof/>
                 <w:webHidden/>
+                <w:sz w:val="24"/>
+                <w:szCs w:val="24"/>
               </w:rPr>
               <w:fldChar w:fldCharType="end"/>
             </w:r>
@@ -512,15 +548,19 @@
             <w:rPr>
               <w:rFonts w:ascii="Arial" w:eastAsiaTheme="minorEastAsia" w:hAnsi="Arial" w:cs="Arial"/>
               <w:noProof/>
+              <w:sz w:val="24"/>
+              <w:szCs w:val="24"/>
               <w:lang w:eastAsia="en-AU"/>
             </w:rPr>
           </w:pPr>
-          <w:hyperlink w:anchor="_Toc41437329" w:history="1">
+          <w:hyperlink w:anchor="_Toc41477934" w:history="1">
             <w:r>
               <w:rPr>
                 <w:rStyle w:val="Hyperlink"/>
                 <w:rFonts w:ascii="Arial" w:hAnsi="Arial" w:cs="Arial"/>
                 <w:noProof/>
+                <w:sz w:val="24"/>
+                <w:szCs w:val="24"/>
               </w:rPr>
               <w:t>Goals of the project</w:t>
             </w:r>
@@ -529,6 +569,8 @@
                 <w:rFonts w:ascii="Arial" w:hAnsi="Arial" w:cs="Arial"/>
                 <w:noProof/>
                 <w:webHidden/>
+                <w:sz w:val="24"/>
+                <w:szCs w:val="24"/>
               </w:rPr>
               <w:tab/>
             </w:r>
@@ -537,6 +579,8 @@
                 <w:rFonts w:ascii="Arial" w:hAnsi="Arial" w:cs="Arial"/>
                 <w:noProof/>
                 <w:webHidden/>
+                <w:sz w:val="24"/>
+                <w:szCs w:val="24"/>
               </w:rPr>
               <w:fldChar w:fldCharType="begin"/>
             </w:r>
@@ -545,21 +589,27 @@
                 <w:rFonts w:ascii="Arial" w:hAnsi="Arial" w:cs="Arial"/>
                 <w:noProof/>
                 <w:webHidden/>
-              </w:rPr>
-              <w:instrText xml:space="preserve"> PAGEREF _Toc41437329 \h </w:instrText>
-            </w:r>
-            <w:r>
-              <w:rPr>
-                <w:rFonts w:ascii="Arial" w:hAnsi="Arial" w:cs="Arial"/>
-                <w:noProof/>
-                <w:webHidden/>
-              </w:rPr>
-            </w:r>
-            <w:r>
-              <w:rPr>
-                <w:rFonts w:ascii="Arial" w:hAnsi="Arial" w:cs="Arial"/>
-                <w:noProof/>
-                <w:webHidden/>
+                <w:sz w:val="24"/>
+                <w:szCs w:val="24"/>
+              </w:rPr>
+              <w:instrText xml:space="preserve"> PAGEREF _Toc41477934 \h </w:instrText>
+            </w:r>
+            <w:r>
+              <w:rPr>
+                <w:rFonts w:ascii="Arial" w:hAnsi="Arial" w:cs="Arial"/>
+                <w:noProof/>
+                <w:webHidden/>
+                <w:sz w:val="24"/>
+                <w:szCs w:val="24"/>
+              </w:rPr>
+            </w:r>
+            <w:r>
+              <w:rPr>
+                <w:rFonts w:ascii="Arial" w:hAnsi="Arial" w:cs="Arial"/>
+                <w:noProof/>
+                <w:webHidden/>
+                <w:sz w:val="24"/>
+                <w:szCs w:val="24"/>
               </w:rPr>
               <w:fldChar w:fldCharType="separate"/>
             </w:r>
@@ -568,6 +618,8 @@
                 <w:rFonts w:ascii="Arial" w:hAnsi="Arial" w:cs="Arial"/>
                 <w:noProof/>
                 <w:webHidden/>
+                <w:sz w:val="24"/>
+                <w:szCs w:val="24"/>
               </w:rPr>
               <w:t>4</w:t>
             </w:r>
@@ -576,6 +628,8 @@
                 <w:rFonts w:ascii="Arial" w:hAnsi="Arial" w:cs="Arial"/>
                 <w:noProof/>
                 <w:webHidden/>
+                <w:sz w:val="24"/>
+                <w:szCs w:val="24"/>
               </w:rPr>
               <w:fldChar w:fldCharType="end"/>
             </w:r>
@@ -587,15 +641,19 @@
             <w:rPr>
               <w:rFonts w:ascii="Arial" w:eastAsiaTheme="minorEastAsia" w:hAnsi="Arial" w:cs="Arial"/>
               <w:noProof/>
+              <w:sz w:val="24"/>
+              <w:szCs w:val="24"/>
               <w:lang w:eastAsia="en-AU"/>
             </w:rPr>
           </w:pPr>
-          <w:hyperlink w:anchor="_Toc41437330" w:history="1">
+          <w:hyperlink w:anchor="_Toc41477935" w:history="1">
             <w:r>
               <w:rPr>
                 <w:rStyle w:val="Hyperlink"/>
                 <w:rFonts w:ascii="Arial" w:hAnsi="Arial" w:cs="Arial"/>
                 <w:noProof/>
+                <w:sz w:val="24"/>
+                <w:szCs w:val="24"/>
               </w:rPr>
               <w:t>Project scope</w:t>
             </w:r>
@@ -604,6 +662,8 @@
                 <w:rFonts w:ascii="Arial" w:hAnsi="Arial" w:cs="Arial"/>
                 <w:noProof/>
                 <w:webHidden/>
+                <w:sz w:val="24"/>
+                <w:szCs w:val="24"/>
               </w:rPr>
               <w:tab/>
             </w:r>
@@ -612,6 +672,8 @@
                 <w:rFonts w:ascii="Arial" w:hAnsi="Arial" w:cs="Arial"/>
                 <w:noProof/>
                 <w:webHidden/>
+                <w:sz w:val="24"/>
+                <w:szCs w:val="24"/>
               </w:rPr>
               <w:fldChar w:fldCharType="begin"/>
             </w:r>
@@ -620,21 +682,27 @@
                 <w:rFonts w:ascii="Arial" w:hAnsi="Arial" w:cs="Arial"/>
                 <w:noProof/>
                 <w:webHidden/>
-              </w:rPr>
-              <w:instrText xml:space="preserve"> PAGEREF _Toc41437330 \h </w:instrText>
-            </w:r>
-            <w:r>
-              <w:rPr>
-                <w:rFonts w:ascii="Arial" w:hAnsi="Arial" w:cs="Arial"/>
-                <w:noProof/>
-                <w:webHidden/>
-              </w:rPr>
-            </w:r>
-            <w:r>
-              <w:rPr>
-                <w:rFonts w:ascii="Arial" w:hAnsi="Arial" w:cs="Arial"/>
-                <w:noProof/>
-                <w:webHidden/>
+                <w:sz w:val="24"/>
+                <w:szCs w:val="24"/>
+              </w:rPr>
+              <w:instrText xml:space="preserve"> PAGEREF _Toc41477935 \h </w:instrText>
+            </w:r>
+            <w:r>
+              <w:rPr>
+                <w:rFonts w:ascii="Arial" w:hAnsi="Arial" w:cs="Arial"/>
+                <w:noProof/>
+                <w:webHidden/>
+                <w:sz w:val="24"/>
+                <w:szCs w:val="24"/>
+              </w:rPr>
+            </w:r>
+            <w:r>
+              <w:rPr>
+                <w:rFonts w:ascii="Arial" w:hAnsi="Arial" w:cs="Arial"/>
+                <w:noProof/>
+                <w:webHidden/>
+                <w:sz w:val="24"/>
+                <w:szCs w:val="24"/>
               </w:rPr>
               <w:fldChar w:fldCharType="separate"/>
             </w:r>
@@ -643,6 +711,8 @@
                 <w:rFonts w:ascii="Arial" w:hAnsi="Arial" w:cs="Arial"/>
                 <w:noProof/>
                 <w:webHidden/>
+                <w:sz w:val="24"/>
+                <w:szCs w:val="24"/>
               </w:rPr>
               <w:t>4</w:t>
             </w:r>
@@ -651,6 +721,8 @@
                 <w:rFonts w:ascii="Arial" w:hAnsi="Arial" w:cs="Arial"/>
                 <w:noProof/>
                 <w:webHidden/>
+                <w:sz w:val="24"/>
+                <w:szCs w:val="24"/>
               </w:rPr>
               <w:fldChar w:fldCharType="end"/>
             </w:r>
@@ -662,15 +734,19 @@
             <w:rPr>
               <w:rFonts w:ascii="Arial" w:eastAsiaTheme="minorEastAsia" w:hAnsi="Arial" w:cs="Arial"/>
               <w:noProof/>
+              <w:sz w:val="24"/>
+              <w:szCs w:val="24"/>
               <w:lang w:eastAsia="en-AU"/>
             </w:rPr>
           </w:pPr>
-          <w:hyperlink w:anchor="_Toc41437331" w:history="1">
+          <w:hyperlink w:anchor="_Toc41477936" w:history="1">
             <w:r>
               <w:rPr>
                 <w:rStyle w:val="Hyperlink"/>
                 <w:rFonts w:ascii="Arial" w:hAnsi="Arial" w:cs="Arial"/>
                 <w:noProof/>
+                <w:sz w:val="24"/>
+                <w:szCs w:val="24"/>
               </w:rPr>
               <w:t>Assumptions</w:t>
             </w:r>
@@ -679,6 +755,8 @@
                 <w:rFonts w:ascii="Arial" w:hAnsi="Arial" w:cs="Arial"/>
                 <w:noProof/>
                 <w:webHidden/>
+                <w:sz w:val="24"/>
+                <w:szCs w:val="24"/>
               </w:rPr>
               <w:tab/>
             </w:r>
@@ -687,6 +765,8 @@
                 <w:rFonts w:ascii="Arial" w:hAnsi="Arial" w:cs="Arial"/>
                 <w:noProof/>
                 <w:webHidden/>
+                <w:sz w:val="24"/>
+                <w:szCs w:val="24"/>
               </w:rPr>
               <w:fldChar w:fldCharType="begin"/>
             </w:r>
@@ -695,21 +775,27 @@
                 <w:rFonts w:ascii="Arial" w:hAnsi="Arial" w:cs="Arial"/>
                 <w:noProof/>
                 <w:webHidden/>
-              </w:rPr>
-              <w:instrText xml:space="preserve"> PAGEREF _Toc41437331 \h </w:instrText>
-            </w:r>
-            <w:r>
-              <w:rPr>
-                <w:rFonts w:ascii="Arial" w:hAnsi="Arial" w:cs="Arial"/>
-                <w:noProof/>
-                <w:webHidden/>
-              </w:rPr>
-            </w:r>
-            <w:r>
-              <w:rPr>
-                <w:rFonts w:ascii="Arial" w:hAnsi="Arial" w:cs="Arial"/>
-                <w:noProof/>
-                <w:webHidden/>
+                <w:sz w:val="24"/>
+                <w:szCs w:val="24"/>
+              </w:rPr>
+              <w:instrText xml:space="preserve"> PAGEREF _Toc41477936 \h </w:instrText>
+            </w:r>
+            <w:r>
+              <w:rPr>
+                <w:rFonts w:ascii="Arial" w:hAnsi="Arial" w:cs="Arial"/>
+                <w:noProof/>
+                <w:webHidden/>
+                <w:sz w:val="24"/>
+                <w:szCs w:val="24"/>
+              </w:rPr>
+            </w:r>
+            <w:r>
+              <w:rPr>
+                <w:rFonts w:ascii="Arial" w:hAnsi="Arial" w:cs="Arial"/>
+                <w:noProof/>
+                <w:webHidden/>
+                <w:sz w:val="24"/>
+                <w:szCs w:val="24"/>
               </w:rPr>
               <w:fldChar w:fldCharType="separate"/>
             </w:r>
@@ -718,6 +804,8 @@
                 <w:rFonts w:ascii="Arial" w:hAnsi="Arial" w:cs="Arial"/>
                 <w:noProof/>
                 <w:webHidden/>
+                <w:sz w:val="24"/>
+                <w:szCs w:val="24"/>
               </w:rPr>
               <w:t>5</w:t>
             </w:r>
@@ -726,6 +814,8 @@
                 <w:rFonts w:ascii="Arial" w:hAnsi="Arial" w:cs="Arial"/>
                 <w:noProof/>
                 <w:webHidden/>
+                <w:sz w:val="24"/>
+                <w:szCs w:val="24"/>
               </w:rPr>
               <w:fldChar w:fldCharType="end"/>
             </w:r>
@@ -737,15 +827,19 @@
             <w:rPr>
               <w:rFonts w:ascii="Arial" w:eastAsiaTheme="minorEastAsia" w:hAnsi="Arial" w:cs="Arial"/>
               <w:noProof/>
+              <w:sz w:val="24"/>
+              <w:szCs w:val="24"/>
               <w:lang w:eastAsia="en-AU"/>
             </w:rPr>
           </w:pPr>
-          <w:hyperlink w:anchor="_Toc41437332" w:history="1">
+          <w:hyperlink w:anchor="_Toc41477937" w:history="1">
             <w:r>
               <w:rPr>
                 <w:rStyle w:val="Hyperlink"/>
                 <w:rFonts w:ascii="Arial" w:hAnsi="Arial" w:cs="Arial"/>
                 <w:noProof/>
+                <w:sz w:val="24"/>
+                <w:szCs w:val="24"/>
               </w:rPr>
               <w:t>Constraints</w:t>
             </w:r>
@@ -754,6 +848,8 @@
                 <w:rFonts w:ascii="Arial" w:hAnsi="Arial" w:cs="Arial"/>
                 <w:noProof/>
                 <w:webHidden/>
+                <w:sz w:val="24"/>
+                <w:szCs w:val="24"/>
               </w:rPr>
               <w:tab/>
             </w:r>
@@ -762,6 +858,8 @@
                 <w:rFonts w:ascii="Arial" w:hAnsi="Arial" w:cs="Arial"/>
                 <w:noProof/>
                 <w:webHidden/>
+                <w:sz w:val="24"/>
+                <w:szCs w:val="24"/>
               </w:rPr>
               <w:fldChar w:fldCharType="begin"/>
             </w:r>
@@ -770,21 +868,27 @@
                 <w:rFonts w:ascii="Arial" w:hAnsi="Arial" w:cs="Arial"/>
                 <w:noProof/>
                 <w:webHidden/>
-              </w:rPr>
-              <w:instrText xml:space="preserve"> PAGEREF _Toc41437332 \h </w:instrText>
-            </w:r>
-            <w:r>
-              <w:rPr>
-                <w:rFonts w:ascii="Arial" w:hAnsi="Arial" w:cs="Arial"/>
-                <w:noProof/>
-                <w:webHidden/>
-              </w:rPr>
-            </w:r>
-            <w:r>
-              <w:rPr>
-                <w:rFonts w:ascii="Arial" w:hAnsi="Arial" w:cs="Arial"/>
-                <w:noProof/>
-                <w:webHidden/>
+                <w:sz w:val="24"/>
+                <w:szCs w:val="24"/>
+              </w:rPr>
+              <w:instrText xml:space="preserve"> PAGEREF _Toc41477937 \h </w:instrText>
+            </w:r>
+            <w:r>
+              <w:rPr>
+                <w:rFonts w:ascii="Arial" w:hAnsi="Arial" w:cs="Arial"/>
+                <w:noProof/>
+                <w:webHidden/>
+                <w:sz w:val="24"/>
+                <w:szCs w:val="24"/>
+              </w:rPr>
+            </w:r>
+            <w:r>
+              <w:rPr>
+                <w:rFonts w:ascii="Arial" w:hAnsi="Arial" w:cs="Arial"/>
+                <w:noProof/>
+                <w:webHidden/>
+                <w:sz w:val="24"/>
+                <w:szCs w:val="24"/>
               </w:rPr>
               <w:fldChar w:fldCharType="separate"/>
             </w:r>
@@ -793,6 +897,8 @@
                 <w:rFonts w:ascii="Arial" w:hAnsi="Arial" w:cs="Arial"/>
                 <w:noProof/>
                 <w:webHidden/>
+                <w:sz w:val="24"/>
+                <w:szCs w:val="24"/>
               </w:rPr>
               <w:t>5</w:t>
             </w:r>
@@ -801,6 +907,8 @@
                 <w:rFonts w:ascii="Arial" w:hAnsi="Arial" w:cs="Arial"/>
                 <w:noProof/>
                 <w:webHidden/>
+                <w:sz w:val="24"/>
+                <w:szCs w:val="24"/>
               </w:rPr>
               <w:fldChar w:fldCharType="end"/>
             </w:r>
@@ -812,15 +920,19 @@
             <w:rPr>
               <w:rFonts w:ascii="Arial" w:eastAsiaTheme="minorEastAsia" w:hAnsi="Arial" w:cs="Arial"/>
               <w:noProof/>
+              <w:sz w:val="24"/>
+              <w:szCs w:val="24"/>
               <w:lang w:eastAsia="en-AU"/>
             </w:rPr>
           </w:pPr>
-          <w:hyperlink w:anchor="_Toc41437333" w:history="1">
+          <w:hyperlink w:anchor="_Toc41477938" w:history="1">
             <w:r>
               <w:rPr>
                 <w:rStyle w:val="Hyperlink"/>
                 <w:rFonts w:ascii="Arial" w:hAnsi="Arial" w:cs="Arial"/>
                 <w:noProof/>
+                <w:sz w:val="24"/>
+                <w:szCs w:val="24"/>
               </w:rPr>
               <w:t>Key Milestones</w:t>
             </w:r>
@@ -829,6 +941,8 @@
                 <w:rFonts w:ascii="Arial" w:hAnsi="Arial" w:cs="Arial"/>
                 <w:noProof/>
                 <w:webHidden/>
+                <w:sz w:val="24"/>
+                <w:szCs w:val="24"/>
               </w:rPr>
               <w:tab/>
             </w:r>
@@ -837,6 +951,8 @@
                 <w:rFonts w:ascii="Arial" w:hAnsi="Arial" w:cs="Arial"/>
                 <w:noProof/>
                 <w:webHidden/>
+                <w:sz w:val="24"/>
+                <w:szCs w:val="24"/>
               </w:rPr>
               <w:fldChar w:fldCharType="begin"/>
             </w:r>
@@ -845,21 +961,27 @@
                 <w:rFonts w:ascii="Arial" w:hAnsi="Arial" w:cs="Arial"/>
                 <w:noProof/>
                 <w:webHidden/>
-              </w:rPr>
-              <w:instrText xml:space="preserve"> PAGEREF _Toc41437333 \h </w:instrText>
-            </w:r>
-            <w:r>
-              <w:rPr>
-                <w:rFonts w:ascii="Arial" w:hAnsi="Arial" w:cs="Arial"/>
-                <w:noProof/>
-                <w:webHidden/>
-              </w:rPr>
-            </w:r>
-            <w:r>
-              <w:rPr>
-                <w:rFonts w:ascii="Arial" w:hAnsi="Arial" w:cs="Arial"/>
-                <w:noProof/>
-                <w:webHidden/>
+                <w:sz w:val="24"/>
+                <w:szCs w:val="24"/>
+              </w:rPr>
+              <w:instrText xml:space="preserve"> PAGEREF _Toc41477938 \h </w:instrText>
+            </w:r>
+            <w:r>
+              <w:rPr>
+                <w:rFonts w:ascii="Arial" w:hAnsi="Arial" w:cs="Arial"/>
+                <w:noProof/>
+                <w:webHidden/>
+                <w:sz w:val="24"/>
+                <w:szCs w:val="24"/>
+              </w:rPr>
+            </w:r>
+            <w:r>
+              <w:rPr>
+                <w:rFonts w:ascii="Arial" w:hAnsi="Arial" w:cs="Arial"/>
+                <w:noProof/>
+                <w:webHidden/>
+                <w:sz w:val="24"/>
+                <w:szCs w:val="24"/>
               </w:rPr>
               <w:fldChar w:fldCharType="separate"/>
             </w:r>
@@ -868,6 +990,8 @@
                 <w:rFonts w:ascii="Arial" w:hAnsi="Arial" w:cs="Arial"/>
                 <w:noProof/>
                 <w:webHidden/>
+                <w:sz w:val="24"/>
+                <w:szCs w:val="24"/>
               </w:rPr>
               <w:t>5</w:t>
             </w:r>
@@ -876,6 +1000,8 @@
                 <w:rFonts w:ascii="Arial" w:hAnsi="Arial" w:cs="Arial"/>
                 <w:noProof/>
                 <w:webHidden/>
+                <w:sz w:val="24"/>
+                <w:szCs w:val="24"/>
               </w:rPr>
               <w:fldChar w:fldCharType="end"/>
             </w:r>
@@ -887,15 +1013,19 @@
             <w:rPr>
               <w:rFonts w:ascii="Arial" w:eastAsiaTheme="minorEastAsia" w:hAnsi="Arial" w:cs="Arial"/>
               <w:noProof/>
+              <w:sz w:val="24"/>
+              <w:szCs w:val="24"/>
               <w:lang w:eastAsia="en-AU"/>
             </w:rPr>
           </w:pPr>
-          <w:hyperlink w:anchor="_Toc41437334" w:history="1">
+          <w:hyperlink w:anchor="_Toc41477939" w:history="1">
             <w:r>
               <w:rPr>
                 <w:rStyle w:val="Hyperlink"/>
                 <w:rFonts w:ascii="Arial" w:hAnsi="Arial" w:cs="Arial"/>
                 <w:noProof/>
+                <w:sz w:val="24"/>
+                <w:szCs w:val="24"/>
               </w:rPr>
               <w:t>Identification of Stakeholders</w:t>
             </w:r>
@@ -904,6 +1034,8 @@
                 <w:rFonts w:ascii="Arial" w:hAnsi="Arial" w:cs="Arial"/>
                 <w:noProof/>
                 <w:webHidden/>
+                <w:sz w:val="24"/>
+                <w:szCs w:val="24"/>
               </w:rPr>
               <w:tab/>
             </w:r>
@@ -912,6 +1044,8 @@
                 <w:rFonts w:ascii="Arial" w:hAnsi="Arial" w:cs="Arial"/>
                 <w:noProof/>
                 <w:webHidden/>
+                <w:sz w:val="24"/>
+                <w:szCs w:val="24"/>
               </w:rPr>
               <w:fldChar w:fldCharType="begin"/>
             </w:r>
@@ -920,21 +1054,27 @@
                 <w:rFonts w:ascii="Arial" w:hAnsi="Arial" w:cs="Arial"/>
                 <w:noProof/>
                 <w:webHidden/>
-              </w:rPr>
-              <w:instrText xml:space="preserve"> PAGEREF _Toc41437334 \h </w:instrText>
-            </w:r>
-            <w:r>
-              <w:rPr>
-                <w:rFonts w:ascii="Arial" w:hAnsi="Arial" w:cs="Arial"/>
-                <w:noProof/>
-                <w:webHidden/>
-              </w:rPr>
-            </w:r>
-            <w:r>
-              <w:rPr>
-                <w:rFonts w:ascii="Arial" w:hAnsi="Arial" w:cs="Arial"/>
-                <w:noProof/>
-                <w:webHidden/>
+                <w:sz w:val="24"/>
+                <w:szCs w:val="24"/>
+              </w:rPr>
+              <w:instrText xml:space="preserve"> PAGEREF _Toc41477939 \h </w:instrText>
+            </w:r>
+            <w:r>
+              <w:rPr>
+                <w:rFonts w:ascii="Arial" w:hAnsi="Arial" w:cs="Arial"/>
+                <w:noProof/>
+                <w:webHidden/>
+                <w:sz w:val="24"/>
+                <w:szCs w:val="24"/>
+              </w:rPr>
+            </w:r>
+            <w:r>
+              <w:rPr>
+                <w:rFonts w:ascii="Arial" w:hAnsi="Arial" w:cs="Arial"/>
+                <w:noProof/>
+                <w:webHidden/>
+                <w:sz w:val="24"/>
+                <w:szCs w:val="24"/>
               </w:rPr>
               <w:fldChar w:fldCharType="separate"/>
             </w:r>
@@ -943,6 +1083,8 @@
                 <w:rFonts w:ascii="Arial" w:hAnsi="Arial" w:cs="Arial"/>
                 <w:noProof/>
                 <w:webHidden/>
+                <w:sz w:val="24"/>
+                <w:szCs w:val="24"/>
               </w:rPr>
               <w:t>6</w:t>
             </w:r>
@@ -951,6 +1093,8 @@
                 <w:rFonts w:ascii="Arial" w:hAnsi="Arial" w:cs="Arial"/>
                 <w:noProof/>
                 <w:webHidden/>
+                <w:sz w:val="24"/>
+                <w:szCs w:val="24"/>
               </w:rPr>
               <w:fldChar w:fldCharType="end"/>
             </w:r>
@@ -966,15 +1110,19 @@
             <w:rPr>
               <w:rFonts w:ascii="Arial" w:eastAsiaTheme="minorEastAsia" w:hAnsi="Arial" w:cs="Arial"/>
               <w:noProof/>
+              <w:sz w:val="24"/>
+              <w:szCs w:val="24"/>
               <w:lang w:eastAsia="en-AU"/>
             </w:rPr>
           </w:pPr>
-          <w:hyperlink w:anchor="_Toc41437335" w:history="1">
+          <w:hyperlink w:anchor="_Toc41477940" w:history="1">
             <w:r>
               <w:rPr>
                 <w:rStyle w:val="Hyperlink"/>
                 <w:rFonts w:ascii="Arial" w:hAnsi="Arial" w:cs="Arial"/>
                 <w:noProof/>
+                <w:sz w:val="24"/>
+                <w:szCs w:val="24"/>
               </w:rPr>
               <w:t>Technical Solution</w:t>
             </w:r>
@@ -983,6 +1131,8 @@
                 <w:rFonts w:ascii="Arial" w:hAnsi="Arial" w:cs="Arial"/>
                 <w:noProof/>
                 <w:webHidden/>
+                <w:sz w:val="24"/>
+                <w:szCs w:val="24"/>
               </w:rPr>
               <w:tab/>
             </w:r>
@@ -991,6 +1141,8 @@
                 <w:rFonts w:ascii="Arial" w:hAnsi="Arial" w:cs="Arial"/>
                 <w:noProof/>
                 <w:webHidden/>
+                <w:sz w:val="24"/>
+                <w:szCs w:val="24"/>
               </w:rPr>
               <w:fldChar w:fldCharType="begin"/>
             </w:r>
@@ -999,21 +1151,27 @@
                 <w:rFonts w:ascii="Arial" w:hAnsi="Arial" w:cs="Arial"/>
                 <w:noProof/>
                 <w:webHidden/>
-              </w:rPr>
-              <w:instrText xml:space="preserve"> PAGEREF _Toc41437335 \h </w:instrText>
-            </w:r>
-            <w:r>
-              <w:rPr>
-                <w:rFonts w:ascii="Arial" w:hAnsi="Arial" w:cs="Arial"/>
-                <w:noProof/>
-                <w:webHidden/>
-              </w:rPr>
-            </w:r>
-            <w:r>
-              <w:rPr>
-                <w:rFonts w:ascii="Arial" w:hAnsi="Arial" w:cs="Arial"/>
-                <w:noProof/>
-                <w:webHidden/>
+                <w:sz w:val="24"/>
+                <w:szCs w:val="24"/>
+              </w:rPr>
+              <w:instrText xml:space="preserve"> PAGEREF _Toc41477940 \h </w:instrText>
+            </w:r>
+            <w:r>
+              <w:rPr>
+                <w:rFonts w:ascii="Arial" w:hAnsi="Arial" w:cs="Arial"/>
+                <w:noProof/>
+                <w:webHidden/>
+                <w:sz w:val="24"/>
+                <w:szCs w:val="24"/>
+              </w:rPr>
+            </w:r>
+            <w:r>
+              <w:rPr>
+                <w:rFonts w:ascii="Arial" w:hAnsi="Arial" w:cs="Arial"/>
+                <w:noProof/>
+                <w:webHidden/>
+                <w:sz w:val="24"/>
+                <w:szCs w:val="24"/>
               </w:rPr>
               <w:fldChar w:fldCharType="separate"/>
             </w:r>
@@ -1022,6 +1180,8 @@
                 <w:rFonts w:ascii="Arial" w:hAnsi="Arial" w:cs="Arial"/>
                 <w:noProof/>
                 <w:webHidden/>
+                <w:sz w:val="24"/>
+                <w:szCs w:val="24"/>
               </w:rPr>
               <w:t>7</w:t>
             </w:r>
@@ -1030,6 +1190,8 @@
                 <w:rFonts w:ascii="Arial" w:hAnsi="Arial" w:cs="Arial"/>
                 <w:noProof/>
                 <w:webHidden/>
+                <w:sz w:val="24"/>
+                <w:szCs w:val="24"/>
               </w:rPr>
               <w:fldChar w:fldCharType="end"/>
             </w:r>
@@ -1041,15 +1203,19 @@
             <w:rPr>
               <w:rFonts w:ascii="Arial" w:eastAsiaTheme="minorEastAsia" w:hAnsi="Arial" w:cs="Arial"/>
               <w:noProof/>
+              <w:sz w:val="24"/>
+              <w:szCs w:val="24"/>
               <w:lang w:eastAsia="en-AU"/>
             </w:rPr>
           </w:pPr>
-          <w:hyperlink w:anchor="_Toc41437336" w:history="1">
+          <w:hyperlink w:anchor="_Toc41477941" w:history="1">
             <w:r>
               <w:rPr>
                 <w:rStyle w:val="Hyperlink"/>
                 <w:rFonts w:ascii="Arial" w:hAnsi="Arial" w:cs="Arial"/>
                 <w:noProof/>
+                <w:sz w:val="24"/>
+                <w:szCs w:val="24"/>
               </w:rPr>
               <w:t>Overview of Solution</w:t>
             </w:r>
@@ -1058,6 +1224,8 @@
                 <w:rFonts w:ascii="Arial" w:hAnsi="Arial" w:cs="Arial"/>
                 <w:noProof/>
                 <w:webHidden/>
+                <w:sz w:val="24"/>
+                <w:szCs w:val="24"/>
               </w:rPr>
               <w:tab/>
             </w:r>
@@ -1066,6 +1234,8 @@
                 <w:rFonts w:ascii="Arial" w:hAnsi="Arial" w:cs="Arial"/>
                 <w:noProof/>
                 <w:webHidden/>
+                <w:sz w:val="24"/>
+                <w:szCs w:val="24"/>
               </w:rPr>
               <w:fldChar w:fldCharType="begin"/>
             </w:r>
@@ -1074,21 +1244,27 @@
                 <w:rFonts w:ascii="Arial" w:hAnsi="Arial" w:cs="Arial"/>
                 <w:noProof/>
                 <w:webHidden/>
-              </w:rPr>
-              <w:instrText xml:space="preserve"> PAGEREF _Toc41437336 \h </w:instrText>
-            </w:r>
-            <w:r>
-              <w:rPr>
-                <w:rFonts w:ascii="Arial" w:hAnsi="Arial" w:cs="Arial"/>
-                <w:noProof/>
-                <w:webHidden/>
-              </w:rPr>
-            </w:r>
-            <w:r>
-              <w:rPr>
-                <w:rFonts w:ascii="Arial" w:hAnsi="Arial" w:cs="Arial"/>
-                <w:noProof/>
-                <w:webHidden/>
+                <w:sz w:val="24"/>
+                <w:szCs w:val="24"/>
+              </w:rPr>
+              <w:instrText xml:space="preserve"> PAGEREF _Toc41477941 \h </w:instrText>
+            </w:r>
+            <w:r>
+              <w:rPr>
+                <w:rFonts w:ascii="Arial" w:hAnsi="Arial" w:cs="Arial"/>
+                <w:noProof/>
+                <w:webHidden/>
+                <w:sz w:val="24"/>
+                <w:szCs w:val="24"/>
+              </w:rPr>
+            </w:r>
+            <w:r>
+              <w:rPr>
+                <w:rFonts w:ascii="Arial" w:hAnsi="Arial" w:cs="Arial"/>
+                <w:noProof/>
+                <w:webHidden/>
+                <w:sz w:val="24"/>
+                <w:szCs w:val="24"/>
               </w:rPr>
               <w:fldChar w:fldCharType="separate"/>
             </w:r>
@@ -1097,6 +1273,8 @@
                 <w:rFonts w:ascii="Arial" w:hAnsi="Arial" w:cs="Arial"/>
                 <w:noProof/>
                 <w:webHidden/>
+                <w:sz w:val="24"/>
+                <w:szCs w:val="24"/>
               </w:rPr>
               <w:t>7</w:t>
             </w:r>
@@ -1105,6 +1283,8 @@
                 <w:rFonts w:ascii="Arial" w:hAnsi="Arial" w:cs="Arial"/>
                 <w:noProof/>
                 <w:webHidden/>
+                <w:sz w:val="24"/>
+                <w:szCs w:val="24"/>
               </w:rPr>
               <w:fldChar w:fldCharType="end"/>
             </w:r>
@@ -1116,15 +1296,19 @@
             <w:rPr>
               <w:rFonts w:ascii="Arial" w:eastAsiaTheme="minorEastAsia" w:hAnsi="Arial" w:cs="Arial"/>
               <w:noProof/>
+              <w:sz w:val="24"/>
+              <w:szCs w:val="24"/>
               <w:lang w:eastAsia="en-AU"/>
             </w:rPr>
           </w:pPr>
-          <w:hyperlink w:anchor="_Toc41437337" w:history="1">
+          <w:hyperlink w:anchor="_Toc41477942" w:history="1">
             <w:r>
               <w:rPr>
                 <w:rStyle w:val="Hyperlink"/>
                 <w:rFonts w:ascii="Arial" w:hAnsi="Arial" w:cs="Arial"/>
                 <w:noProof/>
+                <w:sz w:val="24"/>
+                <w:szCs w:val="24"/>
               </w:rPr>
               <w:t>Major Components</w:t>
             </w:r>
@@ -1133,6 +1317,8 @@
                 <w:rFonts w:ascii="Arial" w:hAnsi="Arial" w:cs="Arial"/>
                 <w:noProof/>
                 <w:webHidden/>
+                <w:sz w:val="24"/>
+                <w:szCs w:val="24"/>
               </w:rPr>
               <w:tab/>
             </w:r>
@@ -1141,6 +1327,8 @@
                 <w:rFonts w:ascii="Arial" w:hAnsi="Arial" w:cs="Arial"/>
                 <w:noProof/>
                 <w:webHidden/>
+                <w:sz w:val="24"/>
+                <w:szCs w:val="24"/>
               </w:rPr>
               <w:fldChar w:fldCharType="begin"/>
             </w:r>
@@ -1149,21 +1337,27 @@
                 <w:rFonts w:ascii="Arial" w:hAnsi="Arial" w:cs="Arial"/>
                 <w:noProof/>
                 <w:webHidden/>
-              </w:rPr>
-              <w:instrText xml:space="preserve"> PAGEREF _Toc41437337 \h </w:instrText>
-            </w:r>
-            <w:r>
-              <w:rPr>
-                <w:rFonts w:ascii="Arial" w:hAnsi="Arial" w:cs="Arial"/>
-                <w:noProof/>
-                <w:webHidden/>
-              </w:rPr>
-            </w:r>
-            <w:r>
-              <w:rPr>
-                <w:rFonts w:ascii="Arial" w:hAnsi="Arial" w:cs="Arial"/>
-                <w:noProof/>
-                <w:webHidden/>
+                <w:sz w:val="24"/>
+                <w:szCs w:val="24"/>
+              </w:rPr>
+              <w:instrText xml:space="preserve"> PAGEREF _Toc41477942 \h </w:instrText>
+            </w:r>
+            <w:r>
+              <w:rPr>
+                <w:rFonts w:ascii="Arial" w:hAnsi="Arial" w:cs="Arial"/>
+                <w:noProof/>
+                <w:webHidden/>
+                <w:sz w:val="24"/>
+                <w:szCs w:val="24"/>
+              </w:rPr>
+            </w:r>
+            <w:r>
+              <w:rPr>
+                <w:rFonts w:ascii="Arial" w:hAnsi="Arial" w:cs="Arial"/>
+                <w:noProof/>
+                <w:webHidden/>
+                <w:sz w:val="24"/>
+                <w:szCs w:val="24"/>
               </w:rPr>
               <w:fldChar w:fldCharType="separate"/>
             </w:r>
@@ -1172,6 +1366,8 @@
                 <w:rFonts w:ascii="Arial" w:hAnsi="Arial" w:cs="Arial"/>
                 <w:noProof/>
                 <w:webHidden/>
+                <w:sz w:val="24"/>
+                <w:szCs w:val="24"/>
               </w:rPr>
               <w:t>7</w:t>
             </w:r>
@@ -1180,6 +1376,8 @@
                 <w:rFonts w:ascii="Arial" w:hAnsi="Arial" w:cs="Arial"/>
                 <w:noProof/>
                 <w:webHidden/>
+                <w:sz w:val="24"/>
+                <w:szCs w:val="24"/>
               </w:rPr>
               <w:fldChar w:fldCharType="end"/>
             </w:r>
@@ -1191,15 +1389,19 @@
             <w:rPr>
               <w:rFonts w:ascii="Arial" w:eastAsiaTheme="minorEastAsia" w:hAnsi="Arial" w:cs="Arial"/>
               <w:noProof/>
+              <w:sz w:val="24"/>
+              <w:szCs w:val="24"/>
               <w:lang w:eastAsia="en-AU"/>
             </w:rPr>
           </w:pPr>
-          <w:hyperlink w:anchor="_Toc41437338" w:history="1">
+          <w:hyperlink w:anchor="_Toc41477943" w:history="1">
             <w:r>
               <w:rPr>
                 <w:rStyle w:val="Hyperlink"/>
                 <w:rFonts w:ascii="Arial" w:hAnsi="Arial" w:cs="Arial"/>
                 <w:noProof/>
+                <w:sz w:val="24"/>
+                <w:szCs w:val="24"/>
               </w:rPr>
               <w:t>Justification of Technical Solution</w:t>
             </w:r>
@@ -1208,6 +1410,8 @@
                 <w:rFonts w:ascii="Arial" w:hAnsi="Arial" w:cs="Arial"/>
                 <w:noProof/>
                 <w:webHidden/>
+                <w:sz w:val="24"/>
+                <w:szCs w:val="24"/>
               </w:rPr>
               <w:tab/>
             </w:r>
@@ -1216,6 +1420,8 @@
                 <w:rFonts w:ascii="Arial" w:hAnsi="Arial" w:cs="Arial"/>
                 <w:noProof/>
                 <w:webHidden/>
+                <w:sz w:val="24"/>
+                <w:szCs w:val="24"/>
               </w:rPr>
               <w:fldChar w:fldCharType="begin"/>
             </w:r>
@@ -1224,21 +1430,27 @@
                 <w:rFonts w:ascii="Arial" w:hAnsi="Arial" w:cs="Arial"/>
                 <w:noProof/>
                 <w:webHidden/>
-              </w:rPr>
-              <w:instrText xml:space="preserve"> PAGEREF _Toc41437338 \h </w:instrText>
-            </w:r>
-            <w:r>
-              <w:rPr>
-                <w:rFonts w:ascii="Arial" w:hAnsi="Arial" w:cs="Arial"/>
-                <w:noProof/>
-                <w:webHidden/>
-              </w:rPr>
-            </w:r>
-            <w:r>
-              <w:rPr>
-                <w:rFonts w:ascii="Arial" w:hAnsi="Arial" w:cs="Arial"/>
-                <w:noProof/>
-                <w:webHidden/>
+                <w:sz w:val="24"/>
+                <w:szCs w:val="24"/>
+              </w:rPr>
+              <w:instrText xml:space="preserve"> PAGEREF _Toc41477943 \h </w:instrText>
+            </w:r>
+            <w:r>
+              <w:rPr>
+                <w:rFonts w:ascii="Arial" w:hAnsi="Arial" w:cs="Arial"/>
+                <w:noProof/>
+                <w:webHidden/>
+                <w:sz w:val="24"/>
+                <w:szCs w:val="24"/>
+              </w:rPr>
+            </w:r>
+            <w:r>
+              <w:rPr>
+                <w:rFonts w:ascii="Arial" w:hAnsi="Arial" w:cs="Arial"/>
+                <w:noProof/>
+                <w:webHidden/>
+                <w:sz w:val="24"/>
+                <w:szCs w:val="24"/>
               </w:rPr>
               <w:fldChar w:fldCharType="separate"/>
             </w:r>
@@ -1247,6 +1459,8 @@
                 <w:rFonts w:ascii="Arial" w:hAnsi="Arial" w:cs="Arial"/>
                 <w:noProof/>
                 <w:webHidden/>
+                <w:sz w:val="24"/>
+                <w:szCs w:val="24"/>
               </w:rPr>
               <w:t>10</w:t>
             </w:r>
@@ -1255,6 +1469,8 @@
                 <w:rFonts w:ascii="Arial" w:hAnsi="Arial" w:cs="Arial"/>
                 <w:noProof/>
                 <w:webHidden/>
+                <w:sz w:val="24"/>
+                <w:szCs w:val="24"/>
               </w:rPr>
               <w:fldChar w:fldCharType="end"/>
             </w:r>
@@ -1270,15 +1486,19 @@
             <w:rPr>
               <w:rFonts w:ascii="Arial" w:eastAsiaTheme="minorEastAsia" w:hAnsi="Arial" w:cs="Arial"/>
               <w:noProof/>
+              <w:sz w:val="24"/>
+              <w:szCs w:val="24"/>
               <w:lang w:eastAsia="en-AU"/>
             </w:rPr>
           </w:pPr>
-          <w:hyperlink w:anchor="_Toc41437339" w:history="1">
+          <w:hyperlink w:anchor="_Toc41477944" w:history="1">
             <w:r>
               <w:rPr>
                 <w:rStyle w:val="Hyperlink"/>
                 <w:rFonts w:ascii="Arial" w:hAnsi="Arial" w:cs="Arial"/>
                 <w:noProof/>
+                <w:sz w:val="24"/>
+                <w:szCs w:val="24"/>
               </w:rPr>
               <w:t>Development and Project Management Plan</w:t>
             </w:r>
@@ -1287,6 +1507,8 @@
                 <w:rFonts w:ascii="Arial" w:hAnsi="Arial" w:cs="Arial"/>
                 <w:noProof/>
                 <w:webHidden/>
+                <w:sz w:val="24"/>
+                <w:szCs w:val="24"/>
               </w:rPr>
               <w:tab/>
             </w:r>
@@ -1295,6 +1517,8 @@
                 <w:rFonts w:ascii="Arial" w:hAnsi="Arial" w:cs="Arial"/>
                 <w:noProof/>
                 <w:webHidden/>
+                <w:sz w:val="24"/>
+                <w:szCs w:val="24"/>
               </w:rPr>
               <w:fldChar w:fldCharType="begin"/>
             </w:r>
@@ -1303,21 +1527,27 @@
                 <w:rFonts w:ascii="Arial" w:hAnsi="Arial" w:cs="Arial"/>
                 <w:noProof/>
                 <w:webHidden/>
-              </w:rPr>
-              <w:instrText xml:space="preserve"> PAGEREF _Toc41437339 \h </w:instrText>
-            </w:r>
-            <w:r>
-              <w:rPr>
-                <w:rFonts w:ascii="Arial" w:hAnsi="Arial" w:cs="Arial"/>
-                <w:noProof/>
-                <w:webHidden/>
-              </w:rPr>
-            </w:r>
-            <w:r>
-              <w:rPr>
-                <w:rFonts w:ascii="Arial" w:hAnsi="Arial" w:cs="Arial"/>
-                <w:noProof/>
-                <w:webHidden/>
+                <w:sz w:val="24"/>
+                <w:szCs w:val="24"/>
+              </w:rPr>
+              <w:instrText xml:space="preserve"> PAGEREF _Toc41477944 \h </w:instrText>
+            </w:r>
+            <w:r>
+              <w:rPr>
+                <w:rFonts w:ascii="Arial" w:hAnsi="Arial" w:cs="Arial"/>
+                <w:noProof/>
+                <w:webHidden/>
+                <w:sz w:val="24"/>
+                <w:szCs w:val="24"/>
+              </w:rPr>
+            </w:r>
+            <w:r>
+              <w:rPr>
+                <w:rFonts w:ascii="Arial" w:hAnsi="Arial" w:cs="Arial"/>
+                <w:noProof/>
+                <w:webHidden/>
+                <w:sz w:val="24"/>
+                <w:szCs w:val="24"/>
               </w:rPr>
               <w:fldChar w:fldCharType="separate"/>
             </w:r>
@@ -1326,6 +1556,8 @@
                 <w:rFonts w:ascii="Arial" w:hAnsi="Arial" w:cs="Arial"/>
                 <w:noProof/>
                 <w:webHidden/>
+                <w:sz w:val="24"/>
+                <w:szCs w:val="24"/>
               </w:rPr>
               <w:t>12</w:t>
             </w:r>
@@ -1334,6 +1566,8 @@
                 <w:rFonts w:ascii="Arial" w:hAnsi="Arial" w:cs="Arial"/>
                 <w:noProof/>
                 <w:webHidden/>
+                <w:sz w:val="24"/>
+                <w:szCs w:val="24"/>
               </w:rPr>
               <w:fldChar w:fldCharType="end"/>
             </w:r>
@@ -1345,15 +1579,19 @@
             <w:rPr>
               <w:rFonts w:ascii="Arial" w:eastAsiaTheme="minorEastAsia" w:hAnsi="Arial" w:cs="Arial"/>
               <w:noProof/>
+              <w:sz w:val="24"/>
+              <w:szCs w:val="24"/>
               <w:lang w:eastAsia="en-AU"/>
             </w:rPr>
           </w:pPr>
-          <w:hyperlink w:anchor="_Toc41437340" w:history="1">
+          <w:hyperlink w:anchor="_Toc41477945" w:history="1">
             <w:r>
               <w:rPr>
                 <w:rStyle w:val="Hyperlink"/>
                 <w:rFonts w:ascii="Arial" w:hAnsi="Arial" w:cs="Arial"/>
                 <w:noProof/>
+                <w:sz w:val="24"/>
+                <w:szCs w:val="24"/>
               </w:rPr>
               <w:t>Project Methodology</w:t>
             </w:r>
@@ -1362,6 +1600,8 @@
                 <w:rFonts w:ascii="Arial" w:hAnsi="Arial" w:cs="Arial"/>
                 <w:noProof/>
                 <w:webHidden/>
+                <w:sz w:val="24"/>
+                <w:szCs w:val="24"/>
               </w:rPr>
               <w:tab/>
             </w:r>
@@ -1370,6 +1610,8 @@
                 <w:rFonts w:ascii="Arial" w:hAnsi="Arial" w:cs="Arial"/>
                 <w:noProof/>
                 <w:webHidden/>
+                <w:sz w:val="24"/>
+                <w:szCs w:val="24"/>
               </w:rPr>
               <w:fldChar w:fldCharType="begin"/>
             </w:r>
@@ -1378,21 +1620,27 @@
                 <w:rFonts w:ascii="Arial" w:hAnsi="Arial" w:cs="Arial"/>
                 <w:noProof/>
                 <w:webHidden/>
-              </w:rPr>
-              <w:instrText xml:space="preserve"> PAGEREF _Toc41437340 \h </w:instrText>
-            </w:r>
-            <w:r>
-              <w:rPr>
-                <w:rFonts w:ascii="Arial" w:hAnsi="Arial" w:cs="Arial"/>
-                <w:noProof/>
-                <w:webHidden/>
-              </w:rPr>
-            </w:r>
-            <w:r>
-              <w:rPr>
-                <w:rFonts w:ascii="Arial" w:hAnsi="Arial" w:cs="Arial"/>
-                <w:noProof/>
-                <w:webHidden/>
+                <w:sz w:val="24"/>
+                <w:szCs w:val="24"/>
+              </w:rPr>
+              <w:instrText xml:space="preserve"> PAGEREF _Toc41477945 \h </w:instrText>
+            </w:r>
+            <w:r>
+              <w:rPr>
+                <w:rFonts w:ascii="Arial" w:hAnsi="Arial" w:cs="Arial"/>
+                <w:noProof/>
+                <w:webHidden/>
+                <w:sz w:val="24"/>
+                <w:szCs w:val="24"/>
+              </w:rPr>
+            </w:r>
+            <w:r>
+              <w:rPr>
+                <w:rFonts w:ascii="Arial" w:hAnsi="Arial" w:cs="Arial"/>
+                <w:noProof/>
+                <w:webHidden/>
+                <w:sz w:val="24"/>
+                <w:szCs w:val="24"/>
               </w:rPr>
               <w:fldChar w:fldCharType="separate"/>
             </w:r>
@@ -1401,6 +1649,8 @@
                 <w:rFonts w:ascii="Arial" w:hAnsi="Arial" w:cs="Arial"/>
                 <w:noProof/>
                 <w:webHidden/>
+                <w:sz w:val="24"/>
+                <w:szCs w:val="24"/>
               </w:rPr>
               <w:t>12</w:t>
             </w:r>
@@ -1409,6 +1659,8 @@
                 <w:rFonts w:ascii="Arial" w:hAnsi="Arial" w:cs="Arial"/>
                 <w:noProof/>
                 <w:webHidden/>
+                <w:sz w:val="24"/>
+                <w:szCs w:val="24"/>
               </w:rPr>
               <w:fldChar w:fldCharType="end"/>
             </w:r>
@@ -1420,15 +1672,19 @@
             <w:rPr>
               <w:rFonts w:ascii="Arial" w:eastAsiaTheme="minorEastAsia" w:hAnsi="Arial" w:cs="Arial"/>
               <w:noProof/>
+              <w:sz w:val="24"/>
+              <w:szCs w:val="24"/>
               <w:lang w:eastAsia="en-AU"/>
             </w:rPr>
           </w:pPr>
-          <w:hyperlink w:anchor="_Toc41437341" w:history="1">
+          <w:hyperlink w:anchor="_Toc41477946" w:history="1">
             <w:r>
               <w:rPr>
                 <w:rStyle w:val="Hyperlink"/>
                 <w:rFonts w:ascii="Arial" w:hAnsi="Arial" w:cs="Arial"/>
                 <w:noProof/>
+                <w:sz w:val="24"/>
+                <w:szCs w:val="24"/>
               </w:rPr>
               <w:t>Required Resources</w:t>
             </w:r>
@@ -1437,6 +1693,8 @@
                 <w:rFonts w:ascii="Arial" w:hAnsi="Arial" w:cs="Arial"/>
                 <w:noProof/>
                 <w:webHidden/>
+                <w:sz w:val="24"/>
+                <w:szCs w:val="24"/>
               </w:rPr>
               <w:tab/>
             </w:r>
@@ -1445,6 +1703,8 @@
                 <w:rFonts w:ascii="Arial" w:hAnsi="Arial" w:cs="Arial"/>
                 <w:noProof/>
                 <w:webHidden/>
+                <w:sz w:val="24"/>
+                <w:szCs w:val="24"/>
               </w:rPr>
               <w:fldChar w:fldCharType="begin"/>
             </w:r>
@@ -1453,21 +1713,27 @@
                 <w:rFonts w:ascii="Arial" w:hAnsi="Arial" w:cs="Arial"/>
                 <w:noProof/>
                 <w:webHidden/>
-              </w:rPr>
-              <w:instrText xml:space="preserve"> PAGEREF _Toc41437341 \h </w:instrText>
-            </w:r>
-            <w:r>
-              <w:rPr>
-                <w:rFonts w:ascii="Arial" w:hAnsi="Arial" w:cs="Arial"/>
-                <w:noProof/>
-                <w:webHidden/>
-              </w:rPr>
-            </w:r>
-            <w:r>
-              <w:rPr>
-                <w:rFonts w:ascii="Arial" w:hAnsi="Arial" w:cs="Arial"/>
-                <w:noProof/>
-                <w:webHidden/>
+                <w:sz w:val="24"/>
+                <w:szCs w:val="24"/>
+              </w:rPr>
+              <w:instrText xml:space="preserve"> PAGEREF _Toc41477946 \h </w:instrText>
+            </w:r>
+            <w:r>
+              <w:rPr>
+                <w:rFonts w:ascii="Arial" w:hAnsi="Arial" w:cs="Arial"/>
+                <w:noProof/>
+                <w:webHidden/>
+                <w:sz w:val="24"/>
+                <w:szCs w:val="24"/>
+              </w:rPr>
+            </w:r>
+            <w:r>
+              <w:rPr>
+                <w:rFonts w:ascii="Arial" w:hAnsi="Arial" w:cs="Arial"/>
+                <w:noProof/>
+                <w:webHidden/>
+                <w:sz w:val="24"/>
+                <w:szCs w:val="24"/>
               </w:rPr>
               <w:fldChar w:fldCharType="separate"/>
             </w:r>
@@ -1476,6 +1742,8 @@
                 <w:rFonts w:ascii="Arial" w:hAnsi="Arial" w:cs="Arial"/>
                 <w:noProof/>
                 <w:webHidden/>
+                <w:sz w:val="24"/>
+                <w:szCs w:val="24"/>
               </w:rPr>
               <w:t>12</w:t>
             </w:r>
@@ -1484,6 +1752,8 @@
                 <w:rFonts w:ascii="Arial" w:hAnsi="Arial" w:cs="Arial"/>
                 <w:noProof/>
                 <w:webHidden/>
+                <w:sz w:val="24"/>
+                <w:szCs w:val="24"/>
               </w:rPr>
               <w:fldChar w:fldCharType="end"/>
             </w:r>
@@ -1495,23 +1765,29 @@
             <w:rPr>
               <w:rFonts w:ascii="Arial" w:eastAsiaTheme="minorEastAsia" w:hAnsi="Arial" w:cs="Arial"/>
               <w:noProof/>
+              <w:sz w:val="24"/>
+              <w:szCs w:val="24"/>
               <w:lang w:eastAsia="en-AU"/>
             </w:rPr>
           </w:pPr>
-          <w:hyperlink w:anchor="_Toc41437342" w:history="1">
+          <w:hyperlink w:anchor="_Toc41477947" w:history="1">
             <w:r>
               <w:rPr>
                 <w:rStyle w:val="Hyperlink"/>
                 <w:rFonts w:ascii="Arial" w:hAnsi="Arial" w:cs="Arial"/>
                 <w:noProof/>
-              </w:rPr>
-              <w:t>Development Team Member Roles</w:t>
-            </w:r>
-            <w:r>
-              <w:rPr>
-                <w:rFonts w:ascii="Arial" w:hAnsi="Arial" w:cs="Arial"/>
-                <w:noProof/>
-                <w:webHidden/>
+                <w:sz w:val="24"/>
+                <w:szCs w:val="24"/>
+              </w:rPr>
+              <w:t>Project Team Member Roles</w:t>
+            </w:r>
+            <w:r>
+              <w:rPr>
+                <w:rFonts w:ascii="Arial" w:hAnsi="Arial" w:cs="Arial"/>
+                <w:noProof/>
+                <w:webHidden/>
+                <w:sz w:val="24"/>
+                <w:szCs w:val="24"/>
               </w:rPr>
               <w:tab/>
             </w:r>
@@ -1520,6 +1796,8 @@
                 <w:rFonts w:ascii="Arial" w:hAnsi="Arial" w:cs="Arial"/>
                 <w:noProof/>
                 <w:webHidden/>
+                <w:sz w:val="24"/>
+                <w:szCs w:val="24"/>
               </w:rPr>
               <w:fldChar w:fldCharType="begin"/>
             </w:r>
@@ -1528,21 +1806,27 @@
                 <w:rFonts w:ascii="Arial" w:hAnsi="Arial" w:cs="Arial"/>
                 <w:noProof/>
                 <w:webHidden/>
-              </w:rPr>
-              <w:instrText xml:space="preserve"> PAGEREF _Toc41437342 \h </w:instrText>
-            </w:r>
-            <w:r>
-              <w:rPr>
-                <w:rFonts w:ascii="Arial" w:hAnsi="Arial" w:cs="Arial"/>
-                <w:noProof/>
-                <w:webHidden/>
-              </w:rPr>
-            </w:r>
-            <w:r>
-              <w:rPr>
-                <w:rFonts w:ascii="Arial" w:hAnsi="Arial" w:cs="Arial"/>
-                <w:noProof/>
-                <w:webHidden/>
+                <w:sz w:val="24"/>
+                <w:szCs w:val="24"/>
+              </w:rPr>
+              <w:instrText xml:space="preserve"> PAGEREF _Toc41477947 \h </w:instrText>
+            </w:r>
+            <w:r>
+              <w:rPr>
+                <w:rFonts w:ascii="Arial" w:hAnsi="Arial" w:cs="Arial"/>
+                <w:noProof/>
+                <w:webHidden/>
+                <w:sz w:val="24"/>
+                <w:szCs w:val="24"/>
+              </w:rPr>
+            </w:r>
+            <w:r>
+              <w:rPr>
+                <w:rFonts w:ascii="Arial" w:hAnsi="Arial" w:cs="Arial"/>
+                <w:noProof/>
+                <w:webHidden/>
+                <w:sz w:val="24"/>
+                <w:szCs w:val="24"/>
               </w:rPr>
               <w:fldChar w:fldCharType="separate"/>
             </w:r>
@@ -1551,6 +1835,8 @@
                 <w:rFonts w:ascii="Arial" w:hAnsi="Arial" w:cs="Arial"/>
                 <w:noProof/>
                 <w:webHidden/>
+                <w:sz w:val="24"/>
+                <w:szCs w:val="24"/>
               </w:rPr>
               <w:t>12</w:t>
             </w:r>
@@ -1559,6 +1845,8 @@
                 <w:rFonts w:ascii="Arial" w:hAnsi="Arial" w:cs="Arial"/>
                 <w:noProof/>
                 <w:webHidden/>
+                <w:sz w:val="24"/>
+                <w:szCs w:val="24"/>
               </w:rPr>
               <w:fldChar w:fldCharType="end"/>
             </w:r>
@@ -1570,15 +1858,19 @@
             <w:rPr>
               <w:rFonts w:ascii="Arial" w:eastAsiaTheme="minorEastAsia" w:hAnsi="Arial" w:cs="Arial"/>
               <w:noProof/>
+              <w:sz w:val="24"/>
+              <w:szCs w:val="24"/>
               <w:lang w:eastAsia="en-AU"/>
             </w:rPr>
           </w:pPr>
-          <w:hyperlink w:anchor="_Toc41437343" w:history="1">
+          <w:hyperlink w:anchor="_Toc41477948" w:history="1">
             <w:r>
               <w:rPr>
                 <w:rStyle w:val="Hyperlink"/>
                 <w:rFonts w:ascii="Arial" w:hAnsi="Arial" w:cs="Arial"/>
                 <w:noProof/>
+                <w:sz w:val="24"/>
+                <w:szCs w:val="24"/>
               </w:rPr>
               <w:t>Development Team Composition</w:t>
             </w:r>
@@ -1587,6 +1879,8 @@
                 <w:rFonts w:ascii="Arial" w:hAnsi="Arial" w:cs="Arial"/>
                 <w:noProof/>
                 <w:webHidden/>
+                <w:sz w:val="24"/>
+                <w:szCs w:val="24"/>
               </w:rPr>
               <w:tab/>
             </w:r>
@@ -1595,6 +1889,8 @@
                 <w:rFonts w:ascii="Arial" w:hAnsi="Arial" w:cs="Arial"/>
                 <w:noProof/>
                 <w:webHidden/>
+                <w:sz w:val="24"/>
+                <w:szCs w:val="24"/>
               </w:rPr>
               <w:fldChar w:fldCharType="begin"/>
             </w:r>
@@ -1603,21 +1899,27 @@
                 <w:rFonts w:ascii="Arial" w:hAnsi="Arial" w:cs="Arial"/>
                 <w:noProof/>
                 <w:webHidden/>
-              </w:rPr>
-              <w:instrText xml:space="preserve"> PAGEREF _Toc41437343 \h </w:instrText>
-            </w:r>
-            <w:r>
-              <w:rPr>
-                <w:rFonts w:ascii="Arial" w:hAnsi="Arial" w:cs="Arial"/>
-                <w:noProof/>
-                <w:webHidden/>
-              </w:rPr>
-            </w:r>
-            <w:r>
-              <w:rPr>
-                <w:rFonts w:ascii="Arial" w:hAnsi="Arial" w:cs="Arial"/>
-                <w:noProof/>
-                <w:webHidden/>
+                <w:sz w:val="24"/>
+                <w:szCs w:val="24"/>
+              </w:rPr>
+              <w:instrText xml:space="preserve"> PAGEREF _Toc41477948 \h </w:instrText>
+            </w:r>
+            <w:r>
+              <w:rPr>
+                <w:rFonts w:ascii="Arial" w:hAnsi="Arial" w:cs="Arial"/>
+                <w:noProof/>
+                <w:webHidden/>
+                <w:sz w:val="24"/>
+                <w:szCs w:val="24"/>
+              </w:rPr>
+            </w:r>
+            <w:r>
+              <w:rPr>
+                <w:rFonts w:ascii="Arial" w:hAnsi="Arial" w:cs="Arial"/>
+                <w:noProof/>
+                <w:webHidden/>
+                <w:sz w:val="24"/>
+                <w:szCs w:val="24"/>
               </w:rPr>
               <w:fldChar w:fldCharType="separate"/>
             </w:r>
@@ -1626,6 +1928,8 @@
                 <w:rFonts w:ascii="Arial" w:hAnsi="Arial" w:cs="Arial"/>
                 <w:noProof/>
                 <w:webHidden/>
+                <w:sz w:val="24"/>
+                <w:szCs w:val="24"/>
               </w:rPr>
               <w:t>12</w:t>
             </w:r>
@@ -1634,6 +1938,8 @@
                 <w:rFonts w:ascii="Arial" w:hAnsi="Arial" w:cs="Arial"/>
                 <w:noProof/>
                 <w:webHidden/>
+                <w:sz w:val="24"/>
+                <w:szCs w:val="24"/>
               </w:rPr>
               <w:fldChar w:fldCharType="end"/>
             </w:r>
@@ -1645,15 +1951,19 @@
             <w:rPr>
               <w:rFonts w:ascii="Arial" w:eastAsiaTheme="minorEastAsia" w:hAnsi="Arial" w:cs="Arial"/>
               <w:noProof/>
+              <w:sz w:val="24"/>
+              <w:szCs w:val="24"/>
               <w:lang w:eastAsia="en-AU"/>
             </w:rPr>
           </w:pPr>
-          <w:hyperlink w:anchor="_Toc41437344" w:history="1">
+          <w:hyperlink w:anchor="_Toc41477949" w:history="1">
             <w:r>
               <w:rPr>
                 <w:rStyle w:val="Hyperlink"/>
                 <w:rFonts w:ascii="Arial" w:hAnsi="Arial" w:cs="Arial"/>
                 <w:noProof/>
+                <w:sz w:val="24"/>
+                <w:szCs w:val="24"/>
               </w:rPr>
               <w:t>Programming Languages and Environments</w:t>
             </w:r>
@@ -1662,6 +1972,8 @@
                 <w:rFonts w:ascii="Arial" w:hAnsi="Arial" w:cs="Arial"/>
                 <w:noProof/>
                 <w:webHidden/>
+                <w:sz w:val="24"/>
+                <w:szCs w:val="24"/>
               </w:rPr>
               <w:tab/>
             </w:r>
@@ -1670,6 +1982,8 @@
                 <w:rFonts w:ascii="Arial" w:hAnsi="Arial" w:cs="Arial"/>
                 <w:noProof/>
                 <w:webHidden/>
+                <w:sz w:val="24"/>
+                <w:szCs w:val="24"/>
               </w:rPr>
               <w:fldChar w:fldCharType="begin"/>
             </w:r>
@@ -1678,21 +1992,27 @@
                 <w:rFonts w:ascii="Arial" w:hAnsi="Arial" w:cs="Arial"/>
                 <w:noProof/>
                 <w:webHidden/>
-              </w:rPr>
-              <w:instrText xml:space="preserve"> PAGEREF _Toc41437344 \h </w:instrText>
-            </w:r>
-            <w:r>
-              <w:rPr>
-                <w:rFonts w:ascii="Arial" w:hAnsi="Arial" w:cs="Arial"/>
-                <w:noProof/>
-                <w:webHidden/>
-              </w:rPr>
-            </w:r>
-            <w:r>
-              <w:rPr>
-                <w:rFonts w:ascii="Arial" w:hAnsi="Arial" w:cs="Arial"/>
-                <w:noProof/>
-                <w:webHidden/>
+                <w:sz w:val="24"/>
+                <w:szCs w:val="24"/>
+              </w:rPr>
+              <w:instrText xml:space="preserve"> PAGEREF _Toc41477949 \h </w:instrText>
+            </w:r>
+            <w:r>
+              <w:rPr>
+                <w:rFonts w:ascii="Arial" w:hAnsi="Arial" w:cs="Arial"/>
+                <w:noProof/>
+                <w:webHidden/>
+                <w:sz w:val="24"/>
+                <w:szCs w:val="24"/>
+              </w:rPr>
+            </w:r>
+            <w:r>
+              <w:rPr>
+                <w:rFonts w:ascii="Arial" w:hAnsi="Arial" w:cs="Arial"/>
+                <w:noProof/>
+                <w:webHidden/>
+                <w:sz w:val="24"/>
+                <w:szCs w:val="24"/>
               </w:rPr>
               <w:fldChar w:fldCharType="separate"/>
             </w:r>
@@ -1701,14 +2021,18 @@
                 <w:rFonts w:ascii="Arial" w:hAnsi="Arial" w:cs="Arial"/>
                 <w:noProof/>
                 <w:webHidden/>
-              </w:rPr>
-              <w:t>12</w:t>
-            </w:r>
-            <w:r>
-              <w:rPr>
-                <w:rFonts w:ascii="Arial" w:hAnsi="Arial" w:cs="Arial"/>
-                <w:noProof/>
-                <w:webHidden/>
+                <w:sz w:val="24"/>
+                <w:szCs w:val="24"/>
+              </w:rPr>
+              <w:t>13</w:t>
+            </w:r>
+            <w:r>
+              <w:rPr>
+                <w:rFonts w:ascii="Arial" w:hAnsi="Arial" w:cs="Arial"/>
+                <w:noProof/>
+                <w:webHidden/>
+                <w:sz w:val="24"/>
+                <w:szCs w:val="24"/>
               </w:rPr>
               <w:fldChar w:fldCharType="end"/>
             </w:r>
@@ -1724,15 +2048,19 @@
             <w:rPr>
               <w:rFonts w:ascii="Arial" w:eastAsiaTheme="minorEastAsia" w:hAnsi="Arial" w:cs="Arial"/>
               <w:noProof/>
+              <w:sz w:val="24"/>
+              <w:szCs w:val="24"/>
               <w:lang w:eastAsia="en-AU"/>
             </w:rPr>
           </w:pPr>
-          <w:hyperlink w:anchor="_Toc41437345" w:history="1">
+          <w:hyperlink w:anchor="_Toc41477950" w:history="1">
             <w:r>
               <w:rPr>
                 <w:rStyle w:val="Hyperlink"/>
                 <w:rFonts w:ascii="Arial" w:hAnsi="Arial" w:cs="Arial"/>
                 <w:noProof/>
+                <w:sz w:val="24"/>
+                <w:szCs w:val="24"/>
               </w:rPr>
               <w:t>Preliminary Execution Schedule</w:t>
             </w:r>
@@ -1741,6 +2069,8 @@
                 <w:rFonts w:ascii="Arial" w:hAnsi="Arial" w:cs="Arial"/>
                 <w:noProof/>
                 <w:webHidden/>
+                <w:sz w:val="24"/>
+                <w:szCs w:val="24"/>
               </w:rPr>
               <w:tab/>
             </w:r>
@@ -1749,6 +2079,8 @@
                 <w:rFonts w:ascii="Arial" w:hAnsi="Arial" w:cs="Arial"/>
                 <w:noProof/>
                 <w:webHidden/>
+                <w:sz w:val="24"/>
+                <w:szCs w:val="24"/>
               </w:rPr>
               <w:fldChar w:fldCharType="begin"/>
             </w:r>
@@ -1757,21 +2089,27 @@
                 <w:rFonts w:ascii="Arial" w:hAnsi="Arial" w:cs="Arial"/>
                 <w:noProof/>
                 <w:webHidden/>
-              </w:rPr>
-              <w:instrText xml:space="preserve"> PAGEREF _Toc41437345 \h </w:instrText>
-            </w:r>
-            <w:r>
-              <w:rPr>
-                <w:rFonts w:ascii="Arial" w:hAnsi="Arial" w:cs="Arial"/>
-                <w:noProof/>
-                <w:webHidden/>
-              </w:rPr>
-            </w:r>
-            <w:r>
-              <w:rPr>
-                <w:rFonts w:ascii="Arial" w:hAnsi="Arial" w:cs="Arial"/>
-                <w:noProof/>
-                <w:webHidden/>
+                <w:sz w:val="24"/>
+                <w:szCs w:val="24"/>
+              </w:rPr>
+              <w:instrText xml:space="preserve"> PAGEREF _Toc41477950 \h </w:instrText>
+            </w:r>
+            <w:r>
+              <w:rPr>
+                <w:rFonts w:ascii="Arial" w:hAnsi="Arial" w:cs="Arial"/>
+                <w:noProof/>
+                <w:webHidden/>
+                <w:sz w:val="24"/>
+                <w:szCs w:val="24"/>
+              </w:rPr>
+            </w:r>
+            <w:r>
+              <w:rPr>
+                <w:rFonts w:ascii="Arial" w:hAnsi="Arial" w:cs="Arial"/>
+                <w:noProof/>
+                <w:webHidden/>
+                <w:sz w:val="24"/>
+                <w:szCs w:val="24"/>
               </w:rPr>
               <w:fldChar w:fldCharType="separate"/>
             </w:r>
@@ -1780,14 +2118,18 @@
                 <w:rFonts w:ascii="Arial" w:hAnsi="Arial" w:cs="Arial"/>
                 <w:noProof/>
                 <w:webHidden/>
-              </w:rPr>
-              <w:t>13</w:t>
-            </w:r>
-            <w:r>
-              <w:rPr>
-                <w:rFonts w:ascii="Arial" w:hAnsi="Arial" w:cs="Arial"/>
-                <w:noProof/>
-                <w:webHidden/>
+                <w:sz w:val="24"/>
+                <w:szCs w:val="24"/>
+              </w:rPr>
+              <w:t>14</w:t>
+            </w:r>
+            <w:r>
+              <w:rPr>
+                <w:rFonts w:ascii="Arial" w:hAnsi="Arial" w:cs="Arial"/>
+                <w:noProof/>
+                <w:webHidden/>
+                <w:sz w:val="24"/>
+                <w:szCs w:val="24"/>
               </w:rPr>
               <w:fldChar w:fldCharType="end"/>
             </w:r>
@@ -1799,15 +2141,19 @@
             <w:rPr>
               <w:rFonts w:ascii="Arial" w:eastAsiaTheme="minorEastAsia" w:hAnsi="Arial" w:cs="Arial"/>
               <w:noProof/>
+              <w:sz w:val="24"/>
+              <w:szCs w:val="24"/>
               <w:lang w:eastAsia="en-AU"/>
             </w:rPr>
           </w:pPr>
-          <w:hyperlink w:anchor="_Toc41437346" w:history="1">
+          <w:hyperlink w:anchor="_Toc41477951" w:history="1">
             <w:r>
               <w:rPr>
                 <w:rStyle w:val="Hyperlink"/>
                 <w:rFonts w:ascii="Arial" w:hAnsi="Arial" w:cs="Arial"/>
                 <w:noProof/>
+                <w:sz w:val="24"/>
+                <w:szCs w:val="24"/>
               </w:rPr>
               <w:t>Scheduling of Major Components</w:t>
             </w:r>
@@ -1816,6 +2162,8 @@
                 <w:rFonts w:ascii="Arial" w:hAnsi="Arial" w:cs="Arial"/>
                 <w:noProof/>
                 <w:webHidden/>
+                <w:sz w:val="24"/>
+                <w:szCs w:val="24"/>
               </w:rPr>
               <w:tab/>
             </w:r>
@@ -1824,6 +2172,8 @@
                 <w:rFonts w:ascii="Arial" w:hAnsi="Arial" w:cs="Arial"/>
                 <w:noProof/>
                 <w:webHidden/>
+                <w:sz w:val="24"/>
+                <w:szCs w:val="24"/>
               </w:rPr>
               <w:fldChar w:fldCharType="begin"/>
             </w:r>
@@ -1832,21 +2182,27 @@
                 <w:rFonts w:ascii="Arial" w:hAnsi="Arial" w:cs="Arial"/>
                 <w:noProof/>
                 <w:webHidden/>
-              </w:rPr>
-              <w:instrText xml:space="preserve"> PAGEREF _Toc41437346 \h </w:instrText>
-            </w:r>
-            <w:r>
-              <w:rPr>
-                <w:rFonts w:ascii="Arial" w:hAnsi="Arial" w:cs="Arial"/>
-                <w:noProof/>
-                <w:webHidden/>
-              </w:rPr>
-            </w:r>
-            <w:r>
-              <w:rPr>
-                <w:rFonts w:ascii="Arial" w:hAnsi="Arial" w:cs="Arial"/>
-                <w:noProof/>
-                <w:webHidden/>
+                <w:sz w:val="24"/>
+                <w:szCs w:val="24"/>
+              </w:rPr>
+              <w:instrText xml:space="preserve"> PAGEREF _Toc41477951 \h </w:instrText>
+            </w:r>
+            <w:r>
+              <w:rPr>
+                <w:rFonts w:ascii="Arial" w:hAnsi="Arial" w:cs="Arial"/>
+                <w:noProof/>
+                <w:webHidden/>
+                <w:sz w:val="24"/>
+                <w:szCs w:val="24"/>
+              </w:rPr>
+            </w:r>
+            <w:r>
+              <w:rPr>
+                <w:rFonts w:ascii="Arial" w:hAnsi="Arial" w:cs="Arial"/>
+                <w:noProof/>
+                <w:webHidden/>
+                <w:sz w:val="24"/>
+                <w:szCs w:val="24"/>
               </w:rPr>
               <w:fldChar w:fldCharType="separate"/>
             </w:r>
@@ -1855,14 +2211,18 @@
                 <w:rFonts w:ascii="Arial" w:hAnsi="Arial" w:cs="Arial"/>
                 <w:noProof/>
                 <w:webHidden/>
-              </w:rPr>
-              <w:t>13</w:t>
-            </w:r>
-            <w:r>
-              <w:rPr>
-                <w:rFonts w:ascii="Arial" w:hAnsi="Arial" w:cs="Arial"/>
-                <w:noProof/>
-                <w:webHidden/>
+                <w:sz w:val="24"/>
+                <w:szCs w:val="24"/>
+              </w:rPr>
+              <w:t>14</w:t>
+            </w:r>
+            <w:r>
+              <w:rPr>
+                <w:rFonts w:ascii="Arial" w:hAnsi="Arial" w:cs="Arial"/>
+                <w:noProof/>
+                <w:webHidden/>
+                <w:sz w:val="24"/>
+                <w:szCs w:val="24"/>
               </w:rPr>
               <w:fldChar w:fldCharType="end"/>
             </w:r>
@@ -1874,15 +2234,19 @@
             <w:rPr>
               <w:rFonts w:ascii="Arial" w:eastAsiaTheme="minorEastAsia" w:hAnsi="Arial" w:cs="Arial"/>
               <w:noProof/>
+              <w:sz w:val="24"/>
+              <w:szCs w:val="24"/>
               <w:lang w:eastAsia="en-AU"/>
             </w:rPr>
           </w:pPr>
-          <w:hyperlink w:anchor="_Toc41437347" w:history="1">
+          <w:hyperlink w:anchor="_Toc41477952" w:history="1">
             <w:r>
               <w:rPr>
                 <w:rStyle w:val="Hyperlink"/>
                 <w:rFonts w:ascii="Arial" w:hAnsi="Arial" w:cs="Arial"/>
                 <w:noProof/>
+                <w:sz w:val="24"/>
+                <w:szCs w:val="24"/>
               </w:rPr>
               <w:t>Component Dependency Relationships</w:t>
             </w:r>
@@ -1891,6 +2255,8 @@
                 <w:rFonts w:ascii="Arial" w:hAnsi="Arial" w:cs="Arial"/>
                 <w:noProof/>
                 <w:webHidden/>
+                <w:sz w:val="24"/>
+                <w:szCs w:val="24"/>
               </w:rPr>
               <w:tab/>
             </w:r>
@@ -1899,6 +2265,8 @@
                 <w:rFonts w:ascii="Arial" w:hAnsi="Arial" w:cs="Arial"/>
                 <w:noProof/>
                 <w:webHidden/>
+                <w:sz w:val="24"/>
+                <w:szCs w:val="24"/>
               </w:rPr>
               <w:fldChar w:fldCharType="begin"/>
             </w:r>
@@ -1907,21 +2275,27 @@
                 <w:rFonts w:ascii="Arial" w:hAnsi="Arial" w:cs="Arial"/>
                 <w:noProof/>
                 <w:webHidden/>
-              </w:rPr>
-              <w:instrText xml:space="preserve"> PAGEREF _Toc41437347 \h </w:instrText>
-            </w:r>
-            <w:r>
-              <w:rPr>
-                <w:rFonts w:ascii="Arial" w:hAnsi="Arial" w:cs="Arial"/>
-                <w:noProof/>
-                <w:webHidden/>
-              </w:rPr>
-            </w:r>
-            <w:r>
-              <w:rPr>
-                <w:rFonts w:ascii="Arial" w:hAnsi="Arial" w:cs="Arial"/>
-                <w:noProof/>
-                <w:webHidden/>
+                <w:sz w:val="24"/>
+                <w:szCs w:val="24"/>
+              </w:rPr>
+              <w:instrText xml:space="preserve"> PAGEREF _Toc41477952 \h </w:instrText>
+            </w:r>
+            <w:r>
+              <w:rPr>
+                <w:rFonts w:ascii="Arial" w:hAnsi="Arial" w:cs="Arial"/>
+                <w:noProof/>
+                <w:webHidden/>
+                <w:sz w:val="24"/>
+                <w:szCs w:val="24"/>
+              </w:rPr>
+            </w:r>
+            <w:r>
+              <w:rPr>
+                <w:rFonts w:ascii="Arial" w:hAnsi="Arial" w:cs="Arial"/>
+                <w:noProof/>
+                <w:webHidden/>
+                <w:sz w:val="24"/>
+                <w:szCs w:val="24"/>
               </w:rPr>
               <w:fldChar w:fldCharType="separate"/>
             </w:r>
@@ -1930,14 +2304,18 @@
                 <w:rFonts w:ascii="Arial" w:hAnsi="Arial" w:cs="Arial"/>
                 <w:noProof/>
                 <w:webHidden/>
-              </w:rPr>
-              <w:t>16</w:t>
-            </w:r>
-            <w:r>
-              <w:rPr>
-                <w:rFonts w:ascii="Arial" w:hAnsi="Arial" w:cs="Arial"/>
-                <w:noProof/>
-                <w:webHidden/>
+                <w:sz w:val="24"/>
+                <w:szCs w:val="24"/>
+              </w:rPr>
+              <w:t>17</w:t>
+            </w:r>
+            <w:r>
+              <w:rPr>
+                <w:rFonts w:ascii="Arial" w:hAnsi="Arial" w:cs="Arial"/>
+                <w:noProof/>
+                <w:webHidden/>
+                <w:sz w:val="24"/>
+                <w:szCs w:val="24"/>
               </w:rPr>
               <w:fldChar w:fldCharType="end"/>
             </w:r>
@@ -1953,15 +2331,19 @@
             <w:rPr>
               <w:rFonts w:ascii="Arial" w:eastAsiaTheme="minorEastAsia" w:hAnsi="Arial" w:cs="Arial"/>
               <w:noProof/>
+              <w:sz w:val="24"/>
+              <w:szCs w:val="24"/>
               <w:lang w:eastAsia="en-AU"/>
             </w:rPr>
           </w:pPr>
-          <w:hyperlink w:anchor="_Toc41437348" w:history="1">
+          <w:hyperlink w:anchor="_Toc41477953" w:history="1">
             <w:r>
               <w:rPr>
                 <w:rStyle w:val="Hyperlink"/>
                 <w:rFonts w:ascii="Arial" w:hAnsi="Arial" w:cs="Arial"/>
                 <w:noProof/>
+                <w:sz w:val="24"/>
+                <w:szCs w:val="24"/>
               </w:rPr>
               <w:t>Additional/Optional</w:t>
             </w:r>
@@ -1970,6 +2352,8 @@
                 <w:rFonts w:ascii="Arial" w:hAnsi="Arial" w:cs="Arial"/>
                 <w:noProof/>
                 <w:webHidden/>
+                <w:sz w:val="24"/>
+                <w:szCs w:val="24"/>
               </w:rPr>
               <w:tab/>
             </w:r>
@@ -1978,6 +2362,8 @@
                 <w:rFonts w:ascii="Arial" w:hAnsi="Arial" w:cs="Arial"/>
                 <w:noProof/>
                 <w:webHidden/>
+                <w:sz w:val="24"/>
+                <w:szCs w:val="24"/>
               </w:rPr>
               <w:fldChar w:fldCharType="begin"/>
             </w:r>
@@ -1986,21 +2372,27 @@
                 <w:rFonts w:ascii="Arial" w:hAnsi="Arial" w:cs="Arial"/>
                 <w:noProof/>
                 <w:webHidden/>
-              </w:rPr>
-              <w:instrText xml:space="preserve"> PAGEREF _Toc41437348 \h </w:instrText>
-            </w:r>
-            <w:r>
-              <w:rPr>
-                <w:rFonts w:ascii="Arial" w:hAnsi="Arial" w:cs="Arial"/>
-                <w:noProof/>
-                <w:webHidden/>
-              </w:rPr>
-            </w:r>
-            <w:r>
-              <w:rPr>
-                <w:rFonts w:ascii="Arial" w:hAnsi="Arial" w:cs="Arial"/>
-                <w:noProof/>
-                <w:webHidden/>
+                <w:sz w:val="24"/>
+                <w:szCs w:val="24"/>
+              </w:rPr>
+              <w:instrText xml:space="preserve"> PAGEREF _Toc41477953 \h </w:instrText>
+            </w:r>
+            <w:r>
+              <w:rPr>
+                <w:rFonts w:ascii="Arial" w:hAnsi="Arial" w:cs="Arial"/>
+                <w:noProof/>
+                <w:webHidden/>
+                <w:sz w:val="24"/>
+                <w:szCs w:val="24"/>
+              </w:rPr>
+            </w:r>
+            <w:r>
+              <w:rPr>
+                <w:rFonts w:ascii="Arial" w:hAnsi="Arial" w:cs="Arial"/>
+                <w:noProof/>
+                <w:webHidden/>
+                <w:sz w:val="24"/>
+                <w:szCs w:val="24"/>
               </w:rPr>
               <w:fldChar w:fldCharType="separate"/>
             </w:r>
@@ -2009,14 +2401,18 @@
                 <w:rFonts w:ascii="Arial" w:hAnsi="Arial" w:cs="Arial"/>
                 <w:noProof/>
                 <w:webHidden/>
-              </w:rPr>
-              <w:t>17</w:t>
-            </w:r>
-            <w:r>
-              <w:rPr>
-                <w:rFonts w:ascii="Arial" w:hAnsi="Arial" w:cs="Arial"/>
-                <w:noProof/>
-                <w:webHidden/>
+                <w:sz w:val="24"/>
+                <w:szCs w:val="24"/>
+              </w:rPr>
+              <w:t>18</w:t>
+            </w:r>
+            <w:r>
+              <w:rPr>
+                <w:rFonts w:ascii="Arial" w:hAnsi="Arial" w:cs="Arial"/>
+                <w:noProof/>
+                <w:webHidden/>
+                <w:sz w:val="24"/>
+                <w:szCs w:val="24"/>
               </w:rPr>
               <w:fldChar w:fldCharType="end"/>
             </w:r>
@@ -2028,15 +2424,19 @@
             <w:rPr>
               <w:rFonts w:ascii="Arial" w:eastAsiaTheme="minorEastAsia" w:hAnsi="Arial" w:cs="Arial"/>
               <w:noProof/>
+              <w:sz w:val="24"/>
+              <w:szCs w:val="24"/>
               <w:lang w:eastAsia="en-AU"/>
             </w:rPr>
           </w:pPr>
-          <w:hyperlink w:anchor="_Toc41437349" w:history="1">
+          <w:hyperlink w:anchor="_Toc41477954" w:history="1">
             <w:r>
               <w:rPr>
                 <w:rStyle w:val="Hyperlink"/>
                 <w:rFonts w:ascii="Arial" w:hAnsi="Arial" w:cs="Arial"/>
                 <w:noProof/>
+                <w:sz w:val="24"/>
+                <w:szCs w:val="24"/>
               </w:rPr>
               <w:t>Testing</w:t>
             </w:r>
@@ -2045,6 +2445,8 @@
                 <w:rFonts w:ascii="Arial" w:hAnsi="Arial" w:cs="Arial"/>
                 <w:noProof/>
                 <w:webHidden/>
+                <w:sz w:val="24"/>
+                <w:szCs w:val="24"/>
               </w:rPr>
               <w:tab/>
             </w:r>
@@ -2053,6 +2455,8 @@
                 <w:rFonts w:ascii="Arial" w:hAnsi="Arial" w:cs="Arial"/>
                 <w:noProof/>
                 <w:webHidden/>
+                <w:sz w:val="24"/>
+                <w:szCs w:val="24"/>
               </w:rPr>
               <w:fldChar w:fldCharType="begin"/>
             </w:r>
@@ -2061,21 +2465,27 @@
                 <w:rFonts w:ascii="Arial" w:hAnsi="Arial" w:cs="Arial"/>
                 <w:noProof/>
                 <w:webHidden/>
-              </w:rPr>
-              <w:instrText xml:space="preserve"> PAGEREF _Toc41437349 \h </w:instrText>
-            </w:r>
-            <w:r>
-              <w:rPr>
-                <w:rFonts w:ascii="Arial" w:hAnsi="Arial" w:cs="Arial"/>
-                <w:noProof/>
-                <w:webHidden/>
-              </w:rPr>
-            </w:r>
-            <w:r>
-              <w:rPr>
-                <w:rFonts w:ascii="Arial" w:hAnsi="Arial" w:cs="Arial"/>
-                <w:noProof/>
-                <w:webHidden/>
+                <w:sz w:val="24"/>
+                <w:szCs w:val="24"/>
+              </w:rPr>
+              <w:instrText xml:space="preserve"> PAGEREF _Toc41477954 \h </w:instrText>
+            </w:r>
+            <w:r>
+              <w:rPr>
+                <w:rFonts w:ascii="Arial" w:hAnsi="Arial" w:cs="Arial"/>
+                <w:noProof/>
+                <w:webHidden/>
+                <w:sz w:val="24"/>
+                <w:szCs w:val="24"/>
+              </w:rPr>
+            </w:r>
+            <w:r>
+              <w:rPr>
+                <w:rFonts w:ascii="Arial" w:hAnsi="Arial" w:cs="Arial"/>
+                <w:noProof/>
+                <w:webHidden/>
+                <w:sz w:val="24"/>
+                <w:szCs w:val="24"/>
               </w:rPr>
               <w:fldChar w:fldCharType="separate"/>
             </w:r>
@@ -2084,14 +2494,18 @@
                 <w:rFonts w:ascii="Arial" w:hAnsi="Arial" w:cs="Arial"/>
                 <w:noProof/>
                 <w:webHidden/>
-              </w:rPr>
-              <w:t>17</w:t>
-            </w:r>
-            <w:r>
-              <w:rPr>
-                <w:rFonts w:ascii="Arial" w:hAnsi="Arial" w:cs="Arial"/>
-                <w:noProof/>
-                <w:webHidden/>
+                <w:sz w:val="24"/>
+                <w:szCs w:val="24"/>
+              </w:rPr>
+              <w:t>18</w:t>
+            </w:r>
+            <w:r>
+              <w:rPr>
+                <w:rFonts w:ascii="Arial" w:hAnsi="Arial" w:cs="Arial"/>
+                <w:noProof/>
+                <w:webHidden/>
+                <w:sz w:val="24"/>
+                <w:szCs w:val="24"/>
               </w:rPr>
               <w:fldChar w:fldCharType="end"/>
             </w:r>
@@ -2103,15 +2517,19 @@
             <w:rPr>
               <w:rFonts w:ascii="Arial" w:eastAsiaTheme="minorEastAsia" w:hAnsi="Arial" w:cs="Arial"/>
               <w:noProof/>
+              <w:sz w:val="24"/>
+              <w:szCs w:val="24"/>
               <w:lang w:eastAsia="en-AU"/>
             </w:rPr>
           </w:pPr>
-          <w:hyperlink w:anchor="_Toc41437350" w:history="1">
+          <w:hyperlink w:anchor="_Toc41477955" w:history="1">
             <w:r>
               <w:rPr>
                 <w:rStyle w:val="Hyperlink"/>
                 <w:rFonts w:ascii="Arial" w:hAnsi="Arial" w:cs="Arial"/>
                 <w:noProof/>
+                <w:sz w:val="24"/>
+                <w:szCs w:val="24"/>
               </w:rPr>
               <w:t>User Training</w:t>
             </w:r>
@@ -2120,6 +2538,8 @@
                 <w:rFonts w:ascii="Arial" w:hAnsi="Arial" w:cs="Arial"/>
                 <w:noProof/>
                 <w:webHidden/>
+                <w:sz w:val="24"/>
+                <w:szCs w:val="24"/>
               </w:rPr>
               <w:tab/>
             </w:r>
@@ -2128,6 +2548,8 @@
                 <w:rFonts w:ascii="Arial" w:hAnsi="Arial" w:cs="Arial"/>
                 <w:noProof/>
                 <w:webHidden/>
+                <w:sz w:val="24"/>
+                <w:szCs w:val="24"/>
               </w:rPr>
               <w:fldChar w:fldCharType="begin"/>
             </w:r>
@@ -2136,21 +2558,27 @@
                 <w:rFonts w:ascii="Arial" w:hAnsi="Arial" w:cs="Arial"/>
                 <w:noProof/>
                 <w:webHidden/>
-              </w:rPr>
-              <w:instrText xml:space="preserve"> PAGEREF _Toc41437350 \h </w:instrText>
-            </w:r>
-            <w:r>
-              <w:rPr>
-                <w:rFonts w:ascii="Arial" w:hAnsi="Arial" w:cs="Arial"/>
-                <w:noProof/>
-                <w:webHidden/>
-              </w:rPr>
-            </w:r>
-            <w:r>
-              <w:rPr>
-                <w:rFonts w:ascii="Arial" w:hAnsi="Arial" w:cs="Arial"/>
-                <w:noProof/>
-                <w:webHidden/>
+                <w:sz w:val="24"/>
+                <w:szCs w:val="24"/>
+              </w:rPr>
+              <w:instrText xml:space="preserve"> PAGEREF _Toc41477955 \h </w:instrText>
+            </w:r>
+            <w:r>
+              <w:rPr>
+                <w:rFonts w:ascii="Arial" w:hAnsi="Arial" w:cs="Arial"/>
+                <w:noProof/>
+                <w:webHidden/>
+                <w:sz w:val="24"/>
+                <w:szCs w:val="24"/>
+              </w:rPr>
+            </w:r>
+            <w:r>
+              <w:rPr>
+                <w:rFonts w:ascii="Arial" w:hAnsi="Arial" w:cs="Arial"/>
+                <w:noProof/>
+                <w:webHidden/>
+                <w:sz w:val="24"/>
+                <w:szCs w:val="24"/>
               </w:rPr>
               <w:fldChar w:fldCharType="separate"/>
             </w:r>
@@ -2159,14 +2587,18 @@
                 <w:rFonts w:ascii="Arial" w:hAnsi="Arial" w:cs="Arial"/>
                 <w:noProof/>
                 <w:webHidden/>
-              </w:rPr>
-              <w:t>17</w:t>
-            </w:r>
-            <w:r>
-              <w:rPr>
-                <w:rFonts w:ascii="Arial" w:hAnsi="Arial" w:cs="Arial"/>
-                <w:noProof/>
-                <w:webHidden/>
+                <w:sz w:val="24"/>
+                <w:szCs w:val="24"/>
+              </w:rPr>
+              <w:t>18</w:t>
+            </w:r>
+            <w:r>
+              <w:rPr>
+                <w:rFonts w:ascii="Arial" w:hAnsi="Arial" w:cs="Arial"/>
+                <w:noProof/>
+                <w:webHidden/>
+                <w:sz w:val="24"/>
+                <w:szCs w:val="24"/>
               </w:rPr>
               <w:fldChar w:fldCharType="end"/>
             </w:r>
@@ -2178,15 +2610,19 @@
             <w:rPr>
               <w:rFonts w:ascii="Arial" w:eastAsiaTheme="minorEastAsia" w:hAnsi="Arial" w:cs="Arial"/>
               <w:noProof/>
+              <w:sz w:val="24"/>
+              <w:szCs w:val="24"/>
               <w:lang w:eastAsia="en-AU"/>
             </w:rPr>
           </w:pPr>
-          <w:hyperlink w:anchor="_Toc41437351" w:history="1">
+          <w:hyperlink w:anchor="_Toc41477956" w:history="1">
             <w:r>
               <w:rPr>
                 <w:rStyle w:val="Hyperlink"/>
                 <w:rFonts w:ascii="Arial" w:hAnsi="Arial" w:cs="Arial"/>
                 <w:noProof/>
+                <w:sz w:val="24"/>
+                <w:szCs w:val="24"/>
               </w:rPr>
               <w:t>Deployment</w:t>
             </w:r>
@@ -2195,6 +2631,8 @@
                 <w:rFonts w:ascii="Arial" w:hAnsi="Arial" w:cs="Arial"/>
                 <w:noProof/>
                 <w:webHidden/>
+                <w:sz w:val="24"/>
+                <w:szCs w:val="24"/>
               </w:rPr>
               <w:tab/>
             </w:r>
@@ -2203,6 +2641,8 @@
                 <w:rFonts w:ascii="Arial" w:hAnsi="Arial" w:cs="Arial"/>
                 <w:noProof/>
                 <w:webHidden/>
+                <w:sz w:val="24"/>
+                <w:szCs w:val="24"/>
               </w:rPr>
               <w:fldChar w:fldCharType="begin"/>
             </w:r>
@@ -2211,21 +2651,27 @@
                 <w:rFonts w:ascii="Arial" w:hAnsi="Arial" w:cs="Arial"/>
                 <w:noProof/>
                 <w:webHidden/>
-              </w:rPr>
-              <w:instrText xml:space="preserve"> PAGEREF _Toc41437351 \h </w:instrText>
-            </w:r>
-            <w:r>
-              <w:rPr>
-                <w:rFonts w:ascii="Arial" w:hAnsi="Arial" w:cs="Arial"/>
-                <w:noProof/>
-                <w:webHidden/>
-              </w:rPr>
-            </w:r>
-            <w:r>
-              <w:rPr>
-                <w:rFonts w:ascii="Arial" w:hAnsi="Arial" w:cs="Arial"/>
-                <w:noProof/>
-                <w:webHidden/>
+                <w:sz w:val="24"/>
+                <w:szCs w:val="24"/>
+              </w:rPr>
+              <w:instrText xml:space="preserve"> PAGEREF _Toc41477956 \h </w:instrText>
+            </w:r>
+            <w:r>
+              <w:rPr>
+                <w:rFonts w:ascii="Arial" w:hAnsi="Arial" w:cs="Arial"/>
+                <w:noProof/>
+                <w:webHidden/>
+                <w:sz w:val="24"/>
+                <w:szCs w:val="24"/>
+              </w:rPr>
+            </w:r>
+            <w:r>
+              <w:rPr>
+                <w:rFonts w:ascii="Arial" w:hAnsi="Arial" w:cs="Arial"/>
+                <w:noProof/>
+                <w:webHidden/>
+                <w:sz w:val="24"/>
+                <w:szCs w:val="24"/>
               </w:rPr>
               <w:fldChar w:fldCharType="separate"/>
             </w:r>
@@ -2234,14 +2680,18 @@
                 <w:rFonts w:ascii="Arial" w:hAnsi="Arial" w:cs="Arial"/>
                 <w:noProof/>
                 <w:webHidden/>
-              </w:rPr>
-              <w:t>17</w:t>
-            </w:r>
-            <w:r>
-              <w:rPr>
-                <w:rFonts w:ascii="Arial" w:hAnsi="Arial" w:cs="Arial"/>
-                <w:noProof/>
-                <w:webHidden/>
+                <w:sz w:val="24"/>
+                <w:szCs w:val="24"/>
+              </w:rPr>
+              <w:t>18</w:t>
+            </w:r>
+            <w:r>
+              <w:rPr>
+                <w:rFonts w:ascii="Arial" w:hAnsi="Arial" w:cs="Arial"/>
+                <w:noProof/>
+                <w:webHidden/>
+                <w:sz w:val="24"/>
+                <w:szCs w:val="24"/>
               </w:rPr>
               <w:fldChar w:fldCharType="end"/>
             </w:r>
@@ -2253,15 +2703,19 @@
             <w:rPr>
               <w:rFonts w:ascii="Arial" w:eastAsiaTheme="minorEastAsia" w:hAnsi="Arial" w:cs="Arial"/>
               <w:noProof/>
+              <w:sz w:val="24"/>
+              <w:szCs w:val="24"/>
               <w:lang w:eastAsia="en-AU"/>
             </w:rPr>
           </w:pPr>
-          <w:hyperlink w:anchor="_Toc41437352" w:history="1">
+          <w:hyperlink w:anchor="_Toc41477957" w:history="1">
             <w:r>
               <w:rPr>
                 <w:rStyle w:val="Hyperlink"/>
                 <w:rFonts w:ascii="Arial" w:hAnsi="Arial" w:cs="Arial"/>
                 <w:noProof/>
+                <w:sz w:val="24"/>
+                <w:szCs w:val="24"/>
               </w:rPr>
               <w:t>Maintenance</w:t>
             </w:r>
@@ -2270,6 +2724,8 @@
                 <w:rFonts w:ascii="Arial" w:hAnsi="Arial" w:cs="Arial"/>
                 <w:noProof/>
                 <w:webHidden/>
+                <w:sz w:val="24"/>
+                <w:szCs w:val="24"/>
               </w:rPr>
               <w:tab/>
             </w:r>
@@ -2278,6 +2734,8 @@
                 <w:rFonts w:ascii="Arial" w:hAnsi="Arial" w:cs="Arial"/>
                 <w:noProof/>
                 <w:webHidden/>
+                <w:sz w:val="24"/>
+                <w:szCs w:val="24"/>
               </w:rPr>
               <w:fldChar w:fldCharType="begin"/>
             </w:r>
@@ -2286,21 +2744,27 @@
                 <w:rFonts w:ascii="Arial" w:hAnsi="Arial" w:cs="Arial"/>
                 <w:noProof/>
                 <w:webHidden/>
-              </w:rPr>
-              <w:instrText xml:space="preserve"> PAGEREF _Toc41437352 \h </w:instrText>
-            </w:r>
-            <w:r>
-              <w:rPr>
-                <w:rFonts w:ascii="Arial" w:hAnsi="Arial" w:cs="Arial"/>
-                <w:noProof/>
-                <w:webHidden/>
-              </w:rPr>
-            </w:r>
-            <w:r>
-              <w:rPr>
-                <w:rFonts w:ascii="Arial" w:hAnsi="Arial" w:cs="Arial"/>
-                <w:noProof/>
-                <w:webHidden/>
+                <w:sz w:val="24"/>
+                <w:szCs w:val="24"/>
+              </w:rPr>
+              <w:instrText xml:space="preserve"> PAGEREF _Toc41477957 \h </w:instrText>
+            </w:r>
+            <w:r>
+              <w:rPr>
+                <w:rFonts w:ascii="Arial" w:hAnsi="Arial" w:cs="Arial"/>
+                <w:noProof/>
+                <w:webHidden/>
+                <w:sz w:val="24"/>
+                <w:szCs w:val="24"/>
+              </w:rPr>
+            </w:r>
+            <w:r>
+              <w:rPr>
+                <w:rFonts w:ascii="Arial" w:hAnsi="Arial" w:cs="Arial"/>
+                <w:noProof/>
+                <w:webHidden/>
+                <w:sz w:val="24"/>
+                <w:szCs w:val="24"/>
               </w:rPr>
               <w:fldChar w:fldCharType="separate"/>
             </w:r>
@@ -2309,14 +2773,18 @@
                 <w:rFonts w:ascii="Arial" w:hAnsi="Arial" w:cs="Arial"/>
                 <w:noProof/>
                 <w:webHidden/>
-              </w:rPr>
-              <w:t>17</w:t>
-            </w:r>
-            <w:r>
-              <w:rPr>
-                <w:rFonts w:ascii="Arial" w:hAnsi="Arial" w:cs="Arial"/>
-                <w:noProof/>
-                <w:webHidden/>
+                <w:sz w:val="24"/>
+                <w:szCs w:val="24"/>
+              </w:rPr>
+              <w:t>18</w:t>
+            </w:r>
+            <w:r>
+              <w:rPr>
+                <w:rFonts w:ascii="Arial" w:hAnsi="Arial" w:cs="Arial"/>
+                <w:noProof/>
+                <w:webHidden/>
+                <w:sz w:val="24"/>
+                <w:szCs w:val="24"/>
               </w:rPr>
               <w:fldChar w:fldCharType="end"/>
             </w:r>
@@ -2340,7 +2808,6 @@
               <w:sz w:val="24"/>
               <w:szCs w:val="24"/>
             </w:rPr>
-            <w:lastRenderedPageBreak/>
             <w:fldChar w:fldCharType="end"/>
           </w:r>
         </w:p>
@@ -2429,7 +2896,7 @@
       <w:r>
         <w:br/>
       </w:r>
-      <w:bookmarkStart w:id="0" w:name="_Toc41437327"/>
+      <w:bookmarkStart w:id="0" w:name="_Toc41477932"/>
       <w:r>
         <w:t>Introduction</w:t>
       </w:r>
@@ -2451,7 +2918,7 @@
       <w:pPr>
         <w:pStyle w:val="Heading2"/>
       </w:pPr>
-      <w:bookmarkStart w:id="1" w:name="_Toc41437328"/>
+      <w:bookmarkStart w:id="1" w:name="_Toc41477933"/>
       <w:r>
         <w:t xml:space="preserve">Project </w:t>
       </w:r>
@@ -2497,7 +2964,7 @@
       <w:pPr>
         <w:pStyle w:val="Heading2"/>
       </w:pPr>
-      <w:bookmarkStart w:id="2" w:name="_Toc41437329"/>
+      <w:bookmarkStart w:id="2" w:name="_Toc41477934"/>
       <w:r>
         <w:t>Goals of the project</w:t>
       </w:r>
@@ -2592,7 +3059,7 @@
       <w:pPr>
         <w:pStyle w:val="Heading2"/>
       </w:pPr>
-      <w:bookmarkStart w:id="3" w:name="_Toc41437330"/>
+      <w:bookmarkStart w:id="3" w:name="_Toc41477935"/>
       <w:r>
         <w:t>Project scope</w:t>
       </w:r>
@@ -2772,7 +3239,7 @@
       <w:pPr>
         <w:pStyle w:val="Heading2"/>
       </w:pPr>
-      <w:bookmarkStart w:id="4" w:name="_Toc41437331"/>
+      <w:bookmarkStart w:id="4" w:name="_Toc41477936"/>
       <w:r>
         <w:t>Assumptions</w:t>
       </w:r>
@@ -2877,7 +3344,7 @@
       <w:pPr>
         <w:pStyle w:val="Heading2"/>
       </w:pPr>
-      <w:bookmarkStart w:id="5" w:name="_Toc41437332"/>
+      <w:bookmarkStart w:id="5" w:name="_Toc41477937"/>
       <w:r>
         <w:t>Constraints</w:t>
       </w:r>
@@ -2974,7 +3441,7 @@
       <w:pPr>
         <w:pStyle w:val="Heading2"/>
       </w:pPr>
-      <w:bookmarkStart w:id="6" w:name="_Toc41437333"/>
+      <w:bookmarkStart w:id="6" w:name="_Toc41477938"/>
       <w:r>
         <w:t>Key Milestones</w:t>
       </w:r>
@@ -3536,7 +4003,7 @@
       <w:pPr>
         <w:pStyle w:val="Heading2"/>
       </w:pPr>
-      <w:bookmarkStart w:id="7" w:name="_Toc41437334"/>
+      <w:bookmarkStart w:id="7" w:name="_Toc41477939"/>
       <w:r>
         <w:t>Identification of Stakeholders</w:t>
       </w:r>
@@ -3765,7 +4232,7 @@
       <w:pPr>
         <w:pStyle w:val="Heading1"/>
       </w:pPr>
-      <w:bookmarkStart w:id="9" w:name="_Toc41437335"/>
+      <w:bookmarkStart w:id="9" w:name="_Toc41477940"/>
       <w:r>
         <w:lastRenderedPageBreak/>
         <w:t>Technical Solution</w:t>
@@ -3787,7 +4254,7 @@
       <w:pPr>
         <w:pStyle w:val="Heading2"/>
       </w:pPr>
-      <w:bookmarkStart w:id="10" w:name="_Toc41437336"/>
+      <w:bookmarkStart w:id="10" w:name="_Toc41477941"/>
       <w:r>
         <w:t>Overview of Solution</w:t>
       </w:r>
@@ -3837,7 +4304,7 @@
       <w:pPr>
         <w:pStyle w:val="Heading2"/>
       </w:pPr>
-      <w:bookmarkStart w:id="11" w:name="_Toc41437337"/>
+      <w:bookmarkStart w:id="11" w:name="_Toc41477942"/>
       <w:r>
         <w:t>Major Components</w:t>
       </w:r>
@@ -5753,7 +6220,7 @@
       <w:pPr>
         <w:pStyle w:val="Heading2"/>
       </w:pPr>
-      <w:bookmarkStart w:id="12" w:name="_Toc41437338"/>
+      <w:bookmarkStart w:id="12" w:name="_Toc41477943"/>
       <w:r>
         <w:t>Justification of Technical Solution</w:t>
       </w:r>
@@ -6159,7 +6626,7 @@
       <w:pPr>
         <w:pStyle w:val="Heading1"/>
       </w:pPr>
-      <w:bookmarkStart w:id="13" w:name="_Toc41437339"/>
+      <w:bookmarkStart w:id="13" w:name="_Toc41477944"/>
       <w:r>
         <w:lastRenderedPageBreak/>
         <w:t>Development and Project Management Plan</w:t>
@@ -6171,7 +6638,7 @@
       <w:pPr>
         <w:pStyle w:val="Heading2"/>
       </w:pPr>
-      <w:bookmarkStart w:id="14" w:name="_Toc41437340"/>
+      <w:bookmarkStart w:id="14" w:name="_Toc41477945"/>
       <w:r>
         <w:t>Project Methodology</w:t>
       </w:r>
@@ -6191,7 +6658,7 @@
       <w:pPr>
         <w:pStyle w:val="Heading2"/>
       </w:pPr>
-      <w:bookmarkStart w:id="15" w:name="_Toc41437341"/>
+      <w:bookmarkStart w:id="15" w:name="_Toc41477946"/>
       <w:r>
         <w:t>Required Resources</w:t>
       </w:r>
@@ -6211,7 +6678,7 @@
       <w:pPr>
         <w:pStyle w:val="Heading2"/>
       </w:pPr>
-      <w:bookmarkStart w:id="16" w:name="_Toc41437342"/>
+      <w:bookmarkStart w:id="16" w:name="_Toc41477947"/>
       <w:r>
         <w:t>Project</w:t>
       </w:r>
@@ -6223,6 +6690,7 @@
     <w:p/>
     <w:p>
       <w:pPr>
+        <w:spacing w:line="360" w:lineRule="auto"/>
         <w:rPr>
           <w:rFonts w:ascii="Arial" w:hAnsi="Arial" w:cs="Arial"/>
           <w:sz w:val="24"/>
@@ -6245,6 +6713,7 @@
           <w:ilvl w:val="0"/>
           <w:numId w:val="20"/>
         </w:numPr>
+        <w:spacing w:line="360" w:lineRule="auto"/>
         <w:rPr>
           <w:rFonts w:ascii="Arial" w:hAnsi="Arial" w:cs="Arial"/>
           <w:sz w:val="24"/>
@@ -6267,6 +6736,7 @@
           <w:ilvl w:val="0"/>
           <w:numId w:val="20"/>
         </w:numPr>
+        <w:spacing w:line="360" w:lineRule="auto"/>
         <w:rPr>
           <w:rFonts w:ascii="Arial" w:hAnsi="Arial" w:cs="Arial"/>
           <w:sz w:val="24"/>
@@ -6289,6 +6759,7 @@
           <w:ilvl w:val="0"/>
           <w:numId w:val="20"/>
         </w:numPr>
+        <w:spacing w:line="360" w:lineRule="auto"/>
         <w:rPr>
           <w:rFonts w:ascii="Arial" w:hAnsi="Arial" w:cs="Arial"/>
           <w:sz w:val="24"/>
@@ -6318,7 +6789,7 @@
       <w:pPr>
         <w:pStyle w:val="Heading2"/>
       </w:pPr>
-      <w:bookmarkStart w:id="17" w:name="_Toc41437343"/>
+      <w:bookmarkStart w:id="17" w:name="_Toc41477948"/>
       <w:r>
         <w:t>Development Team Composition</w:t>
       </w:r>
@@ -6327,6 +6798,7 @@
     <w:p/>
     <w:p>
       <w:pPr>
+        <w:spacing w:line="360" w:lineRule="auto"/>
         <w:rPr>
           <w:rFonts w:ascii="Arial" w:hAnsi="Arial" w:cs="Arial"/>
           <w:sz w:val="24"/>
@@ -6349,6 +6821,7 @@
           <w:ilvl w:val="0"/>
           <w:numId w:val="24"/>
         </w:numPr>
+        <w:spacing w:line="360" w:lineRule="auto"/>
         <w:rPr>
           <w:rFonts w:ascii="Arial" w:hAnsi="Arial" w:cs="Arial"/>
           <w:sz w:val="24"/>
@@ -6371,18 +6844,20 @@
           <w:ilvl w:val="0"/>
           <w:numId w:val="24"/>
         </w:numPr>
-        <w:rPr>
-          <w:rFonts w:ascii="Arial" w:hAnsi="Arial" w:cs="Arial"/>
-          <w:sz w:val="24"/>
-          <w:szCs w:val="24"/>
-        </w:rPr>
-      </w:pPr>
-      <w:r>
-        <w:rPr>
-          <w:rFonts w:ascii="Arial" w:hAnsi="Arial" w:cs="Arial"/>
-          <w:sz w:val="24"/>
-          <w:szCs w:val="24"/>
-        </w:rPr>
+        <w:spacing w:line="360" w:lineRule="auto"/>
+        <w:rPr>
+          <w:rFonts w:ascii="Arial" w:hAnsi="Arial" w:cs="Arial"/>
+          <w:sz w:val="24"/>
+          <w:szCs w:val="24"/>
+        </w:rPr>
+      </w:pPr>
+      <w:r>
+        <w:rPr>
+          <w:rFonts w:ascii="Arial" w:hAnsi="Arial" w:cs="Arial"/>
+          <w:sz w:val="24"/>
+          <w:szCs w:val="24"/>
+        </w:rPr>
+        <w:lastRenderedPageBreak/>
         <w:t xml:space="preserve">Web/Database/Application Developer: Responsible for building the web services required (including the integration of a Database) and for the development of the two </w:t>
       </w:r>
       <w:r>
@@ -6396,6 +6871,7 @@
     </w:p>
     <w:p>
       <w:pPr>
+        <w:spacing w:line="360" w:lineRule="auto"/>
         <w:rPr>
           <w:rFonts w:ascii="Arial" w:hAnsi="Arial" w:cs="Arial"/>
           <w:sz w:val="24"/>
@@ -6425,9 +6901,8 @@
       <w:pPr>
         <w:pStyle w:val="Heading2"/>
       </w:pPr>
-      <w:bookmarkStart w:id="18" w:name="_Toc41437344"/>
-      <w:r>
-        <w:lastRenderedPageBreak/>
+      <w:bookmarkStart w:id="18" w:name="_Toc41477949"/>
+      <w:r>
         <w:t>Programming Languages and Environments</w:t>
       </w:r>
       <w:bookmarkEnd w:id="18"/>
@@ -6920,7 +7395,7 @@
       <w:pPr>
         <w:pStyle w:val="Heading1"/>
       </w:pPr>
-      <w:bookmarkStart w:id="19" w:name="_Toc41437345"/>
+      <w:bookmarkStart w:id="19" w:name="_Toc41477950"/>
       <w:r>
         <w:lastRenderedPageBreak/>
         <w:t>Preliminary Execution Schedule</w:t>
@@ -6941,7 +7416,7 @@
       <w:pPr>
         <w:pStyle w:val="Heading2"/>
       </w:pPr>
-      <w:bookmarkStart w:id="20" w:name="_Toc41437346"/>
+      <w:bookmarkStart w:id="20" w:name="_Toc41477951"/>
       <w:r>
         <w:t>Scheduling of Major Components</w:t>
       </w:r>
@@ -8247,7 +8722,7 @@
       <w:pPr>
         <w:pStyle w:val="Heading2"/>
       </w:pPr>
-      <w:bookmarkStart w:id="21" w:name="_Toc41437347"/>
+      <w:bookmarkStart w:id="21" w:name="_Toc41477952"/>
       <w:r>
         <w:t>Component Dependency Relationships</w:t>
       </w:r>
@@ -8437,7 +8912,7 @@
           <w:szCs w:val="24"/>
         </w:rPr>
       </w:pPr>
-      <w:bookmarkStart w:id="22" w:name="_Toc41437348"/>
+      <w:bookmarkStart w:id="22" w:name="_Toc41477953"/>
       <w:r>
         <w:rPr>
           <w:rFonts w:cs="Arial"/>
@@ -8459,7 +8934,7 @@
           <w:szCs w:val="24"/>
         </w:rPr>
       </w:pPr>
-      <w:bookmarkStart w:id="23" w:name="_Toc41437349"/>
+      <w:bookmarkStart w:id="23" w:name="_Toc41477954"/>
       <w:r>
         <w:rPr>
           <w:rFonts w:cs="Arial"/>
@@ -8490,7 +8965,7 @@
           <w:szCs w:val="24"/>
         </w:rPr>
       </w:pPr>
-      <w:bookmarkStart w:id="24" w:name="_Toc41437350"/>
+      <w:bookmarkStart w:id="24" w:name="_Toc41477955"/>
       <w:r>
         <w:rPr>
           <w:rFonts w:cs="Arial"/>
@@ -8521,7 +8996,7 @@
           <w:szCs w:val="24"/>
         </w:rPr>
       </w:pPr>
-      <w:bookmarkStart w:id="25" w:name="_Toc41437351"/>
+      <w:bookmarkStart w:id="25" w:name="_Toc41477956"/>
       <w:r>
         <w:rPr>
           <w:rFonts w:cs="Arial"/>
@@ -8552,7 +9027,7 @@
           <w:szCs w:val="24"/>
         </w:rPr>
       </w:pPr>
-      <w:bookmarkStart w:id="26" w:name="_Toc41437352"/>
+      <w:bookmarkStart w:id="26" w:name="_Toc41477957"/>
       <w:r>
         <w:rPr>
           <w:rFonts w:cs="Arial"/>
@@ -12504,7 +12979,7 @@
 </file>
 
 <file path=customXml/itemProps1.xml><?xml version="1.0" encoding="utf-8"?>
-<ds:datastoreItem xmlns:ds="http://schemas.openxmlformats.org/officeDocument/2006/customXml" ds:itemID="{FCA5CCC5-E3A1-4D05-81B3-432BF7A903C3}">
+<ds:datastoreItem xmlns:ds="http://schemas.openxmlformats.org/officeDocument/2006/customXml" ds:itemID="{BDAC99E1-F6A0-41FD-8520-3C1B4BF81974}">
   <ds:schemaRefs>
     <ds:schemaRef ds:uri="http://schemas.openxmlformats.org/officeDocument/2006/bibliography"/>
   </ds:schemaRefs>

</xml_diff>

<commit_message>
project methodology + adjusted figures
</commit_message>
<xml_diff>
--- a/Report/Report.docx
+++ b/Report/Report.docx
@@ -1,6 +1,6 @@
 
 <file path=word/document.xml><?xml version="1.0" encoding="utf-8"?>
-<w:document xmlns:wpc="http://schemas.microsoft.com/office/word/2010/wordprocessingCanvas" xmlns:cx="http://schemas.microsoft.com/office/drawing/2014/chartex" xmlns:cx1="http://schemas.microsoft.com/office/drawing/2015/9/8/chartex" xmlns:cx2="http://schemas.microsoft.com/office/drawing/2015/10/21/chartex" xmlns:cx3="http://schemas.microsoft.com/office/drawing/2016/5/9/chartex" xmlns:cx4="http://schemas.microsoft.com/office/drawing/2016/5/10/chartex" xmlns:cx5="http://schemas.microsoft.com/office/drawing/2016/5/11/chartex" xmlns:cx6="http://schemas.microsoft.com/office/drawing/2016/5/12/chartex" xmlns:cx7="http://schemas.microsoft.com/office/drawing/2016/5/13/chartex" xmlns:cx8="http://schemas.microsoft.com/office/drawing/2016/5/14/chartex" xmlns:mc="http://schemas.openxmlformats.org/markup-compatibility/2006" xmlns:aink="http://schemas.microsoft.com/office/drawing/2016/ink" xmlns:am3d="http://schemas.microsoft.com/office/drawing/2017/model3d" xmlns:o="urn:schemas-microsoft-com:office:office" xmlns:r="http://schemas.openxmlformats.org/officeDocument/2006/relationships" xmlns:m="http://schemas.openxmlformats.org/officeDocument/2006/math" xmlns:v="urn:schemas-microsoft-com:vml" xmlns:wp14="http://schemas.microsoft.com/office/word/2010/wordprocessingDrawing" xmlns:wp="http://schemas.openxmlformats.org/drawingml/2006/wordprocessingDrawing" xmlns:w10="urn:schemas-microsoft-com:office:word" xmlns:w="http://schemas.openxmlformats.org/wordprocessingml/2006/main" xmlns:w14="http://schemas.microsoft.com/office/word/2010/wordml" xmlns:w15="http://schemas.microsoft.com/office/word/2012/wordml" xmlns:w16cex="http://schemas.microsoft.com/office/word/2018/wordml/cex" xmlns:w16cid="http://schemas.microsoft.com/office/word/2016/wordml/cid" xmlns:w16="http://schemas.microsoft.com/office/word/2018/wordml" xmlns:w16se="http://schemas.microsoft.com/office/word/2015/wordml/symex" xmlns:wpg="http://schemas.microsoft.com/office/word/2010/wordprocessingGroup" xmlns:wpi="http://schemas.microsoft.com/office/word/2010/wordprocessingInk" xmlns:wne="http://schemas.microsoft.com/office/word/2006/wordml" xmlns:wps="http://schemas.microsoft.com/office/word/2010/wordprocessingShape" mc:Ignorable="w14 w15 w16se w16cid w16 w16cex wp14">
+<w:document xmlns:wpc="http://schemas.microsoft.com/office/word/2010/wordprocessingCanvas" xmlns:cx="http://schemas.microsoft.com/office/drawing/2014/chartex" xmlns:cx1="http://schemas.microsoft.com/office/drawing/2015/9/8/chartex" xmlns:cx2="http://schemas.microsoft.com/office/drawing/2015/10/21/chartex" xmlns:cx3="http://schemas.microsoft.com/office/drawing/2016/5/9/chartex" xmlns:cx4="http://schemas.microsoft.com/office/drawing/2016/5/10/chartex" xmlns:cx5="http://schemas.microsoft.com/office/drawing/2016/5/11/chartex" xmlns:cx6="http://schemas.microsoft.com/office/drawing/2016/5/12/chartex" xmlns:cx7="http://schemas.microsoft.com/office/drawing/2016/5/13/chartex" xmlns:cx8="http://schemas.microsoft.com/office/drawing/2016/5/14/chartex" xmlns:mc="http://schemas.openxmlformats.org/markup-compatibility/2006" xmlns:aink="http://schemas.microsoft.com/office/drawing/2016/ink" xmlns:am3d="http://schemas.microsoft.com/office/drawing/2017/model3d" xmlns:o="urn:schemas-microsoft-com:office:office" xmlns:r="http://schemas.openxmlformats.org/officeDocument/2006/relationships" xmlns:m="http://schemas.openxmlformats.org/officeDocument/2006/math" xmlns:v="urn:schemas-microsoft-com:vml" xmlns:wp14="http://schemas.microsoft.com/office/word/2010/wordprocessingDrawing" xmlns:wp="http://schemas.openxmlformats.org/drawingml/2006/wordprocessingDrawing" xmlns:w10="urn:schemas-microsoft-com:office:word" xmlns:w="http://schemas.openxmlformats.org/wordprocessingml/2006/main" xmlns:w14="http://schemas.microsoft.com/office/word/2010/wordml" xmlns:w15="http://schemas.microsoft.com/office/word/2012/wordml" xmlns:w16cid="http://schemas.microsoft.com/office/word/2016/wordml/cid" xmlns:w16se="http://schemas.microsoft.com/office/word/2015/wordml/symex" xmlns:wpg="http://schemas.microsoft.com/office/word/2010/wordprocessingGroup" xmlns:wpi="http://schemas.microsoft.com/office/word/2010/wordprocessingInk" xmlns:wne="http://schemas.microsoft.com/office/word/2006/wordml" xmlns:wps="http://schemas.microsoft.com/office/word/2010/wordprocessingShape" mc:Ignorable="w14 w15 w16se w16cid wp14">
   <w:body>
     <w:p>
       <w:pPr>
@@ -2868,32 +2868,10 @@
     </w:p>
     <w:p>
       <w:pPr>
-        <w:spacing w:line="360" w:lineRule="auto"/>
-        <w:jc w:val="center"/>
-        <w:rPr>
-          <w:rFonts w:ascii="Arial" w:hAnsi="Arial" w:cs="Arial"/>
-          <w:b/>
-          <w:sz w:val="24"/>
-          <w:szCs w:val="24"/>
-        </w:rPr>
-      </w:pPr>
-      <w:r>
-        <w:rPr>
-          <w:rFonts w:ascii="Arial" w:hAnsi="Arial" w:cs="Arial"/>
-          <w:b/>
-          <w:sz w:val="24"/>
-          <w:szCs w:val="24"/>
-        </w:rPr>
+        <w:pStyle w:val="Heading1"/>
+      </w:pPr>
+      <w:r>
         <w:lastRenderedPageBreak/>
-        <w:br/>
-        <w:t>15/05/2020</w:t>
-      </w:r>
-    </w:p>
-    <w:p>
-      <w:pPr>
-        <w:pStyle w:val="Heading1"/>
-      </w:pPr>
-      <w:r>
         <w:br/>
       </w:r>
       <w:bookmarkStart w:id="0" w:name="_Toc41477932"/>
@@ -3142,7 +3120,6 @@
           <w:sz w:val="24"/>
           <w:szCs w:val="24"/>
         </w:rPr>
-        <w:lastRenderedPageBreak/>
         <w:t>A secondary Cloud-based API using AWS to retrieve various classification data from the TensorFlow machine learning model, to be stored in an SQL Cloud-based database on the same AWS platform.</w:t>
       </w:r>
     </w:p>
@@ -3166,6 +3143,7 @@
           <w:sz w:val="24"/>
           <w:szCs w:val="24"/>
         </w:rPr>
+        <w:lastRenderedPageBreak/>
         <w:t>A two-facing website to facilitate the database information for the general public and researchers. On the public level, it will allow the retrieval of dropbear sightings based on a specified postcode. On the researcher level, it will provide a</w:t>
       </w:r>
       <w:r>
@@ -3174,7 +3152,23 @@
           <w:sz w:val="24"/>
           <w:szCs w:val="24"/>
         </w:rPr>
-        <w:t>n invite-only web portal for researchers to apply for, which will grant access to various information on dropbear sightings.</w:t>
+        <w:t xml:space="preserve">n </w:t>
+      </w:r>
+      <w:r>
+        <w:rPr>
+          <w:rFonts w:ascii="Arial" w:hAnsi="Arial" w:cs="Arial"/>
+          <w:sz w:val="24"/>
+          <w:szCs w:val="24"/>
+        </w:rPr>
+        <w:t>approval</w:t>
+      </w:r>
+      <w:r>
+        <w:rPr>
+          <w:rFonts w:ascii="Arial" w:hAnsi="Arial" w:cs="Arial"/>
+          <w:sz w:val="24"/>
+          <w:szCs w:val="24"/>
+        </w:rPr>
+        <w:t>-only web portal for researchers to apply for, which will grant access to various information on dropbear sightings.</w:t>
       </w:r>
     </w:p>
     <w:p>
@@ -3462,16 +3456,7 @@
           <w:sz w:val="24"/>
           <w:szCs w:val="24"/>
         </w:rPr>
-        <w:t xml:space="preserve">The milestones are set to be delivered every three months. These meetings will be used to showcase our current advancements in the project and allow Dr Client the ability to take part in the direction of the project. This will be achieved through up-to-date training </w:t>
-      </w:r>
-      <w:r>
-        <w:rPr>
-          <w:rFonts w:ascii="Arial" w:hAnsi="Arial" w:cs="Arial"/>
-          <w:sz w:val="24"/>
-          <w:szCs w:val="24"/>
-        </w:rPr>
-        <w:lastRenderedPageBreak/>
-        <w:t>of Dr Client, with the ability for him to ask questions and discuss relevant changes. Please note: Phase details, as seen in Table 1, can be found in the preliminary execution schedule.</w:t>
+        <w:t>The milestones are set to be delivered every three months. These meetings will be used to showcase our current advancements in the project and allow Dr Client the ability to take part in the direction of the project. This will be achieved through up-to-date training of Dr Client, with the ability for him to ask questions and discuss relevant changes. Please note: Phase details, as seen in Table 1, can be found in the preliminary execution schedule.</w:t>
       </w:r>
     </w:p>
     <w:p>
@@ -3490,6 +3475,7 @@
           <w:sz w:val="20"/>
           <w:szCs w:val="20"/>
         </w:rPr>
+        <w:lastRenderedPageBreak/>
         <w:t xml:space="preserve">Table </w:t>
       </w:r>
       <w:r>
@@ -3605,8 +3591,20 @@
                 <w:sz w:val="24"/>
                 <w:szCs w:val="24"/>
               </w:rPr>
-              <w:t>Project Artifact</w:t>
-            </w:r>
+              <w:t xml:space="preserve">Project </w:t>
+            </w:r>
+            <w:proofErr w:type="spellStart"/>
+            <w:r>
+              <w:rPr>
+                <w:rFonts w:ascii="Arial" w:hAnsi="Arial" w:cs="Arial"/>
+                <w:b/>
+                <w:bCs/>
+                <w:sz w:val="24"/>
+                <w:szCs w:val="24"/>
+              </w:rPr>
+              <w:t>Artifact</w:t>
+            </w:r>
+            <w:proofErr w:type="spellEnd"/>
           </w:p>
         </w:tc>
         <w:tc>
@@ -4259,858 +4257,34 @@
         <w:t>Overview of Solution</w:t>
       </w:r>
       <w:bookmarkEnd w:id="10"/>
-    </w:p>
-    <w:p>
-      <w:pPr>
+      <w:r>
+        <w:br/>
+      </w:r>
+    </w:p>
+    <w:p>
+      <w:pPr>
+        <w:pStyle w:val="Caption"/>
         <w:spacing w:line="360" w:lineRule="auto"/>
-        <w:rPr>
-          <w:rFonts w:ascii="Arial" w:hAnsi="Arial" w:cs="Arial"/>
-          <w:bCs/>
-          <w:sz w:val="24"/>
-          <w:szCs w:val="24"/>
+        <w:jc w:val="center"/>
+        <w:rPr>
+          <w:rFonts w:ascii="Arial" w:hAnsi="Arial" w:cs="Arial"/>
+          <w:sz w:val="20"/>
+          <w:szCs w:val="20"/>
         </w:rPr>
       </w:pPr>
       <w:r>
         <w:rPr>
           <w:rFonts w:ascii="Arial" w:hAnsi="Arial" w:cs="Arial"/>
           <w:b/>
-          <w:sz w:val="24"/>
-          <w:szCs w:val="24"/>
-        </w:rPr>
-        <w:br/>
-      </w:r>
-      <w:r>
-        <w:rPr>
-          <w:rFonts w:ascii="Arial" w:hAnsi="Arial" w:cs="Arial"/>
-          <w:bCs/>
-          <w:sz w:val="24"/>
-          <w:szCs w:val="24"/>
-        </w:rPr>
-        <w:t>TBC – Will wait for all major components so there’s a clear outline as to how it works.</w:t>
-      </w:r>
-    </w:p>
-    <w:p>
-      <w:pPr>
-        <w:spacing w:line="360" w:lineRule="auto"/>
-        <w:rPr>
-          <w:rFonts w:ascii="Arial" w:hAnsi="Arial" w:cs="Arial"/>
-          <w:bCs/>
-          <w:sz w:val="24"/>
-          <w:szCs w:val="24"/>
-        </w:rPr>
-      </w:pPr>
-    </w:p>
-    <w:p>
-      <w:pPr>
-        <w:pStyle w:val="Heading2"/>
-      </w:pPr>
-      <w:bookmarkStart w:id="11" w:name="_Toc41477942"/>
-      <w:r>
-        <w:t>Major Components</w:t>
-      </w:r>
-      <w:bookmarkEnd w:id="11"/>
-    </w:p>
-    <w:p>
-      <w:pPr>
-        <w:spacing w:line="360" w:lineRule="auto"/>
-        <w:rPr>
-          <w:rFonts w:ascii="Arial" w:hAnsi="Arial" w:cs="Arial"/>
-          <w:sz w:val="24"/>
-          <w:szCs w:val="24"/>
-          <w:u w:val="single"/>
-        </w:rPr>
-      </w:pPr>
-    </w:p>
-    <w:p>
-      <w:pPr>
-        <w:pStyle w:val="ListParagraph"/>
-        <w:numPr>
-          <w:ilvl w:val="0"/>
-          <w:numId w:val="9"/>
-        </w:numPr>
-        <w:spacing w:line="360" w:lineRule="auto"/>
-        <w:rPr>
-          <w:rFonts w:ascii="Arial" w:hAnsi="Arial" w:cs="Arial"/>
-          <w:sz w:val="24"/>
-          <w:szCs w:val="24"/>
-        </w:rPr>
-      </w:pPr>
-      <w:r>
-        <w:rPr>
-          <w:rFonts w:ascii="Arial" w:hAnsi="Arial" w:cs="Arial"/>
-          <w:sz w:val="24"/>
-          <w:szCs w:val="24"/>
-          <w:u w:val="single"/>
-        </w:rPr>
-        <w:t>AWS Simple Email Service (SES):</w:t>
-      </w:r>
-      <w:r>
-        <w:rPr>
-          <w:rFonts w:ascii="Arial" w:hAnsi="Arial" w:cs="Arial"/>
-          <w:sz w:val="24"/>
-          <w:szCs w:val="24"/>
-        </w:rPr>
-        <w:t xml:space="preserve"> </w:t>
-      </w:r>
-      <w:r>
-        <w:rPr>
-          <w:rFonts w:ascii="Arial" w:hAnsi="Arial" w:cs="Arial"/>
-          <w:sz w:val="24"/>
-          <w:szCs w:val="24"/>
-        </w:rPr>
-        <w:br/>
-        <w:t xml:space="preserve">AWS Cloud based Email service is capable of intercepting emails coming in from the field camera traps. </w:t>
-      </w:r>
-    </w:p>
-    <w:p>
-      <w:pPr>
-        <w:pStyle w:val="ListParagraph"/>
-        <w:spacing w:line="360" w:lineRule="auto"/>
-        <w:rPr>
-          <w:rFonts w:ascii="Arial" w:hAnsi="Arial" w:cs="Arial"/>
-          <w:sz w:val="24"/>
-          <w:szCs w:val="24"/>
-        </w:rPr>
-      </w:pPr>
-    </w:p>
-    <w:p>
-      <w:pPr>
-        <w:pStyle w:val="ListParagraph"/>
-        <w:numPr>
-          <w:ilvl w:val="0"/>
-          <w:numId w:val="9"/>
-        </w:numPr>
-        <w:spacing w:line="360" w:lineRule="auto"/>
-        <w:rPr>
-          <w:rFonts w:ascii="Arial" w:hAnsi="Arial" w:cs="Arial"/>
-          <w:sz w:val="24"/>
-          <w:szCs w:val="24"/>
-        </w:rPr>
-      </w:pPr>
-      <w:r>
-        <w:rPr>
-          <w:rFonts w:ascii="Arial" w:hAnsi="Arial" w:cs="Arial"/>
-          <w:sz w:val="24"/>
-          <w:szCs w:val="24"/>
-          <w:u w:val="single"/>
-        </w:rPr>
-        <w:t>AWS Lambda Function:</w:t>
-      </w:r>
-      <w:r>
-        <w:rPr>
-          <w:rFonts w:ascii="Arial" w:hAnsi="Arial" w:cs="Arial"/>
-          <w:sz w:val="24"/>
-          <w:szCs w:val="24"/>
-        </w:rPr>
-        <w:t xml:space="preserve"> </w:t>
-      </w:r>
-      <w:r>
-        <w:rPr>
-          <w:rFonts w:ascii="Arial" w:hAnsi="Arial" w:cs="Arial"/>
-          <w:sz w:val="24"/>
-          <w:szCs w:val="24"/>
-        </w:rPr>
-        <w:br/>
-        <w:t xml:space="preserve">A script written in Python that is called to run based on a customisable trigger event, such as when AWS SES receives an email from the field. Custom script would be able to pull out any necessary metadata from email, such as timestamps, and retrieve the photo attachments. Script would then store this information into our S3 Bucket. </w:t>
-      </w:r>
-    </w:p>
-    <w:p>
-      <w:pPr>
-        <w:pStyle w:val="ListParagraph"/>
-        <w:spacing w:line="360" w:lineRule="auto"/>
-        <w:rPr>
-          <w:rFonts w:ascii="Arial" w:hAnsi="Arial" w:cs="Arial"/>
-          <w:sz w:val="24"/>
-          <w:szCs w:val="24"/>
-        </w:rPr>
-      </w:pPr>
-    </w:p>
-    <w:p>
-      <w:pPr>
-        <w:pStyle w:val="ListParagraph"/>
-        <w:numPr>
-          <w:ilvl w:val="0"/>
-          <w:numId w:val="9"/>
-        </w:numPr>
-        <w:spacing w:line="360" w:lineRule="auto"/>
-        <w:rPr>
-          <w:rFonts w:ascii="Arial" w:hAnsi="Arial" w:cs="Arial"/>
-          <w:sz w:val="24"/>
-          <w:szCs w:val="24"/>
-        </w:rPr>
-      </w:pPr>
-      <w:r>
-        <w:rPr>
-          <w:rFonts w:ascii="Arial" w:hAnsi="Arial" w:cs="Arial"/>
-          <w:sz w:val="24"/>
-          <w:szCs w:val="24"/>
-          <w:u w:val="single"/>
-        </w:rPr>
-        <w:t>AWS S3 Bucket:</w:t>
-      </w:r>
-      <w:r>
-        <w:rPr>
-          <w:rFonts w:ascii="Arial" w:hAnsi="Arial" w:cs="Arial"/>
-          <w:sz w:val="24"/>
-          <w:szCs w:val="24"/>
-          <w:u w:val="single"/>
-        </w:rPr>
-        <w:br/>
-      </w:r>
-      <w:r>
-        <w:rPr>
-          <w:rFonts w:ascii="Arial" w:hAnsi="Arial" w:cs="Arial"/>
-          <w:sz w:val="24"/>
-          <w:szCs w:val="24"/>
-        </w:rPr>
-        <w:t xml:space="preserve">AWS Cloud storage, would act as an intermediary storage option for our data. Raw data from the Camera Trap emails could be stored, and then passed directly into AWS </w:t>
-      </w:r>
-      <w:proofErr w:type="spellStart"/>
-      <w:r>
-        <w:rPr>
-          <w:rFonts w:ascii="Arial" w:hAnsi="Arial" w:cs="Arial"/>
-          <w:sz w:val="24"/>
-          <w:szCs w:val="24"/>
-        </w:rPr>
-        <w:t>SageMaker</w:t>
-      </w:r>
-      <w:proofErr w:type="spellEnd"/>
-      <w:r>
-        <w:rPr>
-          <w:rFonts w:ascii="Arial" w:hAnsi="Arial" w:cs="Arial"/>
-          <w:sz w:val="24"/>
-          <w:szCs w:val="24"/>
-        </w:rPr>
-        <w:t xml:space="preserve"> for processing. This data could then be moved to our AWS Aurora database for permanent storage. </w:t>
-      </w:r>
-    </w:p>
-    <w:p>
-      <w:pPr>
-        <w:pStyle w:val="ListParagraph"/>
-        <w:spacing w:line="360" w:lineRule="auto"/>
-        <w:rPr>
-          <w:rFonts w:ascii="Arial" w:hAnsi="Arial" w:cs="Arial"/>
-          <w:sz w:val="24"/>
-          <w:szCs w:val="24"/>
-        </w:rPr>
-      </w:pPr>
-    </w:p>
-    <w:p>
-      <w:pPr>
-        <w:pStyle w:val="ListParagraph"/>
-        <w:numPr>
-          <w:ilvl w:val="0"/>
-          <w:numId w:val="9"/>
-        </w:numPr>
-        <w:spacing w:line="360" w:lineRule="auto"/>
-        <w:rPr>
-          <w:rFonts w:ascii="Arial" w:hAnsi="Arial" w:cs="Arial"/>
-          <w:sz w:val="24"/>
-          <w:szCs w:val="24"/>
-        </w:rPr>
-      </w:pPr>
-      <w:r>
-        <w:rPr>
-          <w:rFonts w:ascii="Arial" w:hAnsi="Arial" w:cs="Arial"/>
-          <w:sz w:val="24"/>
-          <w:szCs w:val="24"/>
-          <w:u w:val="single"/>
-        </w:rPr>
-        <w:t xml:space="preserve">AWS </w:t>
-      </w:r>
-      <w:proofErr w:type="spellStart"/>
-      <w:r>
-        <w:rPr>
-          <w:rFonts w:ascii="Arial" w:hAnsi="Arial" w:cs="Arial"/>
-          <w:sz w:val="24"/>
-          <w:szCs w:val="24"/>
-          <w:u w:val="single"/>
-        </w:rPr>
-        <w:t>SageMaker</w:t>
-      </w:r>
-      <w:proofErr w:type="spellEnd"/>
-      <w:r>
-        <w:rPr>
-          <w:rFonts w:ascii="Arial" w:hAnsi="Arial" w:cs="Arial"/>
-          <w:sz w:val="24"/>
-          <w:szCs w:val="24"/>
-          <w:u w:val="single"/>
-        </w:rPr>
-        <w:t>:</w:t>
-      </w:r>
-      <w:r>
-        <w:rPr>
-          <w:rFonts w:ascii="Arial" w:hAnsi="Arial" w:cs="Arial"/>
-          <w:sz w:val="24"/>
-          <w:szCs w:val="24"/>
-        </w:rPr>
-        <w:t xml:space="preserve"> </w:t>
-      </w:r>
-      <w:r>
-        <w:rPr>
-          <w:rFonts w:ascii="Arial" w:hAnsi="Arial" w:cs="Arial"/>
-          <w:sz w:val="24"/>
-          <w:szCs w:val="24"/>
-        </w:rPr>
-        <w:br/>
-        <w:t xml:space="preserve">AWS machine learning service would allow us to deploy the client </w:t>
-      </w:r>
-      <w:proofErr w:type="spellStart"/>
-      <w:r>
-        <w:rPr>
-          <w:rFonts w:ascii="Arial" w:hAnsi="Arial" w:cs="Arial"/>
-          <w:sz w:val="24"/>
-          <w:szCs w:val="24"/>
-        </w:rPr>
-        <w:t>Tensorflow</w:t>
-      </w:r>
-      <w:proofErr w:type="spellEnd"/>
-      <w:r>
-        <w:rPr>
-          <w:rFonts w:ascii="Arial" w:hAnsi="Arial" w:cs="Arial"/>
-          <w:sz w:val="24"/>
-          <w:szCs w:val="24"/>
-        </w:rPr>
-        <w:t xml:space="preserve"> prediction model on a GPU instance (for greater processing requirements). The model would be fed with raw data from our S3 Bucket, and output prediction data </w:t>
-      </w:r>
-      <w:r>
-        <w:rPr>
-          <w:rFonts w:ascii="Arial" w:hAnsi="Arial" w:cs="Arial"/>
-          <w:sz w:val="24"/>
-          <w:szCs w:val="24"/>
-        </w:rPr>
-        <w:lastRenderedPageBreak/>
-        <w:t xml:space="preserve">in the form of a classification, and a confidence interval along with an output image, highlighting a potential Dropbear sighting (if one was detected).  </w:t>
-      </w:r>
-    </w:p>
-    <w:p>
-      <w:pPr>
-        <w:pStyle w:val="ListParagraph"/>
-        <w:spacing w:line="360" w:lineRule="auto"/>
-        <w:rPr>
-          <w:rFonts w:ascii="Arial" w:hAnsi="Arial" w:cs="Arial"/>
-          <w:sz w:val="24"/>
-          <w:szCs w:val="24"/>
-        </w:rPr>
-      </w:pPr>
-    </w:p>
-    <w:p>
-      <w:pPr>
-        <w:pStyle w:val="ListParagraph"/>
-        <w:numPr>
-          <w:ilvl w:val="0"/>
-          <w:numId w:val="9"/>
-        </w:numPr>
-        <w:spacing w:line="360" w:lineRule="auto"/>
-        <w:rPr>
-          <w:rFonts w:ascii="Arial" w:hAnsi="Arial" w:cs="Arial"/>
-          <w:sz w:val="24"/>
-          <w:szCs w:val="24"/>
-        </w:rPr>
-      </w:pPr>
-      <w:r>
-        <w:rPr>
-          <w:rFonts w:ascii="Arial" w:hAnsi="Arial" w:cs="Arial"/>
-          <w:sz w:val="24"/>
-          <w:szCs w:val="24"/>
-          <w:u w:val="single"/>
-        </w:rPr>
-        <w:t xml:space="preserve">AWS </w:t>
-      </w:r>
-      <w:r>
-        <w:rPr>
-          <w:rFonts w:ascii="Arial" w:hAnsi="Arial" w:cs="Arial"/>
-          <w:sz w:val="24"/>
-          <w:szCs w:val="24"/>
-          <w:u w:val="single"/>
-        </w:rPr>
-        <w:t>Aurora</w:t>
-      </w:r>
-      <w:r>
-        <w:rPr>
-          <w:rFonts w:ascii="Arial" w:hAnsi="Arial" w:cs="Arial"/>
-          <w:sz w:val="24"/>
-          <w:szCs w:val="24"/>
-          <w:u w:val="single"/>
-        </w:rPr>
-        <w:t>:</w:t>
-      </w:r>
-      <w:r>
-        <w:rPr>
-          <w:rFonts w:ascii="Arial" w:hAnsi="Arial" w:cs="Arial"/>
-          <w:sz w:val="24"/>
-          <w:szCs w:val="24"/>
-        </w:rPr>
-        <w:t xml:space="preserve"> </w:t>
-      </w:r>
-      <w:r>
-        <w:rPr>
-          <w:rFonts w:ascii="Arial" w:hAnsi="Arial" w:cs="Arial"/>
-          <w:sz w:val="24"/>
-          <w:szCs w:val="24"/>
-        </w:rPr>
-        <w:br/>
-      </w:r>
-      <w:r>
-        <w:rPr>
-          <w:rFonts w:ascii="Arial" w:hAnsi="Arial" w:cs="Arial"/>
-          <w:sz w:val="24"/>
-          <w:szCs w:val="24"/>
-        </w:rPr>
-        <w:t xml:space="preserve">A </w:t>
-      </w:r>
-      <w:r>
-        <w:rPr>
-          <w:rFonts w:ascii="Arial" w:hAnsi="Arial" w:cs="Arial"/>
-          <w:sz w:val="24"/>
-          <w:szCs w:val="24"/>
-        </w:rPr>
-        <w:t>relational</w:t>
-      </w:r>
-      <w:r>
-        <w:rPr>
-          <w:rFonts w:ascii="Arial" w:hAnsi="Arial" w:cs="Arial"/>
-          <w:sz w:val="24"/>
-          <w:szCs w:val="24"/>
-        </w:rPr>
-        <w:t xml:space="preserve"> database, using </w:t>
-      </w:r>
-      <w:r>
-        <w:rPr>
-          <w:rFonts w:ascii="Arial" w:hAnsi="Arial" w:cs="Arial"/>
-          <w:sz w:val="24"/>
-          <w:szCs w:val="24"/>
-        </w:rPr>
-        <w:t>XXXX</w:t>
-      </w:r>
-      <w:r>
-        <w:rPr>
-          <w:rFonts w:ascii="Arial" w:hAnsi="Arial" w:cs="Arial"/>
-          <w:sz w:val="24"/>
-          <w:szCs w:val="24"/>
-        </w:rPr>
-        <w:t>, would be the most suitable to organise and store the images and their data. This service provides</w:t>
-      </w:r>
-      <w:r>
-        <w:rPr>
-          <w:rFonts w:ascii="Arial" w:hAnsi="Arial" w:cs="Arial"/>
-          <w:sz w:val="24"/>
-          <w:szCs w:val="24"/>
-        </w:rPr>
-        <w:t xml:space="preserve"> automatic scaling of both storage and computation and faster speeds than some of their other offerings, providing less maintenance in the future as the system grows.</w:t>
-      </w:r>
-      <w:r>
-        <w:rPr>
-          <w:rFonts w:ascii="Arial" w:hAnsi="Arial" w:cs="Arial"/>
-          <w:sz w:val="24"/>
-          <w:szCs w:val="24"/>
-        </w:rPr>
-        <w:br/>
-      </w:r>
-    </w:p>
-    <w:p>
-      <w:pPr>
-        <w:pStyle w:val="ListParagraph"/>
-        <w:numPr>
-          <w:ilvl w:val="0"/>
-          <w:numId w:val="9"/>
-        </w:numPr>
-        <w:spacing w:line="360" w:lineRule="auto"/>
-        <w:rPr>
-          <w:rFonts w:ascii="Arial" w:hAnsi="Arial" w:cs="Arial"/>
-          <w:sz w:val="24"/>
-          <w:szCs w:val="24"/>
-          <w:u w:val="single"/>
-        </w:rPr>
-      </w:pPr>
-      <w:r>
-        <w:rPr>
-          <w:rFonts w:ascii="Arial" w:hAnsi="Arial" w:cs="Arial"/>
-          <w:sz w:val="24"/>
-          <w:szCs w:val="24"/>
-          <w:u w:val="single"/>
-        </w:rPr>
-        <w:t xml:space="preserve">Website </w:t>
-      </w:r>
-      <w:r>
-        <w:rPr>
-          <w:rFonts w:ascii="Arial" w:hAnsi="Arial" w:cs="Arial"/>
-          <w:sz w:val="24"/>
-          <w:szCs w:val="24"/>
-          <w:u w:val="single"/>
-        </w:rPr>
-        <w:t>(</w:t>
-      </w:r>
-      <w:r>
-        <w:rPr>
-          <w:rFonts w:ascii="Arial" w:hAnsi="Arial" w:cs="Arial"/>
-          <w:sz w:val="24"/>
-          <w:szCs w:val="24"/>
-          <w:u w:val="single"/>
-        </w:rPr>
-        <w:t xml:space="preserve">Vue.js </w:t>
-      </w:r>
-      <w:r>
-        <w:rPr>
-          <w:rFonts w:ascii="Arial" w:hAnsi="Arial" w:cs="Arial"/>
-          <w:sz w:val="24"/>
-          <w:szCs w:val="24"/>
-          <w:u w:val="single"/>
-        </w:rPr>
-        <w:t>f</w:t>
-      </w:r>
-      <w:r>
-        <w:rPr>
-          <w:rFonts w:ascii="Arial" w:hAnsi="Arial" w:cs="Arial"/>
-          <w:sz w:val="24"/>
-          <w:szCs w:val="24"/>
-          <w:u w:val="single"/>
-        </w:rPr>
-        <w:t>ramework</w:t>
-      </w:r>
-      <w:r>
-        <w:rPr>
-          <w:rFonts w:ascii="Arial" w:hAnsi="Arial" w:cs="Arial"/>
-          <w:sz w:val="24"/>
-          <w:szCs w:val="24"/>
-          <w:u w:val="single"/>
-        </w:rPr>
-        <w:t>)</w:t>
-      </w:r>
-      <w:r>
-        <w:rPr>
-          <w:rFonts w:ascii="Arial" w:hAnsi="Arial" w:cs="Arial"/>
-          <w:sz w:val="24"/>
-          <w:szCs w:val="24"/>
-          <w:u w:val="single"/>
-        </w:rPr>
-        <w:br/>
-      </w:r>
-      <w:r>
-        <w:rPr>
-          <w:rFonts w:ascii="Arial" w:hAnsi="Arial" w:cs="Arial"/>
-          <w:sz w:val="24"/>
-          <w:szCs w:val="24"/>
-        </w:rPr>
-        <w:t xml:space="preserve">A </w:t>
-      </w:r>
-      <w:r>
-        <w:rPr>
-          <w:rFonts w:ascii="Arial" w:hAnsi="Arial" w:cs="Arial"/>
-          <w:sz w:val="24"/>
-          <w:szCs w:val="24"/>
-        </w:rPr>
-        <w:t xml:space="preserve">modern and </w:t>
-      </w:r>
-      <w:r>
-        <w:rPr>
-          <w:rFonts w:ascii="Arial" w:hAnsi="Arial" w:cs="Arial"/>
-          <w:sz w:val="24"/>
-          <w:szCs w:val="24"/>
-        </w:rPr>
-        <w:t>responsive website built for the general public and researchers. Built with Vue.js, it will allow public users to input a postcode and return positive sightings and sign up for email notifications. A web form and login option will be available for researchers. The researcher functionality</w:t>
-      </w:r>
-      <w:r>
-        <w:rPr>
-          <w:rFonts w:ascii="Arial" w:hAnsi="Arial" w:cs="Arial"/>
-          <w:sz w:val="24"/>
-          <w:szCs w:val="24"/>
-        </w:rPr>
-        <w:t xml:space="preserve"> will be separate from the public functionality and</w:t>
-      </w:r>
-      <w:r>
-        <w:rPr>
-          <w:rFonts w:ascii="Arial" w:hAnsi="Arial" w:cs="Arial"/>
-          <w:sz w:val="24"/>
-          <w:szCs w:val="24"/>
-        </w:rPr>
-        <w:t xml:space="preserve"> will include the ability to search, filter, and sort with various parameters and present the data in a table. The frontend will be built </w:t>
-      </w:r>
-      <w:r>
-        <w:rPr>
-          <w:rFonts w:ascii="Arial" w:hAnsi="Arial" w:cs="Arial"/>
-          <w:sz w:val="24"/>
-          <w:szCs w:val="24"/>
-        </w:rPr>
-        <w:t>with</w:t>
-      </w:r>
-      <w:r>
-        <w:rPr>
-          <w:rFonts w:ascii="Arial" w:hAnsi="Arial" w:cs="Arial"/>
-          <w:sz w:val="24"/>
-          <w:szCs w:val="24"/>
-        </w:rPr>
-        <w:t xml:space="preserve"> Vue.js and the backend will be built </w:t>
-      </w:r>
-      <w:r>
-        <w:rPr>
-          <w:rFonts w:ascii="Arial" w:hAnsi="Arial" w:cs="Arial"/>
-          <w:sz w:val="24"/>
-          <w:szCs w:val="24"/>
-        </w:rPr>
-        <w:t>with</w:t>
-      </w:r>
-      <w:r>
-        <w:rPr>
-          <w:rFonts w:ascii="Arial" w:hAnsi="Arial" w:cs="Arial"/>
-          <w:sz w:val="24"/>
-          <w:szCs w:val="24"/>
-        </w:rPr>
-        <w:t xml:space="preserve"> </w:t>
-      </w:r>
-      <w:r>
-        <w:rPr>
-          <w:rFonts w:ascii="Arial" w:hAnsi="Arial" w:cs="Arial"/>
-          <w:sz w:val="24"/>
-          <w:szCs w:val="24"/>
-        </w:rPr>
-        <w:t>PHP</w:t>
-      </w:r>
-      <w:r>
-        <w:rPr>
-          <w:rFonts w:ascii="Arial" w:hAnsi="Arial" w:cs="Arial"/>
-          <w:sz w:val="24"/>
-          <w:szCs w:val="24"/>
-        </w:rPr>
-        <w:t xml:space="preserve">. HTTP requests </w:t>
-      </w:r>
-      <w:r>
-        <w:rPr>
-          <w:rFonts w:ascii="Arial" w:hAnsi="Arial" w:cs="Arial"/>
-          <w:sz w:val="24"/>
-          <w:szCs w:val="24"/>
-        </w:rPr>
-        <w:t>use the RESTful API.</w:t>
-      </w:r>
-      <w:r>
-        <w:rPr>
-          <w:rFonts w:ascii="Arial" w:hAnsi="Arial" w:cs="Arial"/>
-          <w:sz w:val="24"/>
-          <w:szCs w:val="24"/>
-        </w:rPr>
-        <w:t xml:space="preserve"> </w:t>
-      </w:r>
-      <w:r>
-        <w:rPr>
-          <w:rFonts w:ascii="Arial" w:hAnsi="Arial" w:cs="Arial"/>
-          <w:sz w:val="24"/>
-          <w:szCs w:val="24"/>
-        </w:rPr>
-        <w:t xml:space="preserve">Database management using SQL. </w:t>
-      </w:r>
-      <w:r>
-        <w:rPr>
-          <w:rFonts w:ascii="Arial" w:hAnsi="Arial" w:cs="Arial"/>
-          <w:sz w:val="24"/>
-          <w:szCs w:val="24"/>
-        </w:rPr>
-        <w:t>Hosting handled by AWS.</w:t>
-      </w:r>
-      <w:r>
-        <w:rPr>
-          <w:rFonts w:ascii="Arial" w:hAnsi="Arial" w:cs="Arial"/>
-          <w:sz w:val="24"/>
-          <w:szCs w:val="24"/>
-        </w:rPr>
-        <w:br/>
-      </w:r>
-    </w:p>
-    <w:p>
-      <w:pPr>
-        <w:pStyle w:val="ListParagraph"/>
-        <w:numPr>
-          <w:ilvl w:val="0"/>
-          <w:numId w:val="9"/>
-        </w:numPr>
-        <w:spacing w:line="360" w:lineRule="auto"/>
-        <w:rPr>
-          <w:rFonts w:ascii="Arial" w:hAnsi="Arial" w:cs="Arial"/>
-          <w:sz w:val="24"/>
-          <w:szCs w:val="24"/>
-          <w:u w:val="single"/>
-        </w:rPr>
-      </w:pPr>
-      <w:r>
-        <w:rPr>
-          <w:rFonts w:ascii="Arial" w:hAnsi="Arial" w:cs="Arial"/>
-          <w:sz w:val="24"/>
-          <w:szCs w:val="24"/>
-          <w:u w:val="single"/>
-        </w:rPr>
-        <w:t xml:space="preserve">Android and </w:t>
-      </w:r>
-      <w:r>
-        <w:rPr>
-          <w:rFonts w:ascii="Arial" w:hAnsi="Arial" w:cs="Arial"/>
-          <w:sz w:val="24"/>
-          <w:szCs w:val="24"/>
-          <w:u w:val="single"/>
-        </w:rPr>
-        <w:t xml:space="preserve">iOS </w:t>
-      </w:r>
-      <w:r>
-        <w:rPr>
-          <w:rFonts w:ascii="Arial" w:hAnsi="Arial" w:cs="Arial"/>
-          <w:sz w:val="24"/>
-          <w:szCs w:val="24"/>
-          <w:u w:val="single"/>
-        </w:rPr>
-        <w:t>cross-platform</w:t>
-      </w:r>
-      <w:r>
-        <w:rPr>
-          <w:rFonts w:ascii="Arial" w:hAnsi="Arial" w:cs="Arial"/>
-          <w:sz w:val="24"/>
-          <w:szCs w:val="24"/>
-          <w:u w:val="single"/>
-        </w:rPr>
-        <w:t xml:space="preserve"> </w:t>
-      </w:r>
-      <w:r>
-        <w:rPr>
-          <w:rFonts w:ascii="Arial" w:hAnsi="Arial" w:cs="Arial"/>
-          <w:sz w:val="24"/>
-          <w:szCs w:val="24"/>
-          <w:u w:val="single"/>
-        </w:rPr>
-        <w:t>a</w:t>
-      </w:r>
-      <w:r>
-        <w:rPr>
-          <w:rFonts w:ascii="Arial" w:hAnsi="Arial" w:cs="Arial"/>
-          <w:sz w:val="24"/>
-          <w:szCs w:val="24"/>
-          <w:u w:val="single"/>
-        </w:rPr>
-        <w:t>pp</w:t>
-      </w:r>
-      <w:r>
-        <w:rPr>
-          <w:rFonts w:ascii="Arial" w:hAnsi="Arial" w:cs="Arial"/>
-          <w:sz w:val="24"/>
-          <w:szCs w:val="24"/>
-          <w:u w:val="single"/>
-        </w:rPr>
-        <w:br/>
-      </w:r>
-      <w:r>
-        <w:rPr>
-          <w:rFonts w:ascii="Arial" w:hAnsi="Arial" w:cs="Arial"/>
-          <w:sz w:val="24"/>
-          <w:szCs w:val="24"/>
-        </w:rPr>
-        <w:t>A smart phone app built for the general public with identical functionality of the public website. It will allow use</w:t>
-      </w:r>
-      <w:r>
-        <w:rPr>
-          <w:rFonts w:ascii="Arial" w:hAnsi="Arial" w:cs="Arial"/>
-          <w:sz w:val="24"/>
-          <w:szCs w:val="24"/>
-        </w:rPr>
-        <w:t>r</w:t>
-      </w:r>
-      <w:r>
-        <w:rPr>
-          <w:rFonts w:ascii="Arial" w:hAnsi="Arial" w:cs="Arial"/>
-          <w:sz w:val="24"/>
-          <w:szCs w:val="24"/>
-        </w:rPr>
-        <w:t>s to search by postcode and return positive sightings. Users will</w:t>
-      </w:r>
-      <w:r>
-        <w:rPr>
-          <w:rFonts w:ascii="Arial" w:hAnsi="Arial" w:cs="Arial"/>
-          <w:sz w:val="24"/>
-          <w:szCs w:val="24"/>
-        </w:rPr>
-        <w:t xml:space="preserve"> also</w:t>
-      </w:r>
-      <w:r>
-        <w:rPr>
-          <w:rFonts w:ascii="Arial" w:hAnsi="Arial" w:cs="Arial"/>
-          <w:sz w:val="24"/>
-          <w:szCs w:val="24"/>
-        </w:rPr>
-        <w:t xml:space="preserve"> be able to s</w:t>
-      </w:r>
-      <w:r>
-        <w:rPr>
-          <w:rFonts w:ascii="Arial" w:hAnsi="Arial" w:cs="Arial"/>
-          <w:sz w:val="24"/>
-          <w:szCs w:val="24"/>
-        </w:rPr>
-        <w:t>et</w:t>
-      </w:r>
-      <w:r>
-        <w:rPr>
-          <w:rFonts w:ascii="Arial" w:hAnsi="Arial" w:cs="Arial"/>
-          <w:sz w:val="24"/>
-          <w:szCs w:val="24"/>
-        </w:rPr>
-        <w:t xml:space="preserve"> a postcode and receive phone notifications when a new positive sighting is stored to the database. The Android app will be built using Kotlin, and the iOS app will be built using Swift. Cross-platform functionality will be done through interaction with </w:t>
-      </w:r>
-      <w:r>
-        <w:rPr>
-          <w:rFonts w:ascii="Arial" w:hAnsi="Arial" w:cs="Arial"/>
-          <w:sz w:val="24"/>
-          <w:szCs w:val="24"/>
-        </w:rPr>
-        <w:t>the AWS Web Server</w:t>
-      </w:r>
-      <w:r>
-        <w:rPr>
-          <w:rFonts w:ascii="Arial" w:hAnsi="Arial" w:cs="Arial"/>
-          <w:sz w:val="24"/>
-          <w:szCs w:val="24"/>
-        </w:rPr>
-        <w:t>.</w:t>
-      </w:r>
-    </w:p>
-    <w:p>
-      <w:pPr>
-        <w:spacing w:line="360" w:lineRule="auto"/>
-        <w:rPr>
-          <w:rFonts w:ascii="Arial" w:hAnsi="Arial" w:cs="Arial"/>
-          <w:sz w:val="24"/>
-          <w:szCs w:val="24"/>
-        </w:rPr>
-      </w:pPr>
-    </w:p>
-    <w:p>
-      <w:pPr>
-        <w:spacing w:line="360" w:lineRule="auto"/>
-        <w:rPr>
-          <w:rFonts w:ascii="Arial" w:hAnsi="Arial" w:cs="Arial"/>
-          <w:sz w:val="24"/>
-          <w:szCs w:val="24"/>
-          <w:u w:val="single"/>
-        </w:rPr>
-      </w:pPr>
-    </w:p>
-    <w:p>
-      <w:pPr>
-        <w:keepNext/>
-        <w:spacing w:line="360" w:lineRule="auto"/>
-        <w:rPr>
-          <w:rFonts w:ascii="Arial" w:hAnsi="Arial" w:cs="Arial"/>
-          <w:sz w:val="24"/>
-          <w:szCs w:val="24"/>
-        </w:rPr>
-      </w:pPr>
-      <w:r>
-        <w:rPr>
-          <w:rFonts w:ascii="Arial" w:hAnsi="Arial" w:cs="Arial"/>
           <w:noProof/>
           <w:sz w:val="24"/>
           <w:szCs w:val="24"/>
-          <w:lang w:eastAsia="zh-TW"/>
-        </w:rPr>
-        <w:lastRenderedPageBreak/>
+        </w:rPr>
         <w:drawing>
-          <wp:inline distT="0" distB="0" distL="0" distR="0" wp14:anchorId="250B387F" wp14:editId="3A83358E">
-            <wp:extent cx="5943600" cy="5417820"/>
-            <wp:effectExtent l="0" t="0" r="0" b="0"/>
-            <wp:docPr id="1" name="Picture 1"/>
+          <wp:inline distT="0" distB="0" distL="0" distR="0" wp14:anchorId="77B5892E" wp14:editId="13B513DC">
+            <wp:extent cx="6602433" cy="5949950"/>
+            <wp:effectExtent l="0" t="0" r="8255" b="0"/>
+            <wp:docPr id="2" name="Picture 2"/>
             <wp:cNvGraphicFramePr>
               <a:graphicFrameLocks xmlns:a="http://schemas.openxmlformats.org/drawingml/2006/main" noChangeAspect="1"/>
             </wp:cNvGraphicFramePr>
@@ -5118,11 +4292,11 @@
               <a:graphicData uri="http://schemas.openxmlformats.org/drawingml/2006/picture">
                 <pic:pic xmlns:pic="http://schemas.openxmlformats.org/drawingml/2006/picture">
                   <pic:nvPicPr>
-                    <pic:cNvPr id="0" name="v1.jpg"/>
+                    <pic:cNvPr id="2" name="NetworkOverviewV3.png"/>
                     <pic:cNvPicPr/>
                   </pic:nvPicPr>
                   <pic:blipFill>
-                    <a:blip r:embed="rId8">
+                    <a:blip r:embed="rId8" cstate="print">
                       <a:extLst>
                         <a:ext uri="{28A0092B-C50C-407E-A947-70E740481C1C}">
                           <a14:useLocalDpi xmlns:a14="http://schemas.microsoft.com/office/drawing/2010/main" val="0"/>
@@ -5136,7 +4310,7 @@
                   <pic:spPr>
                     <a:xfrm>
                       <a:off x="0" y="0"/>
-                      <a:ext cx="5943600" cy="5417820"/>
+                      <a:ext cx="6609725" cy="5956522"/>
                     </a:xfrm>
                     <a:prstGeom prst="rect">
                       <a:avLst/>
@@ -5148,18 +4322,6 @@
           </wp:inline>
         </w:drawing>
       </w:r>
-    </w:p>
-    <w:p>
-      <w:pPr>
-        <w:pStyle w:val="Caption"/>
-        <w:spacing w:line="360" w:lineRule="auto"/>
-        <w:jc w:val="center"/>
-        <w:rPr>
-          <w:rFonts w:ascii="Arial" w:hAnsi="Arial" w:cs="Arial"/>
-          <w:sz w:val="20"/>
-          <w:szCs w:val="20"/>
-        </w:rPr>
-      </w:pPr>
       <w:r>
         <w:rPr>
           <w:rFonts w:ascii="Arial" w:hAnsi="Arial" w:cs="Arial"/>
@@ -5223,10 +4385,789 @@
         <w:spacing w:line="360" w:lineRule="auto"/>
         <w:rPr>
           <w:rFonts w:ascii="Arial" w:hAnsi="Arial" w:cs="Arial"/>
-          <w:sz w:val="24"/>
-          <w:szCs w:val="24"/>
-        </w:rPr>
-      </w:pPr>
+          <w:bCs/>
+          <w:sz w:val="24"/>
+          <w:szCs w:val="24"/>
+        </w:rPr>
+      </w:pPr>
+    </w:p>
+    <w:p>
+      <w:pPr>
+        <w:spacing w:line="360" w:lineRule="auto"/>
+        <w:rPr>
+          <w:rFonts w:ascii="Arial" w:hAnsi="Arial" w:cs="Arial"/>
+          <w:bCs/>
+          <w:sz w:val="24"/>
+          <w:szCs w:val="24"/>
+        </w:rPr>
+      </w:pPr>
+    </w:p>
+    <w:p>
+      <w:pPr>
+        <w:pStyle w:val="Heading2"/>
+      </w:pPr>
+      <w:bookmarkStart w:id="11" w:name="_Toc41477942"/>
+      <w:r>
+        <w:lastRenderedPageBreak/>
+        <w:t>Major Components</w:t>
+      </w:r>
+      <w:bookmarkEnd w:id="11"/>
+    </w:p>
+    <w:p>
+      <w:pPr>
+        <w:spacing w:line="360" w:lineRule="auto"/>
+        <w:rPr>
+          <w:rFonts w:ascii="Arial" w:hAnsi="Arial" w:cs="Arial"/>
+          <w:sz w:val="24"/>
+          <w:szCs w:val="24"/>
+          <w:u w:val="single"/>
+        </w:rPr>
+      </w:pPr>
+    </w:p>
+    <w:p>
+      <w:pPr>
+        <w:pStyle w:val="ListParagraph"/>
+        <w:numPr>
+          <w:ilvl w:val="0"/>
+          <w:numId w:val="9"/>
+        </w:numPr>
+        <w:spacing w:line="360" w:lineRule="auto"/>
+        <w:rPr>
+          <w:rFonts w:ascii="Arial" w:hAnsi="Arial" w:cs="Arial"/>
+          <w:sz w:val="24"/>
+          <w:szCs w:val="24"/>
+        </w:rPr>
+      </w:pPr>
+      <w:r>
+        <w:rPr>
+          <w:rFonts w:ascii="Arial" w:hAnsi="Arial" w:cs="Arial"/>
+          <w:sz w:val="24"/>
+          <w:szCs w:val="24"/>
+          <w:u w:val="single"/>
+        </w:rPr>
+        <w:t>AWS Simple Email Service (SES):</w:t>
+      </w:r>
+      <w:r>
+        <w:rPr>
+          <w:rFonts w:ascii="Arial" w:hAnsi="Arial" w:cs="Arial"/>
+          <w:sz w:val="24"/>
+          <w:szCs w:val="24"/>
+        </w:rPr>
+        <w:t xml:space="preserve"> </w:t>
+      </w:r>
+      <w:r>
+        <w:rPr>
+          <w:rFonts w:ascii="Arial" w:hAnsi="Arial" w:cs="Arial"/>
+          <w:sz w:val="24"/>
+          <w:szCs w:val="24"/>
+        </w:rPr>
+        <w:br/>
+        <w:t xml:space="preserve">AWS Cloud based Email service is capable of intercepting emails coming in from the field camera traps. </w:t>
+      </w:r>
+    </w:p>
+    <w:p>
+      <w:pPr>
+        <w:pStyle w:val="ListParagraph"/>
+        <w:spacing w:line="360" w:lineRule="auto"/>
+        <w:rPr>
+          <w:rFonts w:ascii="Arial" w:hAnsi="Arial" w:cs="Arial"/>
+          <w:sz w:val="24"/>
+          <w:szCs w:val="24"/>
+        </w:rPr>
+      </w:pPr>
+    </w:p>
+    <w:p>
+      <w:pPr>
+        <w:pStyle w:val="ListParagraph"/>
+        <w:numPr>
+          <w:ilvl w:val="0"/>
+          <w:numId w:val="9"/>
+        </w:numPr>
+        <w:spacing w:line="360" w:lineRule="auto"/>
+        <w:rPr>
+          <w:rFonts w:ascii="Arial" w:hAnsi="Arial" w:cs="Arial"/>
+          <w:sz w:val="24"/>
+          <w:szCs w:val="24"/>
+        </w:rPr>
+      </w:pPr>
+      <w:r>
+        <w:rPr>
+          <w:rFonts w:ascii="Arial" w:hAnsi="Arial" w:cs="Arial"/>
+          <w:sz w:val="24"/>
+          <w:szCs w:val="24"/>
+          <w:u w:val="single"/>
+        </w:rPr>
+        <w:t>AWS Lambda Function:</w:t>
+      </w:r>
+      <w:r>
+        <w:rPr>
+          <w:rFonts w:ascii="Arial" w:hAnsi="Arial" w:cs="Arial"/>
+          <w:sz w:val="24"/>
+          <w:szCs w:val="24"/>
+        </w:rPr>
+        <w:t xml:space="preserve"> </w:t>
+      </w:r>
+      <w:r>
+        <w:rPr>
+          <w:rFonts w:ascii="Arial" w:hAnsi="Arial" w:cs="Arial"/>
+          <w:sz w:val="24"/>
+          <w:szCs w:val="24"/>
+        </w:rPr>
+        <w:br/>
+        <w:t xml:space="preserve">A script written in Python that is called to run based on a customisable trigger event, such as when AWS SES receives an email from the field. Custom script would be able to pull out any necessary metadata from email, such as timestamps, and retrieve the photo attachments. Script would then store this information into our S3 Bucket. </w:t>
+      </w:r>
+    </w:p>
+    <w:p>
+      <w:pPr>
+        <w:pStyle w:val="ListParagraph"/>
+        <w:spacing w:line="360" w:lineRule="auto"/>
+        <w:rPr>
+          <w:rFonts w:ascii="Arial" w:hAnsi="Arial" w:cs="Arial"/>
+          <w:sz w:val="24"/>
+          <w:szCs w:val="24"/>
+        </w:rPr>
+      </w:pPr>
+    </w:p>
+    <w:p>
+      <w:pPr>
+        <w:pStyle w:val="ListParagraph"/>
+        <w:numPr>
+          <w:ilvl w:val="0"/>
+          <w:numId w:val="9"/>
+        </w:numPr>
+        <w:spacing w:line="360" w:lineRule="auto"/>
+        <w:rPr>
+          <w:rFonts w:ascii="Arial" w:hAnsi="Arial" w:cs="Arial"/>
+          <w:sz w:val="24"/>
+          <w:szCs w:val="24"/>
+        </w:rPr>
+      </w:pPr>
+      <w:r>
+        <w:rPr>
+          <w:rFonts w:ascii="Arial" w:hAnsi="Arial" w:cs="Arial"/>
+          <w:sz w:val="24"/>
+          <w:szCs w:val="24"/>
+          <w:u w:val="single"/>
+        </w:rPr>
+        <w:t>AWS S3 Bucket:</w:t>
+      </w:r>
+      <w:r>
+        <w:rPr>
+          <w:rFonts w:ascii="Arial" w:hAnsi="Arial" w:cs="Arial"/>
+          <w:sz w:val="24"/>
+          <w:szCs w:val="24"/>
+          <w:u w:val="single"/>
+        </w:rPr>
+        <w:br/>
+      </w:r>
+      <w:r>
+        <w:rPr>
+          <w:rFonts w:ascii="Arial" w:hAnsi="Arial" w:cs="Arial"/>
+          <w:sz w:val="24"/>
+          <w:szCs w:val="24"/>
+        </w:rPr>
+        <w:t xml:space="preserve">AWS Cloud storage, would act as an intermediary storage option for our data. Raw data from the Camera Trap emails could be stored, and then passed directly into AWS </w:t>
+      </w:r>
+      <w:proofErr w:type="spellStart"/>
+      <w:r>
+        <w:rPr>
+          <w:rFonts w:ascii="Arial" w:hAnsi="Arial" w:cs="Arial"/>
+          <w:sz w:val="24"/>
+          <w:szCs w:val="24"/>
+        </w:rPr>
+        <w:t>SageMaker</w:t>
+      </w:r>
+      <w:proofErr w:type="spellEnd"/>
+      <w:r>
+        <w:rPr>
+          <w:rFonts w:ascii="Arial" w:hAnsi="Arial" w:cs="Arial"/>
+          <w:sz w:val="24"/>
+          <w:szCs w:val="24"/>
+        </w:rPr>
+        <w:t xml:space="preserve"> for processing. This data could then be moved to our AWS Aurora database for permanent storage. </w:t>
+      </w:r>
+    </w:p>
+    <w:p>
+      <w:pPr>
+        <w:pStyle w:val="ListParagraph"/>
+        <w:spacing w:line="360" w:lineRule="auto"/>
+        <w:rPr>
+          <w:rFonts w:ascii="Arial" w:hAnsi="Arial" w:cs="Arial"/>
+          <w:sz w:val="24"/>
+          <w:szCs w:val="24"/>
+        </w:rPr>
+      </w:pPr>
+    </w:p>
+    <w:p>
+      <w:pPr>
+        <w:pStyle w:val="ListParagraph"/>
+        <w:numPr>
+          <w:ilvl w:val="0"/>
+          <w:numId w:val="9"/>
+        </w:numPr>
+        <w:spacing w:line="360" w:lineRule="auto"/>
+        <w:rPr>
+          <w:rFonts w:ascii="Arial" w:hAnsi="Arial" w:cs="Arial"/>
+          <w:sz w:val="24"/>
+          <w:szCs w:val="24"/>
+        </w:rPr>
+      </w:pPr>
+      <w:r>
+        <w:rPr>
+          <w:rFonts w:ascii="Arial" w:hAnsi="Arial" w:cs="Arial"/>
+          <w:sz w:val="24"/>
+          <w:szCs w:val="24"/>
+          <w:u w:val="single"/>
+        </w:rPr>
+        <w:t xml:space="preserve">AWS </w:t>
+      </w:r>
+      <w:proofErr w:type="spellStart"/>
+      <w:r>
+        <w:rPr>
+          <w:rFonts w:ascii="Arial" w:hAnsi="Arial" w:cs="Arial"/>
+          <w:sz w:val="24"/>
+          <w:szCs w:val="24"/>
+          <w:u w:val="single"/>
+        </w:rPr>
+        <w:t>SageMaker</w:t>
+      </w:r>
+      <w:proofErr w:type="spellEnd"/>
+      <w:r>
+        <w:rPr>
+          <w:rFonts w:ascii="Arial" w:hAnsi="Arial" w:cs="Arial"/>
+          <w:sz w:val="24"/>
+          <w:szCs w:val="24"/>
+          <w:u w:val="single"/>
+        </w:rPr>
+        <w:t>:</w:t>
+      </w:r>
+      <w:r>
+        <w:rPr>
+          <w:rFonts w:ascii="Arial" w:hAnsi="Arial" w:cs="Arial"/>
+          <w:sz w:val="24"/>
+          <w:szCs w:val="24"/>
+        </w:rPr>
+        <w:t xml:space="preserve"> </w:t>
+      </w:r>
+      <w:r>
+        <w:rPr>
+          <w:rFonts w:ascii="Arial" w:hAnsi="Arial" w:cs="Arial"/>
+          <w:sz w:val="24"/>
+          <w:szCs w:val="24"/>
+        </w:rPr>
+        <w:br/>
+        <w:t xml:space="preserve">AWS machine learning service would allow us to deploy the client </w:t>
+      </w:r>
+      <w:proofErr w:type="spellStart"/>
+      <w:r>
+        <w:rPr>
+          <w:rFonts w:ascii="Arial" w:hAnsi="Arial" w:cs="Arial"/>
+          <w:sz w:val="24"/>
+          <w:szCs w:val="24"/>
+        </w:rPr>
+        <w:t>Tensorflow</w:t>
+      </w:r>
+      <w:proofErr w:type="spellEnd"/>
+      <w:r>
+        <w:rPr>
+          <w:rFonts w:ascii="Arial" w:hAnsi="Arial" w:cs="Arial"/>
+          <w:sz w:val="24"/>
+          <w:szCs w:val="24"/>
+        </w:rPr>
+        <w:t xml:space="preserve"> prediction model on a GPU instance (for greater processing requirements). The model would be fed with raw data from our S3 Bucket, and output prediction data in the form of a classification, and a confidence interval along with an output image, highlighting a potential Dropbear sighting (if one was detected).  </w:t>
+      </w:r>
+    </w:p>
+    <w:p>
+      <w:pPr>
+        <w:pStyle w:val="ListParagraph"/>
+        <w:spacing w:line="360" w:lineRule="auto"/>
+        <w:rPr>
+          <w:rFonts w:ascii="Arial" w:hAnsi="Arial" w:cs="Arial"/>
+          <w:sz w:val="24"/>
+          <w:szCs w:val="24"/>
+        </w:rPr>
+      </w:pPr>
+    </w:p>
+    <w:p>
+      <w:pPr>
+        <w:pStyle w:val="ListParagraph"/>
+        <w:numPr>
+          <w:ilvl w:val="0"/>
+          <w:numId w:val="9"/>
+        </w:numPr>
+        <w:spacing w:line="360" w:lineRule="auto"/>
+        <w:rPr>
+          <w:rFonts w:ascii="Arial" w:hAnsi="Arial" w:cs="Arial"/>
+          <w:sz w:val="24"/>
+          <w:szCs w:val="24"/>
+        </w:rPr>
+      </w:pPr>
+      <w:r>
+        <w:rPr>
+          <w:rFonts w:ascii="Arial" w:hAnsi="Arial" w:cs="Arial"/>
+          <w:sz w:val="24"/>
+          <w:szCs w:val="24"/>
+          <w:u w:val="single"/>
+        </w:rPr>
+        <w:t xml:space="preserve">AWS </w:t>
+      </w:r>
+      <w:r>
+        <w:rPr>
+          <w:rFonts w:ascii="Arial" w:hAnsi="Arial" w:cs="Arial"/>
+          <w:sz w:val="24"/>
+          <w:szCs w:val="24"/>
+          <w:u w:val="single"/>
+        </w:rPr>
+        <w:t>Aurora</w:t>
+      </w:r>
+      <w:r>
+        <w:rPr>
+          <w:rFonts w:ascii="Arial" w:hAnsi="Arial" w:cs="Arial"/>
+          <w:sz w:val="24"/>
+          <w:szCs w:val="24"/>
+          <w:u w:val="single"/>
+        </w:rPr>
+        <w:t>:</w:t>
+      </w:r>
+      <w:r>
+        <w:rPr>
+          <w:rFonts w:ascii="Arial" w:hAnsi="Arial" w:cs="Arial"/>
+          <w:sz w:val="24"/>
+          <w:szCs w:val="24"/>
+        </w:rPr>
+        <w:t xml:space="preserve"> </w:t>
+      </w:r>
+      <w:r>
+        <w:rPr>
+          <w:rFonts w:ascii="Arial" w:hAnsi="Arial" w:cs="Arial"/>
+          <w:sz w:val="24"/>
+          <w:szCs w:val="24"/>
+        </w:rPr>
+        <w:br/>
+      </w:r>
+      <w:r>
+        <w:rPr>
+          <w:rFonts w:ascii="Arial" w:hAnsi="Arial" w:cs="Arial"/>
+          <w:sz w:val="24"/>
+          <w:szCs w:val="24"/>
+        </w:rPr>
+        <w:t xml:space="preserve">A </w:t>
+      </w:r>
+      <w:r>
+        <w:rPr>
+          <w:rFonts w:ascii="Arial" w:hAnsi="Arial" w:cs="Arial"/>
+          <w:sz w:val="24"/>
+          <w:szCs w:val="24"/>
+        </w:rPr>
+        <w:t>relational</w:t>
+      </w:r>
+      <w:r>
+        <w:rPr>
+          <w:rFonts w:ascii="Arial" w:hAnsi="Arial" w:cs="Arial"/>
+          <w:sz w:val="24"/>
+          <w:szCs w:val="24"/>
+        </w:rPr>
+        <w:t xml:space="preserve"> database, using </w:t>
+      </w:r>
+      <w:r>
+        <w:rPr>
+          <w:rFonts w:ascii="Arial" w:hAnsi="Arial" w:cs="Arial"/>
+          <w:sz w:val="24"/>
+          <w:szCs w:val="24"/>
+        </w:rPr>
+        <w:t>XXXX</w:t>
+      </w:r>
+      <w:r>
+        <w:rPr>
+          <w:rFonts w:ascii="Arial" w:hAnsi="Arial" w:cs="Arial"/>
+          <w:sz w:val="24"/>
+          <w:szCs w:val="24"/>
+        </w:rPr>
+        <w:t>, would be the most suitable to organise and store the images and their data. This service provides</w:t>
+      </w:r>
+      <w:r>
+        <w:rPr>
+          <w:rFonts w:ascii="Arial" w:hAnsi="Arial" w:cs="Arial"/>
+          <w:sz w:val="24"/>
+          <w:szCs w:val="24"/>
+        </w:rPr>
+        <w:t xml:space="preserve"> automatic scaling of both storage and computation and faster speeds than some of their other offerings, </w:t>
+      </w:r>
+      <w:r>
+        <w:rPr>
+          <w:rFonts w:ascii="Arial" w:hAnsi="Arial" w:cs="Arial"/>
+          <w:sz w:val="24"/>
+          <w:szCs w:val="24"/>
+        </w:rPr>
+        <w:lastRenderedPageBreak/>
+        <w:t>providing less maintenance in the future as the system grows.</w:t>
+      </w:r>
+      <w:r>
+        <w:rPr>
+          <w:rFonts w:ascii="Arial" w:hAnsi="Arial" w:cs="Arial"/>
+          <w:sz w:val="24"/>
+          <w:szCs w:val="24"/>
+        </w:rPr>
+        <w:br/>
+      </w:r>
+    </w:p>
+    <w:p>
+      <w:pPr>
+        <w:pStyle w:val="ListParagraph"/>
+        <w:numPr>
+          <w:ilvl w:val="0"/>
+          <w:numId w:val="9"/>
+        </w:numPr>
+        <w:spacing w:line="360" w:lineRule="auto"/>
+        <w:rPr>
+          <w:rFonts w:ascii="Arial" w:hAnsi="Arial" w:cs="Arial"/>
+          <w:sz w:val="24"/>
+          <w:szCs w:val="24"/>
+          <w:u w:val="single"/>
+        </w:rPr>
+      </w:pPr>
+      <w:r>
+        <w:rPr>
+          <w:rFonts w:ascii="Arial" w:hAnsi="Arial" w:cs="Arial"/>
+          <w:sz w:val="24"/>
+          <w:szCs w:val="24"/>
+          <w:u w:val="single"/>
+        </w:rPr>
+        <w:t xml:space="preserve">Website </w:t>
+      </w:r>
+      <w:r>
+        <w:rPr>
+          <w:rFonts w:ascii="Arial" w:hAnsi="Arial" w:cs="Arial"/>
+          <w:sz w:val="24"/>
+          <w:szCs w:val="24"/>
+          <w:u w:val="single"/>
+        </w:rPr>
+        <w:t>(</w:t>
+      </w:r>
+      <w:r>
+        <w:rPr>
+          <w:rFonts w:ascii="Arial" w:hAnsi="Arial" w:cs="Arial"/>
+          <w:sz w:val="24"/>
+          <w:szCs w:val="24"/>
+          <w:u w:val="single"/>
+        </w:rPr>
+        <w:t xml:space="preserve">Vue.js </w:t>
+      </w:r>
+      <w:r>
+        <w:rPr>
+          <w:rFonts w:ascii="Arial" w:hAnsi="Arial" w:cs="Arial"/>
+          <w:sz w:val="24"/>
+          <w:szCs w:val="24"/>
+          <w:u w:val="single"/>
+        </w:rPr>
+        <w:t>f</w:t>
+      </w:r>
+      <w:r>
+        <w:rPr>
+          <w:rFonts w:ascii="Arial" w:hAnsi="Arial" w:cs="Arial"/>
+          <w:sz w:val="24"/>
+          <w:szCs w:val="24"/>
+          <w:u w:val="single"/>
+        </w:rPr>
+        <w:t>ramework</w:t>
+      </w:r>
+      <w:r>
+        <w:rPr>
+          <w:rFonts w:ascii="Arial" w:hAnsi="Arial" w:cs="Arial"/>
+          <w:sz w:val="24"/>
+          <w:szCs w:val="24"/>
+          <w:u w:val="single"/>
+        </w:rPr>
+        <w:t>)</w:t>
+      </w:r>
+      <w:r>
+        <w:rPr>
+          <w:rFonts w:ascii="Arial" w:hAnsi="Arial" w:cs="Arial"/>
+          <w:sz w:val="24"/>
+          <w:szCs w:val="24"/>
+          <w:u w:val="single"/>
+        </w:rPr>
+        <w:br/>
+      </w:r>
+      <w:r>
+        <w:rPr>
+          <w:rFonts w:ascii="Arial" w:hAnsi="Arial" w:cs="Arial"/>
+          <w:sz w:val="24"/>
+          <w:szCs w:val="24"/>
+        </w:rPr>
+        <w:t xml:space="preserve">A </w:t>
+      </w:r>
+      <w:r>
+        <w:rPr>
+          <w:rFonts w:ascii="Arial" w:hAnsi="Arial" w:cs="Arial"/>
+          <w:sz w:val="24"/>
+          <w:szCs w:val="24"/>
+        </w:rPr>
+        <w:t xml:space="preserve">modern and </w:t>
+      </w:r>
+      <w:r>
+        <w:rPr>
+          <w:rFonts w:ascii="Arial" w:hAnsi="Arial" w:cs="Arial"/>
+          <w:sz w:val="24"/>
+          <w:szCs w:val="24"/>
+        </w:rPr>
+        <w:t>responsive website built for the general public and researchers. Built with Vue.js, it will allow public users to input a postcode and return positive sightings and sign up for email notifications. A web form and login option will be available for researchers. The researcher functionality</w:t>
+      </w:r>
+      <w:r>
+        <w:rPr>
+          <w:rFonts w:ascii="Arial" w:hAnsi="Arial" w:cs="Arial"/>
+          <w:sz w:val="24"/>
+          <w:szCs w:val="24"/>
+        </w:rPr>
+        <w:t xml:space="preserve"> will be separate from the public functionality and</w:t>
+      </w:r>
+      <w:r>
+        <w:rPr>
+          <w:rFonts w:ascii="Arial" w:hAnsi="Arial" w:cs="Arial"/>
+          <w:sz w:val="24"/>
+          <w:szCs w:val="24"/>
+        </w:rPr>
+        <w:t xml:space="preserve"> will include the ability to search, filter, and sort with various parameters and present the data in a table. The frontend will be built </w:t>
+      </w:r>
+      <w:r>
+        <w:rPr>
+          <w:rFonts w:ascii="Arial" w:hAnsi="Arial" w:cs="Arial"/>
+          <w:sz w:val="24"/>
+          <w:szCs w:val="24"/>
+        </w:rPr>
+        <w:t>with</w:t>
+      </w:r>
+      <w:r>
+        <w:rPr>
+          <w:rFonts w:ascii="Arial" w:hAnsi="Arial" w:cs="Arial"/>
+          <w:sz w:val="24"/>
+          <w:szCs w:val="24"/>
+        </w:rPr>
+        <w:t xml:space="preserve"> Vue.js and the backend will be built </w:t>
+      </w:r>
+      <w:r>
+        <w:rPr>
+          <w:rFonts w:ascii="Arial" w:hAnsi="Arial" w:cs="Arial"/>
+          <w:sz w:val="24"/>
+          <w:szCs w:val="24"/>
+        </w:rPr>
+        <w:t>with</w:t>
+      </w:r>
+      <w:r>
+        <w:rPr>
+          <w:rFonts w:ascii="Arial" w:hAnsi="Arial" w:cs="Arial"/>
+          <w:sz w:val="24"/>
+          <w:szCs w:val="24"/>
+        </w:rPr>
+        <w:t xml:space="preserve"> </w:t>
+      </w:r>
+      <w:r>
+        <w:rPr>
+          <w:rFonts w:ascii="Arial" w:hAnsi="Arial" w:cs="Arial"/>
+          <w:sz w:val="24"/>
+          <w:szCs w:val="24"/>
+        </w:rPr>
+        <w:t>PHP</w:t>
+      </w:r>
+      <w:r>
+        <w:rPr>
+          <w:rFonts w:ascii="Arial" w:hAnsi="Arial" w:cs="Arial"/>
+          <w:sz w:val="24"/>
+          <w:szCs w:val="24"/>
+        </w:rPr>
+        <w:t xml:space="preserve">. HTTP requests </w:t>
+      </w:r>
+      <w:r>
+        <w:rPr>
+          <w:rFonts w:ascii="Arial" w:hAnsi="Arial" w:cs="Arial"/>
+          <w:sz w:val="24"/>
+          <w:szCs w:val="24"/>
+        </w:rPr>
+        <w:t>use the RESTful API.</w:t>
+      </w:r>
+      <w:r>
+        <w:rPr>
+          <w:rFonts w:ascii="Arial" w:hAnsi="Arial" w:cs="Arial"/>
+          <w:sz w:val="24"/>
+          <w:szCs w:val="24"/>
+        </w:rPr>
+        <w:t xml:space="preserve"> </w:t>
+      </w:r>
+      <w:r>
+        <w:rPr>
+          <w:rFonts w:ascii="Arial" w:hAnsi="Arial" w:cs="Arial"/>
+          <w:sz w:val="24"/>
+          <w:szCs w:val="24"/>
+        </w:rPr>
+        <w:t xml:space="preserve">Database management using SQL. </w:t>
+      </w:r>
+      <w:r>
+        <w:rPr>
+          <w:rFonts w:ascii="Arial" w:hAnsi="Arial" w:cs="Arial"/>
+          <w:sz w:val="24"/>
+          <w:szCs w:val="24"/>
+        </w:rPr>
+        <w:t>Hosting handled by AWS.</w:t>
+      </w:r>
+      <w:r>
+        <w:rPr>
+          <w:rFonts w:ascii="Arial" w:hAnsi="Arial" w:cs="Arial"/>
+          <w:sz w:val="24"/>
+          <w:szCs w:val="24"/>
+        </w:rPr>
+        <w:br/>
+      </w:r>
+    </w:p>
+    <w:p>
+      <w:pPr>
+        <w:pStyle w:val="ListParagraph"/>
+        <w:numPr>
+          <w:ilvl w:val="0"/>
+          <w:numId w:val="9"/>
+        </w:numPr>
+        <w:spacing w:line="360" w:lineRule="auto"/>
+        <w:rPr>
+          <w:rFonts w:ascii="Arial" w:hAnsi="Arial" w:cs="Arial"/>
+          <w:sz w:val="24"/>
+          <w:szCs w:val="24"/>
+          <w:u w:val="single"/>
+        </w:rPr>
+      </w:pPr>
+      <w:r>
+        <w:rPr>
+          <w:rFonts w:ascii="Arial" w:hAnsi="Arial" w:cs="Arial"/>
+          <w:sz w:val="24"/>
+          <w:szCs w:val="24"/>
+          <w:u w:val="single"/>
+        </w:rPr>
+        <w:t xml:space="preserve">Android and </w:t>
+      </w:r>
+      <w:r>
+        <w:rPr>
+          <w:rFonts w:ascii="Arial" w:hAnsi="Arial" w:cs="Arial"/>
+          <w:sz w:val="24"/>
+          <w:szCs w:val="24"/>
+          <w:u w:val="single"/>
+        </w:rPr>
+        <w:t xml:space="preserve">iOS </w:t>
+      </w:r>
+      <w:r>
+        <w:rPr>
+          <w:rFonts w:ascii="Arial" w:hAnsi="Arial" w:cs="Arial"/>
+          <w:sz w:val="24"/>
+          <w:szCs w:val="24"/>
+          <w:u w:val="single"/>
+        </w:rPr>
+        <w:t>cross-platform</w:t>
+      </w:r>
+      <w:r>
+        <w:rPr>
+          <w:rFonts w:ascii="Arial" w:hAnsi="Arial" w:cs="Arial"/>
+          <w:sz w:val="24"/>
+          <w:szCs w:val="24"/>
+          <w:u w:val="single"/>
+        </w:rPr>
+        <w:t xml:space="preserve"> </w:t>
+      </w:r>
+      <w:r>
+        <w:rPr>
+          <w:rFonts w:ascii="Arial" w:hAnsi="Arial" w:cs="Arial"/>
+          <w:sz w:val="24"/>
+          <w:szCs w:val="24"/>
+          <w:u w:val="single"/>
+        </w:rPr>
+        <w:t>a</w:t>
+      </w:r>
+      <w:r>
+        <w:rPr>
+          <w:rFonts w:ascii="Arial" w:hAnsi="Arial" w:cs="Arial"/>
+          <w:sz w:val="24"/>
+          <w:szCs w:val="24"/>
+          <w:u w:val="single"/>
+        </w:rPr>
+        <w:t>pp</w:t>
+      </w:r>
+      <w:r>
+        <w:rPr>
+          <w:rFonts w:ascii="Arial" w:hAnsi="Arial" w:cs="Arial"/>
+          <w:sz w:val="24"/>
+          <w:szCs w:val="24"/>
+          <w:u w:val="single"/>
+        </w:rPr>
+        <w:br/>
+      </w:r>
+      <w:r>
+        <w:rPr>
+          <w:rFonts w:ascii="Arial" w:hAnsi="Arial" w:cs="Arial"/>
+          <w:sz w:val="24"/>
+          <w:szCs w:val="24"/>
+        </w:rPr>
+        <w:t>A smart phone app built for the general public with identical functionality of the public website. It will allow use</w:t>
+      </w:r>
+      <w:r>
+        <w:rPr>
+          <w:rFonts w:ascii="Arial" w:hAnsi="Arial" w:cs="Arial"/>
+          <w:sz w:val="24"/>
+          <w:szCs w:val="24"/>
+        </w:rPr>
+        <w:t>r</w:t>
+      </w:r>
+      <w:r>
+        <w:rPr>
+          <w:rFonts w:ascii="Arial" w:hAnsi="Arial" w:cs="Arial"/>
+          <w:sz w:val="24"/>
+          <w:szCs w:val="24"/>
+        </w:rPr>
+        <w:t>s to search by postcode and return positive sightings. Users will</w:t>
+      </w:r>
+      <w:r>
+        <w:rPr>
+          <w:rFonts w:ascii="Arial" w:hAnsi="Arial" w:cs="Arial"/>
+          <w:sz w:val="24"/>
+          <w:szCs w:val="24"/>
+        </w:rPr>
+        <w:t xml:space="preserve"> also</w:t>
+      </w:r>
+      <w:r>
+        <w:rPr>
+          <w:rFonts w:ascii="Arial" w:hAnsi="Arial" w:cs="Arial"/>
+          <w:sz w:val="24"/>
+          <w:szCs w:val="24"/>
+        </w:rPr>
+        <w:t xml:space="preserve"> be able to s</w:t>
+      </w:r>
+      <w:r>
+        <w:rPr>
+          <w:rFonts w:ascii="Arial" w:hAnsi="Arial" w:cs="Arial"/>
+          <w:sz w:val="24"/>
+          <w:szCs w:val="24"/>
+        </w:rPr>
+        <w:t>et</w:t>
+      </w:r>
+      <w:r>
+        <w:rPr>
+          <w:rFonts w:ascii="Arial" w:hAnsi="Arial" w:cs="Arial"/>
+          <w:sz w:val="24"/>
+          <w:szCs w:val="24"/>
+        </w:rPr>
+        <w:t xml:space="preserve"> a postcode and receive phone notifications when a new positive sighting is stored to the database. The Android app will be built using Kotlin, and the iOS app will be built using Swift. Cross-platform functionality will be done through interaction with </w:t>
+      </w:r>
+      <w:r>
+        <w:rPr>
+          <w:rFonts w:ascii="Arial" w:hAnsi="Arial" w:cs="Arial"/>
+          <w:sz w:val="24"/>
+          <w:szCs w:val="24"/>
+        </w:rPr>
+        <w:t>the AWS Web Server</w:t>
+      </w:r>
+      <w:r>
+        <w:rPr>
+          <w:rFonts w:ascii="Arial" w:hAnsi="Arial" w:cs="Arial"/>
+          <w:sz w:val="24"/>
+          <w:szCs w:val="24"/>
+        </w:rPr>
+        <w:t>.</w:t>
+      </w:r>
     </w:p>
     <w:p>
       <w:pPr>
@@ -5355,25 +5296,47 @@
           <w:sz w:val="20"/>
           <w:szCs w:val="20"/>
         </w:rPr>
-        <w:t xml:space="preserve">- </w:t>
-      </w:r>
-      <w:proofErr w:type="gramStart"/>
+        <w:t>- Client Side Interaction</w:t>
+      </w:r>
       <w:r>
         <w:rPr>
           <w:rFonts w:ascii="Arial" w:hAnsi="Arial" w:cs="Arial"/>
           <w:sz w:val="20"/>
           <w:szCs w:val="20"/>
         </w:rPr>
-        <w:t>Client Side</w:t>
-      </w:r>
-      <w:proofErr w:type="gramEnd"/>
+        <w:br/>
+      </w:r>
       <w:r>
         <w:rPr>
           <w:rFonts w:ascii="Arial" w:hAnsi="Arial" w:cs="Arial"/>
           <w:sz w:val="20"/>
           <w:szCs w:val="20"/>
         </w:rPr>
-        <w:t xml:space="preserve"> Interaction</w:t>
+        <w:br/>
+      </w:r>
+      <w:r>
+        <w:rPr>
+          <w:rFonts w:ascii="Arial" w:hAnsi="Arial" w:cs="Arial"/>
+          <w:sz w:val="20"/>
+          <w:szCs w:val="20"/>
+        </w:rPr>
+        <w:br/>
+      </w:r>
+      <w:r>
+        <w:rPr>
+          <w:rFonts w:ascii="Arial" w:hAnsi="Arial" w:cs="Arial"/>
+          <w:sz w:val="20"/>
+          <w:szCs w:val="20"/>
+        </w:rPr>
+        <w:br/>
+      </w:r>
+      <w:r>
+        <w:rPr>
+          <w:rFonts w:ascii="Arial" w:hAnsi="Arial" w:cs="Arial"/>
+          <w:sz w:val="20"/>
+          <w:szCs w:val="20"/>
+        </w:rPr>
+        <w:br/>
       </w:r>
     </w:p>
     <w:tbl>
@@ -6613,14 +6576,6 @@
           <w:szCs w:val="24"/>
         </w:rPr>
       </w:pPr>
-      <w:r>
-        <w:rPr>
-          <w:rFonts w:cs="Arial"/>
-          <w:sz w:val="24"/>
-          <w:szCs w:val="24"/>
-        </w:rPr>
-        <w:br w:type="page"/>
-      </w:r>
     </w:p>
     <w:p>
       <w:pPr>
@@ -6628,21 +6583,460 @@
       </w:pPr>
       <w:bookmarkStart w:id="13" w:name="_Toc41477944"/>
       <w:r>
+        <w:t>Development and Project Management Plan</w:t>
+      </w:r>
+      <w:bookmarkEnd w:id="13"/>
+    </w:p>
+    <w:p/>
+    <w:p>
+      <w:pPr>
+        <w:pStyle w:val="Heading2"/>
+      </w:pPr>
+      <w:bookmarkStart w:id="14" w:name="_Toc41477945"/>
+      <w:r>
+        <w:t>Project Methodology</w:t>
+      </w:r>
+      <w:bookmarkEnd w:id="14"/>
+      <w:r>
+        <w:br/>
+      </w:r>
+    </w:p>
+    <w:p>
+      <w:pPr>
+        <w:spacing w:line="360" w:lineRule="auto"/>
+        <w:rPr>
+          <w:rFonts w:ascii="Arial" w:hAnsi="Arial" w:cs="Arial"/>
+          <w:sz w:val="24"/>
+          <w:szCs w:val="24"/>
+        </w:rPr>
+      </w:pPr>
+      <w:r>
+        <w:rPr>
+          <w:rFonts w:ascii="Arial" w:hAnsi="Arial" w:cs="Arial"/>
+          <w:sz w:val="24"/>
+          <w:szCs w:val="24"/>
+        </w:rPr>
+        <w:t>Client feedback and documentation are two important aspects to the development of this project, and we will need to strike a balance between the two. As Agile places emphasis on both working software and lightweight documentation, it would be a good fit for our project methodology.</w:t>
+      </w:r>
+    </w:p>
+    <w:p>
+      <w:pPr>
+        <w:spacing w:line="360" w:lineRule="auto"/>
+        <w:rPr>
+          <w:rFonts w:ascii="Arial" w:hAnsi="Arial" w:cs="Arial"/>
+          <w:sz w:val="24"/>
+          <w:szCs w:val="24"/>
+        </w:rPr>
+      </w:pPr>
+      <w:r>
+        <w:rPr>
+          <w:rFonts w:ascii="Arial" w:hAnsi="Arial" w:cs="Arial"/>
+          <w:sz w:val="24"/>
+          <w:szCs w:val="24"/>
+        </w:rPr>
+        <w:t>The core method</w:t>
+      </w:r>
+      <w:r>
+        <w:rPr>
+          <w:rFonts w:ascii="Arial" w:hAnsi="Arial" w:cs="Arial"/>
+          <w:sz w:val="24"/>
+          <w:szCs w:val="24"/>
+        </w:rPr>
+        <w:t xml:space="preserve"> within Agile that</w:t>
+      </w:r>
+      <w:r>
+        <w:rPr>
+          <w:rFonts w:ascii="Arial" w:hAnsi="Arial" w:cs="Arial"/>
+          <w:sz w:val="24"/>
+          <w:szCs w:val="24"/>
+        </w:rPr>
+        <w:t xml:space="preserve"> our team will be using is </w:t>
+      </w:r>
+      <w:r>
+        <w:rPr>
+          <w:rFonts w:ascii="Arial" w:hAnsi="Arial" w:cs="Arial"/>
+          <w:sz w:val="24"/>
+          <w:szCs w:val="24"/>
+        </w:rPr>
+        <w:t>F</w:t>
+      </w:r>
+      <w:r>
+        <w:rPr>
+          <w:rFonts w:ascii="Arial" w:hAnsi="Arial" w:cs="Arial"/>
+          <w:sz w:val="24"/>
+          <w:szCs w:val="24"/>
+        </w:rPr>
+        <w:t>eature-</w:t>
+      </w:r>
+      <w:r>
+        <w:rPr>
+          <w:rFonts w:ascii="Arial" w:hAnsi="Arial" w:cs="Arial"/>
+          <w:sz w:val="24"/>
+          <w:szCs w:val="24"/>
+        </w:rPr>
+        <w:t>D</w:t>
+      </w:r>
+      <w:r>
+        <w:rPr>
+          <w:rFonts w:ascii="Arial" w:hAnsi="Arial" w:cs="Arial"/>
+          <w:sz w:val="24"/>
+          <w:szCs w:val="24"/>
+        </w:rPr>
+        <w:t xml:space="preserve">riven </w:t>
+      </w:r>
+      <w:r>
+        <w:rPr>
+          <w:rFonts w:ascii="Arial" w:hAnsi="Arial" w:cs="Arial"/>
+          <w:sz w:val="24"/>
+          <w:szCs w:val="24"/>
+        </w:rPr>
+        <w:t>D</w:t>
+      </w:r>
+      <w:r>
+        <w:rPr>
+          <w:rFonts w:ascii="Arial" w:hAnsi="Arial" w:cs="Arial"/>
+          <w:sz w:val="24"/>
+          <w:szCs w:val="24"/>
+        </w:rPr>
+        <w:t xml:space="preserve">evelopment (FDD). </w:t>
+      </w:r>
+      <w:r>
+        <w:rPr>
+          <w:rFonts w:ascii="Arial" w:hAnsi="Arial" w:cs="Arial"/>
+          <w:sz w:val="24"/>
+          <w:szCs w:val="24"/>
+        </w:rPr>
+        <w:t xml:space="preserve">FDD is an iterative model built around a five step process, as shown in Figure </w:t>
+      </w:r>
+      <w:r>
+        <w:rPr>
+          <w:rFonts w:ascii="Arial" w:hAnsi="Arial" w:cs="Arial"/>
+          <w:sz w:val="24"/>
+          <w:szCs w:val="24"/>
+        </w:rPr>
+        <w:t>3. The overall model is formed in the first two phases, and 75% of development time is spent in the 3</w:t>
+      </w:r>
+      <w:r>
+        <w:rPr>
+          <w:rFonts w:ascii="Arial" w:hAnsi="Arial" w:cs="Arial"/>
+          <w:sz w:val="24"/>
+          <w:szCs w:val="24"/>
+          <w:vertAlign w:val="superscript"/>
+        </w:rPr>
+        <w:t>rd</w:t>
+      </w:r>
+      <w:r>
+        <w:rPr>
+          <w:rFonts w:ascii="Arial" w:hAnsi="Arial" w:cs="Arial"/>
+          <w:sz w:val="24"/>
+          <w:szCs w:val="24"/>
+        </w:rPr>
+        <w:t xml:space="preserve"> and 4</w:t>
+      </w:r>
+      <w:r>
+        <w:rPr>
+          <w:rFonts w:ascii="Arial" w:hAnsi="Arial" w:cs="Arial"/>
+          <w:sz w:val="24"/>
+          <w:szCs w:val="24"/>
+          <w:vertAlign w:val="superscript"/>
+        </w:rPr>
+        <w:t>th</w:t>
+      </w:r>
+      <w:r>
+        <w:rPr>
+          <w:rFonts w:ascii="Arial" w:hAnsi="Arial" w:cs="Arial"/>
+          <w:sz w:val="24"/>
+          <w:szCs w:val="24"/>
+        </w:rPr>
+        <w:t xml:space="preserve"> iterative phases. </w:t>
+      </w:r>
+      <w:r>
+        <w:rPr>
+          <w:rFonts w:ascii="Arial" w:hAnsi="Arial" w:cs="Arial"/>
+          <w:sz w:val="24"/>
+          <w:szCs w:val="24"/>
+        </w:rPr>
+        <w:t>FDD’s strength</w:t>
+      </w:r>
+      <w:r>
+        <w:rPr>
+          <w:rFonts w:ascii="Arial" w:hAnsi="Arial" w:cs="Arial"/>
+          <w:sz w:val="24"/>
+          <w:szCs w:val="24"/>
+        </w:rPr>
+        <w:t>s</w:t>
+      </w:r>
+      <w:r>
+        <w:rPr>
+          <w:rFonts w:ascii="Arial" w:hAnsi="Arial" w:cs="Arial"/>
+          <w:sz w:val="24"/>
+          <w:szCs w:val="24"/>
+        </w:rPr>
+        <w:t xml:space="preserve"> lie in quickly producing working components that can be integrated into the development </w:t>
+      </w:r>
+      <w:r>
+        <w:rPr>
+          <w:rFonts w:ascii="Arial" w:hAnsi="Arial" w:cs="Arial"/>
+          <w:sz w:val="24"/>
+          <w:szCs w:val="24"/>
+        </w:rPr>
+        <w:t>environment and</w:t>
+      </w:r>
+      <w:r>
+        <w:rPr>
+          <w:rFonts w:ascii="Arial" w:hAnsi="Arial" w:cs="Arial"/>
+          <w:sz w:val="24"/>
+          <w:szCs w:val="24"/>
+        </w:rPr>
+        <w:t xml:space="preserve"> being able to adapt to changes from the </w:t>
+      </w:r>
+      <w:r>
+        <w:rPr>
+          <w:rFonts w:ascii="Arial" w:hAnsi="Arial" w:cs="Arial"/>
+          <w:sz w:val="24"/>
+          <w:szCs w:val="24"/>
+        </w:rPr>
+        <w:t>c</w:t>
+      </w:r>
+      <w:r>
+        <w:rPr>
+          <w:rFonts w:ascii="Arial" w:hAnsi="Arial" w:cs="Arial"/>
+          <w:sz w:val="24"/>
+          <w:szCs w:val="24"/>
+        </w:rPr>
+        <w:t>lient. Our focus will be on regular builds to facilitate continuous integration, which will assist in demonstrating the project to</w:t>
+      </w:r>
+      <w:r>
+        <w:rPr>
+          <w:rFonts w:ascii="Arial" w:hAnsi="Arial" w:cs="Arial"/>
+          <w:sz w:val="24"/>
+          <w:szCs w:val="24"/>
+        </w:rPr>
+        <w:t xml:space="preserve"> the</w:t>
+      </w:r>
+      <w:r>
+        <w:rPr>
+          <w:rFonts w:ascii="Arial" w:hAnsi="Arial" w:cs="Arial"/>
+          <w:sz w:val="24"/>
+          <w:szCs w:val="24"/>
+        </w:rPr>
+        <w:t xml:space="preserve"> </w:t>
+      </w:r>
+      <w:r>
+        <w:rPr>
+          <w:rFonts w:ascii="Arial" w:hAnsi="Arial" w:cs="Arial"/>
+          <w:sz w:val="24"/>
+          <w:szCs w:val="24"/>
+        </w:rPr>
+        <w:t>client</w:t>
+      </w:r>
+      <w:r>
+        <w:rPr>
+          <w:rFonts w:ascii="Arial" w:hAnsi="Arial" w:cs="Arial"/>
+          <w:sz w:val="24"/>
+          <w:szCs w:val="24"/>
+        </w:rPr>
+        <w:t xml:space="preserve"> at th</w:t>
+      </w:r>
+      <w:bookmarkStart w:id="15" w:name="_GoBack"/>
+      <w:bookmarkEnd w:id="15"/>
+      <w:r>
+        <w:rPr>
+          <w:rFonts w:ascii="Arial" w:hAnsi="Arial" w:cs="Arial"/>
+          <w:sz w:val="24"/>
+          <w:szCs w:val="24"/>
+        </w:rPr>
+        <w:t>e milestones.</w:t>
+      </w:r>
+    </w:p>
+    <w:p>
+      <w:pPr>
+        <w:spacing w:line="360" w:lineRule="auto"/>
+        <w:rPr>
+          <w:rFonts w:ascii="Arial" w:hAnsi="Arial" w:cs="Arial"/>
+          <w:sz w:val="24"/>
+          <w:szCs w:val="24"/>
+        </w:rPr>
+      </w:pPr>
+    </w:p>
+    <w:p>
+      <w:pPr>
+        <w:spacing w:line="360" w:lineRule="auto"/>
+        <w:rPr>
+          <w:rFonts w:ascii="Arial" w:hAnsi="Arial" w:cs="Arial"/>
+          <w:sz w:val="24"/>
+          <w:szCs w:val="24"/>
+        </w:rPr>
+      </w:pPr>
+    </w:p>
+    <w:p>
+      <w:pPr>
+        <w:spacing w:line="360" w:lineRule="auto"/>
+        <w:rPr>
+          <w:rFonts w:ascii="Arial" w:hAnsi="Arial" w:cs="Arial"/>
+          <w:sz w:val="24"/>
+          <w:szCs w:val="24"/>
+        </w:rPr>
+      </w:pPr>
+    </w:p>
+    <w:p>
+      <w:pPr>
+        <w:spacing w:line="360" w:lineRule="auto"/>
+        <w:rPr>
+          <w:rFonts w:ascii="Arial" w:hAnsi="Arial" w:cs="Arial"/>
+          <w:sz w:val="24"/>
+          <w:szCs w:val="24"/>
+        </w:rPr>
+      </w:pPr>
+    </w:p>
+    <w:p>
+      <w:pPr>
+        <w:spacing w:line="360" w:lineRule="auto"/>
+        <w:rPr>
+          <w:rFonts w:ascii="Arial" w:hAnsi="Arial" w:cs="Arial"/>
+          <w:sz w:val="24"/>
+          <w:szCs w:val="24"/>
+        </w:rPr>
+      </w:pPr>
+    </w:p>
+    <w:p>
+      <w:pPr>
+        <w:spacing w:line="360" w:lineRule="auto"/>
+        <w:rPr>
+          <w:rFonts w:ascii="Arial" w:hAnsi="Arial" w:cs="Arial"/>
+          <w:sz w:val="24"/>
+          <w:szCs w:val="24"/>
+        </w:rPr>
+      </w:pPr>
+      <w:r>
+        <w:rPr>
+          <w:rFonts w:ascii="Arial" w:hAnsi="Arial" w:cs="Arial"/>
+          <w:noProof/>
+          <w:sz w:val="24"/>
+          <w:szCs w:val="24"/>
+        </w:rPr>
         <w:lastRenderedPageBreak/>
-        <w:t>Development and Project Management Plan</w:t>
-      </w:r>
-      <w:bookmarkEnd w:id="13"/>
-    </w:p>
-    <w:p/>
+        <w:drawing>
+          <wp:inline distT="0" distB="0" distL="0" distR="0" wp14:anchorId="0D5094FB" wp14:editId="61DE7C9F">
+            <wp:extent cx="5632715" cy="5678435"/>
+            <wp:effectExtent l="0" t="0" r="6350" b="0"/>
+            <wp:docPr id="3" name="Picture 3"/>
+            <wp:cNvGraphicFramePr>
+              <a:graphicFrameLocks xmlns:a="http://schemas.openxmlformats.org/drawingml/2006/main" noChangeAspect="1"/>
+            </wp:cNvGraphicFramePr>
+            <a:graphic xmlns:a="http://schemas.openxmlformats.org/drawingml/2006/main">
+              <a:graphicData uri="http://schemas.openxmlformats.org/drawingml/2006/picture">
+                <pic:pic xmlns:pic="http://schemas.openxmlformats.org/drawingml/2006/picture">
+                  <pic:nvPicPr>
+                    <pic:cNvPr id="3" name="FDD_DiagramV2.png"/>
+                    <pic:cNvPicPr/>
+                  </pic:nvPicPr>
+                  <pic:blipFill>
+                    <a:blip r:embed="rId10" cstate="print">
+                      <a:extLst>
+                        <a:ext uri="{28A0092B-C50C-407E-A947-70E740481C1C}">
+                          <a14:useLocalDpi xmlns:a14="http://schemas.microsoft.com/office/drawing/2010/main" val="0"/>
+                        </a:ext>
+                      </a:extLst>
+                    </a:blip>
+                    <a:stretch>
+                      <a:fillRect/>
+                    </a:stretch>
+                  </pic:blipFill>
+                  <pic:spPr>
+                    <a:xfrm>
+                      <a:off x="0" y="0"/>
+                      <a:ext cx="5632715" cy="5678435"/>
+                    </a:xfrm>
+                    <a:prstGeom prst="rect">
+                      <a:avLst/>
+                    </a:prstGeom>
+                  </pic:spPr>
+                </pic:pic>
+              </a:graphicData>
+            </a:graphic>
+          </wp:inline>
+        </w:drawing>
+      </w:r>
+    </w:p>
+    <w:p>
+      <w:pPr>
+        <w:pStyle w:val="Caption"/>
+        <w:jc w:val="center"/>
+        <w:rPr>
+          <w:rFonts w:ascii="Arial" w:hAnsi="Arial" w:cs="Arial"/>
+          <w:sz w:val="20"/>
+          <w:szCs w:val="20"/>
+        </w:rPr>
+      </w:pPr>
+      <w:r>
+        <w:rPr>
+          <w:rFonts w:ascii="Arial" w:hAnsi="Arial" w:cs="Arial"/>
+          <w:sz w:val="20"/>
+          <w:szCs w:val="20"/>
+        </w:rPr>
+        <w:t xml:space="preserve">Figure </w:t>
+      </w:r>
+      <w:r>
+        <w:rPr>
+          <w:rFonts w:ascii="Arial" w:hAnsi="Arial" w:cs="Arial"/>
+          <w:sz w:val="20"/>
+          <w:szCs w:val="20"/>
+        </w:rPr>
+        <w:t>3</w:t>
+      </w:r>
+      <w:r>
+        <w:rPr>
+          <w:rFonts w:ascii="Arial" w:hAnsi="Arial" w:cs="Arial"/>
+          <w:sz w:val="20"/>
+          <w:szCs w:val="20"/>
+        </w:rPr>
+        <w:t xml:space="preserve"> </w:t>
+      </w:r>
+      <w:r>
+        <w:rPr>
+          <w:rFonts w:ascii="Arial" w:hAnsi="Arial" w:cs="Arial"/>
+          <w:sz w:val="20"/>
+          <w:szCs w:val="20"/>
+        </w:rPr>
+        <w:t>–</w:t>
+      </w:r>
+      <w:r>
+        <w:rPr>
+          <w:rFonts w:ascii="Arial" w:hAnsi="Arial" w:cs="Arial"/>
+          <w:sz w:val="20"/>
+          <w:szCs w:val="20"/>
+        </w:rPr>
+        <w:t xml:space="preserve"> </w:t>
+      </w:r>
+      <w:r>
+        <w:rPr>
+          <w:rFonts w:ascii="Arial" w:hAnsi="Arial" w:cs="Arial"/>
+          <w:sz w:val="20"/>
+          <w:szCs w:val="20"/>
+        </w:rPr>
+        <w:t>Feature-Driven Development Process</w:t>
+      </w:r>
+    </w:p>
+    <w:p>
+      <w:pPr>
+        <w:spacing w:line="360" w:lineRule="auto"/>
+        <w:rPr>
+          <w:rFonts w:ascii="Arial" w:hAnsi="Arial" w:cs="Arial"/>
+          <w:sz w:val="24"/>
+          <w:szCs w:val="24"/>
+        </w:rPr>
+      </w:pPr>
+    </w:p>
     <w:p>
       <w:pPr>
         <w:pStyle w:val="Heading2"/>
       </w:pPr>
-      <w:bookmarkStart w:id="14" w:name="_Toc41477945"/>
-      <w:r>
-        <w:t>Project Methodology</w:t>
-      </w:r>
-      <w:bookmarkEnd w:id="14"/>
+      <w:bookmarkStart w:id="16" w:name="_Toc41477946"/>
+      <w:r>
+        <w:t>Required Resources</w:t>
+      </w:r>
+      <w:bookmarkEnd w:id="16"/>
     </w:p>
     <w:p>
       <w:pPr>
@@ -6658,34 +7052,14 @@
       <w:pPr>
         <w:pStyle w:val="Heading2"/>
       </w:pPr>
-      <w:bookmarkStart w:id="15" w:name="_Toc41477946"/>
-      <w:r>
-        <w:t>Required Resources</w:t>
-      </w:r>
-      <w:bookmarkEnd w:id="15"/>
-    </w:p>
-    <w:p>
-      <w:pPr>
-        <w:spacing w:line="360" w:lineRule="auto"/>
-        <w:rPr>
-          <w:rFonts w:ascii="Arial" w:hAnsi="Arial" w:cs="Arial"/>
-          <w:sz w:val="24"/>
-          <w:szCs w:val="24"/>
-        </w:rPr>
-      </w:pPr>
-    </w:p>
-    <w:p>
-      <w:pPr>
-        <w:pStyle w:val="Heading2"/>
-      </w:pPr>
-      <w:bookmarkStart w:id="16" w:name="_Toc41477947"/>
+      <w:bookmarkStart w:id="17" w:name="_Toc41477947"/>
       <w:r>
         <w:t>Project</w:t>
       </w:r>
       <w:r>
         <w:t xml:space="preserve"> Team Member Roles</w:t>
       </w:r>
-      <w:bookmarkEnd w:id="16"/>
+      <w:bookmarkEnd w:id="17"/>
     </w:p>
     <w:p/>
     <w:p>
@@ -6726,6 +7100,7 @@
           <w:sz w:val="24"/>
           <w:szCs w:val="24"/>
         </w:rPr>
+        <w:lastRenderedPageBreak/>
         <w:t xml:space="preserve">SPM/Team Leader: Our project facilitator, will be responsible for organising the development team, interfacing with Dr Client, and acting as a mentor role within the development team. As we are a small team, the Team Leader will also be required to get hands on with development, but that is secondary to their role. </w:t>
       </w:r>
     </w:p>
@@ -6789,11 +7164,11 @@
       <w:pPr>
         <w:pStyle w:val="Heading2"/>
       </w:pPr>
-      <w:bookmarkStart w:id="17" w:name="_Toc41477948"/>
+      <w:bookmarkStart w:id="18" w:name="_Toc41477948"/>
       <w:r>
         <w:t>Development Team Composition</w:t>
       </w:r>
-      <w:bookmarkEnd w:id="17"/>
+      <w:bookmarkEnd w:id="18"/>
     </w:p>
     <w:p/>
     <w:p>
@@ -6857,55 +7232,159 @@
           <w:sz w:val="24"/>
           <w:szCs w:val="24"/>
         </w:rPr>
+        <w:t xml:space="preserve">Web/Database/Application Developer: Responsible for building the web services required (including the integration of a Database) and for the development of the two </w:t>
+      </w:r>
+      <w:r>
+        <w:rPr>
+          <w:rFonts w:ascii="Arial" w:hAnsi="Arial" w:cs="Arial"/>
+          <w:sz w:val="24"/>
+          <w:szCs w:val="24"/>
+        </w:rPr>
+        <w:t xml:space="preserve">mobile phone applications. </w:t>
+      </w:r>
+    </w:p>
+    <w:p>
+      <w:pPr>
+        <w:spacing w:line="360" w:lineRule="auto"/>
+        <w:rPr>
+          <w:rFonts w:ascii="Arial" w:hAnsi="Arial" w:cs="Arial"/>
+          <w:sz w:val="24"/>
+          <w:szCs w:val="24"/>
+        </w:rPr>
+      </w:pPr>
+      <w:r>
+        <w:rPr>
+          <w:rFonts w:ascii="Arial" w:hAnsi="Arial" w:cs="Arial"/>
+          <w:sz w:val="24"/>
+          <w:szCs w:val="24"/>
+        </w:rPr>
+        <w:t xml:space="preserve">While we have outlined very specific roles, our development team members are multi-skilled and will be working closely with each other on each component as they are built and integrated into the project. </w:t>
+      </w:r>
+    </w:p>
+    <w:p>
+      <w:pPr>
+        <w:spacing w:line="360" w:lineRule="auto"/>
+        <w:rPr>
+          <w:rFonts w:ascii="Arial" w:hAnsi="Arial" w:cs="Arial"/>
+          <w:sz w:val="24"/>
+          <w:szCs w:val="24"/>
+        </w:rPr>
+      </w:pPr>
+      <w:r>
+        <w:rPr>
+          <w:rFonts w:ascii="Arial" w:hAnsi="Arial" w:cs="Arial"/>
+          <w:sz w:val="24"/>
+          <w:szCs w:val="24"/>
+        </w:rPr>
+        <w:br/>
+      </w:r>
+      <w:r>
+        <w:rPr>
+          <w:rFonts w:ascii="Arial" w:hAnsi="Arial" w:cs="Arial"/>
+          <w:sz w:val="24"/>
+          <w:szCs w:val="24"/>
+        </w:rPr>
+        <w:br/>
+      </w:r>
+      <w:r>
+        <w:rPr>
+          <w:rFonts w:ascii="Arial" w:hAnsi="Arial" w:cs="Arial"/>
+          <w:sz w:val="24"/>
+          <w:szCs w:val="24"/>
+        </w:rPr>
+        <w:br/>
+      </w:r>
+      <w:r>
+        <w:rPr>
+          <w:rFonts w:ascii="Arial" w:hAnsi="Arial" w:cs="Arial"/>
+          <w:sz w:val="24"/>
+          <w:szCs w:val="24"/>
+        </w:rPr>
+        <w:br/>
+      </w:r>
+      <w:r>
+        <w:rPr>
+          <w:rFonts w:ascii="Arial" w:hAnsi="Arial" w:cs="Arial"/>
+          <w:sz w:val="24"/>
+          <w:szCs w:val="24"/>
+        </w:rPr>
+        <w:br/>
+      </w:r>
+      <w:r>
+        <w:rPr>
+          <w:rFonts w:ascii="Arial" w:hAnsi="Arial" w:cs="Arial"/>
+          <w:sz w:val="24"/>
+          <w:szCs w:val="24"/>
+        </w:rPr>
         <w:lastRenderedPageBreak/>
-        <w:t xml:space="preserve">Web/Database/Application Developer: Responsible for building the web services required (including the integration of a Database) and for the development of the two </w:t>
-      </w:r>
-      <w:r>
-        <w:rPr>
-          <w:rFonts w:ascii="Arial" w:hAnsi="Arial" w:cs="Arial"/>
-          <w:sz w:val="24"/>
-          <w:szCs w:val="24"/>
-        </w:rPr>
-        <w:t xml:space="preserve">mobile phone applications. </w:t>
-      </w:r>
-    </w:p>
-    <w:p>
-      <w:pPr>
-        <w:spacing w:line="360" w:lineRule="auto"/>
-        <w:rPr>
-          <w:rFonts w:ascii="Arial" w:hAnsi="Arial" w:cs="Arial"/>
-          <w:sz w:val="24"/>
-          <w:szCs w:val="24"/>
-        </w:rPr>
-      </w:pPr>
-      <w:r>
-        <w:rPr>
-          <w:rFonts w:ascii="Arial" w:hAnsi="Arial" w:cs="Arial"/>
-          <w:sz w:val="24"/>
-          <w:szCs w:val="24"/>
-        </w:rPr>
-        <w:t xml:space="preserve">While we have outlined very specific roles, our development team members are multi-skilled and will be working closely with each other on each component as they are built and integrated into the project. </w:t>
-      </w:r>
-    </w:p>
-    <w:p>
-      <w:pPr>
-        <w:spacing w:line="360" w:lineRule="auto"/>
-        <w:rPr>
-          <w:rFonts w:ascii="Arial" w:hAnsi="Arial" w:cs="Arial"/>
-          <w:sz w:val="24"/>
-          <w:szCs w:val="24"/>
-        </w:rPr>
-      </w:pPr>
+        <w:br/>
+      </w:r>
+      <w:r>
+        <w:rPr>
+          <w:rFonts w:ascii="Arial" w:hAnsi="Arial" w:cs="Arial"/>
+          <w:sz w:val="24"/>
+          <w:szCs w:val="24"/>
+        </w:rPr>
+        <w:br/>
+      </w:r>
+      <w:r>
+        <w:rPr>
+          <w:rFonts w:ascii="Arial" w:hAnsi="Arial" w:cs="Arial"/>
+          <w:sz w:val="24"/>
+          <w:szCs w:val="24"/>
+        </w:rPr>
+        <w:br/>
+      </w:r>
+      <w:r>
+        <w:rPr>
+          <w:rFonts w:ascii="Arial" w:hAnsi="Arial" w:cs="Arial"/>
+          <w:sz w:val="24"/>
+          <w:szCs w:val="24"/>
+        </w:rPr>
+        <w:br/>
+      </w:r>
+      <w:r>
+        <w:rPr>
+          <w:rFonts w:ascii="Arial" w:hAnsi="Arial" w:cs="Arial"/>
+          <w:sz w:val="24"/>
+          <w:szCs w:val="24"/>
+        </w:rPr>
+        <w:br/>
+      </w:r>
+      <w:r>
+        <w:rPr>
+          <w:rFonts w:ascii="Arial" w:hAnsi="Arial" w:cs="Arial"/>
+          <w:sz w:val="24"/>
+          <w:szCs w:val="24"/>
+        </w:rPr>
+        <w:br/>
+      </w:r>
+      <w:r>
+        <w:rPr>
+          <w:rFonts w:ascii="Arial" w:hAnsi="Arial" w:cs="Arial"/>
+          <w:sz w:val="24"/>
+          <w:szCs w:val="24"/>
+        </w:rPr>
+        <w:br/>
+      </w:r>
+      <w:r>
+        <w:rPr>
+          <w:rFonts w:ascii="Arial" w:hAnsi="Arial" w:cs="Arial"/>
+          <w:sz w:val="24"/>
+          <w:szCs w:val="24"/>
+        </w:rPr>
+        <w:br/>
+      </w:r>
     </w:p>
     <w:p>
       <w:pPr>
         <w:pStyle w:val="Heading2"/>
       </w:pPr>
-      <w:bookmarkStart w:id="18" w:name="_Toc41477949"/>
+      <w:bookmarkStart w:id="19" w:name="_Toc41477949"/>
       <w:r>
         <w:t>Programming Languages and Environments</w:t>
       </w:r>
-      <w:bookmarkEnd w:id="18"/>
+      <w:bookmarkEnd w:id="19"/>
     </w:p>
     <w:p/>
     <w:p>
@@ -7362,6 +7841,14 @@
           <w:szCs w:val="24"/>
         </w:rPr>
       </w:pPr>
+      <w:r>
+        <w:rPr>
+          <w:rFonts w:ascii="Arial" w:hAnsi="Arial" w:cs="Arial"/>
+          <w:sz w:val="24"/>
+          <w:szCs w:val="24"/>
+        </w:rPr>
+        <w:br/>
+      </w:r>
     </w:p>
     <w:p>
       <w:pPr>
@@ -7395,12 +7882,12 @@
       <w:pPr>
         <w:pStyle w:val="Heading1"/>
       </w:pPr>
-      <w:bookmarkStart w:id="19" w:name="_Toc41477950"/>
+      <w:bookmarkStart w:id="20" w:name="_Toc41477950"/>
       <w:r>
         <w:lastRenderedPageBreak/>
         <w:t>Preliminary Execution Schedule</w:t>
       </w:r>
-      <w:bookmarkEnd w:id="19"/>
+      <w:bookmarkEnd w:id="20"/>
     </w:p>
     <w:p>
       <w:pPr>
@@ -7416,11 +7903,11 @@
       <w:pPr>
         <w:pStyle w:val="Heading2"/>
       </w:pPr>
-      <w:bookmarkStart w:id="20" w:name="_Toc41477951"/>
+      <w:bookmarkStart w:id="21" w:name="_Toc41477951"/>
       <w:r>
         <w:t>Scheduling of Major Components</w:t>
       </w:r>
-      <w:bookmarkEnd w:id="20"/>
+      <w:bookmarkEnd w:id="21"/>
     </w:p>
     <w:p/>
     <w:p>
@@ -8722,11 +9209,11 @@
       <w:pPr>
         <w:pStyle w:val="Heading2"/>
       </w:pPr>
-      <w:bookmarkStart w:id="21" w:name="_Toc41477952"/>
+      <w:bookmarkStart w:id="22" w:name="_Toc41477952"/>
       <w:r>
         <w:t>Component Dependency Relationships</w:t>
       </w:r>
-      <w:bookmarkEnd w:id="21"/>
+      <w:bookmarkEnd w:id="22"/>
     </w:p>
     <w:p/>
     <w:p>
@@ -8757,7 +9244,7 @@
                     <pic:cNvPicPr/>
                   </pic:nvPicPr>
                   <pic:blipFill>
-                    <a:blip r:embed="rId10">
+                    <a:blip r:embed="rId11">
                       <a:extLst>
                         <a:ext uri="{28A0092B-C50C-407E-A947-70E740481C1C}">
                           <a14:useLocalDpi xmlns:a14="http://schemas.microsoft.com/office/drawing/2010/main" val="0"/>
@@ -8794,6 +9281,7 @@
           <w:szCs w:val="20"/>
         </w:rPr>
       </w:pPr>
+      <w:bookmarkStart w:id="23" w:name="_Hlk41521544"/>
       <w:r>
         <w:rPr>
           <w:rFonts w:ascii="Arial" w:hAnsi="Arial" w:cs="Arial"/>
@@ -8808,7 +9296,7 @@
           <w:sz w:val="20"/>
           <w:szCs w:val="20"/>
         </w:rPr>
-        <w:fldChar w:fldCharType="begin"/>
+        <w:t>4</w:t>
       </w:r>
       <w:r>
         <w:rPr>
@@ -8816,42 +9304,10 @@
           <w:sz w:val="20"/>
           <w:szCs w:val="20"/>
         </w:rPr>
-        <w:instrText xml:space="preserve"> SEQ Figure \* ARABIC </w:instrText>
-      </w:r>
-      <w:r>
-        <w:rPr>
-          <w:rFonts w:ascii="Arial" w:hAnsi="Arial" w:cs="Arial"/>
-          <w:sz w:val="20"/>
-          <w:szCs w:val="20"/>
-        </w:rPr>
-        <w:fldChar w:fldCharType="separate"/>
-      </w:r>
-      <w:r>
-        <w:rPr>
-          <w:rFonts w:ascii="Arial" w:hAnsi="Arial" w:cs="Arial"/>
-          <w:noProof/>
-          <w:sz w:val="20"/>
-          <w:szCs w:val="20"/>
-        </w:rPr>
-        <w:t>3</w:t>
-      </w:r>
-      <w:r>
-        <w:rPr>
-          <w:rFonts w:ascii="Arial" w:hAnsi="Arial" w:cs="Arial"/>
-          <w:sz w:val="20"/>
-          <w:szCs w:val="20"/>
-        </w:rPr>
-        <w:fldChar w:fldCharType="end"/>
-      </w:r>
-      <w:r>
-        <w:rPr>
-          <w:rFonts w:ascii="Arial" w:hAnsi="Arial" w:cs="Arial"/>
-          <w:sz w:val="20"/>
-          <w:szCs w:val="20"/>
-        </w:rPr>
         <w:t xml:space="preserve"> - Gantt Chart based on our four phases</w:t>
       </w:r>
     </w:p>
+    <w:bookmarkEnd w:id="23"/>
     <w:p>
       <w:pPr>
         <w:spacing w:line="360" w:lineRule="auto"/>
@@ -8912,7 +9368,7 @@
           <w:szCs w:val="24"/>
         </w:rPr>
       </w:pPr>
-      <w:bookmarkStart w:id="22" w:name="_Toc41477953"/>
+      <w:bookmarkStart w:id="24" w:name="_Toc41477953"/>
       <w:r>
         <w:rPr>
           <w:rFonts w:cs="Arial"/>
@@ -8922,7 +9378,7 @@
         <w:lastRenderedPageBreak/>
         <w:t>Additional/Optional</w:t>
       </w:r>
-      <w:bookmarkEnd w:id="22"/>
+      <w:bookmarkEnd w:id="24"/>
     </w:p>
     <w:p>
       <w:pPr>
@@ -8934,7 +9390,7 @@
           <w:szCs w:val="24"/>
         </w:rPr>
       </w:pPr>
-      <w:bookmarkStart w:id="23" w:name="_Toc41477954"/>
+      <w:bookmarkStart w:id="25" w:name="_Toc41477954"/>
       <w:r>
         <w:rPr>
           <w:rFonts w:cs="Arial"/>
@@ -8943,7 +9399,7 @@
         </w:rPr>
         <w:t>Testing</w:t>
       </w:r>
-      <w:bookmarkEnd w:id="23"/>
+      <w:bookmarkEnd w:id="25"/>
     </w:p>
     <w:p>
       <w:pPr>
@@ -8965,7 +9421,7 @@
           <w:szCs w:val="24"/>
         </w:rPr>
       </w:pPr>
-      <w:bookmarkStart w:id="24" w:name="_Toc41477955"/>
+      <w:bookmarkStart w:id="26" w:name="_Toc41477955"/>
       <w:r>
         <w:rPr>
           <w:rFonts w:cs="Arial"/>
@@ -8974,7 +9430,7 @@
         </w:rPr>
         <w:t>User Training</w:t>
       </w:r>
-      <w:bookmarkEnd w:id="24"/>
+      <w:bookmarkEnd w:id="26"/>
     </w:p>
     <w:p>
       <w:pPr>
@@ -8996,7 +9452,7 @@
           <w:szCs w:val="24"/>
         </w:rPr>
       </w:pPr>
-      <w:bookmarkStart w:id="25" w:name="_Toc41477956"/>
+      <w:bookmarkStart w:id="27" w:name="_Toc41477956"/>
       <w:r>
         <w:rPr>
           <w:rFonts w:cs="Arial"/>
@@ -9005,7 +9461,7 @@
         </w:rPr>
         <w:t>Deployment</w:t>
       </w:r>
-      <w:bookmarkEnd w:id="25"/>
+      <w:bookmarkEnd w:id="27"/>
     </w:p>
     <w:p>
       <w:pPr>
@@ -9027,7 +9483,7 @@
           <w:szCs w:val="24"/>
         </w:rPr>
       </w:pPr>
-      <w:bookmarkStart w:id="26" w:name="_Toc41477957"/>
+      <w:bookmarkStart w:id="28" w:name="_Toc41477957"/>
       <w:r>
         <w:rPr>
           <w:rFonts w:cs="Arial"/>
@@ -9036,7 +9492,7 @@
         </w:rPr>
         <w:t>Maintenance</w:t>
       </w:r>
-      <w:bookmarkEnd w:id="26"/>
+      <w:bookmarkEnd w:id="28"/>
     </w:p>
     <w:p>
       <w:pPr>
@@ -9049,8 +9505,8 @@
       </w:pPr>
     </w:p>
     <w:sectPr>
-      <w:headerReference w:type="default" r:id="rId11"/>
-      <w:footerReference w:type="default" r:id="rId12"/>
+      <w:headerReference w:type="default" r:id="rId12"/>
+      <w:footerReference w:type="default" r:id="rId13"/>
       <w:pgSz w:w="12240" w:h="15840"/>
       <w:pgMar w:top="1440" w:right="1440" w:bottom="1440" w:left="1440" w:header="720" w:footer="720" w:gutter="0"/>
       <w:cols w:space="720"/>
@@ -9061,7 +9517,7 @@
 </file>
 
 <file path=word/endnotes.xml><?xml version="1.0" encoding="utf-8"?>
-<w:endnotes xmlns:wpc="http://schemas.microsoft.com/office/word/2010/wordprocessingCanvas" xmlns:cx="http://schemas.microsoft.com/office/drawing/2014/chartex" xmlns:cx1="http://schemas.microsoft.com/office/drawing/2015/9/8/chartex" xmlns:cx2="http://schemas.microsoft.com/office/drawing/2015/10/21/chartex" xmlns:cx3="http://schemas.microsoft.com/office/drawing/2016/5/9/chartex" xmlns:cx4="http://schemas.microsoft.com/office/drawing/2016/5/10/chartex" xmlns:cx5="http://schemas.microsoft.com/office/drawing/2016/5/11/chartex" xmlns:cx6="http://schemas.microsoft.com/office/drawing/2016/5/12/chartex" xmlns:cx7="http://schemas.microsoft.com/office/drawing/2016/5/13/chartex" xmlns:cx8="http://schemas.microsoft.com/office/drawing/2016/5/14/chartex" xmlns:mc="http://schemas.openxmlformats.org/markup-compatibility/2006" xmlns:aink="http://schemas.microsoft.com/office/drawing/2016/ink" xmlns:am3d="http://schemas.microsoft.com/office/drawing/2017/model3d" xmlns:o="urn:schemas-microsoft-com:office:office" xmlns:r="http://schemas.openxmlformats.org/officeDocument/2006/relationships" xmlns:m="http://schemas.openxmlformats.org/officeDocument/2006/math" xmlns:v="urn:schemas-microsoft-com:vml" xmlns:wp14="http://schemas.microsoft.com/office/word/2010/wordprocessingDrawing" xmlns:wp="http://schemas.openxmlformats.org/drawingml/2006/wordprocessingDrawing" xmlns:w10="urn:schemas-microsoft-com:office:word" xmlns:w="http://schemas.openxmlformats.org/wordprocessingml/2006/main" xmlns:w14="http://schemas.microsoft.com/office/word/2010/wordml" xmlns:w15="http://schemas.microsoft.com/office/word/2012/wordml" xmlns:w16cex="http://schemas.microsoft.com/office/word/2018/wordml/cex" xmlns:w16cid="http://schemas.microsoft.com/office/word/2016/wordml/cid" xmlns:w16="http://schemas.microsoft.com/office/word/2018/wordml" xmlns:w16se="http://schemas.microsoft.com/office/word/2015/wordml/symex" xmlns:wpg="http://schemas.microsoft.com/office/word/2010/wordprocessingGroup" xmlns:wpi="http://schemas.microsoft.com/office/word/2010/wordprocessingInk" xmlns:wne="http://schemas.microsoft.com/office/word/2006/wordml" xmlns:wps="http://schemas.microsoft.com/office/word/2010/wordprocessingShape" mc:Ignorable="w14 w15 w16se w16cid w16 w16cex wp14">
+<w:endnotes xmlns:wpc="http://schemas.microsoft.com/office/word/2010/wordprocessingCanvas" xmlns:cx="http://schemas.microsoft.com/office/drawing/2014/chartex" xmlns:cx1="http://schemas.microsoft.com/office/drawing/2015/9/8/chartex" xmlns:cx2="http://schemas.microsoft.com/office/drawing/2015/10/21/chartex" xmlns:cx3="http://schemas.microsoft.com/office/drawing/2016/5/9/chartex" xmlns:cx4="http://schemas.microsoft.com/office/drawing/2016/5/10/chartex" xmlns:cx5="http://schemas.microsoft.com/office/drawing/2016/5/11/chartex" xmlns:cx6="http://schemas.microsoft.com/office/drawing/2016/5/12/chartex" xmlns:cx7="http://schemas.microsoft.com/office/drawing/2016/5/13/chartex" xmlns:cx8="http://schemas.microsoft.com/office/drawing/2016/5/14/chartex" xmlns:mc="http://schemas.openxmlformats.org/markup-compatibility/2006" xmlns:aink="http://schemas.microsoft.com/office/drawing/2016/ink" xmlns:am3d="http://schemas.microsoft.com/office/drawing/2017/model3d" xmlns:o="urn:schemas-microsoft-com:office:office" xmlns:r="http://schemas.openxmlformats.org/officeDocument/2006/relationships" xmlns:m="http://schemas.openxmlformats.org/officeDocument/2006/math" xmlns:v="urn:schemas-microsoft-com:vml" xmlns:wp14="http://schemas.microsoft.com/office/word/2010/wordprocessingDrawing" xmlns:wp="http://schemas.openxmlformats.org/drawingml/2006/wordprocessingDrawing" xmlns:w10="urn:schemas-microsoft-com:office:word" xmlns:w="http://schemas.openxmlformats.org/wordprocessingml/2006/main" xmlns:w14="http://schemas.microsoft.com/office/word/2010/wordml" xmlns:w15="http://schemas.microsoft.com/office/word/2012/wordml" xmlns:w16cid="http://schemas.microsoft.com/office/word/2016/wordml/cid" xmlns:w16se="http://schemas.microsoft.com/office/word/2015/wordml/symex" xmlns:wpg="http://schemas.microsoft.com/office/word/2010/wordprocessingGroup" xmlns:wpi="http://schemas.microsoft.com/office/word/2010/wordprocessingInk" xmlns:wne="http://schemas.microsoft.com/office/word/2006/wordml" xmlns:wps="http://schemas.microsoft.com/office/word/2010/wordprocessingShape" mc:Ignorable="w14 w15 w16se w16cid wp14">
   <w:endnote w:type="separator" w:id="-1">
     <w:p>
       <w:pPr>
@@ -9086,7 +9542,7 @@
 </file>
 
 <file path=word/footer1.xml><?xml version="1.0" encoding="utf-8"?>
-<w:ftr xmlns:wpc="http://schemas.microsoft.com/office/word/2010/wordprocessingCanvas" xmlns:cx="http://schemas.microsoft.com/office/drawing/2014/chartex" xmlns:cx1="http://schemas.microsoft.com/office/drawing/2015/9/8/chartex" xmlns:cx2="http://schemas.microsoft.com/office/drawing/2015/10/21/chartex" xmlns:cx3="http://schemas.microsoft.com/office/drawing/2016/5/9/chartex" xmlns:cx4="http://schemas.microsoft.com/office/drawing/2016/5/10/chartex" xmlns:cx5="http://schemas.microsoft.com/office/drawing/2016/5/11/chartex" xmlns:cx6="http://schemas.microsoft.com/office/drawing/2016/5/12/chartex" xmlns:cx7="http://schemas.microsoft.com/office/drawing/2016/5/13/chartex" xmlns:cx8="http://schemas.microsoft.com/office/drawing/2016/5/14/chartex" xmlns:mc="http://schemas.openxmlformats.org/markup-compatibility/2006" xmlns:aink="http://schemas.microsoft.com/office/drawing/2016/ink" xmlns:am3d="http://schemas.microsoft.com/office/drawing/2017/model3d" xmlns:o="urn:schemas-microsoft-com:office:office" xmlns:r="http://schemas.openxmlformats.org/officeDocument/2006/relationships" xmlns:m="http://schemas.openxmlformats.org/officeDocument/2006/math" xmlns:v="urn:schemas-microsoft-com:vml" xmlns:wp14="http://schemas.microsoft.com/office/word/2010/wordprocessingDrawing" xmlns:wp="http://schemas.openxmlformats.org/drawingml/2006/wordprocessingDrawing" xmlns:w10="urn:schemas-microsoft-com:office:word" xmlns:w="http://schemas.openxmlformats.org/wordprocessingml/2006/main" xmlns:w14="http://schemas.microsoft.com/office/word/2010/wordml" xmlns:w15="http://schemas.microsoft.com/office/word/2012/wordml" xmlns:w16cex="http://schemas.microsoft.com/office/word/2018/wordml/cex" xmlns:w16cid="http://schemas.microsoft.com/office/word/2016/wordml/cid" xmlns:w16="http://schemas.microsoft.com/office/word/2018/wordml" xmlns:w16se="http://schemas.microsoft.com/office/word/2015/wordml/symex" xmlns:wpg="http://schemas.microsoft.com/office/word/2010/wordprocessingGroup" xmlns:wpi="http://schemas.microsoft.com/office/word/2010/wordprocessingInk" xmlns:wne="http://schemas.microsoft.com/office/word/2006/wordml" xmlns:wps="http://schemas.microsoft.com/office/word/2010/wordprocessingShape" mc:Ignorable="w14 w15 w16se w16cid w16 w16cex wp14">
+<w:ftr xmlns:wpc="http://schemas.microsoft.com/office/word/2010/wordprocessingCanvas" xmlns:cx="http://schemas.microsoft.com/office/drawing/2014/chartex" xmlns:cx1="http://schemas.microsoft.com/office/drawing/2015/9/8/chartex" xmlns:cx2="http://schemas.microsoft.com/office/drawing/2015/10/21/chartex" xmlns:cx3="http://schemas.microsoft.com/office/drawing/2016/5/9/chartex" xmlns:cx4="http://schemas.microsoft.com/office/drawing/2016/5/10/chartex" xmlns:cx5="http://schemas.microsoft.com/office/drawing/2016/5/11/chartex" xmlns:cx6="http://schemas.microsoft.com/office/drawing/2016/5/12/chartex" xmlns:cx7="http://schemas.microsoft.com/office/drawing/2016/5/13/chartex" xmlns:cx8="http://schemas.microsoft.com/office/drawing/2016/5/14/chartex" xmlns:mc="http://schemas.openxmlformats.org/markup-compatibility/2006" xmlns:aink="http://schemas.microsoft.com/office/drawing/2016/ink" xmlns:am3d="http://schemas.microsoft.com/office/drawing/2017/model3d" xmlns:o="urn:schemas-microsoft-com:office:office" xmlns:r="http://schemas.openxmlformats.org/officeDocument/2006/relationships" xmlns:m="http://schemas.openxmlformats.org/officeDocument/2006/math" xmlns:v="urn:schemas-microsoft-com:vml" xmlns:wp14="http://schemas.microsoft.com/office/word/2010/wordprocessingDrawing" xmlns:wp="http://schemas.openxmlformats.org/drawingml/2006/wordprocessingDrawing" xmlns:w10="urn:schemas-microsoft-com:office:word" xmlns:w="http://schemas.openxmlformats.org/wordprocessingml/2006/main" xmlns:w14="http://schemas.microsoft.com/office/word/2010/wordml" xmlns:w15="http://schemas.microsoft.com/office/word/2012/wordml" xmlns:w16cid="http://schemas.microsoft.com/office/word/2016/wordml/cid" xmlns:w16se="http://schemas.microsoft.com/office/word/2015/wordml/symex" xmlns:wpg="http://schemas.microsoft.com/office/word/2010/wordprocessingGroup" xmlns:wpi="http://schemas.microsoft.com/office/word/2010/wordprocessingInk" xmlns:wne="http://schemas.microsoft.com/office/word/2006/wordml" xmlns:wps="http://schemas.microsoft.com/office/word/2010/wordprocessingShape" mc:Ignorable="w14 w15 w16se w16cid wp14">
   <w:sdt>
     <w:sdtPr>
       <w:id w:val="-2002269557"/>
@@ -9139,7 +9595,7 @@
 </file>
 
 <file path=word/footnotes.xml><?xml version="1.0" encoding="utf-8"?>
-<w:footnotes xmlns:wpc="http://schemas.microsoft.com/office/word/2010/wordprocessingCanvas" xmlns:cx="http://schemas.microsoft.com/office/drawing/2014/chartex" xmlns:cx1="http://schemas.microsoft.com/office/drawing/2015/9/8/chartex" xmlns:cx2="http://schemas.microsoft.com/office/drawing/2015/10/21/chartex" xmlns:cx3="http://schemas.microsoft.com/office/drawing/2016/5/9/chartex" xmlns:cx4="http://schemas.microsoft.com/office/drawing/2016/5/10/chartex" xmlns:cx5="http://schemas.microsoft.com/office/drawing/2016/5/11/chartex" xmlns:cx6="http://schemas.microsoft.com/office/drawing/2016/5/12/chartex" xmlns:cx7="http://schemas.microsoft.com/office/drawing/2016/5/13/chartex" xmlns:cx8="http://schemas.microsoft.com/office/drawing/2016/5/14/chartex" xmlns:mc="http://schemas.openxmlformats.org/markup-compatibility/2006" xmlns:aink="http://schemas.microsoft.com/office/drawing/2016/ink" xmlns:am3d="http://schemas.microsoft.com/office/drawing/2017/model3d" xmlns:o="urn:schemas-microsoft-com:office:office" xmlns:r="http://schemas.openxmlformats.org/officeDocument/2006/relationships" xmlns:m="http://schemas.openxmlformats.org/officeDocument/2006/math" xmlns:v="urn:schemas-microsoft-com:vml" xmlns:wp14="http://schemas.microsoft.com/office/word/2010/wordprocessingDrawing" xmlns:wp="http://schemas.openxmlformats.org/drawingml/2006/wordprocessingDrawing" xmlns:w10="urn:schemas-microsoft-com:office:word" xmlns:w="http://schemas.openxmlformats.org/wordprocessingml/2006/main" xmlns:w14="http://schemas.microsoft.com/office/word/2010/wordml" xmlns:w15="http://schemas.microsoft.com/office/word/2012/wordml" xmlns:w16cex="http://schemas.microsoft.com/office/word/2018/wordml/cex" xmlns:w16cid="http://schemas.microsoft.com/office/word/2016/wordml/cid" xmlns:w16="http://schemas.microsoft.com/office/word/2018/wordml" xmlns:w16se="http://schemas.microsoft.com/office/word/2015/wordml/symex" xmlns:wpg="http://schemas.microsoft.com/office/word/2010/wordprocessingGroup" xmlns:wpi="http://schemas.microsoft.com/office/word/2010/wordprocessingInk" xmlns:wne="http://schemas.microsoft.com/office/word/2006/wordml" xmlns:wps="http://schemas.microsoft.com/office/word/2010/wordprocessingShape" mc:Ignorable="w14 w15 w16se w16cid w16 w16cex wp14">
+<w:footnotes xmlns:wpc="http://schemas.microsoft.com/office/word/2010/wordprocessingCanvas" xmlns:cx="http://schemas.microsoft.com/office/drawing/2014/chartex" xmlns:cx1="http://schemas.microsoft.com/office/drawing/2015/9/8/chartex" xmlns:cx2="http://schemas.microsoft.com/office/drawing/2015/10/21/chartex" xmlns:cx3="http://schemas.microsoft.com/office/drawing/2016/5/9/chartex" xmlns:cx4="http://schemas.microsoft.com/office/drawing/2016/5/10/chartex" xmlns:cx5="http://schemas.microsoft.com/office/drawing/2016/5/11/chartex" xmlns:cx6="http://schemas.microsoft.com/office/drawing/2016/5/12/chartex" xmlns:cx7="http://schemas.microsoft.com/office/drawing/2016/5/13/chartex" xmlns:cx8="http://schemas.microsoft.com/office/drawing/2016/5/14/chartex" xmlns:mc="http://schemas.openxmlformats.org/markup-compatibility/2006" xmlns:aink="http://schemas.microsoft.com/office/drawing/2016/ink" xmlns:am3d="http://schemas.microsoft.com/office/drawing/2017/model3d" xmlns:o="urn:schemas-microsoft-com:office:office" xmlns:r="http://schemas.openxmlformats.org/officeDocument/2006/relationships" xmlns:m="http://schemas.openxmlformats.org/officeDocument/2006/math" xmlns:v="urn:schemas-microsoft-com:vml" xmlns:wp14="http://schemas.microsoft.com/office/word/2010/wordprocessingDrawing" xmlns:wp="http://schemas.openxmlformats.org/drawingml/2006/wordprocessingDrawing" xmlns:w10="urn:schemas-microsoft-com:office:word" xmlns:w="http://schemas.openxmlformats.org/wordprocessingml/2006/main" xmlns:w14="http://schemas.microsoft.com/office/word/2010/wordml" xmlns:w15="http://schemas.microsoft.com/office/word/2012/wordml" xmlns:w16cid="http://schemas.microsoft.com/office/word/2016/wordml/cid" xmlns:w16se="http://schemas.microsoft.com/office/word/2015/wordml/symex" xmlns:wpg="http://schemas.microsoft.com/office/word/2010/wordprocessingGroup" xmlns:wpi="http://schemas.microsoft.com/office/word/2010/wordprocessingInk" xmlns:wne="http://schemas.microsoft.com/office/word/2006/wordml" xmlns:wps="http://schemas.microsoft.com/office/word/2010/wordprocessingShape" mc:Ignorable="w14 w15 w16se w16cid wp14">
   <w:footnote w:type="separator" w:id="-1">
     <w:p>
       <w:pPr>
@@ -9164,7 +9620,7 @@
 </file>
 
 <file path=word/header1.xml><?xml version="1.0" encoding="utf-8"?>
-<w:hdr xmlns:wpc="http://schemas.microsoft.com/office/word/2010/wordprocessingCanvas" xmlns:cx="http://schemas.microsoft.com/office/drawing/2014/chartex" xmlns:cx1="http://schemas.microsoft.com/office/drawing/2015/9/8/chartex" xmlns:cx2="http://schemas.microsoft.com/office/drawing/2015/10/21/chartex" xmlns:cx3="http://schemas.microsoft.com/office/drawing/2016/5/9/chartex" xmlns:cx4="http://schemas.microsoft.com/office/drawing/2016/5/10/chartex" xmlns:cx5="http://schemas.microsoft.com/office/drawing/2016/5/11/chartex" xmlns:cx6="http://schemas.microsoft.com/office/drawing/2016/5/12/chartex" xmlns:cx7="http://schemas.microsoft.com/office/drawing/2016/5/13/chartex" xmlns:cx8="http://schemas.microsoft.com/office/drawing/2016/5/14/chartex" xmlns:mc="http://schemas.openxmlformats.org/markup-compatibility/2006" xmlns:aink="http://schemas.microsoft.com/office/drawing/2016/ink" xmlns:am3d="http://schemas.microsoft.com/office/drawing/2017/model3d" xmlns:o="urn:schemas-microsoft-com:office:office" xmlns:r="http://schemas.openxmlformats.org/officeDocument/2006/relationships" xmlns:m="http://schemas.openxmlformats.org/officeDocument/2006/math" xmlns:v="urn:schemas-microsoft-com:vml" xmlns:wp14="http://schemas.microsoft.com/office/word/2010/wordprocessingDrawing" xmlns:wp="http://schemas.openxmlformats.org/drawingml/2006/wordprocessingDrawing" xmlns:w10="urn:schemas-microsoft-com:office:word" xmlns:w="http://schemas.openxmlformats.org/wordprocessingml/2006/main" xmlns:w14="http://schemas.microsoft.com/office/word/2010/wordml" xmlns:w15="http://schemas.microsoft.com/office/word/2012/wordml" xmlns:w16cex="http://schemas.microsoft.com/office/word/2018/wordml/cex" xmlns:w16cid="http://schemas.microsoft.com/office/word/2016/wordml/cid" xmlns:w16="http://schemas.microsoft.com/office/word/2018/wordml" xmlns:w16se="http://schemas.microsoft.com/office/word/2015/wordml/symex" xmlns:wpg="http://schemas.microsoft.com/office/word/2010/wordprocessingGroup" xmlns:wpi="http://schemas.microsoft.com/office/word/2010/wordprocessingInk" xmlns:wne="http://schemas.microsoft.com/office/word/2006/wordml" xmlns:wps="http://schemas.microsoft.com/office/word/2010/wordprocessingShape" mc:Ignorable="w14 w15 w16se w16cid w16 w16cex wp14">
+<w:hdr xmlns:wpc="http://schemas.microsoft.com/office/word/2010/wordprocessingCanvas" xmlns:cx="http://schemas.microsoft.com/office/drawing/2014/chartex" xmlns:cx1="http://schemas.microsoft.com/office/drawing/2015/9/8/chartex" xmlns:cx2="http://schemas.microsoft.com/office/drawing/2015/10/21/chartex" xmlns:cx3="http://schemas.microsoft.com/office/drawing/2016/5/9/chartex" xmlns:cx4="http://schemas.microsoft.com/office/drawing/2016/5/10/chartex" xmlns:cx5="http://schemas.microsoft.com/office/drawing/2016/5/11/chartex" xmlns:cx6="http://schemas.microsoft.com/office/drawing/2016/5/12/chartex" xmlns:cx7="http://schemas.microsoft.com/office/drawing/2016/5/13/chartex" xmlns:cx8="http://schemas.microsoft.com/office/drawing/2016/5/14/chartex" xmlns:mc="http://schemas.openxmlformats.org/markup-compatibility/2006" xmlns:aink="http://schemas.microsoft.com/office/drawing/2016/ink" xmlns:am3d="http://schemas.microsoft.com/office/drawing/2017/model3d" xmlns:o="urn:schemas-microsoft-com:office:office" xmlns:r="http://schemas.openxmlformats.org/officeDocument/2006/relationships" xmlns:m="http://schemas.openxmlformats.org/officeDocument/2006/math" xmlns:v="urn:schemas-microsoft-com:vml" xmlns:wp14="http://schemas.microsoft.com/office/word/2010/wordprocessingDrawing" xmlns:wp="http://schemas.openxmlformats.org/drawingml/2006/wordprocessingDrawing" xmlns:w10="urn:schemas-microsoft-com:office:word" xmlns:w="http://schemas.openxmlformats.org/wordprocessingml/2006/main" xmlns:w14="http://schemas.microsoft.com/office/word/2010/wordml" xmlns:w15="http://schemas.microsoft.com/office/word/2012/wordml" xmlns:w16cid="http://schemas.microsoft.com/office/word/2016/wordml/cid" xmlns:w16se="http://schemas.microsoft.com/office/word/2015/wordml/symex" xmlns:wpg="http://schemas.microsoft.com/office/word/2010/wordprocessingGroup" xmlns:wpi="http://schemas.microsoft.com/office/word/2010/wordprocessingInk" xmlns:wne="http://schemas.microsoft.com/office/word/2006/wordml" xmlns:wps="http://schemas.microsoft.com/office/word/2010/wordprocessingShape" mc:Ignorable="w14 w15 w16se w16cid wp14">
   <w:p>
     <w:pPr>
       <w:pStyle w:val="Header"/>
@@ -9196,7 +9652,7 @@
 </file>
 
 <file path=word/numbering.xml><?xml version="1.0" encoding="utf-8"?>
-<w:numbering xmlns:wpc="http://schemas.microsoft.com/office/word/2010/wordprocessingCanvas" xmlns:cx="http://schemas.microsoft.com/office/drawing/2014/chartex" xmlns:cx1="http://schemas.microsoft.com/office/drawing/2015/9/8/chartex" xmlns:cx2="http://schemas.microsoft.com/office/drawing/2015/10/21/chartex" xmlns:cx3="http://schemas.microsoft.com/office/drawing/2016/5/9/chartex" xmlns:cx4="http://schemas.microsoft.com/office/drawing/2016/5/10/chartex" xmlns:cx5="http://schemas.microsoft.com/office/drawing/2016/5/11/chartex" xmlns:cx6="http://schemas.microsoft.com/office/drawing/2016/5/12/chartex" xmlns:cx7="http://schemas.microsoft.com/office/drawing/2016/5/13/chartex" xmlns:cx8="http://schemas.microsoft.com/office/drawing/2016/5/14/chartex" xmlns:mc="http://schemas.openxmlformats.org/markup-compatibility/2006" xmlns:aink="http://schemas.microsoft.com/office/drawing/2016/ink" xmlns:am3d="http://schemas.microsoft.com/office/drawing/2017/model3d" xmlns:o="urn:schemas-microsoft-com:office:office" xmlns:r="http://schemas.openxmlformats.org/officeDocument/2006/relationships" xmlns:m="http://schemas.openxmlformats.org/officeDocument/2006/math" xmlns:v="urn:schemas-microsoft-com:vml" xmlns:wp14="http://schemas.microsoft.com/office/word/2010/wordprocessingDrawing" xmlns:wp="http://schemas.openxmlformats.org/drawingml/2006/wordprocessingDrawing" xmlns:w10="urn:schemas-microsoft-com:office:word" xmlns:w="http://schemas.openxmlformats.org/wordprocessingml/2006/main" xmlns:w14="http://schemas.microsoft.com/office/word/2010/wordml" xmlns:w15="http://schemas.microsoft.com/office/word/2012/wordml" xmlns:w16cex="http://schemas.microsoft.com/office/word/2018/wordml/cex" xmlns:w16cid="http://schemas.microsoft.com/office/word/2016/wordml/cid" xmlns:w16="http://schemas.microsoft.com/office/word/2018/wordml" xmlns:w16se="http://schemas.microsoft.com/office/word/2015/wordml/symex" xmlns:wpg="http://schemas.microsoft.com/office/word/2010/wordprocessingGroup" xmlns:wpi="http://schemas.microsoft.com/office/word/2010/wordprocessingInk" xmlns:wne="http://schemas.microsoft.com/office/word/2006/wordml" xmlns:wps="http://schemas.microsoft.com/office/word/2010/wordprocessingShape" mc:Ignorable="w14 w15 w16se w16cid w16 w16cex wp14">
+<w:numbering xmlns:wpc="http://schemas.microsoft.com/office/word/2010/wordprocessingCanvas" xmlns:cx="http://schemas.microsoft.com/office/drawing/2014/chartex" xmlns:cx1="http://schemas.microsoft.com/office/drawing/2015/9/8/chartex" xmlns:cx2="http://schemas.microsoft.com/office/drawing/2015/10/21/chartex" xmlns:cx3="http://schemas.microsoft.com/office/drawing/2016/5/9/chartex" xmlns:cx4="http://schemas.microsoft.com/office/drawing/2016/5/10/chartex" xmlns:cx5="http://schemas.microsoft.com/office/drawing/2016/5/11/chartex" xmlns:cx6="http://schemas.microsoft.com/office/drawing/2016/5/12/chartex" xmlns:cx7="http://schemas.microsoft.com/office/drawing/2016/5/13/chartex" xmlns:cx8="http://schemas.microsoft.com/office/drawing/2016/5/14/chartex" xmlns:mc="http://schemas.openxmlformats.org/markup-compatibility/2006" xmlns:aink="http://schemas.microsoft.com/office/drawing/2016/ink" xmlns:am3d="http://schemas.microsoft.com/office/drawing/2017/model3d" xmlns:o="urn:schemas-microsoft-com:office:office" xmlns:r="http://schemas.openxmlformats.org/officeDocument/2006/relationships" xmlns:m="http://schemas.openxmlformats.org/officeDocument/2006/math" xmlns:v="urn:schemas-microsoft-com:vml" xmlns:wp14="http://schemas.microsoft.com/office/word/2010/wordprocessingDrawing" xmlns:wp="http://schemas.openxmlformats.org/drawingml/2006/wordprocessingDrawing" xmlns:w10="urn:schemas-microsoft-com:office:word" xmlns:w="http://schemas.openxmlformats.org/wordprocessingml/2006/main" xmlns:w14="http://schemas.microsoft.com/office/word/2010/wordml" xmlns:w15="http://schemas.microsoft.com/office/word/2012/wordml" xmlns:w16cid="http://schemas.microsoft.com/office/word/2016/wordml/cid" xmlns:w16se="http://schemas.microsoft.com/office/word/2015/wordml/symex" xmlns:wpg="http://schemas.microsoft.com/office/word/2010/wordprocessingGroup" xmlns:wpi="http://schemas.microsoft.com/office/word/2010/wordprocessingInk" xmlns:wne="http://schemas.microsoft.com/office/word/2006/wordml" xmlns:wps="http://schemas.microsoft.com/office/word/2010/wordprocessingShape" mc:Ignorable="w14 w15 w16se w16cid wp14">
   <w:abstractNum w:abstractNumId="0" w15:restartNumberingAfterBreak="0">
     <w:nsid w:val="044C0F8D"/>
     <w:multiLevelType w:val="hybridMultilevel"/>
@@ -11984,7 +12440,7 @@
 </file>
 
 <file path=word/styles.xml><?xml version="1.0" encoding="utf-8"?>
-<w:styles xmlns:mc="http://schemas.openxmlformats.org/markup-compatibility/2006" xmlns:r="http://schemas.openxmlformats.org/officeDocument/2006/relationships" xmlns:w="http://schemas.openxmlformats.org/wordprocessingml/2006/main" xmlns:w14="http://schemas.microsoft.com/office/word/2010/wordml" xmlns:w15="http://schemas.microsoft.com/office/word/2012/wordml" xmlns:w16cex="http://schemas.microsoft.com/office/word/2018/wordml/cex" xmlns:w16cid="http://schemas.microsoft.com/office/word/2016/wordml/cid" xmlns:w16="http://schemas.microsoft.com/office/word/2018/wordml" xmlns:w16se="http://schemas.microsoft.com/office/word/2015/wordml/symex" mc:Ignorable="w14 w15 w16se w16cid w16 w16cex">
+<w:styles xmlns:mc="http://schemas.openxmlformats.org/markup-compatibility/2006" xmlns:r="http://schemas.openxmlformats.org/officeDocument/2006/relationships" xmlns:w="http://schemas.openxmlformats.org/wordprocessingml/2006/main" xmlns:w14="http://schemas.microsoft.com/office/word/2010/wordml" xmlns:w15="http://schemas.microsoft.com/office/word/2012/wordml" xmlns:w16cid="http://schemas.microsoft.com/office/word/2016/wordml/cid" xmlns:w16se="http://schemas.microsoft.com/office/word/2015/wordml/symex" mc:Ignorable="w14 w15 w16se w16cid">
   <w:docDefaults>
     <w:rPrDefault>
       <w:rPr>
@@ -12000,7 +12456,7 @@
       </w:pPr>
     </w:pPrDefault>
   </w:docDefaults>
-  <w:latentStyles w:defLockedState="0" w:defUIPriority="99" w:defSemiHidden="0" w:defUnhideWhenUsed="0" w:defQFormat="0" w:count="376">
+  <w:latentStyles w:defLockedState="0" w:defUIPriority="99" w:defSemiHidden="0" w:defUnhideWhenUsed="0" w:defQFormat="0" w:count="377">
     <w:lsdException w:name="Normal" w:uiPriority="0" w:qFormat="1"/>
     <w:lsdException w:name="heading 1" w:uiPriority="9" w:qFormat="1"/>
     <w:lsdException w:name="heading 2" w:semiHidden="1" w:uiPriority="9" w:unhideWhenUsed="1" w:qFormat="1"/>
@@ -12377,6 +12833,7 @@
     <w:lsdException w:name="Hashtag" w:semiHidden="1" w:unhideWhenUsed="1"/>
     <w:lsdException w:name="Unresolved Mention" w:semiHidden="1" w:unhideWhenUsed="1"/>
     <w:lsdException w:name="Smart Link" w:semiHidden="1" w:unhideWhenUsed="1"/>
+    <w:lsdException w:name="Smart Link Error" w:semiHidden="1" w:unhideWhenUsed="1"/>
   </w:latentStyles>
   <w:style w:type="paragraph" w:default="1" w:styleId="Normal">
     <w:name w:val="Normal"/>
@@ -12979,7 +13436,7 @@
 </file>
 
 <file path=customXml/itemProps1.xml><?xml version="1.0" encoding="utf-8"?>
-<ds:datastoreItem xmlns:ds="http://schemas.openxmlformats.org/officeDocument/2006/customXml" ds:itemID="{BDAC99E1-F6A0-41FD-8520-3C1B4BF81974}">
+<ds:datastoreItem xmlns:ds="http://schemas.openxmlformats.org/officeDocument/2006/customXml" ds:itemID="{FB27E815-352E-4BE2-8EA8-1CF13E7BF6ED}">
   <ds:schemaRefs>
     <ds:schemaRef ds:uri="http://schemas.openxmlformats.org/officeDocument/2006/bibliography"/>
   </ds:schemaRefs>

</xml_diff>

<commit_message>
Added pricing for LightSail
</commit_message>
<xml_diff>
--- a/Report/Report.docx
+++ b/Report/Report.docx
@@ -57,16 +57,16 @@
         <w:rPr>
           <w:rFonts w:ascii="Arial" w:hAnsi="Arial" w:cs="Arial"/>
           <w:b/>
-          <w:sz w:val="24"/>
-          <w:szCs w:val="24"/>
+          <w:sz w:val="32"/>
+          <w:szCs w:val="32"/>
         </w:rPr>
       </w:pPr>
       <w:r>
         <w:rPr>
           <w:rFonts w:ascii="Arial" w:hAnsi="Arial" w:cs="Arial"/>
           <w:b/>
-          <w:sz w:val="24"/>
-          <w:szCs w:val="24"/>
+          <w:sz w:val="32"/>
+          <w:szCs w:val="32"/>
         </w:rPr>
         <w:t>Technical Report – Group Project</w:t>
       </w:r>
@@ -78,16 +78,16 @@
         <w:rPr>
           <w:rFonts w:ascii="Arial" w:hAnsi="Arial" w:cs="Arial"/>
           <w:b/>
-          <w:sz w:val="24"/>
-          <w:szCs w:val="24"/>
+          <w:sz w:val="32"/>
+          <w:szCs w:val="32"/>
         </w:rPr>
       </w:pPr>
       <w:r>
         <w:rPr>
           <w:rFonts w:ascii="Arial" w:hAnsi="Arial" w:cs="Arial"/>
           <w:b/>
-          <w:sz w:val="24"/>
-          <w:szCs w:val="24"/>
+          <w:sz w:val="32"/>
+          <w:szCs w:val="32"/>
         </w:rPr>
         <w:t>COSC310 – Software Project Management</w:t>
       </w:r>
@@ -157,8 +157,8 @@
         <w:rPr>
           <w:rFonts w:ascii="Arial" w:hAnsi="Arial" w:cs="Arial"/>
           <w:b/>
-          <w:sz w:val="24"/>
-          <w:szCs w:val="24"/>
+          <w:sz w:val="28"/>
+          <w:szCs w:val="28"/>
         </w:rPr>
       </w:pPr>
       <w:r>
@@ -183,8 +183,8 @@
         <w:rPr>
           <w:rFonts w:ascii="Arial" w:hAnsi="Arial" w:cs="Arial"/>
           <w:b/>
-          <w:sz w:val="24"/>
-          <w:szCs w:val="24"/>
+          <w:sz w:val="32"/>
+          <w:szCs w:val="32"/>
         </w:rPr>
         <w:t>Team Crocodile</w:t>
       </w:r>
@@ -196,16 +196,16 @@
         <w:rPr>
           <w:rFonts w:ascii="Arial" w:hAnsi="Arial" w:cs="Arial"/>
           <w:b/>
-          <w:sz w:val="24"/>
-          <w:szCs w:val="24"/>
+          <w:sz w:val="28"/>
+          <w:szCs w:val="28"/>
         </w:rPr>
       </w:pPr>
       <w:r>
         <w:rPr>
           <w:rFonts w:ascii="Arial" w:hAnsi="Arial" w:cs="Arial"/>
           <w:b/>
-          <w:sz w:val="24"/>
-          <w:szCs w:val="24"/>
+          <w:sz w:val="28"/>
+          <w:szCs w:val="28"/>
         </w:rPr>
         <w:t>Joel Foster</w:t>
       </w:r>
@@ -213,8 +213,8 @@
         <w:rPr>
           <w:rFonts w:ascii="Arial" w:hAnsi="Arial" w:cs="Arial"/>
           <w:b/>
-          <w:sz w:val="24"/>
-          <w:szCs w:val="24"/>
+          <w:sz w:val="28"/>
+          <w:szCs w:val="28"/>
         </w:rPr>
         <w:br/>
         <w:t>Daniel Hemmings</w:t>
@@ -223,8 +223,8 @@
         <w:rPr>
           <w:rFonts w:ascii="Arial" w:hAnsi="Arial" w:cs="Arial"/>
           <w:b/>
-          <w:sz w:val="24"/>
-          <w:szCs w:val="24"/>
+          <w:sz w:val="28"/>
+          <w:szCs w:val="28"/>
         </w:rPr>
         <w:br/>
         <w:t>David Newman</w:t>
@@ -1369,7 +1369,7 @@
                 <w:sz w:val="24"/>
                 <w:szCs w:val="24"/>
               </w:rPr>
-              <w:t>7</w:t>
+              <w:t>8</w:t>
             </w:r>
             <w:r>
               <w:rPr>
@@ -1559,7 +1559,7 @@
                 <w:sz w:val="24"/>
                 <w:szCs w:val="24"/>
               </w:rPr>
-              <w:t>12</w:t>
+              <w:t>11</w:t>
             </w:r>
             <w:r>
               <w:rPr>
@@ -1652,7 +1652,7 @@
                 <w:sz w:val="24"/>
                 <w:szCs w:val="24"/>
               </w:rPr>
-              <w:t>12</w:t>
+              <w:t>11</w:t>
             </w:r>
             <w:r>
               <w:rPr>
@@ -1745,7 +1745,7 @@
                 <w:sz w:val="24"/>
                 <w:szCs w:val="24"/>
               </w:rPr>
-              <w:t>12</w:t>
+              <w:t>13</w:t>
             </w:r>
             <w:r>
               <w:rPr>
@@ -1838,7 +1838,7 @@
                 <w:sz w:val="24"/>
                 <w:szCs w:val="24"/>
               </w:rPr>
-              <w:t>12</w:t>
+              <w:t>13</w:t>
             </w:r>
             <w:r>
               <w:rPr>
@@ -1931,7 +1931,7 @@
                 <w:sz w:val="24"/>
                 <w:szCs w:val="24"/>
               </w:rPr>
-              <w:t>12</w:t>
+              <w:t>13</w:t>
             </w:r>
             <w:r>
               <w:rPr>
@@ -2024,7 +2024,7 @@
                 <w:sz w:val="24"/>
                 <w:szCs w:val="24"/>
               </w:rPr>
-              <w:t>13</w:t>
+              <w:t>14</w:t>
             </w:r>
             <w:r>
               <w:rPr>
@@ -2121,7 +2121,7 @@
                 <w:sz w:val="24"/>
                 <w:szCs w:val="24"/>
               </w:rPr>
-              <w:t>14</w:t>
+              <w:t>15</w:t>
             </w:r>
             <w:r>
               <w:rPr>
@@ -2214,7 +2214,7 @@
                 <w:sz w:val="24"/>
                 <w:szCs w:val="24"/>
               </w:rPr>
-              <w:t>14</w:t>
+              <w:t>15</w:t>
             </w:r>
             <w:r>
               <w:rPr>
@@ -2307,7 +2307,7 @@
                 <w:sz w:val="24"/>
                 <w:szCs w:val="24"/>
               </w:rPr>
-              <w:t>17</w:t>
+              <w:t>18</w:t>
             </w:r>
             <w:r>
               <w:rPr>
@@ -2404,7 +2404,7 @@
                 <w:sz w:val="24"/>
                 <w:szCs w:val="24"/>
               </w:rPr>
-              <w:t>18</w:t>
+              <w:t>19</w:t>
             </w:r>
             <w:r>
               <w:rPr>
@@ -2497,7 +2497,7 @@
                 <w:sz w:val="24"/>
                 <w:szCs w:val="24"/>
               </w:rPr>
-              <w:t>18</w:t>
+              <w:t>19</w:t>
             </w:r>
             <w:r>
               <w:rPr>
@@ -2590,7 +2590,7 @@
                 <w:sz w:val="24"/>
                 <w:szCs w:val="24"/>
               </w:rPr>
-              <w:t>18</w:t>
+              <w:t>19</w:t>
             </w:r>
             <w:r>
               <w:rPr>
@@ -2683,7 +2683,7 @@
                 <w:sz w:val="24"/>
                 <w:szCs w:val="24"/>
               </w:rPr>
-              <w:t>18</w:t>
+              <w:t>19</w:t>
             </w:r>
             <w:r>
               <w:rPr>
@@ -2776,7 +2776,7 @@
                 <w:sz w:val="24"/>
                 <w:szCs w:val="24"/>
               </w:rPr>
-              <w:t>18</w:t>
+              <w:t>19</w:t>
             </w:r>
             <w:r>
               <w:rPr>
@@ -2870,12 +2870,11 @@
       <w:pPr>
         <w:pStyle w:val="Heading1"/>
       </w:pPr>
+      <w:bookmarkStart w:id="0" w:name="_Toc41477932"/>
+      <w:bookmarkStart w:id="1" w:name="_GoBack"/>
+      <w:bookmarkEnd w:id="1"/>
       <w:r>
         <w:lastRenderedPageBreak/>
-        <w:br/>
-      </w:r>
-      <w:bookmarkStart w:id="0" w:name="_Toc41477932"/>
-      <w:r>
         <w:t>Introduction</w:t>
       </w:r>
       <w:bookmarkEnd w:id="0"/>
@@ -2895,8 +2894,9 @@
     <w:p>
       <w:pPr>
         <w:pStyle w:val="Heading2"/>
-      </w:pPr>
-      <w:bookmarkStart w:id="1" w:name="_Toc41477933"/>
+        <w:spacing w:line="360" w:lineRule="auto"/>
+      </w:pPr>
+      <w:bookmarkStart w:id="2" w:name="_Toc41477933"/>
       <w:r>
         <w:t xml:space="preserve">Project </w:t>
       </w:r>
@@ -2906,7 +2906,7 @@
       <w:r>
         <w:t>verview</w:t>
       </w:r>
-      <w:bookmarkEnd w:id="1"/>
+      <w:bookmarkEnd w:id="2"/>
     </w:p>
     <w:p>
       <w:pPr>
@@ -2941,12 +2941,13 @@
     <w:p>
       <w:pPr>
         <w:pStyle w:val="Heading2"/>
-      </w:pPr>
-      <w:bookmarkStart w:id="2" w:name="_Toc41477934"/>
+        <w:spacing w:line="360" w:lineRule="auto"/>
+      </w:pPr>
+      <w:bookmarkStart w:id="3" w:name="_Toc41477934"/>
       <w:r>
         <w:t>Goals of the project</w:t>
       </w:r>
-      <w:bookmarkEnd w:id="2"/>
+      <w:bookmarkEnd w:id="3"/>
       <w:r>
         <w:t xml:space="preserve"> </w:t>
       </w:r>
@@ -3036,12 +3037,13 @@
     <w:p>
       <w:pPr>
         <w:pStyle w:val="Heading2"/>
-      </w:pPr>
-      <w:bookmarkStart w:id="3" w:name="_Toc41477935"/>
+        <w:spacing w:line="360" w:lineRule="auto"/>
+      </w:pPr>
+      <w:bookmarkStart w:id="4" w:name="_Toc41477935"/>
       <w:r>
         <w:t>Project scope</w:t>
       </w:r>
-      <w:bookmarkEnd w:id="3"/>
+      <w:bookmarkEnd w:id="4"/>
     </w:p>
     <w:p>
       <w:pPr>
@@ -3232,12 +3234,13 @@
     <w:p>
       <w:pPr>
         <w:pStyle w:val="Heading2"/>
-      </w:pPr>
-      <w:bookmarkStart w:id="4" w:name="_Toc41477936"/>
+        <w:spacing w:line="360" w:lineRule="auto"/>
+      </w:pPr>
+      <w:bookmarkStart w:id="5" w:name="_Toc41477936"/>
       <w:r>
         <w:t>Assumptions</w:t>
       </w:r>
-      <w:bookmarkEnd w:id="4"/>
+      <w:bookmarkEnd w:id="5"/>
     </w:p>
     <w:p>
       <w:pPr>
@@ -3337,12 +3340,13 @@
     <w:p>
       <w:pPr>
         <w:pStyle w:val="Heading2"/>
-      </w:pPr>
-      <w:bookmarkStart w:id="5" w:name="_Toc41477937"/>
+        <w:spacing w:line="360" w:lineRule="auto"/>
+      </w:pPr>
+      <w:bookmarkStart w:id="6" w:name="_Toc41477937"/>
       <w:r>
         <w:t>Constraints</w:t>
       </w:r>
-      <w:bookmarkEnd w:id="5"/>
+      <w:bookmarkEnd w:id="6"/>
     </w:p>
     <w:p>
       <w:pPr>
@@ -3434,105 +3438,47 @@
     <w:p>
       <w:pPr>
         <w:pStyle w:val="Heading2"/>
-      </w:pPr>
-      <w:bookmarkStart w:id="6" w:name="_Toc41477938"/>
+        <w:spacing w:line="360" w:lineRule="auto"/>
+      </w:pPr>
+      <w:bookmarkStart w:id="7" w:name="_Toc41477938"/>
       <w:r>
         <w:t>Key Milestones</w:t>
       </w:r>
-      <w:bookmarkEnd w:id="6"/>
-    </w:p>
-    <w:p>
-      <w:pPr>
-        <w:spacing w:line="360" w:lineRule="auto"/>
-        <w:rPr>
-          <w:rFonts w:ascii="Arial" w:hAnsi="Arial" w:cs="Arial"/>
-          <w:sz w:val="24"/>
-          <w:szCs w:val="24"/>
-        </w:rPr>
-      </w:pPr>
-      <w:r>
-        <w:rPr>
-          <w:rFonts w:ascii="Arial" w:hAnsi="Arial" w:cs="Arial"/>
-          <w:sz w:val="24"/>
-          <w:szCs w:val="24"/>
-        </w:rPr>
-        <w:t>The milestones are set to be delivered every three months. These meetings will be used to showcase our current advancements in the project and allow Dr Client the ability to take part in the direction of the project. This will be achieved through up-to-date training of Dr Client, with the ability for him to ask questions and discuss relevant changes. Please note: Phase details, as seen in Table 1, can be found in the preliminary execution schedule.</w:t>
-      </w:r>
-    </w:p>
-    <w:p>
-      <w:pPr>
-        <w:pStyle w:val="Caption"/>
-        <w:keepNext/>
-        <w:rPr>
-          <w:rFonts w:ascii="Arial" w:hAnsi="Arial" w:cs="Arial"/>
-          <w:sz w:val="20"/>
-          <w:szCs w:val="20"/>
-        </w:rPr>
-      </w:pPr>
-      <w:r>
-        <w:rPr>
-          <w:rFonts w:ascii="Arial" w:hAnsi="Arial" w:cs="Arial"/>
-          <w:sz w:val="20"/>
-          <w:szCs w:val="20"/>
-        </w:rPr>
-        <w:lastRenderedPageBreak/>
-        <w:t xml:space="preserve">Table </w:t>
-      </w:r>
-      <w:r>
-        <w:rPr>
-          <w:rFonts w:ascii="Arial" w:hAnsi="Arial" w:cs="Arial"/>
-          <w:sz w:val="20"/>
-          <w:szCs w:val="20"/>
-        </w:rPr>
-        <w:fldChar w:fldCharType="begin"/>
-      </w:r>
-      <w:r>
-        <w:rPr>
-          <w:rFonts w:ascii="Arial" w:hAnsi="Arial" w:cs="Arial"/>
-          <w:sz w:val="20"/>
-          <w:szCs w:val="20"/>
-        </w:rPr>
-        <w:instrText xml:space="preserve"> SEQ Table \* ARABIC </w:instrText>
-      </w:r>
-      <w:r>
-        <w:rPr>
-          <w:rFonts w:ascii="Arial" w:hAnsi="Arial" w:cs="Arial"/>
-          <w:sz w:val="20"/>
-          <w:szCs w:val="20"/>
-        </w:rPr>
-        <w:fldChar w:fldCharType="separate"/>
-      </w:r>
-      <w:r>
-        <w:rPr>
-          <w:rFonts w:ascii="Arial" w:hAnsi="Arial" w:cs="Arial"/>
-          <w:noProof/>
-          <w:sz w:val="20"/>
-          <w:szCs w:val="20"/>
-        </w:rPr>
-        <w:t>1</w:t>
-      </w:r>
-      <w:r>
-        <w:rPr>
-          <w:rFonts w:ascii="Arial" w:hAnsi="Arial" w:cs="Arial"/>
-          <w:sz w:val="20"/>
-          <w:szCs w:val="20"/>
-        </w:rPr>
-        <w:fldChar w:fldCharType="end"/>
-      </w:r>
-      <w:r>
-        <w:rPr>
-          <w:rFonts w:ascii="Arial" w:hAnsi="Arial" w:cs="Arial"/>
-          <w:sz w:val="20"/>
-          <w:szCs w:val="20"/>
-        </w:rPr>
-        <w:t>: Milestones and timeframes</w:t>
-      </w:r>
+      <w:bookmarkEnd w:id="7"/>
+    </w:p>
+    <w:p>
+      <w:pPr>
+        <w:spacing w:line="360" w:lineRule="auto"/>
+        <w:rPr>
+          <w:rFonts w:ascii="Arial" w:hAnsi="Arial" w:cs="Arial"/>
+          <w:sz w:val="24"/>
+          <w:szCs w:val="24"/>
+        </w:rPr>
+      </w:pPr>
+      <w:r>
+        <w:rPr>
+          <w:rFonts w:ascii="Arial" w:hAnsi="Arial" w:cs="Arial"/>
+          <w:sz w:val="24"/>
+          <w:szCs w:val="24"/>
+        </w:rPr>
+        <w:t xml:space="preserve">The milestones are set to be delivered every three months. These meetings will be used to showcase our current advancements in the project and allow Dr Client the ability to take part in the direction of the project. This will be achieved through up-to-date training of Dr Client, with the ability for him to ask questions and discuss relevant changes. </w:t>
+      </w:r>
+    </w:p>
+    <w:p>
+      <w:pPr>
+        <w:spacing w:line="360" w:lineRule="auto"/>
+        <w:rPr>
+          <w:rFonts w:ascii="Arial" w:hAnsi="Arial" w:cs="Arial"/>
+          <w:sz w:val="24"/>
+          <w:szCs w:val="24"/>
+        </w:rPr>
+      </w:pPr>
     </w:p>
     <w:tbl>
       <w:tblPr>
         <w:tblStyle w:val="TableGrid"/>
+        <w:tblpPr w:leftFromText="180" w:rightFromText="180" w:vertAnchor="text" w:horzAnchor="margin" w:tblpY="481"/>
         <w:tblW w:w="0" w:type="auto"/>
-        <w:tblInd w:w="108" w:type="dxa"/>
         <w:tblLook w:val="04A0" w:firstRow="1" w:lastRow="0" w:firstColumn="1" w:lastColumn="0" w:noHBand="0" w:noVBand="1"/>
       </w:tblPr>
       <w:tblGrid>
@@ -3564,6 +3510,7 @@
                 <w:sz w:val="24"/>
                 <w:szCs w:val="24"/>
               </w:rPr>
+              <w:lastRenderedPageBreak/>
               <w:t>Project Milestone</w:t>
             </w:r>
           </w:p>
@@ -3591,20 +3538,8 @@
                 <w:sz w:val="24"/>
                 <w:szCs w:val="24"/>
               </w:rPr>
-              <w:t xml:space="preserve">Project </w:t>
-            </w:r>
-            <w:proofErr w:type="spellStart"/>
-            <w:r>
-              <w:rPr>
-                <w:rFonts w:ascii="Arial" w:hAnsi="Arial" w:cs="Arial"/>
-                <w:b/>
-                <w:bCs/>
-                <w:sz w:val="24"/>
-                <w:szCs w:val="24"/>
-              </w:rPr>
-              <w:t>Artifact</w:t>
-            </w:r>
-            <w:proofErr w:type="spellEnd"/>
+              <w:t>Project Artifact</w:t>
+            </w:r>
           </w:p>
         </w:tc>
         <w:tc>
@@ -3987,11 +3922,95 @@
     </w:tbl>
     <w:p>
       <w:pPr>
-        <w:spacing w:line="360" w:lineRule="auto"/>
-        <w:rPr>
-          <w:rFonts w:ascii="Arial" w:hAnsi="Arial" w:cs="Arial"/>
-          <w:b/>
-          <w:bCs/>
+        <w:pStyle w:val="Caption"/>
+        <w:keepNext/>
+        <w:rPr>
+          <w:rFonts w:ascii="Arial" w:hAnsi="Arial" w:cs="Arial"/>
+          <w:sz w:val="20"/>
+          <w:szCs w:val="20"/>
+        </w:rPr>
+      </w:pPr>
+      <w:r>
+        <w:rPr>
+          <w:rFonts w:ascii="Arial" w:hAnsi="Arial" w:cs="Arial"/>
+          <w:sz w:val="20"/>
+          <w:szCs w:val="20"/>
+        </w:rPr>
+        <w:t xml:space="preserve">Table </w:t>
+      </w:r>
+      <w:r>
+        <w:rPr>
+          <w:rFonts w:ascii="Arial" w:hAnsi="Arial" w:cs="Arial"/>
+          <w:sz w:val="20"/>
+          <w:szCs w:val="20"/>
+        </w:rPr>
+        <w:fldChar w:fldCharType="begin"/>
+      </w:r>
+      <w:r>
+        <w:rPr>
+          <w:rFonts w:ascii="Arial" w:hAnsi="Arial" w:cs="Arial"/>
+          <w:sz w:val="20"/>
+          <w:szCs w:val="20"/>
+        </w:rPr>
+        <w:instrText xml:space="preserve"> SEQ Table \* ARABIC </w:instrText>
+      </w:r>
+      <w:r>
+        <w:rPr>
+          <w:rFonts w:ascii="Arial" w:hAnsi="Arial" w:cs="Arial"/>
+          <w:sz w:val="20"/>
+          <w:szCs w:val="20"/>
+        </w:rPr>
+        <w:fldChar w:fldCharType="separate"/>
+      </w:r>
+      <w:r>
+        <w:rPr>
+          <w:rFonts w:ascii="Arial" w:hAnsi="Arial" w:cs="Arial"/>
+          <w:noProof/>
+          <w:sz w:val="20"/>
+          <w:szCs w:val="20"/>
+        </w:rPr>
+        <w:t>1</w:t>
+      </w:r>
+      <w:r>
+        <w:rPr>
+          <w:rFonts w:ascii="Arial" w:hAnsi="Arial" w:cs="Arial"/>
+          <w:sz w:val="20"/>
+          <w:szCs w:val="20"/>
+        </w:rPr>
+        <w:fldChar w:fldCharType="end"/>
+      </w:r>
+      <w:r>
+        <w:rPr>
+          <w:rFonts w:ascii="Arial" w:hAnsi="Arial" w:cs="Arial"/>
+          <w:sz w:val="20"/>
+          <w:szCs w:val="20"/>
+        </w:rPr>
+        <w:t>: Milestones and timeframes</w:t>
+      </w:r>
+    </w:p>
+    <w:p>
+      <w:pPr>
+        <w:spacing w:line="360" w:lineRule="auto"/>
+        <w:rPr>
+          <w:rFonts w:ascii="Arial" w:hAnsi="Arial" w:cs="Arial"/>
+          <w:sz w:val="24"/>
+          <w:szCs w:val="24"/>
+        </w:rPr>
+      </w:pPr>
+      <w:r>
+        <w:rPr>
+          <w:rFonts w:ascii="Arial" w:hAnsi="Arial" w:cs="Arial"/>
+          <w:sz w:val="24"/>
+          <w:szCs w:val="24"/>
+        </w:rPr>
+        <w:t>Please note: Phase details, as seen in Table 1, can be found in the preliminary execution schedule.</w:t>
+      </w:r>
+    </w:p>
+    <w:p>
+      <w:pPr>
+        <w:spacing w:line="360" w:lineRule="auto"/>
+        <w:rPr>
+          <w:rFonts w:ascii="Arial" w:hAnsi="Arial" w:cs="Arial"/>
           <w:sz w:val="24"/>
           <w:szCs w:val="24"/>
         </w:rPr>
@@ -4000,12 +4019,13 @@
     <w:p>
       <w:pPr>
         <w:pStyle w:val="Heading2"/>
-      </w:pPr>
-      <w:bookmarkStart w:id="7" w:name="_Toc41477939"/>
+        <w:spacing w:line="360" w:lineRule="auto"/>
+      </w:pPr>
+      <w:bookmarkStart w:id="8" w:name="_Toc41477939"/>
       <w:r>
         <w:t>Identification of Stakeholders</w:t>
       </w:r>
-      <w:bookmarkEnd w:id="7"/>
+      <w:bookmarkEnd w:id="8"/>
     </w:p>
     <w:p>
       <w:pPr>
@@ -4039,7 +4059,7 @@
           <w:szCs w:val="24"/>
         </w:rPr>
       </w:pPr>
-      <w:bookmarkStart w:id="8" w:name="_Hlk40434663"/>
+      <w:bookmarkStart w:id="9" w:name="_Hlk40434663"/>
       <w:r>
         <w:rPr>
           <w:rFonts w:ascii="Arial" w:hAnsi="Arial" w:cs="Arial"/>
@@ -4186,7 +4206,7 @@
         </w:rPr>
         <w:t>5 test users</w:t>
       </w:r>
-      <w:bookmarkEnd w:id="8"/>
+      <w:bookmarkEnd w:id="9"/>
     </w:p>
     <w:p>
       <w:pPr>
@@ -4230,12 +4250,12 @@
       <w:pPr>
         <w:pStyle w:val="Heading1"/>
       </w:pPr>
-      <w:bookmarkStart w:id="9" w:name="_Toc41477940"/>
+      <w:bookmarkStart w:id="10" w:name="_Toc41477940"/>
       <w:r>
         <w:lastRenderedPageBreak/>
         <w:t>Technical Solution</w:t>
       </w:r>
-      <w:bookmarkEnd w:id="9"/>
+      <w:bookmarkEnd w:id="10"/>
     </w:p>
     <w:p>
       <w:pPr>
@@ -4252,11 +4272,11 @@
       <w:pPr>
         <w:pStyle w:val="Heading2"/>
       </w:pPr>
-      <w:bookmarkStart w:id="10" w:name="_Toc41477941"/>
+      <w:bookmarkStart w:id="11" w:name="_Toc41477941"/>
       <w:r>
         <w:t>Overview of Solution</w:t>
       </w:r>
-      <w:bookmarkEnd w:id="10"/>
+      <w:bookmarkEnd w:id="11"/>
       <w:r>
         <w:br/>
       </w:r>
@@ -4405,24 +4425,14 @@
     <w:p>
       <w:pPr>
         <w:pStyle w:val="Heading2"/>
-      </w:pPr>
-      <w:bookmarkStart w:id="11" w:name="_Toc41477942"/>
+        <w:spacing w:line="360" w:lineRule="auto"/>
+      </w:pPr>
+      <w:bookmarkStart w:id="12" w:name="_Toc41477942"/>
       <w:r>
         <w:lastRenderedPageBreak/>
         <w:t>Major Components</w:t>
       </w:r>
-      <w:bookmarkEnd w:id="11"/>
-    </w:p>
-    <w:p>
-      <w:pPr>
-        <w:spacing w:line="360" w:lineRule="auto"/>
-        <w:rPr>
-          <w:rFonts w:ascii="Arial" w:hAnsi="Arial" w:cs="Arial"/>
-          <w:sz w:val="24"/>
-          <w:szCs w:val="24"/>
-          <w:u w:val="single"/>
-        </w:rPr>
-      </w:pPr>
+      <w:bookmarkEnd w:id="12"/>
     </w:p>
     <w:p>
       <w:pPr>
@@ -4566,25 +4576,7 @@
           <w:sz w:val="24"/>
           <w:szCs w:val="24"/>
         </w:rPr>
-        <w:t xml:space="preserve">AWS Cloud storage, would act as an intermediary storage option for our data. Raw data from the Camera Trap emails could be stored, and then passed directly into AWS </w:t>
-      </w:r>
-      <w:proofErr w:type="spellStart"/>
-      <w:r>
-        <w:rPr>
-          <w:rFonts w:ascii="Arial" w:hAnsi="Arial" w:cs="Arial"/>
-          <w:sz w:val="24"/>
-          <w:szCs w:val="24"/>
-        </w:rPr>
-        <w:t>SageMaker</w:t>
-      </w:r>
-      <w:proofErr w:type="spellEnd"/>
-      <w:r>
-        <w:rPr>
-          <w:rFonts w:ascii="Arial" w:hAnsi="Arial" w:cs="Arial"/>
-          <w:sz w:val="24"/>
-          <w:szCs w:val="24"/>
-        </w:rPr>
-        <w:t xml:space="preserve"> for processing. This data could then be moved to our AWS Aurora database for permanent storage. </w:t>
+        <w:t xml:space="preserve">AWS Cloud storage, would act as an intermediary storage option for our data. Raw data from the Camera Trap emails could be stored, and then passed directly into AWS SageMaker for processing. This data could then be moved to our AWS Aurora database for permanent storage. </w:t>
       </w:r>
     </w:p>
     <w:p>
@@ -4619,27 +4611,7 @@
           <w:szCs w:val="24"/>
           <w:u w:val="single"/>
         </w:rPr>
-        <w:t xml:space="preserve">AWS </w:t>
-      </w:r>
-      <w:proofErr w:type="spellStart"/>
-      <w:r>
-        <w:rPr>
-          <w:rFonts w:ascii="Arial" w:hAnsi="Arial" w:cs="Arial"/>
-          <w:sz w:val="24"/>
-          <w:szCs w:val="24"/>
-          <w:u w:val="single"/>
-        </w:rPr>
-        <w:t>SageMaker</w:t>
-      </w:r>
-      <w:proofErr w:type="spellEnd"/>
-      <w:r>
-        <w:rPr>
-          <w:rFonts w:ascii="Arial" w:hAnsi="Arial" w:cs="Arial"/>
-          <w:sz w:val="24"/>
-          <w:szCs w:val="24"/>
-          <w:u w:val="single"/>
-        </w:rPr>
-        <w:t>:</w:t>
+        <w:t>AWS SageMaker:</w:t>
       </w:r>
       <w:r>
         <w:rPr>
@@ -4656,25 +4628,7 @@
           <w:szCs w:val="24"/>
         </w:rPr>
         <w:br/>
-        <w:t xml:space="preserve">AWS machine learning service would allow us to deploy the client </w:t>
-      </w:r>
-      <w:proofErr w:type="spellStart"/>
-      <w:r>
-        <w:rPr>
-          <w:rFonts w:ascii="Arial" w:hAnsi="Arial" w:cs="Arial"/>
-          <w:sz w:val="24"/>
-          <w:szCs w:val="24"/>
-        </w:rPr>
-        <w:t>Tensorflow</w:t>
-      </w:r>
-      <w:proofErr w:type="spellEnd"/>
-      <w:r>
-        <w:rPr>
-          <w:rFonts w:ascii="Arial" w:hAnsi="Arial" w:cs="Arial"/>
-          <w:sz w:val="24"/>
-          <w:szCs w:val="24"/>
-        </w:rPr>
-        <w:t xml:space="preserve"> prediction model on a GPU instance (for greater processing requirements). The model would be fed with raw data from our S3 Bucket, and output prediction data in the form of a classification, and a confidence interval along with an output image, highlighting a potential Dropbear sighting (if one was detected).  </w:t>
+        <w:t xml:space="preserve">AWS machine learning service would allow us to deploy the client Tensorflow prediction model on a GPU instance (for greater processing requirements). The model would be fed with raw data from our S3 Bucket, and output prediction data in the form of a classification, and a confidence interval along with an output image, highlighting a potential Dropbear sighting (if one was detected).  </w:t>
       </w:r>
     </w:p>
     <w:p>
@@ -4791,16 +4745,7 @@
           <w:sz w:val="24"/>
           <w:szCs w:val="24"/>
         </w:rPr>
-        <w:t xml:space="preserve"> automatic scaling of both storage and computation and faster speeds than some of their other offerings, </w:t>
-      </w:r>
-      <w:r>
-        <w:rPr>
-          <w:rFonts w:ascii="Arial" w:hAnsi="Arial" w:cs="Arial"/>
-          <w:sz w:val="24"/>
-          <w:szCs w:val="24"/>
-        </w:rPr>
-        <w:lastRenderedPageBreak/>
-        <w:t>providing less maintenance in the future as the system grows.</w:t>
+        <w:t xml:space="preserve"> automatic scaling of both storage and computation and faster speeds than some of their other offerings, providing less maintenance in the future as the system grows.</w:t>
       </w:r>
       <w:r>
         <w:rPr>
@@ -4833,6 +4778,7 @@
           <w:szCs w:val="24"/>
           <w:u w:val="single"/>
         </w:rPr>
+        <w:lastRenderedPageBreak/>
         <w:t xml:space="preserve">Website </w:t>
       </w:r>
       <w:r>
@@ -5339,6 +5285,8 @@
         <w:br/>
       </w:r>
     </w:p>
+    <w:p/>
+    <w:p/>
     <w:tbl>
       <w:tblPr>
         <w:tblStyle w:val="TableGrid"/>
@@ -5686,18 +5634,8 @@
                 <w:sz w:val="24"/>
                 <w:szCs w:val="24"/>
               </w:rPr>
-              <w:t xml:space="preserve">AWS </w:t>
-            </w:r>
-            <w:proofErr w:type="spellStart"/>
-            <w:r>
-              <w:rPr>
-                <w:rFonts w:ascii="Arial" w:hAnsi="Arial" w:cs="Arial"/>
-                <w:sz w:val="24"/>
-                <w:szCs w:val="24"/>
-              </w:rPr>
-              <w:t>SageMaker</w:t>
-            </w:r>
-            <w:proofErr w:type="spellEnd"/>
+              <w:t>AWS SageMaker</w:t>
+            </w:r>
           </w:p>
         </w:tc>
         <w:tc>
@@ -5869,7 +5807,7 @@
                 <w:sz w:val="24"/>
                 <w:szCs w:val="24"/>
               </w:rPr>
-              <w:t>Hosting for the website</w:t>
+              <w:t>Website/App computation</w:t>
             </w:r>
           </w:p>
         </w:tc>
@@ -5921,7 +5859,7 @@
                 <w:sz w:val="24"/>
                 <w:szCs w:val="24"/>
               </w:rPr>
-              <w:t>SSL Certificate</w:t>
+              <w:t>AWS LightSail</w:t>
             </w:r>
           </w:p>
         </w:tc>
@@ -5944,7 +5882,7 @@
                 <w:sz w:val="24"/>
                 <w:szCs w:val="24"/>
               </w:rPr>
-              <w:t>Signed certificate for security</w:t>
+              <w:t>Hosting for the website</w:t>
             </w:r>
           </w:p>
         </w:tc>
@@ -5968,7 +5906,7 @@
                 <w:sz w:val="24"/>
                 <w:szCs w:val="24"/>
               </w:rPr>
-              <w:t>$75</w:t>
+              <w:t>$120.21</w:t>
             </w:r>
           </w:p>
         </w:tc>
@@ -5990,6 +5928,81 @@
                 <w:szCs w:val="24"/>
               </w:rPr>
             </w:pPr>
+            <w:r>
+              <w:rPr>
+                <w:rFonts w:ascii="Arial" w:hAnsi="Arial" w:cs="Arial"/>
+                <w:sz w:val="24"/>
+                <w:szCs w:val="24"/>
+              </w:rPr>
+              <w:t>SSL Certificate</w:t>
+            </w:r>
+          </w:p>
+        </w:tc>
+        <w:tc>
+          <w:tcPr>
+            <w:tcW w:w="4536" w:type="dxa"/>
+          </w:tcPr>
+          <w:p>
+            <w:pPr>
+              <w:spacing w:line="360" w:lineRule="auto"/>
+              <w:rPr>
+                <w:rFonts w:ascii="Arial" w:hAnsi="Arial" w:cs="Arial"/>
+                <w:sz w:val="24"/>
+                <w:szCs w:val="24"/>
+              </w:rPr>
+            </w:pPr>
+            <w:r>
+              <w:rPr>
+                <w:rFonts w:ascii="Arial" w:hAnsi="Arial" w:cs="Arial"/>
+                <w:sz w:val="24"/>
+                <w:szCs w:val="24"/>
+              </w:rPr>
+              <w:t>Signed certificate for security</w:t>
+            </w:r>
+          </w:p>
+        </w:tc>
+        <w:tc>
+          <w:tcPr>
+            <w:tcW w:w="2164" w:type="dxa"/>
+          </w:tcPr>
+          <w:p>
+            <w:pPr>
+              <w:spacing w:line="360" w:lineRule="auto"/>
+              <w:jc w:val="right"/>
+              <w:rPr>
+                <w:rFonts w:ascii="Arial" w:hAnsi="Arial" w:cs="Arial"/>
+                <w:sz w:val="24"/>
+                <w:szCs w:val="24"/>
+              </w:rPr>
+            </w:pPr>
+            <w:r>
+              <w:rPr>
+                <w:rFonts w:ascii="Arial" w:hAnsi="Arial" w:cs="Arial"/>
+                <w:sz w:val="24"/>
+                <w:szCs w:val="24"/>
+              </w:rPr>
+              <w:t>$75</w:t>
+            </w:r>
+          </w:p>
+        </w:tc>
+      </w:tr>
+      <w:tr>
+        <w:trPr>
+          <w:trHeight w:val="49"/>
+        </w:trPr>
+        <w:tc>
+          <w:tcPr>
+            <w:tcW w:w="2802" w:type="dxa"/>
+          </w:tcPr>
+          <w:p>
+            <w:pPr>
+              <w:spacing w:line="360" w:lineRule="auto"/>
+              <w:rPr>
+                <w:rFonts w:ascii="Arial" w:hAnsi="Arial" w:cs="Arial"/>
+                <w:sz w:val="24"/>
+                <w:szCs w:val="24"/>
+              </w:rPr>
+            </w:pPr>
           </w:p>
         </w:tc>
         <w:tc>
@@ -6016,7 +6029,7 @@
                 <w:sz w:val="24"/>
                 <w:szCs w:val="24"/>
               </w:rPr>
-              <w:t>TOTAL (initial year)</w:t>
+              <w:t>TOTAL (per month)</w:t>
             </w:r>
           </w:p>
         </w:tc>
@@ -6044,7 +6057,93 @@
                 <w:sz w:val="24"/>
                 <w:szCs w:val="24"/>
               </w:rPr>
-              <w:t>$FILL ME IN</w:t>
+              <w:t>$3042.90</w:t>
+            </w:r>
+          </w:p>
+        </w:tc>
+      </w:tr>
+      <w:tr>
+        <w:trPr>
+          <w:trHeight w:val="49"/>
+        </w:trPr>
+        <w:tc>
+          <w:tcPr>
+            <w:tcW w:w="2802" w:type="dxa"/>
+          </w:tcPr>
+          <w:p>
+            <w:pPr>
+              <w:spacing w:line="360" w:lineRule="auto"/>
+              <w:rPr>
+                <w:rFonts w:ascii="Arial" w:hAnsi="Arial" w:cs="Arial"/>
+                <w:sz w:val="24"/>
+                <w:szCs w:val="24"/>
+              </w:rPr>
+            </w:pPr>
+          </w:p>
+        </w:tc>
+        <w:tc>
+          <w:tcPr>
+            <w:tcW w:w="4536" w:type="dxa"/>
+          </w:tcPr>
+          <w:p>
+            <w:pPr>
+              <w:spacing w:line="360" w:lineRule="auto"/>
+              <w:jc w:val="right"/>
+              <w:rPr>
+                <w:rFonts w:ascii="Arial" w:hAnsi="Arial" w:cs="Arial"/>
+                <w:b/>
+                <w:bCs/>
+                <w:sz w:val="24"/>
+                <w:szCs w:val="24"/>
+              </w:rPr>
+            </w:pPr>
+            <w:r>
+              <w:rPr>
+                <w:rFonts w:ascii="Arial" w:hAnsi="Arial" w:cs="Arial"/>
+                <w:b/>
+                <w:bCs/>
+                <w:sz w:val="24"/>
+                <w:szCs w:val="24"/>
+              </w:rPr>
+              <w:t>TOTAL (initial year)</w:t>
+            </w:r>
+          </w:p>
+        </w:tc>
+        <w:tc>
+          <w:tcPr>
+            <w:tcW w:w="2164" w:type="dxa"/>
+          </w:tcPr>
+          <w:p>
+            <w:pPr>
+              <w:spacing w:line="360" w:lineRule="auto"/>
+              <w:jc w:val="right"/>
+              <w:rPr>
+                <w:rFonts w:ascii="Arial" w:hAnsi="Arial" w:cs="Arial"/>
+                <w:b/>
+                <w:bCs/>
+                <w:sz w:val="24"/>
+                <w:szCs w:val="24"/>
+              </w:rPr>
+            </w:pPr>
+            <w:r>
+              <w:rPr>
+                <w:rFonts w:ascii="Arial" w:hAnsi="Arial" w:cs="Arial"/>
+                <w:b/>
+                <w:bCs/>
+                <w:sz w:val="24"/>
+                <w:szCs w:val="24"/>
+              </w:rPr>
+              <w:t>$</w:t>
+            </w:r>
+            <w:r>
+              <w:rPr>
+                <w:rFonts w:ascii="Arial" w:hAnsi="Arial" w:cs="Arial"/>
+                <w:b/>
+                <w:bCs/>
+                <w:sz w:val="24"/>
+                <w:szCs w:val="24"/>
+              </w:rPr>
+              <w:t>36,514.80</w:t>
             </w:r>
           </w:p>
         </w:tc>
@@ -6182,14 +6281,14 @@
     <w:p>
       <w:pPr>
         <w:pStyle w:val="Heading2"/>
-      </w:pPr>
-      <w:bookmarkStart w:id="12" w:name="_Toc41477943"/>
+        <w:spacing w:line="360" w:lineRule="auto"/>
+      </w:pPr>
+      <w:bookmarkStart w:id="13" w:name="_Toc41477943"/>
       <w:r>
         <w:t>Justification of Technical Solution</w:t>
       </w:r>
-      <w:bookmarkEnd w:id="12"/>
-    </w:p>
-    <w:p/>
+      <w:bookmarkEnd w:id="13"/>
+    </w:p>
     <w:p>
       <w:pPr>
         <w:spacing w:line="360" w:lineRule="auto"/>
@@ -6274,43 +6373,7 @@
           <w:sz w:val="24"/>
           <w:szCs w:val="24"/>
         </w:rPr>
-        <w:t xml:space="preserve">AWS </w:t>
-      </w:r>
-      <w:proofErr w:type="spellStart"/>
-      <w:r>
-        <w:rPr>
-          <w:rFonts w:ascii="Arial" w:hAnsi="Arial" w:cs="Arial"/>
-          <w:sz w:val="24"/>
-          <w:szCs w:val="24"/>
-        </w:rPr>
-        <w:t>SageMaker</w:t>
-      </w:r>
-      <w:proofErr w:type="spellEnd"/>
-      <w:r>
-        <w:rPr>
-          <w:rFonts w:ascii="Arial" w:hAnsi="Arial" w:cs="Arial"/>
-          <w:sz w:val="24"/>
-          <w:szCs w:val="24"/>
-        </w:rPr>
-        <w:t xml:space="preserve"> contains pre-defined containers for running a </w:t>
-      </w:r>
-      <w:proofErr w:type="spellStart"/>
-      <w:r>
-        <w:rPr>
-          <w:rFonts w:ascii="Arial" w:hAnsi="Arial" w:cs="Arial"/>
-          <w:sz w:val="24"/>
-          <w:szCs w:val="24"/>
-        </w:rPr>
-        <w:t>Tensorflow</w:t>
-      </w:r>
-      <w:proofErr w:type="spellEnd"/>
-      <w:r>
-        <w:rPr>
-          <w:rFonts w:ascii="Arial" w:hAnsi="Arial" w:cs="Arial"/>
-          <w:sz w:val="24"/>
-          <w:szCs w:val="24"/>
-        </w:rPr>
-        <w:t xml:space="preserve"> model.</w:t>
+        <w:t>AWS SageMaker contains pre-defined containers for running a Tensorflow model.</w:t>
       </w:r>
     </w:p>
     <w:p>
@@ -6372,25 +6435,7 @@
           <w:sz w:val="24"/>
           <w:szCs w:val="24"/>
         </w:rPr>
-        <w:t xml:space="preserve">Lambda calls and AWS </w:t>
-      </w:r>
-      <w:proofErr w:type="spellStart"/>
-      <w:r>
-        <w:rPr>
-          <w:rFonts w:ascii="Arial" w:hAnsi="Arial" w:cs="Arial"/>
-          <w:sz w:val="24"/>
-          <w:szCs w:val="24"/>
-        </w:rPr>
-        <w:t>SageMaker</w:t>
-      </w:r>
-      <w:proofErr w:type="spellEnd"/>
-      <w:r>
-        <w:rPr>
-          <w:rFonts w:ascii="Arial" w:hAnsi="Arial" w:cs="Arial"/>
-          <w:sz w:val="24"/>
-          <w:szCs w:val="24"/>
-        </w:rPr>
-        <w:t xml:space="preserve"> are only costing money when they are running, no need to create an instance and pay for it unless it’s </w:t>
+        <w:t xml:space="preserve">Lambda calls and AWS SageMaker are only costing money when they are running, no need to create an instance and pay for it unless it’s </w:t>
       </w:r>
       <w:r>
         <w:rPr>
@@ -6429,6 +6474,7 @@
           <w:sz w:val="24"/>
           <w:szCs w:val="24"/>
         </w:rPr>
+        <w:lastRenderedPageBreak/>
         <w:t xml:space="preserve">AWS </w:t>
       </w:r>
       <w:r>
@@ -6508,7 +6554,6 @@
           <w:sz w:val="24"/>
           <w:szCs w:val="24"/>
         </w:rPr>
-        <w:lastRenderedPageBreak/>
         <w:t>AWS Web Hosting has vast platform support, scalability and flexible pricing models.</w:t>
       </w:r>
     </w:p>
@@ -6581,25 +6626,23 @@
       <w:pPr>
         <w:pStyle w:val="Heading1"/>
       </w:pPr>
-      <w:bookmarkStart w:id="13" w:name="_Toc41477944"/>
+      <w:bookmarkStart w:id="14" w:name="_Toc41477944"/>
       <w:r>
         <w:t>Development and Project Management Plan</w:t>
       </w:r>
-      <w:bookmarkEnd w:id="13"/>
+      <w:bookmarkEnd w:id="14"/>
     </w:p>
     <w:p/>
     <w:p>
       <w:pPr>
         <w:pStyle w:val="Heading2"/>
-      </w:pPr>
-      <w:bookmarkStart w:id="14" w:name="_Toc41477945"/>
+        <w:spacing w:line="360" w:lineRule="auto"/>
+      </w:pPr>
+      <w:bookmarkStart w:id="15" w:name="_Toc41477945"/>
       <w:r>
         <w:t>Project Methodology</w:t>
       </w:r>
-      <w:bookmarkEnd w:id="14"/>
-      <w:r>
-        <w:br/>
-      </w:r>
+      <w:bookmarkEnd w:id="15"/>
     </w:p>
     <w:p>
       <w:pPr>
@@ -6836,17 +6879,7 @@
           <w:sz w:val="24"/>
           <w:szCs w:val="24"/>
         </w:rPr>
-        <w:t xml:space="preserve"> at th</w:t>
-      </w:r>
-      <w:bookmarkStart w:id="15" w:name="_GoBack"/>
-      <w:bookmarkEnd w:id="15"/>
-      <w:r>
-        <w:rPr>
-          <w:rFonts w:ascii="Arial" w:hAnsi="Arial" w:cs="Arial"/>
-          <w:sz w:val="24"/>
-          <w:szCs w:val="24"/>
-        </w:rPr>
-        <w:t>e milestones.</w:t>
+        <w:t xml:space="preserve"> at the milestones.</w:t>
       </w:r>
     </w:p>
     <w:p>
@@ -6915,7 +6948,6 @@
           <w:sz w:val="24"/>
           <w:szCs w:val="24"/>
         </w:rPr>
-        <w:lastRenderedPageBreak/>
         <w:drawing>
           <wp:inline distT="0" distB="0" distL="0" distR="0" wp14:anchorId="0D5094FB" wp14:editId="61DE7C9F">
             <wp:extent cx="5632715" cy="5678435"/>
@@ -7033,6 +7065,27 @@
         <w:pStyle w:val="Heading2"/>
       </w:pPr>
       <w:bookmarkStart w:id="16" w:name="_Toc41477946"/>
+    </w:p>
+    <w:p>
+      <w:pPr>
+        <w:pStyle w:val="Heading2"/>
+      </w:pPr>
+    </w:p>
+    <w:p>
+      <w:pPr>
+        <w:pStyle w:val="Heading2"/>
+      </w:pPr>
+    </w:p>
+    <w:p/>
+    <w:p>
+      <w:pPr>
+        <w:pStyle w:val="Heading2"/>
+      </w:pPr>
+    </w:p>
+    <w:p>
+      <w:pPr>
+        <w:pStyle w:val="Heading2"/>
+      </w:pPr>
       <w:r>
         <w:t>Required Resources</w:t>
       </w:r>
@@ -7051,6 +7104,7 @@
     <w:p>
       <w:pPr>
         <w:pStyle w:val="Heading2"/>
+        <w:spacing w:line="360" w:lineRule="auto"/>
       </w:pPr>
       <w:bookmarkStart w:id="17" w:name="_Toc41477947"/>
       <w:r>
@@ -7061,7 +7115,6 @@
       </w:r>
       <w:bookmarkEnd w:id="17"/>
     </w:p>
-    <w:p/>
     <w:p>
       <w:pPr>
         <w:spacing w:line="360" w:lineRule="auto"/>
@@ -7100,7 +7153,6 @@
           <w:sz w:val="24"/>
           <w:szCs w:val="24"/>
         </w:rPr>
-        <w:lastRenderedPageBreak/>
         <w:t xml:space="preserve">SPM/Team Leader: Our project facilitator, will be responsible for organising the development team, interfacing with Dr Client, and acting as a mentor role within the development team. As we are a small team, the Team Leader will also be required to get hands on with development, but that is secondary to their role. </w:t>
       </w:r>
     </w:p>
@@ -7163,6 +7215,7 @@
     <w:p>
       <w:pPr>
         <w:pStyle w:val="Heading2"/>
+        <w:spacing w:line="360" w:lineRule="auto"/>
       </w:pPr>
       <w:bookmarkStart w:id="18" w:name="_Toc41477948"/>
       <w:r>
@@ -7170,7 +7223,6 @@
       </w:r>
       <w:bookmarkEnd w:id="18"/>
     </w:p>
-    <w:p/>
     <w:p>
       <w:pPr>
         <w:spacing w:line="360" w:lineRule="auto"/>
@@ -7263,130 +7315,16 @@
     </w:p>
     <w:p>
       <w:pPr>
-        <w:spacing w:line="360" w:lineRule="auto"/>
-        <w:rPr>
-          <w:rFonts w:ascii="Arial" w:hAnsi="Arial" w:cs="Arial"/>
-          <w:sz w:val="24"/>
-          <w:szCs w:val="24"/>
-        </w:rPr>
-      </w:pPr>
-      <w:r>
-        <w:rPr>
-          <w:rFonts w:ascii="Arial" w:hAnsi="Arial" w:cs="Arial"/>
-          <w:sz w:val="24"/>
-          <w:szCs w:val="24"/>
-        </w:rPr>
-        <w:br/>
-      </w:r>
-      <w:r>
-        <w:rPr>
-          <w:rFonts w:ascii="Arial" w:hAnsi="Arial" w:cs="Arial"/>
-          <w:sz w:val="24"/>
-          <w:szCs w:val="24"/>
-        </w:rPr>
-        <w:br/>
-      </w:r>
-      <w:r>
-        <w:rPr>
-          <w:rFonts w:ascii="Arial" w:hAnsi="Arial" w:cs="Arial"/>
-          <w:sz w:val="24"/>
-          <w:szCs w:val="24"/>
-        </w:rPr>
-        <w:br/>
-      </w:r>
-      <w:r>
-        <w:rPr>
-          <w:rFonts w:ascii="Arial" w:hAnsi="Arial" w:cs="Arial"/>
-          <w:sz w:val="24"/>
-          <w:szCs w:val="24"/>
-        </w:rPr>
-        <w:br/>
-      </w:r>
-      <w:r>
-        <w:rPr>
-          <w:rFonts w:ascii="Arial" w:hAnsi="Arial" w:cs="Arial"/>
-          <w:sz w:val="24"/>
-          <w:szCs w:val="24"/>
-        </w:rPr>
-        <w:br/>
-      </w:r>
-      <w:r>
-        <w:rPr>
-          <w:rFonts w:ascii="Arial" w:hAnsi="Arial" w:cs="Arial"/>
-          <w:sz w:val="24"/>
-          <w:szCs w:val="24"/>
-        </w:rPr>
+        <w:pStyle w:val="Heading2"/>
+        <w:spacing w:line="360" w:lineRule="auto"/>
+      </w:pPr>
+      <w:bookmarkStart w:id="19" w:name="_Toc41477949"/>
+      <w:r>
         <w:lastRenderedPageBreak/>
-        <w:br/>
-      </w:r>
-      <w:r>
-        <w:rPr>
-          <w:rFonts w:ascii="Arial" w:hAnsi="Arial" w:cs="Arial"/>
-          <w:sz w:val="24"/>
-          <w:szCs w:val="24"/>
-        </w:rPr>
-        <w:br/>
-      </w:r>
-      <w:r>
-        <w:rPr>
-          <w:rFonts w:ascii="Arial" w:hAnsi="Arial" w:cs="Arial"/>
-          <w:sz w:val="24"/>
-          <w:szCs w:val="24"/>
-        </w:rPr>
-        <w:br/>
-      </w:r>
-      <w:r>
-        <w:rPr>
-          <w:rFonts w:ascii="Arial" w:hAnsi="Arial" w:cs="Arial"/>
-          <w:sz w:val="24"/>
-          <w:szCs w:val="24"/>
-        </w:rPr>
-        <w:br/>
-      </w:r>
-      <w:r>
-        <w:rPr>
-          <w:rFonts w:ascii="Arial" w:hAnsi="Arial" w:cs="Arial"/>
-          <w:sz w:val="24"/>
-          <w:szCs w:val="24"/>
-        </w:rPr>
-        <w:br/>
-      </w:r>
-      <w:r>
-        <w:rPr>
-          <w:rFonts w:ascii="Arial" w:hAnsi="Arial" w:cs="Arial"/>
-          <w:sz w:val="24"/>
-          <w:szCs w:val="24"/>
-        </w:rPr>
-        <w:br/>
-      </w:r>
-      <w:r>
-        <w:rPr>
-          <w:rFonts w:ascii="Arial" w:hAnsi="Arial" w:cs="Arial"/>
-          <w:sz w:val="24"/>
-          <w:szCs w:val="24"/>
-        </w:rPr>
-        <w:br/>
-      </w:r>
-      <w:r>
-        <w:rPr>
-          <w:rFonts w:ascii="Arial" w:hAnsi="Arial" w:cs="Arial"/>
-          <w:sz w:val="24"/>
-          <w:szCs w:val="24"/>
-        </w:rPr>
-        <w:br/>
-      </w:r>
-    </w:p>
-    <w:p>
-      <w:pPr>
-        <w:pStyle w:val="Heading2"/>
-      </w:pPr>
-      <w:bookmarkStart w:id="19" w:name="_Toc41477949"/>
-      <w:r>
         <w:t>Programming Languages and Environments</w:t>
       </w:r>
       <w:bookmarkEnd w:id="19"/>
     </w:p>
-    <w:p/>
     <w:p>
       <w:pPr>
         <w:pStyle w:val="Caption"/>
@@ -7902,6 +7840,7 @@
     <w:p>
       <w:pPr>
         <w:pStyle w:val="Heading2"/>
+        <w:spacing w:line="360" w:lineRule="auto"/>
       </w:pPr>
       <w:bookmarkStart w:id="21" w:name="_Toc41477951"/>
       <w:r>
@@ -7909,7 +7848,6 @@
       </w:r>
       <w:bookmarkEnd w:id="21"/>
     </w:p>
-    <w:p/>
     <w:p>
       <w:pPr>
         <w:pStyle w:val="Caption"/>
@@ -8439,25 +8377,7 @@
                 <w:sz w:val="24"/>
                 <w:szCs w:val="24"/>
               </w:rPr>
-              <w:t xml:space="preserve">Use AWS </w:t>
-            </w:r>
-            <w:proofErr w:type="spellStart"/>
-            <w:r>
-              <w:rPr>
-                <w:rFonts w:ascii="Arial" w:hAnsi="Arial" w:cs="Arial"/>
-                <w:sz w:val="24"/>
-                <w:szCs w:val="24"/>
-              </w:rPr>
-              <w:t>SageMaker</w:t>
-            </w:r>
-            <w:proofErr w:type="spellEnd"/>
-            <w:r>
-              <w:rPr>
-                <w:rFonts w:ascii="Arial" w:hAnsi="Arial" w:cs="Arial"/>
-                <w:sz w:val="24"/>
-                <w:szCs w:val="24"/>
-              </w:rPr>
-              <w:t xml:space="preserve"> to run the image prediction algorithm:</w:t>
+              <w:t>Use AWS SageMaker to run the image prediction algorithm:</w:t>
             </w:r>
           </w:p>
           <w:p>
@@ -8529,7 +8449,6 @@
                 <w:sz w:val="24"/>
                 <w:szCs w:val="24"/>
               </w:rPr>
-              <w:lastRenderedPageBreak/>
               <w:t>Batch processing of already collected data:</w:t>
             </w:r>
           </w:p>
@@ -8553,6 +8472,7 @@
                 <w:sz w:val="24"/>
                 <w:szCs w:val="24"/>
               </w:rPr>
+              <w:lastRenderedPageBreak/>
               <w:t>If possible, begin the process of running all external data that has already collected through our system and adding to the database.</w:t>
             </w:r>
           </w:p>
@@ -8657,7 +8577,6 @@
                 <w:sz w:val="24"/>
                 <w:szCs w:val="24"/>
               </w:rPr>
-              <w:lastRenderedPageBreak/>
               <w:t>3</w:t>
             </w:r>
           </w:p>
@@ -9076,7 +8995,6 @@
                 <w:sz w:val="24"/>
                 <w:szCs w:val="24"/>
               </w:rPr>
-              <w:lastRenderedPageBreak/>
               <w:t>Final testing for all systems that will help us find any issues or bugs that need to be rectified.</w:t>
             </w:r>
           </w:p>
@@ -9100,6 +9018,7 @@
                 <w:sz w:val="24"/>
                 <w:szCs w:val="24"/>
               </w:rPr>
+              <w:lastRenderedPageBreak/>
               <w:t xml:space="preserve">Any final </w:t>
             </w:r>
             <w:r>
@@ -9203,19 +9122,15 @@
     <w:p>
       <w:pPr>
         <w:pStyle w:val="Heading2"/>
-      </w:pPr>
-    </w:p>
-    <w:p>
-      <w:pPr>
-        <w:pStyle w:val="Heading2"/>
+        <w:spacing w:line="360" w:lineRule="auto"/>
       </w:pPr>
       <w:bookmarkStart w:id="22" w:name="_Toc41477952"/>
       <w:r>
+        <w:lastRenderedPageBreak/>
         <w:t>Component Dependency Relationships</w:t>
       </w:r>
       <w:bookmarkEnd w:id="22"/>
     </w:p>
-    <w:p/>
     <w:p>
       <w:pPr>
         <w:keepNext/>
@@ -13436,7 +13351,7 @@
 </file>
 
 <file path=customXml/itemProps1.xml><?xml version="1.0" encoding="utf-8"?>
-<ds:datastoreItem xmlns:ds="http://schemas.openxmlformats.org/officeDocument/2006/customXml" ds:itemID="{FB27E815-352E-4BE2-8EA8-1CF13E7BF6ED}">
+<ds:datastoreItem xmlns:ds="http://schemas.openxmlformats.org/officeDocument/2006/customXml" ds:itemID="{052FE756-10D0-44F5-B5E4-BD122FC4E900}">
   <ds:schemaRefs>
     <ds:schemaRef ds:uri="http://schemas.openxmlformats.org/officeDocument/2006/bibliography"/>
   </ds:schemaRefs>

</xml_diff>

<commit_message>
Forgot to add something
</commit_message>
<xml_diff>
--- a/Report/Report.docx
+++ b/Report/Report.docx
@@ -2871,8 +2871,6 @@
         <w:pStyle w:val="Heading1"/>
       </w:pPr>
       <w:bookmarkStart w:id="0" w:name="_Toc41477932"/>
-      <w:bookmarkStart w:id="1" w:name="_GoBack"/>
-      <w:bookmarkEnd w:id="1"/>
       <w:r>
         <w:lastRenderedPageBreak/>
         <w:t>Introduction</w:t>
@@ -2896,7 +2894,7 @@
         <w:pStyle w:val="Heading2"/>
         <w:spacing w:line="360" w:lineRule="auto"/>
       </w:pPr>
-      <w:bookmarkStart w:id="2" w:name="_Toc41477933"/>
+      <w:bookmarkStart w:id="1" w:name="_Toc41477933"/>
       <w:r>
         <w:t xml:space="preserve">Project </w:t>
       </w:r>
@@ -2906,48 +2904,48 @@
       <w:r>
         <w:t>verview</w:t>
       </w:r>
+      <w:bookmarkEnd w:id="1"/>
+    </w:p>
+    <w:p>
+      <w:pPr>
+        <w:spacing w:line="360" w:lineRule="auto"/>
+        <w:rPr>
+          <w:rFonts w:ascii="Arial" w:hAnsi="Arial" w:cs="Arial"/>
+          <w:color w:val="000000"/>
+          <w:sz w:val="24"/>
+          <w:szCs w:val="24"/>
+        </w:rPr>
+      </w:pPr>
+      <w:r>
+        <w:rPr>
+          <w:rFonts w:ascii="Arial" w:hAnsi="Arial" w:cs="Arial"/>
+          <w:color w:val="000000"/>
+          <w:sz w:val="24"/>
+          <w:szCs w:val="24"/>
+        </w:rPr>
+        <w:t>The time and effort required to manually sort and classify images is significant and painstaking. The collection of field data and the processing of said data needs to be automated and streamlined in such a way that the database of information can dynamically update as new data is collected. These efficiency gains would allow end users to easily access up to date data as they require it. The client has provided their predictive model for the automatic classification of drop bears across various camera trap deployments. The aim of this project is to deploy this model (via a Cloud based platform) and to develop a means for users to interact with the output prediction data.</w:t>
+      </w:r>
+    </w:p>
+    <w:p>
+      <w:pPr>
+        <w:spacing w:line="360" w:lineRule="auto"/>
+        <w:rPr>
+          <w:rFonts w:ascii="Arial" w:hAnsi="Arial" w:cs="Arial"/>
+          <w:sz w:val="24"/>
+          <w:szCs w:val="24"/>
+        </w:rPr>
+      </w:pPr>
+    </w:p>
+    <w:p>
+      <w:pPr>
+        <w:pStyle w:val="Heading2"/>
+        <w:spacing w:line="360" w:lineRule="auto"/>
+      </w:pPr>
+      <w:bookmarkStart w:id="2" w:name="_Toc41477934"/>
+      <w:r>
+        <w:t>Goals of the project</w:t>
+      </w:r>
       <w:bookmarkEnd w:id="2"/>
-    </w:p>
-    <w:p>
-      <w:pPr>
-        <w:spacing w:line="360" w:lineRule="auto"/>
-        <w:rPr>
-          <w:rFonts w:ascii="Arial" w:hAnsi="Arial" w:cs="Arial"/>
-          <w:color w:val="000000"/>
-          <w:sz w:val="24"/>
-          <w:szCs w:val="24"/>
-        </w:rPr>
-      </w:pPr>
-      <w:r>
-        <w:rPr>
-          <w:rFonts w:ascii="Arial" w:hAnsi="Arial" w:cs="Arial"/>
-          <w:color w:val="000000"/>
-          <w:sz w:val="24"/>
-          <w:szCs w:val="24"/>
-        </w:rPr>
-        <w:t>The time and effort required to manually sort and classify images is significant and painstaking. The collection of field data and the processing of said data needs to be automated and streamlined in such a way that the database of information can dynamically update as new data is collected. These efficiency gains would allow end users to easily access up to date data as they require it. The client has provided their predictive model for the automatic classification of drop bears across various camera trap deployments. The aim of this project is to deploy this model (via a Cloud based platform) and to develop a means for users to interact with the output prediction data.</w:t>
-      </w:r>
-    </w:p>
-    <w:p>
-      <w:pPr>
-        <w:spacing w:line="360" w:lineRule="auto"/>
-        <w:rPr>
-          <w:rFonts w:ascii="Arial" w:hAnsi="Arial" w:cs="Arial"/>
-          <w:sz w:val="24"/>
-          <w:szCs w:val="24"/>
-        </w:rPr>
-      </w:pPr>
-    </w:p>
-    <w:p>
-      <w:pPr>
-        <w:pStyle w:val="Heading2"/>
-        <w:spacing w:line="360" w:lineRule="auto"/>
-      </w:pPr>
-      <w:bookmarkStart w:id="3" w:name="_Toc41477934"/>
-      <w:r>
-        <w:t>Goals of the project</w:t>
-      </w:r>
-      <w:bookmarkEnd w:id="3"/>
       <w:r>
         <w:t xml:space="preserve"> </w:t>
       </w:r>
@@ -3019,7 +3017,43 @@
           <w:sz w:val="24"/>
           <w:szCs w:val="24"/>
         </w:rPr>
-        <w:t>evelop the required website and mobile phone application to inform the general public about dropbear sightings and assist in dropbear research.</w:t>
+        <w:t xml:space="preserve">evelop the required website and mobile phone application to inform the general public about </w:t>
+      </w:r>
+      <w:proofErr w:type="spellStart"/>
+      <w:r>
+        <w:rPr>
+          <w:rFonts w:ascii="Arial" w:hAnsi="Arial" w:cs="Arial"/>
+          <w:sz w:val="24"/>
+          <w:szCs w:val="24"/>
+        </w:rPr>
+        <w:t>dropbear</w:t>
+      </w:r>
+      <w:proofErr w:type="spellEnd"/>
+      <w:r>
+        <w:rPr>
+          <w:rFonts w:ascii="Arial" w:hAnsi="Arial" w:cs="Arial"/>
+          <w:sz w:val="24"/>
+          <w:szCs w:val="24"/>
+        </w:rPr>
+        <w:t xml:space="preserve"> sightings and assist in </w:t>
+      </w:r>
+      <w:proofErr w:type="spellStart"/>
+      <w:r>
+        <w:rPr>
+          <w:rFonts w:ascii="Arial" w:hAnsi="Arial" w:cs="Arial"/>
+          <w:sz w:val="24"/>
+          <w:szCs w:val="24"/>
+        </w:rPr>
+        <w:t>dropbear</w:t>
+      </w:r>
+      <w:proofErr w:type="spellEnd"/>
+      <w:r>
+        <w:rPr>
+          <w:rFonts w:ascii="Arial" w:hAnsi="Arial" w:cs="Arial"/>
+          <w:sz w:val="24"/>
+          <w:szCs w:val="24"/>
+        </w:rPr>
+        <w:t xml:space="preserve"> research.</w:t>
       </w:r>
     </w:p>
     <w:p>
@@ -3039,11 +3073,11 @@
         <w:pStyle w:val="Heading2"/>
         <w:spacing w:line="360" w:lineRule="auto"/>
       </w:pPr>
-      <w:bookmarkStart w:id="4" w:name="_Toc41477935"/>
+      <w:bookmarkStart w:id="3" w:name="_Toc41477935"/>
       <w:r>
         <w:t>Project scope</w:t>
       </w:r>
-      <w:bookmarkEnd w:id="4"/>
+      <w:bookmarkEnd w:id="3"/>
     </w:p>
     <w:p>
       <w:pPr>
@@ -3146,7 +3180,25 @@
           <w:szCs w:val="24"/>
         </w:rPr>
         <w:lastRenderedPageBreak/>
-        <w:t>A two-facing website to facilitate the database information for the general public and researchers. On the public level, it will allow the retrieval of dropbear sightings based on a specified postcode. On the researcher level, it will provide a</w:t>
+        <w:t xml:space="preserve">A two-facing website to facilitate the database information for the general public and researchers. On the public level, it will allow the retrieval of </w:t>
+      </w:r>
+      <w:proofErr w:type="spellStart"/>
+      <w:r>
+        <w:rPr>
+          <w:rFonts w:ascii="Arial" w:hAnsi="Arial" w:cs="Arial"/>
+          <w:sz w:val="24"/>
+          <w:szCs w:val="24"/>
+        </w:rPr>
+        <w:t>dropbear</w:t>
+      </w:r>
+      <w:proofErr w:type="spellEnd"/>
+      <w:r>
+        <w:rPr>
+          <w:rFonts w:ascii="Arial" w:hAnsi="Arial" w:cs="Arial"/>
+          <w:sz w:val="24"/>
+          <w:szCs w:val="24"/>
+        </w:rPr>
+        <w:t xml:space="preserve"> sightings based on a specified postcode. On the researcher level, it will provide a</w:t>
       </w:r>
       <w:r>
         <w:rPr>
@@ -3170,7 +3222,25 @@
           <w:sz w:val="24"/>
           <w:szCs w:val="24"/>
         </w:rPr>
-        <w:t>-only web portal for researchers to apply for, which will grant access to various information on dropbear sightings.</w:t>
+        <w:t xml:space="preserve">-only web portal for researchers to apply for, which will grant access to various information on </w:t>
+      </w:r>
+      <w:proofErr w:type="spellStart"/>
+      <w:r>
+        <w:rPr>
+          <w:rFonts w:ascii="Arial" w:hAnsi="Arial" w:cs="Arial"/>
+          <w:sz w:val="24"/>
+          <w:szCs w:val="24"/>
+        </w:rPr>
+        <w:t>dropbear</w:t>
+      </w:r>
+      <w:proofErr w:type="spellEnd"/>
+      <w:r>
+        <w:rPr>
+          <w:rFonts w:ascii="Arial" w:hAnsi="Arial" w:cs="Arial"/>
+          <w:sz w:val="24"/>
+          <w:szCs w:val="24"/>
+        </w:rPr>
+        <w:t xml:space="preserve"> sightings.</w:t>
       </w:r>
     </w:p>
     <w:p>
@@ -3193,7 +3263,17 @@
           <w:sz w:val="24"/>
           <w:szCs w:val="24"/>
         </w:rPr>
-        <w:t>A cross-platform smart phone app for Android and Apple iOS with identical functionality as the general public website.</w:t>
+        <w:t>A cross-platform smart phone app f</w:t>
+      </w:r>
+      <w:bookmarkStart w:id="4" w:name="_GoBack"/>
+      <w:bookmarkEnd w:id="4"/>
+      <w:r>
+        <w:rPr>
+          <w:rFonts w:ascii="Arial" w:hAnsi="Arial" w:cs="Arial"/>
+          <w:sz w:val="24"/>
+          <w:szCs w:val="24"/>
+        </w:rPr>
+        <w:t>or Android and Apple iOS with identical functionality as the general public website.</w:t>
       </w:r>
     </w:p>
     <w:p>
@@ -3538,8 +3618,20 @@
                 <w:sz w:val="24"/>
                 <w:szCs w:val="24"/>
               </w:rPr>
-              <w:t>Project Artifact</w:t>
-            </w:r>
+              <w:t xml:space="preserve">Project </w:t>
+            </w:r>
+            <w:proofErr w:type="spellStart"/>
+            <w:r>
+              <w:rPr>
+                <w:rFonts w:ascii="Arial" w:hAnsi="Arial" w:cs="Arial"/>
+                <w:b/>
+                <w:bCs/>
+                <w:sz w:val="24"/>
+                <w:szCs w:val="24"/>
+              </w:rPr>
+              <w:t>Artifact</w:t>
+            </w:r>
+            <w:proofErr w:type="spellEnd"/>
           </w:p>
         </w:tc>
         <w:tc>
@@ -4576,7 +4668,25 @@
           <w:sz w:val="24"/>
           <w:szCs w:val="24"/>
         </w:rPr>
-        <w:t xml:space="preserve">AWS Cloud storage, would act as an intermediary storage option for our data. Raw data from the Camera Trap emails could be stored, and then passed directly into AWS SageMaker for processing. This data could then be moved to our AWS Aurora database for permanent storage. </w:t>
+        <w:t xml:space="preserve">AWS Cloud storage, would act as an intermediary storage option for our data. Raw data from the Camera Trap emails could be stored, and then passed directly into AWS </w:t>
+      </w:r>
+      <w:proofErr w:type="spellStart"/>
+      <w:r>
+        <w:rPr>
+          <w:rFonts w:ascii="Arial" w:hAnsi="Arial" w:cs="Arial"/>
+          <w:sz w:val="24"/>
+          <w:szCs w:val="24"/>
+        </w:rPr>
+        <w:t>SageMaker</w:t>
+      </w:r>
+      <w:proofErr w:type="spellEnd"/>
+      <w:r>
+        <w:rPr>
+          <w:rFonts w:ascii="Arial" w:hAnsi="Arial" w:cs="Arial"/>
+          <w:sz w:val="24"/>
+          <w:szCs w:val="24"/>
+        </w:rPr>
+        <w:t xml:space="preserve"> for processing. This data could then be moved to our AWS Aurora database for permanent storage. </w:t>
       </w:r>
     </w:p>
     <w:p>
@@ -4611,7 +4721,27 @@
           <w:szCs w:val="24"/>
           <w:u w:val="single"/>
         </w:rPr>
-        <w:t>AWS SageMaker:</w:t>
+        <w:t xml:space="preserve">AWS </w:t>
+      </w:r>
+      <w:proofErr w:type="spellStart"/>
+      <w:r>
+        <w:rPr>
+          <w:rFonts w:ascii="Arial" w:hAnsi="Arial" w:cs="Arial"/>
+          <w:sz w:val="24"/>
+          <w:szCs w:val="24"/>
+          <w:u w:val="single"/>
+        </w:rPr>
+        <w:t>SageMaker</w:t>
+      </w:r>
+      <w:proofErr w:type="spellEnd"/>
+      <w:r>
+        <w:rPr>
+          <w:rFonts w:ascii="Arial" w:hAnsi="Arial" w:cs="Arial"/>
+          <w:sz w:val="24"/>
+          <w:szCs w:val="24"/>
+          <w:u w:val="single"/>
+        </w:rPr>
+        <w:t>:</w:t>
       </w:r>
       <w:r>
         <w:rPr>
@@ -4628,7 +4758,43 @@
           <w:szCs w:val="24"/>
         </w:rPr>
         <w:br/>
-        <w:t xml:space="preserve">AWS machine learning service would allow us to deploy the client Tensorflow prediction model on a GPU instance (for greater processing requirements). The model would be fed with raw data from our S3 Bucket, and output prediction data in the form of a classification, and a confidence interval along with an output image, highlighting a potential Dropbear sighting (if one was detected).  </w:t>
+        <w:t xml:space="preserve">AWS machine learning service would allow us to deploy the client </w:t>
+      </w:r>
+      <w:proofErr w:type="spellStart"/>
+      <w:r>
+        <w:rPr>
+          <w:rFonts w:ascii="Arial" w:hAnsi="Arial" w:cs="Arial"/>
+          <w:sz w:val="24"/>
+          <w:szCs w:val="24"/>
+        </w:rPr>
+        <w:t>Tensorflow</w:t>
+      </w:r>
+      <w:proofErr w:type="spellEnd"/>
+      <w:r>
+        <w:rPr>
+          <w:rFonts w:ascii="Arial" w:hAnsi="Arial" w:cs="Arial"/>
+          <w:sz w:val="24"/>
+          <w:szCs w:val="24"/>
+        </w:rPr>
+        <w:t xml:space="preserve"> prediction model on a GPU instance (for greater processing requirements). The model would be fed with raw data from our S3 Bucket, and output prediction data in the form of a classification, and a confidence interval along with an output image, highlighting a potential </w:t>
+      </w:r>
+      <w:proofErr w:type="spellStart"/>
+      <w:r>
+        <w:rPr>
+          <w:rFonts w:ascii="Arial" w:hAnsi="Arial" w:cs="Arial"/>
+          <w:sz w:val="24"/>
+          <w:szCs w:val="24"/>
+        </w:rPr>
+        <w:t>Dropbear</w:t>
+      </w:r>
+      <w:proofErr w:type="spellEnd"/>
+      <w:r>
+        <w:rPr>
+          <w:rFonts w:ascii="Arial" w:hAnsi="Arial" w:cs="Arial"/>
+          <w:sz w:val="24"/>
+          <w:szCs w:val="24"/>
+        </w:rPr>
+        <w:t xml:space="preserve"> sighting (if one was detected).  </w:t>
       </w:r>
     </w:p>
     <w:p>
@@ -4729,7 +4895,7 @@
           <w:sz w:val="24"/>
           <w:szCs w:val="24"/>
         </w:rPr>
-        <w:t>XXXX</w:t>
+        <w:t>MySQL</w:t>
       </w:r>
       <w:r>
         <w:rPr>
@@ -8577,6 +8743,7 @@
                 <w:sz w:val="24"/>
                 <w:szCs w:val="24"/>
               </w:rPr>
+              <w:lastRenderedPageBreak/>
               <w:t>3</w:t>
             </w:r>
           </w:p>
@@ -13351,7 +13518,7 @@
 </file>
 
 <file path=customXml/itemProps1.xml><?xml version="1.0" encoding="utf-8"?>
-<ds:datastoreItem xmlns:ds="http://schemas.openxmlformats.org/officeDocument/2006/customXml" ds:itemID="{052FE756-10D0-44F5-B5E4-BD122FC4E900}">
+<ds:datastoreItem xmlns:ds="http://schemas.openxmlformats.org/officeDocument/2006/customXml" ds:itemID="{1AF8D658-57BE-49B7-819F-213800FDDBF9}">
   <ds:schemaRefs>
     <ds:schemaRef ds:uri="http://schemas.openxmlformats.org/officeDocument/2006/bibliography"/>
   </ds:schemaRefs>

</xml_diff>

<commit_message>
Final additions and PDF added
</commit_message>
<xml_diff>
--- a/Report/Report.docx
+++ b/Report/Report.docx
@@ -68,27 +68,38 @@
           <w:sz w:val="32"/>
           <w:szCs w:val="32"/>
         </w:rPr>
-        <w:t>Technical Report – Group Project</w:t>
-      </w:r>
-    </w:p>
-    <w:p>
-      <w:pPr>
-        <w:spacing w:line="360" w:lineRule="auto"/>
-        <w:jc w:val="center"/>
+        <w:t>Technical Report – Gro</w:t>
+      </w:r>
+      <w:bookmarkStart w:id="0" w:name="_GoBack"/>
+      <w:bookmarkEnd w:id="0"/>
+      <w:r>
         <w:rPr>
           <w:rFonts w:ascii="Arial" w:hAnsi="Arial" w:cs="Arial"/>
           <w:b/>
           <w:sz w:val="32"/>
           <w:szCs w:val="32"/>
         </w:rPr>
-      </w:pPr>
-      <w:r>
+        <w:t>up Project</w:t>
+      </w:r>
+    </w:p>
+    <w:p>
+      <w:pPr>
+        <w:spacing w:line="360" w:lineRule="auto"/>
+        <w:jc w:val="center"/>
         <w:rPr>
           <w:rFonts w:ascii="Arial" w:hAnsi="Arial" w:cs="Arial"/>
           <w:b/>
           <w:sz w:val="32"/>
           <w:szCs w:val="32"/>
         </w:rPr>
+      </w:pPr>
+      <w:r>
+        <w:rPr>
+          <w:rFonts w:ascii="Arial" w:hAnsi="Arial" w:cs="Arial"/>
+          <w:b/>
+          <w:sz w:val="32"/>
+          <w:szCs w:val="32"/>
+        </w:rPr>
         <w:t>COSC310 – Software Project Management</w:t>
       </w:r>
     </w:p>
@@ -272,7 +283,25 @@
           <w:sz w:val="32"/>
           <w:szCs w:val="32"/>
         </w:rPr>
-        <w:t>Word Count: &lt;TBC&gt;</w:t>
+        <w:t xml:space="preserve">Word Count: </w:t>
+      </w:r>
+      <w:r>
+        <w:rPr>
+          <w:rFonts w:ascii="Arial" w:hAnsi="Arial" w:cs="Arial"/>
+          <w:b/>
+          <w:sz w:val="32"/>
+          <w:szCs w:val="32"/>
+        </w:rPr>
+        <w:t>1,9</w:t>
+      </w:r>
+      <w:r>
+        <w:rPr>
+          <w:rFonts w:ascii="Arial" w:hAnsi="Arial" w:cs="Arial"/>
+          <w:b/>
+          <w:sz w:val="32"/>
+          <w:szCs w:val="32"/>
+        </w:rPr>
+        <w:t>77</w:t>
       </w:r>
     </w:p>
     <w:p>
@@ -331,8 +360,6 @@
           <w:r>
             <w:rPr>
               <w:rFonts w:cs="Arial"/>
-              <w:sz w:val="24"/>
-              <w:szCs w:val="24"/>
             </w:rPr>
             <w:t>Contents</w:t>
           </w:r>
@@ -376,7 +403,7 @@
             </w:rPr>
             <w:fldChar w:fldCharType="separate"/>
           </w:r>
-          <w:hyperlink w:anchor="_Toc41477932" w:history="1">
+          <w:hyperlink w:anchor="_Toc41676611" w:history="1">
             <w:r>
               <w:rPr>
                 <w:rStyle w:val="Hyperlink"/>
@@ -415,7 +442,7 @@
                 <w:sz w:val="24"/>
                 <w:szCs w:val="24"/>
               </w:rPr>
-              <w:instrText xml:space="preserve"> PAGEREF _Toc41477932 \h </w:instrText>
+              <w:instrText xml:space="preserve"> PAGEREF _Toc41676611 \h </w:instrText>
             </w:r>
             <w:r>
               <w:rPr>
@@ -444,7 +471,7 @@
                 <w:sz w:val="24"/>
                 <w:szCs w:val="24"/>
               </w:rPr>
-              <w:t>4</w:t>
+              <w:t>3</w:t>
             </w:r>
             <w:r>
               <w:rPr>
@@ -469,7 +496,7 @@
               <w:lang w:eastAsia="en-AU"/>
             </w:rPr>
           </w:pPr>
-          <w:hyperlink w:anchor="_Toc41477933" w:history="1">
+          <w:hyperlink w:anchor="_Toc41676612" w:history="1">
             <w:r>
               <w:rPr>
                 <w:rStyle w:val="Hyperlink"/>
@@ -508,7 +535,7 @@
                 <w:sz w:val="24"/>
                 <w:szCs w:val="24"/>
               </w:rPr>
-              <w:instrText xml:space="preserve"> PAGEREF _Toc41477933 \h </w:instrText>
+              <w:instrText xml:space="preserve"> PAGEREF _Toc41676612 \h </w:instrText>
             </w:r>
             <w:r>
               <w:rPr>
@@ -537,7 +564,7 @@
                 <w:sz w:val="24"/>
                 <w:szCs w:val="24"/>
               </w:rPr>
-              <w:t>4</w:t>
+              <w:t>3</w:t>
             </w:r>
             <w:r>
               <w:rPr>
@@ -562,7 +589,7 @@
               <w:lang w:eastAsia="en-AU"/>
             </w:rPr>
           </w:pPr>
-          <w:hyperlink w:anchor="_Toc41477934" w:history="1">
+          <w:hyperlink w:anchor="_Toc41676613" w:history="1">
             <w:r>
               <w:rPr>
                 <w:rStyle w:val="Hyperlink"/>
@@ -601,7 +628,7 @@
                 <w:sz w:val="24"/>
                 <w:szCs w:val="24"/>
               </w:rPr>
-              <w:instrText xml:space="preserve"> PAGEREF _Toc41477934 \h </w:instrText>
+              <w:instrText xml:space="preserve"> PAGEREF _Toc41676613 \h </w:instrText>
             </w:r>
             <w:r>
               <w:rPr>
@@ -630,7 +657,7 @@
                 <w:sz w:val="24"/>
                 <w:szCs w:val="24"/>
               </w:rPr>
-              <w:t>4</w:t>
+              <w:t>3</w:t>
             </w:r>
             <w:r>
               <w:rPr>
@@ -655,7 +682,7 @@
               <w:lang w:eastAsia="en-AU"/>
             </w:rPr>
           </w:pPr>
-          <w:hyperlink w:anchor="_Toc41477935" w:history="1">
+          <w:hyperlink w:anchor="_Toc41676614" w:history="1">
             <w:r>
               <w:rPr>
                 <w:rStyle w:val="Hyperlink"/>
@@ -694,7 +721,7 @@
                 <w:sz w:val="24"/>
                 <w:szCs w:val="24"/>
               </w:rPr>
-              <w:instrText xml:space="preserve"> PAGEREF _Toc41477935 \h </w:instrText>
+              <w:instrText xml:space="preserve"> PAGEREF _Toc41676614 \h </w:instrText>
             </w:r>
             <w:r>
               <w:rPr>
@@ -723,7 +750,7 @@
                 <w:sz w:val="24"/>
                 <w:szCs w:val="24"/>
               </w:rPr>
-              <w:t>4</w:t>
+              <w:t>3</w:t>
             </w:r>
             <w:r>
               <w:rPr>
@@ -748,7 +775,7 @@
               <w:lang w:eastAsia="en-AU"/>
             </w:rPr>
           </w:pPr>
-          <w:hyperlink w:anchor="_Toc41477936" w:history="1">
+          <w:hyperlink w:anchor="_Toc41676615" w:history="1">
             <w:r>
               <w:rPr>
                 <w:rStyle w:val="Hyperlink"/>
@@ -787,7 +814,7 @@
                 <w:sz w:val="24"/>
                 <w:szCs w:val="24"/>
               </w:rPr>
-              <w:instrText xml:space="preserve"> PAGEREF _Toc41477936 \h </w:instrText>
+              <w:instrText xml:space="preserve"> PAGEREF _Toc41676615 \h </w:instrText>
             </w:r>
             <w:r>
               <w:rPr>
@@ -816,7 +843,7 @@
                 <w:sz w:val="24"/>
                 <w:szCs w:val="24"/>
               </w:rPr>
-              <w:t>5</w:t>
+              <w:t>4</w:t>
             </w:r>
             <w:r>
               <w:rPr>
@@ -841,7 +868,7 @@
               <w:lang w:eastAsia="en-AU"/>
             </w:rPr>
           </w:pPr>
-          <w:hyperlink w:anchor="_Toc41477937" w:history="1">
+          <w:hyperlink w:anchor="_Toc41676616" w:history="1">
             <w:r>
               <w:rPr>
                 <w:rStyle w:val="Hyperlink"/>
@@ -880,7 +907,7 @@
                 <w:sz w:val="24"/>
                 <w:szCs w:val="24"/>
               </w:rPr>
-              <w:instrText xml:space="preserve"> PAGEREF _Toc41477937 \h </w:instrText>
+              <w:instrText xml:space="preserve"> PAGEREF _Toc41676616 \h </w:instrText>
             </w:r>
             <w:r>
               <w:rPr>
@@ -909,7 +936,7 @@
                 <w:sz w:val="24"/>
                 <w:szCs w:val="24"/>
               </w:rPr>
-              <w:t>5</w:t>
+              <w:t>4</w:t>
             </w:r>
             <w:r>
               <w:rPr>
@@ -934,7 +961,7 @@
               <w:lang w:eastAsia="en-AU"/>
             </w:rPr>
           </w:pPr>
-          <w:hyperlink w:anchor="_Toc41477938" w:history="1">
+          <w:hyperlink w:anchor="_Toc41676617" w:history="1">
             <w:r>
               <w:rPr>
                 <w:rStyle w:val="Hyperlink"/>
@@ -973,7 +1000,7 @@
                 <w:sz w:val="24"/>
                 <w:szCs w:val="24"/>
               </w:rPr>
-              <w:instrText xml:space="preserve"> PAGEREF _Toc41477938 \h </w:instrText>
+              <w:instrText xml:space="preserve"> PAGEREF _Toc41676617 \h </w:instrText>
             </w:r>
             <w:r>
               <w:rPr>
@@ -1002,7 +1029,7 @@
                 <w:sz w:val="24"/>
                 <w:szCs w:val="24"/>
               </w:rPr>
-              <w:t>5</w:t>
+              <w:t>4</w:t>
             </w:r>
             <w:r>
               <w:rPr>
@@ -1027,7 +1054,7 @@
               <w:lang w:eastAsia="en-AU"/>
             </w:rPr>
           </w:pPr>
-          <w:hyperlink w:anchor="_Toc41477939" w:history="1">
+          <w:hyperlink w:anchor="_Toc41676618" w:history="1">
             <w:r>
               <w:rPr>
                 <w:rStyle w:val="Hyperlink"/>
@@ -1066,7 +1093,7 @@
                 <w:sz w:val="24"/>
                 <w:szCs w:val="24"/>
               </w:rPr>
-              <w:instrText xml:space="preserve"> PAGEREF _Toc41477939 \h </w:instrText>
+              <w:instrText xml:space="preserve"> PAGEREF _Toc41676618 \h </w:instrText>
             </w:r>
             <w:r>
               <w:rPr>
@@ -1095,7 +1122,7 @@
                 <w:sz w:val="24"/>
                 <w:szCs w:val="24"/>
               </w:rPr>
-              <w:t>6</w:t>
+              <w:t>5</w:t>
             </w:r>
             <w:r>
               <w:rPr>
@@ -1124,7 +1151,7 @@
               <w:lang w:eastAsia="en-AU"/>
             </w:rPr>
           </w:pPr>
-          <w:hyperlink w:anchor="_Toc41477940" w:history="1">
+          <w:hyperlink w:anchor="_Toc41676619" w:history="1">
             <w:r>
               <w:rPr>
                 <w:rStyle w:val="Hyperlink"/>
@@ -1163,7 +1190,7 @@
                 <w:sz w:val="24"/>
                 <w:szCs w:val="24"/>
               </w:rPr>
-              <w:instrText xml:space="preserve"> PAGEREF _Toc41477940 \h </w:instrText>
+              <w:instrText xml:space="preserve"> PAGEREF _Toc41676619 \h </w:instrText>
             </w:r>
             <w:r>
               <w:rPr>
@@ -1192,7 +1219,7 @@
                 <w:sz w:val="24"/>
                 <w:szCs w:val="24"/>
               </w:rPr>
-              <w:t>7</w:t>
+              <w:t>6</w:t>
             </w:r>
             <w:r>
               <w:rPr>
@@ -1217,7 +1244,7 @@
               <w:lang w:eastAsia="en-AU"/>
             </w:rPr>
           </w:pPr>
-          <w:hyperlink w:anchor="_Toc41477941" w:history="1">
+          <w:hyperlink w:anchor="_Toc41676620" w:history="1">
             <w:r>
               <w:rPr>
                 <w:rStyle w:val="Hyperlink"/>
@@ -1256,7 +1283,7 @@
                 <w:sz w:val="24"/>
                 <w:szCs w:val="24"/>
               </w:rPr>
-              <w:instrText xml:space="preserve"> PAGEREF _Toc41477941 \h </w:instrText>
+              <w:instrText xml:space="preserve"> PAGEREF _Toc41676620 \h </w:instrText>
             </w:r>
             <w:r>
               <w:rPr>
@@ -1285,7 +1312,7 @@
                 <w:sz w:val="24"/>
                 <w:szCs w:val="24"/>
               </w:rPr>
-              <w:t>7</w:t>
+              <w:t>6</w:t>
             </w:r>
             <w:r>
               <w:rPr>
@@ -1310,7 +1337,7 @@
               <w:lang w:eastAsia="en-AU"/>
             </w:rPr>
           </w:pPr>
-          <w:hyperlink w:anchor="_Toc41477942" w:history="1">
+          <w:hyperlink w:anchor="_Toc41676621" w:history="1">
             <w:r>
               <w:rPr>
                 <w:rStyle w:val="Hyperlink"/>
@@ -1349,7 +1376,7 @@
                 <w:sz w:val="24"/>
                 <w:szCs w:val="24"/>
               </w:rPr>
-              <w:instrText xml:space="preserve"> PAGEREF _Toc41477942 \h </w:instrText>
+              <w:instrText xml:space="preserve"> PAGEREF _Toc41676621 \h </w:instrText>
             </w:r>
             <w:r>
               <w:rPr>
@@ -1378,7 +1405,7 @@
                 <w:sz w:val="24"/>
                 <w:szCs w:val="24"/>
               </w:rPr>
-              <w:t>8</w:t>
+              <w:t>7</w:t>
             </w:r>
             <w:r>
               <w:rPr>
@@ -1403,7 +1430,7 @@
               <w:lang w:eastAsia="en-AU"/>
             </w:rPr>
           </w:pPr>
-          <w:hyperlink w:anchor="_Toc41477943" w:history="1">
+          <w:hyperlink w:anchor="_Toc41676622" w:history="1">
             <w:r>
               <w:rPr>
                 <w:rStyle w:val="Hyperlink"/>
@@ -1442,7 +1469,7 @@
                 <w:sz w:val="24"/>
                 <w:szCs w:val="24"/>
               </w:rPr>
-              <w:instrText xml:space="preserve"> PAGEREF _Toc41477943 \h </w:instrText>
+              <w:instrText xml:space="preserve"> PAGEREF _Toc41676622 \h </w:instrText>
             </w:r>
             <w:r>
               <w:rPr>
@@ -1471,7 +1498,7 @@
                 <w:sz w:val="24"/>
                 <w:szCs w:val="24"/>
               </w:rPr>
-              <w:t>10</w:t>
+              <w:t>9</w:t>
             </w:r>
             <w:r>
               <w:rPr>
@@ -1500,7 +1527,7 @@
               <w:lang w:eastAsia="en-AU"/>
             </w:rPr>
           </w:pPr>
-          <w:hyperlink w:anchor="_Toc41477944" w:history="1">
+          <w:hyperlink w:anchor="_Toc41676623" w:history="1">
             <w:r>
               <w:rPr>
                 <w:rStyle w:val="Hyperlink"/>
@@ -1539,7 +1566,7 @@
                 <w:sz w:val="24"/>
                 <w:szCs w:val="24"/>
               </w:rPr>
-              <w:instrText xml:space="preserve"> PAGEREF _Toc41477944 \h </w:instrText>
+              <w:instrText xml:space="preserve"> PAGEREF _Toc41676623 \h </w:instrText>
             </w:r>
             <w:r>
               <w:rPr>
@@ -1568,7 +1595,7 @@
                 <w:sz w:val="24"/>
                 <w:szCs w:val="24"/>
               </w:rPr>
-              <w:t>11</w:t>
+              <w:t>10</w:t>
             </w:r>
             <w:r>
               <w:rPr>
@@ -1593,7 +1620,7 @@
               <w:lang w:eastAsia="en-AU"/>
             </w:rPr>
           </w:pPr>
-          <w:hyperlink w:anchor="_Toc41477945" w:history="1">
+          <w:hyperlink w:anchor="_Toc41676624" w:history="1">
             <w:r>
               <w:rPr>
                 <w:rStyle w:val="Hyperlink"/>
@@ -1632,7 +1659,7 @@
                 <w:sz w:val="24"/>
                 <w:szCs w:val="24"/>
               </w:rPr>
-              <w:instrText xml:space="preserve"> PAGEREF _Toc41477945 \h </w:instrText>
+              <w:instrText xml:space="preserve"> PAGEREF _Toc41676624 \h </w:instrText>
             </w:r>
             <w:r>
               <w:rPr>
@@ -1661,7 +1688,7 @@
                 <w:sz w:val="24"/>
                 <w:szCs w:val="24"/>
               </w:rPr>
-              <w:t>11</w:t>
+              <w:t>10</w:t>
             </w:r>
             <w:r>
               <w:rPr>
@@ -1686,7 +1713,7 @@
               <w:lang w:eastAsia="en-AU"/>
             </w:rPr>
           </w:pPr>
-          <w:hyperlink w:anchor="_Toc41477946" w:history="1">
+          <w:hyperlink w:anchor="_Toc41676625" w:history="1">
             <w:r>
               <w:rPr>
                 <w:rStyle w:val="Hyperlink"/>
@@ -1725,7 +1752,7 @@
                 <w:sz w:val="24"/>
                 <w:szCs w:val="24"/>
               </w:rPr>
-              <w:instrText xml:space="preserve"> PAGEREF _Toc41477946 \h </w:instrText>
+              <w:instrText xml:space="preserve"> PAGEREF _Toc41676625 \h </w:instrText>
             </w:r>
             <w:r>
               <w:rPr>
@@ -1754,7 +1781,7 @@
                 <w:sz w:val="24"/>
                 <w:szCs w:val="24"/>
               </w:rPr>
-              <w:t>13</w:t>
+              <w:t>12</w:t>
             </w:r>
             <w:r>
               <w:rPr>
@@ -1779,7 +1806,7 @@
               <w:lang w:eastAsia="en-AU"/>
             </w:rPr>
           </w:pPr>
-          <w:hyperlink w:anchor="_Toc41477947" w:history="1">
+          <w:hyperlink w:anchor="_Toc41676626" w:history="1">
             <w:r>
               <w:rPr>
                 <w:rStyle w:val="Hyperlink"/>
@@ -1818,7 +1845,7 @@
                 <w:sz w:val="24"/>
                 <w:szCs w:val="24"/>
               </w:rPr>
-              <w:instrText xml:space="preserve"> PAGEREF _Toc41477947 \h </w:instrText>
+              <w:instrText xml:space="preserve"> PAGEREF _Toc41676626 \h </w:instrText>
             </w:r>
             <w:r>
               <w:rPr>
@@ -1872,7 +1899,7 @@
               <w:lang w:eastAsia="en-AU"/>
             </w:rPr>
           </w:pPr>
-          <w:hyperlink w:anchor="_Toc41477948" w:history="1">
+          <w:hyperlink w:anchor="_Toc41676627" w:history="1">
             <w:r>
               <w:rPr>
                 <w:rStyle w:val="Hyperlink"/>
@@ -1911,7 +1938,7 @@
                 <w:sz w:val="24"/>
                 <w:szCs w:val="24"/>
               </w:rPr>
-              <w:instrText xml:space="preserve"> PAGEREF _Toc41477948 \h </w:instrText>
+              <w:instrText xml:space="preserve"> PAGEREF _Toc41676627 \h </w:instrText>
             </w:r>
             <w:r>
               <w:rPr>
@@ -1965,7 +1992,7 @@
               <w:lang w:eastAsia="en-AU"/>
             </w:rPr>
           </w:pPr>
-          <w:hyperlink w:anchor="_Toc41477949" w:history="1">
+          <w:hyperlink w:anchor="_Toc41676628" w:history="1">
             <w:r>
               <w:rPr>
                 <w:rStyle w:val="Hyperlink"/>
@@ -2004,7 +2031,7 @@
                 <w:sz w:val="24"/>
                 <w:szCs w:val="24"/>
               </w:rPr>
-              <w:instrText xml:space="preserve"> PAGEREF _Toc41477949 \h </w:instrText>
+              <w:instrText xml:space="preserve"> PAGEREF _Toc41676628 \h </w:instrText>
             </w:r>
             <w:r>
               <w:rPr>
@@ -2062,7 +2089,7 @@
               <w:lang w:eastAsia="en-AU"/>
             </w:rPr>
           </w:pPr>
-          <w:hyperlink w:anchor="_Toc41477950" w:history="1">
+          <w:hyperlink w:anchor="_Toc41676629" w:history="1">
             <w:r>
               <w:rPr>
                 <w:rStyle w:val="Hyperlink"/>
@@ -2101,7 +2128,7 @@
                 <w:sz w:val="24"/>
                 <w:szCs w:val="24"/>
               </w:rPr>
-              <w:instrText xml:space="preserve"> PAGEREF _Toc41477950 \h </w:instrText>
+              <w:instrText xml:space="preserve"> PAGEREF _Toc41676629 \h </w:instrText>
             </w:r>
             <w:r>
               <w:rPr>
@@ -2155,7 +2182,7 @@
               <w:lang w:eastAsia="en-AU"/>
             </w:rPr>
           </w:pPr>
-          <w:hyperlink w:anchor="_Toc41477951" w:history="1">
+          <w:hyperlink w:anchor="_Toc41676630" w:history="1">
             <w:r>
               <w:rPr>
                 <w:rStyle w:val="Hyperlink"/>
@@ -2194,7 +2221,7 @@
                 <w:sz w:val="24"/>
                 <w:szCs w:val="24"/>
               </w:rPr>
-              <w:instrText xml:space="preserve"> PAGEREF _Toc41477951 \h </w:instrText>
+              <w:instrText xml:space="preserve"> PAGEREF _Toc41676630 \h </w:instrText>
             </w:r>
             <w:r>
               <w:rPr>
@@ -2241,14 +2268,12 @@
           <w:pPr>
             <w:pStyle w:val="TOC2"/>
             <w:rPr>
-              <w:rFonts w:ascii="Arial" w:eastAsiaTheme="minorEastAsia" w:hAnsi="Arial" w:cs="Arial"/>
+              <w:rFonts w:asciiTheme="minorHAnsi" w:eastAsiaTheme="minorEastAsia" w:hAnsiTheme="minorHAnsi" w:cstheme="minorBidi"/>
               <w:noProof/>
-              <w:sz w:val="24"/>
-              <w:szCs w:val="24"/>
               <w:lang w:eastAsia="en-AU"/>
             </w:rPr>
           </w:pPr>
-          <w:hyperlink w:anchor="_Toc41477952" w:history="1">
+          <w:hyperlink w:anchor="_Toc41676631" w:history="1">
             <w:r>
               <w:rPr>
                 <w:rStyle w:val="Hyperlink"/>
@@ -2287,7 +2312,7 @@
                 <w:sz w:val="24"/>
                 <w:szCs w:val="24"/>
               </w:rPr>
-              <w:instrText xml:space="preserve"> PAGEREF _Toc41477952 \h </w:instrText>
+              <w:instrText xml:space="preserve"> PAGEREF _Toc41676631 \h </w:instrText>
             </w:r>
             <w:r>
               <w:rPr>
@@ -2317,475 +2342,6 @@
                 <w:szCs w:val="24"/>
               </w:rPr>
               <w:t>18</w:t>
-            </w:r>
-            <w:r>
-              <w:rPr>
-                <w:rFonts w:ascii="Arial" w:hAnsi="Arial" w:cs="Arial"/>
-                <w:noProof/>
-                <w:webHidden/>
-                <w:sz w:val="24"/>
-                <w:szCs w:val="24"/>
-              </w:rPr>
-              <w:fldChar w:fldCharType="end"/>
-            </w:r>
-          </w:hyperlink>
-        </w:p>
-        <w:p>
-          <w:pPr>
-            <w:pStyle w:val="TOC1"/>
-            <w:tabs>
-              <w:tab w:val="right" w:leader="dot" w:pos="9350"/>
-            </w:tabs>
-            <w:spacing w:line="360" w:lineRule="auto"/>
-            <w:rPr>
-              <w:rFonts w:ascii="Arial" w:eastAsiaTheme="minorEastAsia" w:hAnsi="Arial" w:cs="Arial"/>
-              <w:noProof/>
-              <w:sz w:val="24"/>
-              <w:szCs w:val="24"/>
-              <w:lang w:eastAsia="en-AU"/>
-            </w:rPr>
-          </w:pPr>
-          <w:hyperlink w:anchor="_Toc41477953" w:history="1">
-            <w:r>
-              <w:rPr>
-                <w:rStyle w:val="Hyperlink"/>
-                <w:rFonts w:ascii="Arial" w:hAnsi="Arial" w:cs="Arial"/>
-                <w:noProof/>
-                <w:sz w:val="24"/>
-                <w:szCs w:val="24"/>
-              </w:rPr>
-              <w:t>Additional/Optional</w:t>
-            </w:r>
-            <w:r>
-              <w:rPr>
-                <w:rFonts w:ascii="Arial" w:hAnsi="Arial" w:cs="Arial"/>
-                <w:noProof/>
-                <w:webHidden/>
-                <w:sz w:val="24"/>
-                <w:szCs w:val="24"/>
-              </w:rPr>
-              <w:tab/>
-            </w:r>
-            <w:r>
-              <w:rPr>
-                <w:rFonts w:ascii="Arial" w:hAnsi="Arial" w:cs="Arial"/>
-                <w:noProof/>
-                <w:webHidden/>
-                <w:sz w:val="24"/>
-                <w:szCs w:val="24"/>
-              </w:rPr>
-              <w:fldChar w:fldCharType="begin"/>
-            </w:r>
-            <w:r>
-              <w:rPr>
-                <w:rFonts w:ascii="Arial" w:hAnsi="Arial" w:cs="Arial"/>
-                <w:noProof/>
-                <w:webHidden/>
-                <w:sz w:val="24"/>
-                <w:szCs w:val="24"/>
-              </w:rPr>
-              <w:instrText xml:space="preserve"> PAGEREF _Toc41477953 \h </w:instrText>
-            </w:r>
-            <w:r>
-              <w:rPr>
-                <w:rFonts w:ascii="Arial" w:hAnsi="Arial" w:cs="Arial"/>
-                <w:noProof/>
-                <w:webHidden/>
-                <w:sz w:val="24"/>
-                <w:szCs w:val="24"/>
-              </w:rPr>
-            </w:r>
-            <w:r>
-              <w:rPr>
-                <w:rFonts w:ascii="Arial" w:hAnsi="Arial" w:cs="Arial"/>
-                <w:noProof/>
-                <w:webHidden/>
-                <w:sz w:val="24"/>
-                <w:szCs w:val="24"/>
-              </w:rPr>
-              <w:fldChar w:fldCharType="separate"/>
-            </w:r>
-            <w:r>
-              <w:rPr>
-                <w:rFonts w:ascii="Arial" w:hAnsi="Arial" w:cs="Arial"/>
-                <w:noProof/>
-                <w:webHidden/>
-                <w:sz w:val="24"/>
-                <w:szCs w:val="24"/>
-              </w:rPr>
-              <w:t>19</w:t>
-            </w:r>
-            <w:r>
-              <w:rPr>
-                <w:rFonts w:ascii="Arial" w:hAnsi="Arial" w:cs="Arial"/>
-                <w:noProof/>
-                <w:webHidden/>
-                <w:sz w:val="24"/>
-                <w:szCs w:val="24"/>
-              </w:rPr>
-              <w:fldChar w:fldCharType="end"/>
-            </w:r>
-          </w:hyperlink>
-        </w:p>
-        <w:p>
-          <w:pPr>
-            <w:pStyle w:val="TOC2"/>
-            <w:rPr>
-              <w:rFonts w:ascii="Arial" w:eastAsiaTheme="minorEastAsia" w:hAnsi="Arial" w:cs="Arial"/>
-              <w:noProof/>
-              <w:sz w:val="24"/>
-              <w:szCs w:val="24"/>
-              <w:lang w:eastAsia="en-AU"/>
-            </w:rPr>
-          </w:pPr>
-          <w:hyperlink w:anchor="_Toc41477954" w:history="1">
-            <w:r>
-              <w:rPr>
-                <w:rStyle w:val="Hyperlink"/>
-                <w:rFonts w:ascii="Arial" w:hAnsi="Arial" w:cs="Arial"/>
-                <w:noProof/>
-                <w:sz w:val="24"/>
-                <w:szCs w:val="24"/>
-              </w:rPr>
-              <w:t>Testing</w:t>
-            </w:r>
-            <w:r>
-              <w:rPr>
-                <w:rFonts w:ascii="Arial" w:hAnsi="Arial" w:cs="Arial"/>
-                <w:noProof/>
-                <w:webHidden/>
-                <w:sz w:val="24"/>
-                <w:szCs w:val="24"/>
-              </w:rPr>
-              <w:tab/>
-            </w:r>
-            <w:r>
-              <w:rPr>
-                <w:rFonts w:ascii="Arial" w:hAnsi="Arial" w:cs="Arial"/>
-                <w:noProof/>
-                <w:webHidden/>
-                <w:sz w:val="24"/>
-                <w:szCs w:val="24"/>
-              </w:rPr>
-              <w:fldChar w:fldCharType="begin"/>
-            </w:r>
-            <w:r>
-              <w:rPr>
-                <w:rFonts w:ascii="Arial" w:hAnsi="Arial" w:cs="Arial"/>
-                <w:noProof/>
-                <w:webHidden/>
-                <w:sz w:val="24"/>
-                <w:szCs w:val="24"/>
-              </w:rPr>
-              <w:instrText xml:space="preserve"> PAGEREF _Toc41477954 \h </w:instrText>
-            </w:r>
-            <w:r>
-              <w:rPr>
-                <w:rFonts w:ascii="Arial" w:hAnsi="Arial" w:cs="Arial"/>
-                <w:noProof/>
-                <w:webHidden/>
-                <w:sz w:val="24"/>
-                <w:szCs w:val="24"/>
-              </w:rPr>
-            </w:r>
-            <w:r>
-              <w:rPr>
-                <w:rFonts w:ascii="Arial" w:hAnsi="Arial" w:cs="Arial"/>
-                <w:noProof/>
-                <w:webHidden/>
-                <w:sz w:val="24"/>
-                <w:szCs w:val="24"/>
-              </w:rPr>
-              <w:fldChar w:fldCharType="separate"/>
-            </w:r>
-            <w:r>
-              <w:rPr>
-                <w:rFonts w:ascii="Arial" w:hAnsi="Arial" w:cs="Arial"/>
-                <w:noProof/>
-                <w:webHidden/>
-                <w:sz w:val="24"/>
-                <w:szCs w:val="24"/>
-              </w:rPr>
-              <w:t>19</w:t>
-            </w:r>
-            <w:r>
-              <w:rPr>
-                <w:rFonts w:ascii="Arial" w:hAnsi="Arial" w:cs="Arial"/>
-                <w:noProof/>
-                <w:webHidden/>
-                <w:sz w:val="24"/>
-                <w:szCs w:val="24"/>
-              </w:rPr>
-              <w:fldChar w:fldCharType="end"/>
-            </w:r>
-          </w:hyperlink>
-        </w:p>
-        <w:p>
-          <w:pPr>
-            <w:pStyle w:val="TOC2"/>
-            <w:rPr>
-              <w:rFonts w:ascii="Arial" w:eastAsiaTheme="minorEastAsia" w:hAnsi="Arial" w:cs="Arial"/>
-              <w:noProof/>
-              <w:sz w:val="24"/>
-              <w:szCs w:val="24"/>
-              <w:lang w:eastAsia="en-AU"/>
-            </w:rPr>
-          </w:pPr>
-          <w:hyperlink w:anchor="_Toc41477955" w:history="1">
-            <w:r>
-              <w:rPr>
-                <w:rStyle w:val="Hyperlink"/>
-                <w:rFonts w:ascii="Arial" w:hAnsi="Arial" w:cs="Arial"/>
-                <w:noProof/>
-                <w:sz w:val="24"/>
-                <w:szCs w:val="24"/>
-              </w:rPr>
-              <w:t>User Training</w:t>
-            </w:r>
-            <w:r>
-              <w:rPr>
-                <w:rFonts w:ascii="Arial" w:hAnsi="Arial" w:cs="Arial"/>
-                <w:noProof/>
-                <w:webHidden/>
-                <w:sz w:val="24"/>
-                <w:szCs w:val="24"/>
-              </w:rPr>
-              <w:tab/>
-            </w:r>
-            <w:r>
-              <w:rPr>
-                <w:rFonts w:ascii="Arial" w:hAnsi="Arial" w:cs="Arial"/>
-                <w:noProof/>
-                <w:webHidden/>
-                <w:sz w:val="24"/>
-                <w:szCs w:val="24"/>
-              </w:rPr>
-              <w:fldChar w:fldCharType="begin"/>
-            </w:r>
-            <w:r>
-              <w:rPr>
-                <w:rFonts w:ascii="Arial" w:hAnsi="Arial" w:cs="Arial"/>
-                <w:noProof/>
-                <w:webHidden/>
-                <w:sz w:val="24"/>
-                <w:szCs w:val="24"/>
-              </w:rPr>
-              <w:instrText xml:space="preserve"> PAGEREF _Toc41477955 \h </w:instrText>
-            </w:r>
-            <w:r>
-              <w:rPr>
-                <w:rFonts w:ascii="Arial" w:hAnsi="Arial" w:cs="Arial"/>
-                <w:noProof/>
-                <w:webHidden/>
-                <w:sz w:val="24"/>
-                <w:szCs w:val="24"/>
-              </w:rPr>
-            </w:r>
-            <w:r>
-              <w:rPr>
-                <w:rFonts w:ascii="Arial" w:hAnsi="Arial" w:cs="Arial"/>
-                <w:noProof/>
-                <w:webHidden/>
-                <w:sz w:val="24"/>
-                <w:szCs w:val="24"/>
-              </w:rPr>
-              <w:fldChar w:fldCharType="separate"/>
-            </w:r>
-            <w:r>
-              <w:rPr>
-                <w:rFonts w:ascii="Arial" w:hAnsi="Arial" w:cs="Arial"/>
-                <w:noProof/>
-                <w:webHidden/>
-                <w:sz w:val="24"/>
-                <w:szCs w:val="24"/>
-              </w:rPr>
-              <w:t>19</w:t>
-            </w:r>
-            <w:r>
-              <w:rPr>
-                <w:rFonts w:ascii="Arial" w:hAnsi="Arial" w:cs="Arial"/>
-                <w:noProof/>
-                <w:webHidden/>
-                <w:sz w:val="24"/>
-                <w:szCs w:val="24"/>
-              </w:rPr>
-              <w:fldChar w:fldCharType="end"/>
-            </w:r>
-          </w:hyperlink>
-        </w:p>
-        <w:p>
-          <w:pPr>
-            <w:pStyle w:val="TOC2"/>
-            <w:rPr>
-              <w:rFonts w:ascii="Arial" w:eastAsiaTheme="minorEastAsia" w:hAnsi="Arial" w:cs="Arial"/>
-              <w:noProof/>
-              <w:sz w:val="24"/>
-              <w:szCs w:val="24"/>
-              <w:lang w:eastAsia="en-AU"/>
-            </w:rPr>
-          </w:pPr>
-          <w:hyperlink w:anchor="_Toc41477956" w:history="1">
-            <w:r>
-              <w:rPr>
-                <w:rStyle w:val="Hyperlink"/>
-                <w:rFonts w:ascii="Arial" w:hAnsi="Arial" w:cs="Arial"/>
-                <w:noProof/>
-                <w:sz w:val="24"/>
-                <w:szCs w:val="24"/>
-              </w:rPr>
-              <w:t>Deployment</w:t>
-            </w:r>
-            <w:r>
-              <w:rPr>
-                <w:rFonts w:ascii="Arial" w:hAnsi="Arial" w:cs="Arial"/>
-                <w:noProof/>
-                <w:webHidden/>
-                <w:sz w:val="24"/>
-                <w:szCs w:val="24"/>
-              </w:rPr>
-              <w:tab/>
-            </w:r>
-            <w:r>
-              <w:rPr>
-                <w:rFonts w:ascii="Arial" w:hAnsi="Arial" w:cs="Arial"/>
-                <w:noProof/>
-                <w:webHidden/>
-                <w:sz w:val="24"/>
-                <w:szCs w:val="24"/>
-              </w:rPr>
-              <w:fldChar w:fldCharType="begin"/>
-            </w:r>
-            <w:r>
-              <w:rPr>
-                <w:rFonts w:ascii="Arial" w:hAnsi="Arial" w:cs="Arial"/>
-                <w:noProof/>
-                <w:webHidden/>
-                <w:sz w:val="24"/>
-                <w:szCs w:val="24"/>
-              </w:rPr>
-              <w:instrText xml:space="preserve"> PAGEREF _Toc41477956 \h </w:instrText>
-            </w:r>
-            <w:r>
-              <w:rPr>
-                <w:rFonts w:ascii="Arial" w:hAnsi="Arial" w:cs="Arial"/>
-                <w:noProof/>
-                <w:webHidden/>
-                <w:sz w:val="24"/>
-                <w:szCs w:val="24"/>
-              </w:rPr>
-            </w:r>
-            <w:r>
-              <w:rPr>
-                <w:rFonts w:ascii="Arial" w:hAnsi="Arial" w:cs="Arial"/>
-                <w:noProof/>
-                <w:webHidden/>
-                <w:sz w:val="24"/>
-                <w:szCs w:val="24"/>
-              </w:rPr>
-              <w:fldChar w:fldCharType="separate"/>
-            </w:r>
-            <w:r>
-              <w:rPr>
-                <w:rFonts w:ascii="Arial" w:hAnsi="Arial" w:cs="Arial"/>
-                <w:noProof/>
-                <w:webHidden/>
-                <w:sz w:val="24"/>
-                <w:szCs w:val="24"/>
-              </w:rPr>
-              <w:t>19</w:t>
-            </w:r>
-            <w:r>
-              <w:rPr>
-                <w:rFonts w:ascii="Arial" w:hAnsi="Arial" w:cs="Arial"/>
-                <w:noProof/>
-                <w:webHidden/>
-                <w:sz w:val="24"/>
-                <w:szCs w:val="24"/>
-              </w:rPr>
-              <w:fldChar w:fldCharType="end"/>
-            </w:r>
-          </w:hyperlink>
-        </w:p>
-        <w:p>
-          <w:pPr>
-            <w:pStyle w:val="TOC2"/>
-            <w:rPr>
-              <w:rFonts w:ascii="Arial" w:eastAsiaTheme="minorEastAsia" w:hAnsi="Arial" w:cs="Arial"/>
-              <w:noProof/>
-              <w:sz w:val="24"/>
-              <w:szCs w:val="24"/>
-              <w:lang w:eastAsia="en-AU"/>
-            </w:rPr>
-          </w:pPr>
-          <w:hyperlink w:anchor="_Toc41477957" w:history="1">
-            <w:r>
-              <w:rPr>
-                <w:rStyle w:val="Hyperlink"/>
-                <w:rFonts w:ascii="Arial" w:hAnsi="Arial" w:cs="Arial"/>
-                <w:noProof/>
-                <w:sz w:val="24"/>
-                <w:szCs w:val="24"/>
-              </w:rPr>
-              <w:t>Maintenance</w:t>
-            </w:r>
-            <w:r>
-              <w:rPr>
-                <w:rFonts w:ascii="Arial" w:hAnsi="Arial" w:cs="Arial"/>
-                <w:noProof/>
-                <w:webHidden/>
-                <w:sz w:val="24"/>
-                <w:szCs w:val="24"/>
-              </w:rPr>
-              <w:tab/>
-            </w:r>
-            <w:r>
-              <w:rPr>
-                <w:rFonts w:ascii="Arial" w:hAnsi="Arial" w:cs="Arial"/>
-                <w:noProof/>
-                <w:webHidden/>
-                <w:sz w:val="24"/>
-                <w:szCs w:val="24"/>
-              </w:rPr>
-              <w:fldChar w:fldCharType="begin"/>
-            </w:r>
-            <w:r>
-              <w:rPr>
-                <w:rFonts w:ascii="Arial" w:hAnsi="Arial" w:cs="Arial"/>
-                <w:noProof/>
-                <w:webHidden/>
-                <w:sz w:val="24"/>
-                <w:szCs w:val="24"/>
-              </w:rPr>
-              <w:instrText xml:space="preserve"> PAGEREF _Toc41477957 \h </w:instrText>
-            </w:r>
-            <w:r>
-              <w:rPr>
-                <w:rFonts w:ascii="Arial" w:hAnsi="Arial" w:cs="Arial"/>
-                <w:noProof/>
-                <w:webHidden/>
-                <w:sz w:val="24"/>
-                <w:szCs w:val="24"/>
-              </w:rPr>
-            </w:r>
-            <w:r>
-              <w:rPr>
-                <w:rFonts w:ascii="Arial" w:hAnsi="Arial" w:cs="Arial"/>
-                <w:noProof/>
-                <w:webHidden/>
-                <w:sz w:val="24"/>
-                <w:szCs w:val="24"/>
-              </w:rPr>
-              <w:fldChar w:fldCharType="separate"/>
-            </w:r>
-            <w:r>
-              <w:rPr>
-                <w:rFonts w:ascii="Arial" w:hAnsi="Arial" w:cs="Arial"/>
-                <w:noProof/>
-                <w:webHidden/>
-                <w:sz w:val="24"/>
-                <w:szCs w:val="24"/>
-              </w:rPr>
-              <w:t>19</w:t>
             </w:r>
             <w:r>
               <w:rPr>
@@ -2846,45 +2402,14 @@
     </w:p>
     <w:p>
       <w:pPr>
-        <w:spacing w:line="360" w:lineRule="auto"/>
-        <w:rPr>
-          <w:rFonts w:ascii="Arial" w:hAnsi="Arial" w:cs="Arial"/>
-          <w:b/>
-          <w:sz w:val="24"/>
-          <w:szCs w:val="24"/>
-        </w:rPr>
-      </w:pPr>
-    </w:p>
-    <w:p>
-      <w:pPr>
-        <w:spacing w:line="360" w:lineRule="auto"/>
-        <w:rPr>
-          <w:rFonts w:ascii="Arial" w:hAnsi="Arial" w:cs="Arial"/>
-          <w:b/>
-          <w:sz w:val="24"/>
-          <w:szCs w:val="24"/>
-        </w:rPr>
-      </w:pPr>
-      <w:r>
-        <w:rPr>
-          <w:rFonts w:ascii="Arial" w:hAnsi="Arial" w:cs="Arial"/>
-          <w:b/>
-          <w:sz w:val="24"/>
-          <w:szCs w:val="24"/>
-        </w:rPr>
-        <w:br w:type="page"/>
-      </w:r>
-    </w:p>
-    <w:p>
-      <w:pPr>
         <w:pStyle w:val="Heading1"/>
       </w:pPr>
-      <w:bookmarkStart w:id="0" w:name="_Toc41477932"/>
+      <w:bookmarkStart w:id="1" w:name="_Toc41676611"/>
       <w:r>
         <w:lastRenderedPageBreak/>
         <w:t>Introduction</w:t>
       </w:r>
-      <w:bookmarkEnd w:id="0"/>
+      <w:bookmarkEnd w:id="1"/>
     </w:p>
     <w:p>
       <w:pPr>
@@ -2903,7 +2428,7 @@
         <w:pStyle w:val="Heading2"/>
         <w:spacing w:line="360" w:lineRule="auto"/>
       </w:pPr>
-      <w:bookmarkStart w:id="1" w:name="_Toc41477933"/>
+      <w:bookmarkStart w:id="2" w:name="_Toc41676612"/>
       <w:r>
         <w:t xml:space="preserve">Project </w:t>
       </w:r>
@@ -2913,7 +2438,7 @@
       <w:r>
         <w:t>verview</w:t>
       </w:r>
-      <w:bookmarkEnd w:id="1"/>
+      <w:bookmarkEnd w:id="2"/>
     </w:p>
     <w:p>
       <w:pPr>
@@ -2950,11 +2475,11 @@
         <w:pStyle w:val="Heading2"/>
         <w:spacing w:line="360" w:lineRule="auto"/>
       </w:pPr>
-      <w:bookmarkStart w:id="2" w:name="_Toc41477934"/>
+      <w:bookmarkStart w:id="3" w:name="_Toc41676613"/>
       <w:r>
         <w:t>Goals of the project</w:t>
       </w:r>
-      <w:bookmarkEnd w:id="2"/>
+      <w:bookmarkEnd w:id="3"/>
       <w:r>
         <w:t xml:space="preserve"> </w:t>
       </w:r>
@@ -3046,11 +2571,11 @@
         <w:pStyle w:val="Heading2"/>
         <w:spacing w:line="360" w:lineRule="auto"/>
       </w:pPr>
-      <w:bookmarkStart w:id="3" w:name="_Toc41477935"/>
+      <w:bookmarkStart w:id="4" w:name="_Toc41676614"/>
       <w:r>
         <w:t>Project scope</w:t>
       </w:r>
-      <w:bookmarkEnd w:id="3"/>
+      <w:bookmarkEnd w:id="4"/>
     </w:p>
     <w:p>
       <w:pPr>
@@ -3243,11 +2768,11 @@
         <w:pStyle w:val="Heading2"/>
         <w:spacing w:line="360" w:lineRule="auto"/>
       </w:pPr>
-      <w:bookmarkStart w:id="4" w:name="_Toc41477936"/>
+      <w:bookmarkStart w:id="5" w:name="_Toc41676615"/>
       <w:r>
         <w:t>Assumptions</w:t>
       </w:r>
-      <w:bookmarkEnd w:id="4"/>
+      <w:bookmarkEnd w:id="5"/>
     </w:p>
     <w:p>
       <w:pPr>
@@ -3349,11 +2874,11 @@
         <w:pStyle w:val="Heading2"/>
         <w:spacing w:line="360" w:lineRule="auto"/>
       </w:pPr>
-      <w:bookmarkStart w:id="5" w:name="_Toc41477937"/>
+      <w:bookmarkStart w:id="6" w:name="_Toc41676616"/>
       <w:r>
         <w:t>Constraints</w:t>
       </w:r>
-      <w:bookmarkEnd w:id="5"/>
+      <w:bookmarkEnd w:id="6"/>
     </w:p>
     <w:p>
       <w:pPr>
@@ -3447,11 +2972,11 @@
         <w:pStyle w:val="Heading2"/>
         <w:spacing w:line="360" w:lineRule="auto"/>
       </w:pPr>
-      <w:bookmarkStart w:id="6" w:name="_Toc41477938"/>
+      <w:bookmarkStart w:id="7" w:name="_Toc41676617"/>
       <w:r>
         <w:t>Key Milestones</w:t>
       </w:r>
-      <w:bookmarkEnd w:id="6"/>
+      <w:bookmarkEnd w:id="7"/>
     </w:p>
     <w:p>
       <w:pPr>
@@ -4040,11 +3565,11 @@
         <w:pStyle w:val="Heading2"/>
         <w:spacing w:line="360" w:lineRule="auto"/>
       </w:pPr>
-      <w:bookmarkStart w:id="7" w:name="_Toc41477939"/>
+      <w:bookmarkStart w:id="8" w:name="_Toc41676618"/>
       <w:r>
         <w:t>Identification of Stakeholders</w:t>
       </w:r>
-      <w:bookmarkEnd w:id="7"/>
+      <w:bookmarkEnd w:id="8"/>
     </w:p>
     <w:p>
       <w:pPr>
@@ -4078,7 +3603,7 @@
           <w:szCs w:val="24"/>
         </w:rPr>
       </w:pPr>
-      <w:bookmarkStart w:id="8" w:name="_Hlk40434663"/>
+      <w:bookmarkStart w:id="9" w:name="_Hlk40434663"/>
       <w:r>
         <w:rPr>
           <w:rFonts w:ascii="Arial" w:hAnsi="Arial" w:cs="Arial"/>
@@ -4225,7 +3750,7 @@
         </w:rPr>
         <w:t>5 test users</w:t>
       </w:r>
-      <w:bookmarkEnd w:id="8"/>
+      <w:bookmarkEnd w:id="9"/>
     </w:p>
     <w:p>
       <w:pPr>
@@ -4269,12 +3794,12 @@
       <w:pPr>
         <w:pStyle w:val="Heading1"/>
       </w:pPr>
-      <w:bookmarkStart w:id="9" w:name="_Toc41477940"/>
+      <w:bookmarkStart w:id="10" w:name="_Toc41676619"/>
       <w:r>
         <w:lastRenderedPageBreak/>
         <w:t>Technical Solution</w:t>
       </w:r>
-      <w:bookmarkEnd w:id="9"/>
+      <w:bookmarkEnd w:id="10"/>
     </w:p>
     <w:p>
       <w:pPr>
@@ -4291,11 +3816,11 @@
       <w:pPr>
         <w:pStyle w:val="Heading2"/>
       </w:pPr>
-      <w:bookmarkStart w:id="10" w:name="_Toc41477941"/>
+      <w:bookmarkStart w:id="11" w:name="_Toc41676620"/>
       <w:r>
         <w:t>Overview of Solution</w:t>
       </w:r>
-      <w:bookmarkEnd w:id="10"/>
+      <w:bookmarkEnd w:id="11"/>
       <w:r>
         <w:br/>
       </w:r>
@@ -4447,12 +3972,12 @@
         <w:pStyle w:val="Heading2"/>
         <w:spacing w:line="360" w:lineRule="auto"/>
       </w:pPr>
-      <w:bookmarkStart w:id="11" w:name="_Toc41477942"/>
+      <w:bookmarkStart w:id="12" w:name="_Toc41676621"/>
       <w:r>
         <w:lastRenderedPageBreak/>
         <w:t>Major Components</w:t>
       </w:r>
-      <w:bookmarkEnd w:id="11"/>
+      <w:bookmarkEnd w:id="12"/>
     </w:p>
     <w:p>
       <w:pPr>
@@ -5181,7 +4706,7 @@
             <v:path o:extrusionok="f" gradientshapeok="t" o:connecttype="rect"/>
             <o:lock v:ext="edit" aspectratio="t"/>
           </v:shapetype>
-          <v:shape id="_x0000_i1025" type="#_x0000_t75" style="width:467.25pt;height:78.75pt">
+          <v:shape id="_x0000_i1030" type="#_x0000_t75" style="width:467.25pt;height:78.75pt">
             <v:imagedata r:id="rId9" o:title="ClientInteraction"/>
           </v:shape>
         </w:pict>
@@ -6319,11 +5844,11 @@
         <w:pStyle w:val="Heading2"/>
         <w:spacing w:line="360" w:lineRule="auto"/>
       </w:pPr>
-      <w:bookmarkStart w:id="12" w:name="_Toc41477943"/>
+      <w:bookmarkStart w:id="13" w:name="_Toc41676622"/>
       <w:r>
         <w:t>Justification of Technical Solution</w:t>
       </w:r>
-      <w:bookmarkEnd w:id="12"/>
+      <w:bookmarkEnd w:id="13"/>
     </w:p>
     <w:p>
       <w:pPr>
@@ -6662,11 +6187,11 @@
       <w:pPr>
         <w:pStyle w:val="Heading1"/>
       </w:pPr>
-      <w:bookmarkStart w:id="13" w:name="_Toc41477944"/>
+      <w:bookmarkStart w:id="14" w:name="_Toc41676623"/>
       <w:r>
         <w:t>Development and Project Management Plan</w:t>
       </w:r>
-      <w:bookmarkEnd w:id="13"/>
+      <w:bookmarkEnd w:id="14"/>
     </w:p>
     <w:p/>
     <w:p>
@@ -6674,11 +6199,11 @@
         <w:pStyle w:val="Heading2"/>
         <w:spacing w:line="360" w:lineRule="auto"/>
       </w:pPr>
-      <w:bookmarkStart w:id="14" w:name="_Toc41477945"/>
+      <w:bookmarkStart w:id="15" w:name="_Toc41676624"/>
       <w:r>
         <w:t>Project Methodology</w:t>
       </w:r>
-      <w:bookmarkEnd w:id="14"/>
+      <w:bookmarkEnd w:id="15"/>
     </w:p>
     <w:p>
       <w:pPr>
@@ -7163,7 +6688,6 @@
       <w:pPr>
         <w:pStyle w:val="Heading2"/>
       </w:pPr>
-      <w:bookmarkStart w:id="15" w:name="_Toc41477946"/>
     </w:p>
     <w:p>
       <w:pPr>
@@ -7186,18 +6710,15 @@
     <w:p>
       <w:pPr>
         <w:pStyle w:val="Heading2"/>
-      </w:pPr>
-    </w:p>
-    <w:p>
-      <w:pPr>
-        <w:pStyle w:val="Heading2"/>
-      </w:pPr>
-      <w:r>
+        <w:spacing w:line="360" w:lineRule="auto"/>
+      </w:pPr>
+      <w:bookmarkStart w:id="16" w:name="_Toc41676625"/>
+      <w:r>
+        <w:lastRenderedPageBreak/>
         <w:t>Required Resources</w:t>
       </w:r>
-      <w:bookmarkEnd w:id="15"/>
-    </w:p>
-    <w:p/>
+      <w:bookmarkEnd w:id="16"/>
+    </w:p>
     <w:p>
       <w:pPr>
         <w:spacing w:line="360" w:lineRule="auto"/>
@@ -7542,15 +7063,23 @@
           <w:szCs w:val="24"/>
         </w:rPr>
       </w:pPr>
-      <w:bookmarkStart w:id="16" w:name="_GoBack"/>
-      <w:bookmarkEnd w:id="16"/>
+    </w:p>
+    <w:p>
+      <w:pPr>
+        <w:spacing w:line="360" w:lineRule="auto"/>
+        <w:rPr>
+          <w:rFonts w:ascii="Arial" w:hAnsi="Arial" w:cs="Arial"/>
+          <w:sz w:val="24"/>
+          <w:szCs w:val="24"/>
+        </w:rPr>
+      </w:pPr>
     </w:p>
     <w:p>
       <w:pPr>
         <w:pStyle w:val="Heading2"/>
         <w:spacing w:line="360" w:lineRule="auto"/>
       </w:pPr>
-      <w:bookmarkStart w:id="17" w:name="_Toc41477947"/>
+      <w:bookmarkStart w:id="17" w:name="_Toc41676626"/>
       <w:r>
         <w:lastRenderedPageBreak/>
         <w:t>Project</w:t>
@@ -7662,7 +7191,7 @@
         <w:pStyle w:val="Heading2"/>
         <w:spacing w:line="360" w:lineRule="auto"/>
       </w:pPr>
-      <w:bookmarkStart w:id="18" w:name="_Toc41477948"/>
+      <w:bookmarkStart w:id="18" w:name="_Toc41676627"/>
       <w:r>
         <w:t>Development Team Composition</w:t>
       </w:r>
@@ -7760,16 +7289,27 @@
     </w:p>
     <w:p>
       <w:pPr>
+        <w:spacing w:line="360" w:lineRule="auto"/>
+        <w:rPr>
+          <w:rFonts w:ascii="Arial" w:hAnsi="Arial" w:cs="Arial"/>
+          <w:sz w:val="24"/>
+          <w:szCs w:val="24"/>
+        </w:rPr>
+      </w:pPr>
+    </w:p>
+    <w:p>
+      <w:pPr>
         <w:pStyle w:val="Heading2"/>
-        <w:spacing w:line="360" w:lineRule="auto"/>
-      </w:pPr>
-      <w:bookmarkStart w:id="19" w:name="_Toc41477949"/>
+        <w:spacing w:line="240" w:lineRule="auto"/>
+      </w:pPr>
+      <w:bookmarkStart w:id="19" w:name="_Toc41676628"/>
       <w:r>
         <w:lastRenderedPageBreak/>
         <w:t>Programming Languages and Environments</w:t>
       </w:r>
       <w:bookmarkEnd w:id="19"/>
     </w:p>
+    <w:p/>
     <w:p>
       <w:pPr>
         <w:pStyle w:val="Caption"/>
@@ -8265,7 +7805,7 @@
       <w:pPr>
         <w:pStyle w:val="Heading1"/>
       </w:pPr>
-      <w:bookmarkStart w:id="20" w:name="_Toc41477950"/>
+      <w:bookmarkStart w:id="20" w:name="_Toc41676629"/>
       <w:r>
         <w:lastRenderedPageBreak/>
         <w:t>Preliminary Execution Schedule</w:t>
@@ -8287,7 +7827,7 @@
         <w:pStyle w:val="Heading2"/>
         <w:spacing w:line="360" w:lineRule="auto"/>
       </w:pPr>
-      <w:bookmarkStart w:id="21" w:name="_Toc41477951"/>
+      <w:bookmarkStart w:id="21" w:name="_Toc41676630"/>
       <w:r>
         <w:t>Scheduling of Major Components</w:t>
       </w:r>
@@ -8369,8 +7909,8 @@
       </w:tblPr>
       <w:tblGrid>
         <w:gridCol w:w="959"/>
-        <w:gridCol w:w="2126"/>
-        <w:gridCol w:w="6491"/>
+        <w:gridCol w:w="1701"/>
+        <w:gridCol w:w="6916"/>
       </w:tblGrid>
       <w:tr>
         <w:tc>
@@ -8402,7 +7942,7 @@
         </w:tc>
         <w:tc>
           <w:tcPr>
-            <w:tcW w:w="2126" w:type="dxa"/>
+            <w:tcW w:w="1701" w:type="dxa"/>
           </w:tcPr>
           <w:p>
             <w:pPr>
@@ -8429,7 +7969,7 @@
         </w:tc>
         <w:tc>
           <w:tcPr>
-            <w:tcW w:w="6491" w:type="dxa"/>
+            <w:tcW w:w="6916" w:type="dxa"/>
           </w:tcPr>
           <w:p>
             <w:pPr>
@@ -8481,7 +8021,7 @@
         </w:tc>
         <w:tc>
           <w:tcPr>
-            <w:tcW w:w="2126" w:type="dxa"/>
+            <w:tcW w:w="1701" w:type="dxa"/>
           </w:tcPr>
           <w:p>
             <w:pPr>
@@ -8504,7 +8044,7 @@
         </w:tc>
         <w:tc>
           <w:tcPr>
-            <w:tcW w:w="6491" w:type="dxa"/>
+            <w:tcW w:w="6916" w:type="dxa"/>
           </w:tcPr>
           <w:p>
             <w:pPr>
@@ -8777,7 +8317,7 @@
         </w:tc>
         <w:tc>
           <w:tcPr>
-            <w:tcW w:w="2126" w:type="dxa"/>
+            <w:tcW w:w="1701" w:type="dxa"/>
           </w:tcPr>
           <w:p>
             <w:pPr>
@@ -8800,7 +8340,7 @@
         </w:tc>
         <w:tc>
           <w:tcPr>
-            <w:tcW w:w="6491" w:type="dxa"/>
+            <w:tcW w:w="6916" w:type="dxa"/>
           </w:tcPr>
           <w:p>
             <w:pPr>
@@ -8917,8 +8457,16 @@
                 <w:sz w:val="24"/>
                 <w:szCs w:val="24"/>
               </w:rPr>
+              <w:t xml:space="preserve">If possible, begin the process of running all external </w:t>
+            </w:r>
+            <w:r>
+              <w:rPr>
+                <w:rFonts w:ascii="Arial" w:hAnsi="Arial" w:cs="Arial"/>
+                <w:sz w:val="24"/>
+                <w:szCs w:val="24"/>
+              </w:rPr>
               <w:lastRenderedPageBreak/>
-              <w:t>If possible, begin the process of running all external data that has already collected through our system and adding to the database.</w:t>
+              <w:t>data that has already collected through our system and adding to the database.</w:t>
             </w:r>
           </w:p>
           <w:p>
@@ -9022,14 +8570,13 @@
                 <w:sz w:val="24"/>
                 <w:szCs w:val="24"/>
               </w:rPr>
-              <w:lastRenderedPageBreak/>
               <w:t>3</w:t>
             </w:r>
           </w:p>
         </w:tc>
         <w:tc>
           <w:tcPr>
-            <w:tcW w:w="2126" w:type="dxa"/>
+            <w:tcW w:w="1701" w:type="dxa"/>
           </w:tcPr>
           <w:p>
             <w:pPr>
@@ -9052,7 +8599,7 @@
         </w:tc>
         <w:tc>
           <w:tcPr>
-            <w:tcW w:w="6491" w:type="dxa"/>
+            <w:tcW w:w="6916" w:type="dxa"/>
           </w:tcPr>
           <w:p>
             <w:pPr>
@@ -9350,7 +8897,7 @@
         </w:tc>
         <w:tc>
           <w:tcPr>
-            <w:tcW w:w="2126" w:type="dxa"/>
+            <w:tcW w:w="1701" w:type="dxa"/>
           </w:tcPr>
           <w:p>
             <w:pPr>
@@ -9373,7 +8920,7 @@
         </w:tc>
         <w:tc>
           <w:tcPr>
-            <w:tcW w:w="6491" w:type="dxa"/>
+            <w:tcW w:w="6916" w:type="dxa"/>
           </w:tcPr>
           <w:p>
             <w:pPr>
@@ -9464,7 +9011,6 @@
                 <w:sz w:val="24"/>
                 <w:szCs w:val="24"/>
               </w:rPr>
-              <w:lastRenderedPageBreak/>
               <w:t xml:space="preserve">Any final </w:t>
             </w:r>
             <w:r>
@@ -9512,6 +9058,7 @@
           <w:sz w:val="24"/>
           <w:szCs w:val="24"/>
         </w:rPr>
+        <w:lastRenderedPageBreak/>
         <w:t>We will have four main phases to coincide with our milestone meetings with Dr Client. They are designed to show constant progress, allowing us to keep Dr Client up-to-date and trained in using the system from the start. This also allows any changes to be dealt with early in the project.</w:t>
       </w:r>
     </w:p>
@@ -9570,7 +9117,7 @@
         <w:pStyle w:val="Heading2"/>
         <w:spacing w:line="360" w:lineRule="auto"/>
       </w:pPr>
-      <w:bookmarkStart w:id="22" w:name="_Toc41477952"/>
+      <w:bookmarkStart w:id="22" w:name="_Toc41676631"/>
       <w:r>
         <w:lastRenderedPageBreak/>
         <w:t>Component Dependency Relationships</w:t>
@@ -9591,9 +9138,9 @@
           <w:lang w:eastAsia="zh-TW"/>
         </w:rPr>
         <w:drawing>
-          <wp:inline distT="0" distB="0" distL="0" distR="0" wp14:anchorId="4B0A5545" wp14:editId="6530129D">
-            <wp:extent cx="5885606" cy="6029325"/>
-            <wp:effectExtent l="0" t="0" r="1270" b="0"/>
+          <wp:inline distT="0" distB="0" distL="0" distR="0" wp14:anchorId="4B0A5545" wp14:editId="62A1A79C">
+            <wp:extent cx="5894227" cy="6038155"/>
+            <wp:effectExtent l="0" t="0" r="0" b="1270"/>
             <wp:docPr id="4" name="Picture 4"/>
             <wp:cNvGraphicFramePr>
               <a:graphicFrameLocks xmlns:a="http://schemas.openxmlformats.org/drawingml/2006/main" noChangeAspect="1"/>
@@ -9620,7 +9167,7 @@
                   <pic:spPr>
                     <a:xfrm>
                       <a:off x="0" y="0"/>
-                      <a:ext cx="5894227" cy="6038156"/>
+                      <a:ext cx="5894227" cy="6038155"/>
                     </a:xfrm>
                     <a:prstGeom prst="rect">
                       <a:avLst/>
@@ -9679,36 +9226,14 @@
           <w:szCs w:val="24"/>
         </w:rPr>
       </w:pPr>
-    </w:p>
-    <w:p>
-      <w:pPr>
-        <w:spacing w:line="360" w:lineRule="auto"/>
-        <w:rPr>
-          <w:rFonts w:ascii="Arial" w:hAnsi="Arial" w:cs="Arial"/>
-          <w:sz w:val="24"/>
-          <w:szCs w:val="24"/>
-        </w:rPr>
-      </w:pPr>
-    </w:p>
-    <w:p>
-      <w:pPr>
-        <w:spacing w:line="360" w:lineRule="auto"/>
-        <w:rPr>
-          <w:rFonts w:ascii="Arial" w:hAnsi="Arial" w:cs="Arial"/>
-          <w:sz w:val="24"/>
-          <w:szCs w:val="24"/>
-        </w:rPr>
-      </w:pPr>
-    </w:p>
-    <w:p>
-      <w:pPr>
-        <w:spacing w:line="360" w:lineRule="auto"/>
-        <w:rPr>
-          <w:rFonts w:ascii="Arial" w:hAnsi="Arial" w:cs="Arial"/>
-          <w:sz w:val="24"/>
-          <w:szCs w:val="24"/>
-        </w:rPr>
-      </w:pPr>
+      <w:r>
+        <w:rPr>
+          <w:rFonts w:ascii="Arial" w:hAnsi="Arial" w:cs="Arial"/>
+          <w:sz w:val="24"/>
+          <w:szCs w:val="24"/>
+        </w:rPr>
+        <w:t>Figure 4 details our one-year project plan to ensure no delays in completion of the project. The final three months, during the field trial phase, will allow us ample time to complete all testing and adjustments, while also allowing leeway to complete any unforeseen delays or completing any extra tasks that have been agreed upon by the stakeholders.</w:t>
+      </w:r>
     </w:p>
     <w:sectPr>
       <w:headerReference w:type="default" r:id="rId12"/>
@@ -14430,7 +13955,7 @@
 </file>
 
 <file path=customXml/itemProps1.xml><?xml version="1.0" encoding="utf-8"?>
-<ds:datastoreItem xmlns:ds="http://schemas.openxmlformats.org/officeDocument/2006/customXml" ds:itemID="{94853812-E877-4747-B57A-A7C74D29EC5D}">
+<ds:datastoreItem xmlns:ds="http://schemas.openxmlformats.org/officeDocument/2006/customXml" ds:itemID="{F956B39D-4463-47B5-A2B6-C8C078711660}">
   <ds:schemaRefs>
     <ds:schemaRef ds:uri="http://schemas.openxmlformats.org/officeDocument/2006/bibliography"/>
   </ds:schemaRefs>

</xml_diff>

<commit_message>
fixed typo, added some minor detail
</commit_message>
<xml_diff>
--- a/Report/Report.docx
+++ b/Report/Report.docx
@@ -68,31 +68,117 @@
           <w:sz w:val="32"/>
           <w:szCs w:val="32"/>
         </w:rPr>
-        <w:t>Technical Report – Gro</w:t>
-      </w:r>
-      <w:bookmarkStart w:id="0" w:name="_GoBack"/>
-      <w:bookmarkEnd w:id="0"/>
-      <w:r>
+        <w:t>Technical Report – Group Project</w:t>
+      </w:r>
+    </w:p>
+    <w:p>
+      <w:pPr>
+        <w:spacing w:line="360" w:lineRule="auto"/>
+        <w:jc w:val="center"/>
         <w:rPr>
           <w:rFonts w:ascii="Arial" w:hAnsi="Arial" w:cs="Arial"/>
           <w:b/>
           <w:sz w:val="32"/>
           <w:szCs w:val="32"/>
         </w:rPr>
-        <w:t>up Project</w:t>
-      </w:r>
-    </w:p>
-    <w:p>
-      <w:pPr>
-        <w:spacing w:line="360" w:lineRule="auto"/>
-        <w:jc w:val="center"/>
+      </w:pPr>
+      <w:r>
         <w:rPr>
           <w:rFonts w:ascii="Arial" w:hAnsi="Arial" w:cs="Arial"/>
           <w:b/>
           <w:sz w:val="32"/>
           <w:szCs w:val="32"/>
         </w:rPr>
-      </w:pPr>
+        <w:t>COSC310 – Software Project Management</w:t>
+      </w:r>
+    </w:p>
+    <w:p>
+      <w:pPr>
+        <w:spacing w:line="360" w:lineRule="auto"/>
+        <w:jc w:val="center"/>
+        <w:rPr>
+          <w:rFonts w:ascii="Arial" w:hAnsi="Arial" w:cs="Arial"/>
+          <w:b/>
+          <w:sz w:val="24"/>
+          <w:szCs w:val="24"/>
+        </w:rPr>
+      </w:pPr>
+    </w:p>
+    <w:p>
+      <w:pPr>
+        <w:spacing w:line="360" w:lineRule="auto"/>
+        <w:jc w:val="center"/>
+        <w:rPr>
+          <w:rFonts w:ascii="Arial" w:hAnsi="Arial" w:cs="Arial"/>
+          <w:b/>
+          <w:sz w:val="24"/>
+          <w:szCs w:val="24"/>
+        </w:rPr>
+      </w:pPr>
+    </w:p>
+    <w:p>
+      <w:pPr>
+        <w:spacing w:line="360" w:lineRule="auto"/>
+        <w:jc w:val="center"/>
+        <w:rPr>
+          <w:rFonts w:ascii="Arial" w:hAnsi="Arial" w:cs="Arial"/>
+          <w:b/>
+          <w:sz w:val="24"/>
+          <w:szCs w:val="24"/>
+        </w:rPr>
+      </w:pPr>
+    </w:p>
+    <w:p>
+      <w:pPr>
+        <w:spacing w:line="360" w:lineRule="auto"/>
+        <w:rPr>
+          <w:rFonts w:ascii="Arial" w:hAnsi="Arial" w:cs="Arial"/>
+          <w:b/>
+          <w:sz w:val="24"/>
+          <w:szCs w:val="24"/>
+        </w:rPr>
+      </w:pPr>
+    </w:p>
+    <w:p>
+      <w:pPr>
+        <w:spacing w:line="360" w:lineRule="auto"/>
+        <w:rPr>
+          <w:rFonts w:ascii="Arial" w:hAnsi="Arial" w:cs="Arial"/>
+          <w:b/>
+          <w:sz w:val="24"/>
+          <w:szCs w:val="24"/>
+        </w:rPr>
+      </w:pPr>
+    </w:p>
+    <w:p>
+      <w:pPr>
+        <w:spacing w:line="360" w:lineRule="auto"/>
+        <w:jc w:val="center"/>
+        <w:rPr>
+          <w:rFonts w:ascii="Arial" w:hAnsi="Arial" w:cs="Arial"/>
+          <w:b/>
+          <w:sz w:val="28"/>
+          <w:szCs w:val="28"/>
+        </w:rPr>
+      </w:pPr>
+      <w:r>
+        <w:rPr>
+          <w:rFonts w:ascii="Arial" w:hAnsi="Arial" w:cs="Arial"/>
+          <w:b/>
+          <w:sz w:val="24"/>
+          <w:szCs w:val="24"/>
+        </w:rPr>
+        <w:br/>
+      </w:r>
+      <w:r>
+        <w:rPr>
+          <w:rFonts w:ascii="Arial" w:hAnsi="Arial" w:cs="Arial"/>
+          <w:b/>
+          <w:sz w:val="24"/>
+          <w:szCs w:val="24"/>
+        </w:rPr>
+        <w:br/>
+      </w:r>
       <w:r>
         <w:rPr>
           <w:rFonts w:ascii="Arial" w:hAnsi="Arial" w:cs="Arial"/>
@@ -100,66 +186,8 @@
           <w:sz w:val="32"/>
           <w:szCs w:val="32"/>
         </w:rPr>
-        <w:t>COSC310 – Software Project Management</w:t>
-      </w:r>
-    </w:p>
-    <w:p>
-      <w:pPr>
-        <w:spacing w:line="360" w:lineRule="auto"/>
-        <w:jc w:val="center"/>
-        <w:rPr>
-          <w:rFonts w:ascii="Arial" w:hAnsi="Arial" w:cs="Arial"/>
-          <w:b/>
-          <w:sz w:val="24"/>
-          <w:szCs w:val="24"/>
-        </w:rPr>
-      </w:pPr>
-    </w:p>
-    <w:p>
-      <w:pPr>
-        <w:spacing w:line="360" w:lineRule="auto"/>
-        <w:jc w:val="center"/>
-        <w:rPr>
-          <w:rFonts w:ascii="Arial" w:hAnsi="Arial" w:cs="Arial"/>
-          <w:b/>
-          <w:sz w:val="24"/>
-          <w:szCs w:val="24"/>
-        </w:rPr>
-      </w:pPr>
-    </w:p>
-    <w:p>
-      <w:pPr>
-        <w:spacing w:line="360" w:lineRule="auto"/>
-        <w:jc w:val="center"/>
-        <w:rPr>
-          <w:rFonts w:ascii="Arial" w:hAnsi="Arial" w:cs="Arial"/>
-          <w:b/>
-          <w:sz w:val="24"/>
-          <w:szCs w:val="24"/>
-        </w:rPr>
-      </w:pPr>
-    </w:p>
-    <w:p>
-      <w:pPr>
-        <w:spacing w:line="360" w:lineRule="auto"/>
-        <w:rPr>
-          <w:rFonts w:ascii="Arial" w:hAnsi="Arial" w:cs="Arial"/>
-          <w:b/>
-          <w:sz w:val="24"/>
-          <w:szCs w:val="24"/>
-        </w:rPr>
-      </w:pPr>
-    </w:p>
-    <w:p>
-      <w:pPr>
-        <w:spacing w:line="360" w:lineRule="auto"/>
-        <w:rPr>
-          <w:rFonts w:ascii="Arial" w:hAnsi="Arial" w:cs="Arial"/>
-          <w:b/>
-          <w:sz w:val="24"/>
-          <w:szCs w:val="24"/>
-        </w:rPr>
-      </w:pPr>
+        <w:t>Team Crocodile</w:t>
+      </w:r>
     </w:p>
     <w:p>
       <w:pPr>
@@ -176,106 +204,76 @@
         <w:rPr>
           <w:rFonts w:ascii="Arial" w:hAnsi="Arial" w:cs="Arial"/>
           <w:b/>
-          <w:sz w:val="24"/>
-          <w:szCs w:val="24"/>
+          <w:sz w:val="28"/>
+          <w:szCs w:val="28"/>
+        </w:rPr>
+        <w:t>Joel Foster</w:t>
+      </w:r>
+      <w:r>
+        <w:rPr>
+          <w:rFonts w:ascii="Arial" w:hAnsi="Arial" w:cs="Arial"/>
+          <w:b/>
+          <w:sz w:val="28"/>
+          <w:szCs w:val="28"/>
         </w:rPr>
         <w:br/>
+        <w:t>Daniel Hemmings</w:t>
       </w:r>
       <w:r>
         <w:rPr>
           <w:rFonts w:ascii="Arial" w:hAnsi="Arial" w:cs="Arial"/>
           <w:b/>
-          <w:sz w:val="24"/>
-          <w:szCs w:val="24"/>
+          <w:sz w:val="28"/>
+          <w:szCs w:val="28"/>
         </w:rPr>
         <w:br/>
-      </w:r>
-      <w:r>
+        <w:t>David Newman</w:t>
+      </w:r>
+    </w:p>
+    <w:p>
+      <w:pPr>
+        <w:spacing w:line="360" w:lineRule="auto"/>
+        <w:jc w:val="center"/>
+        <w:rPr>
+          <w:rFonts w:ascii="Arial" w:hAnsi="Arial" w:cs="Arial"/>
+          <w:b/>
+          <w:sz w:val="24"/>
+          <w:szCs w:val="24"/>
+        </w:rPr>
+      </w:pPr>
+    </w:p>
+    <w:p>
+      <w:pPr>
+        <w:spacing w:line="360" w:lineRule="auto"/>
+        <w:jc w:val="center"/>
+        <w:rPr>
+          <w:rFonts w:ascii="Arial" w:hAnsi="Arial" w:cs="Arial"/>
+          <w:b/>
+          <w:sz w:val="24"/>
+          <w:szCs w:val="24"/>
+        </w:rPr>
+      </w:pPr>
+    </w:p>
+    <w:p>
+      <w:pPr>
+        <w:spacing w:line="360" w:lineRule="auto"/>
+        <w:jc w:val="center"/>
         <w:rPr>
           <w:rFonts w:ascii="Arial" w:hAnsi="Arial" w:cs="Arial"/>
           <w:b/>
           <w:sz w:val="32"/>
           <w:szCs w:val="32"/>
         </w:rPr>
-        <w:t>Team Crocodile</w:t>
-      </w:r>
-    </w:p>
-    <w:p>
-      <w:pPr>
-        <w:spacing w:line="360" w:lineRule="auto"/>
-        <w:jc w:val="center"/>
-        <w:rPr>
-          <w:rFonts w:ascii="Arial" w:hAnsi="Arial" w:cs="Arial"/>
-          <w:b/>
-          <w:sz w:val="28"/>
-          <w:szCs w:val="28"/>
-        </w:rPr>
-      </w:pPr>
-      <w:r>
-        <w:rPr>
-          <w:rFonts w:ascii="Arial" w:hAnsi="Arial" w:cs="Arial"/>
-          <w:b/>
-          <w:sz w:val="28"/>
-          <w:szCs w:val="28"/>
-        </w:rPr>
-        <w:t>Joel Foster</w:t>
-      </w:r>
-      <w:r>
-        <w:rPr>
-          <w:rFonts w:ascii="Arial" w:hAnsi="Arial" w:cs="Arial"/>
-          <w:b/>
-          <w:sz w:val="28"/>
-          <w:szCs w:val="28"/>
-        </w:rPr>
-        <w:br/>
-        <w:t>Daniel Hemmings</w:t>
-      </w:r>
-      <w:r>
-        <w:rPr>
-          <w:rFonts w:ascii="Arial" w:hAnsi="Arial" w:cs="Arial"/>
-          <w:b/>
-          <w:sz w:val="28"/>
-          <w:szCs w:val="28"/>
-        </w:rPr>
-        <w:br/>
-        <w:t>David Newman</w:t>
-      </w:r>
-    </w:p>
-    <w:p>
-      <w:pPr>
-        <w:spacing w:line="360" w:lineRule="auto"/>
-        <w:jc w:val="center"/>
-        <w:rPr>
-          <w:rFonts w:ascii="Arial" w:hAnsi="Arial" w:cs="Arial"/>
-          <w:b/>
-          <w:sz w:val="24"/>
-          <w:szCs w:val="24"/>
-        </w:rPr>
-      </w:pPr>
-    </w:p>
-    <w:p>
-      <w:pPr>
-        <w:spacing w:line="360" w:lineRule="auto"/>
-        <w:jc w:val="center"/>
-        <w:rPr>
-          <w:rFonts w:ascii="Arial" w:hAnsi="Arial" w:cs="Arial"/>
-          <w:b/>
-          <w:sz w:val="24"/>
-          <w:szCs w:val="24"/>
-        </w:rPr>
-      </w:pPr>
-    </w:p>
-    <w:p>
-      <w:pPr>
-        <w:spacing w:line="360" w:lineRule="auto"/>
-        <w:jc w:val="center"/>
+      </w:pPr>
+      <w:r>
         <w:rPr>
           <w:rFonts w:ascii="Arial" w:hAnsi="Arial" w:cs="Arial"/>
           <w:b/>
           <w:sz w:val="32"/>
           <w:szCs w:val="32"/>
         </w:rPr>
-      </w:pPr>
+        <w:t xml:space="preserve">Word Count: </w:t>
+      </w:r>
       <w:r>
         <w:rPr>
           <w:rFonts w:ascii="Arial" w:hAnsi="Arial" w:cs="Arial"/>
@@ -283,7 +281,7 @@
           <w:sz w:val="32"/>
           <w:szCs w:val="32"/>
         </w:rPr>
-        <w:t xml:space="preserve">Word Count: </w:t>
+        <w:t>1,9</w:t>
       </w:r>
       <w:r>
         <w:rPr>
@@ -292,16 +290,7 @@
           <w:sz w:val="32"/>
           <w:szCs w:val="32"/>
         </w:rPr>
-        <w:t>1,9</w:t>
-      </w:r>
-      <w:r>
-        <w:rPr>
-          <w:rFonts w:ascii="Arial" w:hAnsi="Arial" w:cs="Arial"/>
-          <w:b/>
-          <w:sz w:val="32"/>
-          <w:szCs w:val="32"/>
-        </w:rPr>
-        <w:t>77</w:t>
+        <w:t>93</w:t>
       </w:r>
     </w:p>
     <w:p>
@@ -2404,12 +2393,12 @@
       <w:pPr>
         <w:pStyle w:val="Heading1"/>
       </w:pPr>
-      <w:bookmarkStart w:id="1" w:name="_Toc41676611"/>
+      <w:bookmarkStart w:id="0" w:name="_Toc41676611"/>
       <w:r>
         <w:lastRenderedPageBreak/>
         <w:t>Introduction</w:t>
       </w:r>
-      <w:bookmarkEnd w:id="1"/>
+      <w:bookmarkEnd w:id="0"/>
     </w:p>
     <w:p>
       <w:pPr>
@@ -2428,7 +2417,7 @@
         <w:pStyle w:val="Heading2"/>
         <w:spacing w:line="360" w:lineRule="auto"/>
       </w:pPr>
-      <w:bookmarkStart w:id="2" w:name="_Toc41676612"/>
+      <w:bookmarkStart w:id="1" w:name="_Toc41676612"/>
       <w:r>
         <w:t xml:space="preserve">Project </w:t>
       </w:r>
@@ -2438,7 +2427,7 @@
       <w:r>
         <w:t>verview</w:t>
       </w:r>
-      <w:bookmarkEnd w:id="2"/>
+      <w:bookmarkEnd w:id="1"/>
     </w:p>
     <w:p>
       <w:pPr>
@@ -2475,11 +2464,11 @@
         <w:pStyle w:val="Heading2"/>
         <w:spacing w:line="360" w:lineRule="auto"/>
       </w:pPr>
-      <w:bookmarkStart w:id="3" w:name="_Toc41676613"/>
+      <w:bookmarkStart w:id="2" w:name="_Toc41676613"/>
       <w:r>
         <w:t>Goals of the project</w:t>
       </w:r>
-      <w:bookmarkEnd w:id="3"/>
+      <w:bookmarkEnd w:id="2"/>
       <w:r>
         <w:t xml:space="preserve"> </w:t>
       </w:r>
@@ -2571,11 +2560,11 @@
         <w:pStyle w:val="Heading2"/>
         <w:spacing w:line="360" w:lineRule="auto"/>
       </w:pPr>
-      <w:bookmarkStart w:id="4" w:name="_Toc41676614"/>
+      <w:bookmarkStart w:id="3" w:name="_Toc41676614"/>
       <w:r>
         <w:t>Project scope</w:t>
       </w:r>
-      <w:bookmarkEnd w:id="4"/>
+      <w:bookmarkEnd w:id="3"/>
     </w:p>
     <w:p>
       <w:pPr>
@@ -2768,11 +2757,11 @@
         <w:pStyle w:val="Heading2"/>
         <w:spacing w:line="360" w:lineRule="auto"/>
       </w:pPr>
-      <w:bookmarkStart w:id="5" w:name="_Toc41676615"/>
+      <w:bookmarkStart w:id="4" w:name="_Toc41676615"/>
       <w:r>
         <w:t>Assumptions</w:t>
       </w:r>
-      <w:bookmarkEnd w:id="5"/>
+      <w:bookmarkEnd w:id="4"/>
     </w:p>
     <w:p>
       <w:pPr>
@@ -2874,11 +2863,11 @@
         <w:pStyle w:val="Heading2"/>
         <w:spacing w:line="360" w:lineRule="auto"/>
       </w:pPr>
-      <w:bookmarkStart w:id="6" w:name="_Toc41676616"/>
+      <w:bookmarkStart w:id="5" w:name="_Toc41676616"/>
       <w:r>
         <w:t>Constraints</w:t>
       </w:r>
-      <w:bookmarkEnd w:id="6"/>
+      <w:bookmarkEnd w:id="5"/>
     </w:p>
     <w:p>
       <w:pPr>
@@ -2972,11 +2961,11 @@
         <w:pStyle w:val="Heading2"/>
         <w:spacing w:line="360" w:lineRule="auto"/>
       </w:pPr>
-      <w:bookmarkStart w:id="7" w:name="_Toc41676617"/>
+      <w:bookmarkStart w:id="6" w:name="_Toc41676617"/>
       <w:r>
         <w:t>Key Milestones</w:t>
       </w:r>
-      <w:bookmarkEnd w:id="7"/>
+      <w:bookmarkEnd w:id="6"/>
     </w:p>
     <w:p>
       <w:pPr>
@@ -3565,11 +3554,11 @@
         <w:pStyle w:val="Heading2"/>
         <w:spacing w:line="360" w:lineRule="auto"/>
       </w:pPr>
-      <w:bookmarkStart w:id="8" w:name="_Toc41676618"/>
+      <w:bookmarkStart w:id="7" w:name="_Toc41676618"/>
       <w:r>
         <w:t>Identification of Stakeholders</w:t>
       </w:r>
-      <w:bookmarkEnd w:id="8"/>
+      <w:bookmarkEnd w:id="7"/>
     </w:p>
     <w:p>
       <w:pPr>
@@ -3603,7 +3592,7 @@
           <w:szCs w:val="24"/>
         </w:rPr>
       </w:pPr>
-      <w:bookmarkStart w:id="9" w:name="_Hlk40434663"/>
+      <w:bookmarkStart w:id="8" w:name="_Hlk40434663"/>
       <w:r>
         <w:rPr>
           <w:rFonts w:ascii="Arial" w:hAnsi="Arial" w:cs="Arial"/>
@@ -3750,7 +3739,7 @@
         </w:rPr>
         <w:t>5 test users</w:t>
       </w:r>
-      <w:bookmarkEnd w:id="9"/>
+      <w:bookmarkEnd w:id="8"/>
     </w:p>
     <w:p>
       <w:pPr>
@@ -3794,33 +3783,33 @@
       <w:pPr>
         <w:pStyle w:val="Heading1"/>
       </w:pPr>
-      <w:bookmarkStart w:id="10" w:name="_Toc41676619"/>
+      <w:bookmarkStart w:id="9" w:name="_Toc41676619"/>
       <w:r>
         <w:lastRenderedPageBreak/>
         <w:t>Technical Solution</w:t>
       </w:r>
+      <w:bookmarkEnd w:id="9"/>
+    </w:p>
+    <w:p>
+      <w:pPr>
+        <w:spacing w:line="360" w:lineRule="auto"/>
+        <w:rPr>
+          <w:rFonts w:ascii="Arial" w:hAnsi="Arial" w:cs="Arial"/>
+          <w:b/>
+          <w:sz w:val="24"/>
+          <w:szCs w:val="24"/>
+        </w:rPr>
+      </w:pPr>
+    </w:p>
+    <w:p>
+      <w:pPr>
+        <w:pStyle w:val="Heading2"/>
+      </w:pPr>
+      <w:bookmarkStart w:id="10" w:name="_Toc41676620"/>
+      <w:r>
+        <w:t>Overview of Solution</w:t>
+      </w:r>
       <w:bookmarkEnd w:id="10"/>
-    </w:p>
-    <w:p>
-      <w:pPr>
-        <w:spacing w:line="360" w:lineRule="auto"/>
-        <w:rPr>
-          <w:rFonts w:ascii="Arial" w:hAnsi="Arial" w:cs="Arial"/>
-          <w:b/>
-          <w:sz w:val="24"/>
-          <w:szCs w:val="24"/>
-        </w:rPr>
-      </w:pPr>
-    </w:p>
-    <w:p>
-      <w:pPr>
-        <w:pStyle w:val="Heading2"/>
-      </w:pPr>
-      <w:bookmarkStart w:id="11" w:name="_Toc41676620"/>
-      <w:r>
-        <w:t>Overview of Solution</w:t>
-      </w:r>
-      <w:bookmarkEnd w:id="11"/>
       <w:r>
         <w:br/>
       </w:r>
@@ -3972,12 +3961,12 @@
         <w:pStyle w:val="Heading2"/>
         <w:spacing w:line="360" w:lineRule="auto"/>
       </w:pPr>
-      <w:bookmarkStart w:id="12" w:name="_Toc41676621"/>
+      <w:bookmarkStart w:id="11" w:name="_Toc41676621"/>
       <w:r>
         <w:lastRenderedPageBreak/>
         <w:t>Major Components</w:t>
       </w:r>
-      <w:bookmarkEnd w:id="12"/>
+      <w:bookmarkEnd w:id="11"/>
     </w:p>
     <w:p>
       <w:pPr>
@@ -4418,7 +4407,39 @@
           <w:sz w:val="24"/>
           <w:szCs w:val="24"/>
         </w:rPr>
-        <w:t xml:space="preserve"> will include the ability to search, filter, and sort with various parameters and present the data in a table. The frontend will be built </w:t>
+        <w:t xml:space="preserve"> will include the ability to search, filter, and sort with various parameters and present the data in a table</w:t>
+      </w:r>
+      <w:r>
+        <w:rPr>
+          <w:rFonts w:ascii="Arial" w:hAnsi="Arial" w:cs="Arial"/>
+          <w:sz w:val="24"/>
+          <w:szCs w:val="24"/>
+        </w:rPr>
+        <w:t>, which will be achieved</w:t>
+      </w:r>
+      <w:r>
+        <w:rPr>
+          <w:rFonts w:ascii="Arial" w:hAnsi="Arial" w:cs="Arial"/>
+          <w:sz w:val="24"/>
+          <w:szCs w:val="24"/>
+        </w:rPr>
+        <w:t xml:space="preserve"> by the backend</w:t>
+      </w:r>
+      <w:r>
+        <w:rPr>
+          <w:rFonts w:ascii="Arial" w:hAnsi="Arial" w:cs="Arial"/>
+          <w:sz w:val="24"/>
+          <w:szCs w:val="24"/>
+        </w:rPr>
+        <w:t xml:space="preserve"> with relational algebra. </w:t>
+      </w:r>
+      <w:r>
+        <w:rPr>
+          <w:rFonts w:ascii="Arial" w:hAnsi="Arial" w:cs="Arial"/>
+          <w:sz w:val="24"/>
+          <w:szCs w:val="24"/>
+        </w:rPr>
+        <w:t xml:space="preserve">The frontend will be built </w:t>
       </w:r>
       <w:r>
         <w:rPr>
@@ -4650,6 +4671,14 @@
           <w:szCs w:val="24"/>
         </w:rPr>
         <w:t>the AWS Web Server</w:t>
+      </w:r>
+      <w:r>
+        <w:rPr>
+          <w:rFonts w:ascii="Arial" w:hAnsi="Arial" w:cs="Arial"/>
+          <w:sz w:val="24"/>
+          <w:szCs w:val="24"/>
+        </w:rPr>
+        <w:t>, as shown in Figure 2 below</w:t>
       </w:r>
       <w:r>
         <w:rPr>
@@ -4706,7 +4735,7 @@
             <v:path o:extrusionok="f" gradientshapeok="t" o:connecttype="rect"/>
             <o:lock v:ext="edit" aspectratio="t"/>
           </v:shapetype>
-          <v:shape id="_x0000_i1030" type="#_x0000_t75" style="width:467.25pt;height:78.75pt">
+          <v:shape id="_x0000_i1025" type="#_x0000_t75" style="width:467.25pt;height:78.75pt">
             <v:imagedata r:id="rId9" o:title="ClientInteraction"/>
           </v:shape>
         </w:pict>
@@ -4830,7 +4859,6 @@
         <w:br/>
       </w:r>
     </w:p>
-    <w:p/>
     <w:p/>
     <w:tbl>
       <w:tblPr>
@@ -4871,7 +4899,6 @@
                 <w:sz w:val="24"/>
                 <w:szCs w:val="24"/>
               </w:rPr>
-              <w:lastRenderedPageBreak/>
               <w:t>Service</w:t>
             </w:r>
           </w:p>
@@ -5844,11 +5871,11 @@
         <w:pStyle w:val="Heading2"/>
         <w:spacing w:line="360" w:lineRule="auto"/>
       </w:pPr>
-      <w:bookmarkStart w:id="13" w:name="_Toc41676622"/>
+      <w:bookmarkStart w:id="12" w:name="_Toc41676622"/>
       <w:r>
         <w:t>Justification of Technical Solution</w:t>
       </w:r>
-      <w:bookmarkEnd w:id="13"/>
+      <w:bookmarkEnd w:id="12"/>
     </w:p>
     <w:p>
       <w:pPr>
@@ -5996,6 +6023,7 @@
           <w:sz w:val="24"/>
           <w:szCs w:val="24"/>
         </w:rPr>
+        <w:lastRenderedPageBreak/>
         <w:t xml:space="preserve">Lambda calls and AWS SageMaker are only costing money when they are running, no need to create an instance and pay for it unless it’s </w:t>
       </w:r>
       <w:r>
@@ -6035,7 +6063,6 @@
           <w:sz w:val="24"/>
           <w:szCs w:val="24"/>
         </w:rPr>
-        <w:lastRenderedPageBreak/>
         <w:t xml:space="preserve">AWS </w:t>
       </w:r>
       <w:r>
@@ -6187,11 +6214,11 @@
       <w:pPr>
         <w:pStyle w:val="Heading1"/>
       </w:pPr>
-      <w:bookmarkStart w:id="14" w:name="_Toc41676623"/>
+      <w:bookmarkStart w:id="13" w:name="_Toc41676623"/>
       <w:r>
         <w:t>Development and Project Management Plan</w:t>
       </w:r>
-      <w:bookmarkEnd w:id="14"/>
+      <w:bookmarkEnd w:id="13"/>
     </w:p>
     <w:p/>
     <w:p>
@@ -6199,11 +6226,11 @@
         <w:pStyle w:val="Heading2"/>
         <w:spacing w:line="360" w:lineRule="auto"/>
       </w:pPr>
-      <w:bookmarkStart w:id="15" w:name="_Toc41676624"/>
+      <w:bookmarkStart w:id="14" w:name="_Toc41676624"/>
       <w:r>
         <w:t>Project Methodology</w:t>
       </w:r>
-      <w:bookmarkEnd w:id="15"/>
+      <w:bookmarkEnd w:id="14"/>
     </w:p>
     <w:p>
       <w:pPr>
@@ -6351,7 +6378,15 @@
           <w:sz w:val="24"/>
           <w:szCs w:val="24"/>
         </w:rPr>
-        <w:t>3. The overall model is formed in the first two phases, and 75% of development time is spent in the 3</w:t>
+        <w:t xml:space="preserve">3. The overall model is formed in the first two phases, and 75% of development time is spent in the </w:t>
+      </w:r>
+      <w:r>
+        <w:rPr>
+          <w:rFonts w:ascii="Arial" w:hAnsi="Arial" w:cs="Arial"/>
+          <w:sz w:val="24"/>
+          <w:szCs w:val="24"/>
+        </w:rPr>
+        <w:t>4</w:t>
       </w:r>
       <w:r>
         <w:rPr>
@@ -6360,15 +6395,31 @@
           <w:szCs w:val="24"/>
           <w:vertAlign w:val="superscript"/>
         </w:rPr>
-        <w:t>rd</w:t>
-      </w:r>
-      <w:r>
-        <w:rPr>
-          <w:rFonts w:ascii="Arial" w:hAnsi="Arial" w:cs="Arial"/>
-          <w:sz w:val="24"/>
-          <w:szCs w:val="24"/>
-        </w:rPr>
-        <w:t xml:space="preserve"> and 4</w:t>
+        <w:t>th</w:t>
+      </w:r>
+      <w:r>
+        <w:rPr>
+          <w:rFonts w:ascii="Arial" w:hAnsi="Arial" w:cs="Arial"/>
+          <w:sz w:val="24"/>
+          <w:szCs w:val="24"/>
+        </w:rPr>
+        <w:t xml:space="preserve"> </w:t>
+      </w:r>
+      <w:r>
+        <w:rPr>
+          <w:rFonts w:ascii="Arial" w:hAnsi="Arial" w:cs="Arial"/>
+          <w:sz w:val="24"/>
+          <w:szCs w:val="24"/>
+        </w:rPr>
+        <w:t xml:space="preserve">and </w:t>
+      </w:r>
+      <w:r>
+        <w:rPr>
+          <w:rFonts w:ascii="Arial" w:hAnsi="Arial" w:cs="Arial"/>
+          <w:sz w:val="24"/>
+          <w:szCs w:val="24"/>
+        </w:rPr>
+        <w:t>5</w:t>
       </w:r>
       <w:r>
         <w:rPr>
@@ -6543,6 +6594,8 @@
           <w:szCs w:val="24"/>
         </w:rPr>
       </w:pPr>
+      <w:bookmarkStart w:id="15" w:name="_GoBack"/>
+      <w:bookmarkEnd w:id="15"/>
     </w:p>
     <w:p>
       <w:pPr>
@@ -6571,7 +6624,6 @@
           <w:szCs w:val="24"/>
           <w:lang w:eastAsia="zh-TW"/>
         </w:rPr>
-        <w:lastRenderedPageBreak/>
         <w:drawing>
           <wp:inline distT="0" distB="0" distL="0" distR="0" wp14:anchorId="0D5094FB" wp14:editId="61DE7C9F">
             <wp:extent cx="5632715" cy="5678435"/>
@@ -6714,7 +6766,6 @@
       </w:pPr>
       <w:bookmarkStart w:id="16" w:name="_Toc41676625"/>
       <w:r>
-        <w:lastRenderedPageBreak/>
         <w:t>Required Resources</w:t>
       </w:r>
       <w:bookmarkEnd w:id="16"/>
@@ -7081,7 +7132,6 @@
       </w:pPr>
       <w:bookmarkStart w:id="17" w:name="_Toc41676626"/>
       <w:r>
-        <w:lastRenderedPageBreak/>
         <w:t>Project</w:t>
       </w:r>
       <w:r>
@@ -7304,7 +7354,6 @@
       </w:pPr>
       <w:bookmarkStart w:id="19" w:name="_Toc41676628"/>
       <w:r>
-        <w:lastRenderedPageBreak/>
         <w:t>Programming Languages and Environments</w:t>
       </w:r>
       <w:bookmarkEnd w:id="19"/>
@@ -8570,6 +8619,7 @@
                 <w:sz w:val="24"/>
                 <w:szCs w:val="24"/>
               </w:rPr>
+              <w:lastRenderedPageBreak/>
               <w:t>3</w:t>
             </w:r>
           </w:p>
@@ -9077,7 +9127,23 @@
           <w:sz w:val="24"/>
           <w:szCs w:val="24"/>
         </w:rPr>
-        <w:t>Testing will be conducted early and often. There will be an internal test suite to ensure all code is sturdy and faults are kept to a minimum. As well as this, we will be incorporating our five test users from Phase 1 as soon as the database is able to be queried through a proof-of-concept website and applications, as per Table 3.</w:t>
+        <w:t xml:space="preserve">Testing will be conducted early and often. There will be an internal test suite to ensure all code is sturdy and faults are kept to a minimum. As well as this, we will be incorporating our five test users from Phase 1 as soon as the database is able to be queried through a proof-of-concept website and applications, as per Table </w:t>
+      </w:r>
+      <w:r>
+        <w:rPr>
+          <w:rFonts w:ascii="Arial" w:hAnsi="Arial" w:cs="Arial"/>
+          <w:sz w:val="24"/>
+          <w:szCs w:val="24"/>
+        </w:rPr>
+        <w:t>4</w:t>
+      </w:r>
+      <w:r>
+        <w:rPr>
+          <w:rFonts w:ascii="Arial" w:hAnsi="Arial" w:cs="Arial"/>
+          <w:sz w:val="24"/>
+          <w:szCs w:val="24"/>
+        </w:rPr>
+        <w:t>.</w:t>
       </w:r>
     </w:p>
     <w:p>
@@ -13955,7 +14021,7 @@
 </file>
 
 <file path=customXml/itemProps1.xml><?xml version="1.0" encoding="utf-8"?>
-<ds:datastoreItem xmlns:ds="http://schemas.openxmlformats.org/officeDocument/2006/customXml" ds:itemID="{F956B39D-4463-47B5-A2B6-C8C078711660}">
+<ds:datastoreItem xmlns:ds="http://schemas.openxmlformats.org/officeDocument/2006/customXml" ds:itemID="{9C92FCF6-25A3-4322-9C97-3FBD0582B83B}">
   <ds:schemaRefs>
     <ds:schemaRef ds:uri="http://schemas.openxmlformats.org/officeDocument/2006/bibliography"/>
   </ds:schemaRefs>

</xml_diff>